<commit_message>
Added week 5 work
</commit_message>
<xml_diff>
--- a/FYP Draft Report.docx
+++ b/FYP Draft Report.docx
@@ -16,7 +16,6 @@
           <w:docPartUnique/>
         </w:docPartObj>
       </w:sdtPr>
-      <w:sdtEndPr/>
       <w:sdtContent>
         <w:p>
           <w:pPr>
@@ -155,7 +154,6 @@
                                       <w:calendar w:val="gregorian"/>
                                     </w:date>
                                   </w:sdtPr>
-                                  <w:sdtEndPr/>
                                   <w:sdtContent>
                                     <w:p>
                                       <w:pPr>
@@ -3468,7 +3466,6 @@
                                 <w:calendar w:val="gregorian"/>
                               </w:date>
                             </w:sdtPr>
-                            <w:sdtEndPr/>
                             <w:sdtContent>
                               <w:p>
                                 <w:pPr>
@@ -3693,7 +3690,6 @@
                                     <w:dataBinding w:prefixMappings="xmlns:ns0='http://purl.org/dc/elements/1.1/' xmlns:ns1='http://schemas.openxmlformats.org/package/2006/metadata/core-properties' " w:xpath="/ns1:coreProperties[1]/ns0:creator[1]" w:storeItemID="{6C3C8BC8-F283-45AE-878A-BAB7291924A1}"/>
                                     <w:text/>
                                   </w:sdtPr>
-                                  <w:sdtEndPr/>
                                   <w:sdtContent>
                                     <w:r>
                                       <w:rPr>
@@ -3737,7 +3733,6 @@
                                     <w:dataBinding w:prefixMappings="xmlns:ns0='http://schemas.openxmlformats.org/officeDocument/2006/extended-properties' " w:xpath="/ns0:Properties[1]/ns0:Company[1]" w:storeItemID="{6668398D-A668-4E3E-A5EB-62B293D839F1}"/>
                                     <w:text/>
                                   </w:sdtPr>
-                                  <w:sdtEndPr/>
                                   <w:sdtContent>
                                     <w:r>
                                       <w:rPr>
@@ -3802,7 +3797,6 @@
                               <w:dataBinding w:prefixMappings="xmlns:ns0='http://purl.org/dc/elements/1.1/' xmlns:ns1='http://schemas.openxmlformats.org/package/2006/metadata/core-properties' " w:xpath="/ns1:coreProperties[1]/ns0:creator[1]" w:storeItemID="{6C3C8BC8-F283-45AE-878A-BAB7291924A1}"/>
                               <w:text/>
                             </w:sdtPr>
-                            <w:sdtEndPr/>
                             <w:sdtContent>
                               <w:r>
                                 <w:rPr>
@@ -3846,7 +3840,6 @@
                               <w:dataBinding w:prefixMappings="xmlns:ns0='http://schemas.openxmlformats.org/officeDocument/2006/extended-properties' " w:xpath="/ns0:Properties[1]/ns0:Company[1]" w:storeItemID="{6668398D-A668-4E3E-A5EB-62B293D839F1}"/>
                               <w:text/>
                             </w:sdtPr>
-                            <w:sdtEndPr/>
                             <w:sdtContent>
                               <w:r>
                                 <w:rPr>
@@ -3963,7 +3956,6 @@
                                     <w:dataBinding w:prefixMappings="xmlns:ns0='http://purl.org/dc/elements/1.1/' xmlns:ns1='http://schemas.openxmlformats.org/package/2006/metadata/core-properties' " w:xpath="/ns1:coreProperties[1]/ns0:title[1]" w:storeItemID="{6C3C8BC8-F283-45AE-878A-BAB7291924A1}"/>
                                     <w:text/>
                                   </w:sdtPr>
-                                  <w:sdtEndPr/>
                                   <w:sdtContent>
                                     <w:r>
                                       <w:rPr>
@@ -3999,7 +3991,6 @@
                                     <w:dataBinding w:prefixMappings="xmlns:ns0='http://purl.org/dc/elements/1.1/' xmlns:ns1='http://schemas.openxmlformats.org/package/2006/metadata/core-properties' " w:xpath="/ns1:coreProperties[1]/ns0:subject[1]" w:storeItemID="{6C3C8BC8-F283-45AE-878A-BAB7291924A1}"/>
                                     <w:text/>
                                   </w:sdtPr>
-                                  <w:sdtEndPr/>
                                   <w:sdtContent>
                                     <w:r>
                                       <w:rPr>
@@ -4060,7 +4051,6 @@
                               <w:dataBinding w:prefixMappings="xmlns:ns0='http://purl.org/dc/elements/1.1/' xmlns:ns1='http://schemas.openxmlformats.org/package/2006/metadata/core-properties' " w:xpath="/ns1:coreProperties[1]/ns0:title[1]" w:storeItemID="{6C3C8BC8-F283-45AE-878A-BAB7291924A1}"/>
                               <w:text/>
                             </w:sdtPr>
-                            <w:sdtEndPr/>
                             <w:sdtContent>
                               <w:r>
                                 <w:rPr>
@@ -4096,7 +4086,6 @@
                               <w:dataBinding w:prefixMappings="xmlns:ns0='http://purl.org/dc/elements/1.1/' xmlns:ns1='http://schemas.openxmlformats.org/package/2006/metadata/core-properties' " w:xpath="/ns1:coreProperties[1]/ns0:subject[1]" w:storeItemID="{6C3C8BC8-F283-45AE-878A-BAB7291924A1}"/>
                               <w:text/>
                             </w:sdtPr>
-                            <w:sdtEndPr/>
                             <w:sdtContent>
                               <w:r>
                                 <w:rPr>
@@ -4129,7 +4118,7 @@
       <w:pPr>
         <w:pStyle w:val="Heading1"/>
       </w:pPr>
-      <w:bookmarkStart w:id="0" w:name="_Toc144836890"/>
+      <w:bookmarkStart w:id="0" w:name="_Toc147340656"/>
       <w:r>
         <w:lastRenderedPageBreak/>
         <w:t>Executive Summary</w:t>
@@ -4224,7 +4213,7 @@
           <w:r>
             <w:fldChar w:fldCharType="separate"/>
           </w:r>
-          <w:hyperlink w:anchor="_Toc144836890" w:history="1">
+          <w:hyperlink w:anchor="_Toc147340656" w:history="1">
             <w:r>
               <w:rPr>
                 <w:rStyle w:val="Hyperlink"/>
@@ -4251,7 +4240,7 @@
                 <w:noProof/>
                 <w:webHidden/>
               </w:rPr>
-              <w:instrText xml:space="preserve"> PAGEREF _Toc144836890 \h </w:instrText>
+              <w:instrText xml:space="preserve"> PAGEREF _Toc147340656 \h </w:instrText>
             </w:r>
             <w:r>
               <w:rPr>
@@ -4286,6 +4275,7 @@
           <w:pPr>
             <w:pStyle w:val="TOC1"/>
             <w:tabs>
+              <w:tab w:val="left" w:pos="440"/>
               <w:tab w:val="right" w:leader="dot" w:pos="9016"/>
             </w:tabs>
             <w:rPr>
@@ -4294,12 +4284,27 @@
               <w:lang w:eastAsia="en-AU"/>
             </w:rPr>
           </w:pPr>
-          <w:hyperlink w:anchor="_Toc144836891" w:history="1">
+          <w:hyperlink w:anchor="_Toc147340657" w:history="1">
             <w:r>
               <w:rPr>
                 <w:rStyle w:val="Hyperlink"/>
                 <w:noProof/>
               </w:rPr>
+              <w:t>1.</w:t>
+            </w:r>
+            <w:r>
+              <w:rPr>
+                <w:rFonts w:eastAsiaTheme="minorEastAsia"/>
+                <w:noProof/>
+                <w:lang w:eastAsia="en-AU"/>
+              </w:rPr>
+              <w:tab/>
+            </w:r>
+            <w:r>
+              <w:rPr>
+                <w:rStyle w:val="Hyperlink"/>
+                <w:noProof/>
+              </w:rPr>
               <w:t>Introduction</w:t>
             </w:r>
             <w:r>
@@ -4321,7 +4326,7 @@
                 <w:noProof/>
                 <w:webHidden/>
               </w:rPr>
-              <w:instrText xml:space="preserve"> PAGEREF _Toc144836891 \h </w:instrText>
+              <w:instrText xml:space="preserve"> PAGEREF _Toc147340657 \h </w:instrText>
             </w:r>
             <w:r>
               <w:rPr>
@@ -4356,6 +4361,7 @@
           <w:pPr>
             <w:pStyle w:val="TOC1"/>
             <w:tabs>
+              <w:tab w:val="left" w:pos="440"/>
               <w:tab w:val="right" w:leader="dot" w:pos="9016"/>
             </w:tabs>
             <w:rPr>
@@ -4364,12 +4370,27 @@
               <w:lang w:eastAsia="en-AU"/>
             </w:rPr>
           </w:pPr>
-          <w:hyperlink w:anchor="_Toc144836892" w:history="1">
+          <w:hyperlink w:anchor="_Toc147340658" w:history="1">
             <w:r>
               <w:rPr>
                 <w:rStyle w:val="Hyperlink"/>
                 <w:noProof/>
               </w:rPr>
+              <w:t>2.</w:t>
+            </w:r>
+            <w:r>
+              <w:rPr>
+                <w:rFonts w:eastAsiaTheme="minorEastAsia"/>
+                <w:noProof/>
+                <w:lang w:eastAsia="en-AU"/>
+              </w:rPr>
+              <w:tab/>
+            </w:r>
+            <w:r>
+              <w:rPr>
+                <w:rStyle w:val="Hyperlink"/>
+                <w:noProof/>
+              </w:rPr>
               <w:t>Literature Review</w:t>
             </w:r>
             <w:r>
@@ -4391,7 +4412,7 @@
                 <w:noProof/>
                 <w:webHidden/>
               </w:rPr>
-              <w:instrText xml:space="preserve"> PAGEREF _Toc144836892 \h </w:instrText>
+              <w:instrText xml:space="preserve"> PAGEREF _Toc147340658 \h </w:instrText>
             </w:r>
             <w:r>
               <w:rPr>
@@ -4426,6 +4447,7 @@
           <w:pPr>
             <w:pStyle w:val="TOC1"/>
             <w:tabs>
+              <w:tab w:val="left" w:pos="440"/>
               <w:tab w:val="right" w:leader="dot" w:pos="9016"/>
             </w:tabs>
             <w:rPr>
@@ -4434,12 +4456,27 @@
               <w:lang w:eastAsia="en-AU"/>
             </w:rPr>
           </w:pPr>
-          <w:hyperlink w:anchor="_Toc144836893" w:history="1">
+          <w:hyperlink w:anchor="_Toc147340659" w:history="1">
             <w:r>
               <w:rPr>
                 <w:rStyle w:val="Hyperlink"/>
                 <w:noProof/>
               </w:rPr>
+              <w:t>3.</w:t>
+            </w:r>
+            <w:r>
+              <w:rPr>
+                <w:rFonts w:eastAsiaTheme="minorEastAsia"/>
+                <w:noProof/>
+                <w:lang w:eastAsia="en-AU"/>
+              </w:rPr>
+              <w:tab/>
+            </w:r>
+            <w:r>
+              <w:rPr>
+                <w:rStyle w:val="Hyperlink"/>
+                <w:noProof/>
+              </w:rPr>
               <w:t>Methodology</w:t>
             </w:r>
             <w:r>
@@ -4461,7 +4498,7 @@
                 <w:noProof/>
                 <w:webHidden/>
               </w:rPr>
-              <w:instrText xml:space="preserve"> PAGEREF _Toc144836893 \h </w:instrText>
+              <w:instrText xml:space="preserve"> PAGEREF _Toc147340659 \h </w:instrText>
             </w:r>
             <w:r>
               <w:rPr>
@@ -4496,6 +4533,7 @@
           <w:pPr>
             <w:pStyle w:val="TOC1"/>
             <w:tabs>
+              <w:tab w:val="left" w:pos="440"/>
               <w:tab w:val="right" w:leader="dot" w:pos="9016"/>
             </w:tabs>
             <w:rPr>
@@ -4504,12 +4542,27 @@
               <w:lang w:eastAsia="en-AU"/>
             </w:rPr>
           </w:pPr>
-          <w:hyperlink w:anchor="_Toc144836894" w:history="1">
+          <w:hyperlink w:anchor="_Toc147340660" w:history="1">
             <w:r>
               <w:rPr>
                 <w:rStyle w:val="Hyperlink"/>
                 <w:noProof/>
               </w:rPr>
+              <w:t>4.</w:t>
+            </w:r>
+            <w:r>
+              <w:rPr>
+                <w:rFonts w:eastAsiaTheme="minorEastAsia"/>
+                <w:noProof/>
+                <w:lang w:eastAsia="en-AU"/>
+              </w:rPr>
+              <w:tab/>
+            </w:r>
+            <w:r>
+              <w:rPr>
+                <w:rStyle w:val="Hyperlink"/>
+                <w:noProof/>
+              </w:rPr>
               <w:t>Problem Statement</w:t>
             </w:r>
             <w:r>
@@ -4531,7 +4584,7 @@
                 <w:noProof/>
                 <w:webHidden/>
               </w:rPr>
-              <w:instrText xml:space="preserve"> PAGEREF _Toc144836894 \h </w:instrText>
+              <w:instrText xml:space="preserve"> PAGEREF _Toc147340660 \h </w:instrText>
             </w:r>
             <w:r>
               <w:rPr>
@@ -4566,6 +4619,7 @@
           <w:pPr>
             <w:pStyle w:val="TOC1"/>
             <w:tabs>
+              <w:tab w:val="left" w:pos="440"/>
               <w:tab w:val="right" w:leader="dot" w:pos="9016"/>
             </w:tabs>
             <w:rPr>
@@ -4574,12 +4628,27 @@
               <w:lang w:eastAsia="en-AU"/>
             </w:rPr>
           </w:pPr>
-          <w:hyperlink w:anchor="_Toc144836895" w:history="1">
+          <w:hyperlink w:anchor="_Toc147340661" w:history="1">
             <w:r>
               <w:rPr>
                 <w:rStyle w:val="Hyperlink"/>
                 <w:noProof/>
               </w:rPr>
+              <w:t>5.</w:t>
+            </w:r>
+            <w:r>
+              <w:rPr>
+                <w:rFonts w:eastAsiaTheme="minorEastAsia"/>
+                <w:noProof/>
+                <w:lang w:eastAsia="en-AU"/>
+              </w:rPr>
+              <w:tab/>
+            </w:r>
+            <w:r>
+              <w:rPr>
+                <w:rStyle w:val="Hyperlink"/>
+                <w:noProof/>
+              </w:rPr>
               <w:t>Discussion</w:t>
             </w:r>
             <w:r>
@@ -4601,7 +4670,7 @@
                 <w:noProof/>
                 <w:webHidden/>
               </w:rPr>
-              <w:instrText xml:space="preserve"> PAGEREF _Toc144836895 \h </w:instrText>
+              <w:instrText xml:space="preserve"> PAGEREF _Toc147340661 \h </w:instrText>
             </w:r>
             <w:r>
               <w:rPr>
@@ -4636,6 +4705,7 @@
           <w:pPr>
             <w:pStyle w:val="TOC1"/>
             <w:tabs>
+              <w:tab w:val="left" w:pos="440"/>
               <w:tab w:val="right" w:leader="dot" w:pos="9016"/>
             </w:tabs>
             <w:rPr>
@@ -4644,12 +4714,27 @@
               <w:lang w:eastAsia="en-AU"/>
             </w:rPr>
           </w:pPr>
-          <w:hyperlink w:anchor="_Toc144836896" w:history="1">
+          <w:hyperlink w:anchor="_Toc147340662" w:history="1">
             <w:r>
               <w:rPr>
                 <w:rStyle w:val="Hyperlink"/>
                 <w:noProof/>
               </w:rPr>
+              <w:t>6.</w:t>
+            </w:r>
+            <w:r>
+              <w:rPr>
+                <w:rFonts w:eastAsiaTheme="minorEastAsia"/>
+                <w:noProof/>
+                <w:lang w:eastAsia="en-AU"/>
+              </w:rPr>
+              <w:tab/>
+            </w:r>
+            <w:r>
+              <w:rPr>
+                <w:rStyle w:val="Hyperlink"/>
+                <w:noProof/>
+              </w:rPr>
               <w:t>Recommendation</w:t>
             </w:r>
             <w:r>
@@ -4671,7 +4756,7 @@
                 <w:noProof/>
                 <w:webHidden/>
               </w:rPr>
-              <w:instrText xml:space="preserve"> PAGEREF _Toc144836896 \h </w:instrText>
+              <w:instrText xml:space="preserve"> PAGEREF _Toc147340662 \h </w:instrText>
             </w:r>
             <w:r>
               <w:rPr>
@@ -4704,8 +4789,9 @@
         </w:p>
         <w:p>
           <w:pPr>
-            <w:pStyle w:val="TOC1"/>
+            <w:pStyle w:val="TOC2"/>
             <w:tabs>
+              <w:tab w:val="left" w:pos="880"/>
               <w:tab w:val="right" w:leader="dot" w:pos="9016"/>
             </w:tabs>
             <w:rPr>
@@ -4714,13 +4800,28 @@
               <w:lang w:eastAsia="en-AU"/>
             </w:rPr>
           </w:pPr>
-          <w:hyperlink w:anchor="_Toc144836897" w:history="1">
+          <w:hyperlink w:anchor="_Toc147340663" w:history="1">
             <w:r>
               <w:rPr>
                 <w:rStyle w:val="Hyperlink"/>
                 <w:noProof/>
               </w:rPr>
-              <w:t>Conclusion</w:t>
+              <w:t>6.1</w:t>
+            </w:r>
+            <w:r>
+              <w:rPr>
+                <w:rFonts w:eastAsiaTheme="minorEastAsia"/>
+                <w:noProof/>
+                <w:lang w:eastAsia="en-AU"/>
+              </w:rPr>
+              <w:tab/>
+            </w:r>
+            <w:r>
+              <w:rPr>
+                <w:rStyle w:val="Hyperlink"/>
+                <w:noProof/>
+              </w:rPr>
+              <w:t>Future Research Path Recommendations</w:t>
             </w:r>
             <w:r>
               <w:rPr>
@@ -4741,7 +4842,7 @@
                 <w:noProof/>
                 <w:webHidden/>
               </w:rPr>
-              <w:instrText xml:space="preserve"> PAGEREF _Toc144836897 \h </w:instrText>
+              <w:instrText xml:space="preserve"> PAGEREF _Toc147340663 \h </w:instrText>
             </w:r>
             <w:r>
               <w:rPr>
@@ -4761,7 +4862,7 @@
                 <w:noProof/>
                 <w:webHidden/>
               </w:rPr>
-              <w:t>9</w:t>
+              <w:t>8</w:t>
             </w:r>
             <w:r>
               <w:rPr>
@@ -4776,6 +4877,7 @@
           <w:pPr>
             <w:pStyle w:val="TOC1"/>
             <w:tabs>
+              <w:tab w:val="left" w:pos="440"/>
               <w:tab w:val="right" w:leader="dot" w:pos="9016"/>
             </w:tabs>
             <w:rPr>
@@ -4784,13 +4886,28 @@
               <w:lang w:eastAsia="en-AU"/>
             </w:rPr>
           </w:pPr>
-          <w:hyperlink w:anchor="_Toc144836898" w:history="1">
+          <w:hyperlink w:anchor="_Toc147340664" w:history="1">
             <w:r>
               <w:rPr>
                 <w:rStyle w:val="Hyperlink"/>
                 <w:noProof/>
               </w:rPr>
-              <w:t>References</w:t>
+              <w:t>7.</w:t>
+            </w:r>
+            <w:r>
+              <w:rPr>
+                <w:rFonts w:eastAsiaTheme="minorEastAsia"/>
+                <w:noProof/>
+                <w:lang w:eastAsia="en-AU"/>
+              </w:rPr>
+              <w:tab/>
+            </w:r>
+            <w:r>
+              <w:rPr>
+                <w:rStyle w:val="Hyperlink"/>
+                <w:noProof/>
+              </w:rPr>
+              <w:t>Conclusion</w:t>
             </w:r>
             <w:r>
               <w:rPr>
@@ -4811,7 +4928,7 @@
                 <w:noProof/>
                 <w:webHidden/>
               </w:rPr>
-              <w:instrText xml:space="preserve"> PAGEREF _Toc144836898 \h </w:instrText>
+              <w:instrText xml:space="preserve"> PAGEREF _Toc147340664 \h </w:instrText>
             </w:r>
             <w:r>
               <w:rPr>
@@ -4831,7 +4948,7 @@
                 <w:noProof/>
                 <w:webHidden/>
               </w:rPr>
-              <w:t>10</w:t>
+              <w:t>9</w:t>
             </w:r>
             <w:r>
               <w:rPr>
@@ -4846,6 +4963,7 @@
           <w:pPr>
             <w:pStyle w:val="TOC1"/>
             <w:tabs>
+              <w:tab w:val="left" w:pos="440"/>
               <w:tab w:val="right" w:leader="dot" w:pos="9016"/>
             </w:tabs>
             <w:rPr>
@@ -4854,12 +4972,113 @@
               <w:lang w:eastAsia="en-AU"/>
             </w:rPr>
           </w:pPr>
-          <w:hyperlink w:anchor="_Toc144836899" w:history="1">
+          <w:hyperlink w:anchor="_Toc147340665" w:history="1">
             <w:r>
               <w:rPr>
                 <w:rStyle w:val="Hyperlink"/>
                 <w:noProof/>
               </w:rPr>
+              <w:t>8.</w:t>
+            </w:r>
+            <w:r>
+              <w:rPr>
+                <w:rFonts w:eastAsiaTheme="minorEastAsia"/>
+                <w:noProof/>
+                <w:lang w:eastAsia="en-AU"/>
+              </w:rPr>
+              <w:tab/>
+            </w:r>
+            <w:r>
+              <w:rPr>
+                <w:rStyle w:val="Hyperlink"/>
+                <w:noProof/>
+              </w:rPr>
+              <w:t>References</w:t>
+            </w:r>
+            <w:r>
+              <w:rPr>
+                <w:noProof/>
+                <w:webHidden/>
+              </w:rPr>
+              <w:tab/>
+            </w:r>
+            <w:r>
+              <w:rPr>
+                <w:noProof/>
+                <w:webHidden/>
+              </w:rPr>
+              <w:fldChar w:fldCharType="begin"/>
+            </w:r>
+            <w:r>
+              <w:rPr>
+                <w:noProof/>
+                <w:webHidden/>
+              </w:rPr>
+              <w:instrText xml:space="preserve"> PAGEREF _Toc147340665 \h </w:instrText>
+            </w:r>
+            <w:r>
+              <w:rPr>
+                <w:noProof/>
+                <w:webHidden/>
+              </w:rPr>
+            </w:r>
+            <w:r>
+              <w:rPr>
+                <w:noProof/>
+                <w:webHidden/>
+              </w:rPr>
+              <w:fldChar w:fldCharType="separate"/>
+            </w:r>
+            <w:r>
+              <w:rPr>
+                <w:noProof/>
+                <w:webHidden/>
+              </w:rPr>
+              <w:t>10</w:t>
+            </w:r>
+            <w:r>
+              <w:rPr>
+                <w:noProof/>
+                <w:webHidden/>
+              </w:rPr>
+              <w:fldChar w:fldCharType="end"/>
+            </w:r>
+          </w:hyperlink>
+        </w:p>
+        <w:p>
+          <w:pPr>
+            <w:pStyle w:val="TOC1"/>
+            <w:tabs>
+              <w:tab w:val="left" w:pos="440"/>
+              <w:tab w:val="right" w:leader="dot" w:pos="9016"/>
+            </w:tabs>
+            <w:rPr>
+              <w:rFonts w:eastAsiaTheme="minorEastAsia"/>
+              <w:noProof/>
+              <w:lang w:eastAsia="en-AU"/>
+            </w:rPr>
+          </w:pPr>
+          <w:hyperlink w:anchor="_Toc147340666" w:history="1">
+            <w:r>
+              <w:rPr>
+                <w:rStyle w:val="Hyperlink"/>
+                <w:noProof/>
+              </w:rPr>
+              <w:t>9.</w:t>
+            </w:r>
+            <w:r>
+              <w:rPr>
+                <w:rFonts w:eastAsiaTheme="minorEastAsia"/>
+                <w:noProof/>
+                <w:lang w:eastAsia="en-AU"/>
+              </w:rPr>
+              <w:tab/>
+            </w:r>
+            <w:r>
+              <w:rPr>
+                <w:rStyle w:val="Hyperlink"/>
+                <w:noProof/>
+              </w:rPr>
               <w:t>Bibliography</w:t>
             </w:r>
             <w:r>
@@ -4881,7 +5100,7 @@
                 <w:noProof/>
                 <w:webHidden/>
               </w:rPr>
-              <w:instrText xml:space="preserve"> PAGEREF _Toc144836899 \h </w:instrText>
+              <w:instrText xml:space="preserve"> PAGEREF _Toc147340666 \h </w:instrText>
             </w:r>
             <w:r>
               <w:rPr>
@@ -4950,8 +5169,12 @@
     <w:p>
       <w:pPr>
         <w:pStyle w:val="Heading1"/>
+        <w:numPr>
+          <w:ilvl w:val="0"/>
+          <w:numId w:val="2"/>
+        </w:numPr>
       </w:pPr>
-      <w:bookmarkStart w:id="1" w:name="_Toc144836891"/>
+      <w:bookmarkStart w:id="1" w:name="_Toc147340657"/>
       <w:r>
         <w:lastRenderedPageBreak/>
         <w:t>Introduction</w:t>
@@ -4979,8 +5202,12 @@
     <w:p>
       <w:pPr>
         <w:pStyle w:val="Heading1"/>
+        <w:numPr>
+          <w:ilvl w:val="0"/>
+          <w:numId w:val="2"/>
+        </w:numPr>
       </w:pPr>
-      <w:bookmarkStart w:id="2" w:name="_Toc144836892"/>
+      <w:bookmarkStart w:id="2" w:name="_Toc147340658"/>
       <w:r>
         <w:lastRenderedPageBreak/>
         <w:t>Literature R</w:t>
@@ -5014,8 +5241,12 @@
     <w:p>
       <w:pPr>
         <w:pStyle w:val="Heading1"/>
+        <w:numPr>
+          <w:ilvl w:val="0"/>
+          <w:numId w:val="2"/>
+        </w:numPr>
       </w:pPr>
-      <w:bookmarkStart w:id="3" w:name="_Toc144836893"/>
+      <w:bookmarkStart w:id="3" w:name="_Toc147340659"/>
       <w:r>
         <w:lastRenderedPageBreak/>
         <w:t>Methodology</w:t>
@@ -5043,8 +5274,12 @@
     <w:p>
       <w:pPr>
         <w:pStyle w:val="Heading1"/>
+        <w:numPr>
+          <w:ilvl w:val="0"/>
+          <w:numId w:val="2"/>
+        </w:numPr>
       </w:pPr>
-      <w:bookmarkStart w:id="4" w:name="_Toc144836894"/>
+      <w:bookmarkStart w:id="4" w:name="_Toc147340660"/>
       <w:r>
         <w:lastRenderedPageBreak/>
         <w:t>Problem Statement</w:t>
@@ -5072,8 +5307,12 @@
     <w:p>
       <w:pPr>
         <w:pStyle w:val="Heading1"/>
+        <w:numPr>
+          <w:ilvl w:val="0"/>
+          <w:numId w:val="2"/>
+        </w:numPr>
       </w:pPr>
-      <w:bookmarkStart w:id="5" w:name="_Toc144836895"/>
+      <w:bookmarkStart w:id="5" w:name="_Toc147340661"/>
       <w:r>
         <w:lastRenderedPageBreak/>
         <w:t>Discussion</w:t>
@@ -5101,14 +5340,62 @@
     <w:p>
       <w:pPr>
         <w:pStyle w:val="Heading1"/>
+        <w:numPr>
+          <w:ilvl w:val="0"/>
+          <w:numId w:val="2"/>
+        </w:numPr>
       </w:pPr>
-      <w:bookmarkStart w:id="6" w:name="_Toc144836896"/>
+      <w:bookmarkStart w:id="6" w:name="_Toc147340662"/>
       <w:r>
         <w:lastRenderedPageBreak/>
         <w:t>Recommendation</w:t>
       </w:r>
       <w:bookmarkEnd w:id="6"/>
     </w:p>
+    <w:p/>
+    <w:p>
+      <w:pPr>
+        <w:pStyle w:val="Heading2"/>
+        <w:numPr>
+          <w:ilvl w:val="1"/>
+          <w:numId w:val="2"/>
+        </w:numPr>
+      </w:pPr>
+      <w:bookmarkStart w:id="7" w:name="_Toc147340663"/>
+      <w:r>
+        <w:t>Future Research Path Recommendations</w:t>
+      </w:r>
+      <w:bookmarkEnd w:id="7"/>
+    </w:p>
+    <w:p/>
+    <w:p>
+      <w:pPr>
+        <w:pStyle w:val="ListParagraph"/>
+        <w:numPr>
+          <w:ilvl w:val="0"/>
+          <w:numId w:val="1"/>
+        </w:numPr>
+      </w:pPr>
+      <w:r>
+        <w:t>privacy matters with broken phones</w:t>
+      </w:r>
+      <w:r>
+        <w:t>.</w:t>
+      </w:r>
+    </w:p>
+    <w:p>
+      <w:pPr>
+        <w:pStyle w:val="ListParagraph"/>
+        <w:numPr>
+          <w:ilvl w:val="0"/>
+          <w:numId w:val="1"/>
+        </w:numPr>
+      </w:pPr>
+      <w:r>
+        <w:t>AI powered Phone Repair.</w:t>
+      </w:r>
+    </w:p>
+    <w:p/>
     <w:p>
       <w:pPr>
         <w:pStyle w:val="Heading1"/>
@@ -5130,13 +5417,17 @@
     <w:p>
       <w:pPr>
         <w:pStyle w:val="Heading1"/>
+        <w:numPr>
+          <w:ilvl w:val="0"/>
+          <w:numId w:val="2"/>
+        </w:numPr>
       </w:pPr>
-      <w:bookmarkStart w:id="7" w:name="_Toc144836897"/>
+      <w:bookmarkStart w:id="8" w:name="_Toc147340664"/>
       <w:r>
         <w:lastRenderedPageBreak/>
         <w:t>Conclusion</w:t>
       </w:r>
-      <w:bookmarkEnd w:id="7"/>
+      <w:bookmarkEnd w:id="8"/>
       <w:r>
         <w:br w:type="page"/>
       </w:r>
@@ -5144,13 +5435,17 @@
     <w:p>
       <w:pPr>
         <w:pStyle w:val="Heading1"/>
+        <w:numPr>
+          <w:ilvl w:val="0"/>
+          <w:numId w:val="2"/>
+        </w:numPr>
       </w:pPr>
-      <w:bookmarkStart w:id="8" w:name="_Toc144836898"/>
+      <w:bookmarkStart w:id="9" w:name="_Toc147340665"/>
       <w:r>
         <w:lastRenderedPageBreak/>
         <w:t>References</w:t>
       </w:r>
-      <w:bookmarkEnd w:id="8"/>
+      <w:bookmarkEnd w:id="9"/>
     </w:p>
     <w:p/>
     <w:p>
@@ -5161,33 +5456,25 @@
     <w:p>
       <w:pPr>
         <w:pStyle w:val="Heading1"/>
+        <w:numPr>
+          <w:ilvl w:val="0"/>
+          <w:numId w:val="2"/>
+        </w:numPr>
       </w:pPr>
-      <w:bookmarkStart w:id="9" w:name="_Toc144836899"/>
+      <w:bookmarkStart w:id="10" w:name="_Toc147340666"/>
       <w:r>
         <w:lastRenderedPageBreak/>
         <w:t>Bibliography</w:t>
       </w:r>
-      <w:bookmarkEnd w:id="9"/>
+      <w:bookmarkEnd w:id="10"/>
     </w:p>
     <w:p/>
     <w:p>
-      <w:pPr>
-        <w:pStyle w:val="Heading1"/>
-        <w:spacing w:before="0"/>
-        <w:rPr>
-          <w:rFonts w:ascii="Georgia" w:hAnsi="Georgia"/>
-          <w:color w:val="2E2E2E"/>
-          <w:sz w:val="22"/>
-          <w:szCs w:val="22"/>
-        </w:rPr>
-      </w:pPr>
       <w:r>
         <w:rPr>
           <w:rStyle w:val="title-text"/>
           <w:rFonts w:ascii="Georgia" w:hAnsi="Georgia"/>
           <w:color w:val="2E2E2E"/>
-          <w:sz w:val="22"/>
-          <w:szCs w:val="22"/>
         </w:rPr>
         <w:t xml:space="preserve">Repair motivation and barriers model: Investigating user perspectives related to product repair towards a circular </w:t>
       </w:r>
@@ -5196,8 +5483,6 @@
           <w:rStyle w:val="title-text"/>
           <w:rFonts w:ascii="Georgia" w:hAnsi="Georgia"/>
           <w:color w:val="2E2E2E"/>
-          <w:sz w:val="22"/>
-          <w:szCs w:val="22"/>
         </w:rPr>
         <w:t>economy.</w:t>
       </w:r>
@@ -5208,7 +5493,7 @@
           <w:rStyle w:val="Hyperlink"/>
         </w:rPr>
       </w:pPr>
-      <w:hyperlink r:id="rId8" w:history="1">
+      <w:hyperlink r:id="rId9" w:history="1">
         <w:r>
           <w:rPr>
             <w:rStyle w:val="Hyperlink"/>
@@ -5226,14 +5511,10 @@
     </w:p>
     <w:p>
       <w:pPr>
-        <w:pStyle w:val="Heading1"/>
-        <w:spacing w:before="0"/>
         <w:rPr>
           <w:rStyle w:val="title-text"/>
           <w:rFonts w:ascii="Georgia" w:hAnsi="Georgia"/>
           <w:color w:val="2E2E2E"/>
-          <w:sz w:val="22"/>
-          <w:szCs w:val="22"/>
         </w:rPr>
       </w:pPr>
       <w:r>
@@ -5241,8 +5522,6 @@
           <w:rStyle w:val="title-text"/>
           <w:rFonts w:ascii="Georgia" w:hAnsi="Georgia"/>
           <w:color w:val="2E2E2E"/>
-          <w:sz w:val="22"/>
-          <w:szCs w:val="22"/>
         </w:rPr>
         <w:t>Repair of electronic products: Consumer practices and institutional initiatives</w:t>
       </w:r>
@@ -5251,14 +5530,12 @@
           <w:rStyle w:val="title-text"/>
           <w:rFonts w:ascii="Georgia" w:hAnsi="Georgia"/>
           <w:color w:val="2E2E2E"/>
-          <w:sz w:val="22"/>
-          <w:szCs w:val="22"/>
         </w:rPr>
         <w:t>.</w:t>
       </w:r>
     </w:p>
     <w:p>
-      <w:hyperlink r:id="rId9" w:history="1">
+      <w:hyperlink r:id="rId10" w:history="1">
         <w:r>
           <w:rPr>
             <w:rStyle w:val="Hyperlink"/>
@@ -5270,14 +5547,10 @@
     <w:p/>
     <w:p>
       <w:pPr>
-        <w:pStyle w:val="Heading1"/>
-        <w:spacing w:before="0"/>
         <w:rPr>
           <w:rStyle w:val="title-text"/>
           <w:rFonts w:ascii="Georgia" w:hAnsi="Georgia"/>
           <w:color w:val="1F1F1F"/>
-          <w:sz w:val="22"/>
-          <w:szCs w:val="22"/>
         </w:rPr>
       </w:pPr>
       <w:r>
@@ -5285,8 +5558,6 @@
           <w:rStyle w:val="title-text"/>
           <w:rFonts w:ascii="Georgia" w:hAnsi="Georgia"/>
           <w:color w:val="1F1F1F"/>
-          <w:sz w:val="22"/>
-          <w:szCs w:val="22"/>
         </w:rPr>
         <w:t>Mining consumer experiences of repairing electronics: Product design insights and business lessons learned</w:t>
       </w:r>
@@ -5295,14 +5566,12 @@
           <w:rStyle w:val="title-text"/>
           <w:rFonts w:ascii="Georgia" w:hAnsi="Georgia"/>
           <w:color w:val="1F1F1F"/>
-          <w:sz w:val="22"/>
-          <w:szCs w:val="22"/>
         </w:rPr>
         <w:t>.</w:t>
       </w:r>
     </w:p>
     <w:p>
-      <w:hyperlink r:id="rId10" w:history="1">
+      <w:hyperlink r:id="rId11" w:history="1">
         <w:r>
           <w:rPr>
             <w:rStyle w:val="Hyperlink"/>
@@ -5314,15 +5583,10 @@
     <w:p/>
     <w:p>
       <w:pPr>
-        <w:pStyle w:val="Heading3"/>
-        <w:shd w:val="clear" w:color="auto" w:fill="FFFFFF"/>
-        <w:spacing w:before="0"/>
         <w:rPr>
           <w:rFonts w:ascii="Poppins" w:hAnsi="Poppins" w:cs="Poppins"/>
           <w:color w:val="222222"/>
           <w:spacing w:val="-15"/>
-          <w:sz w:val="22"/>
-          <w:szCs w:val="22"/>
         </w:rPr>
       </w:pPr>
       <w:r>
@@ -5330,14 +5594,12 @@
           <w:rFonts w:ascii="Poppins" w:hAnsi="Poppins" w:cs="Poppins"/>
           <w:color w:val="222222"/>
           <w:spacing w:val="-15"/>
-          <w:sz w:val="22"/>
-          <w:szCs w:val="22"/>
         </w:rPr>
         <w:t>Selling 'Used' Cell Phones</w:t>
       </w:r>
     </w:p>
     <w:p>
-      <w:hyperlink r:id="rId11" w:history="1">
+      <w:hyperlink r:id="rId12" w:anchor=":~:text=If%20your%20device%20has%20got,of%20the%20brand%20new%20value" w:history="1">
         <w:r>
           <w:rPr>
             <w:rStyle w:val="Hyperlink"/>
@@ -5347,10 +5609,325 @@
       </w:hyperlink>
     </w:p>
     <w:p/>
+    <w:p>
+      <w:r>
+        <w:t>Fault Diagnosis of electronic system using artificial intelligence</w:t>
+      </w:r>
+    </w:p>
+    <w:p>
+      <w:hyperlink r:id="rId13" w:history="1">
+        <w:r>
+          <w:rPr>
+            <w:rStyle w:val="Hyperlink"/>
+          </w:rPr>
+          <w:t>https://ieeexplore.ieee.org/abstract/document/1028367</w:t>
+        </w:r>
+      </w:hyperlink>
+    </w:p>
     <w:p/>
+    <w:p>
+      <w:r>
+        <w:t>A More-than-Human Right-to-Repair</w:t>
+      </w:r>
+    </w:p>
+    <w:p>
+      <w:pPr>
+        <w:rPr>
+          <w:rStyle w:val="Hyperlink"/>
+        </w:rPr>
+      </w:pPr>
+      <w:hyperlink r:id="rId14" w:history="1">
+        <w:r>
+          <w:rPr>
+            <w:rStyle w:val="Hyperlink"/>
+          </w:rPr>
+          <w:t>https://dl.designresearchsociety.org/drs-conference-papers/drs2022/researchpapers/269/</w:t>
+        </w:r>
+      </w:hyperlink>
+    </w:p>
+    <w:p>
+      <w:pPr>
+        <w:rPr>
+          <w:rStyle w:val="Hyperlink"/>
+        </w:rPr>
+      </w:pPr>
+    </w:p>
+    <w:p>
+      <w:pPr>
+        <w:rPr>
+          <w:color w:val="000000" w:themeColor="text1"/>
+          <w14:shadow w14:blurRad="38100" w14:dist="19050" w14:dir="2700000" w14:sx="100000" w14:sy="100000" w14:kx="0" w14:ky="0" w14:algn="tl">
+            <w14:schemeClr w14:val="dk1">
+              <w14:alpha w14:val="60000"/>
+            </w14:schemeClr>
+          </w14:shadow>
+          <w14:textOutline w14:w="0" w14:cap="flat" w14:cmpd="sng" w14:algn="ctr">
+            <w14:noFill/>
+            <w14:prstDash w14:val="solid"/>
+            <w14:round/>
+          </w14:textOutline>
+        </w:rPr>
+      </w:pPr>
+      <w:r>
+        <w:rPr>
+          <w:color w:val="000000" w:themeColor="text1"/>
+          <w14:shadow w14:blurRad="38100" w14:dist="19050" w14:dir="2700000" w14:sx="100000" w14:sy="100000" w14:kx="0" w14:ky="0" w14:algn="tl">
+            <w14:schemeClr w14:val="dk1">
+              <w14:alpha w14:val="60000"/>
+            </w14:schemeClr>
+          </w14:shadow>
+          <w14:textOutline w14:w="0" w14:cap="flat" w14:cmpd="sng" w14:algn="ctr">
+            <w14:noFill/>
+            <w14:prstDash w14:val="solid"/>
+            <w14:round/>
+          </w14:textOutline>
+        </w:rPr>
+        <w:t xml:space="preserve">fault detection on robot manipulators using artificial neural </w:t>
+      </w:r>
+      <w:proofErr w:type="gramStart"/>
+      <w:r>
+        <w:rPr>
+          <w:color w:val="000000" w:themeColor="text1"/>
+          <w14:shadow w14:blurRad="38100" w14:dist="19050" w14:dir="2700000" w14:sx="100000" w14:sy="100000" w14:kx="0" w14:ky="0" w14:algn="tl">
+            <w14:schemeClr w14:val="dk1">
+              <w14:alpha w14:val="60000"/>
+            </w14:schemeClr>
+          </w14:shadow>
+          <w14:textOutline w14:w="0" w14:cap="flat" w14:cmpd="sng" w14:algn="ctr">
+            <w14:noFill/>
+            <w14:prstDash w14:val="solid"/>
+            <w14:round/>
+          </w14:textOutline>
+        </w:rPr>
+        <w:t>network</w:t>
+      </w:r>
+      <w:proofErr w:type="gramEnd"/>
+    </w:p>
+    <w:p>
+      <w:pPr>
+        <w:rPr>
+          <w:color w:val="000000" w:themeColor="text1"/>
+          <w14:shadow w14:blurRad="38100" w14:dist="19050" w14:dir="2700000" w14:sx="100000" w14:sy="100000" w14:kx="0" w14:ky="0" w14:algn="tl">
+            <w14:schemeClr w14:val="dk1">
+              <w14:alpha w14:val="60000"/>
+            </w14:schemeClr>
+          </w14:shadow>
+          <w14:textOutline w14:w="0" w14:cap="flat" w14:cmpd="sng" w14:algn="ctr">
+            <w14:noFill/>
+            <w14:prstDash w14:val="solid"/>
+            <w14:round/>
+          </w14:textOutline>
+        </w:rPr>
+      </w:pPr>
+      <w:hyperlink r:id="rId15" w:history="1">
+        <w:r>
+          <w:rPr>
+            <w:rStyle w:val="Hyperlink"/>
+            <w14:shadow w14:blurRad="38100" w14:dist="19050" w14:dir="2700000" w14:sx="100000" w14:sy="100000" w14:kx="0" w14:ky="0" w14:algn="tl">
+              <w14:schemeClr w14:val="dk1">
+                <w14:alpha w14:val="60000"/>
+              </w14:schemeClr>
+            </w14:shadow>
+            <w14:textOutline w14:w="0" w14:cap="flat" w14:cmpd="sng" w14:algn="ctr">
+              <w14:noFill/>
+              <w14:prstDash w14:val="solid"/>
+              <w14:round/>
+            </w14:textOutline>
+          </w:rPr>
+          <w:t>https://www.sciencedirect.com/science/article/abs/pii/S0736584510000682</w:t>
+        </w:r>
+      </w:hyperlink>
+    </w:p>
+    <w:p>
+      <w:pPr>
+        <w:rPr>
+          <w:color w:val="000000" w:themeColor="text1"/>
+          <w14:shadow w14:blurRad="38100" w14:dist="19050" w14:dir="2700000" w14:sx="100000" w14:sy="100000" w14:kx="0" w14:ky="0" w14:algn="tl">
+            <w14:schemeClr w14:val="dk1">
+              <w14:alpha w14:val="60000"/>
+            </w14:schemeClr>
+          </w14:shadow>
+          <w14:textOutline w14:w="0" w14:cap="flat" w14:cmpd="sng" w14:algn="ctr">
+            <w14:noFill/>
+            <w14:prstDash w14:val="solid"/>
+            <w14:round/>
+          </w14:textOutline>
+        </w:rPr>
+      </w:pPr>
+    </w:p>
+    <w:p>
+      <w:pPr>
+        <w:rPr>
+          <w:color w:val="000000" w:themeColor="text1"/>
+          <w14:shadow w14:blurRad="38100" w14:dist="19050" w14:dir="2700000" w14:sx="100000" w14:sy="100000" w14:kx="0" w14:ky="0" w14:algn="tl">
+            <w14:schemeClr w14:val="dk1">
+              <w14:alpha w14:val="60000"/>
+            </w14:schemeClr>
+          </w14:shadow>
+          <w14:textOutline w14:w="0" w14:cap="flat" w14:cmpd="sng" w14:algn="ctr">
+            <w14:noFill/>
+            <w14:prstDash w14:val="solid"/>
+            <w14:round/>
+          </w14:textOutline>
+        </w:rPr>
+      </w:pPr>
+      <w:r>
+        <w:rPr>
+          <w:color w:val="000000" w:themeColor="text1"/>
+          <w14:shadow w14:blurRad="38100" w14:dist="19050" w14:dir="2700000" w14:sx="100000" w14:sy="100000" w14:kx="0" w14:ky="0" w14:algn="tl">
+            <w14:schemeClr w14:val="dk1">
+              <w14:alpha w14:val="60000"/>
+            </w14:schemeClr>
+          </w14:shadow>
+          <w14:textOutline w14:w="0" w14:cap="flat" w14:cmpd="sng" w14:algn="ctr">
+            <w14:noFill/>
+            <w14:prstDash w14:val="solid"/>
+            <w14:round/>
+          </w14:textOutline>
+        </w:rPr>
+        <w:t>An Efficient Fault Detection Method for Induction Motors Using Thermal Imaging and Machine Vision</w:t>
+      </w:r>
+    </w:p>
+    <w:p>
+      <w:pPr>
+        <w:rPr>
+          <w:color w:val="000000" w:themeColor="text1"/>
+          <w14:shadow w14:blurRad="38100" w14:dist="19050" w14:dir="2700000" w14:sx="100000" w14:sy="100000" w14:kx="0" w14:ky="0" w14:algn="tl">
+            <w14:schemeClr w14:val="dk1">
+              <w14:alpha w14:val="60000"/>
+            </w14:schemeClr>
+          </w14:shadow>
+          <w14:textOutline w14:w="0" w14:cap="flat" w14:cmpd="sng" w14:algn="ctr">
+            <w14:noFill/>
+            <w14:prstDash w14:val="solid"/>
+            <w14:round/>
+          </w14:textOutline>
+        </w:rPr>
+      </w:pPr>
+      <w:hyperlink r:id="rId16" w:history="1">
+        <w:r>
+          <w:rPr>
+            <w:rStyle w:val="Hyperlink"/>
+            <w14:shadow w14:blurRad="38100" w14:dist="19050" w14:dir="2700000" w14:sx="100000" w14:sy="100000" w14:kx="0" w14:ky="0" w14:algn="tl">
+              <w14:schemeClr w14:val="dk1">
+                <w14:alpha w14:val="60000"/>
+              </w14:schemeClr>
+            </w14:shadow>
+            <w14:textOutline w14:w="0" w14:cap="flat" w14:cmpd="sng" w14:algn="ctr">
+              <w14:noFill/>
+              <w14:prstDash w14:val="solid"/>
+              <w14:round/>
+            </w14:textOutline>
+          </w:rPr>
+          <w:t>file:///C:/Users/USER/Downloads/sustainability-14-09060-v2.pdf</w:t>
+        </w:r>
+      </w:hyperlink>
+    </w:p>
+    <w:p>
+      <w:pPr>
+        <w:rPr>
+          <w:color w:val="000000" w:themeColor="text1"/>
+          <w14:shadow w14:blurRad="38100" w14:dist="19050" w14:dir="2700000" w14:sx="100000" w14:sy="100000" w14:kx="0" w14:ky="0" w14:algn="tl">
+            <w14:schemeClr w14:val="dk1">
+              <w14:alpha w14:val="60000"/>
+            </w14:schemeClr>
+          </w14:shadow>
+          <w14:textOutline w14:w="0" w14:cap="flat" w14:cmpd="sng" w14:algn="ctr">
+            <w14:noFill/>
+            <w14:prstDash w14:val="solid"/>
+            <w14:round/>
+          </w14:textOutline>
+        </w:rPr>
+      </w:pPr>
+    </w:p>
+    <w:p>
+      <w:pPr>
+        <w:rPr>
+          <w:color w:val="000000" w:themeColor="text1"/>
+          <w14:shadow w14:blurRad="38100" w14:dist="19050" w14:dir="2700000" w14:sx="100000" w14:sy="100000" w14:kx="0" w14:ky="0" w14:algn="tl">
+            <w14:schemeClr w14:val="dk1">
+              <w14:alpha w14:val="60000"/>
+            </w14:schemeClr>
+          </w14:shadow>
+          <w14:textOutline w14:w="0" w14:cap="flat" w14:cmpd="sng" w14:algn="ctr">
+            <w14:noFill/>
+            <w14:prstDash w14:val="solid"/>
+            <w14:round/>
+          </w14:textOutline>
+        </w:rPr>
+      </w:pPr>
+      <w:r>
+        <w:rPr>
+          <w:color w:val="000000" w:themeColor="text1"/>
+          <w14:shadow w14:blurRad="38100" w14:dist="19050" w14:dir="2700000" w14:sx="100000" w14:sy="100000" w14:kx="0" w14:ky="0" w14:algn="tl">
+            <w14:schemeClr w14:val="dk1">
+              <w14:alpha w14:val="60000"/>
+            </w14:schemeClr>
+          </w14:shadow>
+          <w14:textOutline w14:w="0" w14:cap="flat" w14:cmpd="sng" w14:algn="ctr">
+            <w14:noFill/>
+            <w14:prstDash w14:val="solid"/>
+            <w14:round/>
+          </w14:textOutline>
+        </w:rPr>
+        <w:t>Detection of Faulty Integrated Circuits in PCB with Thermal Image Processing</w:t>
+      </w:r>
+    </w:p>
+    <w:p>
+      <w:pPr>
+        <w:rPr>
+          <w:color w:val="000000" w:themeColor="text1"/>
+          <w14:shadow w14:blurRad="38100" w14:dist="19050" w14:dir="2700000" w14:sx="100000" w14:sy="100000" w14:kx="0" w14:ky="0" w14:algn="tl">
+            <w14:schemeClr w14:val="dk1">
+              <w14:alpha w14:val="60000"/>
+            </w14:schemeClr>
+          </w14:shadow>
+          <w14:textOutline w14:w="0" w14:cap="flat" w14:cmpd="sng" w14:algn="ctr">
+            <w14:noFill/>
+            <w14:prstDash w14:val="solid"/>
+            <w14:round/>
+          </w14:textOutline>
+        </w:rPr>
+      </w:pPr>
+      <w:hyperlink r:id="rId17" w:history="1">
+        <w:r>
+          <w:rPr>
+            <w:rStyle w:val="Hyperlink"/>
+            <w14:shadow w14:blurRad="38100" w14:dist="19050" w14:dir="2700000" w14:sx="100000" w14:sy="100000" w14:kx="0" w14:ky="0" w14:algn="tl">
+              <w14:schemeClr w14:val="dk1">
+                <w14:alpha w14:val="60000"/>
+              </w14:schemeClr>
+            </w14:shadow>
+            <w14:textOutline w14:w="0" w14:cap="flat" w14:cmpd="sng" w14:algn="ctr">
+              <w14:noFill/>
+              <w14:prstDash w14:val="solid"/>
+              <w14:round/>
+            </w14:textOutline>
+          </w:rPr>
+          <w:t>https://ieeexplore.ieee.org/abstract/document/8946061</w:t>
+        </w:r>
+      </w:hyperlink>
+    </w:p>
+    <w:p>
+      <w:pPr>
+        <w:rPr>
+          <w:color w:val="000000" w:themeColor="text1"/>
+          <w14:shadow w14:blurRad="38100" w14:dist="19050" w14:dir="2700000" w14:sx="100000" w14:sy="100000" w14:kx="0" w14:ky="0" w14:algn="tl">
+            <w14:schemeClr w14:val="dk1">
+              <w14:alpha w14:val="60000"/>
+            </w14:schemeClr>
+          </w14:shadow>
+          <w14:textOutline w14:w="0" w14:cap="flat" w14:cmpd="sng" w14:algn="ctr">
+            <w14:noFill/>
+            <w14:prstDash w14:val="solid"/>
+            <w14:round/>
+          </w14:textOutline>
+        </w:rPr>
+      </w:pPr>
+    </w:p>
     <w:sectPr>
-      <w:headerReference w:type="default" r:id="rId12"/>
-      <w:footerReference w:type="default" r:id="rId13"/>
+      <w:headerReference w:type="default" r:id="rId18"/>
+      <w:footerReference w:type="default" r:id="rId19"/>
       <w:pgSz w:w="11906" w:h="16838"/>
       <w:pgMar w:top="1440" w:right="1440" w:bottom="1440" w:left="1440" w:header="708" w:footer="708" w:gutter="0"/>
       <w:pgNumType w:start="0"/>
@@ -5489,7 +6066,6 @@
         <w:dataBinding w:prefixMappings="xmlns:ns0='http://purl.org/dc/elements/1.1/' xmlns:ns1='http://schemas.openxmlformats.org/package/2006/metadata/core-properties' " w:xpath="/ns1:coreProperties[1]/ns0:title[1]" w:storeItemID="{6C3C8BC8-F283-45AE-878A-BAB7291924A1}"/>
         <w:text/>
       </w:sdtPr>
-      <w:sdtEndPr/>
       <w:sdtContent>
         <w:r>
           <w:rPr>
@@ -5519,7 +6095,6 @@
         <w:dataBinding w:prefixMappings="xmlns:ns0='http://purl.org/dc/elements/1.1/' xmlns:ns1='http://schemas.openxmlformats.org/package/2006/metadata/core-properties' " w:xpath="/ns1:coreProperties[1]/ns0:creator[1]" w:storeItemID="{6C3C8BC8-F283-45AE-878A-BAB7291924A1}"/>
         <w:text/>
       </w:sdtPr>
-      <w:sdtEndPr/>
       <w:sdtContent>
         <w:r>
           <w:rPr>
@@ -5536,6 +6111,310 @@
     </w:pPr>
   </w:p>
 </w:hdr>
+</file>
+
+<file path=word/numbering.xml><?xml version="1.0" encoding="utf-8"?>
+<w:numbering xmlns:wpc="http://schemas.microsoft.com/office/word/2010/wordprocessingCanvas" xmlns:cx="http://schemas.microsoft.com/office/drawing/2014/chartex" xmlns:cx1="http://schemas.microsoft.com/office/drawing/2015/9/8/chartex" xmlns:cx2="http://schemas.microsoft.com/office/drawing/2015/10/21/chartex" xmlns:cx3="http://schemas.microsoft.com/office/drawing/2016/5/9/chartex" xmlns:cx4="http://schemas.microsoft.com/office/drawing/2016/5/10/chartex" xmlns:cx5="http://schemas.microsoft.com/office/drawing/2016/5/11/chartex" xmlns:cx6="http://schemas.microsoft.com/office/drawing/2016/5/12/chartex" xmlns:cx7="http://schemas.microsoft.com/office/drawing/2016/5/13/chartex" xmlns:cx8="http://schemas.microsoft.com/office/drawing/2016/5/14/chartex" xmlns:mc="http://schemas.openxmlformats.org/markup-compatibility/2006" xmlns:aink="http://schemas.microsoft.com/office/drawing/2016/ink" xmlns:am3d="http://schemas.microsoft.com/office/drawing/2017/model3d" xmlns:o="urn:schemas-microsoft-com:office:office" xmlns:oel="http://schemas.microsoft.com/office/2019/extlst" xmlns:r="http://schemas.openxmlformats.org/officeDocument/2006/relationships" xmlns:m="http://schemas.openxmlformats.org/officeDocument/2006/math" xmlns:v="urn:schemas-microsoft-com:vml" xmlns:wp14="http://schemas.microsoft.com/office/word/2010/wordprocessingDrawing" xmlns:wp="http://schemas.openxmlformats.org/drawingml/2006/wordprocessingDrawing" xmlns:w10="urn:schemas-microsoft-com:office:word" xmlns:w="http://schemas.openxmlformats.org/wordprocessingml/2006/main" xmlns:w14="http://schemas.microsoft.com/office/word/2010/wordml" xmlns:w15="http://schemas.microsoft.com/office/word/2012/wordml" xmlns:w16cex="http://schemas.microsoft.com/office/word/2018/wordml/cex" xmlns:w16cid="http://schemas.microsoft.com/office/word/2016/wordml/cid" xmlns:w16="http://schemas.microsoft.com/office/word/2018/wordml" xmlns:w16sdtdh="http://schemas.microsoft.com/office/word/2020/wordml/sdtdatahash" xmlns:w16se="http://schemas.microsoft.com/office/word/2015/wordml/symex" xmlns:wpg="http://schemas.microsoft.com/office/word/2010/wordprocessingGroup" xmlns:wpi="http://schemas.microsoft.com/office/word/2010/wordprocessingInk" xmlns:wne="http://schemas.microsoft.com/office/word/2006/wordml" xmlns:wps="http://schemas.microsoft.com/office/word/2010/wordprocessingShape" mc:Ignorable="w14 w15 w16se w16cid w16 w16cex w16sdtdh wp14">
+  <w:abstractNum w:abstractNumId="0" w15:restartNumberingAfterBreak="0">
+    <w:nsid w:val="26F665D0"/>
+    <w:multiLevelType w:val="multilevel"/>
+    <w:tmpl w:val="0C09001F"/>
+    <w:lvl w:ilvl="0">
+      <w:start w:val="1"/>
+      <w:numFmt w:val="decimal"/>
+      <w:lvlText w:val="%1."/>
+      <w:lvlJc w:val="left"/>
+      <w:pPr>
+        <w:ind w:left="360" w:hanging="360"/>
+      </w:pPr>
+    </w:lvl>
+    <w:lvl w:ilvl="1">
+      <w:start w:val="1"/>
+      <w:numFmt w:val="decimal"/>
+      <w:lvlText w:val="%1.%2."/>
+      <w:lvlJc w:val="left"/>
+      <w:pPr>
+        <w:ind w:left="792" w:hanging="432"/>
+      </w:pPr>
+    </w:lvl>
+    <w:lvl w:ilvl="2">
+      <w:start w:val="1"/>
+      <w:numFmt w:val="decimal"/>
+      <w:lvlText w:val="%1.%2.%3."/>
+      <w:lvlJc w:val="left"/>
+      <w:pPr>
+        <w:ind w:left="1224" w:hanging="504"/>
+      </w:pPr>
+    </w:lvl>
+    <w:lvl w:ilvl="3">
+      <w:start w:val="1"/>
+      <w:numFmt w:val="decimal"/>
+      <w:lvlText w:val="%1.%2.%3.%4."/>
+      <w:lvlJc w:val="left"/>
+      <w:pPr>
+        <w:ind w:left="1728" w:hanging="648"/>
+      </w:pPr>
+    </w:lvl>
+    <w:lvl w:ilvl="4">
+      <w:start w:val="1"/>
+      <w:numFmt w:val="decimal"/>
+      <w:lvlText w:val="%1.%2.%3.%4.%5."/>
+      <w:lvlJc w:val="left"/>
+      <w:pPr>
+        <w:ind w:left="2232" w:hanging="792"/>
+      </w:pPr>
+    </w:lvl>
+    <w:lvl w:ilvl="5">
+      <w:start w:val="1"/>
+      <w:numFmt w:val="decimal"/>
+      <w:lvlText w:val="%1.%2.%3.%4.%5.%6."/>
+      <w:lvlJc w:val="left"/>
+      <w:pPr>
+        <w:ind w:left="2736" w:hanging="936"/>
+      </w:pPr>
+    </w:lvl>
+    <w:lvl w:ilvl="6">
+      <w:start w:val="1"/>
+      <w:numFmt w:val="decimal"/>
+      <w:lvlText w:val="%1.%2.%3.%4.%5.%6.%7."/>
+      <w:lvlJc w:val="left"/>
+      <w:pPr>
+        <w:ind w:left="3240" w:hanging="1080"/>
+      </w:pPr>
+    </w:lvl>
+    <w:lvl w:ilvl="7">
+      <w:start w:val="1"/>
+      <w:numFmt w:val="decimal"/>
+      <w:lvlText w:val="%1.%2.%3.%4.%5.%6.%7.%8."/>
+      <w:lvlJc w:val="left"/>
+      <w:pPr>
+        <w:ind w:left="3744" w:hanging="1224"/>
+      </w:pPr>
+    </w:lvl>
+    <w:lvl w:ilvl="8">
+      <w:start w:val="1"/>
+      <w:numFmt w:val="decimal"/>
+      <w:lvlText w:val="%1.%2.%3.%4.%5.%6.%7.%8.%9."/>
+      <w:lvlJc w:val="left"/>
+      <w:pPr>
+        <w:ind w:left="4320" w:hanging="1440"/>
+      </w:pPr>
+    </w:lvl>
+  </w:abstractNum>
+  <w:abstractNum w:abstractNumId="1" w15:restartNumberingAfterBreak="0">
+    <w:nsid w:val="39023412"/>
+    <w:multiLevelType w:val="hybridMultilevel"/>
+    <w:tmpl w:val="BEAE97C2"/>
+    <w:lvl w:ilvl="0" w:tplc="0C09000F">
+      <w:start w:val="1"/>
+      <w:numFmt w:val="decimal"/>
+      <w:lvlText w:val="%1."/>
+      <w:lvlJc w:val="left"/>
+      <w:pPr>
+        <w:ind w:left="720" w:hanging="360"/>
+      </w:pPr>
+    </w:lvl>
+    <w:lvl w:ilvl="1" w:tplc="0C090019" w:tentative="1">
+      <w:start w:val="1"/>
+      <w:numFmt w:val="lowerLetter"/>
+      <w:lvlText w:val="%2."/>
+      <w:lvlJc w:val="left"/>
+      <w:pPr>
+        <w:ind w:left="1440" w:hanging="360"/>
+      </w:pPr>
+    </w:lvl>
+    <w:lvl w:ilvl="2" w:tplc="0C09001B" w:tentative="1">
+      <w:start w:val="1"/>
+      <w:numFmt w:val="lowerRoman"/>
+      <w:lvlText w:val="%3."/>
+      <w:lvlJc w:val="right"/>
+      <w:pPr>
+        <w:ind w:left="2160" w:hanging="180"/>
+      </w:pPr>
+    </w:lvl>
+    <w:lvl w:ilvl="3" w:tplc="0C09000F" w:tentative="1">
+      <w:start w:val="1"/>
+      <w:numFmt w:val="decimal"/>
+      <w:lvlText w:val="%4."/>
+      <w:lvlJc w:val="left"/>
+      <w:pPr>
+        <w:ind w:left="2880" w:hanging="360"/>
+      </w:pPr>
+    </w:lvl>
+    <w:lvl w:ilvl="4" w:tplc="0C090019" w:tentative="1">
+      <w:start w:val="1"/>
+      <w:numFmt w:val="lowerLetter"/>
+      <w:lvlText w:val="%5."/>
+      <w:lvlJc w:val="left"/>
+      <w:pPr>
+        <w:ind w:left="3600" w:hanging="360"/>
+      </w:pPr>
+    </w:lvl>
+    <w:lvl w:ilvl="5" w:tplc="0C09001B" w:tentative="1">
+      <w:start w:val="1"/>
+      <w:numFmt w:val="lowerRoman"/>
+      <w:lvlText w:val="%6."/>
+      <w:lvlJc w:val="right"/>
+      <w:pPr>
+        <w:ind w:left="4320" w:hanging="180"/>
+      </w:pPr>
+    </w:lvl>
+    <w:lvl w:ilvl="6" w:tplc="0C09000F" w:tentative="1">
+      <w:start w:val="1"/>
+      <w:numFmt w:val="decimal"/>
+      <w:lvlText w:val="%7."/>
+      <w:lvlJc w:val="left"/>
+      <w:pPr>
+        <w:ind w:left="5040" w:hanging="360"/>
+      </w:pPr>
+    </w:lvl>
+    <w:lvl w:ilvl="7" w:tplc="0C090019" w:tentative="1">
+      <w:start w:val="1"/>
+      <w:numFmt w:val="lowerLetter"/>
+      <w:lvlText w:val="%8."/>
+      <w:lvlJc w:val="left"/>
+      <w:pPr>
+        <w:ind w:left="5760" w:hanging="360"/>
+      </w:pPr>
+    </w:lvl>
+    <w:lvl w:ilvl="8" w:tplc="0C09001B" w:tentative="1">
+      <w:start w:val="1"/>
+      <w:numFmt w:val="lowerRoman"/>
+      <w:lvlText w:val="%9."/>
+      <w:lvlJc w:val="right"/>
+      <w:pPr>
+        <w:ind w:left="6480" w:hanging="180"/>
+      </w:pPr>
+    </w:lvl>
+  </w:abstractNum>
+  <w:abstractNum w:abstractNumId="2" w15:restartNumberingAfterBreak="0">
+    <w:nsid w:val="4B344C54"/>
+    <w:multiLevelType w:val="multilevel"/>
+    <w:tmpl w:val="197AC6EC"/>
+    <w:lvl w:ilvl="0">
+      <w:start w:val="1"/>
+      <w:numFmt w:val="decimal"/>
+      <w:lvlText w:val="%1."/>
+      <w:lvlJc w:val="left"/>
+      <w:pPr>
+        <w:ind w:left="720" w:hanging="360"/>
+      </w:pPr>
+    </w:lvl>
+    <w:lvl w:ilvl="1">
+      <w:start w:val="1"/>
+      <w:numFmt w:val="decimal"/>
+      <w:isLgl/>
+      <w:lvlText w:val="%1.%2"/>
+      <w:lvlJc w:val="left"/>
+      <w:pPr>
+        <w:ind w:left="720" w:hanging="360"/>
+      </w:pPr>
+      <w:rPr>
+        <w:rFonts w:hint="default"/>
+      </w:rPr>
+    </w:lvl>
+    <w:lvl w:ilvl="2">
+      <w:start w:val="1"/>
+      <w:numFmt w:val="decimal"/>
+      <w:isLgl/>
+      <w:lvlText w:val="%1.%2.%3"/>
+      <w:lvlJc w:val="left"/>
+      <w:pPr>
+        <w:ind w:left="1080" w:hanging="720"/>
+      </w:pPr>
+      <w:rPr>
+        <w:rFonts w:hint="default"/>
+      </w:rPr>
+    </w:lvl>
+    <w:lvl w:ilvl="3">
+      <w:start w:val="1"/>
+      <w:numFmt w:val="decimal"/>
+      <w:isLgl/>
+      <w:lvlText w:val="%1.%2.%3.%4"/>
+      <w:lvlJc w:val="left"/>
+      <w:pPr>
+        <w:ind w:left="1080" w:hanging="720"/>
+      </w:pPr>
+      <w:rPr>
+        <w:rFonts w:hint="default"/>
+      </w:rPr>
+    </w:lvl>
+    <w:lvl w:ilvl="4">
+      <w:start w:val="1"/>
+      <w:numFmt w:val="decimal"/>
+      <w:isLgl/>
+      <w:lvlText w:val="%1.%2.%3.%4.%5"/>
+      <w:lvlJc w:val="left"/>
+      <w:pPr>
+        <w:ind w:left="1440" w:hanging="1080"/>
+      </w:pPr>
+      <w:rPr>
+        <w:rFonts w:hint="default"/>
+      </w:rPr>
+    </w:lvl>
+    <w:lvl w:ilvl="5">
+      <w:start w:val="1"/>
+      <w:numFmt w:val="decimal"/>
+      <w:isLgl/>
+      <w:lvlText w:val="%1.%2.%3.%4.%5.%6"/>
+      <w:lvlJc w:val="left"/>
+      <w:pPr>
+        <w:ind w:left="1800" w:hanging="1440"/>
+      </w:pPr>
+      <w:rPr>
+        <w:rFonts w:hint="default"/>
+      </w:rPr>
+    </w:lvl>
+    <w:lvl w:ilvl="6">
+      <w:start w:val="1"/>
+      <w:numFmt w:val="decimal"/>
+      <w:isLgl/>
+      <w:lvlText w:val="%1.%2.%3.%4.%5.%6.%7"/>
+      <w:lvlJc w:val="left"/>
+      <w:pPr>
+        <w:ind w:left="1800" w:hanging="1440"/>
+      </w:pPr>
+      <w:rPr>
+        <w:rFonts w:hint="default"/>
+      </w:rPr>
+    </w:lvl>
+    <w:lvl w:ilvl="7">
+      <w:start w:val="1"/>
+      <w:numFmt w:val="decimal"/>
+      <w:isLgl/>
+      <w:lvlText w:val="%1.%2.%3.%4.%5.%6.%7.%8"/>
+      <w:lvlJc w:val="left"/>
+      <w:pPr>
+        <w:ind w:left="2160" w:hanging="1800"/>
+      </w:pPr>
+      <w:rPr>
+        <w:rFonts w:hint="default"/>
+      </w:rPr>
+    </w:lvl>
+    <w:lvl w:ilvl="8">
+      <w:start w:val="1"/>
+      <w:numFmt w:val="decimal"/>
+      <w:isLgl/>
+      <w:lvlText w:val="%1.%2.%3.%4.%5.%6.%7.%8.%9"/>
+      <w:lvlJc w:val="left"/>
+      <w:pPr>
+        <w:ind w:left="2160" w:hanging="1800"/>
+      </w:pPr>
+      <w:rPr>
+        <w:rFonts w:hint="default"/>
+      </w:rPr>
+    </w:lvl>
+  </w:abstractNum>
+  <w:num w:numId="1" w16cid:durableId="550653668">
+    <w:abstractNumId w:val="1"/>
+  </w:num>
+  <w:num w:numId="2" w16cid:durableId="2143301609">
+    <w:abstractNumId w:val="2"/>
+  </w:num>
+  <w:num w:numId="3" w16cid:durableId="1614750312">
+    <w:abstractNumId w:val="0"/>
+  </w:num>
+</w:numbering>
 </file>
 
 <file path=word/styles.xml><?xml version="1.0" encoding="utf-8"?>
@@ -5960,6 +6839,28 @@
       <w:szCs w:val="32"/>
     </w:rPr>
   </w:style>
+  <w:style w:type="paragraph" w:styleId="Heading2">
+    <w:name w:val="heading 2"/>
+    <w:basedOn w:val="Normal"/>
+    <w:next w:val="Normal"/>
+    <w:link w:val="Heading2Char"/>
+    <w:uiPriority w:val="9"/>
+    <w:unhideWhenUsed/>
+    <w:qFormat/>
+    <w:rsid w:val="00F55F05"/>
+    <w:pPr>
+      <w:keepNext/>
+      <w:keepLines/>
+      <w:spacing w:before="40" w:after="0"/>
+      <w:outlineLvl w:val="1"/>
+    </w:pPr>
+    <w:rPr>
+      <w:rFonts w:asciiTheme="majorHAnsi" w:eastAsiaTheme="majorEastAsia" w:hAnsiTheme="majorHAnsi" w:cstheme="majorBidi"/>
+      <w:color w:val="2F5496" w:themeColor="accent1" w:themeShade="BF"/>
+      <w:sz w:val="26"/>
+      <w:szCs w:val="26"/>
+    </w:rPr>
+  </w:style>
   <w:style w:type="paragraph" w:styleId="Heading3">
     <w:name w:val="heading 3"/>
     <w:basedOn w:val="Normal"/>
@@ -6165,6 +7066,56 @@
       <w:szCs w:val="24"/>
     </w:rPr>
   </w:style>
+  <w:style w:type="character" w:customStyle="1" w:styleId="Heading2Char">
+    <w:name w:val="Heading 2 Char"/>
+    <w:basedOn w:val="DefaultParagraphFont"/>
+    <w:link w:val="Heading2"/>
+    <w:uiPriority w:val="9"/>
+    <w:rsid w:val="00F55F05"/>
+    <w:rPr>
+      <w:rFonts w:asciiTheme="majorHAnsi" w:eastAsiaTheme="majorEastAsia" w:hAnsiTheme="majorHAnsi" w:cstheme="majorBidi"/>
+      <w:color w:val="2F5496" w:themeColor="accent1" w:themeShade="BF"/>
+      <w:sz w:val="26"/>
+      <w:szCs w:val="26"/>
+    </w:rPr>
+  </w:style>
+  <w:style w:type="paragraph" w:styleId="ListParagraph">
+    <w:name w:val="List Paragraph"/>
+    <w:basedOn w:val="Normal"/>
+    <w:uiPriority w:val="34"/>
+    <w:qFormat/>
+    <w:rsid w:val="00F55F05"/>
+    <w:pPr>
+      <w:ind w:left="720"/>
+      <w:contextualSpacing/>
+    </w:pPr>
+  </w:style>
+  <w:style w:type="paragraph" w:styleId="TOC2">
+    <w:name w:val="toc 2"/>
+    <w:basedOn w:val="Normal"/>
+    <w:next w:val="Normal"/>
+    <w:autoRedefine/>
+    <w:uiPriority w:val="39"/>
+    <w:unhideWhenUsed/>
+    <w:rsid w:val="008C00A3"/>
+    <w:pPr>
+      <w:spacing w:after="100"/>
+      <w:ind w:left="220"/>
+    </w:pPr>
+  </w:style>
+  <w:style w:type="paragraph" w:styleId="TOC3">
+    <w:name w:val="toc 3"/>
+    <w:basedOn w:val="Normal"/>
+    <w:next w:val="Normal"/>
+    <w:autoRedefine/>
+    <w:uiPriority w:val="39"/>
+    <w:unhideWhenUsed/>
+    <w:rsid w:val="008C00A3"/>
+    <w:pPr>
+      <w:spacing w:after="100"/>
+      <w:ind w:left="440"/>
+    </w:pPr>
+  </w:style>
 </w:styles>
 </file>
 
@@ -6232,19 +7183,19 @@
 
 <file path=word/glossary/fontTable.xml><?xml version="1.0" encoding="utf-8"?>
 <w:fonts xmlns:mc="http://schemas.openxmlformats.org/markup-compatibility/2006" xmlns:r="http://schemas.openxmlformats.org/officeDocument/2006/relationships" xmlns:w="http://schemas.openxmlformats.org/wordprocessingml/2006/main" xmlns:w14="http://schemas.microsoft.com/office/word/2010/wordml" xmlns:w15="http://schemas.microsoft.com/office/word/2012/wordml" xmlns:w16cex="http://schemas.microsoft.com/office/word/2018/wordml/cex" xmlns:w16cid="http://schemas.microsoft.com/office/word/2016/wordml/cid" xmlns:w16="http://schemas.microsoft.com/office/word/2018/wordml" xmlns:w16sdtdh="http://schemas.microsoft.com/office/word/2020/wordml/sdtdatahash" xmlns:w16se="http://schemas.microsoft.com/office/word/2015/wordml/symex" mc:Ignorable="w14 w15 w16se w16cid w16 w16cex w16sdtdh">
+  <w:font w:name="Times New Roman">
+    <w:panose1 w:val="02020603050405020304"/>
+    <w:charset w:val="00"/>
+    <w:family w:val="roman"/>
+    <w:pitch w:val="variable"/>
+    <w:sig w:usb0="E0002EFF" w:usb1="C000785B" w:usb2="00000009" w:usb3="00000000" w:csb0="000001FF" w:csb1="00000000"/>
+  </w:font>
   <w:font w:name="Calibri">
     <w:panose1 w:val="020F0502020204030204"/>
     <w:charset w:val="00"/>
     <w:family w:val="swiss"/>
     <w:pitch w:val="variable"/>
     <w:sig w:usb0="E4002EFF" w:usb1="C200247B" w:usb2="00000009" w:usb3="00000000" w:csb0="000001FF" w:csb1="00000000"/>
-  </w:font>
-  <w:font w:name="Times New Roman">
-    <w:panose1 w:val="02020603050405020304"/>
-    <w:charset w:val="00"/>
-    <w:family w:val="roman"/>
-    <w:pitch w:val="variable"/>
-    <w:sig w:usb0="E0002EFF" w:usb1="C000785B" w:usb2="00000009" w:usb3="00000000" w:csb0="000001FF" w:csb1="00000000"/>
   </w:font>
   <w:font w:name="Calibri Light">
     <w:panose1 w:val="020F0302020204030204"/>
@@ -6286,6 +7237,8 @@
   <w:rsids>
     <w:rsidRoot w:val="00232392"/>
     <w:rsid w:val="00232392"/>
+    <w:rsid w:val="002A4343"/>
+    <w:rsid w:val="0099775B"/>
     <w:rsid w:val="00A74FDF"/>
   </w:rsids>
   <m:mathPr>

</xml_diff>

<commit_message>
Added week 7 work
</commit_message>
<xml_diff>
--- a/FYP Draft Report.docx
+++ b/FYP Draft Report.docx
@@ -4118,7 +4118,7 @@
       <w:pPr>
         <w:pStyle w:val="Heading1"/>
       </w:pPr>
-      <w:bookmarkStart w:id="0" w:name="_Toc147340656"/>
+      <w:bookmarkStart w:id="0" w:name="_Toc148469445"/>
       <w:r>
         <w:lastRenderedPageBreak/>
         <w:t>Executive Summary</w:t>
@@ -4213,7 +4213,7 @@
           <w:r>
             <w:fldChar w:fldCharType="separate"/>
           </w:r>
-          <w:hyperlink w:anchor="_Toc147340656" w:history="1">
+          <w:hyperlink w:anchor="_Toc148469445" w:history="1">
             <w:r>
               <w:rPr>
                 <w:rStyle w:val="Hyperlink"/>
@@ -4240,7 +4240,7 @@
                 <w:noProof/>
                 <w:webHidden/>
               </w:rPr>
-              <w:instrText xml:space="preserve"> PAGEREF _Toc147340656 \h </w:instrText>
+              <w:instrText xml:space="preserve"> PAGEREF _Toc148469445 \h </w:instrText>
             </w:r>
             <w:r>
               <w:rPr>
@@ -4284,7 +4284,7 @@
               <w:lang w:eastAsia="en-AU"/>
             </w:rPr>
           </w:pPr>
-          <w:hyperlink w:anchor="_Toc147340657" w:history="1">
+          <w:hyperlink w:anchor="_Toc148469446" w:history="1">
             <w:r>
               <w:rPr>
                 <w:rStyle w:val="Hyperlink"/>
@@ -4326,7 +4326,7 @@
                 <w:noProof/>
                 <w:webHidden/>
               </w:rPr>
-              <w:instrText xml:space="preserve"> PAGEREF _Toc147340657 \h </w:instrText>
+              <w:instrText xml:space="preserve"> PAGEREF _Toc148469446 \h </w:instrText>
             </w:r>
             <w:r>
               <w:rPr>
@@ -4370,7 +4370,7 @@
               <w:lang w:eastAsia="en-AU"/>
             </w:rPr>
           </w:pPr>
-          <w:hyperlink w:anchor="_Toc147340658" w:history="1">
+          <w:hyperlink w:anchor="_Toc148469447" w:history="1">
             <w:r>
               <w:rPr>
                 <w:rStyle w:val="Hyperlink"/>
@@ -4412,7 +4412,7 @@
                 <w:noProof/>
                 <w:webHidden/>
               </w:rPr>
-              <w:instrText xml:space="preserve"> PAGEREF _Toc147340658 \h </w:instrText>
+              <w:instrText xml:space="preserve"> PAGEREF _Toc148469447 \h </w:instrText>
             </w:r>
             <w:r>
               <w:rPr>
@@ -4456,7 +4456,7 @@
               <w:lang w:eastAsia="en-AU"/>
             </w:rPr>
           </w:pPr>
-          <w:hyperlink w:anchor="_Toc147340659" w:history="1">
+          <w:hyperlink w:anchor="_Toc148469448" w:history="1">
             <w:r>
               <w:rPr>
                 <w:rStyle w:val="Hyperlink"/>
@@ -4498,7 +4498,93 @@
                 <w:noProof/>
                 <w:webHidden/>
               </w:rPr>
-              <w:instrText xml:space="preserve"> PAGEREF _Toc147340659 \h </w:instrText>
+              <w:instrText xml:space="preserve"> PAGEREF _Toc148469448 \h </w:instrText>
+            </w:r>
+            <w:r>
+              <w:rPr>
+                <w:noProof/>
+                <w:webHidden/>
+              </w:rPr>
+            </w:r>
+            <w:r>
+              <w:rPr>
+                <w:noProof/>
+                <w:webHidden/>
+              </w:rPr>
+              <w:fldChar w:fldCharType="separate"/>
+            </w:r>
+            <w:r>
+              <w:rPr>
+                <w:noProof/>
+                <w:webHidden/>
+              </w:rPr>
+              <w:t>5</w:t>
+            </w:r>
+            <w:r>
+              <w:rPr>
+                <w:noProof/>
+                <w:webHidden/>
+              </w:rPr>
+              <w:fldChar w:fldCharType="end"/>
+            </w:r>
+          </w:hyperlink>
+        </w:p>
+        <w:p>
+          <w:pPr>
+            <w:pStyle w:val="TOC2"/>
+            <w:tabs>
+              <w:tab w:val="left" w:pos="880"/>
+              <w:tab w:val="right" w:leader="dot" w:pos="9016"/>
+            </w:tabs>
+            <w:rPr>
+              <w:rFonts w:eastAsiaTheme="minorEastAsia"/>
+              <w:noProof/>
+              <w:lang w:eastAsia="en-AU"/>
+            </w:rPr>
+          </w:pPr>
+          <w:hyperlink w:anchor="_Toc148469449" w:history="1">
+            <w:r>
+              <w:rPr>
+                <w:rStyle w:val="Hyperlink"/>
+                <w:noProof/>
+              </w:rPr>
+              <w:t>3.1</w:t>
+            </w:r>
+            <w:r>
+              <w:rPr>
+                <w:rFonts w:eastAsiaTheme="minorEastAsia"/>
+                <w:noProof/>
+                <w:lang w:eastAsia="en-AU"/>
+              </w:rPr>
+              <w:tab/>
+            </w:r>
+            <w:r>
+              <w:rPr>
+                <w:rStyle w:val="Hyperlink"/>
+                <w:noProof/>
+              </w:rPr>
+              <w:t>Fault Detection using Thermal Imaging</w:t>
+            </w:r>
+            <w:r>
+              <w:rPr>
+                <w:noProof/>
+                <w:webHidden/>
+              </w:rPr>
+              <w:tab/>
+            </w:r>
+            <w:r>
+              <w:rPr>
+                <w:noProof/>
+                <w:webHidden/>
+              </w:rPr>
+              <w:fldChar w:fldCharType="begin"/>
+            </w:r>
+            <w:r>
+              <w:rPr>
+                <w:noProof/>
+                <w:webHidden/>
+              </w:rPr>
+              <w:instrText xml:space="preserve"> PAGEREF _Toc148469449 \h </w:instrText>
             </w:r>
             <w:r>
               <w:rPr>
@@ -4542,7 +4628,7 @@
               <w:lang w:eastAsia="en-AU"/>
             </w:rPr>
           </w:pPr>
-          <w:hyperlink w:anchor="_Toc147340660" w:history="1">
+          <w:hyperlink w:anchor="_Toc148469450" w:history="1">
             <w:r>
               <w:rPr>
                 <w:rStyle w:val="Hyperlink"/>
@@ -4584,7 +4670,7 @@
                 <w:noProof/>
                 <w:webHidden/>
               </w:rPr>
-              <w:instrText xml:space="preserve"> PAGEREF _Toc147340660 \h </w:instrText>
+              <w:instrText xml:space="preserve"> PAGEREF _Toc148469450 \h </w:instrText>
             </w:r>
             <w:r>
               <w:rPr>
@@ -4628,7 +4714,7 @@
               <w:lang w:eastAsia="en-AU"/>
             </w:rPr>
           </w:pPr>
-          <w:hyperlink w:anchor="_Toc147340661" w:history="1">
+          <w:hyperlink w:anchor="_Toc148469451" w:history="1">
             <w:r>
               <w:rPr>
                 <w:rStyle w:val="Hyperlink"/>
@@ -4670,7 +4756,7 @@
                 <w:noProof/>
                 <w:webHidden/>
               </w:rPr>
-              <w:instrText xml:space="preserve"> PAGEREF _Toc147340661 \h </w:instrText>
+              <w:instrText xml:space="preserve"> PAGEREF _Toc148469451 \h </w:instrText>
             </w:r>
             <w:r>
               <w:rPr>
@@ -4714,7 +4800,7 @@
               <w:lang w:eastAsia="en-AU"/>
             </w:rPr>
           </w:pPr>
-          <w:hyperlink w:anchor="_Toc147340662" w:history="1">
+          <w:hyperlink w:anchor="_Toc148469452" w:history="1">
             <w:r>
               <w:rPr>
                 <w:rStyle w:val="Hyperlink"/>
@@ -4756,7 +4842,7 @@
                 <w:noProof/>
                 <w:webHidden/>
               </w:rPr>
-              <w:instrText xml:space="preserve"> PAGEREF _Toc147340662 \h </w:instrText>
+              <w:instrText xml:space="preserve"> PAGEREF _Toc148469452 \h </w:instrText>
             </w:r>
             <w:r>
               <w:rPr>
@@ -4800,7 +4886,7 @@
               <w:lang w:eastAsia="en-AU"/>
             </w:rPr>
           </w:pPr>
-          <w:hyperlink w:anchor="_Toc147340663" w:history="1">
+          <w:hyperlink w:anchor="_Toc148469453" w:history="1">
             <w:r>
               <w:rPr>
                 <w:rStyle w:val="Hyperlink"/>
@@ -4842,7 +4928,7 @@
                 <w:noProof/>
                 <w:webHidden/>
               </w:rPr>
-              <w:instrText xml:space="preserve"> PAGEREF _Toc147340663 \h </w:instrText>
+              <w:instrText xml:space="preserve"> PAGEREF _Toc148469453 \h </w:instrText>
             </w:r>
             <w:r>
               <w:rPr>
@@ -4886,7 +4972,7 @@
               <w:lang w:eastAsia="en-AU"/>
             </w:rPr>
           </w:pPr>
-          <w:hyperlink w:anchor="_Toc147340664" w:history="1">
+          <w:hyperlink w:anchor="_Toc148469454" w:history="1">
             <w:r>
               <w:rPr>
                 <w:rStyle w:val="Hyperlink"/>
@@ -4928,7 +5014,7 @@
                 <w:noProof/>
                 <w:webHidden/>
               </w:rPr>
-              <w:instrText xml:space="preserve"> PAGEREF _Toc147340664 \h </w:instrText>
+              <w:instrText xml:space="preserve"> PAGEREF _Toc148469454 \h </w:instrText>
             </w:r>
             <w:r>
               <w:rPr>
@@ -4972,7 +5058,7 @@
               <w:lang w:eastAsia="en-AU"/>
             </w:rPr>
           </w:pPr>
-          <w:hyperlink w:anchor="_Toc147340665" w:history="1">
+          <w:hyperlink w:anchor="_Toc148469455" w:history="1">
             <w:r>
               <w:rPr>
                 <w:rStyle w:val="Hyperlink"/>
@@ -5014,7 +5100,7 @@
                 <w:noProof/>
                 <w:webHidden/>
               </w:rPr>
-              <w:instrText xml:space="preserve"> PAGEREF _Toc147340665 \h </w:instrText>
+              <w:instrText xml:space="preserve"> PAGEREF _Toc148469455 \h </w:instrText>
             </w:r>
             <w:r>
               <w:rPr>
@@ -5058,7 +5144,7 @@
               <w:lang w:eastAsia="en-AU"/>
             </w:rPr>
           </w:pPr>
-          <w:hyperlink w:anchor="_Toc147340666" w:history="1">
+          <w:hyperlink w:anchor="_Toc148469456" w:history="1">
             <w:r>
               <w:rPr>
                 <w:rStyle w:val="Hyperlink"/>
@@ -5100,7 +5186,7 @@
                 <w:noProof/>
                 <w:webHidden/>
               </w:rPr>
-              <w:instrText xml:space="preserve"> PAGEREF _Toc147340666 \h </w:instrText>
+              <w:instrText xml:space="preserve"> PAGEREF _Toc148469456 \h </w:instrText>
             </w:r>
             <w:r>
               <w:rPr>
@@ -5174,7 +5260,7 @@
           <w:numId w:val="2"/>
         </w:numPr>
       </w:pPr>
-      <w:bookmarkStart w:id="1" w:name="_Toc147340657"/>
+      <w:bookmarkStart w:id="1" w:name="_Toc148469446"/>
       <w:r>
         <w:lastRenderedPageBreak/>
         <w:t>Introduction</w:t>
@@ -5207,7 +5293,7 @@
           <w:numId w:val="2"/>
         </w:numPr>
       </w:pPr>
-      <w:bookmarkStart w:id="2" w:name="_Toc147340658"/>
+      <w:bookmarkStart w:id="2" w:name="_Toc148469447"/>
       <w:r>
         <w:lastRenderedPageBreak/>
         <w:t>Literature R</w:t>
@@ -5246,7 +5332,7 @@
           <w:numId w:val="2"/>
         </w:numPr>
       </w:pPr>
-      <w:bookmarkStart w:id="3" w:name="_Toc147340659"/>
+      <w:bookmarkStart w:id="3" w:name="_Toc148469448"/>
       <w:r>
         <w:lastRenderedPageBreak/>
         <w:t>Methodology</w:t>
@@ -5255,6 +5341,119 @@
     </w:p>
     <w:p>
       <w:pPr>
+        <w:pStyle w:val="Heading2"/>
+        <w:numPr>
+          <w:ilvl w:val="1"/>
+          <w:numId w:val="2"/>
+        </w:numPr>
+      </w:pPr>
+      <w:bookmarkStart w:id="4" w:name="_Toc148469449"/>
+      <w:r>
+        <w:t>Fault Detection using Thermal Imaging</w:t>
+      </w:r>
+      <w:bookmarkEnd w:id="4"/>
+    </w:p>
+    <w:p>
+      <w:pPr>
+        <w:keepNext/>
+      </w:pPr>
+      <w:r>
+        <w:rPr>
+          <w:noProof/>
+        </w:rPr>
+        <w:drawing>
+          <wp:inline distT="0" distB="0" distL="0" distR="0" wp14:anchorId="63A5571A" wp14:editId="24E4A9DA">
+            <wp:extent cx="2189074" cy="5133442"/>
+            <wp:effectExtent l="0" t="0" r="1905" b="0"/>
+            <wp:docPr id="1981118129" name="Picture 3" descr="A diagram of a process flow&#10;&#10;Description automatically generated"/>
+            <wp:cNvGraphicFramePr>
+              <a:graphicFrameLocks xmlns:a="http://schemas.openxmlformats.org/drawingml/2006/main" noChangeAspect="1"/>
+            </wp:cNvGraphicFramePr>
+            <a:graphic xmlns:a="http://schemas.openxmlformats.org/drawingml/2006/main">
+              <a:graphicData uri="http://schemas.openxmlformats.org/drawingml/2006/picture">
+                <pic:pic xmlns:pic="http://schemas.openxmlformats.org/drawingml/2006/picture">
+                  <pic:nvPicPr>
+                    <pic:cNvPr id="1981118129" name="Picture 3" descr="A diagram of a process flow&#10;&#10;Description automatically generated"/>
+                    <pic:cNvPicPr/>
+                  </pic:nvPicPr>
+                  <pic:blipFill>
+                    <a:blip r:embed="rId9" cstate="print">
+                      <a:extLst>
+                        <a:ext uri="{28A0092B-C50C-407E-A947-70E740481C1C}">
+                          <a14:useLocalDpi xmlns:a14="http://schemas.microsoft.com/office/drawing/2010/main" val="0"/>
+                        </a:ext>
+                      </a:extLst>
+                    </a:blip>
+                    <a:stretch>
+                      <a:fillRect/>
+                    </a:stretch>
+                  </pic:blipFill>
+                  <pic:spPr>
+                    <a:xfrm>
+                      <a:off x="0" y="0"/>
+                      <a:ext cx="2189074" cy="5133442"/>
+                    </a:xfrm>
+                    <a:prstGeom prst="rect">
+                      <a:avLst/>
+                    </a:prstGeom>
+                  </pic:spPr>
+                </pic:pic>
+              </a:graphicData>
+            </a:graphic>
+          </wp:inline>
+        </w:drawing>
+      </w:r>
+    </w:p>
+    <w:p>
+      <w:pPr>
+        <w:pStyle w:val="Caption"/>
+      </w:pPr>
+      <w:r>
+        <w:t xml:space="preserve">Figure </w:t>
+      </w:r>
+      <w:fldSimple w:instr=" SEQ Figure \* ARABIC ">
+        <w:r>
+          <w:rPr>
+            <w:noProof/>
+          </w:rPr>
+          <w:t>1</w:t>
+        </w:r>
+      </w:fldSimple>
+      <w:r>
+        <w:t xml:space="preserve">: </w:t>
+      </w:r>
+      <w:r>
+        <w:t>https://www-sciencedirect-com.ezproxy.newcastle.edu.au/science/article/pii/S0026271417300367?via%3Dihub</w:t>
+      </w:r>
+    </w:p>
+    <w:p>
+      <w:pPr>
+        <w:rPr>
+          <w:sz w:val="26"/>
+          <w:szCs w:val="26"/>
+        </w:rPr>
+      </w:pPr>
+      <w:r>
+        <w:br w:type="page"/>
+      </w:r>
+    </w:p>
+    <w:p>
+      <w:pPr>
+        <w:pStyle w:val="Heading1"/>
+        <w:numPr>
+          <w:ilvl w:val="0"/>
+          <w:numId w:val="2"/>
+        </w:numPr>
+      </w:pPr>
+      <w:bookmarkStart w:id="5" w:name="_Toc148469450"/>
+      <w:r>
+        <w:lastRenderedPageBreak/>
+        <w:t>Problem Statement</w:t>
+      </w:r>
+      <w:bookmarkEnd w:id="5"/>
+    </w:p>
+    <w:p>
+      <w:pPr>
         <w:pStyle w:val="Heading1"/>
       </w:pPr>
     </w:p>
@@ -5279,12 +5478,12 @@
           <w:numId w:val="2"/>
         </w:numPr>
       </w:pPr>
-      <w:bookmarkStart w:id="4" w:name="_Toc147340660"/>
+      <w:bookmarkStart w:id="6" w:name="_Toc148469451"/>
       <w:r>
         <w:lastRenderedPageBreak/>
-        <w:t>Problem Statement</w:t>
+        <w:t>Discussion</w:t>
       </w:r>
-      <w:bookmarkEnd w:id="4"/>
+      <w:bookmarkEnd w:id="6"/>
     </w:p>
     <w:p>
       <w:pPr>
@@ -5312,45 +5511,12 @@
           <w:numId w:val="2"/>
         </w:numPr>
       </w:pPr>
-      <w:bookmarkStart w:id="5" w:name="_Toc147340661"/>
-      <w:r>
-        <w:lastRenderedPageBreak/>
-        <w:t>Discussion</w:t>
-      </w:r>
-      <w:bookmarkEnd w:id="5"/>
-    </w:p>
-    <w:p>
-      <w:pPr>
-        <w:pStyle w:val="Heading1"/>
-      </w:pPr>
-    </w:p>
-    <w:p>
-      <w:pPr>
-        <w:rPr>
-          <w:rFonts w:asciiTheme="majorHAnsi" w:eastAsiaTheme="majorEastAsia" w:hAnsiTheme="majorHAnsi" w:cstheme="majorBidi"/>
-          <w:color w:val="2F5496" w:themeColor="accent1" w:themeShade="BF"/>
-          <w:sz w:val="32"/>
-          <w:szCs w:val="32"/>
-        </w:rPr>
-      </w:pPr>
-      <w:r>
-        <w:br w:type="page"/>
-      </w:r>
-    </w:p>
-    <w:p>
-      <w:pPr>
-        <w:pStyle w:val="Heading1"/>
-        <w:numPr>
-          <w:ilvl w:val="0"/>
-          <w:numId w:val="2"/>
-        </w:numPr>
-      </w:pPr>
-      <w:bookmarkStart w:id="6" w:name="_Toc147340662"/>
+      <w:bookmarkStart w:id="7" w:name="_Toc148469452"/>
       <w:r>
         <w:lastRenderedPageBreak/>
         <w:t>Recommendation</w:t>
       </w:r>
-      <w:bookmarkEnd w:id="6"/>
+      <w:bookmarkEnd w:id="7"/>
     </w:p>
     <w:p/>
     <w:p>
@@ -5361,11 +5527,11 @@
           <w:numId w:val="2"/>
         </w:numPr>
       </w:pPr>
-      <w:bookmarkStart w:id="7" w:name="_Toc147340663"/>
+      <w:bookmarkStart w:id="8" w:name="_Toc148469453"/>
       <w:r>
         <w:t>Future Research Path Recommendations</w:t>
       </w:r>
-      <w:bookmarkEnd w:id="7"/>
+      <w:bookmarkEnd w:id="8"/>
     </w:p>
     <w:p/>
     <w:p>
@@ -5422,12 +5588,12 @@
           <w:numId w:val="2"/>
         </w:numPr>
       </w:pPr>
-      <w:bookmarkStart w:id="8" w:name="_Toc147340664"/>
+      <w:bookmarkStart w:id="9" w:name="_Toc148469454"/>
       <w:r>
         <w:lastRenderedPageBreak/>
         <w:t>Conclusion</w:t>
       </w:r>
-      <w:bookmarkEnd w:id="8"/>
+      <w:bookmarkEnd w:id="9"/>
       <w:r>
         <w:br w:type="page"/>
       </w:r>
@@ -5440,12 +5606,12 @@
           <w:numId w:val="2"/>
         </w:numPr>
       </w:pPr>
-      <w:bookmarkStart w:id="9" w:name="_Toc147340665"/>
+      <w:bookmarkStart w:id="10" w:name="_Toc148469455"/>
       <w:r>
         <w:lastRenderedPageBreak/>
         <w:t>References</w:t>
       </w:r>
-      <w:bookmarkEnd w:id="9"/>
+      <w:bookmarkEnd w:id="10"/>
     </w:p>
     <w:p/>
     <w:p>
@@ -5461,12 +5627,12 @@
           <w:numId w:val="2"/>
         </w:numPr>
       </w:pPr>
-      <w:bookmarkStart w:id="10" w:name="_Toc147340666"/>
+      <w:bookmarkStart w:id="11" w:name="_Toc148469456"/>
       <w:r>
         <w:lastRenderedPageBreak/>
         <w:t>Bibliography</w:t>
       </w:r>
-      <w:bookmarkEnd w:id="10"/>
+      <w:bookmarkEnd w:id="11"/>
     </w:p>
     <w:p/>
     <w:p>
@@ -5493,7 +5659,7 @@
           <w:rStyle w:val="Hyperlink"/>
         </w:rPr>
       </w:pPr>
-      <w:hyperlink r:id="rId9" w:history="1">
+      <w:hyperlink r:id="rId10" w:history="1">
         <w:r>
           <w:rPr>
             <w:rStyle w:val="Hyperlink"/>
@@ -5535,7 +5701,7 @@
       </w:r>
     </w:p>
     <w:p>
-      <w:hyperlink r:id="rId10" w:history="1">
+      <w:hyperlink r:id="rId11" w:history="1">
         <w:r>
           <w:rPr>
             <w:rStyle w:val="Hyperlink"/>
@@ -5571,7 +5737,7 @@
       </w:r>
     </w:p>
     <w:p>
-      <w:hyperlink r:id="rId11" w:history="1">
+      <w:hyperlink r:id="rId12" w:history="1">
         <w:r>
           <w:rPr>
             <w:rStyle w:val="Hyperlink"/>
@@ -5599,7 +5765,7 @@
       </w:r>
     </w:p>
     <w:p>
-      <w:hyperlink r:id="rId12" w:anchor=":~:text=If%20your%20device%20has%20got,of%20the%20brand%20new%20value" w:history="1">
+      <w:hyperlink r:id="rId13" w:anchor=":~:text=If%20your%20device%20has%20got,of%20the%20brand%20new%20value" w:history="1">
         <w:r>
           <w:rPr>
             <w:rStyle w:val="Hyperlink"/>
@@ -5615,7 +5781,7 @@
       </w:r>
     </w:p>
     <w:p>
-      <w:hyperlink r:id="rId13" w:history="1">
+      <w:hyperlink r:id="rId14" w:history="1">
         <w:r>
           <w:rPr>
             <w:rStyle w:val="Hyperlink"/>
@@ -5636,7 +5802,7 @@
           <w:rStyle w:val="Hyperlink"/>
         </w:rPr>
       </w:pPr>
-      <w:hyperlink r:id="rId14" w:history="1">
+      <w:hyperlink r:id="rId15" w:history="1">
         <w:r>
           <w:rPr>
             <w:rStyle w:val="Hyperlink"/>
@@ -5719,7 +5885,7 @@
           </w14:textOutline>
         </w:rPr>
       </w:pPr>
-      <w:hyperlink r:id="rId15" w:history="1">
+      <w:hyperlink r:id="rId16" w:history="1">
         <w:r>
           <w:rPr>
             <w:rStyle w:val="Hyperlink"/>
@@ -5804,7 +5970,7 @@
           </w14:textOutline>
         </w:rPr>
       </w:pPr>
-      <w:hyperlink r:id="rId16" w:history="1">
+      <w:hyperlink r:id="rId17" w:history="1">
         <w:r>
           <w:rPr>
             <w:rStyle w:val="Hyperlink"/>
@@ -5889,7 +6055,7 @@
           </w14:textOutline>
         </w:rPr>
       </w:pPr>
-      <w:hyperlink r:id="rId17" w:history="1">
+      <w:hyperlink r:id="rId18" w:history="1">
         <w:r>
           <w:rPr>
             <w:rStyle w:val="Hyperlink"/>
@@ -5924,10 +6090,215 @@
           </w14:textOutline>
         </w:rPr>
       </w:pPr>
+      <w:r>
+        <w:rPr>
+          <w:color w:val="000000" w:themeColor="text1"/>
+          <w14:shadow w14:blurRad="38100" w14:dist="19050" w14:dir="2700000" w14:sx="100000" w14:sy="100000" w14:kx="0" w14:ky="0" w14:algn="tl">
+            <w14:schemeClr w14:val="dk1">
+              <w14:alpha w14:val="60000"/>
+            </w14:schemeClr>
+          </w14:shadow>
+          <w14:textOutline w14:w="0" w14:cap="flat" w14:cmpd="sng" w14:algn="ctr">
+            <w14:noFill/>
+            <w14:prstDash w14:val="solid"/>
+            <w14:round/>
+          </w14:textOutline>
+        </w:rPr>
+        <w:lastRenderedPageBreak/>
+        <w:t>Automated Evaluation and Rating of Product Repairability using Artificial Intelligence-Based Approach</w:t>
+      </w:r>
+    </w:p>
+    <w:p>
+      <w:pPr>
+        <w:rPr>
+          <w:color w:val="000000" w:themeColor="text1"/>
+          <w14:shadow w14:blurRad="38100" w14:dist="19050" w14:dir="2700000" w14:sx="100000" w14:sy="100000" w14:kx="0" w14:ky="0" w14:algn="tl">
+            <w14:schemeClr w14:val="dk1">
+              <w14:alpha w14:val="60000"/>
+            </w14:schemeClr>
+          </w14:shadow>
+          <w14:textOutline w14:w="0" w14:cap="flat" w14:cmpd="sng" w14:algn="ctr">
+            <w14:noFill/>
+            <w14:prstDash w14:val="solid"/>
+            <w14:round/>
+          </w14:textOutline>
+        </w:rPr>
+      </w:pPr>
+      <w:hyperlink r:id="rId19" w:history="1">
+        <w:r>
+          <w:rPr>
+            <w:rStyle w:val="Hyperlink"/>
+            <w14:shadow w14:blurRad="38100" w14:dist="19050" w14:dir="2700000" w14:sx="100000" w14:sy="100000" w14:kx="0" w14:ky="0" w14:algn="tl">
+              <w14:schemeClr w14:val="dk1">
+                <w14:alpha w14:val="60000"/>
+              </w14:schemeClr>
+            </w14:shadow>
+            <w14:textOutline w14:w="0" w14:cap="flat" w14:cmpd="sng" w14:algn="ctr">
+              <w14:noFill/>
+              <w14:prstDash w14:val="solid"/>
+              <w14:round/>
+            </w14:textOutline>
+          </w:rPr>
+          <w:t>https://asmedigitalcollection-asme-org.ezproxy.newcastle.edu.au/manufacturingscience/article/doi/10.1115/1.4063561/1167723/AUTOMATED-EVALUATION-AND-RATING-OF-PRODUCT</w:t>
+        </w:r>
+      </w:hyperlink>
+    </w:p>
+    <w:p>
+      <w:pPr>
+        <w:rPr>
+          <w:color w:val="000000" w:themeColor="text1"/>
+          <w14:shadow w14:blurRad="38100" w14:dist="19050" w14:dir="2700000" w14:sx="100000" w14:sy="100000" w14:kx="0" w14:ky="0" w14:algn="tl">
+            <w14:schemeClr w14:val="dk1">
+              <w14:alpha w14:val="60000"/>
+            </w14:schemeClr>
+          </w14:shadow>
+          <w14:textOutline w14:w="0" w14:cap="flat" w14:cmpd="sng" w14:algn="ctr">
+            <w14:noFill/>
+            <w14:prstDash w14:val="solid"/>
+            <w14:round/>
+          </w14:textOutline>
+        </w:rPr>
+      </w:pPr>
+      <w:r>
+        <w:rPr>
+          <w:color w:val="000000" w:themeColor="text1"/>
+          <w14:shadow w14:blurRad="38100" w14:dist="19050" w14:dir="2700000" w14:sx="100000" w14:sy="100000" w14:kx="0" w14:ky="0" w14:algn="tl">
+            <w14:schemeClr w14:val="dk1">
+              <w14:alpha w14:val="60000"/>
+            </w14:schemeClr>
+          </w14:shadow>
+          <w14:textOutline w14:w="0" w14:cap="flat" w14:cmpd="sng" w14:algn="ctr">
+            <w14:noFill/>
+            <w14:prstDash w14:val="solid"/>
+            <w14:round/>
+          </w14:textOutline>
+        </w:rPr>
+        <w:t>Model-Based Fault Detection in Electric Drivers Using Machine Learning</w:t>
+      </w:r>
+    </w:p>
+    <w:p>
+      <w:pPr>
+        <w:rPr>
+          <w:color w:val="000000" w:themeColor="text1"/>
+          <w14:shadow w14:blurRad="38100" w14:dist="19050" w14:dir="2700000" w14:sx="100000" w14:sy="100000" w14:kx="0" w14:ky="0" w14:algn="tl">
+            <w14:schemeClr w14:val="dk1">
+              <w14:alpha w14:val="60000"/>
+            </w14:schemeClr>
+          </w14:shadow>
+          <w14:textOutline w14:w="0" w14:cap="flat" w14:cmpd="sng" w14:algn="ctr">
+            <w14:noFill/>
+            <w14:prstDash w14:val="solid"/>
+            <w14:round/>
+          </w14:textOutline>
+        </w:rPr>
+      </w:pPr>
+      <w:hyperlink r:id="rId20" w:history="1">
+        <w:r>
+          <w:rPr>
+            <w:rStyle w:val="Hyperlink"/>
+            <w14:shadow w14:blurRad="38100" w14:dist="19050" w14:dir="2700000" w14:sx="100000" w14:sy="100000" w14:kx="0" w14:ky="0" w14:algn="tl">
+              <w14:schemeClr w14:val="dk1">
+                <w14:alpha w14:val="60000"/>
+              </w14:schemeClr>
+            </w14:shadow>
+            <w14:textOutline w14:w="0" w14:cap="flat" w14:cmpd="sng" w14:algn="ctr">
+              <w14:noFill/>
+              <w14:prstDash w14:val="solid"/>
+              <w14:round/>
+            </w14:textOutline>
+          </w:rPr>
+          <w:t>https://ieeexplore-ieee-org.ezproxy.newcastle.edu.au/stamp/stamp.jsp?tp=&amp;arnumber=1642691</w:t>
+        </w:r>
+      </w:hyperlink>
+    </w:p>
+    <w:p>
+      <w:pPr>
+        <w:rPr>
+          <w:color w:val="000000" w:themeColor="text1"/>
+          <w14:shadow w14:blurRad="38100" w14:dist="19050" w14:dir="2700000" w14:sx="100000" w14:sy="100000" w14:kx="0" w14:ky="0" w14:algn="tl">
+            <w14:schemeClr w14:val="dk1">
+              <w14:alpha w14:val="60000"/>
+            </w14:schemeClr>
+          </w14:shadow>
+          <w14:textOutline w14:w="0" w14:cap="flat" w14:cmpd="sng" w14:algn="ctr">
+            <w14:noFill/>
+            <w14:prstDash w14:val="solid"/>
+            <w14:round/>
+          </w14:textOutline>
+        </w:rPr>
+      </w:pPr>
+      <w:r>
+        <w:rPr>
+          <w:color w:val="000000" w:themeColor="text1"/>
+          <w14:shadow w14:blurRad="38100" w14:dist="19050" w14:dir="2700000" w14:sx="100000" w14:sy="100000" w14:kx="0" w14:ky="0" w14:algn="tl">
+            <w14:schemeClr w14:val="dk1">
+              <w14:alpha w14:val="60000"/>
+            </w14:schemeClr>
+          </w14:shadow>
+          <w14:textOutline w14:w="0" w14:cap="flat" w14:cmpd="sng" w14:algn="ctr">
+            <w14:noFill/>
+            <w14:prstDash w14:val="solid"/>
+            <w14:round/>
+          </w14:textOutline>
+        </w:rPr>
+        <w:t>PCB-Fire: Automated Classification and Fault Detection in PCB</w:t>
+      </w:r>
+    </w:p>
+    <w:p>
+      <w:pPr>
+        <w:rPr>
+          <w:color w:val="000000" w:themeColor="text1"/>
+          <w14:shadow w14:blurRad="38100" w14:dist="19050" w14:dir="2700000" w14:sx="100000" w14:sy="100000" w14:kx="0" w14:ky="0" w14:algn="tl">
+            <w14:schemeClr w14:val="dk1">
+              <w14:alpha w14:val="60000"/>
+            </w14:schemeClr>
+          </w14:shadow>
+          <w14:textOutline w14:w="0" w14:cap="flat" w14:cmpd="sng" w14:algn="ctr">
+            <w14:noFill/>
+            <w14:prstDash w14:val="solid"/>
+            <w14:round/>
+          </w14:textOutline>
+        </w:rPr>
+      </w:pPr>
+      <w:hyperlink r:id="rId21" w:history="1">
+        <w:r>
+          <w:rPr>
+            <w:rStyle w:val="Hyperlink"/>
+            <w14:shadow w14:blurRad="38100" w14:dist="19050" w14:dir="2700000" w14:sx="100000" w14:sy="100000" w14:kx="0" w14:ky="0" w14:algn="tl">
+              <w14:schemeClr w14:val="dk1">
+                <w14:alpha w14:val="60000"/>
+              </w14:schemeClr>
+            </w14:shadow>
+            <w14:textOutline w14:w="0" w14:cap="flat" w14:cmpd="sng" w14:algn="ctr">
+              <w14:noFill/>
+              <w14:prstDash w14:val="solid"/>
+              <w14:round/>
+            </w14:textOutline>
+          </w:rPr>
+          <w:t>https://arxiv.org/ftp/arxiv/papers/2102/2102.10777.pdf</w:t>
+        </w:r>
+      </w:hyperlink>
+    </w:p>
+    <w:p>
+      <w:pPr>
+        <w:rPr>
+          <w:color w:val="000000" w:themeColor="text1"/>
+          <w14:shadow w14:blurRad="38100" w14:dist="19050" w14:dir="2700000" w14:sx="100000" w14:sy="100000" w14:kx="0" w14:ky="0" w14:algn="tl">
+            <w14:schemeClr w14:val="dk1">
+              <w14:alpha w14:val="60000"/>
+            </w14:schemeClr>
+          </w14:shadow>
+          <w14:textOutline w14:w="0" w14:cap="flat" w14:cmpd="sng" w14:algn="ctr">
+            <w14:noFill/>
+            <w14:prstDash w14:val="solid"/>
+            <w14:round/>
+          </w14:textOutline>
+        </w:rPr>
+      </w:pPr>
     </w:p>
     <w:sectPr>
-      <w:headerReference w:type="default" r:id="rId18"/>
-      <w:footerReference w:type="default" r:id="rId19"/>
+      <w:headerReference w:type="default" r:id="rId22"/>
+      <w:footerReference w:type="default" r:id="rId23"/>
       <w:pgSz w:w="11906" w:h="16838"/>
       <w:pgMar w:top="1440" w:right="1440" w:bottom="1440" w:left="1440" w:header="708" w:footer="708" w:gutter="0"/>
       <w:pgNumType w:start="0"/>
@@ -7116,6 +7487,26 @@
       <w:ind w:left="440"/>
     </w:pPr>
   </w:style>
+  <w:style w:type="paragraph" w:styleId="Caption">
+    <w:name w:val="caption"/>
+    <w:basedOn w:val="Normal"/>
+    <w:next w:val="Normal"/>
+    <w:uiPriority w:val="35"/>
+    <w:semiHidden/>
+    <w:unhideWhenUsed/>
+    <w:qFormat/>
+    <w:rsid w:val="00144A65"/>
+    <w:pPr>
+      <w:spacing w:after="200" w:line="240" w:lineRule="auto"/>
+    </w:pPr>
+    <w:rPr>
+      <w:i/>
+      <w:iCs/>
+      <w:color w:val="44546A" w:themeColor="text2"/>
+      <w:sz w:val="18"/>
+      <w:szCs w:val="18"/>
+    </w:rPr>
+  </w:style>
 </w:styles>
 </file>
 
@@ -7238,6 +7629,7 @@
     <w:rsidRoot w:val="00232392"/>
     <w:rsid w:val="00232392"/>
     <w:rsid w:val="002A4343"/>
+    <w:rsid w:val="00853BAA"/>
     <w:rsid w:val="0099775B"/>
     <w:rsid w:val="00A74FDF"/>
   </w:rsids>

</xml_diff>

<commit_message>
Added week 9 work
</commit_message>
<xml_diff>
--- a/FYP Draft Report.docx
+++ b/FYP Draft Report.docx
@@ -4118,7 +4118,7 @@
       <w:pPr>
         <w:pStyle w:val="Heading1"/>
       </w:pPr>
-      <w:bookmarkStart w:id="0" w:name="_Toc148469445"/>
+      <w:bookmarkStart w:id="0" w:name="_Toc150195129"/>
       <w:r>
         <w:lastRenderedPageBreak/>
         <w:t>Executive Summary</w:t>
@@ -4213,7 +4213,7 @@
           <w:r>
             <w:fldChar w:fldCharType="separate"/>
           </w:r>
-          <w:hyperlink w:anchor="_Toc148469445" w:history="1">
+          <w:hyperlink w:anchor="_Toc150195129" w:history="1">
             <w:r>
               <w:rPr>
                 <w:rStyle w:val="Hyperlink"/>
@@ -4240,7 +4240,7 @@
                 <w:noProof/>
                 <w:webHidden/>
               </w:rPr>
-              <w:instrText xml:space="preserve"> PAGEREF _Toc148469445 \h </w:instrText>
+              <w:instrText xml:space="preserve"> PAGEREF _Toc150195129 \h </w:instrText>
             </w:r>
             <w:r>
               <w:rPr>
@@ -4284,7 +4284,7 @@
               <w:lang w:eastAsia="en-AU"/>
             </w:rPr>
           </w:pPr>
-          <w:hyperlink w:anchor="_Toc148469446" w:history="1">
+          <w:hyperlink w:anchor="_Toc150195130" w:history="1">
             <w:r>
               <w:rPr>
                 <w:rStyle w:val="Hyperlink"/>
@@ -4326,7 +4326,7 @@
                 <w:noProof/>
                 <w:webHidden/>
               </w:rPr>
-              <w:instrText xml:space="preserve"> PAGEREF _Toc148469446 \h </w:instrText>
+              <w:instrText xml:space="preserve"> PAGEREF _Toc150195130 \h </w:instrText>
             </w:r>
             <w:r>
               <w:rPr>
@@ -4370,7 +4370,7 @@
               <w:lang w:eastAsia="en-AU"/>
             </w:rPr>
           </w:pPr>
-          <w:hyperlink w:anchor="_Toc148469447" w:history="1">
+          <w:hyperlink w:anchor="_Toc150195131" w:history="1">
             <w:r>
               <w:rPr>
                 <w:rStyle w:val="Hyperlink"/>
@@ -4412,7 +4412,7 @@
                 <w:noProof/>
                 <w:webHidden/>
               </w:rPr>
-              <w:instrText xml:space="preserve"> PAGEREF _Toc148469447 \h </w:instrText>
+              <w:instrText xml:space="preserve"> PAGEREF _Toc150195131 \h </w:instrText>
             </w:r>
             <w:r>
               <w:rPr>
@@ -4456,7 +4456,7 @@
               <w:lang w:eastAsia="en-AU"/>
             </w:rPr>
           </w:pPr>
-          <w:hyperlink w:anchor="_Toc148469448" w:history="1">
+          <w:hyperlink w:anchor="_Toc150195132" w:history="1">
             <w:r>
               <w:rPr>
                 <w:rStyle w:val="Hyperlink"/>
@@ -4498,7 +4498,7 @@
                 <w:noProof/>
                 <w:webHidden/>
               </w:rPr>
-              <w:instrText xml:space="preserve"> PAGEREF _Toc148469448 \h </w:instrText>
+              <w:instrText xml:space="preserve"> PAGEREF _Toc150195132 \h </w:instrText>
             </w:r>
             <w:r>
               <w:rPr>
@@ -4542,7 +4542,7 @@
               <w:lang w:eastAsia="en-AU"/>
             </w:rPr>
           </w:pPr>
-          <w:hyperlink w:anchor="_Toc148469449" w:history="1">
+          <w:hyperlink w:anchor="_Toc150195133" w:history="1">
             <w:r>
               <w:rPr>
                 <w:rStyle w:val="Hyperlink"/>
@@ -4584,7 +4584,7 @@
                 <w:noProof/>
                 <w:webHidden/>
               </w:rPr>
-              <w:instrText xml:space="preserve"> PAGEREF _Toc148469449 \h </w:instrText>
+              <w:instrText xml:space="preserve"> PAGEREF _Toc150195133 \h </w:instrText>
             </w:r>
             <w:r>
               <w:rPr>
@@ -4628,7 +4628,7 @@
               <w:lang w:eastAsia="en-AU"/>
             </w:rPr>
           </w:pPr>
-          <w:hyperlink w:anchor="_Toc148469450" w:history="1">
+          <w:hyperlink w:anchor="_Toc150195134" w:history="1">
             <w:r>
               <w:rPr>
                 <w:rStyle w:val="Hyperlink"/>
@@ -4670,7 +4670,7 @@
                 <w:noProof/>
                 <w:webHidden/>
               </w:rPr>
-              <w:instrText xml:space="preserve"> PAGEREF _Toc148469450 \h </w:instrText>
+              <w:instrText xml:space="preserve"> PAGEREF _Toc150195134 \h </w:instrText>
             </w:r>
             <w:r>
               <w:rPr>
@@ -4714,7 +4714,7 @@
               <w:lang w:eastAsia="en-AU"/>
             </w:rPr>
           </w:pPr>
-          <w:hyperlink w:anchor="_Toc148469451" w:history="1">
+          <w:hyperlink w:anchor="_Toc150195135" w:history="1">
             <w:r>
               <w:rPr>
                 <w:rStyle w:val="Hyperlink"/>
@@ -4756,7 +4756,7 @@
                 <w:noProof/>
                 <w:webHidden/>
               </w:rPr>
-              <w:instrText xml:space="preserve"> PAGEREF _Toc148469451 \h </w:instrText>
+              <w:instrText xml:space="preserve"> PAGEREF _Toc150195135 \h </w:instrText>
             </w:r>
             <w:r>
               <w:rPr>
@@ -4800,7 +4800,7 @@
               <w:lang w:eastAsia="en-AU"/>
             </w:rPr>
           </w:pPr>
-          <w:hyperlink w:anchor="_Toc148469452" w:history="1">
+          <w:hyperlink w:anchor="_Toc150195136" w:history="1">
             <w:r>
               <w:rPr>
                 <w:rStyle w:val="Hyperlink"/>
@@ -4842,7 +4842,7 @@
                 <w:noProof/>
                 <w:webHidden/>
               </w:rPr>
-              <w:instrText xml:space="preserve"> PAGEREF _Toc148469452 \h </w:instrText>
+              <w:instrText xml:space="preserve"> PAGEREF _Toc150195136 \h </w:instrText>
             </w:r>
             <w:r>
               <w:rPr>
@@ -4886,7 +4886,7 @@
               <w:lang w:eastAsia="en-AU"/>
             </w:rPr>
           </w:pPr>
-          <w:hyperlink w:anchor="_Toc148469453" w:history="1">
+          <w:hyperlink w:anchor="_Toc150195137" w:history="1">
             <w:r>
               <w:rPr>
                 <w:rStyle w:val="Hyperlink"/>
@@ -4928,7 +4928,7 @@
                 <w:noProof/>
                 <w:webHidden/>
               </w:rPr>
-              <w:instrText xml:space="preserve"> PAGEREF _Toc148469453 \h </w:instrText>
+              <w:instrText xml:space="preserve"> PAGEREF _Toc150195137 \h </w:instrText>
             </w:r>
             <w:r>
               <w:rPr>
@@ -4972,7 +4972,7 @@
               <w:lang w:eastAsia="en-AU"/>
             </w:rPr>
           </w:pPr>
-          <w:hyperlink w:anchor="_Toc148469454" w:history="1">
+          <w:hyperlink w:anchor="_Toc150195138" w:history="1">
             <w:r>
               <w:rPr>
                 <w:rStyle w:val="Hyperlink"/>
@@ -5014,7 +5014,7 @@
                 <w:noProof/>
                 <w:webHidden/>
               </w:rPr>
-              <w:instrText xml:space="preserve"> PAGEREF _Toc148469454 \h </w:instrText>
+              <w:instrText xml:space="preserve"> PAGEREF _Toc150195138 \h </w:instrText>
             </w:r>
             <w:r>
               <w:rPr>
@@ -5058,7 +5058,7 @@
               <w:lang w:eastAsia="en-AU"/>
             </w:rPr>
           </w:pPr>
-          <w:hyperlink w:anchor="_Toc148469455" w:history="1">
+          <w:hyperlink w:anchor="_Toc150195139" w:history="1">
             <w:r>
               <w:rPr>
                 <w:rStyle w:val="Hyperlink"/>
@@ -5100,7 +5100,7 @@
                 <w:noProof/>
                 <w:webHidden/>
               </w:rPr>
-              <w:instrText xml:space="preserve"> PAGEREF _Toc148469455 \h </w:instrText>
+              <w:instrText xml:space="preserve"> PAGEREF _Toc150195139 \h </w:instrText>
             </w:r>
             <w:r>
               <w:rPr>
@@ -5144,7 +5144,7 @@
               <w:lang w:eastAsia="en-AU"/>
             </w:rPr>
           </w:pPr>
-          <w:hyperlink w:anchor="_Toc148469456" w:history="1">
+          <w:hyperlink w:anchor="_Toc150195140" w:history="1">
             <w:r>
               <w:rPr>
                 <w:rStyle w:val="Hyperlink"/>
@@ -5186,7 +5186,7 @@
                 <w:noProof/>
                 <w:webHidden/>
               </w:rPr>
-              <w:instrText xml:space="preserve"> PAGEREF _Toc148469456 \h </w:instrText>
+              <w:instrText xml:space="preserve"> PAGEREF _Toc150195140 \h </w:instrText>
             </w:r>
             <w:r>
               <w:rPr>
@@ -5207,6 +5207,92 @@
                 <w:webHidden/>
               </w:rPr>
               <w:t>11</w:t>
+            </w:r>
+            <w:r>
+              <w:rPr>
+                <w:noProof/>
+                <w:webHidden/>
+              </w:rPr>
+              <w:fldChar w:fldCharType="end"/>
+            </w:r>
+          </w:hyperlink>
+        </w:p>
+        <w:p>
+          <w:pPr>
+            <w:pStyle w:val="TOC1"/>
+            <w:tabs>
+              <w:tab w:val="left" w:pos="660"/>
+              <w:tab w:val="right" w:leader="dot" w:pos="9016"/>
+            </w:tabs>
+            <w:rPr>
+              <w:rFonts w:eastAsiaTheme="minorEastAsia"/>
+              <w:noProof/>
+              <w:lang w:eastAsia="en-AU"/>
+            </w:rPr>
+          </w:pPr>
+          <w:hyperlink w:anchor="_Toc150195141" w:history="1">
+            <w:r>
+              <w:rPr>
+                <w:rStyle w:val="Hyperlink"/>
+                <w:noProof/>
+              </w:rPr>
+              <w:t>10.</w:t>
+            </w:r>
+            <w:r>
+              <w:rPr>
+                <w:rFonts w:eastAsiaTheme="minorEastAsia"/>
+                <w:noProof/>
+                <w:lang w:eastAsia="en-AU"/>
+              </w:rPr>
+              <w:tab/>
+            </w:r>
+            <w:r>
+              <w:rPr>
+                <w:rStyle w:val="Hyperlink"/>
+                <w:noProof/>
+              </w:rPr>
+              <w:t>Appendix</w:t>
+            </w:r>
+            <w:r>
+              <w:rPr>
+                <w:noProof/>
+                <w:webHidden/>
+              </w:rPr>
+              <w:tab/>
+            </w:r>
+            <w:r>
+              <w:rPr>
+                <w:noProof/>
+                <w:webHidden/>
+              </w:rPr>
+              <w:fldChar w:fldCharType="begin"/>
+            </w:r>
+            <w:r>
+              <w:rPr>
+                <w:noProof/>
+                <w:webHidden/>
+              </w:rPr>
+              <w:instrText xml:space="preserve"> PAGEREF _Toc150195141 \h </w:instrText>
+            </w:r>
+            <w:r>
+              <w:rPr>
+                <w:noProof/>
+                <w:webHidden/>
+              </w:rPr>
+            </w:r>
+            <w:r>
+              <w:rPr>
+                <w:noProof/>
+                <w:webHidden/>
+              </w:rPr>
+              <w:fldChar w:fldCharType="separate"/>
+            </w:r>
+            <w:r>
+              <w:rPr>
+                <w:noProof/>
+                <w:webHidden/>
+              </w:rPr>
+              <w:t>14</w:t>
             </w:r>
             <w:r>
               <w:rPr>
@@ -5260,17 +5346,44 @@
           <w:numId w:val="2"/>
         </w:numPr>
       </w:pPr>
-      <w:bookmarkStart w:id="1" w:name="_Toc148469446"/>
+      <w:bookmarkStart w:id="1" w:name="_Toc150195130"/>
       <w:r>
         <w:lastRenderedPageBreak/>
         <w:t>Introduction</w:t>
       </w:r>
       <w:bookmarkEnd w:id="1"/>
     </w:p>
+    <w:p/>
     <w:p>
-      <w:pPr>
-        <w:pStyle w:val="Heading1"/>
-      </w:pPr>
+      <w:r>
+        <w:t>The use of modern Communication devices is integral to our lives. We have more technological devices in our time than the number of humans on earth. These devices are bound to get into a lot of accidental malfunctions. Electronics Repair is a very complex, time consuming and money consuming process. The process also requires special knowledge and experience to execute.</w:t>
+      </w:r>
+    </w:p>
+    <w:p>
+      <w:r>
+        <w:t>In this project we will deal with the process of electronics repair and come to a modern innovative solution that involves automation. This project’s primary goal is to come up with a system that can identify hardware faults, analyse, and rectify.</w:t>
+      </w:r>
+    </w:p>
+    <w:p>
+      <w:r>
+        <w:t xml:space="preserve">The primary approach includes isolating a thought pattern of identifying damaged and unresponsive parts that will highlight the </w:t>
+      </w:r>
+      <w:r>
+        <w:t>underlying</w:t>
+      </w:r>
+      <w:r>
+        <w:t xml:space="preserve"> problems with the device. There must be a prototype that can utilise the machine learning to produce a series of menial tasks that will save time in the long run.</w:t>
+      </w:r>
+    </w:p>
+    <w:p>
+      <w:r>
+        <w:t>The program would suggest different solutions to all kinds of problems, starting from repair to the mother board to recycling and selling of parts. The program and device can search the internet with possible solution to repairs and damage.</w:t>
+      </w:r>
+    </w:p>
+    <w:p>
+      <w:r>
+        <w:t>The required diagnostics will involve all with the help of repair knowledge integrated with machine learning which can solve most repair problems. For repairs on complicated circuits like motherboard and PCBs it will require thermal imaging to seek damages precisely.</w:t>
+      </w:r>
     </w:p>
     <w:p>
       <w:pPr>
@@ -5293,7 +5406,7 @@
           <w:numId w:val="2"/>
         </w:numPr>
       </w:pPr>
-      <w:bookmarkStart w:id="2" w:name="_Toc148469447"/>
+      <w:bookmarkStart w:id="2" w:name="_Toc150195131"/>
       <w:r>
         <w:lastRenderedPageBreak/>
         <w:t>Literature R</w:t>
@@ -5306,11 +5419,7 @@
       </w:r>
       <w:bookmarkEnd w:id="2"/>
     </w:p>
-    <w:p>
-      <w:pPr>
-        <w:pStyle w:val="Heading1"/>
-      </w:pPr>
-    </w:p>
+    <w:p/>
     <w:p>
       <w:pPr>
         <w:rPr>
@@ -5332,7 +5441,7 @@
           <w:numId w:val="2"/>
         </w:numPr>
       </w:pPr>
-      <w:bookmarkStart w:id="3" w:name="_Toc148469448"/>
+      <w:bookmarkStart w:id="3" w:name="_Toc150195132"/>
       <w:r>
         <w:lastRenderedPageBreak/>
         <w:t>Methodology</w:t>
@@ -5347,7 +5456,7 @@
           <w:numId w:val="2"/>
         </w:numPr>
       </w:pPr>
-      <w:bookmarkStart w:id="4" w:name="_Toc148469449"/>
+      <w:bookmarkStart w:id="4" w:name="_Toc150195133"/>
       <w:r>
         <w:t>Fault Detection using Thermal Imaging</w:t>
       </w:r>
@@ -5356,15 +5465,16 @@
     <w:p>
       <w:pPr>
         <w:keepNext/>
+        <w:jc w:val="center"/>
       </w:pPr>
       <w:r>
         <w:rPr>
           <w:noProof/>
         </w:rPr>
         <w:drawing>
-          <wp:inline distT="0" distB="0" distL="0" distR="0" wp14:anchorId="63A5571A" wp14:editId="24E4A9DA">
-            <wp:extent cx="2189074" cy="5133442"/>
-            <wp:effectExtent l="0" t="0" r="1905" b="0"/>
+          <wp:inline distT="0" distB="0" distL="0" distR="0" wp14:anchorId="63A5571A" wp14:editId="6EB0E8E2">
+            <wp:extent cx="1574889" cy="3693160"/>
+            <wp:effectExtent l="0" t="0" r="6350" b="2540"/>
             <wp:docPr id="1981118129" name="Picture 3" descr="A diagram of a process flow&#10;&#10;Description automatically generated"/>
             <wp:cNvGraphicFramePr>
               <a:graphicFrameLocks xmlns:a="http://schemas.openxmlformats.org/drawingml/2006/main" noChangeAspect="1"/>
@@ -5391,7 +5501,7 @@
                   <pic:spPr>
                     <a:xfrm>
                       <a:off x="0" y="0"/>
-                      <a:ext cx="2189074" cy="5133442"/>
+                      <a:ext cx="1577694" cy="3699738"/>
                     </a:xfrm>
                     <a:prstGeom prst="rect">
                       <a:avLst/>
@@ -5445,7 +5555,7 @@
           <w:numId w:val="2"/>
         </w:numPr>
       </w:pPr>
-      <w:bookmarkStart w:id="5" w:name="_Toc148469450"/>
+      <w:bookmarkStart w:id="5" w:name="_Toc150195134"/>
       <w:r>
         <w:lastRenderedPageBreak/>
         <w:t>Problem Statement</w:t>
@@ -5478,7 +5588,7 @@
           <w:numId w:val="2"/>
         </w:numPr>
       </w:pPr>
-      <w:bookmarkStart w:id="6" w:name="_Toc148469451"/>
+      <w:bookmarkStart w:id="6" w:name="_Toc150195135"/>
       <w:r>
         <w:lastRenderedPageBreak/>
         <w:t>Discussion</w:t>
@@ -5511,7 +5621,7 @@
           <w:numId w:val="2"/>
         </w:numPr>
       </w:pPr>
-      <w:bookmarkStart w:id="7" w:name="_Toc148469452"/>
+      <w:bookmarkStart w:id="7" w:name="_Toc150195136"/>
       <w:r>
         <w:lastRenderedPageBreak/>
         <w:t>Recommendation</w:t>
@@ -5527,7 +5637,7 @@
           <w:numId w:val="2"/>
         </w:numPr>
       </w:pPr>
-      <w:bookmarkStart w:id="8" w:name="_Toc148469453"/>
+      <w:bookmarkStart w:id="8" w:name="_Toc150195137"/>
       <w:r>
         <w:t>Future Research Path Recommendations</w:t>
       </w:r>
@@ -5588,7 +5698,7 @@
           <w:numId w:val="2"/>
         </w:numPr>
       </w:pPr>
-      <w:bookmarkStart w:id="9" w:name="_Toc148469454"/>
+      <w:bookmarkStart w:id="9" w:name="_Toc150195138"/>
       <w:r>
         <w:lastRenderedPageBreak/>
         <w:t>Conclusion</w:t>
@@ -5606,7 +5716,7 @@
           <w:numId w:val="2"/>
         </w:numPr>
       </w:pPr>
-      <w:bookmarkStart w:id="10" w:name="_Toc148469455"/>
+      <w:bookmarkStart w:id="10" w:name="_Toc150195139"/>
       <w:r>
         <w:lastRenderedPageBreak/>
         <w:t>References</w:t>
@@ -5627,7 +5737,7 @@
           <w:numId w:val="2"/>
         </w:numPr>
       </w:pPr>
-      <w:bookmarkStart w:id="11" w:name="_Toc148469456"/>
+      <w:bookmarkStart w:id="11" w:name="_Toc150195140"/>
       <w:r>
         <w:lastRenderedPageBreak/>
         <w:t>Bibliography</w:t>
@@ -6042,7 +6152,7 @@
     <w:p>
       <w:pPr>
         <w:rPr>
-          <w:color w:val="000000" w:themeColor="text1"/>
+          <w:rStyle w:val="Hyperlink"/>
           <w14:shadow w14:blurRad="38100" w14:dist="19050" w14:dir="2700000" w14:sx="100000" w14:sy="100000" w14:kx="0" w14:ky="0" w14:algn="tl">
             <w14:schemeClr w14:val="dk1">
               <w14:alpha w14:val="60000"/>
@@ -6090,6 +6200,23 @@
           </w14:textOutline>
         </w:rPr>
       </w:pPr>
+    </w:p>
+    <w:p>
+      <w:pPr>
+        <w:rPr>
+          <w:color w:val="000000" w:themeColor="text1"/>
+          <w14:shadow w14:blurRad="38100" w14:dist="19050" w14:dir="2700000" w14:sx="100000" w14:sy="100000" w14:kx="0" w14:ky="0" w14:algn="tl">
+            <w14:schemeClr w14:val="dk1">
+              <w14:alpha w14:val="60000"/>
+            </w14:schemeClr>
+          </w14:shadow>
+          <w14:textOutline w14:w="0" w14:cap="flat" w14:cmpd="sng" w14:algn="ctr">
+            <w14:noFill/>
+            <w14:prstDash w14:val="solid"/>
+            <w14:round/>
+          </w14:textOutline>
+        </w:rPr>
+      </w:pPr>
       <w:r>
         <w:rPr>
           <w:color w:val="000000" w:themeColor="text1"/>
@@ -6104,14 +6231,13 @@
             <w14:round/>
           </w14:textOutline>
         </w:rPr>
-        <w:lastRenderedPageBreak/>
         <w:t>Automated Evaluation and Rating of Product Repairability using Artificial Intelligence-Based Approach</w:t>
       </w:r>
     </w:p>
     <w:p>
       <w:pPr>
         <w:rPr>
-          <w:color w:val="000000" w:themeColor="text1"/>
+          <w:rStyle w:val="Hyperlink"/>
           <w14:shadow w14:blurRad="38100" w14:dist="19050" w14:dir="2700000" w14:sx="100000" w14:sy="100000" w14:kx="0" w14:ky="0" w14:algn="tl">
             <w14:schemeClr w14:val="dk1">
               <w14:alpha w14:val="60000"/>
@@ -6159,6 +6285,23 @@
           </w14:textOutline>
         </w:rPr>
       </w:pPr>
+    </w:p>
+    <w:p>
+      <w:pPr>
+        <w:rPr>
+          <w:color w:val="000000" w:themeColor="text1"/>
+          <w14:shadow w14:blurRad="38100" w14:dist="19050" w14:dir="2700000" w14:sx="100000" w14:sy="100000" w14:kx="0" w14:ky="0" w14:algn="tl">
+            <w14:schemeClr w14:val="dk1">
+              <w14:alpha w14:val="60000"/>
+            </w14:schemeClr>
+          </w14:shadow>
+          <w14:textOutline w14:w="0" w14:cap="flat" w14:cmpd="sng" w14:algn="ctr">
+            <w14:noFill/>
+            <w14:prstDash w14:val="solid"/>
+            <w14:round/>
+          </w14:textOutline>
+        </w:rPr>
+      </w:pPr>
       <w:r>
         <w:rPr>
           <w:color w:val="000000" w:themeColor="text1"/>
@@ -6179,7 +6322,7 @@
     <w:p>
       <w:pPr>
         <w:rPr>
-          <w:color w:val="000000" w:themeColor="text1"/>
+          <w:rStyle w:val="Hyperlink"/>
           <w14:shadow w14:blurRad="38100" w14:dist="19050" w14:dir="2700000" w14:sx="100000" w14:sy="100000" w14:kx="0" w14:ky="0" w14:algn="tl">
             <w14:schemeClr w14:val="dk1">
               <w14:alpha w14:val="60000"/>
@@ -6227,6 +6370,23 @@
           </w14:textOutline>
         </w:rPr>
       </w:pPr>
+    </w:p>
+    <w:p>
+      <w:pPr>
+        <w:rPr>
+          <w:color w:val="000000" w:themeColor="text1"/>
+          <w14:shadow w14:blurRad="38100" w14:dist="19050" w14:dir="2700000" w14:sx="100000" w14:sy="100000" w14:kx="0" w14:ky="0" w14:algn="tl">
+            <w14:schemeClr w14:val="dk1">
+              <w14:alpha w14:val="60000"/>
+            </w14:schemeClr>
+          </w14:shadow>
+          <w14:textOutline w14:w="0" w14:cap="flat" w14:cmpd="sng" w14:algn="ctr">
+            <w14:noFill/>
+            <w14:prstDash w14:val="solid"/>
+            <w14:round/>
+          </w14:textOutline>
+        </w:rPr>
+      </w:pPr>
       <w:r>
         <w:rPr>
           <w:color w:val="000000" w:themeColor="text1"/>
@@ -6296,9 +6456,485 @@
         </w:rPr>
       </w:pPr>
     </w:p>
+    <w:p>
+      <w:pPr>
+        <w:rPr>
+          <w:color w:val="000000" w:themeColor="text1"/>
+          <w14:shadow w14:blurRad="38100" w14:dist="19050" w14:dir="2700000" w14:sx="100000" w14:sy="100000" w14:kx="0" w14:ky="0" w14:algn="tl">
+            <w14:schemeClr w14:val="dk1">
+              <w14:alpha w14:val="60000"/>
+            </w14:schemeClr>
+          </w14:shadow>
+          <w14:textOutline w14:w="0" w14:cap="flat" w14:cmpd="sng" w14:algn="ctr">
+            <w14:noFill/>
+            <w14:prstDash w14:val="solid"/>
+            <w14:round/>
+          </w14:textOutline>
+        </w:rPr>
+      </w:pPr>
+      <w:r>
+        <w:rPr>
+          <w:color w:val="000000" w:themeColor="text1"/>
+          <w14:shadow w14:blurRad="38100" w14:dist="19050" w14:dir="2700000" w14:sx="100000" w14:sy="100000" w14:kx="0" w14:ky="0" w14:algn="tl">
+            <w14:schemeClr w14:val="dk1">
+              <w14:alpha w14:val="60000"/>
+            </w14:schemeClr>
+          </w14:shadow>
+          <w14:textOutline w14:w="0" w14:cap="flat" w14:cmpd="sng" w14:algn="ctr">
+            <w14:noFill/>
+            <w14:prstDash w14:val="solid"/>
+            <w14:round/>
+          </w14:textOutline>
+        </w:rPr>
+        <w:t>Learning, innovation, and sustainability among mobile phone repairers in Dhaka, Bangladesh</w:t>
+      </w:r>
+    </w:p>
+    <w:p>
+      <w:pPr>
+        <w:rPr>
+          <w:color w:val="000000" w:themeColor="text1"/>
+          <w14:shadow w14:blurRad="38100" w14:dist="19050" w14:dir="2700000" w14:sx="100000" w14:sy="100000" w14:kx="0" w14:ky="0" w14:algn="tl">
+            <w14:schemeClr w14:val="dk1">
+              <w14:alpha w14:val="60000"/>
+            </w14:schemeClr>
+          </w14:shadow>
+          <w14:textOutline w14:w="0" w14:cap="flat" w14:cmpd="sng" w14:algn="ctr">
+            <w14:noFill/>
+            <w14:prstDash w14:val="solid"/>
+            <w14:round/>
+          </w14:textOutline>
+        </w:rPr>
+      </w:pPr>
+      <w:hyperlink r:id="rId22" w:history="1">
+        <w:r>
+          <w:rPr>
+            <w:rStyle w:val="Hyperlink"/>
+            <w14:shadow w14:blurRad="38100" w14:dist="19050" w14:dir="2700000" w14:sx="100000" w14:sy="100000" w14:kx="0" w14:ky="0" w14:algn="tl">
+              <w14:schemeClr w14:val="dk1">
+                <w14:alpha w14:val="60000"/>
+              </w14:schemeClr>
+            </w14:shadow>
+            <w14:textOutline w14:w="0" w14:cap="flat" w14:cmpd="sng" w14:algn="ctr">
+              <w14:noFill/>
+              <w14:prstDash w14:val="solid"/>
+              <w14:round/>
+            </w14:textOutline>
+          </w:rPr>
+          <w:t>https://dl.acm.org/doi/abs/10.1145/2598510.2598576</w:t>
+        </w:r>
+      </w:hyperlink>
+    </w:p>
+    <w:p>
+      <w:pPr>
+        <w:rPr>
+          <w:color w:val="000000" w:themeColor="text1"/>
+          <w14:shadow w14:blurRad="38100" w14:dist="19050" w14:dir="2700000" w14:sx="100000" w14:sy="100000" w14:kx="0" w14:ky="0" w14:algn="tl">
+            <w14:schemeClr w14:val="dk1">
+              <w14:alpha w14:val="60000"/>
+            </w14:schemeClr>
+          </w14:shadow>
+          <w14:textOutline w14:w="0" w14:cap="flat" w14:cmpd="sng" w14:algn="ctr">
+            <w14:noFill/>
+            <w14:prstDash w14:val="solid"/>
+            <w14:round/>
+          </w14:textOutline>
+        </w:rPr>
+      </w:pPr>
+    </w:p>
+    <w:p>
+      <w:pPr>
+        <w:rPr>
+          <w:color w:val="000000" w:themeColor="text1"/>
+          <w14:shadow w14:blurRad="38100" w14:dist="19050" w14:dir="2700000" w14:sx="100000" w14:sy="100000" w14:kx="0" w14:ky="0" w14:algn="tl">
+            <w14:schemeClr w14:val="dk1">
+              <w14:alpha w14:val="60000"/>
+            </w14:schemeClr>
+          </w14:shadow>
+          <w14:textOutline w14:w="0" w14:cap="flat" w14:cmpd="sng" w14:algn="ctr">
+            <w14:noFill/>
+            <w14:prstDash w14:val="solid"/>
+            <w14:round/>
+          </w14:textOutline>
+        </w:rPr>
+      </w:pPr>
+      <w:r>
+        <w:rPr>
+          <w:color w:val="000000" w:themeColor="text1"/>
+          <w14:shadow w14:blurRad="38100" w14:dist="19050" w14:dir="2700000" w14:sx="100000" w14:sy="100000" w14:kx="0" w14:ky="0" w14:algn="tl">
+            <w14:schemeClr w14:val="dk1">
+              <w14:alpha w14:val="60000"/>
+            </w14:schemeClr>
+          </w14:shadow>
+          <w14:textOutline w14:w="0" w14:cap="flat" w14:cmpd="sng" w14:algn="ctr">
+            <w14:noFill/>
+            <w14:prstDash w14:val="solid"/>
+            <w14:round/>
+          </w14:textOutline>
+        </w:rPr>
+        <w:t>Predictive maintenance enabled by machine learning: Use cases and challenges in the automotive industry.</w:t>
+      </w:r>
+    </w:p>
+    <w:p>
+      <w:pPr>
+        <w:rPr>
+          <w:color w:val="000000" w:themeColor="text1"/>
+          <w14:shadow w14:blurRad="38100" w14:dist="19050" w14:dir="2700000" w14:sx="100000" w14:sy="100000" w14:kx="0" w14:ky="0" w14:algn="tl">
+            <w14:schemeClr w14:val="dk1">
+              <w14:alpha w14:val="60000"/>
+            </w14:schemeClr>
+          </w14:shadow>
+          <w14:textOutline w14:w="0" w14:cap="flat" w14:cmpd="sng" w14:algn="ctr">
+            <w14:noFill/>
+            <w14:prstDash w14:val="solid"/>
+            <w14:round/>
+          </w14:textOutline>
+        </w:rPr>
+      </w:pPr>
+      <w:hyperlink r:id="rId23" w:history="1">
+        <w:r>
+          <w:rPr>
+            <w:rStyle w:val="Hyperlink"/>
+            <w14:shadow w14:blurRad="38100" w14:dist="19050" w14:dir="2700000" w14:sx="100000" w14:sy="100000" w14:kx="0" w14:ky="0" w14:algn="tl">
+              <w14:schemeClr w14:val="dk1">
+                <w14:alpha w14:val="60000"/>
+              </w14:schemeClr>
+            </w14:shadow>
+            <w14:textOutline w14:w="0" w14:cap="flat" w14:cmpd="sng" w14:algn="ctr">
+              <w14:noFill/>
+              <w14:prstDash w14:val="solid"/>
+              <w14:round/>
+            </w14:textOutline>
+          </w:rPr>
+          <w:t>https://www.sciencedirect.com/science/article/pii/S0951832021003835</w:t>
+        </w:r>
+      </w:hyperlink>
+    </w:p>
+    <w:p>
+      <w:pPr>
+        <w:rPr>
+          <w:color w:val="000000" w:themeColor="text1"/>
+          <w14:shadow w14:blurRad="38100" w14:dist="19050" w14:dir="2700000" w14:sx="100000" w14:sy="100000" w14:kx="0" w14:ky="0" w14:algn="tl">
+            <w14:schemeClr w14:val="dk1">
+              <w14:alpha w14:val="60000"/>
+            </w14:schemeClr>
+          </w14:shadow>
+          <w14:textOutline w14:w="0" w14:cap="flat" w14:cmpd="sng" w14:algn="ctr">
+            <w14:noFill/>
+            <w14:prstDash w14:val="solid"/>
+            <w14:round/>
+          </w14:textOutline>
+        </w:rPr>
+      </w:pPr>
+    </w:p>
+    <w:p>
+      <w:pPr>
+        <w:rPr>
+          <w:color w:val="000000" w:themeColor="text1"/>
+          <w14:shadow w14:blurRad="38100" w14:dist="19050" w14:dir="2700000" w14:sx="100000" w14:sy="100000" w14:kx="0" w14:ky="0" w14:algn="tl">
+            <w14:schemeClr w14:val="dk1">
+              <w14:alpha w14:val="60000"/>
+            </w14:schemeClr>
+          </w14:shadow>
+          <w14:textOutline w14:w="0" w14:cap="flat" w14:cmpd="sng" w14:algn="ctr">
+            <w14:noFill/>
+            <w14:prstDash w14:val="solid"/>
+            <w14:round/>
+          </w14:textOutline>
+        </w:rPr>
+      </w:pPr>
+      <w:r>
+        <w:rPr>
+          <w:color w:val="000000" w:themeColor="text1"/>
+          <w14:shadow w14:blurRad="38100" w14:dist="19050" w14:dir="2700000" w14:sx="100000" w14:sy="100000" w14:kx="0" w14:ky="0" w14:algn="tl">
+            <w14:schemeClr w14:val="dk1">
+              <w14:alpha w14:val="60000"/>
+            </w14:schemeClr>
+          </w14:shadow>
+          <w14:textOutline w14:w="0" w14:cap="flat" w14:cmpd="sng" w14:algn="ctr">
+            <w14:noFill/>
+            <w14:prstDash w14:val="solid"/>
+            <w14:round/>
+          </w14:textOutline>
+        </w:rPr>
+        <w:t>Values in Repair</w:t>
+      </w:r>
+    </w:p>
+    <w:p>
+      <w:pPr>
+        <w:rPr>
+          <w:color w:val="000000" w:themeColor="text1"/>
+          <w14:shadow w14:blurRad="38100" w14:dist="19050" w14:dir="2700000" w14:sx="100000" w14:sy="100000" w14:kx="0" w14:ky="0" w14:algn="tl">
+            <w14:schemeClr w14:val="dk1">
+              <w14:alpha w14:val="60000"/>
+            </w14:schemeClr>
+          </w14:shadow>
+          <w14:textOutline w14:w="0" w14:cap="flat" w14:cmpd="sng" w14:algn="ctr">
+            <w14:noFill/>
+            <w14:prstDash w14:val="solid"/>
+            <w14:round/>
+          </w14:textOutline>
+        </w:rPr>
+      </w:pPr>
+      <w:hyperlink r:id="rId24" w:history="1">
+        <w:r>
+          <w:rPr>
+            <w:rStyle w:val="Hyperlink"/>
+            <w14:shadow w14:blurRad="38100" w14:dist="19050" w14:dir="2700000" w14:sx="100000" w14:sy="100000" w14:kx="0" w14:ky="0" w14:algn="tl">
+              <w14:schemeClr w14:val="dk1">
+                <w14:alpha w14:val="60000"/>
+              </w14:schemeClr>
+            </w14:shadow>
+            <w14:textOutline w14:w="0" w14:cap="flat" w14:cmpd="sng" w14:algn="ctr">
+              <w14:noFill/>
+              <w14:prstDash w14:val="solid"/>
+              <w14:round/>
+            </w14:textOutline>
+          </w:rPr>
+          <w:t>https://dl.acm.org/doi/abs/10.1145/2858036.2858470</w:t>
+        </w:r>
+      </w:hyperlink>
+    </w:p>
+    <w:p>
+      <w:pPr>
+        <w:rPr>
+          <w:color w:val="000000" w:themeColor="text1"/>
+          <w14:shadow w14:blurRad="38100" w14:dist="19050" w14:dir="2700000" w14:sx="100000" w14:sy="100000" w14:kx="0" w14:ky="0" w14:algn="tl">
+            <w14:schemeClr w14:val="dk1">
+              <w14:alpha w14:val="60000"/>
+            </w14:schemeClr>
+          </w14:shadow>
+          <w14:textOutline w14:w="0" w14:cap="flat" w14:cmpd="sng" w14:algn="ctr">
+            <w14:noFill/>
+            <w14:prstDash w14:val="solid"/>
+            <w14:round/>
+          </w14:textOutline>
+        </w:rPr>
+      </w:pPr>
+    </w:p>
+    <w:p>
+      <w:pPr>
+        <w:rPr>
+          <w:color w:val="000000" w:themeColor="text1"/>
+          <w14:shadow w14:blurRad="38100" w14:dist="19050" w14:dir="2700000" w14:sx="100000" w14:sy="100000" w14:kx="0" w14:ky="0" w14:algn="tl">
+            <w14:schemeClr w14:val="dk1">
+              <w14:alpha w14:val="60000"/>
+            </w14:schemeClr>
+          </w14:shadow>
+          <w14:textOutline w14:w="0" w14:cap="flat" w14:cmpd="sng" w14:algn="ctr">
+            <w14:noFill/>
+            <w14:prstDash w14:val="solid"/>
+            <w14:round/>
+          </w14:textOutline>
+        </w:rPr>
+      </w:pPr>
+      <w:r>
+        <w:rPr>
+          <w:color w:val="000000" w:themeColor="text1"/>
+          <w14:shadow w14:blurRad="38100" w14:dist="19050" w14:dir="2700000" w14:sx="100000" w14:sy="100000" w14:kx="0" w14:ky="0" w14:algn="tl">
+            <w14:schemeClr w14:val="dk1">
+              <w14:alpha w14:val="60000"/>
+            </w14:schemeClr>
+          </w14:shadow>
+          <w14:textOutline w14:w="0" w14:cap="flat" w14:cmpd="sng" w14:algn="ctr">
+            <w14:noFill/>
+            <w14:prstDash w14:val="solid"/>
+            <w14:round/>
+          </w14:textOutline>
+        </w:rPr>
+        <w:t>Automated Detection of Printed Circuit Boards (PCB) Defects by Using Machine Learning in Electronics Manufacturing: Current Approaches</w:t>
+      </w:r>
+    </w:p>
+    <w:p>
+      <w:pPr>
+        <w:rPr>
+          <w:color w:val="000000" w:themeColor="text1"/>
+          <w14:shadow w14:blurRad="38100" w14:dist="19050" w14:dir="2700000" w14:sx="100000" w14:sy="100000" w14:kx="0" w14:ky="0" w14:algn="tl">
+            <w14:schemeClr w14:val="dk1">
+              <w14:alpha w14:val="60000"/>
+            </w14:schemeClr>
+          </w14:shadow>
+          <w14:textOutline w14:w="0" w14:cap="flat" w14:cmpd="sng" w14:algn="ctr">
+            <w14:noFill/>
+            <w14:prstDash w14:val="solid"/>
+            <w14:round/>
+          </w14:textOutline>
+        </w:rPr>
+      </w:pPr>
+      <w:hyperlink r:id="rId25" w:history="1">
+        <w:r>
+          <w:rPr>
+            <w:rStyle w:val="Hyperlink"/>
+            <w14:shadow w14:blurRad="38100" w14:dist="19050" w14:dir="2700000" w14:sx="100000" w14:sy="100000" w14:kx="0" w14:ky="0" w14:algn="tl">
+              <w14:schemeClr w14:val="dk1">
+                <w14:alpha w14:val="60000"/>
+              </w14:schemeClr>
+            </w14:shadow>
+            <w14:textOutline w14:w="0" w14:cap="flat" w14:cmpd="sng" w14:algn="ctr">
+              <w14:noFill/>
+              <w14:prstDash w14:val="solid"/>
+              <w14:round/>
+            </w14:textOutline>
+          </w:rPr>
+          <w:t>https://iopscience.iop.org/article/10.1088/1757-899X/767/1/012064/meta</w:t>
+        </w:r>
+      </w:hyperlink>
+    </w:p>
+    <w:p>
+      <w:pPr>
+        <w:rPr>
+          <w:color w:val="000000" w:themeColor="text1"/>
+          <w14:shadow w14:blurRad="38100" w14:dist="19050" w14:dir="2700000" w14:sx="100000" w14:sy="100000" w14:kx="0" w14:ky="0" w14:algn="tl">
+            <w14:schemeClr w14:val="dk1">
+              <w14:alpha w14:val="60000"/>
+            </w14:schemeClr>
+          </w14:shadow>
+          <w14:textOutline w14:w="0" w14:cap="flat" w14:cmpd="sng" w14:algn="ctr">
+            <w14:noFill/>
+            <w14:prstDash w14:val="solid"/>
+            <w14:round/>
+          </w14:textOutline>
+        </w:rPr>
+      </w:pPr>
+    </w:p>
+    <w:p>
+      <w:pPr>
+        <w:rPr>
+          <w:color w:val="000000" w:themeColor="text1"/>
+          <w14:shadow w14:blurRad="38100" w14:dist="19050" w14:dir="2700000" w14:sx="100000" w14:sy="100000" w14:kx="0" w14:ky="0" w14:algn="tl">
+            <w14:schemeClr w14:val="dk1">
+              <w14:alpha w14:val="60000"/>
+            </w14:schemeClr>
+          </w14:shadow>
+          <w14:textOutline w14:w="0" w14:cap="flat" w14:cmpd="sng" w14:algn="ctr">
+            <w14:noFill/>
+            <w14:prstDash w14:val="solid"/>
+            <w14:round/>
+          </w14:textOutline>
+        </w:rPr>
+      </w:pPr>
+      <w:r>
+        <w:rPr>
+          <w:color w:val="000000" w:themeColor="text1"/>
+          <w14:shadow w14:blurRad="38100" w14:dist="19050" w14:dir="2700000" w14:sx="100000" w14:sy="100000" w14:kx="0" w14:ky="0" w14:algn="tl">
+            <w14:schemeClr w14:val="dk1">
+              <w14:alpha w14:val="60000"/>
+            </w14:schemeClr>
+          </w14:shadow>
+          <w14:textOutline w14:w="0" w14:cap="flat" w14:cmpd="sng" w14:algn="ctr">
+            <w14:noFill/>
+            <w14:prstDash w14:val="solid"/>
+            <w14:round/>
+          </w14:textOutline>
+        </w:rPr>
+        <w:t>PCB (Printed Circuit Boards) fault detection using machine learning.</w:t>
+      </w:r>
+    </w:p>
+    <w:p>
+      <w:pPr>
+        <w:rPr>
+          <w:color w:val="000000" w:themeColor="text1"/>
+          <w14:shadow w14:blurRad="38100" w14:dist="19050" w14:dir="2700000" w14:sx="100000" w14:sy="100000" w14:kx="0" w14:ky="0" w14:algn="tl">
+            <w14:schemeClr w14:val="dk1">
+              <w14:alpha w14:val="60000"/>
+            </w14:schemeClr>
+          </w14:shadow>
+          <w14:textOutline w14:w="0" w14:cap="flat" w14:cmpd="sng" w14:algn="ctr">
+            <w14:noFill/>
+            <w14:prstDash w14:val="solid"/>
+            <w14:round/>
+          </w14:textOutline>
+        </w:rPr>
+      </w:pPr>
+      <w:hyperlink r:id="rId26" w:history="1">
+        <w:r>
+          <w:rPr>
+            <w:rStyle w:val="Hyperlink"/>
+            <w14:shadow w14:blurRad="38100" w14:dist="19050" w14:dir="2700000" w14:sx="100000" w14:sy="100000" w14:kx="0" w14:ky="0" w14:algn="tl">
+              <w14:schemeClr w14:val="dk1">
+                <w14:alpha w14:val="60000"/>
+              </w14:schemeClr>
+            </w14:shadow>
+            <w14:textOutline w14:w="0" w14:cap="flat" w14:cmpd="sng" w14:algn="ctr">
+              <w14:noFill/>
+              <w14:prstDash w14:val="solid"/>
+              <w14:round/>
+            </w14:textOutline>
+          </w:rPr>
+          <w:t>https://www.academia.edu/download/65761858/V10I2202110.pdf</w:t>
+        </w:r>
+      </w:hyperlink>
+    </w:p>
+    <w:p>
+      <w:pPr>
+        <w:rPr>
+          <w:color w:val="000000" w:themeColor="text1"/>
+          <w14:shadow w14:blurRad="38100" w14:dist="19050" w14:dir="2700000" w14:sx="100000" w14:sy="100000" w14:kx="0" w14:ky="0" w14:algn="tl">
+            <w14:schemeClr w14:val="dk1">
+              <w14:alpha w14:val="60000"/>
+            </w14:schemeClr>
+          </w14:shadow>
+          <w14:textOutline w14:w="0" w14:cap="flat" w14:cmpd="sng" w14:algn="ctr">
+            <w14:noFill/>
+            <w14:prstDash w14:val="solid"/>
+            <w14:round/>
+          </w14:textOutline>
+        </w:rPr>
+      </w:pPr>
+    </w:p>
+    <w:p>
+      <w:pPr>
+        <w:rPr>
+          <w:color w:val="000000" w:themeColor="text1"/>
+          <w14:shadow w14:blurRad="38100" w14:dist="19050" w14:dir="2700000" w14:sx="100000" w14:sy="100000" w14:kx="0" w14:ky="0" w14:algn="tl">
+            <w14:schemeClr w14:val="dk1">
+              <w14:alpha w14:val="60000"/>
+            </w14:schemeClr>
+          </w14:shadow>
+          <w14:textOutline w14:w="0" w14:cap="flat" w14:cmpd="sng" w14:algn="ctr">
+            <w14:noFill/>
+            <w14:prstDash w14:val="solid"/>
+            <w14:round/>
+          </w14:textOutline>
+        </w:rPr>
+      </w:pPr>
+      <w:r>
+        <w:rPr>
+          <w:color w:val="000000" w:themeColor="text1"/>
+          <w14:shadow w14:blurRad="38100" w14:dist="19050" w14:dir="2700000" w14:sx="100000" w14:sy="100000" w14:kx="0" w14:ky="0" w14:algn="tl">
+            <w14:schemeClr w14:val="dk1">
+              <w14:alpha w14:val="60000"/>
+            </w14:schemeClr>
+          </w14:shadow>
+          <w14:textOutline w14:w="0" w14:cap="flat" w14:cmpd="sng" w14:algn="ctr">
+            <w14:noFill/>
+            <w14:prstDash w14:val="solid"/>
+            <w14:round/>
+          </w14:textOutline>
+        </w:rPr>
+        <w:lastRenderedPageBreak/>
+        <w:br w:type="page"/>
+      </w:r>
+    </w:p>
+    <w:p>
+      <w:pPr>
+        <w:pStyle w:val="Heading1"/>
+        <w:numPr>
+          <w:ilvl w:val="0"/>
+          <w:numId w:val="2"/>
+        </w:numPr>
+      </w:pPr>
+      <w:bookmarkStart w:id="12" w:name="_Toc150195141"/>
+      <w:r>
+        <w:lastRenderedPageBreak/>
+        <w:t>Appendix</w:t>
+      </w:r>
+      <w:bookmarkEnd w:id="12"/>
+    </w:p>
+    <w:p/>
+    <w:p/>
     <w:sectPr>
-      <w:headerReference w:type="default" r:id="rId22"/>
-      <w:footerReference w:type="default" r:id="rId23"/>
+      <w:headerReference w:type="default" r:id="rId27"/>
+      <w:footerReference w:type="default" r:id="rId28"/>
       <w:pgSz w:w="11906" w:h="16838"/>
       <w:pgMar w:top="1440" w:right="1440" w:bottom="1440" w:left="1440" w:header="708" w:footer="708" w:gutter="0"/>
       <w:pgNumType w:start="0"/>
@@ -7631,6 +8267,7 @@
     <w:rsid w:val="002A4343"/>
     <w:rsid w:val="00853BAA"/>
     <w:rsid w:val="0099775B"/>
+    <w:rsid w:val="00A216A5"/>
     <w:rsid w:val="00A74FDF"/>
   </w:rsids>
   <m:mathPr>

</xml_diff>

<commit_message>
Added week 10 work
</commit_message>
<xml_diff>
--- a/FYP Draft Report.docx
+++ b/FYP Draft Report.docx
@@ -4118,7 +4118,7 @@
       <w:pPr>
         <w:pStyle w:val="Heading1"/>
       </w:pPr>
-      <w:bookmarkStart w:id="0" w:name="_Toc150195129"/>
+      <w:bookmarkStart w:id="0" w:name="_Toc150970020"/>
       <w:r>
         <w:lastRenderedPageBreak/>
         <w:t>Executive Summary</w:t>
@@ -4127,6 +4127,11 @@
     </w:p>
     <w:p/>
     <w:p>
+      <w:r>
+        <w:t>The use of modern Communication devices is integral to our lives. We have more technological devices in our time than the number of humans on earth. These devices are bound to get into a lot of accidental malfunctions. Electronics Repair is a very complex, time consuming and money consuming process. The process also requires special knowledge and experience to execute.</w:t>
+      </w:r>
+    </w:p>
+    <w:p>
       <w:pPr>
         <w:rPr>
           <w:sz w:val="28"/>
@@ -4134,20 +4139,20 @@
         </w:rPr>
       </w:pPr>
       <w:r>
-        <w:rPr>
-          <w:sz w:val="28"/>
-          <w:szCs w:val="28"/>
-        </w:rPr>
-        <w:t>This is my executive summary.</w:t>
-      </w:r>
-    </w:p>
-    <w:p>
-      <w:pPr>
-        <w:rPr>
-          <w:sz w:val="28"/>
-          <w:szCs w:val="28"/>
-        </w:rPr>
-      </w:pPr>
+        <w:t>Finding ways to preserve</w:t>
+      </w:r>
+      <w:r>
+        <w:t xml:space="preserve"> communication is very essential to our modern way of life. Repairing and recycling i</w:t>
+      </w:r>
+      <w:r>
+        <w:t xml:space="preserve">s crucial in the preservation of that modern </w:t>
+      </w:r>
+      <w:r>
+        <w:t>means of interaction.</w:t>
+      </w:r>
+      <w:r>
+        <w:t xml:space="preserve"> In a world with rising numbers of AI and automated technology, it is time for our devices to be fixed automatically.</w:t>
+      </w:r>
       <w:r>
         <w:rPr>
           <w:sz w:val="28"/>
@@ -4213,7 +4218,7 @@
           <w:r>
             <w:fldChar w:fldCharType="separate"/>
           </w:r>
-          <w:hyperlink w:anchor="_Toc150195129" w:history="1">
+          <w:hyperlink w:anchor="_Toc150970020" w:history="1">
             <w:r>
               <w:rPr>
                 <w:rStyle w:val="Hyperlink"/>
@@ -4240,7 +4245,7 @@
                 <w:noProof/>
                 <w:webHidden/>
               </w:rPr>
-              <w:instrText xml:space="preserve"> PAGEREF _Toc150195129 \h </w:instrText>
+              <w:instrText xml:space="preserve"> PAGEREF _Toc150970020 \h </w:instrText>
             </w:r>
             <w:r>
               <w:rPr>
@@ -4284,7 +4289,7 @@
               <w:lang w:eastAsia="en-AU"/>
             </w:rPr>
           </w:pPr>
-          <w:hyperlink w:anchor="_Toc150195130" w:history="1">
+          <w:hyperlink w:anchor="_Toc150970021" w:history="1">
             <w:r>
               <w:rPr>
                 <w:rStyle w:val="Hyperlink"/>
@@ -4326,7 +4331,7 @@
                 <w:noProof/>
                 <w:webHidden/>
               </w:rPr>
-              <w:instrText xml:space="preserve"> PAGEREF _Toc150195130 \h </w:instrText>
+              <w:instrText xml:space="preserve"> PAGEREF _Toc150970021 \h </w:instrText>
             </w:r>
             <w:r>
               <w:rPr>
@@ -4370,7 +4375,7 @@
               <w:lang w:eastAsia="en-AU"/>
             </w:rPr>
           </w:pPr>
-          <w:hyperlink w:anchor="_Toc150195131" w:history="1">
+          <w:hyperlink w:anchor="_Toc150970022" w:history="1">
             <w:r>
               <w:rPr>
                 <w:rStyle w:val="Hyperlink"/>
@@ -4412,7 +4417,7 @@
                 <w:noProof/>
                 <w:webHidden/>
               </w:rPr>
-              <w:instrText xml:space="preserve"> PAGEREF _Toc150195131 \h </w:instrText>
+              <w:instrText xml:space="preserve"> PAGEREF _Toc150970022 \h </w:instrText>
             </w:r>
             <w:r>
               <w:rPr>
@@ -4456,7 +4461,7 @@
               <w:lang w:eastAsia="en-AU"/>
             </w:rPr>
           </w:pPr>
-          <w:hyperlink w:anchor="_Toc150195132" w:history="1">
+          <w:hyperlink w:anchor="_Toc150970023" w:history="1">
             <w:r>
               <w:rPr>
                 <w:rStyle w:val="Hyperlink"/>
@@ -4498,7 +4503,7 @@
                 <w:noProof/>
                 <w:webHidden/>
               </w:rPr>
-              <w:instrText xml:space="preserve"> PAGEREF _Toc150195132 \h </w:instrText>
+              <w:instrText xml:space="preserve"> PAGEREF _Toc150970023 \h </w:instrText>
             </w:r>
             <w:r>
               <w:rPr>
@@ -4518,7 +4523,7 @@
                 <w:noProof/>
                 <w:webHidden/>
               </w:rPr>
-              <w:t>5</w:t>
+              <w:t>6</w:t>
             </w:r>
             <w:r>
               <w:rPr>
@@ -4542,7 +4547,7 @@
               <w:lang w:eastAsia="en-AU"/>
             </w:rPr>
           </w:pPr>
-          <w:hyperlink w:anchor="_Toc150195133" w:history="1">
+          <w:hyperlink w:anchor="_Toc150970024" w:history="1">
             <w:r>
               <w:rPr>
                 <w:rStyle w:val="Hyperlink"/>
@@ -4584,7 +4589,7 @@
                 <w:noProof/>
                 <w:webHidden/>
               </w:rPr>
-              <w:instrText xml:space="preserve"> PAGEREF _Toc150195133 \h </w:instrText>
+              <w:instrText xml:space="preserve"> PAGEREF _Toc150970024 \h </w:instrText>
             </w:r>
             <w:r>
               <w:rPr>
@@ -4604,7 +4609,7 @@
                 <w:noProof/>
                 <w:webHidden/>
               </w:rPr>
-              <w:t>5</w:t>
+              <w:t>6</w:t>
             </w:r>
             <w:r>
               <w:rPr>
@@ -4628,7 +4633,7 @@
               <w:lang w:eastAsia="en-AU"/>
             </w:rPr>
           </w:pPr>
-          <w:hyperlink w:anchor="_Toc150195134" w:history="1">
+          <w:hyperlink w:anchor="_Toc150970025" w:history="1">
             <w:r>
               <w:rPr>
                 <w:rStyle w:val="Hyperlink"/>
@@ -4670,7 +4675,7 @@
                 <w:noProof/>
                 <w:webHidden/>
               </w:rPr>
-              <w:instrText xml:space="preserve"> PAGEREF _Toc150195134 \h </w:instrText>
+              <w:instrText xml:space="preserve"> PAGEREF _Toc150970025 \h </w:instrText>
             </w:r>
             <w:r>
               <w:rPr>
@@ -4690,7 +4695,7 @@
                 <w:noProof/>
                 <w:webHidden/>
               </w:rPr>
-              <w:t>6</w:t>
+              <w:t>8</w:t>
             </w:r>
             <w:r>
               <w:rPr>
@@ -4714,7 +4719,7 @@
               <w:lang w:eastAsia="en-AU"/>
             </w:rPr>
           </w:pPr>
-          <w:hyperlink w:anchor="_Toc150195135" w:history="1">
+          <w:hyperlink w:anchor="_Toc150970026" w:history="1">
             <w:r>
               <w:rPr>
                 <w:rStyle w:val="Hyperlink"/>
@@ -4756,7 +4761,7 @@
                 <w:noProof/>
                 <w:webHidden/>
               </w:rPr>
-              <w:instrText xml:space="preserve"> PAGEREF _Toc150195135 \h </w:instrText>
+              <w:instrText xml:space="preserve"> PAGEREF _Toc150970026 \h </w:instrText>
             </w:r>
             <w:r>
               <w:rPr>
@@ -4776,7 +4781,7 @@
                 <w:noProof/>
                 <w:webHidden/>
               </w:rPr>
-              <w:t>7</w:t>
+              <w:t>9</w:t>
             </w:r>
             <w:r>
               <w:rPr>
@@ -4800,7 +4805,7 @@
               <w:lang w:eastAsia="en-AU"/>
             </w:rPr>
           </w:pPr>
-          <w:hyperlink w:anchor="_Toc150195136" w:history="1">
+          <w:hyperlink w:anchor="_Toc150970027" w:history="1">
             <w:r>
               <w:rPr>
                 <w:rStyle w:val="Hyperlink"/>
@@ -4842,7 +4847,7 @@
                 <w:noProof/>
                 <w:webHidden/>
               </w:rPr>
-              <w:instrText xml:space="preserve"> PAGEREF _Toc150195136 \h </w:instrText>
+              <w:instrText xml:space="preserve"> PAGEREF _Toc150970027 \h </w:instrText>
             </w:r>
             <w:r>
               <w:rPr>
@@ -4862,7 +4867,7 @@
                 <w:noProof/>
                 <w:webHidden/>
               </w:rPr>
-              <w:t>8</w:t>
+              <w:t>10</w:t>
             </w:r>
             <w:r>
               <w:rPr>
@@ -4886,7 +4891,7 @@
               <w:lang w:eastAsia="en-AU"/>
             </w:rPr>
           </w:pPr>
-          <w:hyperlink w:anchor="_Toc150195137" w:history="1">
+          <w:hyperlink w:anchor="_Toc150970028" w:history="1">
             <w:r>
               <w:rPr>
                 <w:rStyle w:val="Hyperlink"/>
@@ -4928,7 +4933,7 @@
                 <w:noProof/>
                 <w:webHidden/>
               </w:rPr>
-              <w:instrText xml:space="preserve"> PAGEREF _Toc150195137 \h </w:instrText>
+              <w:instrText xml:space="preserve"> PAGEREF _Toc150970028 \h </w:instrText>
             </w:r>
             <w:r>
               <w:rPr>
@@ -4948,7 +4953,7 @@
                 <w:noProof/>
                 <w:webHidden/>
               </w:rPr>
-              <w:t>8</w:t>
+              <w:t>10</w:t>
             </w:r>
             <w:r>
               <w:rPr>
@@ -4972,7 +4977,7 @@
               <w:lang w:eastAsia="en-AU"/>
             </w:rPr>
           </w:pPr>
-          <w:hyperlink w:anchor="_Toc150195138" w:history="1">
+          <w:hyperlink w:anchor="_Toc150970029" w:history="1">
             <w:r>
               <w:rPr>
                 <w:rStyle w:val="Hyperlink"/>
@@ -5014,7 +5019,7 @@
                 <w:noProof/>
                 <w:webHidden/>
               </w:rPr>
-              <w:instrText xml:space="preserve"> PAGEREF _Toc150195138 \h </w:instrText>
+              <w:instrText xml:space="preserve"> PAGEREF _Toc150970029 \h </w:instrText>
             </w:r>
             <w:r>
               <w:rPr>
@@ -5034,7 +5039,7 @@
                 <w:noProof/>
                 <w:webHidden/>
               </w:rPr>
-              <w:t>9</w:t>
+              <w:t>11</w:t>
             </w:r>
             <w:r>
               <w:rPr>
@@ -5058,7 +5063,7 @@
               <w:lang w:eastAsia="en-AU"/>
             </w:rPr>
           </w:pPr>
-          <w:hyperlink w:anchor="_Toc150195139" w:history="1">
+          <w:hyperlink w:anchor="_Toc150970030" w:history="1">
             <w:r>
               <w:rPr>
                 <w:rStyle w:val="Hyperlink"/>
@@ -5100,7 +5105,7 @@
                 <w:noProof/>
                 <w:webHidden/>
               </w:rPr>
-              <w:instrText xml:space="preserve"> PAGEREF _Toc150195139 \h </w:instrText>
+              <w:instrText xml:space="preserve"> PAGEREF _Toc150970030 \h </w:instrText>
             </w:r>
             <w:r>
               <w:rPr>
@@ -5120,7 +5125,7 @@
                 <w:noProof/>
                 <w:webHidden/>
               </w:rPr>
-              <w:t>10</w:t>
+              <w:t>12</w:t>
             </w:r>
             <w:r>
               <w:rPr>
@@ -5144,7 +5149,7 @@
               <w:lang w:eastAsia="en-AU"/>
             </w:rPr>
           </w:pPr>
-          <w:hyperlink w:anchor="_Toc150195140" w:history="1">
+          <w:hyperlink w:anchor="_Toc150970031" w:history="1">
             <w:r>
               <w:rPr>
                 <w:rStyle w:val="Hyperlink"/>
@@ -5186,7 +5191,7 @@
                 <w:noProof/>
                 <w:webHidden/>
               </w:rPr>
-              <w:instrText xml:space="preserve"> PAGEREF _Toc150195140 \h </w:instrText>
+              <w:instrText xml:space="preserve"> PAGEREF _Toc150970031 \h </w:instrText>
             </w:r>
             <w:r>
               <w:rPr>
@@ -5206,7 +5211,7 @@
                 <w:noProof/>
                 <w:webHidden/>
               </w:rPr>
-              <w:t>11</w:t>
+              <w:t>13</w:t>
             </w:r>
             <w:r>
               <w:rPr>
@@ -5230,7 +5235,7 @@
               <w:lang w:eastAsia="en-AU"/>
             </w:rPr>
           </w:pPr>
-          <w:hyperlink w:anchor="_Toc150195141" w:history="1">
+          <w:hyperlink w:anchor="_Toc150970032" w:history="1">
             <w:r>
               <w:rPr>
                 <w:rStyle w:val="Hyperlink"/>
@@ -5272,7 +5277,7 @@
                 <w:noProof/>
                 <w:webHidden/>
               </w:rPr>
-              <w:instrText xml:space="preserve"> PAGEREF _Toc150195141 \h </w:instrText>
+              <w:instrText xml:space="preserve"> PAGEREF _Toc150970032 \h </w:instrText>
             </w:r>
             <w:r>
               <w:rPr>
@@ -5292,7 +5297,7 @@
                 <w:noProof/>
                 <w:webHidden/>
               </w:rPr>
-              <w:t>14</w:t>
+              <w:t>16</w:t>
             </w:r>
             <w:r>
               <w:rPr>
@@ -5346,7 +5351,7 @@
           <w:numId w:val="2"/>
         </w:numPr>
       </w:pPr>
-      <w:bookmarkStart w:id="1" w:name="_Toc150195130"/>
+      <w:bookmarkStart w:id="1" w:name="_Toc150970021"/>
       <w:r>
         <w:lastRenderedPageBreak/>
         <w:t>Introduction</w:t>
@@ -5356,23 +5361,12 @@
     <w:p/>
     <w:p>
       <w:r>
-        <w:t>The use of modern Communication devices is integral to our lives. We have more technological devices in our time than the number of humans on earth. These devices are bound to get into a lot of accidental malfunctions. Electronics Repair is a very complex, time consuming and money consuming process. The process also requires special knowledge and experience to execute.</w:t>
-      </w:r>
-    </w:p>
-    <w:p>
-      <w:r>
         <w:t>In this project we will deal with the process of electronics repair and come to a modern innovative solution that involves automation. This project’s primary goal is to come up with a system that can identify hardware faults, analyse, and rectify.</w:t>
       </w:r>
     </w:p>
     <w:p>
       <w:r>
-        <w:t xml:space="preserve">The primary approach includes isolating a thought pattern of identifying damaged and unresponsive parts that will highlight the </w:t>
-      </w:r>
-      <w:r>
-        <w:t>underlying</w:t>
-      </w:r>
-      <w:r>
-        <w:t xml:space="preserve"> problems with the device. There must be a prototype that can utilise the machine learning to produce a series of menial tasks that will save time in the long run.</w:t>
+        <w:t>The primary approach includes isolating a thought pattern of identifying damaged and unresponsive parts that will highlight the underlying problems with the device. There must be a prototype that can utilise the machine learning to produce a series of menial tasks that will save time in the long run.</w:t>
       </w:r>
     </w:p>
     <w:p>
@@ -5406,7 +5400,7 @@
           <w:numId w:val="2"/>
         </w:numPr>
       </w:pPr>
-      <w:bookmarkStart w:id="2" w:name="_Toc150195131"/>
+      <w:bookmarkStart w:id="2" w:name="_Toc150970022"/>
       <w:r>
         <w:lastRenderedPageBreak/>
         <w:t>Literature R</w:t>
@@ -5422,60 +5416,17 @@
     <w:p/>
     <w:p>
       <w:pPr>
-        <w:rPr>
-          <w:rFonts w:asciiTheme="majorHAnsi" w:eastAsiaTheme="majorEastAsia" w:hAnsiTheme="majorHAnsi" w:cstheme="majorBidi"/>
-          <w:color w:val="2F5496" w:themeColor="accent1" w:themeShade="BF"/>
-          <w:sz w:val="32"/>
-          <w:szCs w:val="32"/>
-        </w:rPr>
-      </w:pPr>
-      <w:r>
-        <w:br w:type="page"/>
-      </w:r>
-    </w:p>
-    <w:p>
-      <w:pPr>
-        <w:pStyle w:val="Heading1"/>
-        <w:numPr>
-          <w:ilvl w:val="0"/>
-          <w:numId w:val="2"/>
-        </w:numPr>
-      </w:pPr>
-      <w:bookmarkStart w:id="3" w:name="_Toc150195132"/>
-      <w:r>
-        <w:lastRenderedPageBreak/>
-        <w:t>Methodology</w:t>
-      </w:r>
-      <w:bookmarkEnd w:id="3"/>
-    </w:p>
-    <w:p>
-      <w:pPr>
-        <w:pStyle w:val="Heading2"/>
-        <w:numPr>
-          <w:ilvl w:val="1"/>
-          <w:numId w:val="2"/>
-        </w:numPr>
-      </w:pPr>
-      <w:bookmarkStart w:id="4" w:name="_Toc150195133"/>
-      <w:r>
-        <w:t>Fault Detection using Thermal Imaging</w:t>
-      </w:r>
-      <w:bookmarkEnd w:id="4"/>
-    </w:p>
-    <w:p>
-      <w:pPr>
         <w:keepNext/>
-        <w:jc w:val="center"/>
       </w:pPr>
       <w:r>
         <w:rPr>
           <w:noProof/>
         </w:rPr>
         <w:drawing>
-          <wp:inline distT="0" distB="0" distL="0" distR="0" wp14:anchorId="63A5571A" wp14:editId="6EB0E8E2">
-            <wp:extent cx="1574889" cy="3693160"/>
-            <wp:effectExtent l="0" t="0" r="6350" b="2540"/>
-            <wp:docPr id="1981118129" name="Picture 3" descr="A diagram of a process flow&#10;&#10;Description automatically generated"/>
+          <wp:inline distT="0" distB="0" distL="0" distR="0" wp14:anchorId="7C54790C" wp14:editId="1B755BF0">
+            <wp:extent cx="5416906" cy="2201875"/>
+            <wp:effectExtent l="0" t="0" r="0" b="8255"/>
+            <wp:docPr id="2085244443" name="Picture 2"/>
             <wp:cNvGraphicFramePr>
               <a:graphicFrameLocks xmlns:a="http://schemas.openxmlformats.org/drawingml/2006/main" noChangeAspect="1"/>
             </wp:cNvGraphicFramePr>
@@ -5483,7 +5434,7 @@
               <a:graphicData uri="http://schemas.openxmlformats.org/drawingml/2006/picture">
                 <pic:pic xmlns:pic="http://schemas.openxmlformats.org/drawingml/2006/picture">
                   <pic:nvPicPr>
-                    <pic:cNvPr id="1981118129" name="Picture 3" descr="A diagram of a process flow&#10;&#10;Description automatically generated"/>
+                    <pic:cNvPr id="2085244443" name="Picture 2085244443"/>
                     <pic:cNvPicPr/>
                   </pic:nvPicPr>
                   <pic:blipFill>
@@ -5501,7 +5452,7 @@
                   <pic:spPr>
                     <a:xfrm>
                       <a:off x="0" y="0"/>
-                      <a:ext cx="1577694" cy="3699738"/>
+                      <a:ext cx="5416906" cy="2201875"/>
                     </a:xfrm>
                     <a:prstGeom prst="rect">
                       <a:avLst/>
@@ -5521,26 +5472,331 @@
       <w:r>
         <w:t xml:space="preserve">Figure </w:t>
       </w:r>
-      <w:fldSimple w:instr=" SEQ Figure \* ARABIC ">
+      <w:r>
+        <w:fldChar w:fldCharType="begin"/>
+      </w:r>
+      <w:r>
+        <w:instrText xml:space="preserve"> SEQ Figure \* ARABIC </w:instrText>
+      </w:r>
+      <w:r>
+        <w:fldChar w:fldCharType="separate"/>
+      </w:r>
+      <w:r>
+        <w:rPr>
+          <w:noProof/>
+        </w:rPr>
+        <w:t>1</w:t>
+      </w:r>
+      <w:r>
+        <w:fldChar w:fldCharType="end"/>
+      </w:r>
+      <w:r>
+        <w:t xml:space="preserve">: </w:t>
+      </w:r>
+      <w:hyperlink r:id="rId10" w:history="1">
         <w:r>
           <w:rPr>
-            <w:noProof/>
+            <w:rStyle w:val="Hyperlink"/>
           </w:rPr>
-          <w:t>1</w:t>
+          <w:t>https://ars-els-cdn-com.ezproxy.newcastle.edu.au/content/image/1-s2.0-S0959652620356900-gr8_lrg.jpg</w:t>
         </w:r>
-      </w:fldSimple>
+      </w:hyperlink>
+    </w:p>
+    <w:p>
+      <w:r>
+        <w:rPr>
+          <w:rFonts w:cstheme="minorHAnsi"/>
+          <w:color w:val="1F1F1F"/>
+        </w:rPr>
+        <w:t>By identifying users’ motivations and the barriers related to product repair, this research aimed to understand user perspectives to increase product </w:t>
+      </w:r>
+      <w:hyperlink r:id="rId11" w:tooltip="Learn more about circularity from ScienceDirect's AI-generated Topic Pages" w:history="1">
+        <w:r>
+          <w:rPr>
+            <w:rStyle w:val="Hyperlink"/>
+            <w:rFonts w:cstheme="minorHAnsi"/>
+            <w:color w:val="1F1F1F"/>
+            <w:u w:val="none"/>
+          </w:rPr>
+          <w:t>circularity</w:t>
+        </w:r>
+      </w:hyperlink>
+      <w:r>
+        <w:rPr>
+          <w:rFonts w:ascii="Georgia" w:hAnsi="Georgia"/>
+          <w:color w:val="1F1F1F"/>
+        </w:rPr>
+        <w:t>.</w:t>
+      </w:r>
+    </w:p>
+    <w:p>
+      <w:pPr>
+        <w:keepNext/>
+        <w:jc w:val="center"/>
+      </w:pPr>
+      <w:r>
+        <w:rPr>
+          <w:noProof/>
+        </w:rPr>
+        <w:drawing>
+          <wp:inline distT="0" distB="0" distL="0" distR="0" wp14:anchorId="377A136C" wp14:editId="4B0FCEDE">
+            <wp:extent cx="1828800" cy="3640215"/>
+            <wp:effectExtent l="0" t="0" r="0" b="0"/>
+            <wp:docPr id="295146918" name="Picture 3"/>
+            <wp:cNvGraphicFramePr>
+              <a:graphicFrameLocks xmlns:a="http://schemas.openxmlformats.org/drawingml/2006/main" noChangeAspect="1"/>
+            </wp:cNvGraphicFramePr>
+            <a:graphic xmlns:a="http://schemas.openxmlformats.org/drawingml/2006/main">
+              <a:graphicData uri="http://schemas.openxmlformats.org/drawingml/2006/picture">
+                <pic:pic xmlns:pic="http://schemas.openxmlformats.org/drawingml/2006/picture">
+                  <pic:nvPicPr>
+                    <pic:cNvPr id="295146918" name="Picture 295146918"/>
+                    <pic:cNvPicPr/>
+                  </pic:nvPicPr>
+                  <pic:blipFill>
+                    <a:blip r:embed="rId12">
+                      <a:extLst>
+                        <a:ext uri="{28A0092B-C50C-407E-A947-70E740481C1C}">
+                          <a14:useLocalDpi xmlns:a14="http://schemas.microsoft.com/office/drawing/2010/main" val="0"/>
+                        </a:ext>
+                      </a:extLst>
+                    </a:blip>
+                    <a:stretch>
+                      <a:fillRect/>
+                    </a:stretch>
+                  </pic:blipFill>
+                  <pic:spPr>
+                    <a:xfrm>
+                      <a:off x="0" y="0"/>
+                      <a:ext cx="1839131" cy="3660778"/>
+                    </a:xfrm>
+                    <a:prstGeom prst="rect">
+                      <a:avLst/>
+                    </a:prstGeom>
+                  </pic:spPr>
+                </pic:pic>
+              </a:graphicData>
+            </a:graphic>
+          </wp:inline>
+        </w:drawing>
+      </w:r>
+    </w:p>
+    <w:p>
+      <w:pPr>
+        <w:pStyle w:val="Caption"/>
+      </w:pPr>
+      <w:r>
+        <w:t xml:space="preserve">Figure </w:t>
+      </w:r>
+      <w:r>
+        <w:fldChar w:fldCharType="begin"/>
+      </w:r>
+      <w:r>
+        <w:instrText xml:space="preserve"> SEQ Figure \* ARABIC </w:instrText>
+      </w:r>
+      <w:r>
+        <w:fldChar w:fldCharType="separate"/>
+      </w:r>
+      <w:r>
+        <w:rPr>
+          <w:noProof/>
+        </w:rPr>
+        <w:t>2</w:t>
+      </w:r>
+      <w:r>
+        <w:fldChar w:fldCharType="end"/>
+      </w:r>
       <w:r>
         <w:t xml:space="preserve">: </w:t>
       </w:r>
-      <w:r>
-        <w:t>https://www-sciencedirect-com.ezproxy.newcastle.edu.au/science/article/pii/S0026271417300367?via%3Dihub</w:t>
-      </w:r>
-    </w:p>
-    <w:p>
-      <w:pPr>
-        <w:rPr>
-          <w:sz w:val="26"/>
-          <w:szCs w:val="26"/>
+      <w:hyperlink r:id="rId13" w:history="1">
+        <w:r>
+          <w:rPr>
+            <w:rStyle w:val="Hyperlink"/>
+          </w:rPr>
+          <w:t>https://www-sciencedirect-com.ezproxy.newcastle.edu.au/science/article/pii/S0736584510000682?via%3Dihub</w:t>
+        </w:r>
+      </w:hyperlink>
+    </w:p>
+    <w:p/>
+    <w:p>
+      <w:pPr>
+        <w:keepNext/>
+        <w:jc w:val="center"/>
+      </w:pPr>
+      <w:r>
+        <w:lastRenderedPageBreak/>
+        <w:drawing>
+          <wp:inline distT="0" distB="0" distL="0" distR="0" wp14:anchorId="29F8D7DE" wp14:editId="23B9BA83">
+            <wp:extent cx="3448858" cy="2715986"/>
+            <wp:effectExtent l="0" t="0" r="0" b="8255"/>
+            <wp:docPr id="1250305618" name="Picture 1"/>
+            <wp:cNvGraphicFramePr>
+              <a:graphicFrameLocks xmlns:a="http://schemas.openxmlformats.org/drawingml/2006/main" noChangeAspect="1"/>
+            </wp:cNvGraphicFramePr>
+            <a:graphic xmlns:a="http://schemas.openxmlformats.org/drawingml/2006/main">
+              <a:graphicData uri="http://schemas.openxmlformats.org/drawingml/2006/picture">
+                <pic:pic xmlns:pic="http://schemas.openxmlformats.org/drawingml/2006/picture">
+                  <pic:nvPicPr>
+                    <pic:cNvPr id="1250305618" name=""/>
+                    <pic:cNvPicPr/>
+                  </pic:nvPicPr>
+                  <pic:blipFill>
+                    <a:blip r:embed="rId14"/>
+                    <a:stretch>
+                      <a:fillRect/>
+                    </a:stretch>
+                  </pic:blipFill>
+                  <pic:spPr>
+                    <a:xfrm>
+                      <a:off x="0" y="0"/>
+                      <a:ext cx="3459156" cy="2724095"/>
+                    </a:xfrm>
+                    <a:prstGeom prst="rect">
+                      <a:avLst/>
+                    </a:prstGeom>
+                  </pic:spPr>
+                </pic:pic>
+              </a:graphicData>
+            </a:graphic>
+          </wp:inline>
+        </w:drawing>
+      </w:r>
+    </w:p>
+    <w:p>
+      <w:pPr>
+        <w:pStyle w:val="Caption"/>
+        <w:jc w:val="center"/>
+      </w:pPr>
+      <w:r>
+        <w:t xml:space="preserve">Figure </w:t>
+      </w:r>
+      <w:r>
+        <w:fldChar w:fldCharType="begin"/>
+      </w:r>
+      <w:r>
+        <w:instrText xml:space="preserve"> SEQ Figure \* ARABIC </w:instrText>
+      </w:r>
+      <w:r>
+        <w:fldChar w:fldCharType="separate"/>
+      </w:r>
+      <w:r>
+        <w:rPr>
+          <w:noProof/>
+        </w:rPr>
+        <w:t>3</w:t>
+      </w:r>
+      <w:r>
+        <w:fldChar w:fldCharType="end"/>
+      </w:r>
+      <w:r>
+        <w:t>: An Efficient Fault Detection Method for Induction Motors</w:t>
+      </w:r>
+    </w:p>
+    <w:p>
+      <w:r>
+        <w:t>The use of thermal imagining can be used to find small parts in PCBs that are not operational and should be replaced.</w:t>
+      </w:r>
+    </w:p>
+    <w:p>
+      <w:pPr>
+        <w:keepNext/>
+        <w:jc w:val="center"/>
+      </w:pPr>
+      <w:r>
+        <w:rPr>
+          <w:noProof/>
+        </w:rPr>
+        <w:drawing>
+          <wp:inline distT="0" distB="0" distL="0" distR="0" wp14:anchorId="79770FAB" wp14:editId="3F64DCBF">
+            <wp:extent cx="1606764" cy="4256314"/>
+            <wp:effectExtent l="0" t="0" r="0" b="0"/>
+            <wp:docPr id="2031159972" name="Picture 4"/>
+            <wp:cNvGraphicFramePr>
+              <a:graphicFrameLocks xmlns:a="http://schemas.openxmlformats.org/drawingml/2006/main" noChangeAspect="1"/>
+            </wp:cNvGraphicFramePr>
+            <a:graphic xmlns:a="http://schemas.openxmlformats.org/drawingml/2006/main">
+              <a:graphicData uri="http://schemas.openxmlformats.org/drawingml/2006/picture">
+                <pic:pic xmlns:pic="http://schemas.openxmlformats.org/drawingml/2006/picture">
+                  <pic:nvPicPr>
+                    <pic:cNvPr id="2031159972" name="Picture 2031159972"/>
+                    <pic:cNvPicPr/>
+                  </pic:nvPicPr>
+                  <pic:blipFill>
+                    <a:blip r:embed="rId15" cstate="print">
+                      <a:extLst>
+                        <a:ext uri="{28A0092B-C50C-407E-A947-70E740481C1C}">
+                          <a14:useLocalDpi xmlns:a14="http://schemas.microsoft.com/office/drawing/2010/main" val="0"/>
+                        </a:ext>
+                      </a:extLst>
+                    </a:blip>
+                    <a:stretch>
+                      <a:fillRect/>
+                    </a:stretch>
+                  </pic:blipFill>
+                  <pic:spPr>
+                    <a:xfrm>
+                      <a:off x="0" y="0"/>
+                      <a:ext cx="1611370" cy="4268514"/>
+                    </a:xfrm>
+                    <a:prstGeom prst="rect">
+                      <a:avLst/>
+                    </a:prstGeom>
+                  </pic:spPr>
+                </pic:pic>
+              </a:graphicData>
+            </a:graphic>
+          </wp:inline>
+        </w:drawing>
+      </w:r>
+    </w:p>
+    <w:p>
+      <w:pPr>
+        <w:pStyle w:val="Caption"/>
+        <w:jc w:val="center"/>
+      </w:pPr>
+      <w:r>
+        <w:t xml:space="preserve">Figure </w:t>
+      </w:r>
+      <w:r>
+        <w:fldChar w:fldCharType="begin"/>
+      </w:r>
+      <w:r>
+        <w:instrText xml:space="preserve"> SEQ Figure \* ARABIC </w:instrText>
+      </w:r>
+      <w:r>
+        <w:fldChar w:fldCharType="separate"/>
+      </w:r>
+      <w:r>
+        <w:rPr>
+          <w:noProof/>
+        </w:rPr>
+        <w:t>4</w:t>
+      </w:r>
+      <w:r>
+        <w:fldChar w:fldCharType="end"/>
+      </w:r>
+      <w:r>
+        <w:t xml:space="preserve">: </w:t>
+      </w:r>
+      <w:hyperlink r:id="rId16" w:history="1">
+        <w:r>
+          <w:rPr>
+            <w:rStyle w:val="Hyperlink"/>
+          </w:rPr>
+          <w:t>https://www-sciencedirect-com.ezproxy.newcastle.edu.au/science/article/pii/S0026271417300367?via%3Dihub</w:t>
+        </w:r>
+      </w:hyperlink>
+    </w:p>
+    <w:p/>
+    <w:p>
+      <w:pPr>
+        <w:jc w:val="center"/>
+        <w:rPr>
+          <w:rFonts w:asciiTheme="majorHAnsi" w:eastAsiaTheme="majorEastAsia" w:hAnsiTheme="majorHAnsi" w:cstheme="majorBidi"/>
+          <w:color w:val="2F5496" w:themeColor="accent1" w:themeShade="BF"/>
+          <w:sz w:val="32"/>
+          <w:szCs w:val="32"/>
         </w:rPr>
       </w:pPr>
       <w:r>
@@ -5555,80 +5811,13 @@
           <w:numId w:val="2"/>
         </w:numPr>
       </w:pPr>
-      <w:bookmarkStart w:id="5" w:name="_Toc150195134"/>
+      <w:bookmarkStart w:id="3" w:name="_Toc150970023"/>
       <w:r>
         <w:lastRenderedPageBreak/>
-        <w:t>Problem Statement</w:t>
-      </w:r>
-      <w:bookmarkEnd w:id="5"/>
-    </w:p>
-    <w:p>
-      <w:pPr>
-        <w:pStyle w:val="Heading1"/>
-      </w:pPr>
-    </w:p>
-    <w:p>
-      <w:pPr>
-        <w:rPr>
-          <w:rFonts w:asciiTheme="majorHAnsi" w:eastAsiaTheme="majorEastAsia" w:hAnsiTheme="majorHAnsi" w:cstheme="majorBidi"/>
-          <w:color w:val="2F5496" w:themeColor="accent1" w:themeShade="BF"/>
-          <w:sz w:val="32"/>
-          <w:szCs w:val="32"/>
-        </w:rPr>
-      </w:pPr>
-      <w:r>
-        <w:br w:type="page"/>
-      </w:r>
-    </w:p>
-    <w:p>
-      <w:pPr>
-        <w:pStyle w:val="Heading1"/>
-        <w:numPr>
-          <w:ilvl w:val="0"/>
-          <w:numId w:val="2"/>
-        </w:numPr>
-      </w:pPr>
-      <w:bookmarkStart w:id="6" w:name="_Toc150195135"/>
-      <w:r>
-        <w:lastRenderedPageBreak/>
-        <w:t>Discussion</w:t>
-      </w:r>
-      <w:bookmarkEnd w:id="6"/>
-    </w:p>
-    <w:p>
-      <w:pPr>
-        <w:pStyle w:val="Heading1"/>
-      </w:pPr>
-    </w:p>
-    <w:p>
-      <w:pPr>
-        <w:rPr>
-          <w:rFonts w:asciiTheme="majorHAnsi" w:eastAsiaTheme="majorEastAsia" w:hAnsiTheme="majorHAnsi" w:cstheme="majorBidi"/>
-          <w:color w:val="2F5496" w:themeColor="accent1" w:themeShade="BF"/>
-          <w:sz w:val="32"/>
-          <w:szCs w:val="32"/>
-        </w:rPr>
-      </w:pPr>
-      <w:r>
-        <w:br w:type="page"/>
-      </w:r>
-    </w:p>
-    <w:p>
-      <w:pPr>
-        <w:pStyle w:val="Heading1"/>
-        <w:numPr>
-          <w:ilvl w:val="0"/>
-          <w:numId w:val="2"/>
-        </w:numPr>
-      </w:pPr>
-      <w:bookmarkStart w:id="7" w:name="_Toc150195136"/>
-      <w:r>
-        <w:lastRenderedPageBreak/>
-        <w:t>Recommendation</w:t>
-      </w:r>
-      <w:bookmarkEnd w:id="7"/>
-    </w:p>
-    <w:p/>
+        <w:t>Methodology</w:t>
+      </w:r>
+      <w:bookmarkEnd w:id="3"/>
+    </w:p>
     <w:p>
       <w:pPr>
         <w:pStyle w:val="Heading2"/>
@@ -5637,296 +5826,275 @@
           <w:numId w:val="2"/>
         </w:numPr>
       </w:pPr>
-      <w:bookmarkStart w:id="8" w:name="_Toc150195137"/>
-      <w:r>
-        <w:t>Future Research Path Recommendations</w:t>
-      </w:r>
-      <w:bookmarkEnd w:id="8"/>
-    </w:p>
-    <w:p/>
-    <w:p>
-      <w:pPr>
-        <w:pStyle w:val="ListParagraph"/>
-        <w:numPr>
-          <w:ilvl w:val="0"/>
-          <w:numId w:val="1"/>
-        </w:numPr>
-      </w:pPr>
-      <w:r>
-        <w:t>privacy matters with broken phones</w:t>
-      </w:r>
-      <w:r>
-        <w:t>.</w:t>
-      </w:r>
-    </w:p>
-    <w:p>
-      <w:pPr>
-        <w:pStyle w:val="ListParagraph"/>
-        <w:numPr>
-          <w:ilvl w:val="0"/>
-          <w:numId w:val="1"/>
-        </w:numPr>
-      </w:pPr>
-      <w:r>
-        <w:t>AI powered Phone Repair.</w:t>
-      </w:r>
-    </w:p>
-    <w:p/>
-    <w:p>
-      <w:pPr>
-        <w:pStyle w:val="Heading1"/>
-      </w:pPr>
-    </w:p>
-    <w:p>
-      <w:pPr>
-        <w:rPr>
-          <w:rFonts w:asciiTheme="majorHAnsi" w:eastAsiaTheme="majorEastAsia" w:hAnsiTheme="majorHAnsi" w:cstheme="majorBidi"/>
-          <w:color w:val="2F5496" w:themeColor="accent1" w:themeShade="BF"/>
-          <w:sz w:val="32"/>
-          <w:szCs w:val="32"/>
-        </w:rPr>
-      </w:pPr>
-      <w:r>
-        <w:br w:type="page"/>
-      </w:r>
-    </w:p>
-    <w:p>
-      <w:pPr>
-        <w:pStyle w:val="Heading1"/>
-        <w:numPr>
-          <w:ilvl w:val="0"/>
-          <w:numId w:val="2"/>
-        </w:numPr>
-      </w:pPr>
-      <w:bookmarkStart w:id="9" w:name="_Toc150195138"/>
-      <w:r>
-        <w:lastRenderedPageBreak/>
-        <w:t>Conclusion</w:t>
-      </w:r>
-      <w:bookmarkEnd w:id="9"/>
-      <w:r>
-        <w:br w:type="page"/>
-      </w:r>
-    </w:p>
-    <w:p>
-      <w:pPr>
-        <w:pStyle w:val="Heading1"/>
-        <w:numPr>
-          <w:ilvl w:val="0"/>
-          <w:numId w:val="2"/>
-        </w:numPr>
-      </w:pPr>
-      <w:bookmarkStart w:id="10" w:name="_Toc150195139"/>
-      <w:r>
-        <w:lastRenderedPageBreak/>
-        <w:t>References</w:t>
-      </w:r>
-      <w:bookmarkEnd w:id="10"/>
-    </w:p>
-    <w:p/>
-    <w:p>
-      <w:r>
-        <w:br w:type="page"/>
-      </w:r>
-    </w:p>
-    <w:p>
-      <w:pPr>
-        <w:pStyle w:val="Heading1"/>
-        <w:numPr>
-          <w:ilvl w:val="0"/>
-          <w:numId w:val="2"/>
-        </w:numPr>
-      </w:pPr>
-      <w:bookmarkStart w:id="11" w:name="_Toc150195140"/>
-      <w:r>
-        <w:lastRenderedPageBreak/>
-        <w:t>Bibliography</w:t>
-      </w:r>
-      <w:bookmarkEnd w:id="11"/>
-    </w:p>
-    <w:p/>
-    <w:p>
-      <w:r>
-        <w:rPr>
-          <w:rStyle w:val="title-text"/>
-          <w:rFonts w:ascii="Georgia" w:hAnsi="Georgia"/>
-          <w:color w:val="2E2E2E"/>
-        </w:rPr>
-        <w:t xml:space="preserve">Repair motivation and barriers model: Investigating user perspectives related to product repair towards a circular </w:t>
-      </w:r>
-      <w:r>
-        <w:rPr>
-          <w:rStyle w:val="title-text"/>
-          <w:rFonts w:ascii="Georgia" w:hAnsi="Georgia"/>
-          <w:color w:val="2E2E2E"/>
-        </w:rPr>
-        <w:t>economy.</w:t>
-      </w:r>
-    </w:p>
-    <w:p>
-      <w:pPr>
-        <w:rPr>
-          <w:rStyle w:val="Hyperlink"/>
-        </w:rPr>
-      </w:pPr>
-      <w:hyperlink r:id="rId10" w:history="1">
+      <w:bookmarkStart w:id="4" w:name="_Toc150970024"/>
+      <w:r>
+        <w:t>Fault Detection using Thermal Imaging</w:t>
+      </w:r>
+      <w:bookmarkEnd w:id="4"/>
+    </w:p>
+    <w:p>
+      <w:pPr>
+        <w:keepNext/>
+        <w:jc w:val="center"/>
+      </w:pPr>
+      <w:r>
+        <w:rPr>
+          <w:noProof/>
+        </w:rPr>
+        <w:drawing>
+          <wp:inline distT="0" distB="0" distL="0" distR="0" wp14:anchorId="63A5571A" wp14:editId="69B7949B">
+            <wp:extent cx="1426028" cy="3344076"/>
+            <wp:effectExtent l="0" t="0" r="3175" b="0"/>
+            <wp:docPr id="1981118129" name="Picture 3" descr="A diagram of a process flow&#10;&#10;Description automatically generated"/>
+            <wp:cNvGraphicFramePr>
+              <a:graphicFrameLocks xmlns:a="http://schemas.openxmlformats.org/drawingml/2006/main" noChangeAspect="1"/>
+            </wp:cNvGraphicFramePr>
+            <a:graphic xmlns:a="http://schemas.openxmlformats.org/drawingml/2006/main">
+              <a:graphicData uri="http://schemas.openxmlformats.org/drawingml/2006/picture">
+                <pic:pic xmlns:pic="http://schemas.openxmlformats.org/drawingml/2006/picture">
+                  <pic:nvPicPr>
+                    <pic:cNvPr id="1981118129" name="Picture 3" descr="A diagram of a process flow&#10;&#10;Description automatically generated"/>
+                    <pic:cNvPicPr/>
+                  </pic:nvPicPr>
+                  <pic:blipFill>
+                    <a:blip r:embed="rId17" cstate="print">
+                      <a:extLst>
+                        <a:ext uri="{28A0092B-C50C-407E-A947-70E740481C1C}">
+                          <a14:useLocalDpi xmlns:a14="http://schemas.microsoft.com/office/drawing/2010/main" val="0"/>
+                        </a:ext>
+                      </a:extLst>
+                    </a:blip>
+                    <a:stretch>
+                      <a:fillRect/>
+                    </a:stretch>
+                  </pic:blipFill>
+                  <pic:spPr>
+                    <a:xfrm>
+                      <a:off x="0" y="0"/>
+                      <a:ext cx="1441230" cy="3379725"/>
+                    </a:xfrm>
+                    <a:prstGeom prst="rect">
+                      <a:avLst/>
+                    </a:prstGeom>
+                  </pic:spPr>
+                </pic:pic>
+              </a:graphicData>
+            </a:graphic>
+          </wp:inline>
+        </w:drawing>
+      </w:r>
+    </w:p>
+    <w:p>
+      <w:pPr>
+        <w:pStyle w:val="Caption"/>
+      </w:pPr>
+      <w:r>
+        <w:t xml:space="preserve">Figure </w:t>
+      </w:r>
+      <w:r>
+        <w:fldChar w:fldCharType="begin"/>
+      </w:r>
+      <w:r>
+        <w:instrText xml:space="preserve"> SEQ Figure \* ARABIC </w:instrText>
+      </w:r>
+      <w:r>
+        <w:fldChar w:fldCharType="separate"/>
+      </w:r>
+      <w:r>
+        <w:rPr>
+          <w:noProof/>
+        </w:rPr>
+        <w:t>5</w:t>
+      </w:r>
+      <w:r>
+        <w:rPr>
+          <w:noProof/>
+        </w:rPr>
+        <w:fldChar w:fldCharType="end"/>
+      </w:r>
+      <w:r>
+        <w:t xml:space="preserve">: </w:t>
+      </w:r>
+      <w:hyperlink r:id="rId18" w:history="1">
         <w:r>
           <w:rPr>
             <w:rStyle w:val="Hyperlink"/>
           </w:rPr>
-          <w:t>https://www.sciencedirect.com/science/article/pii/S0959652620356900</w:t>
+          <w:t>https://www-sciencedirect-com.ezproxy.newcastle.edu.au/science/article/pii/S0026271417300367?via%3Dihub</w:t>
         </w:r>
       </w:hyperlink>
     </w:p>
     <w:p>
-      <w:pPr>
-        <w:rPr>
-          <w:rStyle w:val="Hyperlink"/>
-        </w:rPr>
-      </w:pPr>
-    </w:p>
-    <w:p>
-      <w:pPr>
-        <w:rPr>
-          <w:rStyle w:val="title-text"/>
-          <w:rFonts w:ascii="Georgia" w:hAnsi="Georgia"/>
-          <w:color w:val="2E2E2E"/>
-        </w:rPr>
-      </w:pPr>
-      <w:r>
-        <w:rPr>
-          <w:rStyle w:val="title-text"/>
-          <w:rFonts w:ascii="Georgia" w:hAnsi="Georgia"/>
-          <w:color w:val="2E2E2E"/>
-        </w:rPr>
-        <w:t>Repair of electronic products: Consumer practices and institutional initiatives</w:t>
-      </w:r>
-      <w:r>
-        <w:rPr>
-          <w:rStyle w:val="title-text"/>
-          <w:rFonts w:ascii="Georgia" w:hAnsi="Georgia"/>
-          <w:color w:val="2E2E2E"/>
-        </w:rPr>
-        <w:t>.</w:t>
-      </w:r>
-    </w:p>
-    <w:p>
-      <w:hyperlink r:id="rId11" w:history="1">
-        <w:r>
-          <w:rPr>
-            <w:rStyle w:val="Hyperlink"/>
-          </w:rPr>
-          <w:t>https://www.sciencedirect.com/science/article/abs/pii/S235255092100378X</w:t>
-        </w:r>
-      </w:hyperlink>
-    </w:p>
-    <w:p/>
-    <w:p>
-      <w:pPr>
-        <w:rPr>
-          <w:rStyle w:val="title-text"/>
-          <w:rFonts w:ascii="Georgia" w:hAnsi="Georgia"/>
-          <w:color w:val="1F1F1F"/>
-        </w:rPr>
-      </w:pPr>
-      <w:r>
-        <w:rPr>
-          <w:rStyle w:val="title-text"/>
-          <w:rFonts w:ascii="Georgia" w:hAnsi="Georgia"/>
-          <w:color w:val="1F1F1F"/>
-        </w:rPr>
-        <w:t>Mining consumer experiences of repairing electronics: Product design insights and business lessons learned</w:t>
-      </w:r>
-      <w:r>
-        <w:rPr>
-          <w:rStyle w:val="title-text"/>
-          <w:rFonts w:ascii="Georgia" w:hAnsi="Georgia"/>
-          <w:color w:val="1F1F1F"/>
-        </w:rPr>
-        <w:t>.</w:t>
-      </w:r>
-    </w:p>
-    <w:p>
-      <w:hyperlink r:id="rId12" w:history="1">
-        <w:r>
-          <w:rPr>
-            <w:rStyle w:val="Hyperlink"/>
-          </w:rPr>
-          <w:t>https://www.sciencedirect.com/science/article/abs/pii/S095965261631040X</w:t>
-        </w:r>
-      </w:hyperlink>
-    </w:p>
-    <w:p/>
-    <w:p>
-      <w:pPr>
-        <w:rPr>
-          <w:rFonts w:ascii="Poppins" w:hAnsi="Poppins" w:cs="Poppins"/>
-          <w:color w:val="222222"/>
-          <w:spacing w:val="-15"/>
-        </w:rPr>
-      </w:pPr>
-      <w:r>
-        <w:rPr>
-          <w:rFonts w:ascii="Poppins" w:hAnsi="Poppins" w:cs="Poppins"/>
-          <w:color w:val="222222"/>
-          <w:spacing w:val="-15"/>
-        </w:rPr>
-        <w:t>Selling 'Used' Cell Phones</w:t>
-      </w:r>
-    </w:p>
-    <w:p>
-      <w:hyperlink r:id="rId13" w:anchor=":~:text=If%20your%20device%20has%20got,of%20the%20brand%20new%20value" w:history="1">
-        <w:r>
-          <w:rPr>
-            <w:rStyle w:val="Hyperlink"/>
-          </w:rPr>
-          <w:t>https://www.bankmycell.com/sell-broken-phones#:~:text=If%20your%20device%20has%20got,of%20the%20brand%20new%20value</w:t>
-        </w:r>
-      </w:hyperlink>
-    </w:p>
-    <w:p/>
-    <w:p>
-      <w:r>
-        <w:t>Fault Diagnosis of electronic system using artificial intelligence</w:t>
-      </w:r>
-    </w:p>
-    <w:p>
-      <w:hyperlink r:id="rId14" w:history="1">
-        <w:r>
-          <w:rPr>
-            <w:rStyle w:val="Hyperlink"/>
-          </w:rPr>
-          <w:t>https://ieeexplore.ieee.org/abstract/document/1028367</w:t>
-        </w:r>
-      </w:hyperlink>
-    </w:p>
-    <w:p/>
-    <w:p>
-      <w:r>
-        <w:t>A More-than-Human Right-to-Repair</w:t>
-      </w:r>
-    </w:p>
-    <w:p>
-      <w:pPr>
-        <w:rPr>
-          <w:rStyle w:val="Hyperlink"/>
-        </w:rPr>
-      </w:pPr>
-      <w:hyperlink r:id="rId15" w:history="1">
-        <w:r>
-          <w:rPr>
-            <w:rStyle w:val="Hyperlink"/>
-          </w:rPr>
-          <w:t>https://dl.designresearchsociety.org/drs-conference-papers/drs2022/researchpapers/269/</w:t>
-        </w:r>
-      </w:hyperlink>
-    </w:p>
-    <w:p>
-      <w:pPr>
-        <w:rPr>
-          <w:rStyle w:val="Hyperlink"/>
-        </w:rPr>
-      </w:pPr>
+      <w:r>
+        <w:t>Repair process algorithm using thermal imagining.</w:t>
+      </w:r>
+    </w:p>
+    <w:p>
+      <w:pPr>
+        <w:keepNext/>
+        <w:jc w:val="center"/>
+      </w:pPr>
+      <w:r>
+        <w:drawing>
+          <wp:inline distT="0" distB="0" distL="0" distR="0" wp14:anchorId="3EFA7F3B" wp14:editId="0C8E470B">
+            <wp:extent cx="3646714" cy="1979791"/>
+            <wp:effectExtent l="0" t="0" r="0" b="1905"/>
+            <wp:docPr id="1954129138" name="Picture 1"/>
+            <wp:cNvGraphicFramePr>
+              <a:graphicFrameLocks xmlns:a="http://schemas.openxmlformats.org/drawingml/2006/main" noChangeAspect="1"/>
+            </wp:cNvGraphicFramePr>
+            <a:graphic xmlns:a="http://schemas.openxmlformats.org/drawingml/2006/main">
+              <a:graphicData uri="http://schemas.openxmlformats.org/drawingml/2006/picture">
+                <pic:pic xmlns:pic="http://schemas.openxmlformats.org/drawingml/2006/picture">
+                  <pic:nvPicPr>
+                    <pic:cNvPr id="1954129138" name=""/>
+                    <pic:cNvPicPr/>
+                  </pic:nvPicPr>
+                  <pic:blipFill>
+                    <a:blip r:embed="rId19"/>
+                    <a:stretch>
+                      <a:fillRect/>
+                    </a:stretch>
+                  </pic:blipFill>
+                  <pic:spPr>
+                    <a:xfrm>
+                      <a:off x="0" y="0"/>
+                      <a:ext cx="3652343" cy="1982847"/>
+                    </a:xfrm>
+                    <a:prstGeom prst="rect">
+                      <a:avLst/>
+                    </a:prstGeom>
+                  </pic:spPr>
+                </pic:pic>
+              </a:graphicData>
+            </a:graphic>
+          </wp:inline>
+        </w:drawing>
+      </w:r>
+    </w:p>
+    <w:p>
+      <w:pPr>
+        <w:pStyle w:val="Caption"/>
+        <w:jc w:val="center"/>
+      </w:pPr>
+      <w:r>
+        <w:t xml:space="preserve">Figure </w:t>
+      </w:r>
+      <w:r>
+        <w:fldChar w:fldCharType="begin"/>
+      </w:r>
+      <w:r>
+        <w:instrText xml:space="preserve"> SEQ Figure \* ARABIC </w:instrText>
+      </w:r>
+      <w:r>
+        <w:fldChar w:fldCharType="separate"/>
+      </w:r>
+      <w:r>
+        <w:rPr>
+          <w:noProof/>
+        </w:rPr>
+        <w:t>6</w:t>
+      </w:r>
+      <w:r>
+        <w:fldChar w:fldCharType="end"/>
+      </w:r>
+      <w:r>
+        <w:t xml:space="preserve">: </w:t>
+      </w:r>
+      <w:r>
+        <w:t>https://asmedigitalcollection-asme-org.ezproxy.newcastle.edu.au/manufacturingscience/article/146/2/020901/1167723/Automated-Evaluation-and-Rating-of-Product</w:t>
+      </w:r>
+    </w:p>
+    <w:p>
+      <w:r>
+        <w:t>The AI driven process to evaluate product repairability.</w:t>
+      </w:r>
+    </w:p>
+    <w:p>
+      <w:pPr>
+        <w:keepNext/>
+        <w:jc w:val="center"/>
+      </w:pPr>
+      <w:r>
+        <w:rPr>
+          <w:noProof/>
+        </w:rPr>
+        <w:lastRenderedPageBreak/>
+        <w:drawing>
+          <wp:inline distT="0" distB="0" distL="0" distR="0" wp14:anchorId="1D4EE6E1" wp14:editId="792FF207">
+            <wp:extent cx="3113314" cy="3084916"/>
+            <wp:effectExtent l="0" t="0" r="0" b="1270"/>
+            <wp:docPr id="1382052317" name="Picture 5"/>
+            <wp:cNvGraphicFramePr>
+              <a:graphicFrameLocks xmlns:a="http://schemas.openxmlformats.org/drawingml/2006/main" noChangeAspect="1"/>
+            </wp:cNvGraphicFramePr>
+            <a:graphic xmlns:a="http://schemas.openxmlformats.org/drawingml/2006/main">
+              <a:graphicData uri="http://schemas.openxmlformats.org/drawingml/2006/picture">
+                <pic:pic xmlns:pic="http://schemas.openxmlformats.org/drawingml/2006/picture">
+                  <pic:nvPicPr>
+                    <pic:cNvPr id="1382052317" name="Picture 1382052317"/>
+                    <pic:cNvPicPr/>
+                  </pic:nvPicPr>
+                  <pic:blipFill>
+                    <a:blip r:embed="rId20" cstate="print">
+                      <a:extLst>
+                        <a:ext uri="{28A0092B-C50C-407E-A947-70E740481C1C}">
+                          <a14:useLocalDpi xmlns:a14="http://schemas.microsoft.com/office/drawing/2010/main" val="0"/>
+                        </a:ext>
+                      </a:extLst>
+                    </a:blip>
+                    <a:stretch>
+                      <a:fillRect/>
+                    </a:stretch>
+                  </pic:blipFill>
+                  <pic:spPr>
+                    <a:xfrm>
+                      <a:off x="0" y="0"/>
+                      <a:ext cx="3125268" cy="3096761"/>
+                    </a:xfrm>
+                    <a:prstGeom prst="rect">
+                      <a:avLst/>
+                    </a:prstGeom>
+                  </pic:spPr>
+                </pic:pic>
+              </a:graphicData>
+            </a:graphic>
+          </wp:inline>
+        </w:drawing>
+      </w:r>
+    </w:p>
+    <w:p>
+      <w:pPr>
+        <w:pStyle w:val="Caption"/>
+        <w:jc w:val="center"/>
+      </w:pPr>
+      <w:r>
+        <w:t xml:space="preserve">Figure </w:t>
+      </w:r>
+      <w:r>
+        <w:fldChar w:fldCharType="begin"/>
+      </w:r>
+      <w:r>
+        <w:instrText xml:space="preserve"> SEQ Figure \* ARABIC </w:instrText>
+      </w:r>
+      <w:r>
+        <w:fldChar w:fldCharType="separate"/>
+      </w:r>
+      <w:r>
+        <w:rPr>
+          <w:noProof/>
+        </w:rPr>
+        <w:t>7</w:t>
+      </w:r>
+      <w:r>
+        <w:fldChar w:fldCharType="end"/>
+      </w:r>
+      <w:r>
+        <w:t xml:space="preserve">: </w:t>
+      </w:r>
+      <w:r>
+        <w:t>Predictive maintenance enabled by machine learning: Use cases and challenges in the automotive industry.</w:t>
+      </w:r>
     </w:p>
     <w:p>
       <w:pPr>
@@ -5958,10 +6126,416 @@
             <w14:round/>
           </w14:textOutline>
         </w:rPr>
-        <w:t xml:space="preserve">fault detection on robot manipulators using artificial neural </w:t>
-      </w:r>
-      <w:proofErr w:type="gramStart"/>
-      <w:r>
+        <w:t>Use of this process is to get correct surveyed data from sources.</w:t>
+      </w:r>
+    </w:p>
+    <w:p>
+      <w:pPr>
+        <w:rPr>
+          <w:sz w:val="26"/>
+          <w:szCs w:val="26"/>
+        </w:rPr>
+      </w:pPr>
+      <w:r>
+        <w:br w:type="page"/>
+      </w:r>
+    </w:p>
+    <w:p>
+      <w:pPr>
+        <w:pStyle w:val="Heading1"/>
+        <w:numPr>
+          <w:ilvl w:val="0"/>
+          <w:numId w:val="2"/>
+        </w:numPr>
+      </w:pPr>
+      <w:bookmarkStart w:id="5" w:name="_Toc150970025"/>
+      <w:r>
+        <w:lastRenderedPageBreak/>
+        <w:t>Problem Statement</w:t>
+      </w:r>
+      <w:bookmarkEnd w:id="5"/>
+    </w:p>
+    <w:p>
+      <w:pPr>
+        <w:pStyle w:val="Heading1"/>
+      </w:pPr>
+    </w:p>
+    <w:p>
+      <w:pPr>
+        <w:rPr>
+          <w:rFonts w:asciiTheme="majorHAnsi" w:eastAsiaTheme="majorEastAsia" w:hAnsiTheme="majorHAnsi" w:cstheme="majorBidi"/>
+          <w:color w:val="2F5496" w:themeColor="accent1" w:themeShade="BF"/>
+          <w:sz w:val="32"/>
+          <w:szCs w:val="32"/>
+        </w:rPr>
+      </w:pPr>
+      <w:r>
+        <w:br w:type="page"/>
+      </w:r>
+    </w:p>
+    <w:p>
+      <w:pPr>
+        <w:pStyle w:val="Heading1"/>
+        <w:numPr>
+          <w:ilvl w:val="0"/>
+          <w:numId w:val="2"/>
+        </w:numPr>
+      </w:pPr>
+      <w:bookmarkStart w:id="6" w:name="_Toc150970026"/>
+      <w:r>
+        <w:lastRenderedPageBreak/>
+        <w:t>Discussion</w:t>
+      </w:r>
+      <w:bookmarkEnd w:id="6"/>
+    </w:p>
+    <w:p>
+      <w:pPr>
+        <w:pStyle w:val="Heading1"/>
+      </w:pPr>
+    </w:p>
+    <w:p>
+      <w:pPr>
+        <w:rPr>
+          <w:rFonts w:asciiTheme="majorHAnsi" w:eastAsiaTheme="majorEastAsia" w:hAnsiTheme="majorHAnsi" w:cstheme="majorBidi"/>
+          <w:color w:val="2F5496" w:themeColor="accent1" w:themeShade="BF"/>
+          <w:sz w:val="32"/>
+          <w:szCs w:val="32"/>
+        </w:rPr>
+      </w:pPr>
+      <w:r>
+        <w:br w:type="page"/>
+      </w:r>
+    </w:p>
+    <w:p>
+      <w:pPr>
+        <w:pStyle w:val="Heading1"/>
+        <w:numPr>
+          <w:ilvl w:val="0"/>
+          <w:numId w:val="2"/>
+        </w:numPr>
+      </w:pPr>
+      <w:bookmarkStart w:id="7" w:name="_Toc150970027"/>
+      <w:r>
+        <w:lastRenderedPageBreak/>
+        <w:t>Recommendation</w:t>
+      </w:r>
+      <w:bookmarkEnd w:id="7"/>
+    </w:p>
+    <w:p/>
+    <w:p>
+      <w:pPr>
+        <w:pStyle w:val="Heading2"/>
+        <w:numPr>
+          <w:ilvl w:val="1"/>
+          <w:numId w:val="2"/>
+        </w:numPr>
+      </w:pPr>
+      <w:bookmarkStart w:id="8" w:name="_Toc150970028"/>
+      <w:r>
+        <w:t>Future Research Path Recommendations</w:t>
+      </w:r>
+      <w:bookmarkEnd w:id="8"/>
+    </w:p>
+    <w:p/>
+    <w:p>
+      <w:pPr>
+        <w:pStyle w:val="ListParagraph"/>
+        <w:numPr>
+          <w:ilvl w:val="0"/>
+          <w:numId w:val="1"/>
+        </w:numPr>
+      </w:pPr>
+      <w:r>
+        <w:t>privacy matters with broken phones</w:t>
+      </w:r>
+      <w:r>
+        <w:t>.</w:t>
+      </w:r>
+    </w:p>
+    <w:p>
+      <w:pPr>
+        <w:pStyle w:val="ListParagraph"/>
+        <w:numPr>
+          <w:ilvl w:val="0"/>
+          <w:numId w:val="1"/>
+        </w:numPr>
+      </w:pPr>
+      <w:r>
+        <w:t>AI powered Phone Repair.</w:t>
+      </w:r>
+    </w:p>
+    <w:p/>
+    <w:p>
+      <w:pPr>
+        <w:pStyle w:val="Heading1"/>
+      </w:pPr>
+    </w:p>
+    <w:p>
+      <w:pPr>
+        <w:rPr>
+          <w:rFonts w:asciiTheme="majorHAnsi" w:eastAsiaTheme="majorEastAsia" w:hAnsiTheme="majorHAnsi" w:cstheme="majorBidi"/>
+          <w:color w:val="2F5496" w:themeColor="accent1" w:themeShade="BF"/>
+          <w:sz w:val="32"/>
+          <w:szCs w:val="32"/>
+        </w:rPr>
+      </w:pPr>
+      <w:r>
+        <w:br w:type="page"/>
+      </w:r>
+    </w:p>
+    <w:p>
+      <w:pPr>
+        <w:pStyle w:val="Heading1"/>
+        <w:numPr>
+          <w:ilvl w:val="0"/>
+          <w:numId w:val="2"/>
+        </w:numPr>
+      </w:pPr>
+      <w:bookmarkStart w:id="9" w:name="_Toc150970029"/>
+      <w:r>
+        <w:lastRenderedPageBreak/>
+        <w:t>Conclusion</w:t>
+      </w:r>
+      <w:bookmarkEnd w:id="9"/>
+    </w:p>
+    <w:p>
+      <w:r>
+        <w:t>There are multiple organisations and departments working on this topic of automated repair using machine learning.</w:t>
+      </w:r>
+    </w:p>
+    <w:p>
+      <w:r>
+        <w:t>In part B we will set up a</w:t>
+      </w:r>
+      <w:r>
+        <w:t xml:space="preserve"> simulation of a device that can do automated repair on selective device.</w:t>
+      </w:r>
+      <w:r>
+        <w:br w:type="page"/>
+      </w:r>
+    </w:p>
+    <w:p>
+      <w:pPr>
+        <w:pStyle w:val="Heading1"/>
+        <w:numPr>
+          <w:ilvl w:val="0"/>
+          <w:numId w:val="2"/>
+        </w:numPr>
+      </w:pPr>
+      <w:bookmarkStart w:id="10" w:name="_Toc150970030"/>
+      <w:r>
+        <w:lastRenderedPageBreak/>
+        <w:t>References</w:t>
+      </w:r>
+      <w:bookmarkEnd w:id="10"/>
+    </w:p>
+    <w:p/>
+    <w:p>
+      <w:r>
+        <w:br w:type="page"/>
+      </w:r>
+    </w:p>
+    <w:p>
+      <w:pPr>
+        <w:pStyle w:val="Heading1"/>
+        <w:numPr>
+          <w:ilvl w:val="0"/>
+          <w:numId w:val="2"/>
+        </w:numPr>
+      </w:pPr>
+      <w:bookmarkStart w:id="11" w:name="_Toc150970031"/>
+      <w:r>
+        <w:lastRenderedPageBreak/>
+        <w:t>Bibliography</w:t>
+      </w:r>
+      <w:bookmarkEnd w:id="11"/>
+    </w:p>
+    <w:p/>
+    <w:p>
+      <w:r>
+        <w:rPr>
+          <w:rStyle w:val="title-text"/>
+          <w:rFonts w:ascii="Georgia" w:hAnsi="Georgia"/>
+          <w:color w:val="2E2E2E"/>
+        </w:rPr>
+        <w:t xml:space="preserve">Repair motivation and barriers model: Investigating user perspectives related to product repair towards a circular </w:t>
+      </w:r>
+      <w:r>
+        <w:rPr>
+          <w:rStyle w:val="title-text"/>
+          <w:rFonts w:ascii="Georgia" w:hAnsi="Georgia"/>
+          <w:color w:val="2E2E2E"/>
+        </w:rPr>
+        <w:t>economy.</w:t>
+      </w:r>
+    </w:p>
+    <w:p>
+      <w:pPr>
+        <w:rPr>
+          <w:rStyle w:val="Hyperlink"/>
+        </w:rPr>
+      </w:pPr>
+      <w:hyperlink r:id="rId21" w:history="1">
+        <w:r>
+          <w:rPr>
+            <w:rStyle w:val="Hyperlink"/>
+          </w:rPr>
+          <w:t>https://www.sciencedirect.com/science/article/pii/S0959652620356900</w:t>
+        </w:r>
+      </w:hyperlink>
+    </w:p>
+    <w:p>
+      <w:pPr>
+        <w:rPr>
+          <w:rStyle w:val="Hyperlink"/>
+        </w:rPr>
+      </w:pPr>
+    </w:p>
+    <w:p>
+      <w:pPr>
+        <w:rPr>
+          <w:rStyle w:val="title-text"/>
+          <w:rFonts w:ascii="Georgia" w:hAnsi="Georgia"/>
+          <w:color w:val="2E2E2E"/>
+        </w:rPr>
+      </w:pPr>
+      <w:r>
+        <w:rPr>
+          <w:rStyle w:val="title-text"/>
+          <w:rFonts w:ascii="Georgia" w:hAnsi="Georgia"/>
+          <w:color w:val="2E2E2E"/>
+        </w:rPr>
+        <w:t>Repair of electronic products: Consumer practices and institutional initiatives</w:t>
+      </w:r>
+      <w:r>
+        <w:rPr>
+          <w:rStyle w:val="title-text"/>
+          <w:rFonts w:ascii="Georgia" w:hAnsi="Georgia"/>
+          <w:color w:val="2E2E2E"/>
+        </w:rPr>
+        <w:t>.</w:t>
+      </w:r>
+    </w:p>
+    <w:p>
+      <w:hyperlink r:id="rId22" w:history="1">
+        <w:r>
+          <w:rPr>
+            <w:rStyle w:val="Hyperlink"/>
+          </w:rPr>
+          <w:t>https://www.sciencedirect.com/science/article/abs/pii/S235255092100378X</w:t>
+        </w:r>
+      </w:hyperlink>
+    </w:p>
+    <w:p/>
+    <w:p>
+      <w:pPr>
+        <w:rPr>
+          <w:rStyle w:val="title-text"/>
+          <w:rFonts w:ascii="Georgia" w:hAnsi="Georgia"/>
+          <w:color w:val="1F1F1F"/>
+        </w:rPr>
+      </w:pPr>
+      <w:r>
+        <w:rPr>
+          <w:rStyle w:val="title-text"/>
+          <w:rFonts w:ascii="Georgia" w:hAnsi="Georgia"/>
+          <w:color w:val="1F1F1F"/>
+        </w:rPr>
+        <w:t>Mining consumer experiences of repairing electronics: Product design insights and business lessons learned</w:t>
+      </w:r>
+      <w:r>
+        <w:rPr>
+          <w:rStyle w:val="title-text"/>
+          <w:rFonts w:ascii="Georgia" w:hAnsi="Georgia"/>
+          <w:color w:val="1F1F1F"/>
+        </w:rPr>
+        <w:t>.</w:t>
+      </w:r>
+    </w:p>
+    <w:p>
+      <w:hyperlink r:id="rId23" w:history="1">
+        <w:r>
+          <w:rPr>
+            <w:rStyle w:val="Hyperlink"/>
+          </w:rPr>
+          <w:t>https://www.sciencedirect.com/science/article/abs/pii/S095965261631040X</w:t>
+        </w:r>
+      </w:hyperlink>
+    </w:p>
+    <w:p/>
+    <w:p>
+      <w:pPr>
+        <w:rPr>
+          <w:rFonts w:ascii="Poppins" w:hAnsi="Poppins" w:cs="Poppins"/>
+          <w:color w:val="222222"/>
+          <w:spacing w:val="-15"/>
+        </w:rPr>
+      </w:pPr>
+      <w:r>
+        <w:rPr>
+          <w:rFonts w:ascii="Poppins" w:hAnsi="Poppins" w:cs="Poppins"/>
+          <w:color w:val="222222"/>
+          <w:spacing w:val="-15"/>
+        </w:rPr>
+        <w:t>Selling 'Used' Cell Phones</w:t>
+      </w:r>
+    </w:p>
+    <w:p>
+      <w:hyperlink r:id="rId24" w:anchor=":~:text=If%20your%20device%20has%20got,of%20the%20brand%20new%20value" w:history="1">
+        <w:r>
+          <w:rPr>
+            <w:rStyle w:val="Hyperlink"/>
+          </w:rPr>
+          <w:t>https://www.bankmycell.com/sell-broken-phones#:~:text=If%20your%20device%20has%20got,of%20the%20brand%20new%20value</w:t>
+        </w:r>
+      </w:hyperlink>
+    </w:p>
+    <w:p/>
+    <w:p>
+      <w:r>
+        <w:t>Fault Diagnosis of electronic system using artificial intelligence</w:t>
+      </w:r>
+    </w:p>
+    <w:p>
+      <w:hyperlink r:id="rId25" w:history="1">
+        <w:r>
+          <w:rPr>
+            <w:rStyle w:val="Hyperlink"/>
+          </w:rPr>
+          <w:t>https://ieeexplore.ieee.org/abstract/document/1028367</w:t>
+        </w:r>
+      </w:hyperlink>
+    </w:p>
+    <w:p/>
+    <w:p>
+      <w:r>
+        <w:t>A More-than-Human Right-to-Repair</w:t>
+      </w:r>
+    </w:p>
+    <w:p>
+      <w:pPr>
+        <w:rPr>
+          <w:rStyle w:val="Hyperlink"/>
+        </w:rPr>
+      </w:pPr>
+      <w:hyperlink r:id="rId26" w:history="1">
+        <w:r>
+          <w:rPr>
+            <w:rStyle w:val="Hyperlink"/>
+          </w:rPr>
+          <w:t>https://dl.designresearchsociety.org/drs-conference-papers/drs2022/researchpapers/269/</w:t>
+        </w:r>
+      </w:hyperlink>
+    </w:p>
+    <w:p>
+      <w:pPr>
+        <w:rPr>
+          <w:rStyle w:val="Hyperlink"/>
+        </w:rPr>
+      </w:pPr>
+    </w:p>
+    <w:p>
+      <w:pPr>
         <w:rPr>
           <w:color w:val="000000" w:themeColor="text1"/>
           <w14:shadow w14:blurRad="38100" w14:dist="19050" w14:dir="2700000" w14:sx="100000" w14:sy="100000" w14:kx="0" w14:ky="0" w14:algn="tl">
@@ -5975,12 +6549,8 @@
             <w14:round/>
           </w14:textOutline>
         </w:rPr>
-        <w:t>network</w:t>
-      </w:r>
-      <w:proofErr w:type="gramEnd"/>
-    </w:p>
-    <w:p>
-      <w:pPr>
+      </w:pPr>
+      <w:r>
         <w:rPr>
           <w:color w:val="000000" w:themeColor="text1"/>
           <w14:shadow w14:blurRad="38100" w14:dist="19050" w14:dir="2700000" w14:sx="100000" w14:sy="100000" w14:kx="0" w14:ky="0" w14:algn="tl">
@@ -5994,8 +6564,42 @@
             <w14:round/>
           </w14:textOutline>
         </w:rPr>
-      </w:pPr>
-      <w:hyperlink r:id="rId16" w:history="1">
+        <w:t>fault detection on robot manipulators using artificial neural network</w:t>
+      </w:r>
+      <w:r>
+        <w:rPr>
+          <w:color w:val="000000" w:themeColor="text1"/>
+          <w14:shadow w14:blurRad="38100" w14:dist="19050" w14:dir="2700000" w14:sx="100000" w14:sy="100000" w14:kx="0" w14:ky="0" w14:algn="tl">
+            <w14:schemeClr w14:val="dk1">
+              <w14:alpha w14:val="60000"/>
+            </w14:schemeClr>
+          </w14:shadow>
+          <w14:textOutline w14:w="0" w14:cap="flat" w14:cmpd="sng" w14:algn="ctr">
+            <w14:noFill/>
+            <w14:prstDash w14:val="solid"/>
+            <w14:round/>
+          </w14:textOutline>
+        </w:rPr>
+        <w:t>.</w:t>
+      </w:r>
+    </w:p>
+    <w:p>
+      <w:pPr>
+        <w:rPr>
+          <w:color w:val="000000" w:themeColor="text1"/>
+          <w14:shadow w14:blurRad="38100" w14:dist="19050" w14:dir="2700000" w14:sx="100000" w14:sy="100000" w14:kx="0" w14:ky="0" w14:algn="tl">
+            <w14:schemeClr w14:val="dk1">
+              <w14:alpha w14:val="60000"/>
+            </w14:schemeClr>
+          </w14:shadow>
+          <w14:textOutline w14:w="0" w14:cap="flat" w14:cmpd="sng" w14:algn="ctr">
+            <w14:noFill/>
+            <w14:prstDash w14:val="solid"/>
+            <w14:round/>
+          </w14:textOutline>
+        </w:rPr>
+      </w:pPr>
+      <w:hyperlink r:id="rId27" w:history="1">
         <w:r>
           <w:rPr>
             <w:rStyle w:val="Hyperlink"/>
@@ -6080,7 +6684,7 @@
           </w14:textOutline>
         </w:rPr>
       </w:pPr>
-      <w:hyperlink r:id="rId17" w:history="1">
+      <w:hyperlink r:id="rId28" w:history="1">
         <w:r>
           <w:rPr>
             <w:rStyle w:val="Hyperlink"/>
@@ -6165,7 +6769,7 @@
           </w14:textOutline>
         </w:rPr>
       </w:pPr>
-      <w:hyperlink r:id="rId18" w:history="1">
+      <w:hyperlink r:id="rId29" w:history="1">
         <w:r>
           <w:rPr>
             <w:rStyle w:val="Hyperlink"/>
@@ -6250,7 +6854,7 @@
           </w14:textOutline>
         </w:rPr>
       </w:pPr>
-      <w:hyperlink r:id="rId19" w:history="1">
+      <w:hyperlink r:id="rId30" w:history="1">
         <w:r>
           <w:rPr>
             <w:rStyle w:val="Hyperlink"/>
@@ -6335,7 +6939,7 @@
           </w14:textOutline>
         </w:rPr>
       </w:pPr>
-      <w:hyperlink r:id="rId20" w:history="1">
+      <w:hyperlink r:id="rId31" w:history="1">
         <w:r>
           <w:rPr>
             <w:rStyle w:val="Hyperlink"/>
@@ -6420,7 +7024,7 @@
           </w14:textOutline>
         </w:rPr>
       </w:pPr>
-      <w:hyperlink r:id="rId21" w:history="1">
+      <w:hyperlink r:id="rId32" w:history="1">
         <w:r>
           <w:rPr>
             <w:rStyle w:val="Hyperlink"/>
@@ -6505,7 +7109,7 @@
           </w14:textOutline>
         </w:rPr>
       </w:pPr>
-      <w:hyperlink r:id="rId22" w:history="1">
+      <w:hyperlink r:id="rId33" w:history="1">
         <w:r>
           <w:rPr>
             <w:rStyle w:val="Hyperlink"/>
@@ -6590,7 +7194,7 @@
           </w14:textOutline>
         </w:rPr>
       </w:pPr>
-      <w:hyperlink r:id="rId23" w:history="1">
+      <w:hyperlink r:id="rId34" w:history="1">
         <w:r>
           <w:rPr>
             <w:rStyle w:val="Hyperlink"/>
@@ -6675,7 +7279,7 @@
           </w14:textOutline>
         </w:rPr>
       </w:pPr>
-      <w:hyperlink r:id="rId24" w:history="1">
+      <w:hyperlink r:id="rId35" w:history="1">
         <w:r>
           <w:rPr>
             <w:rStyle w:val="Hyperlink"/>
@@ -6760,7 +7364,7 @@
           </w14:textOutline>
         </w:rPr>
       </w:pPr>
-      <w:hyperlink r:id="rId25" w:history="1">
+      <w:hyperlink r:id="rId36" w:history="1">
         <w:r>
           <w:rPr>
             <w:rStyle w:val="Hyperlink"/>
@@ -6845,7 +7449,7 @@
           </w14:textOutline>
         </w:rPr>
       </w:pPr>
-      <w:hyperlink r:id="rId26" w:history="1">
+      <w:hyperlink r:id="rId37" w:history="1">
         <w:r>
           <w:rPr>
             <w:rStyle w:val="Hyperlink"/>
@@ -6912,6 +7516,278 @@
           </w14:textOutline>
         </w:rPr>
         <w:lastRenderedPageBreak/>
+        <w:t>Innovations in Applied Artificial Intelligence</w:t>
+      </w:r>
+    </w:p>
+    <w:p>
+      <w:pPr>
+        <w:rPr>
+          <w:color w:val="000000" w:themeColor="text1"/>
+          <w14:shadow w14:blurRad="38100" w14:dist="19050" w14:dir="2700000" w14:sx="100000" w14:sy="100000" w14:kx="0" w14:ky="0" w14:algn="tl">
+            <w14:schemeClr w14:val="dk1">
+              <w14:alpha w14:val="60000"/>
+            </w14:schemeClr>
+          </w14:shadow>
+          <w14:textOutline w14:w="0" w14:cap="flat" w14:cmpd="sng" w14:algn="ctr">
+            <w14:noFill/>
+            <w14:prstDash w14:val="solid"/>
+            <w14:round/>
+          </w14:textOutline>
+        </w:rPr>
+      </w:pPr>
+      <w:hyperlink r:id="rId38" w:history="1">
+        <w:r>
+          <w:rPr>
+            <w:rStyle w:val="Hyperlink"/>
+            <w14:shadow w14:blurRad="38100" w14:dist="19050" w14:dir="2700000" w14:sx="100000" w14:sy="100000" w14:kx="0" w14:ky="0" w14:algn="tl">
+              <w14:schemeClr w14:val="dk1">
+                <w14:alpha w14:val="60000"/>
+              </w14:schemeClr>
+            </w14:shadow>
+            <w14:textOutline w14:w="0" w14:cap="flat" w14:cmpd="sng" w14:algn="ctr">
+              <w14:noFill/>
+              <w14:prstDash w14:val="solid"/>
+              <w14:round/>
+            </w14:textOutline>
+          </w:rPr>
+          <w:t>https://link-springer-com.ezproxy.newcastle.edu.au/book/10.1007/b97304</w:t>
+        </w:r>
+      </w:hyperlink>
+    </w:p>
+    <w:p>
+      <w:pPr>
+        <w:rPr>
+          <w:color w:val="000000" w:themeColor="text1"/>
+          <w14:shadow w14:blurRad="38100" w14:dist="19050" w14:dir="2700000" w14:sx="100000" w14:sy="100000" w14:kx="0" w14:ky="0" w14:algn="tl">
+            <w14:schemeClr w14:val="dk1">
+              <w14:alpha w14:val="60000"/>
+            </w14:schemeClr>
+          </w14:shadow>
+          <w14:textOutline w14:w="0" w14:cap="flat" w14:cmpd="sng" w14:algn="ctr">
+            <w14:noFill/>
+            <w14:prstDash w14:val="solid"/>
+            <w14:round/>
+          </w14:textOutline>
+        </w:rPr>
+      </w:pPr>
+      <w:r>
+        <w:rPr>
+          <w:color w:val="000000" w:themeColor="text1"/>
+          <w14:shadow w14:blurRad="38100" w14:dist="19050" w14:dir="2700000" w14:sx="100000" w14:sy="100000" w14:kx="0" w14:ky="0" w14:algn="tl">
+            <w14:schemeClr w14:val="dk1">
+              <w14:alpha w14:val="60000"/>
+            </w14:schemeClr>
+          </w14:shadow>
+          <w14:textOutline w14:w="0" w14:cap="flat" w14:cmpd="sng" w14:algn="ctr">
+            <w14:noFill/>
+            <w14:prstDash w14:val="solid"/>
+            <w14:round/>
+          </w14:textOutline>
+        </w:rPr>
+        <w:t>Human and Machine Communication Paradigm</w:t>
+      </w:r>
+    </w:p>
+    <w:p>
+      <w:pPr>
+        <w:rPr>
+          <w:color w:val="000000" w:themeColor="text1"/>
+          <w14:shadow w14:blurRad="38100" w14:dist="19050" w14:dir="2700000" w14:sx="100000" w14:sy="100000" w14:kx="0" w14:ky="0" w14:algn="tl">
+            <w14:schemeClr w14:val="dk1">
+              <w14:alpha w14:val="60000"/>
+            </w14:schemeClr>
+          </w14:shadow>
+          <w14:textOutline w14:w="0" w14:cap="flat" w14:cmpd="sng" w14:algn="ctr">
+            <w14:noFill/>
+            <w14:prstDash w14:val="solid"/>
+            <w14:round/>
+          </w14:textOutline>
+        </w:rPr>
+      </w:pPr>
+      <w:hyperlink r:id="rId39" w:history="1">
+        <w:r>
+          <w:rPr>
+            <w:rStyle w:val="Hyperlink"/>
+            <w14:shadow w14:blurRad="38100" w14:dist="19050" w14:dir="2700000" w14:sx="100000" w14:sy="100000" w14:kx="0" w14:ky="0" w14:algn="tl">
+              <w14:schemeClr w14:val="dk1">
+                <w14:alpha w14:val="60000"/>
+              </w14:schemeClr>
+            </w14:shadow>
+            <w14:textOutline w14:w="0" w14:cap="flat" w14:cmpd="sng" w14:algn="ctr">
+              <w14:noFill/>
+              <w14:prstDash w14:val="solid"/>
+              <w14:round/>
+            </w14:textOutline>
+          </w:rPr>
+          <w:t>https://www-taylorfrancis-com.ezproxy.newcastle.edu.au/books/mono/10.1201/9781003392699/cyborg-kuldeep-singh-kaswan-jagjit-singh-dhatterwal-anupam-baliyan-shalli-rani</w:t>
+        </w:r>
+      </w:hyperlink>
+    </w:p>
+    <w:p>
+      <w:pPr>
+        <w:rPr>
+          <w:color w:val="000000" w:themeColor="text1"/>
+          <w14:shadow w14:blurRad="38100" w14:dist="19050" w14:dir="2700000" w14:sx="100000" w14:sy="100000" w14:kx="0" w14:ky="0" w14:algn="tl">
+            <w14:schemeClr w14:val="dk1">
+              <w14:alpha w14:val="60000"/>
+            </w14:schemeClr>
+          </w14:shadow>
+          <w14:textOutline w14:w="0" w14:cap="flat" w14:cmpd="sng" w14:algn="ctr">
+            <w14:noFill/>
+            <w14:prstDash w14:val="solid"/>
+            <w14:round/>
+          </w14:textOutline>
+        </w:rPr>
+      </w:pPr>
+      <w:r>
+        <w:rPr>
+          <w:color w:val="000000" w:themeColor="text1"/>
+          <w14:shadow w14:blurRad="38100" w14:dist="19050" w14:dir="2700000" w14:sx="100000" w14:sy="100000" w14:kx="0" w14:ky="0" w14:algn="tl">
+            <w14:schemeClr w14:val="dk1">
+              <w14:alpha w14:val="60000"/>
+            </w14:schemeClr>
+          </w14:shadow>
+          <w14:textOutline w14:w="0" w14:cap="flat" w14:cmpd="sng" w14:algn="ctr">
+            <w14:noFill/>
+            <w14:prstDash w14:val="solid"/>
+            <w14:round/>
+          </w14:textOutline>
+        </w:rPr>
+        <w:t>iPhone: The missing manual</w:t>
+      </w:r>
+    </w:p>
+    <w:p>
+      <w:pPr>
+        <w:rPr>
+          <w:color w:val="000000" w:themeColor="text1"/>
+          <w14:shadow w14:blurRad="38100" w14:dist="19050" w14:dir="2700000" w14:sx="100000" w14:sy="100000" w14:kx="0" w14:ky="0" w14:algn="tl">
+            <w14:schemeClr w14:val="dk1">
+              <w14:alpha w14:val="60000"/>
+            </w14:schemeClr>
+          </w14:shadow>
+          <w14:textOutline w14:w="0" w14:cap="flat" w14:cmpd="sng" w14:algn="ctr">
+            <w14:noFill/>
+            <w14:prstDash w14:val="solid"/>
+            <w14:round/>
+          </w14:textOutline>
+        </w:rPr>
+      </w:pPr>
+      <w:hyperlink r:id="rId40" w:history="1">
+        <w:r>
+          <w:rPr>
+            <w:rStyle w:val="Hyperlink"/>
+            <w14:shadow w14:blurRad="38100" w14:dist="19050" w14:dir="2700000" w14:sx="100000" w14:sy="100000" w14:kx="0" w14:ky="0" w14:algn="tl">
+              <w14:schemeClr w14:val="dk1">
+                <w14:alpha w14:val="60000"/>
+              </w14:schemeClr>
+            </w14:shadow>
+            <w14:textOutline w14:w="0" w14:cap="flat" w14:cmpd="sng" w14:algn="ctr">
+              <w14:noFill/>
+              <w14:prstDash w14:val="solid"/>
+              <w14:round/>
+            </w14:textOutline>
+          </w:rPr>
+          <w:t>https://newcastle.primo.exlibrisgroup.com/discovery/fulldisplay?docid=cdi_globaltitleindex_catalog_168269747&amp;context=PC&amp;vid=61UON_INST:61UON&amp;lang=en&amp;search_scope=CentralIndex&amp;adaptor=Primo%20Central&amp;tab=CentralIndex&amp;query=any,contains,mobile%20phone%20parts%20replacement%20with%20machine%20learning&amp;offset=0</w:t>
+        </w:r>
+      </w:hyperlink>
+    </w:p>
+    <w:p>
+      <w:pPr>
+        <w:rPr>
+          <w:color w:val="000000" w:themeColor="text1"/>
+          <w14:shadow w14:blurRad="38100" w14:dist="19050" w14:dir="2700000" w14:sx="100000" w14:sy="100000" w14:kx="0" w14:ky="0" w14:algn="tl">
+            <w14:schemeClr w14:val="dk1">
+              <w14:alpha w14:val="60000"/>
+            </w14:schemeClr>
+          </w14:shadow>
+          <w14:textOutline w14:w="0" w14:cap="flat" w14:cmpd="sng" w14:algn="ctr">
+            <w14:noFill/>
+            <w14:prstDash w14:val="solid"/>
+            <w14:round/>
+          </w14:textOutline>
+        </w:rPr>
+      </w:pPr>
+      <w:r>
+        <w:rPr>
+          <w:color w:val="000000" w:themeColor="text1"/>
+          <w14:shadow w14:blurRad="38100" w14:dist="19050" w14:dir="2700000" w14:sx="100000" w14:sy="100000" w14:kx="0" w14:ky="0" w14:algn="tl">
+            <w14:schemeClr w14:val="dk1">
+              <w14:alpha w14:val="60000"/>
+            </w14:schemeClr>
+          </w14:shadow>
+          <w14:textOutline w14:w="0" w14:cap="flat" w14:cmpd="sng" w14:algn="ctr">
+            <w14:noFill/>
+            <w14:prstDash w14:val="solid"/>
+            <w14:round/>
+          </w14:textOutline>
+        </w:rPr>
+        <w:t>Hybrid machine learning algorithms for fault detection in android smartphones</w:t>
+      </w:r>
+    </w:p>
+    <w:p>
+      <w:pPr>
+        <w:rPr>
+          <w:color w:val="000000" w:themeColor="text1"/>
+          <w14:shadow w14:blurRad="38100" w14:dist="19050" w14:dir="2700000" w14:sx="100000" w14:sy="100000" w14:kx="0" w14:ky="0" w14:algn="tl">
+            <w14:schemeClr w14:val="dk1">
+              <w14:alpha w14:val="60000"/>
+            </w14:schemeClr>
+          </w14:shadow>
+          <w14:textOutline w14:w="0" w14:cap="flat" w14:cmpd="sng" w14:algn="ctr">
+            <w14:noFill/>
+            <w14:prstDash w14:val="solid"/>
+            <w14:round/>
+          </w14:textOutline>
+        </w:rPr>
+      </w:pPr>
+      <w:hyperlink r:id="rId41" w:history="1">
+        <w:r>
+          <w:rPr>
+            <w:rStyle w:val="Hyperlink"/>
+            <w14:shadow w14:blurRad="38100" w14:dist="19050" w14:dir="2700000" w14:sx="100000" w14:sy="100000" w14:kx="0" w14:ky="0" w14:algn="tl">
+              <w14:schemeClr w14:val="dk1">
+                <w14:alpha w14:val="60000"/>
+              </w14:schemeClr>
+            </w14:shadow>
+            <w14:textOutline w14:w="0" w14:cap="flat" w14:cmpd="sng" w14:algn="ctr">
+              <w14:noFill/>
+              <w14:prstDash w14:val="solid"/>
+              <w14:round/>
+            </w14:textOutline>
+          </w:rPr>
+          <w:t>https://onlinelibrary-wiley-com.ezproxy.newcastle.edu.au/doi/full/10.1002/ett.3272</w:t>
+        </w:r>
+      </w:hyperlink>
+    </w:p>
+    <w:p>
+      <w:pPr>
+        <w:rPr>
+          <w:color w:val="000000" w:themeColor="text1"/>
+          <w14:shadow w14:blurRad="38100" w14:dist="19050" w14:dir="2700000" w14:sx="100000" w14:sy="100000" w14:kx="0" w14:ky="0" w14:algn="tl">
+            <w14:schemeClr w14:val="dk1">
+              <w14:alpha w14:val="60000"/>
+            </w14:schemeClr>
+          </w14:shadow>
+          <w14:textOutline w14:w="0" w14:cap="flat" w14:cmpd="sng" w14:algn="ctr">
+            <w14:noFill/>
+            <w14:prstDash w14:val="solid"/>
+            <w14:round/>
+          </w14:textOutline>
+        </w:rPr>
+      </w:pPr>
+      <w:r>
+        <w:rPr>
+          <w:color w:val="000000" w:themeColor="text1"/>
+          <w14:shadow w14:blurRad="38100" w14:dist="19050" w14:dir="2700000" w14:sx="100000" w14:sy="100000" w14:kx="0" w14:ky="0" w14:algn="tl">
+            <w14:schemeClr w14:val="dk1">
+              <w14:alpha w14:val="60000"/>
+            </w14:schemeClr>
+          </w14:shadow>
+          <w14:textOutline w14:w="0" w14:cap="flat" w14:cmpd="sng" w14:algn="ctr">
+            <w14:noFill/>
+            <w14:prstDash w14:val="solid"/>
+            <w14:round/>
+          </w14:textOutline>
+        </w:rPr>
         <w:br w:type="page"/>
       </w:r>
     </w:p>
@@ -6923,7 +7799,7 @@
           <w:numId w:val="2"/>
         </w:numPr>
       </w:pPr>
-      <w:bookmarkStart w:id="12" w:name="_Toc150195141"/>
+      <w:bookmarkStart w:id="12" w:name="_Toc150970032"/>
       <w:r>
         <w:lastRenderedPageBreak/>
         <w:t>Appendix</w:t>
@@ -6933,8 +7809,8 @@
     <w:p/>
     <w:p/>
     <w:sectPr>
-      <w:headerReference w:type="default" r:id="rId27"/>
-      <w:footerReference w:type="default" r:id="rId28"/>
+      <w:headerReference w:type="default" r:id="rId42"/>
+      <w:footerReference w:type="default" r:id="rId43"/>
       <w:pgSz w:w="11906" w:h="16838"/>
       <w:pgMar w:top="1440" w:right="1440" w:bottom="1440" w:left="1440" w:header="708" w:footer="708" w:gutter="0"/>
       <w:pgNumType w:start="0"/>
@@ -7824,6 +8700,7 @@
   <w:style w:type="paragraph" w:default="1" w:styleId="Normal">
     <w:name w:val="Normal"/>
     <w:qFormat/>
+    <w:rsid w:val="006F3735"/>
   </w:style>
   <w:style w:type="paragraph" w:styleId="Heading1">
     <w:name w:val="heading 1"/>
@@ -8128,7 +9005,6 @@
     <w:basedOn w:val="Normal"/>
     <w:next w:val="Normal"/>
     <w:uiPriority w:val="35"/>
-    <w:semiHidden/>
     <w:unhideWhenUsed/>
     <w:qFormat/>
     <w:rsid w:val="00144A65"/>
@@ -8265,10 +9141,12 @@
     <w:rsidRoot w:val="00232392"/>
     <w:rsid w:val="00232392"/>
     <w:rsid w:val="002A4343"/>
+    <w:rsid w:val="0044381E"/>
     <w:rsid w:val="00853BAA"/>
     <w:rsid w:val="0099775B"/>
     <w:rsid w:val="00A216A5"/>
     <w:rsid w:val="00A74FDF"/>
+    <w:rsid w:val="00F962D1"/>
   </w:rsids>
   <m:mathPr>
     <m:mathFont m:val="Cambria Math"/>

</xml_diff>

<commit_message>
Added week 11 work
</commit_message>
<xml_diff>
--- a/FYP Draft Report.docx
+++ b/FYP Draft Report.docx
@@ -5472,24 +5472,14 @@
       <w:r>
         <w:t xml:space="preserve">Figure </w:t>
       </w:r>
-      <w:r>
-        <w:fldChar w:fldCharType="begin"/>
-      </w:r>
-      <w:r>
-        <w:instrText xml:space="preserve"> SEQ Figure \* ARABIC </w:instrText>
-      </w:r>
-      <w:r>
-        <w:fldChar w:fldCharType="separate"/>
-      </w:r>
-      <w:r>
-        <w:rPr>
-          <w:noProof/>
-        </w:rPr>
-        <w:t>1</w:t>
-      </w:r>
-      <w:r>
-        <w:fldChar w:fldCharType="end"/>
-      </w:r>
+      <w:fldSimple w:instr=" SEQ Figure \* ARABIC ">
+        <w:r>
+          <w:rPr>
+            <w:noProof/>
+          </w:rPr>
+          <w:t>1</w:t>
+        </w:r>
+      </w:fldSimple>
       <w:r>
         <w:t xml:space="preserve">: </w:t>
       </w:r>
@@ -5588,24 +5578,14 @@
       <w:r>
         <w:t xml:space="preserve">Figure </w:t>
       </w:r>
-      <w:r>
-        <w:fldChar w:fldCharType="begin"/>
-      </w:r>
-      <w:r>
-        <w:instrText xml:space="preserve"> SEQ Figure \* ARABIC </w:instrText>
-      </w:r>
-      <w:r>
-        <w:fldChar w:fldCharType="separate"/>
-      </w:r>
-      <w:r>
-        <w:rPr>
-          <w:noProof/>
-        </w:rPr>
-        <w:t>2</w:t>
-      </w:r>
-      <w:r>
-        <w:fldChar w:fldCharType="end"/>
-      </w:r>
+      <w:fldSimple w:instr=" SEQ Figure \* ARABIC ">
+        <w:r>
+          <w:rPr>
+            <w:noProof/>
+          </w:rPr>
+          <w:t>2</w:t>
+        </w:r>
+      </w:fldSimple>
       <w:r>
         <w:t xml:space="preserve">: </w:t>
       </w:r>
@@ -5625,6 +5605,9 @@
         <w:jc w:val="center"/>
       </w:pPr>
       <w:r>
+        <w:rPr>
+          <w:noProof/>
+        </w:rPr>
         <w:lastRenderedPageBreak/>
         <w:drawing>
           <wp:inline distT="0" distB="0" distL="0" distR="0" wp14:anchorId="29F8D7DE" wp14:editId="23B9BA83">
@@ -5671,24 +5654,14 @@
       <w:r>
         <w:t xml:space="preserve">Figure </w:t>
       </w:r>
-      <w:r>
-        <w:fldChar w:fldCharType="begin"/>
-      </w:r>
-      <w:r>
-        <w:instrText xml:space="preserve"> SEQ Figure \* ARABIC </w:instrText>
-      </w:r>
-      <w:r>
-        <w:fldChar w:fldCharType="separate"/>
-      </w:r>
-      <w:r>
-        <w:rPr>
-          <w:noProof/>
-        </w:rPr>
-        <w:t>3</w:t>
-      </w:r>
-      <w:r>
-        <w:fldChar w:fldCharType="end"/>
-      </w:r>
+      <w:fldSimple w:instr=" SEQ Figure \* ARABIC ">
+        <w:r>
+          <w:rPr>
+            <w:noProof/>
+          </w:rPr>
+          <w:t>3</w:t>
+        </w:r>
+      </w:fldSimple>
       <w:r>
         <w:t>: An Efficient Fault Detection Method for Induction Motors</w:t>
       </w:r>
@@ -5758,24 +5731,14 @@
       <w:r>
         <w:t xml:space="preserve">Figure </w:t>
       </w:r>
-      <w:r>
-        <w:fldChar w:fldCharType="begin"/>
-      </w:r>
-      <w:r>
-        <w:instrText xml:space="preserve"> SEQ Figure \* ARABIC </w:instrText>
-      </w:r>
-      <w:r>
-        <w:fldChar w:fldCharType="separate"/>
-      </w:r>
-      <w:r>
-        <w:rPr>
-          <w:noProof/>
-        </w:rPr>
-        <w:t>4</w:t>
-      </w:r>
-      <w:r>
-        <w:fldChar w:fldCharType="end"/>
-      </w:r>
+      <w:fldSimple w:instr=" SEQ Figure \* ARABIC ">
+        <w:r>
+          <w:rPr>
+            <w:noProof/>
+          </w:rPr>
+          <w:t>4</w:t>
+        </w:r>
+      </w:fldSimple>
       <w:r>
         <w:t xml:space="preserve">: </w:t>
       </w:r>
@@ -5891,27 +5854,14 @@
       <w:r>
         <w:t xml:space="preserve">Figure </w:t>
       </w:r>
-      <w:r>
-        <w:fldChar w:fldCharType="begin"/>
-      </w:r>
-      <w:r>
-        <w:instrText xml:space="preserve"> SEQ Figure \* ARABIC </w:instrText>
-      </w:r>
-      <w:r>
-        <w:fldChar w:fldCharType="separate"/>
-      </w:r>
-      <w:r>
-        <w:rPr>
-          <w:noProof/>
-        </w:rPr>
-        <w:t>5</w:t>
-      </w:r>
-      <w:r>
-        <w:rPr>
-          <w:noProof/>
-        </w:rPr>
-        <w:fldChar w:fldCharType="end"/>
-      </w:r>
+      <w:fldSimple w:instr=" SEQ Figure \* ARABIC ">
+        <w:r>
+          <w:rPr>
+            <w:noProof/>
+          </w:rPr>
+          <w:t>5</w:t>
+        </w:r>
+      </w:fldSimple>
       <w:r>
         <w:t xml:space="preserve">: </w:t>
       </w:r>
@@ -5935,6 +5885,9 @@
         <w:jc w:val="center"/>
       </w:pPr>
       <w:r>
+        <w:rPr>
+          <w:noProof/>
+        </w:rPr>
         <w:drawing>
           <wp:inline distT="0" distB="0" distL="0" distR="0" wp14:anchorId="3EFA7F3B" wp14:editId="0C8E470B">
             <wp:extent cx="3646714" cy="1979791"/>
@@ -5980,24 +5933,14 @@
       <w:r>
         <w:t xml:space="preserve">Figure </w:t>
       </w:r>
-      <w:r>
-        <w:fldChar w:fldCharType="begin"/>
-      </w:r>
-      <w:r>
-        <w:instrText xml:space="preserve"> SEQ Figure \* ARABIC </w:instrText>
-      </w:r>
-      <w:r>
-        <w:fldChar w:fldCharType="separate"/>
-      </w:r>
-      <w:r>
-        <w:rPr>
-          <w:noProof/>
-        </w:rPr>
-        <w:t>6</w:t>
-      </w:r>
-      <w:r>
-        <w:fldChar w:fldCharType="end"/>
-      </w:r>
+      <w:fldSimple w:instr=" SEQ Figure \* ARABIC ">
+        <w:r>
+          <w:rPr>
+            <w:noProof/>
+          </w:rPr>
+          <w:t>6</w:t>
+        </w:r>
+      </w:fldSimple>
       <w:r>
         <w:t xml:space="preserve">: </w:t>
       </w:r>
@@ -6071,24 +6014,14 @@
       <w:r>
         <w:t xml:space="preserve">Figure </w:t>
       </w:r>
-      <w:r>
-        <w:fldChar w:fldCharType="begin"/>
-      </w:r>
-      <w:r>
-        <w:instrText xml:space="preserve"> SEQ Figure \* ARABIC </w:instrText>
-      </w:r>
-      <w:r>
-        <w:fldChar w:fldCharType="separate"/>
-      </w:r>
-      <w:r>
-        <w:rPr>
-          <w:noProof/>
-        </w:rPr>
-        <w:t>7</w:t>
-      </w:r>
-      <w:r>
-        <w:fldChar w:fldCharType="end"/>
-      </w:r>
+      <w:fldSimple w:instr=" SEQ Figure \* ARABIC ">
+        <w:r>
+          <w:rPr>
+            <w:noProof/>
+          </w:rPr>
+          <w:t>7</w:t>
+        </w:r>
+      </w:fldSimple>
       <w:r>
         <w:t xml:space="preserve">: </w:t>
       </w:r>
@@ -7726,7 +7659,7 @@
     <w:p>
       <w:pPr>
         <w:rPr>
-          <w:color w:val="000000" w:themeColor="text1"/>
+          <w:rStyle w:val="Hyperlink"/>
           <w14:shadow w14:blurRad="38100" w14:dist="19050" w14:dir="2700000" w14:sx="100000" w14:sy="100000" w14:kx="0" w14:ky="0" w14:algn="tl">
             <w14:schemeClr w14:val="dk1">
               <w14:alpha w14:val="60000"/>
@@ -7759,35 +7692,52 @@
       </w:hyperlink>
     </w:p>
     <w:p>
+      <w:r>
+        <w:t xml:space="preserve">Remote repair, </w:t>
+      </w:r>
+      <w:proofErr w:type="gramStart"/>
+      <w:r>
+        <w:t>diagnostics</w:t>
+      </w:r>
+      <w:proofErr w:type="gramEnd"/>
+      <w:r>
+        <w:t xml:space="preserve"> and maintenance</w:t>
+      </w:r>
+    </w:p>
+    <w:p>
+      <w:hyperlink r:id="rId42" w:history="1">
+        <w:r>
+          <w:rPr>
+            <w:rStyle w:val="Hyperlink"/>
+          </w:rPr>
+          <w:t>https://dl-acm-org.ezproxy.newcastle.edu.au/doi/abs/10.1145/1029496.1029501</w:t>
+        </w:r>
+      </w:hyperlink>
+    </w:p>
+    <w:p>
+      <w:r>
+        <w:t>The right-to-repair movement: Sustainability and consumer rights</w:t>
+      </w:r>
+    </w:p>
+    <w:p>
+      <w:hyperlink r:id="rId43" w:history="1">
+        <w:r>
+          <w:rPr>
+            <w:rStyle w:val="Hyperlink"/>
+          </w:rPr>
+          <w:t>https://journals-sagepub-com.ezproxy.newcastle.edu.au/doi/full/10.1177/20438869231178037</w:t>
+        </w:r>
+      </w:hyperlink>
+    </w:p>
+    <w:p/>
+    <w:p>
       <w:pPr>
         <w:rPr>
-          <w:color w:val="000000" w:themeColor="text1"/>
-          <w14:shadow w14:blurRad="38100" w14:dist="19050" w14:dir="2700000" w14:sx="100000" w14:sy="100000" w14:kx="0" w14:ky="0" w14:algn="tl">
-            <w14:schemeClr w14:val="dk1">
-              <w14:alpha w14:val="60000"/>
-            </w14:schemeClr>
-          </w14:shadow>
-          <w14:textOutline w14:w="0" w14:cap="flat" w14:cmpd="sng" w14:algn="ctr">
-            <w14:noFill/>
-            <w14:prstDash w14:val="solid"/>
-            <w14:round/>
-          </w14:textOutline>
+          <w:color w:val="0563C1" w:themeColor="hyperlink"/>
+          <w:u w:val="single"/>
         </w:rPr>
       </w:pPr>
       <w:r>
-        <w:rPr>
-          <w:color w:val="000000" w:themeColor="text1"/>
-          <w14:shadow w14:blurRad="38100" w14:dist="19050" w14:dir="2700000" w14:sx="100000" w14:sy="100000" w14:kx="0" w14:ky="0" w14:algn="tl">
-            <w14:schemeClr w14:val="dk1">
-              <w14:alpha w14:val="60000"/>
-            </w14:schemeClr>
-          </w14:shadow>
-          <w14:textOutline w14:w="0" w14:cap="flat" w14:cmpd="sng" w14:algn="ctr">
-            <w14:noFill/>
-            <w14:prstDash w14:val="solid"/>
-            <w14:round/>
-          </w14:textOutline>
-        </w:rPr>
         <w:br w:type="page"/>
       </w:r>
     </w:p>
@@ -7809,8 +7759,8 @@
     <w:p/>
     <w:p/>
     <w:sectPr>
-      <w:headerReference w:type="default" r:id="rId42"/>
-      <w:footerReference w:type="default" r:id="rId43"/>
+      <w:headerReference w:type="default" r:id="rId44"/>
+      <w:footerReference w:type="default" r:id="rId45"/>
       <w:pgSz w:w="11906" w:h="16838"/>
       <w:pgMar w:top="1440" w:right="1440" w:bottom="1440" w:left="1440" w:header="708" w:footer="708" w:gutter="0"/>
       <w:pgNumType w:start="0"/>
@@ -9142,6 +9092,7 @@
     <w:rsid w:val="00232392"/>
     <w:rsid w:val="002A4343"/>
     <w:rsid w:val="0044381E"/>
+    <w:rsid w:val="005F1189"/>
     <w:rsid w:val="00853BAA"/>
     <w:rsid w:val="0099775B"/>
     <w:rsid w:val="00A216A5"/>

</xml_diff>

<commit_message>
Added week 12 work
</commit_message>
<xml_diff>
--- a/FYP Draft Report.docx
+++ b/FYP Draft Report.docx
@@ -5472,14 +5472,27 @@
       <w:r>
         <w:t xml:space="preserve">Figure </w:t>
       </w:r>
-      <w:fldSimple w:instr=" SEQ Figure \* ARABIC ">
-        <w:r>
-          <w:rPr>
-            <w:noProof/>
-          </w:rPr>
-          <w:t>1</w:t>
-        </w:r>
-      </w:fldSimple>
+      <w:r>
+        <w:fldChar w:fldCharType="begin"/>
+      </w:r>
+      <w:r>
+        <w:instrText xml:space="preserve"> SEQ Figure \* ARABIC </w:instrText>
+      </w:r>
+      <w:r>
+        <w:fldChar w:fldCharType="separate"/>
+      </w:r>
+      <w:r>
+        <w:rPr>
+          <w:noProof/>
+        </w:rPr>
+        <w:t>1</w:t>
+      </w:r>
+      <w:r>
+        <w:rPr>
+          <w:noProof/>
+        </w:rPr>
+        <w:fldChar w:fldCharType="end"/>
+      </w:r>
       <w:r>
         <w:t xml:space="preserve">: </w:t>
       </w:r>
@@ -5578,14 +5591,27 @@
       <w:r>
         <w:t xml:space="preserve">Figure </w:t>
       </w:r>
-      <w:fldSimple w:instr=" SEQ Figure \* ARABIC ">
-        <w:r>
-          <w:rPr>
-            <w:noProof/>
-          </w:rPr>
-          <w:t>2</w:t>
-        </w:r>
-      </w:fldSimple>
+      <w:r>
+        <w:fldChar w:fldCharType="begin"/>
+      </w:r>
+      <w:r>
+        <w:instrText xml:space="preserve"> SEQ Figure \* ARABIC </w:instrText>
+      </w:r>
+      <w:r>
+        <w:fldChar w:fldCharType="separate"/>
+      </w:r>
+      <w:r>
+        <w:rPr>
+          <w:noProof/>
+        </w:rPr>
+        <w:t>2</w:t>
+      </w:r>
+      <w:r>
+        <w:rPr>
+          <w:noProof/>
+        </w:rPr>
+        <w:fldChar w:fldCharType="end"/>
+      </w:r>
       <w:r>
         <w:t xml:space="preserve">: </w:t>
       </w:r>
@@ -5654,14 +5680,27 @@
       <w:r>
         <w:t xml:space="preserve">Figure </w:t>
       </w:r>
-      <w:fldSimple w:instr=" SEQ Figure \* ARABIC ">
-        <w:r>
-          <w:rPr>
-            <w:noProof/>
-          </w:rPr>
-          <w:t>3</w:t>
-        </w:r>
-      </w:fldSimple>
+      <w:r>
+        <w:fldChar w:fldCharType="begin"/>
+      </w:r>
+      <w:r>
+        <w:instrText xml:space="preserve"> SEQ Figure \* ARABIC </w:instrText>
+      </w:r>
+      <w:r>
+        <w:fldChar w:fldCharType="separate"/>
+      </w:r>
+      <w:r>
+        <w:rPr>
+          <w:noProof/>
+        </w:rPr>
+        <w:t>3</w:t>
+      </w:r>
+      <w:r>
+        <w:rPr>
+          <w:noProof/>
+        </w:rPr>
+        <w:fldChar w:fldCharType="end"/>
+      </w:r>
       <w:r>
         <w:t>: An Efficient Fault Detection Method for Induction Motors</w:t>
       </w:r>
@@ -5731,14 +5770,27 @@
       <w:r>
         <w:t xml:space="preserve">Figure </w:t>
       </w:r>
-      <w:fldSimple w:instr=" SEQ Figure \* ARABIC ">
-        <w:r>
-          <w:rPr>
-            <w:noProof/>
-          </w:rPr>
-          <w:t>4</w:t>
-        </w:r>
-      </w:fldSimple>
+      <w:r>
+        <w:fldChar w:fldCharType="begin"/>
+      </w:r>
+      <w:r>
+        <w:instrText xml:space="preserve"> SEQ Figure \* ARABIC </w:instrText>
+      </w:r>
+      <w:r>
+        <w:fldChar w:fldCharType="separate"/>
+      </w:r>
+      <w:r>
+        <w:rPr>
+          <w:noProof/>
+        </w:rPr>
+        <w:t>4</w:t>
+      </w:r>
+      <w:r>
+        <w:rPr>
+          <w:noProof/>
+        </w:rPr>
+        <w:fldChar w:fldCharType="end"/>
+      </w:r>
       <w:r>
         <w:t xml:space="preserve">: </w:t>
       </w:r>
@@ -5854,14 +5906,27 @@
       <w:r>
         <w:t xml:space="preserve">Figure </w:t>
       </w:r>
-      <w:fldSimple w:instr=" SEQ Figure \* ARABIC ">
-        <w:r>
-          <w:rPr>
-            <w:noProof/>
-          </w:rPr>
-          <w:t>5</w:t>
-        </w:r>
-      </w:fldSimple>
+      <w:r>
+        <w:fldChar w:fldCharType="begin"/>
+      </w:r>
+      <w:r>
+        <w:instrText xml:space="preserve"> SEQ Figure \* ARABIC </w:instrText>
+      </w:r>
+      <w:r>
+        <w:fldChar w:fldCharType="separate"/>
+      </w:r>
+      <w:r>
+        <w:rPr>
+          <w:noProof/>
+        </w:rPr>
+        <w:t>5</w:t>
+      </w:r>
+      <w:r>
+        <w:rPr>
+          <w:noProof/>
+        </w:rPr>
+        <w:fldChar w:fldCharType="end"/>
+      </w:r>
       <w:r>
         <w:t xml:space="preserve">: </w:t>
       </w:r>
@@ -5933,14 +5998,27 @@
       <w:r>
         <w:t xml:space="preserve">Figure </w:t>
       </w:r>
-      <w:fldSimple w:instr=" SEQ Figure \* ARABIC ">
-        <w:r>
-          <w:rPr>
-            <w:noProof/>
-          </w:rPr>
-          <w:t>6</w:t>
-        </w:r>
-      </w:fldSimple>
+      <w:r>
+        <w:fldChar w:fldCharType="begin"/>
+      </w:r>
+      <w:r>
+        <w:instrText xml:space="preserve"> SEQ Figure \* ARABIC </w:instrText>
+      </w:r>
+      <w:r>
+        <w:fldChar w:fldCharType="separate"/>
+      </w:r>
+      <w:r>
+        <w:rPr>
+          <w:noProof/>
+        </w:rPr>
+        <w:t>6</w:t>
+      </w:r>
+      <w:r>
+        <w:rPr>
+          <w:noProof/>
+        </w:rPr>
+        <w:fldChar w:fldCharType="end"/>
+      </w:r>
       <w:r>
         <w:t xml:space="preserve">: </w:t>
       </w:r>
@@ -6014,14 +6092,27 @@
       <w:r>
         <w:t xml:space="preserve">Figure </w:t>
       </w:r>
-      <w:fldSimple w:instr=" SEQ Figure \* ARABIC ">
-        <w:r>
-          <w:rPr>
-            <w:noProof/>
-          </w:rPr>
-          <w:t>7</w:t>
-        </w:r>
-      </w:fldSimple>
+      <w:r>
+        <w:fldChar w:fldCharType="begin"/>
+      </w:r>
+      <w:r>
+        <w:instrText xml:space="preserve"> SEQ Figure \* ARABIC </w:instrText>
+      </w:r>
+      <w:r>
+        <w:fldChar w:fldCharType="separate"/>
+      </w:r>
+      <w:r>
+        <w:rPr>
+          <w:noProof/>
+        </w:rPr>
+        <w:t>7</w:t>
+      </w:r>
+      <w:r>
+        <w:rPr>
+          <w:noProof/>
+        </w:rPr>
+        <w:fldChar w:fldCharType="end"/>
+      </w:r>
       <w:r>
         <w:t xml:space="preserve">: </w:t>
       </w:r>
@@ -7693,15 +7784,7 @@
     </w:p>
     <w:p>
       <w:r>
-        <w:t xml:space="preserve">Remote repair, </w:t>
-      </w:r>
-      <w:proofErr w:type="gramStart"/>
-      <w:r>
-        <w:t>diagnostics</w:t>
-      </w:r>
-      <w:proofErr w:type="gramEnd"/>
-      <w:r>
-        <w:t xml:space="preserve"> and maintenance</w:t>
+        <w:t>Remote repair, diagnostics and maintenance</w:t>
       </w:r>
     </w:p>
     <w:p>
@@ -7729,6 +7812,7 @@
         </w:r>
       </w:hyperlink>
     </w:p>
+    <w:p/>
     <w:p/>
     <w:p>
       <w:pPr>
@@ -8969,6 +9053,18 @@
       <w:szCs w:val="18"/>
     </w:rPr>
   </w:style>
+  <w:style w:type="character" w:styleId="FollowedHyperlink">
+    <w:name w:val="FollowedHyperlink"/>
+    <w:basedOn w:val="DefaultParagraphFont"/>
+    <w:uiPriority w:val="99"/>
+    <w:semiHidden/>
+    <w:unhideWhenUsed/>
+    <w:rsid w:val="00240818"/>
+    <w:rPr>
+      <w:color w:val="954F72" w:themeColor="followedHyperlink"/>
+      <w:u w:val="single"/>
+    </w:rPr>
+  </w:style>
 </w:styles>
 </file>
 
@@ -8997,7 +9093,7 @@
           </w:pPr>
           <w:r>
             <w:rPr>
-              <w:color w:val="4472C4" w:themeColor="accent1"/>
+              <w:color w:val="156082" w:themeColor="accent1"/>
             </w:rPr>
             <w:t>[Document title]</w:t>
           </w:r>
@@ -9070,6 +9166,18 @@
     <w:pitch w:val="variable"/>
     <w:sig w:usb0="00008007" w:usb1="00000000" w:usb2="00000000" w:usb3="00000000" w:csb0="00000093" w:csb1="00000000"/>
   </w:font>
+  <w:font w:name="Aptos">
+    <w:charset w:val="00"/>
+    <w:family w:val="swiss"/>
+    <w:pitch w:val="variable"/>
+    <w:sig w:usb0="20000287" w:usb1="00000003" w:usb2="00000000" w:usb3="00000000" w:csb0="0000019F" w:csb1="00000000"/>
+  </w:font>
+  <w:font w:name="Aptos Display">
+    <w:charset w:val="00"/>
+    <w:family w:val="swiss"/>
+    <w:pitch w:val="variable"/>
+    <w:sig w:usb0="20000287" w:usb1="00000003" w:usb2="00000000" w:usb3="00000000" w:csb0="0000019F" w:csb1="00000000"/>
+  </w:font>
 </w:fonts>
 </file>
 
@@ -9092,11 +9200,13 @@
     <w:rsid w:val="00232392"/>
     <w:rsid w:val="002A4343"/>
     <w:rsid w:val="0044381E"/>
+    <w:rsid w:val="00505A45"/>
     <w:rsid w:val="005F1189"/>
     <w:rsid w:val="00853BAA"/>
     <w:rsid w:val="0099775B"/>
     <w:rsid w:val="00A216A5"/>
     <w:rsid w:val="00A74FDF"/>
+    <w:rsid w:val="00A87237"/>
     <w:rsid w:val="00F962D1"/>
   </w:rsids>
   <m:mathPr>

</xml_diff>

<commit_message>
Added week 13 work
</commit_message>
<xml_diff>
--- a/FYP Draft Report.docx
+++ b/FYP Draft Report.docx
@@ -5472,27 +5472,14 @@
       <w:r>
         <w:t xml:space="preserve">Figure </w:t>
       </w:r>
-      <w:r>
-        <w:fldChar w:fldCharType="begin"/>
-      </w:r>
-      <w:r>
-        <w:instrText xml:space="preserve"> SEQ Figure \* ARABIC </w:instrText>
-      </w:r>
-      <w:r>
-        <w:fldChar w:fldCharType="separate"/>
-      </w:r>
-      <w:r>
-        <w:rPr>
-          <w:noProof/>
-        </w:rPr>
-        <w:t>1</w:t>
-      </w:r>
-      <w:r>
-        <w:rPr>
-          <w:noProof/>
-        </w:rPr>
-        <w:fldChar w:fldCharType="end"/>
-      </w:r>
+      <w:fldSimple w:instr=" SEQ Figure \* ARABIC ">
+        <w:r>
+          <w:rPr>
+            <w:noProof/>
+          </w:rPr>
+          <w:t>1</w:t>
+        </w:r>
+      </w:fldSimple>
       <w:r>
         <w:t xml:space="preserve">: </w:t>
       </w:r>
@@ -5591,27 +5578,14 @@
       <w:r>
         <w:t xml:space="preserve">Figure </w:t>
       </w:r>
-      <w:r>
-        <w:fldChar w:fldCharType="begin"/>
-      </w:r>
-      <w:r>
-        <w:instrText xml:space="preserve"> SEQ Figure \* ARABIC </w:instrText>
-      </w:r>
-      <w:r>
-        <w:fldChar w:fldCharType="separate"/>
-      </w:r>
-      <w:r>
-        <w:rPr>
-          <w:noProof/>
-        </w:rPr>
-        <w:t>2</w:t>
-      </w:r>
-      <w:r>
-        <w:rPr>
-          <w:noProof/>
-        </w:rPr>
-        <w:fldChar w:fldCharType="end"/>
-      </w:r>
+      <w:fldSimple w:instr=" SEQ Figure \* ARABIC ">
+        <w:r>
+          <w:rPr>
+            <w:noProof/>
+          </w:rPr>
+          <w:t>2</w:t>
+        </w:r>
+      </w:fldSimple>
       <w:r>
         <w:t xml:space="preserve">: </w:t>
       </w:r>
@@ -5680,27 +5654,14 @@
       <w:r>
         <w:t xml:space="preserve">Figure </w:t>
       </w:r>
-      <w:r>
-        <w:fldChar w:fldCharType="begin"/>
-      </w:r>
-      <w:r>
-        <w:instrText xml:space="preserve"> SEQ Figure \* ARABIC </w:instrText>
-      </w:r>
-      <w:r>
-        <w:fldChar w:fldCharType="separate"/>
-      </w:r>
-      <w:r>
-        <w:rPr>
-          <w:noProof/>
-        </w:rPr>
-        <w:t>3</w:t>
-      </w:r>
-      <w:r>
-        <w:rPr>
-          <w:noProof/>
-        </w:rPr>
-        <w:fldChar w:fldCharType="end"/>
-      </w:r>
+      <w:fldSimple w:instr=" SEQ Figure \* ARABIC ">
+        <w:r>
+          <w:rPr>
+            <w:noProof/>
+          </w:rPr>
+          <w:t>3</w:t>
+        </w:r>
+      </w:fldSimple>
       <w:r>
         <w:t>: An Efficient Fault Detection Method for Induction Motors</w:t>
       </w:r>
@@ -5770,27 +5731,14 @@
       <w:r>
         <w:t xml:space="preserve">Figure </w:t>
       </w:r>
-      <w:r>
-        <w:fldChar w:fldCharType="begin"/>
-      </w:r>
-      <w:r>
-        <w:instrText xml:space="preserve"> SEQ Figure \* ARABIC </w:instrText>
-      </w:r>
-      <w:r>
-        <w:fldChar w:fldCharType="separate"/>
-      </w:r>
-      <w:r>
-        <w:rPr>
-          <w:noProof/>
-        </w:rPr>
-        <w:t>4</w:t>
-      </w:r>
-      <w:r>
-        <w:rPr>
-          <w:noProof/>
-        </w:rPr>
-        <w:fldChar w:fldCharType="end"/>
-      </w:r>
+      <w:fldSimple w:instr=" SEQ Figure \* ARABIC ">
+        <w:r>
+          <w:rPr>
+            <w:noProof/>
+          </w:rPr>
+          <w:t>4</w:t>
+        </w:r>
+      </w:fldSimple>
       <w:r>
         <w:t xml:space="preserve">: </w:t>
       </w:r>
@@ -5906,27 +5854,14 @@
       <w:r>
         <w:t xml:space="preserve">Figure </w:t>
       </w:r>
-      <w:r>
-        <w:fldChar w:fldCharType="begin"/>
-      </w:r>
-      <w:r>
-        <w:instrText xml:space="preserve"> SEQ Figure \* ARABIC </w:instrText>
-      </w:r>
-      <w:r>
-        <w:fldChar w:fldCharType="separate"/>
-      </w:r>
-      <w:r>
-        <w:rPr>
-          <w:noProof/>
-        </w:rPr>
-        <w:t>5</w:t>
-      </w:r>
-      <w:r>
-        <w:rPr>
-          <w:noProof/>
-        </w:rPr>
-        <w:fldChar w:fldCharType="end"/>
-      </w:r>
+      <w:fldSimple w:instr=" SEQ Figure \* ARABIC ">
+        <w:r>
+          <w:rPr>
+            <w:noProof/>
+          </w:rPr>
+          <w:t>5</w:t>
+        </w:r>
+      </w:fldSimple>
       <w:r>
         <w:t xml:space="preserve">: </w:t>
       </w:r>
@@ -5998,27 +5933,14 @@
       <w:r>
         <w:t xml:space="preserve">Figure </w:t>
       </w:r>
-      <w:r>
-        <w:fldChar w:fldCharType="begin"/>
-      </w:r>
-      <w:r>
-        <w:instrText xml:space="preserve"> SEQ Figure \* ARABIC </w:instrText>
-      </w:r>
-      <w:r>
-        <w:fldChar w:fldCharType="separate"/>
-      </w:r>
-      <w:r>
-        <w:rPr>
-          <w:noProof/>
-        </w:rPr>
-        <w:t>6</w:t>
-      </w:r>
-      <w:r>
-        <w:rPr>
-          <w:noProof/>
-        </w:rPr>
-        <w:fldChar w:fldCharType="end"/>
-      </w:r>
+      <w:fldSimple w:instr=" SEQ Figure \* ARABIC ">
+        <w:r>
+          <w:rPr>
+            <w:noProof/>
+          </w:rPr>
+          <w:t>6</w:t>
+        </w:r>
+      </w:fldSimple>
       <w:r>
         <w:t xml:space="preserve">: </w:t>
       </w:r>
@@ -6092,27 +6014,14 @@
       <w:r>
         <w:t xml:space="preserve">Figure </w:t>
       </w:r>
-      <w:r>
-        <w:fldChar w:fldCharType="begin"/>
-      </w:r>
-      <w:r>
-        <w:instrText xml:space="preserve"> SEQ Figure \* ARABIC </w:instrText>
-      </w:r>
-      <w:r>
-        <w:fldChar w:fldCharType="separate"/>
-      </w:r>
-      <w:r>
-        <w:rPr>
-          <w:noProof/>
-        </w:rPr>
-        <w:t>7</w:t>
-      </w:r>
-      <w:r>
-        <w:rPr>
-          <w:noProof/>
-        </w:rPr>
-        <w:fldChar w:fldCharType="end"/>
-      </w:r>
+      <w:fldSimple w:instr=" SEQ Figure \* ARABIC ">
+        <w:r>
+          <w:rPr>
+            <w:noProof/>
+          </w:rPr>
+          <w:t>7</w:t>
+        </w:r>
+      </w:fldSimple>
       <w:r>
         <w:t xml:space="preserve">: </w:t>
       </w:r>
@@ -7784,7 +7693,15 @@
     </w:p>
     <w:p>
       <w:r>
-        <w:t>Remote repair, diagnostics and maintenance</w:t>
+        <w:t xml:space="preserve">Remote repair, </w:t>
+      </w:r>
+      <w:proofErr w:type="gramStart"/>
+      <w:r>
+        <w:t>diagnostics</w:t>
+      </w:r>
+      <w:proofErr w:type="gramEnd"/>
+      <w:r>
+        <w:t xml:space="preserve"> and maintenance</w:t>
       </w:r>
     </w:p>
     <w:p>
@@ -7812,7 +7729,6 @@
         </w:r>
       </w:hyperlink>
     </w:p>
-    <w:p/>
     <w:p/>
     <w:p>
       <w:pPr>
@@ -9053,18 +8969,6 @@
       <w:szCs w:val="18"/>
     </w:rPr>
   </w:style>
-  <w:style w:type="character" w:styleId="FollowedHyperlink">
-    <w:name w:val="FollowedHyperlink"/>
-    <w:basedOn w:val="DefaultParagraphFont"/>
-    <w:uiPriority w:val="99"/>
-    <w:semiHidden/>
-    <w:unhideWhenUsed/>
-    <w:rsid w:val="00240818"/>
-    <w:rPr>
-      <w:color w:val="954F72" w:themeColor="followedHyperlink"/>
-      <w:u w:val="single"/>
-    </w:rPr>
-  </w:style>
 </w:styles>
 </file>
 
@@ -9093,7 +8997,7 @@
           </w:pPr>
           <w:r>
             <w:rPr>
-              <w:color w:val="156082" w:themeColor="accent1"/>
+              <w:color w:val="4472C4" w:themeColor="accent1"/>
             </w:rPr>
             <w:t>[Document title]</w:t>
           </w:r>
@@ -9166,18 +9070,6 @@
     <w:pitch w:val="variable"/>
     <w:sig w:usb0="00008007" w:usb1="00000000" w:usb2="00000000" w:usb3="00000000" w:csb0="00000093" w:csb1="00000000"/>
   </w:font>
-  <w:font w:name="Aptos">
-    <w:charset w:val="00"/>
-    <w:family w:val="swiss"/>
-    <w:pitch w:val="variable"/>
-    <w:sig w:usb0="20000287" w:usb1="00000003" w:usb2="00000000" w:usb3="00000000" w:csb0="0000019F" w:csb1="00000000"/>
-  </w:font>
-  <w:font w:name="Aptos Display">
-    <w:charset w:val="00"/>
-    <w:family w:val="swiss"/>
-    <w:pitch w:val="variable"/>
-    <w:sig w:usb0="20000287" w:usb1="00000003" w:usb2="00000000" w:usb3="00000000" w:csb0="0000019F" w:csb1="00000000"/>
-  </w:font>
 </w:fonts>
 </file>
 
@@ -9200,13 +9092,11 @@
     <w:rsid w:val="00232392"/>
     <w:rsid w:val="002A4343"/>
     <w:rsid w:val="0044381E"/>
-    <w:rsid w:val="00505A45"/>
     <w:rsid w:val="005F1189"/>
     <w:rsid w:val="00853BAA"/>
     <w:rsid w:val="0099775B"/>
     <w:rsid w:val="00A216A5"/>
     <w:rsid w:val="00A74FDF"/>
-    <w:rsid w:val="00A87237"/>
     <w:rsid w:val="00F962D1"/>
   </w:rsids>
   <m:mathPr>

</xml_diff>

<commit_message>
Added week 14 work
</commit_message>
<xml_diff>
--- a/FYP Draft Report.docx
+++ b/FYP Draft Report.docx
@@ -4118,7 +4118,7 @@
       <w:pPr>
         <w:pStyle w:val="Heading1"/>
       </w:pPr>
-      <w:bookmarkStart w:id="0" w:name="_Toc150970020"/>
+      <w:bookmarkStart w:id="0" w:name="_Toc161419557"/>
       <w:r>
         <w:lastRenderedPageBreak/>
         <w:t>Executive Summary</w:t>
@@ -4206,6 +4206,8 @@
             <w:rPr>
               <w:rFonts w:eastAsiaTheme="minorEastAsia"/>
               <w:noProof/>
+              <w:sz w:val="24"/>
+              <w:szCs w:val="24"/>
               <w:lang w:eastAsia="en-AU"/>
             </w:rPr>
           </w:pPr>
@@ -4218,7 +4220,7 @@
           <w:r>
             <w:fldChar w:fldCharType="separate"/>
           </w:r>
-          <w:hyperlink w:anchor="_Toc150970020" w:history="1">
+          <w:hyperlink w:anchor="_Toc161419557" w:history="1">
             <w:r>
               <w:rPr>
                 <w:rStyle w:val="Hyperlink"/>
@@ -4245,7 +4247,7 @@
                 <w:noProof/>
                 <w:webHidden/>
               </w:rPr>
-              <w:instrText xml:space="preserve"> PAGEREF _Toc150970020 \h </w:instrText>
+              <w:instrText xml:space="preserve"> PAGEREF _Toc161419557 \h </w:instrText>
             </w:r>
             <w:r>
               <w:rPr>
@@ -4286,10 +4288,12 @@
             <w:rPr>
               <w:rFonts w:eastAsiaTheme="minorEastAsia"/>
               <w:noProof/>
+              <w:sz w:val="24"/>
+              <w:szCs w:val="24"/>
               <w:lang w:eastAsia="en-AU"/>
             </w:rPr>
           </w:pPr>
-          <w:hyperlink w:anchor="_Toc150970021" w:history="1">
+          <w:hyperlink w:anchor="_Toc161419558" w:history="1">
             <w:r>
               <w:rPr>
                 <w:rStyle w:val="Hyperlink"/>
@@ -4301,6 +4305,8 @@
               <w:rPr>
                 <w:rFonts w:eastAsiaTheme="minorEastAsia"/>
                 <w:noProof/>
+                <w:sz w:val="24"/>
+                <w:szCs w:val="24"/>
                 <w:lang w:eastAsia="en-AU"/>
               </w:rPr>
               <w:tab/>
@@ -4331,7 +4337,7 @@
                 <w:noProof/>
                 <w:webHidden/>
               </w:rPr>
-              <w:instrText xml:space="preserve"> PAGEREF _Toc150970021 \h </w:instrText>
+              <w:instrText xml:space="preserve"> PAGEREF _Toc161419558 \h </w:instrText>
             </w:r>
             <w:r>
               <w:rPr>
@@ -4372,10 +4378,12 @@
             <w:rPr>
               <w:rFonts w:eastAsiaTheme="minorEastAsia"/>
               <w:noProof/>
+              <w:sz w:val="24"/>
+              <w:szCs w:val="24"/>
               <w:lang w:eastAsia="en-AU"/>
             </w:rPr>
           </w:pPr>
-          <w:hyperlink w:anchor="_Toc150970022" w:history="1">
+          <w:hyperlink w:anchor="_Toc161419559" w:history="1">
             <w:r>
               <w:rPr>
                 <w:rStyle w:val="Hyperlink"/>
@@ -4387,6 +4395,8 @@
               <w:rPr>
                 <w:rFonts w:eastAsiaTheme="minorEastAsia"/>
                 <w:noProof/>
+                <w:sz w:val="24"/>
+                <w:szCs w:val="24"/>
                 <w:lang w:eastAsia="en-AU"/>
               </w:rPr>
               <w:tab/>
@@ -4417,7 +4427,7 @@
                 <w:noProof/>
                 <w:webHidden/>
               </w:rPr>
-              <w:instrText xml:space="preserve"> PAGEREF _Toc150970022 \h </w:instrText>
+              <w:instrText xml:space="preserve"> PAGEREF _Toc161419559 \h </w:instrText>
             </w:r>
             <w:r>
               <w:rPr>
@@ -4458,10 +4468,12 @@
             <w:rPr>
               <w:rFonts w:eastAsiaTheme="minorEastAsia"/>
               <w:noProof/>
+              <w:sz w:val="24"/>
+              <w:szCs w:val="24"/>
               <w:lang w:eastAsia="en-AU"/>
             </w:rPr>
           </w:pPr>
-          <w:hyperlink w:anchor="_Toc150970023" w:history="1">
+          <w:hyperlink w:anchor="_Toc161419560" w:history="1">
             <w:r>
               <w:rPr>
                 <w:rStyle w:val="Hyperlink"/>
@@ -4473,6 +4485,8 @@
               <w:rPr>
                 <w:rFonts w:eastAsiaTheme="minorEastAsia"/>
                 <w:noProof/>
+                <w:sz w:val="24"/>
+                <w:szCs w:val="24"/>
                 <w:lang w:eastAsia="en-AU"/>
               </w:rPr>
               <w:tab/>
@@ -4503,7 +4517,7 @@
                 <w:noProof/>
                 <w:webHidden/>
               </w:rPr>
-              <w:instrText xml:space="preserve"> PAGEREF _Toc150970023 \h </w:instrText>
+              <w:instrText xml:space="preserve"> PAGEREF _Toc161419560 \h </w:instrText>
             </w:r>
             <w:r>
               <w:rPr>
@@ -4538,16 +4552,18 @@
           <w:pPr>
             <w:pStyle w:val="TOC2"/>
             <w:tabs>
-              <w:tab w:val="left" w:pos="880"/>
+              <w:tab w:val="left" w:pos="960"/>
               <w:tab w:val="right" w:leader="dot" w:pos="9016"/>
             </w:tabs>
             <w:rPr>
               <w:rFonts w:eastAsiaTheme="minorEastAsia"/>
               <w:noProof/>
+              <w:sz w:val="24"/>
+              <w:szCs w:val="24"/>
               <w:lang w:eastAsia="en-AU"/>
             </w:rPr>
           </w:pPr>
-          <w:hyperlink w:anchor="_Toc150970024" w:history="1">
+          <w:hyperlink w:anchor="_Toc161419561" w:history="1">
             <w:r>
               <w:rPr>
                 <w:rStyle w:val="Hyperlink"/>
@@ -4559,6 +4575,8 @@
               <w:rPr>
                 <w:rFonts w:eastAsiaTheme="minorEastAsia"/>
                 <w:noProof/>
+                <w:sz w:val="24"/>
+                <w:szCs w:val="24"/>
                 <w:lang w:eastAsia="en-AU"/>
               </w:rPr>
               <w:tab/>
@@ -4589,7 +4607,7 @@
                 <w:noProof/>
                 <w:webHidden/>
               </w:rPr>
-              <w:instrText xml:space="preserve"> PAGEREF _Toc150970024 \h </w:instrText>
+              <w:instrText xml:space="preserve"> PAGEREF _Toc161419561 \h </w:instrText>
             </w:r>
             <w:r>
               <w:rPr>
@@ -4630,10 +4648,12 @@
             <w:rPr>
               <w:rFonts w:eastAsiaTheme="minorEastAsia"/>
               <w:noProof/>
+              <w:sz w:val="24"/>
+              <w:szCs w:val="24"/>
               <w:lang w:eastAsia="en-AU"/>
             </w:rPr>
           </w:pPr>
-          <w:hyperlink w:anchor="_Toc150970025" w:history="1">
+          <w:hyperlink w:anchor="_Toc161419562" w:history="1">
             <w:r>
               <w:rPr>
                 <w:rStyle w:val="Hyperlink"/>
@@ -4645,6 +4665,8 @@
               <w:rPr>
                 <w:rFonts w:eastAsiaTheme="minorEastAsia"/>
                 <w:noProof/>
+                <w:sz w:val="24"/>
+                <w:szCs w:val="24"/>
                 <w:lang w:eastAsia="en-AU"/>
               </w:rPr>
               <w:tab/>
@@ -4675,7 +4697,7 @@
                 <w:noProof/>
                 <w:webHidden/>
               </w:rPr>
-              <w:instrText xml:space="preserve"> PAGEREF _Toc150970025 \h </w:instrText>
+              <w:instrText xml:space="preserve"> PAGEREF _Toc161419562 \h </w:instrText>
             </w:r>
             <w:r>
               <w:rPr>
@@ -4695,7 +4717,7 @@
                 <w:noProof/>
                 <w:webHidden/>
               </w:rPr>
-              <w:t>8</w:t>
+              <w:t>9</w:t>
             </w:r>
             <w:r>
               <w:rPr>
@@ -4716,10 +4738,12 @@
             <w:rPr>
               <w:rFonts w:eastAsiaTheme="minorEastAsia"/>
               <w:noProof/>
+              <w:sz w:val="24"/>
+              <w:szCs w:val="24"/>
               <w:lang w:eastAsia="en-AU"/>
             </w:rPr>
           </w:pPr>
-          <w:hyperlink w:anchor="_Toc150970026" w:history="1">
+          <w:hyperlink w:anchor="_Toc161419563" w:history="1">
             <w:r>
               <w:rPr>
                 <w:rStyle w:val="Hyperlink"/>
@@ -4731,6 +4755,8 @@
               <w:rPr>
                 <w:rFonts w:eastAsiaTheme="minorEastAsia"/>
                 <w:noProof/>
+                <w:sz w:val="24"/>
+                <w:szCs w:val="24"/>
                 <w:lang w:eastAsia="en-AU"/>
               </w:rPr>
               <w:tab/>
@@ -4761,7 +4787,7 @@
                 <w:noProof/>
                 <w:webHidden/>
               </w:rPr>
-              <w:instrText xml:space="preserve"> PAGEREF _Toc150970026 \h </w:instrText>
+              <w:instrText xml:space="preserve"> PAGEREF _Toc161419563 \h </w:instrText>
             </w:r>
             <w:r>
               <w:rPr>
@@ -4781,7 +4807,7 @@
                 <w:noProof/>
                 <w:webHidden/>
               </w:rPr>
-              <w:t>9</w:t>
+              <w:t>10</w:t>
             </w:r>
             <w:r>
               <w:rPr>
@@ -4802,10 +4828,12 @@
             <w:rPr>
               <w:rFonts w:eastAsiaTheme="minorEastAsia"/>
               <w:noProof/>
+              <w:sz w:val="24"/>
+              <w:szCs w:val="24"/>
               <w:lang w:eastAsia="en-AU"/>
             </w:rPr>
           </w:pPr>
-          <w:hyperlink w:anchor="_Toc150970027" w:history="1">
+          <w:hyperlink w:anchor="_Toc161419564" w:history="1">
             <w:r>
               <w:rPr>
                 <w:rStyle w:val="Hyperlink"/>
@@ -4817,6 +4845,8 @@
               <w:rPr>
                 <w:rFonts w:eastAsiaTheme="minorEastAsia"/>
                 <w:noProof/>
+                <w:sz w:val="24"/>
+                <w:szCs w:val="24"/>
                 <w:lang w:eastAsia="en-AU"/>
               </w:rPr>
               <w:tab/>
@@ -4847,7 +4877,7 @@
                 <w:noProof/>
                 <w:webHidden/>
               </w:rPr>
-              <w:instrText xml:space="preserve"> PAGEREF _Toc150970027 \h </w:instrText>
+              <w:instrText xml:space="preserve"> PAGEREF _Toc161419564 \h </w:instrText>
             </w:r>
             <w:r>
               <w:rPr>
@@ -4867,7 +4897,7 @@
                 <w:noProof/>
                 <w:webHidden/>
               </w:rPr>
-              <w:t>10</w:t>
+              <w:t>11</w:t>
             </w:r>
             <w:r>
               <w:rPr>
@@ -4882,16 +4912,18 @@
           <w:pPr>
             <w:pStyle w:val="TOC2"/>
             <w:tabs>
-              <w:tab w:val="left" w:pos="880"/>
+              <w:tab w:val="left" w:pos="960"/>
               <w:tab w:val="right" w:leader="dot" w:pos="9016"/>
             </w:tabs>
             <w:rPr>
               <w:rFonts w:eastAsiaTheme="minorEastAsia"/>
               <w:noProof/>
+              <w:sz w:val="24"/>
+              <w:szCs w:val="24"/>
               <w:lang w:eastAsia="en-AU"/>
             </w:rPr>
           </w:pPr>
-          <w:hyperlink w:anchor="_Toc150970028" w:history="1">
+          <w:hyperlink w:anchor="_Toc161419565" w:history="1">
             <w:r>
               <w:rPr>
                 <w:rStyle w:val="Hyperlink"/>
@@ -4903,6 +4935,8 @@
               <w:rPr>
                 <w:rFonts w:eastAsiaTheme="minorEastAsia"/>
                 <w:noProof/>
+                <w:sz w:val="24"/>
+                <w:szCs w:val="24"/>
                 <w:lang w:eastAsia="en-AU"/>
               </w:rPr>
               <w:tab/>
@@ -4933,7 +4967,7 @@
                 <w:noProof/>
                 <w:webHidden/>
               </w:rPr>
-              <w:instrText xml:space="preserve"> PAGEREF _Toc150970028 \h </w:instrText>
+              <w:instrText xml:space="preserve"> PAGEREF _Toc161419565 \h </w:instrText>
             </w:r>
             <w:r>
               <w:rPr>
@@ -4953,7 +4987,7 @@
                 <w:noProof/>
                 <w:webHidden/>
               </w:rPr>
-              <w:t>10</w:t>
+              <w:t>11</w:t>
             </w:r>
             <w:r>
               <w:rPr>
@@ -4974,10 +5008,12 @@
             <w:rPr>
               <w:rFonts w:eastAsiaTheme="minorEastAsia"/>
               <w:noProof/>
+              <w:sz w:val="24"/>
+              <w:szCs w:val="24"/>
               <w:lang w:eastAsia="en-AU"/>
             </w:rPr>
           </w:pPr>
-          <w:hyperlink w:anchor="_Toc150970029" w:history="1">
+          <w:hyperlink w:anchor="_Toc161419566" w:history="1">
             <w:r>
               <w:rPr>
                 <w:rStyle w:val="Hyperlink"/>
@@ -4989,6 +5025,8 @@
               <w:rPr>
                 <w:rFonts w:eastAsiaTheme="minorEastAsia"/>
                 <w:noProof/>
+                <w:sz w:val="24"/>
+                <w:szCs w:val="24"/>
                 <w:lang w:eastAsia="en-AU"/>
               </w:rPr>
               <w:tab/>
@@ -5019,7 +5057,7 @@
                 <w:noProof/>
                 <w:webHidden/>
               </w:rPr>
-              <w:instrText xml:space="preserve"> PAGEREF _Toc150970029 \h </w:instrText>
+              <w:instrText xml:space="preserve"> PAGEREF _Toc161419566 \h </w:instrText>
             </w:r>
             <w:r>
               <w:rPr>
@@ -5039,7 +5077,7 @@
                 <w:noProof/>
                 <w:webHidden/>
               </w:rPr>
-              <w:t>11</w:t>
+              <w:t>12</w:t>
             </w:r>
             <w:r>
               <w:rPr>
@@ -5060,10 +5098,12 @@
             <w:rPr>
               <w:rFonts w:eastAsiaTheme="minorEastAsia"/>
               <w:noProof/>
+              <w:sz w:val="24"/>
+              <w:szCs w:val="24"/>
               <w:lang w:eastAsia="en-AU"/>
             </w:rPr>
           </w:pPr>
-          <w:hyperlink w:anchor="_Toc150970030" w:history="1">
+          <w:hyperlink w:anchor="_Toc161419567" w:history="1">
             <w:r>
               <w:rPr>
                 <w:rStyle w:val="Hyperlink"/>
@@ -5075,6 +5115,8 @@
               <w:rPr>
                 <w:rFonts w:eastAsiaTheme="minorEastAsia"/>
                 <w:noProof/>
+                <w:sz w:val="24"/>
+                <w:szCs w:val="24"/>
                 <w:lang w:eastAsia="en-AU"/>
               </w:rPr>
               <w:tab/>
@@ -5105,7 +5147,7 @@
                 <w:noProof/>
                 <w:webHidden/>
               </w:rPr>
-              <w:instrText xml:space="preserve"> PAGEREF _Toc150970030 \h </w:instrText>
+              <w:instrText xml:space="preserve"> PAGEREF _Toc161419567 \h </w:instrText>
             </w:r>
             <w:r>
               <w:rPr>
@@ -5125,7 +5167,7 @@
                 <w:noProof/>
                 <w:webHidden/>
               </w:rPr>
-              <w:t>12</w:t>
+              <w:t>13</w:t>
             </w:r>
             <w:r>
               <w:rPr>
@@ -5146,10 +5188,12 @@
             <w:rPr>
               <w:rFonts w:eastAsiaTheme="minorEastAsia"/>
               <w:noProof/>
+              <w:sz w:val="24"/>
+              <w:szCs w:val="24"/>
               <w:lang w:eastAsia="en-AU"/>
             </w:rPr>
           </w:pPr>
-          <w:hyperlink w:anchor="_Toc150970031" w:history="1">
+          <w:hyperlink w:anchor="_Toc161419568" w:history="1">
             <w:r>
               <w:rPr>
                 <w:rStyle w:val="Hyperlink"/>
@@ -5161,6 +5205,8 @@
               <w:rPr>
                 <w:rFonts w:eastAsiaTheme="minorEastAsia"/>
                 <w:noProof/>
+                <w:sz w:val="24"/>
+                <w:szCs w:val="24"/>
                 <w:lang w:eastAsia="en-AU"/>
               </w:rPr>
               <w:tab/>
@@ -5191,7 +5237,7 @@
                 <w:noProof/>
                 <w:webHidden/>
               </w:rPr>
-              <w:instrText xml:space="preserve"> PAGEREF _Toc150970031 \h </w:instrText>
+              <w:instrText xml:space="preserve"> PAGEREF _Toc161419568 \h </w:instrText>
             </w:r>
             <w:r>
               <w:rPr>
@@ -5211,7 +5257,7 @@
                 <w:noProof/>
                 <w:webHidden/>
               </w:rPr>
-              <w:t>13</w:t>
+              <w:t>14</w:t>
             </w:r>
             <w:r>
               <w:rPr>
@@ -5226,16 +5272,18 @@
           <w:pPr>
             <w:pStyle w:val="TOC1"/>
             <w:tabs>
-              <w:tab w:val="left" w:pos="660"/>
+              <w:tab w:val="left" w:pos="720"/>
               <w:tab w:val="right" w:leader="dot" w:pos="9016"/>
             </w:tabs>
             <w:rPr>
               <w:rFonts w:eastAsiaTheme="minorEastAsia"/>
               <w:noProof/>
+              <w:sz w:val="24"/>
+              <w:szCs w:val="24"/>
               <w:lang w:eastAsia="en-AU"/>
             </w:rPr>
           </w:pPr>
-          <w:hyperlink w:anchor="_Toc150970032" w:history="1">
+          <w:hyperlink w:anchor="_Toc161419569" w:history="1">
             <w:r>
               <w:rPr>
                 <w:rStyle w:val="Hyperlink"/>
@@ -5247,6 +5295,8 @@
               <w:rPr>
                 <w:rFonts w:eastAsiaTheme="minorEastAsia"/>
                 <w:noProof/>
+                <w:sz w:val="24"/>
+                <w:szCs w:val="24"/>
                 <w:lang w:eastAsia="en-AU"/>
               </w:rPr>
               <w:tab/>
@@ -5277,7 +5327,7 @@
                 <w:noProof/>
                 <w:webHidden/>
               </w:rPr>
-              <w:instrText xml:space="preserve"> PAGEREF _Toc150970032 \h </w:instrText>
+              <w:instrText xml:space="preserve"> PAGEREF _Toc161419569 \h </w:instrText>
             </w:r>
             <w:r>
               <w:rPr>
@@ -5297,7 +5347,7 @@
                 <w:noProof/>
                 <w:webHidden/>
               </w:rPr>
-              <w:t>16</w:t>
+              <w:t>17</w:t>
             </w:r>
             <w:r>
               <w:rPr>
@@ -5351,7 +5401,7 @@
           <w:numId w:val="2"/>
         </w:numPr>
       </w:pPr>
-      <w:bookmarkStart w:id="1" w:name="_Toc150970021"/>
+      <w:bookmarkStart w:id="1" w:name="_Toc161419558"/>
       <w:r>
         <w:lastRenderedPageBreak/>
         <w:t>Introduction</w:t>
@@ -5400,7 +5450,7 @@
           <w:numId w:val="2"/>
         </w:numPr>
       </w:pPr>
-      <w:bookmarkStart w:id="2" w:name="_Toc150970022"/>
+      <w:bookmarkStart w:id="2" w:name="_Toc161419559"/>
       <w:r>
         <w:lastRenderedPageBreak/>
         <w:t>Literature R</w:t>
@@ -5472,14 +5522,27 @@
       <w:r>
         <w:t xml:space="preserve">Figure </w:t>
       </w:r>
-      <w:fldSimple w:instr=" SEQ Figure \* ARABIC ">
-        <w:r>
-          <w:rPr>
-            <w:noProof/>
-          </w:rPr>
-          <w:t>1</w:t>
-        </w:r>
-      </w:fldSimple>
+      <w:r>
+        <w:fldChar w:fldCharType="begin"/>
+      </w:r>
+      <w:r>
+        <w:instrText xml:space="preserve"> SEQ Figure \* ARABIC </w:instrText>
+      </w:r>
+      <w:r>
+        <w:fldChar w:fldCharType="separate"/>
+      </w:r>
+      <w:r>
+        <w:rPr>
+          <w:noProof/>
+        </w:rPr>
+        <w:t>1</w:t>
+      </w:r>
+      <w:r>
+        <w:rPr>
+          <w:noProof/>
+        </w:rPr>
+        <w:fldChar w:fldCharType="end"/>
+      </w:r>
       <w:r>
         <w:t xml:space="preserve">: </w:t>
       </w:r>
@@ -5578,14 +5641,27 @@
       <w:r>
         <w:t xml:space="preserve">Figure </w:t>
       </w:r>
-      <w:fldSimple w:instr=" SEQ Figure \* ARABIC ">
-        <w:r>
-          <w:rPr>
-            <w:noProof/>
-          </w:rPr>
-          <w:t>2</w:t>
-        </w:r>
-      </w:fldSimple>
+      <w:r>
+        <w:fldChar w:fldCharType="begin"/>
+      </w:r>
+      <w:r>
+        <w:instrText xml:space="preserve"> SEQ Figure \* ARABIC </w:instrText>
+      </w:r>
+      <w:r>
+        <w:fldChar w:fldCharType="separate"/>
+      </w:r>
+      <w:r>
+        <w:rPr>
+          <w:noProof/>
+        </w:rPr>
+        <w:t>2</w:t>
+      </w:r>
+      <w:r>
+        <w:rPr>
+          <w:noProof/>
+        </w:rPr>
+        <w:fldChar w:fldCharType="end"/>
+      </w:r>
       <w:r>
         <w:t xml:space="preserve">: </w:t>
       </w:r>
@@ -5654,14 +5730,27 @@
       <w:r>
         <w:t xml:space="preserve">Figure </w:t>
       </w:r>
-      <w:fldSimple w:instr=" SEQ Figure \* ARABIC ">
-        <w:r>
-          <w:rPr>
-            <w:noProof/>
-          </w:rPr>
-          <w:t>3</w:t>
-        </w:r>
-      </w:fldSimple>
+      <w:r>
+        <w:fldChar w:fldCharType="begin"/>
+      </w:r>
+      <w:r>
+        <w:instrText xml:space="preserve"> SEQ Figure \* ARABIC </w:instrText>
+      </w:r>
+      <w:r>
+        <w:fldChar w:fldCharType="separate"/>
+      </w:r>
+      <w:r>
+        <w:rPr>
+          <w:noProof/>
+        </w:rPr>
+        <w:t>3</w:t>
+      </w:r>
+      <w:r>
+        <w:rPr>
+          <w:noProof/>
+        </w:rPr>
+        <w:fldChar w:fldCharType="end"/>
+      </w:r>
       <w:r>
         <w:t>: An Efficient Fault Detection Method for Induction Motors</w:t>
       </w:r>
@@ -5731,14 +5820,27 @@
       <w:r>
         <w:t xml:space="preserve">Figure </w:t>
       </w:r>
-      <w:fldSimple w:instr=" SEQ Figure \* ARABIC ">
-        <w:r>
-          <w:rPr>
-            <w:noProof/>
-          </w:rPr>
-          <w:t>4</w:t>
-        </w:r>
-      </w:fldSimple>
+      <w:r>
+        <w:fldChar w:fldCharType="begin"/>
+      </w:r>
+      <w:r>
+        <w:instrText xml:space="preserve"> SEQ Figure \* ARABIC </w:instrText>
+      </w:r>
+      <w:r>
+        <w:fldChar w:fldCharType="separate"/>
+      </w:r>
+      <w:r>
+        <w:rPr>
+          <w:noProof/>
+        </w:rPr>
+        <w:t>4</w:t>
+      </w:r>
+      <w:r>
+        <w:rPr>
+          <w:noProof/>
+        </w:rPr>
+        <w:fldChar w:fldCharType="end"/>
+      </w:r>
       <w:r>
         <w:t xml:space="preserve">: </w:t>
       </w:r>
@@ -5774,7 +5876,7 @@
           <w:numId w:val="2"/>
         </w:numPr>
       </w:pPr>
-      <w:bookmarkStart w:id="3" w:name="_Toc150970023"/>
+      <w:bookmarkStart w:id="3" w:name="_Toc161419560"/>
       <w:r>
         <w:lastRenderedPageBreak/>
         <w:t>Methodology</w:t>
@@ -5789,7 +5891,7 @@
           <w:numId w:val="2"/>
         </w:numPr>
       </w:pPr>
-      <w:bookmarkStart w:id="4" w:name="_Toc150970024"/>
+      <w:bookmarkStart w:id="4" w:name="_Toc161419561"/>
       <w:r>
         <w:t>Fault Detection using Thermal Imaging</w:t>
       </w:r>
@@ -5854,14 +5956,27 @@
       <w:r>
         <w:t xml:space="preserve">Figure </w:t>
       </w:r>
-      <w:fldSimple w:instr=" SEQ Figure \* ARABIC ">
-        <w:r>
-          <w:rPr>
-            <w:noProof/>
-          </w:rPr>
-          <w:t>5</w:t>
-        </w:r>
-      </w:fldSimple>
+      <w:r>
+        <w:fldChar w:fldCharType="begin"/>
+      </w:r>
+      <w:r>
+        <w:instrText xml:space="preserve"> SEQ Figure \* ARABIC </w:instrText>
+      </w:r>
+      <w:r>
+        <w:fldChar w:fldCharType="separate"/>
+      </w:r>
+      <w:r>
+        <w:rPr>
+          <w:noProof/>
+        </w:rPr>
+        <w:t>5</w:t>
+      </w:r>
+      <w:r>
+        <w:rPr>
+          <w:noProof/>
+        </w:rPr>
+        <w:fldChar w:fldCharType="end"/>
+      </w:r>
       <w:r>
         <w:t xml:space="preserve">: </w:t>
       </w:r>
@@ -5933,14 +6048,27 @@
       <w:r>
         <w:t xml:space="preserve">Figure </w:t>
       </w:r>
-      <w:fldSimple w:instr=" SEQ Figure \* ARABIC ">
-        <w:r>
-          <w:rPr>
-            <w:noProof/>
-          </w:rPr>
-          <w:t>6</w:t>
-        </w:r>
-      </w:fldSimple>
+      <w:r>
+        <w:fldChar w:fldCharType="begin"/>
+      </w:r>
+      <w:r>
+        <w:instrText xml:space="preserve"> SEQ Figure \* ARABIC </w:instrText>
+      </w:r>
+      <w:r>
+        <w:fldChar w:fldCharType="separate"/>
+      </w:r>
+      <w:r>
+        <w:rPr>
+          <w:noProof/>
+        </w:rPr>
+        <w:t>6</w:t>
+      </w:r>
+      <w:r>
+        <w:rPr>
+          <w:noProof/>
+        </w:rPr>
+        <w:fldChar w:fldCharType="end"/>
+      </w:r>
       <w:r>
         <w:t xml:space="preserve">: </w:t>
       </w:r>
@@ -6014,14 +6142,27 @@
       <w:r>
         <w:t xml:space="preserve">Figure </w:t>
       </w:r>
-      <w:fldSimple w:instr=" SEQ Figure \* ARABIC ">
-        <w:r>
-          <w:rPr>
-            <w:noProof/>
-          </w:rPr>
-          <w:t>7</w:t>
-        </w:r>
-      </w:fldSimple>
+      <w:r>
+        <w:fldChar w:fldCharType="begin"/>
+      </w:r>
+      <w:r>
+        <w:instrText xml:space="preserve"> SEQ Figure \* ARABIC </w:instrText>
+      </w:r>
+      <w:r>
+        <w:fldChar w:fldCharType="separate"/>
+      </w:r>
+      <w:r>
+        <w:rPr>
+          <w:noProof/>
+        </w:rPr>
+        <w:t>7</w:t>
+      </w:r>
+      <w:r>
+        <w:rPr>
+          <w:noProof/>
+        </w:rPr>
+        <w:fldChar w:fldCharType="end"/>
+      </w:r>
       <w:r>
         <w:t xml:space="preserve">: </w:t>
       </w:r>
@@ -6065,411 +6206,6 @@
     <w:p>
       <w:pPr>
         <w:rPr>
-          <w:sz w:val="26"/>
-          <w:szCs w:val="26"/>
-        </w:rPr>
-      </w:pPr>
-      <w:r>
-        <w:br w:type="page"/>
-      </w:r>
-    </w:p>
-    <w:p>
-      <w:pPr>
-        <w:pStyle w:val="Heading1"/>
-        <w:numPr>
-          <w:ilvl w:val="0"/>
-          <w:numId w:val="2"/>
-        </w:numPr>
-      </w:pPr>
-      <w:bookmarkStart w:id="5" w:name="_Toc150970025"/>
-      <w:r>
-        <w:lastRenderedPageBreak/>
-        <w:t>Problem Statement</w:t>
-      </w:r>
-      <w:bookmarkEnd w:id="5"/>
-    </w:p>
-    <w:p>
-      <w:pPr>
-        <w:pStyle w:val="Heading1"/>
-      </w:pPr>
-    </w:p>
-    <w:p>
-      <w:pPr>
-        <w:rPr>
-          <w:rFonts w:asciiTheme="majorHAnsi" w:eastAsiaTheme="majorEastAsia" w:hAnsiTheme="majorHAnsi" w:cstheme="majorBidi"/>
-          <w:color w:val="2F5496" w:themeColor="accent1" w:themeShade="BF"/>
-          <w:sz w:val="32"/>
-          <w:szCs w:val="32"/>
-        </w:rPr>
-      </w:pPr>
-      <w:r>
-        <w:br w:type="page"/>
-      </w:r>
-    </w:p>
-    <w:p>
-      <w:pPr>
-        <w:pStyle w:val="Heading1"/>
-        <w:numPr>
-          <w:ilvl w:val="0"/>
-          <w:numId w:val="2"/>
-        </w:numPr>
-      </w:pPr>
-      <w:bookmarkStart w:id="6" w:name="_Toc150970026"/>
-      <w:r>
-        <w:lastRenderedPageBreak/>
-        <w:t>Discussion</w:t>
-      </w:r>
-      <w:bookmarkEnd w:id="6"/>
-    </w:p>
-    <w:p>
-      <w:pPr>
-        <w:pStyle w:val="Heading1"/>
-      </w:pPr>
-    </w:p>
-    <w:p>
-      <w:pPr>
-        <w:rPr>
-          <w:rFonts w:asciiTheme="majorHAnsi" w:eastAsiaTheme="majorEastAsia" w:hAnsiTheme="majorHAnsi" w:cstheme="majorBidi"/>
-          <w:color w:val="2F5496" w:themeColor="accent1" w:themeShade="BF"/>
-          <w:sz w:val="32"/>
-          <w:szCs w:val="32"/>
-        </w:rPr>
-      </w:pPr>
-      <w:r>
-        <w:br w:type="page"/>
-      </w:r>
-    </w:p>
-    <w:p>
-      <w:pPr>
-        <w:pStyle w:val="Heading1"/>
-        <w:numPr>
-          <w:ilvl w:val="0"/>
-          <w:numId w:val="2"/>
-        </w:numPr>
-      </w:pPr>
-      <w:bookmarkStart w:id="7" w:name="_Toc150970027"/>
-      <w:r>
-        <w:lastRenderedPageBreak/>
-        <w:t>Recommendation</w:t>
-      </w:r>
-      <w:bookmarkEnd w:id="7"/>
-    </w:p>
-    <w:p/>
-    <w:p>
-      <w:pPr>
-        <w:pStyle w:val="Heading2"/>
-        <w:numPr>
-          <w:ilvl w:val="1"/>
-          <w:numId w:val="2"/>
-        </w:numPr>
-      </w:pPr>
-      <w:bookmarkStart w:id="8" w:name="_Toc150970028"/>
-      <w:r>
-        <w:t>Future Research Path Recommendations</w:t>
-      </w:r>
-      <w:bookmarkEnd w:id="8"/>
-    </w:p>
-    <w:p/>
-    <w:p>
-      <w:pPr>
-        <w:pStyle w:val="ListParagraph"/>
-        <w:numPr>
-          <w:ilvl w:val="0"/>
-          <w:numId w:val="1"/>
-        </w:numPr>
-      </w:pPr>
-      <w:r>
-        <w:t>privacy matters with broken phones</w:t>
-      </w:r>
-      <w:r>
-        <w:t>.</w:t>
-      </w:r>
-    </w:p>
-    <w:p>
-      <w:pPr>
-        <w:pStyle w:val="ListParagraph"/>
-        <w:numPr>
-          <w:ilvl w:val="0"/>
-          <w:numId w:val="1"/>
-        </w:numPr>
-      </w:pPr>
-      <w:r>
-        <w:t>AI powered Phone Repair.</w:t>
-      </w:r>
-    </w:p>
-    <w:p/>
-    <w:p>
-      <w:pPr>
-        <w:pStyle w:val="Heading1"/>
-      </w:pPr>
-    </w:p>
-    <w:p>
-      <w:pPr>
-        <w:rPr>
-          <w:rFonts w:asciiTheme="majorHAnsi" w:eastAsiaTheme="majorEastAsia" w:hAnsiTheme="majorHAnsi" w:cstheme="majorBidi"/>
-          <w:color w:val="2F5496" w:themeColor="accent1" w:themeShade="BF"/>
-          <w:sz w:val="32"/>
-          <w:szCs w:val="32"/>
-        </w:rPr>
-      </w:pPr>
-      <w:r>
-        <w:br w:type="page"/>
-      </w:r>
-    </w:p>
-    <w:p>
-      <w:pPr>
-        <w:pStyle w:val="Heading1"/>
-        <w:numPr>
-          <w:ilvl w:val="0"/>
-          <w:numId w:val="2"/>
-        </w:numPr>
-      </w:pPr>
-      <w:bookmarkStart w:id="9" w:name="_Toc150970029"/>
-      <w:r>
-        <w:lastRenderedPageBreak/>
-        <w:t>Conclusion</w:t>
-      </w:r>
-      <w:bookmarkEnd w:id="9"/>
-    </w:p>
-    <w:p>
-      <w:r>
-        <w:t>There are multiple organisations and departments working on this topic of automated repair using machine learning.</w:t>
-      </w:r>
-    </w:p>
-    <w:p>
-      <w:r>
-        <w:t>In part B we will set up a</w:t>
-      </w:r>
-      <w:r>
-        <w:t xml:space="preserve"> simulation of a device that can do automated repair on selective device.</w:t>
-      </w:r>
-      <w:r>
-        <w:br w:type="page"/>
-      </w:r>
-    </w:p>
-    <w:p>
-      <w:pPr>
-        <w:pStyle w:val="Heading1"/>
-        <w:numPr>
-          <w:ilvl w:val="0"/>
-          <w:numId w:val="2"/>
-        </w:numPr>
-      </w:pPr>
-      <w:bookmarkStart w:id="10" w:name="_Toc150970030"/>
-      <w:r>
-        <w:lastRenderedPageBreak/>
-        <w:t>References</w:t>
-      </w:r>
-      <w:bookmarkEnd w:id="10"/>
-    </w:p>
-    <w:p/>
-    <w:p>
-      <w:r>
-        <w:br w:type="page"/>
-      </w:r>
-    </w:p>
-    <w:p>
-      <w:pPr>
-        <w:pStyle w:val="Heading1"/>
-        <w:numPr>
-          <w:ilvl w:val="0"/>
-          <w:numId w:val="2"/>
-        </w:numPr>
-      </w:pPr>
-      <w:bookmarkStart w:id="11" w:name="_Toc150970031"/>
-      <w:r>
-        <w:lastRenderedPageBreak/>
-        <w:t>Bibliography</w:t>
-      </w:r>
-      <w:bookmarkEnd w:id="11"/>
-    </w:p>
-    <w:p/>
-    <w:p>
-      <w:r>
-        <w:rPr>
-          <w:rStyle w:val="title-text"/>
-          <w:rFonts w:ascii="Georgia" w:hAnsi="Georgia"/>
-          <w:color w:val="2E2E2E"/>
-        </w:rPr>
-        <w:t xml:space="preserve">Repair motivation and barriers model: Investigating user perspectives related to product repair towards a circular </w:t>
-      </w:r>
-      <w:r>
-        <w:rPr>
-          <w:rStyle w:val="title-text"/>
-          <w:rFonts w:ascii="Georgia" w:hAnsi="Georgia"/>
-          <w:color w:val="2E2E2E"/>
-        </w:rPr>
-        <w:t>economy.</w:t>
-      </w:r>
-    </w:p>
-    <w:p>
-      <w:pPr>
-        <w:rPr>
-          <w:rStyle w:val="Hyperlink"/>
-        </w:rPr>
-      </w:pPr>
-      <w:hyperlink r:id="rId21" w:history="1">
-        <w:r>
-          <w:rPr>
-            <w:rStyle w:val="Hyperlink"/>
-          </w:rPr>
-          <w:t>https://www.sciencedirect.com/science/article/pii/S0959652620356900</w:t>
-        </w:r>
-      </w:hyperlink>
-    </w:p>
-    <w:p>
-      <w:pPr>
-        <w:rPr>
-          <w:rStyle w:val="Hyperlink"/>
-        </w:rPr>
-      </w:pPr>
-    </w:p>
-    <w:p>
-      <w:pPr>
-        <w:rPr>
-          <w:rStyle w:val="title-text"/>
-          <w:rFonts w:ascii="Georgia" w:hAnsi="Georgia"/>
-          <w:color w:val="2E2E2E"/>
-        </w:rPr>
-      </w:pPr>
-      <w:r>
-        <w:rPr>
-          <w:rStyle w:val="title-text"/>
-          <w:rFonts w:ascii="Georgia" w:hAnsi="Georgia"/>
-          <w:color w:val="2E2E2E"/>
-        </w:rPr>
-        <w:t>Repair of electronic products: Consumer practices and institutional initiatives</w:t>
-      </w:r>
-      <w:r>
-        <w:rPr>
-          <w:rStyle w:val="title-text"/>
-          <w:rFonts w:ascii="Georgia" w:hAnsi="Georgia"/>
-          <w:color w:val="2E2E2E"/>
-        </w:rPr>
-        <w:t>.</w:t>
-      </w:r>
-    </w:p>
-    <w:p>
-      <w:hyperlink r:id="rId22" w:history="1">
-        <w:r>
-          <w:rPr>
-            <w:rStyle w:val="Hyperlink"/>
-          </w:rPr>
-          <w:t>https://www.sciencedirect.com/science/article/abs/pii/S235255092100378X</w:t>
-        </w:r>
-      </w:hyperlink>
-    </w:p>
-    <w:p/>
-    <w:p>
-      <w:pPr>
-        <w:rPr>
-          <w:rStyle w:val="title-text"/>
-          <w:rFonts w:ascii="Georgia" w:hAnsi="Georgia"/>
-          <w:color w:val="1F1F1F"/>
-        </w:rPr>
-      </w:pPr>
-      <w:r>
-        <w:rPr>
-          <w:rStyle w:val="title-text"/>
-          <w:rFonts w:ascii="Georgia" w:hAnsi="Georgia"/>
-          <w:color w:val="1F1F1F"/>
-        </w:rPr>
-        <w:t>Mining consumer experiences of repairing electronics: Product design insights and business lessons learned</w:t>
-      </w:r>
-      <w:r>
-        <w:rPr>
-          <w:rStyle w:val="title-text"/>
-          <w:rFonts w:ascii="Georgia" w:hAnsi="Georgia"/>
-          <w:color w:val="1F1F1F"/>
-        </w:rPr>
-        <w:t>.</w:t>
-      </w:r>
-    </w:p>
-    <w:p>
-      <w:hyperlink r:id="rId23" w:history="1">
-        <w:r>
-          <w:rPr>
-            <w:rStyle w:val="Hyperlink"/>
-          </w:rPr>
-          <w:t>https://www.sciencedirect.com/science/article/abs/pii/S095965261631040X</w:t>
-        </w:r>
-      </w:hyperlink>
-    </w:p>
-    <w:p/>
-    <w:p>
-      <w:pPr>
-        <w:rPr>
-          <w:rFonts w:ascii="Poppins" w:hAnsi="Poppins" w:cs="Poppins"/>
-          <w:color w:val="222222"/>
-          <w:spacing w:val="-15"/>
-        </w:rPr>
-      </w:pPr>
-      <w:r>
-        <w:rPr>
-          <w:rFonts w:ascii="Poppins" w:hAnsi="Poppins" w:cs="Poppins"/>
-          <w:color w:val="222222"/>
-          <w:spacing w:val="-15"/>
-        </w:rPr>
-        <w:t>Selling 'Used' Cell Phones</w:t>
-      </w:r>
-    </w:p>
-    <w:p>
-      <w:hyperlink r:id="rId24" w:anchor=":~:text=If%20your%20device%20has%20got,of%20the%20brand%20new%20value" w:history="1">
-        <w:r>
-          <w:rPr>
-            <w:rStyle w:val="Hyperlink"/>
-          </w:rPr>
-          <w:t>https://www.bankmycell.com/sell-broken-phones#:~:text=If%20your%20device%20has%20got,of%20the%20brand%20new%20value</w:t>
-        </w:r>
-      </w:hyperlink>
-    </w:p>
-    <w:p/>
-    <w:p>
-      <w:r>
-        <w:t>Fault Diagnosis of electronic system using artificial intelligence</w:t>
-      </w:r>
-    </w:p>
-    <w:p>
-      <w:hyperlink r:id="rId25" w:history="1">
-        <w:r>
-          <w:rPr>
-            <w:rStyle w:val="Hyperlink"/>
-          </w:rPr>
-          <w:t>https://ieeexplore.ieee.org/abstract/document/1028367</w:t>
-        </w:r>
-      </w:hyperlink>
-    </w:p>
-    <w:p/>
-    <w:p>
-      <w:r>
-        <w:t>A More-than-Human Right-to-Repair</w:t>
-      </w:r>
-    </w:p>
-    <w:p>
-      <w:pPr>
-        <w:rPr>
-          <w:rStyle w:val="Hyperlink"/>
-        </w:rPr>
-      </w:pPr>
-      <w:hyperlink r:id="rId26" w:history="1">
-        <w:r>
-          <w:rPr>
-            <w:rStyle w:val="Hyperlink"/>
-          </w:rPr>
-          <w:t>https://dl.designresearchsociety.org/drs-conference-papers/drs2022/researchpapers/269/</w:t>
-        </w:r>
-      </w:hyperlink>
-    </w:p>
-    <w:p>
-      <w:pPr>
-        <w:rPr>
-          <w:rStyle w:val="Hyperlink"/>
-        </w:rPr>
-      </w:pPr>
-    </w:p>
-    <w:p>
-      <w:pPr>
-        <w:rPr>
           <w:color w:val="000000" w:themeColor="text1"/>
           <w14:shadow w14:blurRad="38100" w14:dist="19050" w14:dir="2700000" w14:sx="100000" w14:sy="100000" w14:kx="0" w14:ky="0" w14:algn="tl">
             <w14:schemeClr w14:val="dk1">
@@ -6485,6 +6221,61 @@
       </w:pPr>
       <w:r>
         <w:rPr>
+          <w:noProof/>
+        </w:rPr>
+        <w:drawing>
+          <wp:inline distT="0" distB="0" distL="0" distR="0" wp14:anchorId="2C7BA58C" wp14:editId="23D847D7">
+            <wp:extent cx="5731510" cy="2660015"/>
+            <wp:effectExtent l="0" t="0" r="2540" b="6985"/>
+            <wp:docPr id="1566894656" name="Picture 2" descr="Line, Technology, Cable, Electronic device, Electronics accessory, "/>
+            <wp:cNvGraphicFramePr>
+              <a:graphicFrameLocks xmlns:a="http://schemas.openxmlformats.org/drawingml/2006/main" noChangeAspect="1"/>
+            </wp:cNvGraphicFramePr>
+            <a:graphic xmlns:a="http://schemas.openxmlformats.org/drawingml/2006/main">
+              <a:graphicData uri="http://schemas.openxmlformats.org/drawingml/2006/picture">
+                <pic:pic xmlns:pic="http://schemas.openxmlformats.org/drawingml/2006/picture">
+                  <pic:nvPicPr>
+                    <pic:cNvPr id="0" name="Picture 6" descr="Line, Technology, Cable, Electronic device, Electronics accessory, "/>
+                    <pic:cNvPicPr>
+                      <a:picLocks noChangeAspect="1" noChangeArrowheads="1"/>
+                    </pic:cNvPicPr>
+                  </pic:nvPicPr>
+                  <pic:blipFill>
+                    <a:blip r:embed="rId21">
+                      <a:extLst>
+                        <a:ext uri="{28A0092B-C50C-407E-A947-70E740481C1C}">
+                          <a14:useLocalDpi xmlns:a14="http://schemas.microsoft.com/office/drawing/2010/main" val="0"/>
+                        </a:ext>
+                      </a:extLst>
+                    </a:blip>
+                    <a:srcRect/>
+                    <a:stretch>
+                      <a:fillRect/>
+                    </a:stretch>
+                  </pic:blipFill>
+                  <pic:spPr bwMode="auto">
+                    <a:xfrm>
+                      <a:off x="0" y="0"/>
+                      <a:ext cx="5731510" cy="2660015"/>
+                    </a:xfrm>
+                    <a:prstGeom prst="rect">
+                      <a:avLst/>
+                    </a:prstGeom>
+                    <a:noFill/>
+                    <a:ln>
+                      <a:noFill/>
+                    </a:ln>
+                  </pic:spPr>
+                </pic:pic>
+              </a:graphicData>
+            </a:graphic>
+          </wp:inline>
+        </w:drawing>
+      </w:r>
+    </w:p>
+    <w:p>
+      <w:pPr>
+        <w:rPr>
           <w:color w:val="000000" w:themeColor="text1"/>
           <w14:shadow w14:blurRad="38100" w14:dist="19050" w14:dir="2700000" w14:sx="100000" w14:sy="100000" w14:kx="0" w14:ky="0" w14:algn="tl">
             <w14:schemeClr w14:val="dk1">
@@ -6497,8 +6288,7 @@
             <w14:round/>
           </w14:textOutline>
         </w:rPr>
-        <w:t>fault detection on robot manipulators using artificial neural network</w:t>
-      </w:r>
+      </w:pPr>
       <w:r>
         <w:rPr>
           <w:color w:val="000000" w:themeColor="text1"/>
@@ -6513,8 +6303,1410 @@
             <w14:round/>
           </w14:textOutline>
         </w:rPr>
+        <w:lastRenderedPageBreak/>
+        <w:drawing>
+          <wp:inline distT="0" distB="0" distL="0" distR="0" wp14:anchorId="076AF8CC" wp14:editId="4158887D">
+            <wp:extent cx="5731510" cy="2506980"/>
+            <wp:effectExtent l="0" t="0" r="2540" b="7620"/>
+            <wp:docPr id="680469386" name="Picture 1" descr="A black claw with a white background&#10;&#10;Description automatically generated with medium confidence"/>
+            <wp:cNvGraphicFramePr>
+              <a:graphicFrameLocks xmlns:a="http://schemas.openxmlformats.org/drawingml/2006/main" noChangeAspect="1"/>
+            </wp:cNvGraphicFramePr>
+            <a:graphic xmlns:a="http://schemas.openxmlformats.org/drawingml/2006/main">
+              <a:graphicData uri="http://schemas.openxmlformats.org/drawingml/2006/picture">
+                <pic:pic xmlns:pic="http://schemas.openxmlformats.org/drawingml/2006/picture">
+                  <pic:nvPicPr>
+                    <pic:cNvPr id="680469386" name="Picture 1" descr="A black claw with a white background&#10;&#10;Description automatically generated with medium confidence"/>
+                    <pic:cNvPicPr/>
+                  </pic:nvPicPr>
+                  <pic:blipFill>
+                    <a:blip r:embed="rId22"/>
+                    <a:stretch>
+                      <a:fillRect/>
+                    </a:stretch>
+                  </pic:blipFill>
+                  <pic:spPr>
+                    <a:xfrm>
+                      <a:off x="0" y="0"/>
+                      <a:ext cx="5731510" cy="2506980"/>
+                    </a:xfrm>
+                    <a:prstGeom prst="rect">
+                      <a:avLst/>
+                    </a:prstGeom>
+                  </pic:spPr>
+                </pic:pic>
+              </a:graphicData>
+            </a:graphic>
+          </wp:inline>
+        </w:drawing>
+      </w:r>
+    </w:p>
+    <w:p>
+      <w:pPr>
+        <w:rPr>
+          <w:sz w:val="26"/>
+          <w:szCs w:val="26"/>
+        </w:rPr>
+      </w:pPr>
+      <w:r>
+        <w:br w:type="page"/>
+      </w:r>
+    </w:p>
+    <w:p>
+      <w:pPr>
+        <w:pStyle w:val="Heading1"/>
+        <w:numPr>
+          <w:ilvl w:val="0"/>
+          <w:numId w:val="2"/>
+        </w:numPr>
+      </w:pPr>
+      <w:bookmarkStart w:id="5" w:name="_Toc161419562"/>
+      <w:r>
+        <w:lastRenderedPageBreak/>
+        <w:t>Problem Statement</w:t>
+      </w:r>
+      <w:bookmarkEnd w:id="5"/>
+    </w:p>
+    <w:p>
+      <w:pPr>
+        <w:pStyle w:val="Heading1"/>
+      </w:pPr>
+    </w:p>
+    <w:p>
+      <w:pPr>
+        <w:rPr>
+          <w:rFonts w:asciiTheme="majorHAnsi" w:eastAsiaTheme="majorEastAsia" w:hAnsiTheme="majorHAnsi" w:cstheme="majorBidi"/>
+          <w:color w:val="2F5496" w:themeColor="accent1" w:themeShade="BF"/>
+          <w:sz w:val="32"/>
+          <w:szCs w:val="32"/>
+        </w:rPr>
+      </w:pPr>
+      <w:r>
+        <w:br w:type="page"/>
+      </w:r>
+    </w:p>
+    <w:p>
+      <w:pPr>
+        <w:pStyle w:val="Heading1"/>
+        <w:numPr>
+          <w:ilvl w:val="0"/>
+          <w:numId w:val="2"/>
+        </w:numPr>
+      </w:pPr>
+      <w:bookmarkStart w:id="6" w:name="_Toc161419563"/>
+      <w:r>
+        <w:lastRenderedPageBreak/>
+        <w:t>Discussion</w:t>
+      </w:r>
+      <w:bookmarkEnd w:id="6"/>
+    </w:p>
+    <w:p>
+      <w:pPr>
+        <w:pStyle w:val="Heading1"/>
+      </w:pPr>
+    </w:p>
+    <w:tbl>
+      <w:tblPr>
+        <w:tblW w:w="0" w:type="auto"/>
+        <w:tblCellSpacing w:w="15" w:type="dxa"/>
+        <w:tblCellMar>
+          <w:top w:w="15" w:type="dxa"/>
+          <w:left w:w="15" w:type="dxa"/>
+          <w:bottom w:w="15" w:type="dxa"/>
+          <w:right w:w="15" w:type="dxa"/>
+        </w:tblCellMar>
+        <w:tblLook w:val="04A0" w:firstRow="1" w:lastRow="0" w:firstColumn="1" w:lastColumn="0" w:noHBand="0" w:noVBand="1"/>
+      </w:tblPr>
+      <w:tblGrid>
+        <w:gridCol w:w="315"/>
+        <w:gridCol w:w="8711"/>
+      </w:tblGrid>
+      <w:tr>
+        <w:trPr>
+          <w:tblHeader/>
+          <w:tblCellSpacing w:w="15" w:type="dxa"/>
+        </w:trPr>
+        <w:tc>
+          <w:tcPr>
+            <w:tcW w:w="0" w:type="auto"/>
+            <w:gridSpan w:val="2"/>
+            <w:vAlign w:val="center"/>
+            <w:hideMark/>
+          </w:tcPr>
+          <w:p>
+            <w:pPr>
+              <w:spacing w:after="0" w:line="240" w:lineRule="auto"/>
+              <w:jc w:val="center"/>
+              <w:rPr>
+                <w:rFonts w:ascii="Times New Roman" w:eastAsia="Times New Roman" w:hAnsi="Times New Roman" w:cs="Times New Roman"/>
+                <w:b/>
+                <w:bCs/>
+                <w:kern w:val="0"/>
+                <w:sz w:val="24"/>
+                <w:szCs w:val="24"/>
+                <w:lang w:eastAsia="en-AU"/>
+                <w14:ligatures w14:val="none"/>
+              </w:rPr>
+            </w:pPr>
+            <w:r>
+              <w:rPr>
+                <w:rFonts w:ascii="Times New Roman" w:eastAsia="Times New Roman" w:hAnsi="Times New Roman" w:cs="Times New Roman"/>
+                <w:b/>
+                <w:bCs/>
+                <w:kern w:val="0"/>
+                <w:sz w:val="24"/>
+                <w:szCs w:val="24"/>
+                <w:lang w:eastAsia="en-AU"/>
+                <w14:ligatures w14:val="none"/>
+              </w:rPr>
+              <w:t>Research through design repair methods</w:t>
+            </w:r>
+          </w:p>
+        </w:tc>
+      </w:tr>
+      <w:tr>
+        <w:trPr>
+          <w:tblCellSpacing w:w="15" w:type="dxa"/>
+        </w:trPr>
+        <w:tc>
+          <w:tcPr>
+            <w:tcW w:w="0" w:type="auto"/>
+            <w:vAlign w:val="center"/>
+            <w:hideMark/>
+          </w:tcPr>
+          <w:p>
+            <w:pPr>
+              <w:spacing w:after="0" w:line="240" w:lineRule="auto"/>
+              <w:rPr>
+                <w:rFonts w:ascii="Times New Roman" w:eastAsia="Times New Roman" w:hAnsi="Times New Roman" w:cs="Times New Roman"/>
+                <w:kern w:val="0"/>
+                <w:sz w:val="24"/>
+                <w:szCs w:val="24"/>
+                <w:lang w:eastAsia="en-AU"/>
+                <w14:ligatures w14:val="none"/>
+              </w:rPr>
+            </w:pPr>
+            <w:r>
+              <w:rPr>
+                <w:rFonts w:ascii="Times New Roman" w:eastAsia="Times New Roman" w:hAnsi="Times New Roman" w:cs="Times New Roman"/>
+                <w:b/>
+                <w:bCs/>
+                <w:kern w:val="0"/>
+                <w:sz w:val="24"/>
+                <w:szCs w:val="24"/>
+                <w:lang w:eastAsia="en-AU"/>
+                <w14:ligatures w14:val="none"/>
+              </w:rPr>
+              <w:t>1</w:t>
+            </w:r>
+          </w:p>
+        </w:tc>
+        <w:tc>
+          <w:tcPr>
+            <w:tcW w:w="0" w:type="auto"/>
+            <w:vAlign w:val="center"/>
+            <w:hideMark/>
+          </w:tcPr>
+          <w:p>
+            <w:pPr>
+              <w:spacing w:after="0" w:line="240" w:lineRule="auto"/>
+              <w:rPr>
+                <w:rFonts w:ascii="Times New Roman" w:eastAsia="Times New Roman" w:hAnsi="Times New Roman" w:cs="Times New Roman"/>
+                <w:kern w:val="0"/>
+                <w:sz w:val="24"/>
+                <w:szCs w:val="24"/>
+                <w:lang w:eastAsia="en-AU"/>
+                <w14:ligatures w14:val="none"/>
+              </w:rPr>
+            </w:pPr>
+            <w:r>
+              <w:rPr>
+                <w:rFonts w:ascii="Times New Roman" w:eastAsia="Times New Roman" w:hAnsi="Times New Roman" w:cs="Times New Roman"/>
+                <w:kern w:val="0"/>
+                <w:sz w:val="24"/>
+                <w:szCs w:val="24"/>
+                <w:lang w:eastAsia="en-AU"/>
+                <w14:ligatures w14:val="none"/>
+              </w:rPr>
+              <w:t>3D printing product parts</w:t>
+            </w:r>
+          </w:p>
+        </w:tc>
+      </w:tr>
+      <w:tr>
+        <w:trPr>
+          <w:tblCellSpacing w:w="15" w:type="dxa"/>
+        </w:trPr>
+        <w:tc>
+          <w:tcPr>
+            <w:tcW w:w="0" w:type="auto"/>
+            <w:vAlign w:val="center"/>
+            <w:hideMark/>
+          </w:tcPr>
+          <w:p>
+            <w:pPr>
+              <w:spacing w:after="0" w:line="240" w:lineRule="auto"/>
+              <w:rPr>
+                <w:rFonts w:ascii="Times New Roman" w:eastAsia="Times New Roman" w:hAnsi="Times New Roman" w:cs="Times New Roman"/>
+                <w:kern w:val="0"/>
+                <w:sz w:val="24"/>
+                <w:szCs w:val="24"/>
+                <w:lang w:eastAsia="en-AU"/>
+                <w14:ligatures w14:val="none"/>
+              </w:rPr>
+            </w:pPr>
+            <w:r>
+              <w:rPr>
+                <w:rFonts w:ascii="Times New Roman" w:eastAsia="Times New Roman" w:hAnsi="Times New Roman" w:cs="Times New Roman"/>
+                <w:b/>
+                <w:bCs/>
+                <w:kern w:val="0"/>
+                <w:sz w:val="24"/>
+                <w:szCs w:val="24"/>
+                <w:lang w:eastAsia="en-AU"/>
+                <w14:ligatures w14:val="none"/>
+              </w:rPr>
+              <w:t>2</w:t>
+            </w:r>
+          </w:p>
+        </w:tc>
+        <w:tc>
+          <w:tcPr>
+            <w:tcW w:w="0" w:type="auto"/>
+            <w:vAlign w:val="center"/>
+            <w:hideMark/>
+          </w:tcPr>
+          <w:p>
+            <w:pPr>
+              <w:spacing w:after="0" w:line="240" w:lineRule="auto"/>
+              <w:rPr>
+                <w:rFonts w:ascii="Times New Roman" w:eastAsia="Times New Roman" w:hAnsi="Times New Roman" w:cs="Times New Roman"/>
+                <w:kern w:val="0"/>
+                <w:sz w:val="24"/>
+                <w:szCs w:val="24"/>
+                <w:lang w:eastAsia="en-AU"/>
+                <w14:ligatures w14:val="none"/>
+              </w:rPr>
+            </w:pPr>
+            <w:r>
+              <w:rPr>
+                <w:rFonts w:ascii="Times New Roman" w:eastAsia="Times New Roman" w:hAnsi="Times New Roman" w:cs="Times New Roman"/>
+                <w:kern w:val="0"/>
+                <w:sz w:val="24"/>
+                <w:szCs w:val="24"/>
+                <w:lang w:eastAsia="en-AU"/>
+                <w14:ligatures w14:val="none"/>
+              </w:rPr>
+              <w:t>3D printed patches</w:t>
+            </w:r>
+          </w:p>
+        </w:tc>
+      </w:tr>
+      <w:tr>
+        <w:trPr>
+          <w:tblCellSpacing w:w="15" w:type="dxa"/>
+        </w:trPr>
+        <w:tc>
+          <w:tcPr>
+            <w:tcW w:w="0" w:type="auto"/>
+            <w:vAlign w:val="center"/>
+            <w:hideMark/>
+          </w:tcPr>
+          <w:p>
+            <w:pPr>
+              <w:spacing w:after="0" w:line="240" w:lineRule="auto"/>
+              <w:rPr>
+                <w:rFonts w:ascii="Times New Roman" w:eastAsia="Times New Roman" w:hAnsi="Times New Roman" w:cs="Times New Roman"/>
+                <w:kern w:val="0"/>
+                <w:sz w:val="24"/>
+                <w:szCs w:val="24"/>
+                <w:lang w:eastAsia="en-AU"/>
+                <w14:ligatures w14:val="none"/>
+              </w:rPr>
+            </w:pPr>
+            <w:r>
+              <w:rPr>
+                <w:rFonts w:ascii="Times New Roman" w:eastAsia="Times New Roman" w:hAnsi="Times New Roman" w:cs="Times New Roman"/>
+                <w:b/>
+                <w:bCs/>
+                <w:kern w:val="0"/>
+                <w:sz w:val="24"/>
+                <w:szCs w:val="24"/>
+                <w:lang w:eastAsia="en-AU"/>
+                <w14:ligatures w14:val="none"/>
+              </w:rPr>
+              <w:t>3</w:t>
+            </w:r>
+          </w:p>
+        </w:tc>
+        <w:tc>
+          <w:tcPr>
+            <w:tcW w:w="0" w:type="auto"/>
+            <w:vAlign w:val="center"/>
+            <w:hideMark/>
+          </w:tcPr>
+          <w:p>
+            <w:pPr>
+              <w:spacing w:after="0" w:line="240" w:lineRule="auto"/>
+              <w:rPr>
+                <w:rFonts w:ascii="Times New Roman" w:eastAsia="Times New Roman" w:hAnsi="Times New Roman" w:cs="Times New Roman"/>
+                <w:kern w:val="0"/>
+                <w:sz w:val="24"/>
+                <w:szCs w:val="24"/>
+                <w:lang w:eastAsia="en-AU"/>
+                <w14:ligatures w14:val="none"/>
+              </w:rPr>
+            </w:pPr>
+            <w:r>
+              <w:rPr>
+                <w:rFonts w:ascii="Times New Roman" w:eastAsia="Times New Roman" w:hAnsi="Times New Roman" w:cs="Times New Roman"/>
+                <w:kern w:val="0"/>
+                <w:sz w:val="24"/>
+                <w:szCs w:val="24"/>
+                <w:lang w:eastAsia="en-AU"/>
+                <w14:ligatures w14:val="none"/>
+              </w:rPr>
+              <w:t>3D printing pen</w:t>
+            </w:r>
+          </w:p>
+        </w:tc>
+      </w:tr>
+      <w:tr>
+        <w:trPr>
+          <w:tblCellSpacing w:w="15" w:type="dxa"/>
+        </w:trPr>
+        <w:tc>
+          <w:tcPr>
+            <w:tcW w:w="0" w:type="auto"/>
+            <w:vAlign w:val="center"/>
+            <w:hideMark/>
+          </w:tcPr>
+          <w:p>
+            <w:pPr>
+              <w:spacing w:after="0" w:line="240" w:lineRule="auto"/>
+              <w:rPr>
+                <w:rFonts w:ascii="Times New Roman" w:eastAsia="Times New Roman" w:hAnsi="Times New Roman" w:cs="Times New Roman"/>
+                <w:kern w:val="0"/>
+                <w:sz w:val="24"/>
+                <w:szCs w:val="24"/>
+                <w:lang w:eastAsia="en-AU"/>
+                <w14:ligatures w14:val="none"/>
+              </w:rPr>
+            </w:pPr>
+            <w:r>
+              <w:rPr>
+                <w:rFonts w:ascii="Times New Roman" w:eastAsia="Times New Roman" w:hAnsi="Times New Roman" w:cs="Times New Roman"/>
+                <w:b/>
+                <w:bCs/>
+                <w:kern w:val="0"/>
+                <w:sz w:val="24"/>
+                <w:szCs w:val="24"/>
+                <w:lang w:eastAsia="en-AU"/>
+                <w14:ligatures w14:val="none"/>
+              </w:rPr>
+              <w:t>4</w:t>
+            </w:r>
+          </w:p>
+        </w:tc>
+        <w:tc>
+          <w:tcPr>
+            <w:tcW w:w="0" w:type="auto"/>
+            <w:vAlign w:val="center"/>
+            <w:hideMark/>
+          </w:tcPr>
+          <w:p>
+            <w:pPr>
+              <w:spacing w:after="0" w:line="240" w:lineRule="auto"/>
+              <w:rPr>
+                <w:rFonts w:ascii="Times New Roman" w:eastAsia="Times New Roman" w:hAnsi="Times New Roman" w:cs="Times New Roman"/>
+                <w:kern w:val="0"/>
+                <w:sz w:val="24"/>
+                <w:szCs w:val="24"/>
+                <w:lang w:eastAsia="en-AU"/>
+                <w14:ligatures w14:val="none"/>
+              </w:rPr>
+            </w:pPr>
+            <w:r>
+              <w:rPr>
+                <w:rFonts w:ascii="Times New Roman" w:eastAsia="Times New Roman" w:hAnsi="Times New Roman" w:cs="Times New Roman"/>
+                <w:kern w:val="0"/>
+                <w:sz w:val="24"/>
+                <w:szCs w:val="24"/>
+                <w:lang w:eastAsia="en-AU"/>
+                <w14:ligatures w14:val="none"/>
+              </w:rPr>
+              <w:t>kintsugi (Traditional Japanese repair method employed to mend broken ceramics with gold and silver.)</w:t>
+            </w:r>
+          </w:p>
+        </w:tc>
+      </w:tr>
+      <w:tr>
+        <w:trPr>
+          <w:tblCellSpacing w:w="15" w:type="dxa"/>
+        </w:trPr>
+        <w:tc>
+          <w:tcPr>
+            <w:tcW w:w="0" w:type="auto"/>
+            <w:vAlign w:val="center"/>
+            <w:hideMark/>
+          </w:tcPr>
+          <w:p>
+            <w:pPr>
+              <w:spacing w:after="0" w:line="240" w:lineRule="auto"/>
+              <w:rPr>
+                <w:rFonts w:ascii="Times New Roman" w:eastAsia="Times New Roman" w:hAnsi="Times New Roman" w:cs="Times New Roman"/>
+                <w:kern w:val="0"/>
+                <w:sz w:val="24"/>
+                <w:szCs w:val="24"/>
+                <w:lang w:eastAsia="en-AU"/>
+                <w14:ligatures w14:val="none"/>
+              </w:rPr>
+            </w:pPr>
+            <w:r>
+              <w:rPr>
+                <w:rFonts w:ascii="Times New Roman" w:eastAsia="Times New Roman" w:hAnsi="Times New Roman" w:cs="Times New Roman"/>
+                <w:b/>
+                <w:bCs/>
+                <w:kern w:val="0"/>
+                <w:sz w:val="24"/>
+                <w:szCs w:val="24"/>
+                <w:lang w:eastAsia="en-AU"/>
+                <w14:ligatures w14:val="none"/>
+              </w:rPr>
+              <w:t>5</w:t>
+            </w:r>
+          </w:p>
+        </w:tc>
+        <w:tc>
+          <w:tcPr>
+            <w:tcW w:w="0" w:type="auto"/>
+            <w:vAlign w:val="center"/>
+            <w:hideMark/>
+          </w:tcPr>
+          <w:p>
+            <w:pPr>
+              <w:spacing w:after="0" w:line="240" w:lineRule="auto"/>
+              <w:rPr>
+                <w:rFonts w:ascii="Times New Roman" w:eastAsia="Times New Roman" w:hAnsi="Times New Roman" w:cs="Times New Roman"/>
+                <w:kern w:val="0"/>
+                <w:sz w:val="24"/>
+                <w:szCs w:val="24"/>
+                <w:lang w:eastAsia="en-AU"/>
+                <w14:ligatures w14:val="none"/>
+              </w:rPr>
+            </w:pPr>
+            <w:r>
+              <w:rPr>
+                <w:rFonts w:ascii="Times New Roman" w:eastAsia="Times New Roman" w:hAnsi="Times New Roman" w:cs="Times New Roman"/>
+                <w:kern w:val="0"/>
+                <w:sz w:val="24"/>
+                <w:szCs w:val="24"/>
+                <w:lang w:eastAsia="en-AU"/>
+                <w14:ligatures w14:val="none"/>
+              </w:rPr>
+              <w:t>kintsugi for textiles</w:t>
+            </w:r>
+          </w:p>
+        </w:tc>
+      </w:tr>
+      <w:tr>
+        <w:trPr>
+          <w:tblCellSpacing w:w="15" w:type="dxa"/>
+        </w:trPr>
+        <w:tc>
+          <w:tcPr>
+            <w:tcW w:w="0" w:type="auto"/>
+            <w:vAlign w:val="center"/>
+            <w:hideMark/>
+          </w:tcPr>
+          <w:p>
+            <w:pPr>
+              <w:spacing w:after="0" w:line="240" w:lineRule="auto"/>
+              <w:rPr>
+                <w:rFonts w:ascii="Times New Roman" w:eastAsia="Times New Roman" w:hAnsi="Times New Roman" w:cs="Times New Roman"/>
+                <w:kern w:val="0"/>
+                <w:sz w:val="24"/>
+                <w:szCs w:val="24"/>
+                <w:lang w:eastAsia="en-AU"/>
+                <w14:ligatures w14:val="none"/>
+              </w:rPr>
+            </w:pPr>
+            <w:r>
+              <w:rPr>
+                <w:rFonts w:ascii="Times New Roman" w:eastAsia="Times New Roman" w:hAnsi="Times New Roman" w:cs="Times New Roman"/>
+                <w:b/>
+                <w:bCs/>
+                <w:kern w:val="0"/>
+                <w:sz w:val="24"/>
+                <w:szCs w:val="24"/>
+                <w:lang w:eastAsia="en-AU"/>
+                <w14:ligatures w14:val="none"/>
+              </w:rPr>
+              <w:t>6</w:t>
+            </w:r>
+          </w:p>
+        </w:tc>
+        <w:tc>
+          <w:tcPr>
+            <w:tcW w:w="0" w:type="auto"/>
+            <w:vAlign w:val="center"/>
+            <w:hideMark/>
+          </w:tcPr>
+          <w:p>
+            <w:pPr>
+              <w:spacing w:after="0" w:line="240" w:lineRule="auto"/>
+              <w:rPr>
+                <w:rFonts w:ascii="Times New Roman" w:eastAsia="Times New Roman" w:hAnsi="Times New Roman" w:cs="Times New Roman"/>
+                <w:kern w:val="0"/>
+                <w:sz w:val="24"/>
+                <w:szCs w:val="24"/>
+                <w:lang w:eastAsia="en-AU"/>
+                <w14:ligatures w14:val="none"/>
+              </w:rPr>
+            </w:pPr>
+            <w:r>
+              <w:rPr>
+                <w:rFonts w:ascii="Times New Roman" w:eastAsia="Times New Roman" w:hAnsi="Times New Roman" w:cs="Times New Roman"/>
+                <w:kern w:val="0"/>
+                <w:sz w:val="24"/>
+                <w:szCs w:val="24"/>
+                <w:lang w:eastAsia="en-AU"/>
+                <w14:ligatures w14:val="none"/>
+              </w:rPr>
+              <w:t xml:space="preserve">kintsugi </w:t>
+            </w:r>
+            <w:proofErr w:type="spellStart"/>
+            <w:r>
+              <w:rPr>
+                <w:rFonts w:ascii="Times New Roman" w:eastAsia="Times New Roman" w:hAnsi="Times New Roman" w:cs="Times New Roman"/>
+                <w:kern w:val="0"/>
+                <w:sz w:val="24"/>
+                <w:szCs w:val="24"/>
+                <w:lang w:eastAsia="en-AU"/>
+                <w14:ligatures w14:val="none"/>
+              </w:rPr>
+              <w:t>sugru</w:t>
+            </w:r>
+            <w:proofErr w:type="spellEnd"/>
+          </w:p>
+        </w:tc>
+      </w:tr>
+      <w:tr>
+        <w:trPr>
+          <w:tblCellSpacing w:w="15" w:type="dxa"/>
+        </w:trPr>
+        <w:tc>
+          <w:tcPr>
+            <w:tcW w:w="0" w:type="auto"/>
+            <w:vAlign w:val="center"/>
+            <w:hideMark/>
+          </w:tcPr>
+          <w:p>
+            <w:pPr>
+              <w:spacing w:after="0" w:line="240" w:lineRule="auto"/>
+              <w:rPr>
+                <w:rFonts w:ascii="Times New Roman" w:eastAsia="Times New Roman" w:hAnsi="Times New Roman" w:cs="Times New Roman"/>
+                <w:kern w:val="0"/>
+                <w:sz w:val="24"/>
+                <w:szCs w:val="24"/>
+                <w:lang w:eastAsia="en-AU"/>
+                <w14:ligatures w14:val="none"/>
+              </w:rPr>
+            </w:pPr>
+            <w:r>
+              <w:rPr>
+                <w:rFonts w:ascii="Times New Roman" w:eastAsia="Times New Roman" w:hAnsi="Times New Roman" w:cs="Times New Roman"/>
+                <w:b/>
+                <w:bCs/>
+                <w:kern w:val="0"/>
+                <w:sz w:val="24"/>
+                <w:szCs w:val="24"/>
+                <w:lang w:eastAsia="en-AU"/>
+                <w14:ligatures w14:val="none"/>
+              </w:rPr>
+              <w:t>7</w:t>
+            </w:r>
+          </w:p>
+        </w:tc>
+        <w:tc>
+          <w:tcPr>
+            <w:tcW w:w="0" w:type="auto"/>
+            <w:vAlign w:val="center"/>
+            <w:hideMark/>
+          </w:tcPr>
+          <w:p>
+            <w:pPr>
+              <w:spacing w:after="0" w:line="240" w:lineRule="auto"/>
+              <w:rPr>
+                <w:rFonts w:ascii="Times New Roman" w:eastAsia="Times New Roman" w:hAnsi="Times New Roman" w:cs="Times New Roman"/>
+                <w:kern w:val="0"/>
+                <w:sz w:val="24"/>
+                <w:szCs w:val="24"/>
+                <w:lang w:eastAsia="en-AU"/>
+                <w14:ligatures w14:val="none"/>
+              </w:rPr>
+            </w:pPr>
+            <w:r>
+              <w:rPr>
+                <w:rFonts w:ascii="Times New Roman" w:eastAsia="Times New Roman" w:hAnsi="Times New Roman" w:cs="Times New Roman"/>
+                <w:kern w:val="0"/>
+                <w:sz w:val="24"/>
+                <w:szCs w:val="24"/>
+                <w:lang w:eastAsia="en-AU"/>
+                <w14:ligatures w14:val="none"/>
+              </w:rPr>
+              <w:t>darning</w:t>
+            </w:r>
+          </w:p>
+        </w:tc>
+      </w:tr>
+      <w:tr>
+        <w:trPr>
+          <w:tblCellSpacing w:w="15" w:type="dxa"/>
+        </w:trPr>
+        <w:tc>
+          <w:tcPr>
+            <w:tcW w:w="0" w:type="auto"/>
+            <w:vAlign w:val="center"/>
+            <w:hideMark/>
+          </w:tcPr>
+          <w:p>
+            <w:pPr>
+              <w:spacing w:after="0" w:line="240" w:lineRule="auto"/>
+              <w:rPr>
+                <w:rFonts w:ascii="Times New Roman" w:eastAsia="Times New Roman" w:hAnsi="Times New Roman" w:cs="Times New Roman"/>
+                <w:kern w:val="0"/>
+                <w:sz w:val="24"/>
+                <w:szCs w:val="24"/>
+                <w:lang w:eastAsia="en-AU"/>
+                <w14:ligatures w14:val="none"/>
+              </w:rPr>
+            </w:pPr>
+            <w:r>
+              <w:rPr>
+                <w:rFonts w:ascii="Times New Roman" w:eastAsia="Times New Roman" w:hAnsi="Times New Roman" w:cs="Times New Roman"/>
+                <w:b/>
+                <w:bCs/>
+                <w:kern w:val="0"/>
+                <w:sz w:val="24"/>
+                <w:szCs w:val="24"/>
+                <w:lang w:eastAsia="en-AU"/>
+                <w14:ligatures w14:val="none"/>
+              </w:rPr>
+              <w:t>8</w:t>
+            </w:r>
+          </w:p>
+        </w:tc>
+        <w:tc>
+          <w:tcPr>
+            <w:tcW w:w="0" w:type="auto"/>
+            <w:vAlign w:val="center"/>
+            <w:hideMark/>
+          </w:tcPr>
+          <w:p>
+            <w:pPr>
+              <w:spacing w:after="0" w:line="240" w:lineRule="auto"/>
+              <w:rPr>
+                <w:rFonts w:ascii="Times New Roman" w:eastAsia="Times New Roman" w:hAnsi="Times New Roman" w:cs="Times New Roman"/>
+                <w:kern w:val="0"/>
+                <w:sz w:val="24"/>
+                <w:szCs w:val="24"/>
+                <w:lang w:eastAsia="en-AU"/>
+                <w14:ligatures w14:val="none"/>
+              </w:rPr>
+            </w:pPr>
+            <w:r>
+              <w:rPr>
+                <w:rFonts w:ascii="Times New Roman" w:eastAsia="Times New Roman" w:hAnsi="Times New Roman" w:cs="Times New Roman"/>
+                <w:kern w:val="0"/>
+                <w:sz w:val="24"/>
+                <w:szCs w:val="24"/>
+                <w:lang w:eastAsia="en-AU"/>
+                <w14:ligatures w14:val="none"/>
+              </w:rPr>
+              <w:t xml:space="preserve">darning </w:t>
+            </w:r>
+            <w:proofErr w:type="spellStart"/>
+            <w:r>
+              <w:rPr>
+                <w:rFonts w:ascii="Times New Roman" w:eastAsia="Times New Roman" w:hAnsi="Times New Roman" w:cs="Times New Roman"/>
+                <w:kern w:val="0"/>
+                <w:sz w:val="24"/>
+                <w:szCs w:val="24"/>
+                <w:lang w:eastAsia="en-AU"/>
+                <w14:ligatures w14:val="none"/>
+              </w:rPr>
+              <w:t>sugru</w:t>
+            </w:r>
+            <w:proofErr w:type="spellEnd"/>
+          </w:p>
+        </w:tc>
+      </w:tr>
+      <w:tr>
+        <w:trPr>
+          <w:tblCellSpacing w:w="15" w:type="dxa"/>
+        </w:trPr>
+        <w:tc>
+          <w:tcPr>
+            <w:tcW w:w="0" w:type="auto"/>
+            <w:vAlign w:val="center"/>
+            <w:hideMark/>
+          </w:tcPr>
+          <w:p>
+            <w:pPr>
+              <w:spacing w:after="0" w:line="240" w:lineRule="auto"/>
+              <w:rPr>
+                <w:rFonts w:ascii="Times New Roman" w:eastAsia="Times New Roman" w:hAnsi="Times New Roman" w:cs="Times New Roman"/>
+                <w:kern w:val="0"/>
+                <w:sz w:val="24"/>
+                <w:szCs w:val="24"/>
+                <w:lang w:eastAsia="en-AU"/>
+                <w14:ligatures w14:val="none"/>
+              </w:rPr>
+            </w:pPr>
+            <w:r>
+              <w:rPr>
+                <w:rFonts w:ascii="Times New Roman" w:eastAsia="Times New Roman" w:hAnsi="Times New Roman" w:cs="Times New Roman"/>
+                <w:b/>
+                <w:bCs/>
+                <w:kern w:val="0"/>
+                <w:sz w:val="24"/>
+                <w:szCs w:val="24"/>
+                <w:lang w:eastAsia="en-AU"/>
+                <w14:ligatures w14:val="none"/>
+              </w:rPr>
+              <w:t>9</w:t>
+            </w:r>
+          </w:p>
+        </w:tc>
+        <w:tc>
+          <w:tcPr>
+            <w:tcW w:w="0" w:type="auto"/>
+            <w:vAlign w:val="center"/>
+            <w:hideMark/>
+          </w:tcPr>
+          <w:p>
+            <w:pPr>
+              <w:spacing w:after="0" w:line="240" w:lineRule="auto"/>
+              <w:rPr>
+                <w:rFonts w:ascii="Times New Roman" w:eastAsia="Times New Roman" w:hAnsi="Times New Roman" w:cs="Times New Roman"/>
+                <w:kern w:val="0"/>
+                <w:sz w:val="24"/>
+                <w:szCs w:val="24"/>
+                <w:lang w:eastAsia="en-AU"/>
+                <w14:ligatures w14:val="none"/>
+              </w:rPr>
+            </w:pPr>
+            <w:proofErr w:type="spellStart"/>
+            <w:r>
+              <w:rPr>
+                <w:rFonts w:ascii="Times New Roman" w:eastAsia="Times New Roman" w:hAnsi="Times New Roman" w:cs="Times New Roman"/>
+                <w:kern w:val="0"/>
+                <w:sz w:val="24"/>
+                <w:szCs w:val="24"/>
+                <w:lang w:eastAsia="en-AU"/>
+                <w14:ligatures w14:val="none"/>
+              </w:rPr>
+              <w:t>boro</w:t>
+            </w:r>
+            <w:proofErr w:type="spellEnd"/>
+            <w:r>
+              <w:rPr>
+                <w:rFonts w:ascii="Times New Roman" w:eastAsia="Times New Roman" w:hAnsi="Times New Roman" w:cs="Times New Roman"/>
+                <w:kern w:val="0"/>
+                <w:sz w:val="24"/>
+                <w:szCs w:val="24"/>
+                <w:lang w:eastAsia="en-AU"/>
+                <w14:ligatures w14:val="none"/>
+              </w:rPr>
+              <w:t xml:space="preserve"> (A special way of repairing Japanese traditional clothes)</w:t>
+            </w:r>
+          </w:p>
+        </w:tc>
+      </w:tr>
+      <w:tr>
+        <w:trPr>
+          <w:tblCellSpacing w:w="15" w:type="dxa"/>
+        </w:trPr>
+        <w:tc>
+          <w:tcPr>
+            <w:tcW w:w="0" w:type="auto"/>
+            <w:vAlign w:val="center"/>
+            <w:hideMark/>
+          </w:tcPr>
+          <w:p>
+            <w:pPr>
+              <w:spacing w:after="0" w:line="240" w:lineRule="auto"/>
+              <w:rPr>
+                <w:rFonts w:ascii="Times New Roman" w:eastAsia="Times New Roman" w:hAnsi="Times New Roman" w:cs="Times New Roman"/>
+                <w:kern w:val="0"/>
+                <w:sz w:val="24"/>
+                <w:szCs w:val="24"/>
+                <w:lang w:eastAsia="en-AU"/>
+                <w14:ligatures w14:val="none"/>
+              </w:rPr>
+            </w:pPr>
+            <w:r>
+              <w:rPr>
+                <w:rFonts w:ascii="Times New Roman" w:eastAsia="Times New Roman" w:hAnsi="Times New Roman" w:cs="Times New Roman"/>
+                <w:b/>
+                <w:bCs/>
+                <w:kern w:val="0"/>
+                <w:sz w:val="24"/>
+                <w:szCs w:val="24"/>
+                <w:lang w:eastAsia="en-AU"/>
+                <w14:ligatures w14:val="none"/>
+              </w:rPr>
+              <w:t>10</w:t>
+            </w:r>
+          </w:p>
+        </w:tc>
+        <w:tc>
+          <w:tcPr>
+            <w:tcW w:w="0" w:type="auto"/>
+            <w:vAlign w:val="center"/>
+            <w:hideMark/>
+          </w:tcPr>
+          <w:p>
+            <w:pPr>
+              <w:spacing w:after="0" w:line="240" w:lineRule="auto"/>
+              <w:rPr>
+                <w:rFonts w:ascii="Times New Roman" w:eastAsia="Times New Roman" w:hAnsi="Times New Roman" w:cs="Times New Roman"/>
+                <w:kern w:val="0"/>
+                <w:sz w:val="24"/>
+                <w:szCs w:val="24"/>
+                <w:lang w:eastAsia="en-AU"/>
+                <w14:ligatures w14:val="none"/>
+              </w:rPr>
+            </w:pPr>
+            <w:r>
+              <w:rPr>
+                <w:rFonts w:ascii="Times New Roman" w:eastAsia="Times New Roman" w:hAnsi="Times New Roman" w:cs="Times New Roman"/>
+                <w:kern w:val="0"/>
+                <w:sz w:val="24"/>
+                <w:szCs w:val="24"/>
+                <w:lang w:eastAsia="en-AU"/>
+                <w14:ligatures w14:val="none"/>
+              </w:rPr>
+              <w:t>patching</w:t>
+            </w:r>
+          </w:p>
+        </w:tc>
+      </w:tr>
+      <w:tr>
+        <w:trPr>
+          <w:tblCellSpacing w:w="15" w:type="dxa"/>
+        </w:trPr>
+        <w:tc>
+          <w:tcPr>
+            <w:tcW w:w="0" w:type="auto"/>
+            <w:vAlign w:val="center"/>
+            <w:hideMark/>
+          </w:tcPr>
+          <w:p>
+            <w:pPr>
+              <w:spacing w:after="0" w:line="240" w:lineRule="auto"/>
+              <w:rPr>
+                <w:rFonts w:ascii="Times New Roman" w:eastAsia="Times New Roman" w:hAnsi="Times New Roman" w:cs="Times New Roman"/>
+                <w:kern w:val="0"/>
+                <w:sz w:val="24"/>
+                <w:szCs w:val="24"/>
+                <w:lang w:eastAsia="en-AU"/>
+                <w14:ligatures w14:val="none"/>
+              </w:rPr>
+            </w:pPr>
+            <w:r>
+              <w:rPr>
+                <w:rFonts w:ascii="Times New Roman" w:eastAsia="Times New Roman" w:hAnsi="Times New Roman" w:cs="Times New Roman"/>
+                <w:b/>
+                <w:bCs/>
+                <w:kern w:val="0"/>
+                <w:sz w:val="24"/>
+                <w:szCs w:val="24"/>
+                <w:lang w:eastAsia="en-AU"/>
+                <w14:ligatures w14:val="none"/>
+              </w:rPr>
+              <w:t>11</w:t>
+            </w:r>
+          </w:p>
+        </w:tc>
+        <w:tc>
+          <w:tcPr>
+            <w:tcW w:w="0" w:type="auto"/>
+            <w:vAlign w:val="center"/>
+            <w:hideMark/>
+          </w:tcPr>
+          <w:p>
+            <w:pPr>
+              <w:spacing w:after="0" w:line="240" w:lineRule="auto"/>
+              <w:rPr>
+                <w:rFonts w:ascii="Times New Roman" w:eastAsia="Times New Roman" w:hAnsi="Times New Roman" w:cs="Times New Roman"/>
+                <w:kern w:val="0"/>
+                <w:sz w:val="24"/>
+                <w:szCs w:val="24"/>
+                <w:lang w:eastAsia="en-AU"/>
+                <w14:ligatures w14:val="none"/>
+              </w:rPr>
+            </w:pPr>
+            <w:proofErr w:type="spellStart"/>
+            <w:r>
+              <w:rPr>
+                <w:rFonts w:ascii="Times New Roman" w:eastAsia="Times New Roman" w:hAnsi="Times New Roman" w:cs="Times New Roman"/>
+                <w:kern w:val="0"/>
+                <w:sz w:val="24"/>
+                <w:szCs w:val="24"/>
+                <w:lang w:eastAsia="en-AU"/>
+                <w14:ligatures w14:val="none"/>
+              </w:rPr>
+              <w:t>sugru</w:t>
+            </w:r>
+            <w:proofErr w:type="spellEnd"/>
+            <w:r>
+              <w:rPr>
+                <w:rFonts w:ascii="Times New Roman" w:eastAsia="Times New Roman" w:hAnsi="Times New Roman" w:cs="Times New Roman"/>
+                <w:kern w:val="0"/>
+                <w:sz w:val="24"/>
+                <w:szCs w:val="24"/>
+                <w:lang w:eastAsia="en-AU"/>
+                <w14:ligatures w14:val="none"/>
+              </w:rPr>
+              <w:t xml:space="preserve"> patching</w:t>
+            </w:r>
+          </w:p>
+        </w:tc>
+      </w:tr>
+      <w:tr>
+        <w:trPr>
+          <w:tblCellSpacing w:w="15" w:type="dxa"/>
+        </w:trPr>
+        <w:tc>
+          <w:tcPr>
+            <w:tcW w:w="0" w:type="auto"/>
+            <w:vAlign w:val="center"/>
+            <w:hideMark/>
+          </w:tcPr>
+          <w:p>
+            <w:pPr>
+              <w:spacing w:after="0" w:line="240" w:lineRule="auto"/>
+              <w:rPr>
+                <w:rFonts w:ascii="Times New Roman" w:eastAsia="Times New Roman" w:hAnsi="Times New Roman" w:cs="Times New Roman"/>
+                <w:kern w:val="0"/>
+                <w:sz w:val="24"/>
+                <w:szCs w:val="24"/>
+                <w:lang w:eastAsia="en-AU"/>
+                <w14:ligatures w14:val="none"/>
+              </w:rPr>
+            </w:pPr>
+            <w:r>
+              <w:rPr>
+                <w:rFonts w:ascii="Times New Roman" w:eastAsia="Times New Roman" w:hAnsi="Times New Roman" w:cs="Times New Roman"/>
+                <w:b/>
+                <w:bCs/>
+                <w:kern w:val="0"/>
+                <w:sz w:val="24"/>
+                <w:szCs w:val="24"/>
+                <w:lang w:eastAsia="en-AU"/>
+                <w14:ligatures w14:val="none"/>
+              </w:rPr>
+              <w:t>12</w:t>
+            </w:r>
+          </w:p>
+        </w:tc>
+        <w:tc>
+          <w:tcPr>
+            <w:tcW w:w="0" w:type="auto"/>
+            <w:vAlign w:val="center"/>
+            <w:hideMark/>
+          </w:tcPr>
+          <w:p>
+            <w:pPr>
+              <w:spacing w:after="0" w:line="240" w:lineRule="auto"/>
+              <w:rPr>
+                <w:rFonts w:ascii="Times New Roman" w:eastAsia="Times New Roman" w:hAnsi="Times New Roman" w:cs="Times New Roman"/>
+                <w:kern w:val="0"/>
+                <w:sz w:val="24"/>
+                <w:szCs w:val="24"/>
+                <w:lang w:eastAsia="en-AU"/>
+                <w14:ligatures w14:val="none"/>
+              </w:rPr>
+            </w:pPr>
+            <w:r>
+              <w:rPr>
+                <w:rFonts w:ascii="Times New Roman" w:eastAsia="Times New Roman" w:hAnsi="Times New Roman" w:cs="Times New Roman"/>
+                <w:kern w:val="0"/>
+                <w:sz w:val="24"/>
+                <w:szCs w:val="24"/>
+                <w:lang w:eastAsia="en-AU"/>
+                <w14:ligatures w14:val="none"/>
+              </w:rPr>
+              <w:t>basket weaving</w:t>
+            </w:r>
+          </w:p>
+        </w:tc>
+      </w:tr>
+    </w:tbl>
+    <w:p/>
+    <w:p>
+      <w:pPr>
+        <w:rPr>
+          <w:rFonts w:asciiTheme="majorHAnsi" w:eastAsiaTheme="majorEastAsia" w:hAnsiTheme="majorHAnsi" w:cstheme="majorBidi"/>
+          <w:color w:val="2F5496" w:themeColor="accent1" w:themeShade="BF"/>
+          <w:sz w:val="32"/>
+          <w:szCs w:val="32"/>
+        </w:rPr>
+      </w:pPr>
+      <w:r>
+        <w:br w:type="page"/>
+      </w:r>
+    </w:p>
+    <w:p>
+      <w:pPr>
+        <w:pStyle w:val="Heading1"/>
+        <w:numPr>
+          <w:ilvl w:val="0"/>
+          <w:numId w:val="2"/>
+        </w:numPr>
+      </w:pPr>
+      <w:bookmarkStart w:id="7" w:name="_Toc161419564"/>
+      <w:r>
+        <w:lastRenderedPageBreak/>
+        <w:t>Recommendation</w:t>
+      </w:r>
+      <w:bookmarkEnd w:id="7"/>
+    </w:p>
+    <w:p/>
+    <w:p>
+      <w:pPr>
+        <w:pStyle w:val="Heading2"/>
+        <w:numPr>
+          <w:ilvl w:val="1"/>
+          <w:numId w:val="2"/>
+        </w:numPr>
+      </w:pPr>
+      <w:bookmarkStart w:id="8" w:name="_Toc161419565"/>
+      <w:r>
+        <w:t>Future Research Path Recommendations</w:t>
+      </w:r>
+      <w:bookmarkEnd w:id="8"/>
+    </w:p>
+    <w:p/>
+    <w:p>
+      <w:pPr>
+        <w:pStyle w:val="ListParagraph"/>
+        <w:numPr>
+          <w:ilvl w:val="0"/>
+          <w:numId w:val="1"/>
+        </w:numPr>
+      </w:pPr>
+      <w:r>
+        <w:t>privacy matters with broken phones</w:t>
+      </w:r>
+      <w:r>
         <w:t>.</w:t>
       </w:r>
+    </w:p>
+    <w:p>
+      <w:pPr>
+        <w:pStyle w:val="ListParagraph"/>
+        <w:numPr>
+          <w:ilvl w:val="0"/>
+          <w:numId w:val="1"/>
+        </w:numPr>
+      </w:pPr>
+      <w:r>
+        <w:t>AI powered Phone Repair.</w:t>
+      </w:r>
+    </w:p>
+    <w:p>
+      <w:pPr>
+        <w:pStyle w:val="ListParagraph"/>
+        <w:numPr>
+          <w:ilvl w:val="0"/>
+          <w:numId w:val="1"/>
+        </w:numPr>
+      </w:pPr>
+      <w:r>
+        <w:t>Phone Data extraction with biometrics security access.</w:t>
+      </w:r>
+    </w:p>
+    <w:p>
+      <w:pPr>
+        <w:pStyle w:val="ListParagraph"/>
+        <w:numPr>
+          <w:ilvl w:val="0"/>
+          <w:numId w:val="1"/>
+        </w:numPr>
+      </w:pPr>
+    </w:p>
+    <w:p/>
+    <w:p>
+      <w:pPr>
+        <w:pStyle w:val="Heading1"/>
+      </w:pPr>
+    </w:p>
+    <w:p>
+      <w:pPr>
+        <w:rPr>
+          <w:rFonts w:asciiTheme="majorHAnsi" w:eastAsiaTheme="majorEastAsia" w:hAnsiTheme="majorHAnsi" w:cstheme="majorBidi"/>
+          <w:color w:val="2F5496" w:themeColor="accent1" w:themeShade="BF"/>
+          <w:sz w:val="32"/>
+          <w:szCs w:val="32"/>
+        </w:rPr>
+      </w:pPr>
+      <w:r>
+        <w:br w:type="page"/>
+      </w:r>
+    </w:p>
+    <w:p>
+      <w:pPr>
+        <w:pStyle w:val="Heading1"/>
+        <w:numPr>
+          <w:ilvl w:val="0"/>
+          <w:numId w:val="2"/>
+        </w:numPr>
+      </w:pPr>
+      <w:bookmarkStart w:id="9" w:name="_Toc161419566"/>
+      <w:r>
+        <w:lastRenderedPageBreak/>
+        <w:t>Conclusion</w:t>
+      </w:r>
+      <w:bookmarkEnd w:id="9"/>
+    </w:p>
+    <w:p>
+      <w:r>
+        <w:t>There are multiple organisations and departments working on this topic of automated repair using machine learning.</w:t>
+      </w:r>
+    </w:p>
+    <w:p>
+      <w:r>
+        <w:t>In part B we will set up a</w:t>
+      </w:r>
+      <w:r>
+        <w:t xml:space="preserve"> simulation of a device that can do automated repair on selective device.</w:t>
+      </w:r>
+      <w:r>
+        <w:br w:type="page"/>
+      </w:r>
+    </w:p>
+    <w:p>
+      <w:pPr>
+        <w:pStyle w:val="Heading1"/>
+        <w:numPr>
+          <w:ilvl w:val="0"/>
+          <w:numId w:val="2"/>
+        </w:numPr>
+      </w:pPr>
+      <w:bookmarkStart w:id="10" w:name="_Toc161419567"/>
+      <w:r>
+        <w:lastRenderedPageBreak/>
+        <w:t>References</w:t>
+      </w:r>
+      <w:bookmarkEnd w:id="10"/>
+    </w:p>
+    <w:p/>
+    <w:p>
+      <w:r>
+        <w:br w:type="page"/>
+      </w:r>
+    </w:p>
+    <w:p>
+      <w:pPr>
+        <w:pStyle w:val="Heading1"/>
+        <w:numPr>
+          <w:ilvl w:val="0"/>
+          <w:numId w:val="2"/>
+        </w:numPr>
+      </w:pPr>
+      <w:bookmarkStart w:id="11" w:name="_Toc161419568"/>
+      <w:r>
+        <w:lastRenderedPageBreak/>
+        <w:t>Bibliography</w:t>
+      </w:r>
+      <w:bookmarkEnd w:id="11"/>
+    </w:p>
+    <w:p/>
+    <w:p>
+      <w:r>
+        <w:rPr>
+          <w:rStyle w:val="title-text"/>
+          <w:rFonts w:ascii="Georgia" w:hAnsi="Georgia"/>
+          <w:color w:val="2E2E2E"/>
+        </w:rPr>
+        <w:t xml:space="preserve">Repair motivation and barriers model: Investigating user perspectives related to product repair towards a circular </w:t>
+      </w:r>
+      <w:r>
+        <w:rPr>
+          <w:rStyle w:val="title-text"/>
+          <w:rFonts w:ascii="Georgia" w:hAnsi="Georgia"/>
+          <w:color w:val="2E2E2E"/>
+        </w:rPr>
+        <w:t>economy.</w:t>
+      </w:r>
+    </w:p>
+    <w:p>
+      <w:pPr>
+        <w:rPr>
+          <w:rStyle w:val="Hyperlink"/>
+        </w:rPr>
+      </w:pPr>
+      <w:hyperlink r:id="rId23" w:history="1">
+        <w:r>
+          <w:rPr>
+            <w:rStyle w:val="Hyperlink"/>
+          </w:rPr>
+          <w:t>https://www.sciencedirect.com/science/article/pii/S0959652620356900</w:t>
+        </w:r>
+      </w:hyperlink>
+    </w:p>
+    <w:p>
+      <w:pPr>
+        <w:rPr>
+          <w:rStyle w:val="Hyperlink"/>
+        </w:rPr>
+      </w:pPr>
+    </w:p>
+    <w:p>
+      <w:pPr>
+        <w:rPr>
+          <w:rStyle w:val="title-text"/>
+          <w:rFonts w:ascii="Georgia" w:hAnsi="Georgia"/>
+          <w:color w:val="2E2E2E"/>
+        </w:rPr>
+      </w:pPr>
+      <w:r>
+        <w:rPr>
+          <w:rStyle w:val="title-text"/>
+          <w:rFonts w:ascii="Georgia" w:hAnsi="Georgia"/>
+          <w:color w:val="2E2E2E"/>
+        </w:rPr>
+        <w:t>Repair of electronic products: Consumer practices and institutional initiatives</w:t>
+      </w:r>
+      <w:r>
+        <w:rPr>
+          <w:rStyle w:val="title-text"/>
+          <w:rFonts w:ascii="Georgia" w:hAnsi="Georgia"/>
+          <w:color w:val="2E2E2E"/>
+        </w:rPr>
+        <w:t>.</w:t>
+      </w:r>
+    </w:p>
+    <w:p>
+      <w:hyperlink r:id="rId24" w:history="1">
+        <w:r>
+          <w:rPr>
+            <w:rStyle w:val="Hyperlink"/>
+          </w:rPr>
+          <w:t>https://www.sciencedirect.com/science/article/abs/pii/S235255092100378X</w:t>
+        </w:r>
+      </w:hyperlink>
+    </w:p>
+    <w:p/>
+    <w:p>
+      <w:pPr>
+        <w:rPr>
+          <w:rStyle w:val="title-text"/>
+          <w:rFonts w:ascii="Georgia" w:hAnsi="Georgia"/>
+          <w:color w:val="1F1F1F"/>
+        </w:rPr>
+      </w:pPr>
+      <w:r>
+        <w:rPr>
+          <w:rStyle w:val="title-text"/>
+          <w:rFonts w:ascii="Georgia" w:hAnsi="Georgia"/>
+          <w:color w:val="1F1F1F"/>
+        </w:rPr>
+        <w:t>Mining consumer experiences of repairing electronics: Product design insights and business lessons learned</w:t>
+      </w:r>
+      <w:r>
+        <w:rPr>
+          <w:rStyle w:val="title-text"/>
+          <w:rFonts w:ascii="Georgia" w:hAnsi="Georgia"/>
+          <w:color w:val="1F1F1F"/>
+        </w:rPr>
+        <w:t>.</w:t>
+      </w:r>
+    </w:p>
+    <w:p>
+      <w:hyperlink r:id="rId25" w:history="1">
+        <w:r>
+          <w:rPr>
+            <w:rStyle w:val="Hyperlink"/>
+          </w:rPr>
+          <w:t>https://www.sciencedirect.com/science/article/abs/pii/S095965261631040X</w:t>
+        </w:r>
+      </w:hyperlink>
+    </w:p>
+    <w:p/>
+    <w:p>
+      <w:pPr>
+        <w:rPr>
+          <w:rFonts w:ascii="Poppins" w:hAnsi="Poppins" w:cs="Poppins"/>
+          <w:color w:val="222222"/>
+          <w:spacing w:val="-15"/>
+        </w:rPr>
+      </w:pPr>
+      <w:r>
+        <w:rPr>
+          <w:rFonts w:ascii="Poppins" w:hAnsi="Poppins" w:cs="Poppins"/>
+          <w:color w:val="222222"/>
+          <w:spacing w:val="-15"/>
+        </w:rPr>
+        <w:t>Selling 'Used' Cell Phones</w:t>
+      </w:r>
+    </w:p>
+    <w:p>
+      <w:hyperlink r:id="rId26" w:anchor=":~:text=If%20your%20device%20has%20got,of%20the%20brand%20new%20value" w:history="1">
+        <w:r>
+          <w:rPr>
+            <w:rStyle w:val="Hyperlink"/>
+          </w:rPr>
+          <w:t>https://www.bankmycell.com/sell-broken-phones#:~:text=If%20your%20device%20has%20got,of%20the%20brand%20new%20value</w:t>
+        </w:r>
+      </w:hyperlink>
+    </w:p>
+    <w:p/>
+    <w:p>
+      <w:r>
+        <w:t>Fault Diagnosis of electronic system using artificial intelligence</w:t>
+      </w:r>
+    </w:p>
+    <w:p>
+      <w:hyperlink r:id="rId27" w:history="1">
+        <w:r>
+          <w:rPr>
+            <w:rStyle w:val="Hyperlink"/>
+          </w:rPr>
+          <w:t>https://ieeexplore.ieee.org/abstract/document/1028367</w:t>
+        </w:r>
+      </w:hyperlink>
+    </w:p>
+    <w:p/>
+    <w:p>
+      <w:r>
+        <w:t>A More-than-Human Right-to-Repair</w:t>
+      </w:r>
+    </w:p>
+    <w:p>
+      <w:pPr>
+        <w:rPr>
+          <w:rStyle w:val="Hyperlink"/>
+        </w:rPr>
+      </w:pPr>
+      <w:hyperlink r:id="rId28" w:history="1">
+        <w:r>
+          <w:rPr>
+            <w:rStyle w:val="Hyperlink"/>
+          </w:rPr>
+          <w:t>https://dl.designresearchsociety.org/drs-conference-papers/drs2022/researchpapers/269/</w:t>
+        </w:r>
+      </w:hyperlink>
+    </w:p>
+    <w:p>
+      <w:pPr>
+        <w:rPr>
+          <w:rStyle w:val="Hyperlink"/>
+        </w:rPr>
+      </w:pPr>
     </w:p>
     <w:p>
       <w:pPr>
@@ -6532,7 +7724,56 @@
           </w14:textOutline>
         </w:rPr>
       </w:pPr>
-      <w:hyperlink r:id="rId27" w:history="1">
+      <w:r>
+        <w:rPr>
+          <w:color w:val="000000" w:themeColor="text1"/>
+          <w14:shadow w14:blurRad="38100" w14:dist="19050" w14:dir="2700000" w14:sx="100000" w14:sy="100000" w14:kx="0" w14:ky="0" w14:algn="tl">
+            <w14:schemeClr w14:val="dk1">
+              <w14:alpha w14:val="60000"/>
+            </w14:schemeClr>
+          </w14:shadow>
+          <w14:textOutline w14:w="0" w14:cap="flat" w14:cmpd="sng" w14:algn="ctr">
+            <w14:noFill/>
+            <w14:prstDash w14:val="solid"/>
+            <w14:round/>
+          </w14:textOutline>
+        </w:rPr>
+        <w:t>fault detection on robot manipulators using artificial neural network</w:t>
+      </w:r>
+      <w:r>
+        <w:rPr>
+          <w:color w:val="000000" w:themeColor="text1"/>
+          <w14:shadow w14:blurRad="38100" w14:dist="19050" w14:dir="2700000" w14:sx="100000" w14:sy="100000" w14:kx="0" w14:ky="0" w14:algn="tl">
+            <w14:schemeClr w14:val="dk1">
+              <w14:alpha w14:val="60000"/>
+            </w14:schemeClr>
+          </w14:shadow>
+          <w14:textOutline w14:w="0" w14:cap="flat" w14:cmpd="sng" w14:algn="ctr">
+            <w14:noFill/>
+            <w14:prstDash w14:val="solid"/>
+            <w14:round/>
+          </w14:textOutline>
+        </w:rPr>
+        <w:t>.</w:t>
+      </w:r>
+    </w:p>
+    <w:p>
+      <w:pPr>
+        <w:rPr>
+          <w:color w:val="000000" w:themeColor="text1"/>
+          <w14:shadow w14:blurRad="38100" w14:dist="19050" w14:dir="2700000" w14:sx="100000" w14:sy="100000" w14:kx="0" w14:ky="0" w14:algn="tl">
+            <w14:schemeClr w14:val="dk1">
+              <w14:alpha w14:val="60000"/>
+            </w14:schemeClr>
+          </w14:shadow>
+          <w14:textOutline w14:w="0" w14:cap="flat" w14:cmpd="sng" w14:algn="ctr">
+            <w14:noFill/>
+            <w14:prstDash w14:val="solid"/>
+            <w14:round/>
+          </w14:textOutline>
+        </w:rPr>
+      </w:pPr>
+      <w:hyperlink r:id="rId29" w:history="1">
         <w:r>
           <w:rPr>
             <w:rStyle w:val="Hyperlink"/>
@@ -6617,7 +7858,7 @@
           </w14:textOutline>
         </w:rPr>
       </w:pPr>
-      <w:hyperlink r:id="rId28" w:history="1">
+      <w:hyperlink r:id="rId30" w:history="1">
         <w:r>
           <w:rPr>
             <w:rStyle w:val="Hyperlink"/>
@@ -6702,7 +7943,7 @@
           </w14:textOutline>
         </w:rPr>
       </w:pPr>
-      <w:hyperlink r:id="rId29" w:history="1">
+      <w:hyperlink r:id="rId31" w:history="1">
         <w:r>
           <w:rPr>
             <w:rStyle w:val="Hyperlink"/>
@@ -6787,7 +8028,7 @@
           </w14:textOutline>
         </w:rPr>
       </w:pPr>
-      <w:hyperlink r:id="rId30" w:history="1">
+      <w:hyperlink r:id="rId32" w:history="1">
         <w:r>
           <w:rPr>
             <w:rStyle w:val="Hyperlink"/>
@@ -6872,7 +8113,7 @@
           </w14:textOutline>
         </w:rPr>
       </w:pPr>
-      <w:hyperlink r:id="rId31" w:history="1">
+      <w:hyperlink r:id="rId33" w:history="1">
         <w:r>
           <w:rPr>
             <w:rStyle w:val="Hyperlink"/>
@@ -6957,7 +8198,7 @@
           </w14:textOutline>
         </w:rPr>
       </w:pPr>
-      <w:hyperlink r:id="rId32" w:history="1">
+      <w:hyperlink r:id="rId34" w:history="1">
         <w:r>
           <w:rPr>
             <w:rStyle w:val="Hyperlink"/>
@@ -7042,7 +8283,7 @@
           </w14:textOutline>
         </w:rPr>
       </w:pPr>
-      <w:hyperlink r:id="rId33" w:history="1">
+      <w:hyperlink r:id="rId35" w:history="1">
         <w:r>
           <w:rPr>
             <w:rStyle w:val="Hyperlink"/>
@@ -7127,7 +8368,7 @@
           </w14:textOutline>
         </w:rPr>
       </w:pPr>
-      <w:hyperlink r:id="rId34" w:history="1">
+      <w:hyperlink r:id="rId36" w:history="1">
         <w:r>
           <w:rPr>
             <w:rStyle w:val="Hyperlink"/>
@@ -7212,7 +8453,7 @@
           </w14:textOutline>
         </w:rPr>
       </w:pPr>
-      <w:hyperlink r:id="rId35" w:history="1">
+      <w:hyperlink r:id="rId37" w:history="1">
         <w:r>
           <w:rPr>
             <w:rStyle w:val="Hyperlink"/>
@@ -7297,7 +8538,7 @@
           </w14:textOutline>
         </w:rPr>
       </w:pPr>
-      <w:hyperlink r:id="rId36" w:history="1">
+      <w:hyperlink r:id="rId38" w:history="1">
         <w:r>
           <w:rPr>
             <w:rStyle w:val="Hyperlink"/>
@@ -7382,7 +8623,7 @@
           </w14:textOutline>
         </w:rPr>
       </w:pPr>
-      <w:hyperlink r:id="rId37" w:history="1">
+      <w:hyperlink r:id="rId39" w:history="1">
         <w:r>
           <w:rPr>
             <w:rStyle w:val="Hyperlink"/>
@@ -7468,7 +8709,7 @@
           </w14:textOutline>
         </w:rPr>
       </w:pPr>
-      <w:hyperlink r:id="rId38" w:history="1">
+      <w:hyperlink r:id="rId40" w:history="1">
         <w:r>
           <w:rPr>
             <w:rStyle w:val="Hyperlink"/>
@@ -7536,7 +8777,7 @@
           </w14:textOutline>
         </w:rPr>
       </w:pPr>
-      <w:hyperlink r:id="rId39" w:history="1">
+      <w:hyperlink r:id="rId41" w:history="1">
         <w:r>
           <w:rPr>
             <w:rStyle w:val="Hyperlink"/>
@@ -7604,7 +8845,7 @@
           </w14:textOutline>
         </w:rPr>
       </w:pPr>
-      <w:hyperlink r:id="rId40" w:history="1">
+      <w:hyperlink r:id="rId42" w:history="1">
         <w:r>
           <w:rPr>
             <w:rStyle w:val="Hyperlink"/>
@@ -7672,7 +8913,7 @@
           </w14:textOutline>
         </w:rPr>
       </w:pPr>
-      <w:hyperlink r:id="rId41" w:history="1">
+      <w:hyperlink r:id="rId43" w:history="1">
         <w:r>
           <w:rPr>
             <w:rStyle w:val="Hyperlink"/>
@@ -7693,19 +8934,11 @@
     </w:p>
     <w:p>
       <w:r>
-        <w:t xml:space="preserve">Remote repair, </w:t>
-      </w:r>
-      <w:proofErr w:type="gramStart"/>
-      <w:r>
-        <w:t>diagnostics</w:t>
-      </w:r>
-      <w:proofErr w:type="gramEnd"/>
-      <w:r>
-        <w:t xml:space="preserve"> and maintenance</w:t>
-      </w:r>
-    </w:p>
-    <w:p>
-      <w:hyperlink r:id="rId42" w:history="1">
+        <w:t>Remote repair, diagnostics and maintenance</w:t>
+      </w:r>
+    </w:p>
+    <w:p>
+      <w:hyperlink r:id="rId44" w:history="1">
         <w:r>
           <w:rPr>
             <w:rStyle w:val="Hyperlink"/>
@@ -7720,7 +8953,7 @@
       </w:r>
     </w:p>
     <w:p>
-      <w:hyperlink r:id="rId43" w:history="1">
+      <w:hyperlink r:id="rId45" w:history="1">
         <w:r>
           <w:rPr>
             <w:rStyle w:val="Hyperlink"/>
@@ -7731,6 +8964,53 @@
     </w:p>
     <w:p/>
     <w:p>
+      <w:r>
+        <w:t>This Robotic arm can lend a hel</w:t>
+      </w:r>
+      <w:r>
+        <w:t>ping hand with repairs</w:t>
+      </w:r>
+    </w:p>
+    <w:p>
+      <w:hyperlink r:id="rId46" w:history="1">
+        <w:r>
+          <w:rPr>
+            <w:rStyle w:val="Hyperlink"/>
+          </w:rPr>
+          <w:t>https://www.popularmechanics.com/technology/robots/a29712497/robot-repair-arm/</w:t>
+        </w:r>
+      </w:hyperlink>
+    </w:p>
+    <w:p/>
+    <w:p>
+      <w:pPr>
+        <w:rPr>
+          <w:sz w:val="8"/>
+          <w:szCs w:val="8"/>
+        </w:rPr>
+      </w:pPr>
+      <w:r>
+        <w:rPr>
+          <w:rStyle w:val="a-size-large"/>
+          <w:rFonts w:ascii="Arial" w:hAnsi="Arial" w:cs="Arial"/>
+          <w:color w:val="0F1111"/>
+        </w:rPr>
+        <w:t>Premium Mechanical Arm Claw with Servo for Robot Hand, Black Metal Robot Gripper Kit, RC Fingers Paw DIY Robotic Part Manipulator Clamp for Arduino, School Science Project, Experiment, STEAM</w:t>
+      </w:r>
+    </w:p>
+    <w:p>
+      <w:hyperlink r:id="rId47" w:history="1">
+        <w:r>
+          <w:rPr>
+            <w:rStyle w:val="Hyperlink"/>
+          </w:rPr>
+          <w:t>https://www.amazon.com/Premium-Mechanical-Gripper-Manipulator-Experiment/dp/B0BCYQQ4NG?th=1</w:t>
+        </w:r>
+      </w:hyperlink>
+    </w:p>
+    <w:p/>
+    <w:p/>
+    <w:p>
       <w:pPr>
         <w:rPr>
           <w:color w:val="0563C1" w:themeColor="hyperlink"/>
@@ -7749,7 +9029,7 @@
           <w:numId w:val="2"/>
         </w:numPr>
       </w:pPr>
-      <w:bookmarkStart w:id="12" w:name="_Toc150970032"/>
+      <w:bookmarkStart w:id="12" w:name="_Toc161419569"/>
       <w:r>
         <w:lastRenderedPageBreak/>
         <w:t>Appendix</w:t>
@@ -7759,8 +9039,8 @@
     <w:p/>
     <w:p/>
     <w:sectPr>
-      <w:headerReference w:type="default" r:id="rId44"/>
-      <w:footerReference w:type="default" r:id="rId45"/>
+      <w:headerReference w:type="default" r:id="rId48"/>
+      <w:footerReference w:type="default" r:id="rId49"/>
       <w:pgSz w:w="11906" w:h="16838"/>
       <w:pgMar w:top="1440" w:right="1440" w:bottom="1440" w:left="1440" w:header="708" w:footer="708" w:gutter="0"/>
       <w:pgNumType w:start="0"/>
@@ -8969,6 +10249,22 @@
       <w:szCs w:val="18"/>
     </w:rPr>
   </w:style>
+  <w:style w:type="character" w:styleId="Strong">
+    <w:name w:val="Strong"/>
+    <w:basedOn w:val="DefaultParagraphFont"/>
+    <w:uiPriority w:val="22"/>
+    <w:qFormat/>
+    <w:rsid w:val="00721D74"/>
+    <w:rPr>
+      <w:b/>
+      <w:bCs/>
+    </w:rPr>
+  </w:style>
+  <w:style w:type="character" w:customStyle="1" w:styleId="a-size-large">
+    <w:name w:val="a-size-large"/>
+    <w:basedOn w:val="DefaultParagraphFont"/>
+    <w:rsid w:val="00BF16F1"/>
+  </w:style>
 </w:styles>
 </file>
 
@@ -8997,7 +10293,7 @@
           </w:pPr>
           <w:r>
             <w:rPr>
-              <w:color w:val="4472C4" w:themeColor="accent1"/>
+              <w:color w:val="156082" w:themeColor="accent1"/>
             </w:rPr>
             <w:t>[Document title]</w:t>
           </w:r>
@@ -9070,6 +10366,25 @@
     <w:pitch w:val="variable"/>
     <w:sig w:usb0="00008007" w:usb1="00000000" w:usb2="00000000" w:usb3="00000000" w:csb0="00000093" w:csb1="00000000"/>
   </w:font>
+  <w:font w:name="Arial">
+    <w:panose1 w:val="020B0604020202020204"/>
+    <w:charset w:val="00"/>
+    <w:family w:val="swiss"/>
+    <w:pitch w:val="variable"/>
+    <w:sig w:usb0="E0002EFF" w:usb1="C000785B" w:usb2="00000009" w:usb3="00000000" w:csb0="000001FF" w:csb1="00000000"/>
+  </w:font>
+  <w:font w:name="Aptos">
+    <w:charset w:val="00"/>
+    <w:family w:val="swiss"/>
+    <w:pitch w:val="variable"/>
+    <w:sig w:usb0="20000287" w:usb1="00000003" w:usb2="00000000" w:usb3="00000000" w:csb0="0000019F" w:csb1="00000000"/>
+  </w:font>
+  <w:font w:name="Aptos Display">
+    <w:charset w:val="00"/>
+    <w:family w:val="swiss"/>
+    <w:pitch w:val="variable"/>
+    <w:sig w:usb0="20000287" w:usb1="00000003" w:usb2="00000000" w:usb3="00000000" w:csb0="0000019F" w:csb1="00000000"/>
+  </w:font>
 </w:fonts>
 </file>
 
@@ -9097,6 +10412,8 @@
     <w:rsid w:val="0099775B"/>
     <w:rsid w:val="00A216A5"/>
     <w:rsid w:val="00A74FDF"/>
+    <w:rsid w:val="00C92627"/>
+    <w:rsid w:val="00D95933"/>
     <w:rsid w:val="00F962D1"/>
   </w:rsids>
   <m:mathPr>

</xml_diff>

<commit_message>
Added week 17 work
</commit_message>
<xml_diff>
--- a/FYP Draft Report.docx
+++ b/FYP Draft Report.docx
@@ -6291,6 +6291,7 @@
       </w:pPr>
       <w:r>
         <w:rPr>
+          <w:noProof/>
           <w:color w:val="000000" w:themeColor="text1"/>
           <w14:shadow w14:blurRad="38100" w14:dist="19050" w14:dir="2700000" w14:sx="100000" w14:sy="100000" w14:kx="0" w14:ky="0" w14:algn="tl">
             <w14:schemeClr w14:val="dk1">
@@ -6873,21 +6874,8 @@
                 <w:lang w:eastAsia="en-AU"/>
                 <w14:ligatures w14:val="none"/>
               </w:rPr>
-              <w:t xml:space="preserve">kintsugi </w:t>
-            </w:r>
-            <w:proofErr w:type="spellStart"/>
-            <w:r>
-              <w:rPr>
-                <w:rFonts w:ascii="Times New Roman" w:eastAsia="Times New Roman" w:hAnsi="Times New Roman" w:cs="Times New Roman"/>
-                <w:kern w:val="0"/>
-                <w:sz w:val="24"/>
-                <w:szCs w:val="24"/>
-                <w:lang w:eastAsia="en-AU"/>
-                <w14:ligatures w14:val="none"/>
-              </w:rPr>
-              <w:t>sugru</w:t>
-            </w:r>
-            <w:proofErr w:type="spellEnd"/>
+              <w:t>kintsugi sugru</w:t>
+            </w:r>
           </w:p>
         </w:tc>
       </w:tr>
@@ -7024,21 +7012,8 @@
                 <w:lang w:eastAsia="en-AU"/>
                 <w14:ligatures w14:val="none"/>
               </w:rPr>
-              <w:t xml:space="preserve">darning </w:t>
-            </w:r>
-            <w:proofErr w:type="spellStart"/>
-            <w:r>
-              <w:rPr>
-                <w:rFonts w:ascii="Times New Roman" w:eastAsia="Times New Roman" w:hAnsi="Times New Roman" w:cs="Times New Roman"/>
-                <w:kern w:val="0"/>
-                <w:sz w:val="24"/>
-                <w:szCs w:val="24"/>
-                <w:lang w:eastAsia="en-AU"/>
-                <w14:ligatures w14:val="none"/>
-              </w:rPr>
-              <w:t>sugru</w:t>
-            </w:r>
-            <w:proofErr w:type="spellEnd"/>
+              <w:t>darning sugru</w:t>
+            </w:r>
           </w:p>
         </w:tc>
       </w:tr>
@@ -7097,7 +7072,6 @@
                 <w14:ligatures w14:val="none"/>
               </w:rPr>
             </w:pPr>
-            <w:proofErr w:type="spellStart"/>
             <w:r>
               <w:rPr>
                 <w:rFonts w:ascii="Times New Roman" w:eastAsia="Times New Roman" w:hAnsi="Times New Roman" w:cs="Times New Roman"/>
@@ -7107,19 +7081,7 @@
                 <w:lang w:eastAsia="en-AU"/>
                 <w14:ligatures w14:val="none"/>
               </w:rPr>
-              <w:t>boro</w:t>
-            </w:r>
-            <w:proofErr w:type="spellEnd"/>
-            <w:r>
-              <w:rPr>
-                <w:rFonts w:ascii="Times New Roman" w:eastAsia="Times New Roman" w:hAnsi="Times New Roman" w:cs="Times New Roman"/>
-                <w:kern w:val="0"/>
-                <w:sz w:val="24"/>
-                <w:szCs w:val="24"/>
-                <w:lang w:eastAsia="en-AU"/>
-                <w14:ligatures w14:val="none"/>
-              </w:rPr>
-              <w:t xml:space="preserve"> (A special way of repairing Japanese traditional clothes)</w:t>
+              <w:t>boro (A special way of repairing Japanese traditional clothes)</w:t>
             </w:r>
           </w:p>
         </w:tc>
@@ -7248,7 +7210,6 @@
                 <w14:ligatures w14:val="none"/>
               </w:rPr>
             </w:pPr>
-            <w:proofErr w:type="spellStart"/>
             <w:r>
               <w:rPr>
                 <w:rFonts w:ascii="Times New Roman" w:eastAsia="Times New Roman" w:hAnsi="Times New Roman" w:cs="Times New Roman"/>
@@ -7258,19 +7219,7 @@
                 <w:lang w:eastAsia="en-AU"/>
                 <w14:ligatures w14:val="none"/>
               </w:rPr>
-              <w:t>sugru</w:t>
-            </w:r>
-            <w:proofErr w:type="spellEnd"/>
-            <w:r>
-              <w:rPr>
-                <w:rFonts w:ascii="Times New Roman" w:eastAsia="Times New Roman" w:hAnsi="Times New Roman" w:cs="Times New Roman"/>
-                <w:kern w:val="0"/>
-                <w:sz w:val="24"/>
-                <w:szCs w:val="24"/>
-                <w:lang w:eastAsia="en-AU"/>
-                <w14:ligatures w14:val="none"/>
-              </w:rPr>
-              <w:t xml:space="preserve"> patching</w:t>
+              <w:t>sugru patching</w:t>
             </w:r>
           </w:p>
         </w:tc>
@@ -8999,6 +8948,11 @@
       </w:r>
     </w:p>
     <w:p>
+      <w:pPr>
+        <w:rPr>
+          <w:rStyle w:val="Hyperlink"/>
+        </w:rPr>
+      </w:pPr>
       <w:hyperlink r:id="rId47" w:history="1">
         <w:r>
           <w:rPr>
@@ -9008,6 +8962,21 @@
         </w:r>
       </w:hyperlink>
     </w:p>
+    <w:p>
+      <w:r>
+        <w:t>Phone Repair Common tools</w:t>
+      </w:r>
+    </w:p>
+    <w:p>
+      <w:hyperlink r:id="rId48" w:history="1">
+        <w:r>
+          <w:rPr>
+            <w:rStyle w:val="Hyperlink"/>
+          </w:rPr>
+          <w:t>https://blog.repairdesk.co/2021/08/23/repair-tools-for-your-cell-phone-repair-business/</w:t>
+        </w:r>
+      </w:hyperlink>
+    </w:p>
     <w:p/>
     <w:p/>
     <w:p>
@@ -9039,8 +9008,8 @@
     <w:p/>
     <w:p/>
     <w:sectPr>
-      <w:headerReference w:type="default" r:id="rId48"/>
-      <w:footerReference w:type="default" r:id="rId49"/>
+      <w:headerReference w:type="default" r:id="rId49"/>
+      <w:footerReference w:type="default" r:id="rId50"/>
       <w:pgSz w:w="11906" w:h="16838"/>
       <w:pgMar w:top="1440" w:right="1440" w:bottom="1440" w:left="1440" w:header="708" w:footer="708" w:gutter="0"/>
       <w:pgNumType w:start="0"/>
@@ -10414,6 +10383,7 @@
     <w:rsid w:val="00A74FDF"/>
     <w:rsid w:val="00C92627"/>
     <w:rsid w:val="00D95933"/>
+    <w:rsid w:val="00F9167E"/>
     <w:rsid w:val="00F962D1"/>
   </w:rsids>
   <m:mathPr>

</xml_diff>

<commit_message>
Added week 18 work
</commit_message>
<xml_diff>
--- a/FYP Draft Report.docx
+++ b/FYP Draft Report.docx
@@ -4118,7 +4118,7 @@
       <w:pPr>
         <w:pStyle w:val="Heading1"/>
       </w:pPr>
-      <w:bookmarkStart w:id="0" w:name="_Toc161419557"/>
+      <w:bookmarkStart w:id="0" w:name="_Toc165020723"/>
       <w:r>
         <w:lastRenderedPageBreak/>
         <w:t>Executive Summary</w:t>
@@ -4132,6 +4132,23 @@
       </w:r>
     </w:p>
     <w:p>
+      <w:r>
+        <w:t>Finding ways to preserve</w:t>
+      </w:r>
+      <w:r>
+        <w:t xml:space="preserve"> communication is very essential to our modern way of life. Repairing and recycling i</w:t>
+      </w:r>
+      <w:r>
+        <w:t xml:space="preserve">s crucial in the preservation of that modern </w:t>
+      </w:r>
+      <w:r>
+        <w:t>means of interaction.</w:t>
+      </w:r>
+      <w:r>
+        <w:t xml:space="preserve"> In a world with rising numbers of AI and automated technology, it is time for our devices to be fixed automatically.</w:t>
+      </w:r>
+    </w:p>
+    <w:p>
       <w:pPr>
         <w:rPr>
           <w:sz w:val="28"/>
@@ -4139,19 +4156,28 @@
         </w:rPr>
       </w:pPr>
       <w:r>
-        <w:t>Finding ways to preserve</w:t>
-      </w:r>
-      <w:r>
-        <w:t xml:space="preserve"> communication is very essential to our modern way of life. Repairing and recycling i</w:t>
-      </w:r>
-      <w:r>
-        <w:t xml:space="preserve">s crucial in the preservation of that modern </w:t>
-      </w:r>
-      <w:r>
-        <w:t>means of interaction.</w:t>
-      </w:r>
-      <w:r>
-        <w:t xml:space="preserve"> In a world with rising numbers of AI and automated technology, it is time for our devices to be fixed automatically.</w:t>
+        <w:t>There are multiple mobile phone companies across the whole world. They all have their own blueprints for their products.</w:t>
+      </w:r>
+      <w:r>
+        <w:t xml:space="preserve"> Some require original parts for replacement, and some can be done with </w:t>
+      </w:r>
+      <w:r>
+        <w:t>aftermarket</w:t>
+      </w:r>
+      <w:r>
+        <w:t xml:space="preserve"> p</w:t>
+      </w:r>
+      <w:r>
+        <w:t>roducts</w:t>
+      </w:r>
+      <w:r>
+        <w:t>.</w:t>
+      </w:r>
+      <w:r>
+        <w:t xml:space="preserve"> Decisions of these repairs are challenging for the common person. As the new age of automation arises, we are bound to</w:t>
+      </w:r>
+      <w:r>
+        <w:t xml:space="preserve"> meet a turning point where phone repair and solutions are easier to automize than the touch of human error.</w:t>
       </w:r>
       <w:r>
         <w:rPr>
@@ -4220,7 +4246,7 @@
           <w:r>
             <w:fldChar w:fldCharType="separate"/>
           </w:r>
-          <w:hyperlink w:anchor="_Toc161419557" w:history="1">
+          <w:hyperlink w:anchor="_Toc165020723" w:history="1">
             <w:r>
               <w:rPr>
                 <w:rStyle w:val="Hyperlink"/>
@@ -4247,7 +4273,7 @@
                 <w:noProof/>
                 <w:webHidden/>
               </w:rPr>
-              <w:instrText xml:space="preserve"> PAGEREF _Toc161419557 \h </w:instrText>
+              <w:instrText xml:space="preserve"> PAGEREF _Toc165020723 \h </w:instrText>
             </w:r>
             <w:r>
               <w:rPr>
@@ -4293,7 +4319,7 @@
               <w:lang w:eastAsia="en-AU"/>
             </w:rPr>
           </w:pPr>
-          <w:hyperlink w:anchor="_Toc161419558" w:history="1">
+          <w:hyperlink w:anchor="_Toc165020724" w:history="1">
             <w:r>
               <w:rPr>
                 <w:rStyle w:val="Hyperlink"/>
@@ -4337,7 +4363,7 @@
                 <w:noProof/>
                 <w:webHidden/>
               </w:rPr>
-              <w:instrText xml:space="preserve"> PAGEREF _Toc161419558 \h </w:instrText>
+              <w:instrText xml:space="preserve"> PAGEREF _Toc165020724 \h </w:instrText>
             </w:r>
             <w:r>
               <w:rPr>
@@ -4383,7 +4409,7 @@
               <w:lang w:eastAsia="en-AU"/>
             </w:rPr>
           </w:pPr>
-          <w:hyperlink w:anchor="_Toc161419559" w:history="1">
+          <w:hyperlink w:anchor="_Toc165020725" w:history="1">
             <w:r>
               <w:rPr>
                 <w:rStyle w:val="Hyperlink"/>
@@ -4427,7 +4453,7 @@
                 <w:noProof/>
                 <w:webHidden/>
               </w:rPr>
-              <w:instrText xml:space="preserve"> PAGEREF _Toc161419559 \h </w:instrText>
+              <w:instrText xml:space="preserve"> PAGEREF _Toc165020725 \h </w:instrText>
             </w:r>
             <w:r>
               <w:rPr>
@@ -4473,7 +4499,7 @@
               <w:lang w:eastAsia="en-AU"/>
             </w:rPr>
           </w:pPr>
-          <w:hyperlink w:anchor="_Toc161419560" w:history="1">
+          <w:hyperlink w:anchor="_Toc165020726" w:history="1">
             <w:r>
               <w:rPr>
                 <w:rStyle w:val="Hyperlink"/>
@@ -4517,7 +4543,7 @@
                 <w:noProof/>
                 <w:webHidden/>
               </w:rPr>
-              <w:instrText xml:space="preserve"> PAGEREF _Toc161419560 \h </w:instrText>
+              <w:instrText xml:space="preserve"> PAGEREF _Toc165020726 \h </w:instrText>
             </w:r>
             <w:r>
               <w:rPr>
@@ -4563,7 +4589,7 @@
               <w:lang w:eastAsia="en-AU"/>
             </w:rPr>
           </w:pPr>
-          <w:hyperlink w:anchor="_Toc161419561" w:history="1">
+          <w:hyperlink w:anchor="_Toc165020727" w:history="1">
             <w:r>
               <w:rPr>
                 <w:rStyle w:val="Hyperlink"/>
@@ -4607,7 +4633,7 @@
                 <w:noProof/>
                 <w:webHidden/>
               </w:rPr>
-              <w:instrText xml:space="preserve"> PAGEREF _Toc161419561 \h </w:instrText>
+              <w:instrText xml:space="preserve"> PAGEREF _Toc165020727 \h </w:instrText>
             </w:r>
             <w:r>
               <w:rPr>
@@ -4653,7 +4679,7 @@
               <w:lang w:eastAsia="en-AU"/>
             </w:rPr>
           </w:pPr>
-          <w:hyperlink w:anchor="_Toc161419562" w:history="1">
+          <w:hyperlink w:anchor="_Toc165020728" w:history="1">
             <w:r>
               <w:rPr>
                 <w:rStyle w:val="Hyperlink"/>
@@ -4697,7 +4723,7 @@
                 <w:noProof/>
                 <w:webHidden/>
               </w:rPr>
-              <w:instrText xml:space="preserve"> PAGEREF _Toc161419562 \h </w:instrText>
+              <w:instrText xml:space="preserve"> PAGEREF _Toc165020728 \h </w:instrText>
             </w:r>
             <w:r>
               <w:rPr>
@@ -4743,7 +4769,7 @@
               <w:lang w:eastAsia="en-AU"/>
             </w:rPr>
           </w:pPr>
-          <w:hyperlink w:anchor="_Toc161419563" w:history="1">
+          <w:hyperlink w:anchor="_Toc165020729" w:history="1">
             <w:r>
               <w:rPr>
                 <w:rStyle w:val="Hyperlink"/>
@@ -4787,7 +4813,7 @@
                 <w:noProof/>
                 <w:webHidden/>
               </w:rPr>
-              <w:instrText xml:space="preserve"> PAGEREF _Toc161419563 \h </w:instrText>
+              <w:instrText xml:space="preserve"> PAGEREF _Toc165020729 \h </w:instrText>
             </w:r>
             <w:r>
               <w:rPr>
@@ -4833,7 +4859,7 @@
               <w:lang w:eastAsia="en-AU"/>
             </w:rPr>
           </w:pPr>
-          <w:hyperlink w:anchor="_Toc161419564" w:history="1">
+          <w:hyperlink w:anchor="_Toc165020730" w:history="1">
             <w:r>
               <w:rPr>
                 <w:rStyle w:val="Hyperlink"/>
@@ -4877,7 +4903,7 @@
                 <w:noProof/>
                 <w:webHidden/>
               </w:rPr>
-              <w:instrText xml:space="preserve"> PAGEREF _Toc161419564 \h </w:instrText>
+              <w:instrText xml:space="preserve"> PAGEREF _Toc165020730 \h </w:instrText>
             </w:r>
             <w:r>
               <w:rPr>
@@ -4923,7 +4949,7 @@
               <w:lang w:eastAsia="en-AU"/>
             </w:rPr>
           </w:pPr>
-          <w:hyperlink w:anchor="_Toc161419565" w:history="1">
+          <w:hyperlink w:anchor="_Toc165020731" w:history="1">
             <w:r>
               <w:rPr>
                 <w:rStyle w:val="Hyperlink"/>
@@ -4967,7 +4993,7 @@
                 <w:noProof/>
                 <w:webHidden/>
               </w:rPr>
-              <w:instrText xml:space="preserve"> PAGEREF _Toc161419565 \h </w:instrText>
+              <w:instrText xml:space="preserve"> PAGEREF _Toc165020731 \h </w:instrText>
             </w:r>
             <w:r>
               <w:rPr>
@@ -5013,7 +5039,7 @@
               <w:lang w:eastAsia="en-AU"/>
             </w:rPr>
           </w:pPr>
-          <w:hyperlink w:anchor="_Toc161419566" w:history="1">
+          <w:hyperlink w:anchor="_Toc165020732" w:history="1">
             <w:r>
               <w:rPr>
                 <w:rStyle w:val="Hyperlink"/>
@@ -5057,7 +5083,7 @@
                 <w:noProof/>
                 <w:webHidden/>
               </w:rPr>
-              <w:instrText xml:space="preserve"> PAGEREF _Toc161419566 \h </w:instrText>
+              <w:instrText xml:space="preserve"> PAGEREF _Toc165020732 \h </w:instrText>
             </w:r>
             <w:r>
               <w:rPr>
@@ -5103,7 +5129,7 @@
               <w:lang w:eastAsia="en-AU"/>
             </w:rPr>
           </w:pPr>
-          <w:hyperlink w:anchor="_Toc161419567" w:history="1">
+          <w:hyperlink w:anchor="_Toc165020733" w:history="1">
             <w:r>
               <w:rPr>
                 <w:rStyle w:val="Hyperlink"/>
@@ -5147,7 +5173,7 @@
                 <w:noProof/>
                 <w:webHidden/>
               </w:rPr>
-              <w:instrText xml:space="preserve"> PAGEREF _Toc161419567 \h </w:instrText>
+              <w:instrText xml:space="preserve"> PAGEREF _Toc165020733 \h </w:instrText>
             </w:r>
             <w:r>
               <w:rPr>
@@ -5193,7 +5219,7 @@
               <w:lang w:eastAsia="en-AU"/>
             </w:rPr>
           </w:pPr>
-          <w:hyperlink w:anchor="_Toc161419568" w:history="1">
+          <w:hyperlink w:anchor="_Toc165020734" w:history="1">
             <w:r>
               <w:rPr>
                 <w:rStyle w:val="Hyperlink"/>
@@ -5237,7 +5263,7 @@
                 <w:noProof/>
                 <w:webHidden/>
               </w:rPr>
-              <w:instrText xml:space="preserve"> PAGEREF _Toc161419568 \h </w:instrText>
+              <w:instrText xml:space="preserve"> PAGEREF _Toc165020734 \h </w:instrText>
             </w:r>
             <w:r>
               <w:rPr>
@@ -5283,7 +5309,7 @@
               <w:lang w:eastAsia="en-AU"/>
             </w:rPr>
           </w:pPr>
-          <w:hyperlink w:anchor="_Toc161419569" w:history="1">
+          <w:hyperlink w:anchor="_Toc165020735" w:history="1">
             <w:r>
               <w:rPr>
                 <w:rStyle w:val="Hyperlink"/>
@@ -5327,7 +5353,7 @@
                 <w:noProof/>
                 <w:webHidden/>
               </w:rPr>
-              <w:instrText xml:space="preserve"> PAGEREF _Toc161419569 \h </w:instrText>
+              <w:instrText xml:space="preserve"> PAGEREF _Toc165020735 \h </w:instrText>
             </w:r>
             <w:r>
               <w:rPr>
@@ -5401,7 +5427,7 @@
           <w:numId w:val="2"/>
         </w:numPr>
       </w:pPr>
-      <w:bookmarkStart w:id="1" w:name="_Toc161419558"/>
+      <w:bookmarkStart w:id="1" w:name="_Toc165020724"/>
       <w:r>
         <w:lastRenderedPageBreak/>
         <w:t>Introduction</w:t>
@@ -5411,7 +5437,13 @@
     <w:p/>
     <w:p>
       <w:r>
-        <w:t>In this project we will deal with the process of electronics repair and come to a modern innovative solution that involves automation. This project’s primary goal is to come up with a system that can identify hardware faults, analyse, and rectify.</w:t>
+        <w:t xml:space="preserve">In this project we will deal with the process of electronics repair and come to a modern innovative solution that involves automation. This project’s primary goal is to </w:t>
+      </w:r>
+      <w:r>
+        <w:t>produce</w:t>
+      </w:r>
+      <w:r>
+        <w:t xml:space="preserve"> a system that can identify hardware faults, analyse, and rectify.</w:t>
       </w:r>
     </w:p>
     <w:p>
@@ -5427,6 +5459,11 @@
     <w:p>
       <w:r>
         <w:t>The required diagnostics will involve all with the help of repair knowledge integrated with machine learning which can solve most repair problems. For repairs on complicated circuits like motherboard and PCBs it will require thermal imaging to seek damages precisely.</w:t>
+      </w:r>
+    </w:p>
+    <w:p>
+      <w:r>
+        <w:t>This topic is only the beginning of this discussion, as we discuss future possibilities of expanding these findings.</w:t>
       </w:r>
     </w:p>
     <w:p>
@@ -5450,7 +5487,7 @@
           <w:numId w:val="2"/>
         </w:numPr>
       </w:pPr>
-      <w:bookmarkStart w:id="2" w:name="_Toc161419559"/>
+      <w:bookmarkStart w:id="2" w:name="_Toc165020725"/>
       <w:r>
         <w:lastRenderedPageBreak/>
         <w:t>Literature R</w:t>
@@ -5462,6 +5499,72 @@
         <w:t>view</w:t>
       </w:r>
       <w:bookmarkEnd w:id="2"/>
+    </w:p>
+    <w:p>
+      <w:pPr>
+        <w:pStyle w:val="Heading2"/>
+        <w:numPr>
+          <w:ilvl w:val="1"/>
+          <w:numId w:val="2"/>
+        </w:numPr>
+      </w:pPr>
+      <w:r>
+        <w:t>Existing Literature</w:t>
+      </w:r>
+    </w:p>
+    <w:p>
+      <w:r>
+        <w:br w:type="page"/>
+      </w:r>
+    </w:p>
+    <w:p/>
+    <w:p>
+      <w:pPr>
+        <w:pStyle w:val="Heading2"/>
+        <w:numPr>
+          <w:ilvl w:val="1"/>
+          <w:numId w:val="2"/>
+        </w:numPr>
+      </w:pPr>
+      <w:r>
+        <w:t>Critical Evaluation</w:t>
+      </w:r>
+    </w:p>
+    <w:p>
+      <w:r>
+        <w:br w:type="page"/>
+      </w:r>
+    </w:p>
+    <w:p/>
+    <w:p>
+      <w:pPr>
+        <w:pStyle w:val="Heading2"/>
+        <w:numPr>
+          <w:ilvl w:val="1"/>
+          <w:numId w:val="2"/>
+        </w:numPr>
+      </w:pPr>
+      <w:r>
+        <w:t>Gap Identification</w:t>
+      </w:r>
+    </w:p>
+    <w:p>
+      <w:r>
+        <w:br w:type="page"/>
+      </w:r>
+    </w:p>
+    <w:p/>
+    <w:p>
+      <w:pPr>
+        <w:pStyle w:val="Heading2"/>
+        <w:numPr>
+          <w:ilvl w:val="1"/>
+          <w:numId w:val="2"/>
+        </w:numPr>
+      </w:pPr>
+      <w:r>
+        <w:t>Study Justification</w:t>
+      </w:r>
     </w:p>
     <w:p/>
     <w:p>
@@ -5876,7 +5979,7 @@
           <w:numId w:val="2"/>
         </w:numPr>
       </w:pPr>
-      <w:bookmarkStart w:id="3" w:name="_Toc161419560"/>
+      <w:bookmarkStart w:id="3" w:name="_Toc165020726"/>
       <w:r>
         <w:lastRenderedPageBreak/>
         <w:t>Methodology</w:t>
@@ -5891,7 +5994,19 @@
           <w:numId w:val="2"/>
         </w:numPr>
       </w:pPr>
-      <w:bookmarkStart w:id="4" w:name="_Toc161419561"/>
+      <w:r>
+        <w:t>Design Research</w:t>
+      </w:r>
+      <w:bookmarkStart w:id="4" w:name="_Toc165020727"/>
+    </w:p>
+    <w:p>
+      <w:pPr>
+        <w:pStyle w:val="Heading3"/>
+        <w:ind w:firstLine="720"/>
+      </w:pPr>
+      <w:r>
+        <w:t>3.1.1</w:t>
+      </w:r>
       <w:r>
         <w:t>Fault Detection using Thermal Imaging</w:t>
       </w:r>
@@ -6344,14 +6459,70 @@
     </w:p>
     <w:p>
       <w:pPr>
+        <w:pStyle w:val="Heading2"/>
+        <w:numPr>
+          <w:ilvl w:val="1"/>
+          <w:numId w:val="2"/>
+        </w:numPr>
+      </w:pPr>
+      <w:r>
+        <w:t>Data Collection</w:t>
+      </w:r>
+    </w:p>
+    <w:p>
+      <w:r>
+        <w:br w:type="page"/>
+      </w:r>
+    </w:p>
+    <w:p/>
+    <w:p>
+      <w:pPr>
+        <w:pStyle w:val="Heading2"/>
+        <w:numPr>
+          <w:ilvl w:val="1"/>
+          <w:numId w:val="2"/>
+        </w:numPr>
+      </w:pPr>
+      <w:r>
+        <w:t>Data Analysis</w:t>
+      </w:r>
+    </w:p>
+    <w:p>
+      <w:r>
+        <w:br w:type="page"/>
+      </w:r>
+    </w:p>
+    <w:p/>
+    <w:p>
+      <w:pPr>
+        <w:pStyle w:val="Heading2"/>
+        <w:numPr>
+          <w:ilvl w:val="1"/>
+          <w:numId w:val="2"/>
+        </w:numPr>
+      </w:pPr>
+      <w:r>
+        <w:t>Limitations</w:t>
+      </w:r>
+    </w:p>
+    <w:p>
+      <w:r>
+        <w:br w:type="page"/>
+      </w:r>
+    </w:p>
+    <w:p/>
+    <w:p>
+      <w:pPr>
+        <w:pStyle w:val="ListParagraph"/>
+      </w:pPr>
+    </w:p>
+    <w:p>
+      <w:pPr>
         <w:rPr>
           <w:sz w:val="26"/>
           <w:szCs w:val="26"/>
         </w:rPr>
       </w:pPr>
-      <w:r>
-        <w:br w:type="page"/>
-      </w:r>
     </w:p>
     <w:p>
       <w:pPr>
@@ -6361,9 +6532,8 @@
           <w:numId w:val="2"/>
         </w:numPr>
       </w:pPr>
-      <w:bookmarkStart w:id="5" w:name="_Toc161419562"/>
-      <w:r>
-        <w:lastRenderedPageBreak/>
+      <w:bookmarkStart w:id="5" w:name="_Toc165020728"/>
+      <w:r>
         <w:t>Problem Statement</w:t>
       </w:r>
       <w:bookmarkEnd w:id="5"/>
@@ -6371,16 +6541,22 @@
     <w:p>
       <w:pPr>
         <w:pStyle w:val="Heading1"/>
-      </w:pPr>
-    </w:p>
-    <w:p>
-      <w:pPr>
-        <w:rPr>
-          <w:rFonts w:asciiTheme="majorHAnsi" w:eastAsiaTheme="majorEastAsia" w:hAnsiTheme="majorHAnsi" w:cstheme="majorBidi"/>
-          <w:color w:val="2F5496" w:themeColor="accent1" w:themeShade="BF"/>
-          <w:sz w:val="32"/>
-          <w:szCs w:val="32"/>
-        </w:rPr>
+        <w:numPr>
+          <w:ilvl w:val="1"/>
+          <w:numId w:val="2"/>
+        </w:numPr>
+      </w:pPr>
+      <w:r>
+        <w:t>Knowledge Gap</w:t>
+      </w:r>
+    </w:p>
+    <w:p>
+      <w:pPr>
+        <w:pStyle w:val="Heading1"/>
+        <w:numPr>
+          <w:ilvl w:val="1"/>
+          <w:numId w:val="2"/>
+        </w:numPr>
       </w:pPr>
       <w:r>
         <w:br w:type="page"/>
@@ -6394,7 +6570,7 @@
           <w:numId w:val="2"/>
         </w:numPr>
       </w:pPr>
-      <w:bookmarkStart w:id="6" w:name="_Toc161419563"/>
+      <w:bookmarkStart w:id="6" w:name="_Toc165020729"/>
       <w:r>
         <w:lastRenderedPageBreak/>
         <w:t>Discussion</w:t>
@@ -6874,8 +7050,54 @@
                 <w:lang w:eastAsia="en-AU"/>
                 <w14:ligatures w14:val="none"/>
               </w:rPr>
-              <w:t>kintsugi sugru</w:t>
-            </w:r>
+              <w:t>K</w:t>
+            </w:r>
+            <w:r>
+              <w:rPr>
+                <w:rFonts w:ascii="Times New Roman" w:eastAsia="Times New Roman" w:hAnsi="Times New Roman" w:cs="Times New Roman"/>
+                <w:kern w:val="0"/>
+                <w:sz w:val="24"/>
+                <w:szCs w:val="24"/>
+                <w:lang w:eastAsia="en-AU"/>
+                <w14:ligatures w14:val="none"/>
+              </w:rPr>
+              <w:t>intsugi</w:t>
+            </w:r>
+            <w:r>
+              <w:rPr>
+                <w:rFonts w:ascii="Times New Roman" w:eastAsia="Times New Roman" w:hAnsi="Times New Roman" w:cs="Times New Roman"/>
+                <w:kern w:val="0"/>
+                <w:sz w:val="24"/>
+                <w:szCs w:val="24"/>
+                <w:lang w:eastAsia="en-AU"/>
+                <w14:ligatures w14:val="none"/>
+              </w:rPr>
+              <w:t>-</w:t>
+            </w:r>
+            <w:proofErr w:type="spellStart"/>
+            <w:r>
+              <w:rPr>
+                <w:rFonts w:ascii="Times New Roman" w:eastAsia="Times New Roman" w:hAnsi="Times New Roman" w:cs="Times New Roman"/>
+                <w:kern w:val="0"/>
+                <w:sz w:val="24"/>
+                <w:szCs w:val="24"/>
+                <w:lang w:eastAsia="en-AU"/>
+                <w14:ligatures w14:val="none"/>
+              </w:rPr>
+              <w:t>S</w:t>
+            </w:r>
+            <w:r>
+              <w:rPr>
+                <w:rFonts w:ascii="Times New Roman" w:eastAsia="Times New Roman" w:hAnsi="Times New Roman" w:cs="Times New Roman"/>
+                <w:kern w:val="0"/>
+                <w:sz w:val="24"/>
+                <w:szCs w:val="24"/>
+                <w:lang w:eastAsia="en-AU"/>
+                <w14:ligatures w14:val="none"/>
+              </w:rPr>
+              <w:t>ugru</w:t>
+            </w:r>
+            <w:proofErr w:type="spellEnd"/>
           </w:p>
         </w:tc>
       </w:tr>
@@ -7012,8 +7234,54 @@
                 <w:lang w:eastAsia="en-AU"/>
                 <w14:ligatures w14:val="none"/>
               </w:rPr>
-              <w:t>darning sugru</w:t>
-            </w:r>
+              <w:t>D</w:t>
+            </w:r>
+            <w:r>
+              <w:rPr>
+                <w:rFonts w:ascii="Times New Roman" w:eastAsia="Times New Roman" w:hAnsi="Times New Roman" w:cs="Times New Roman"/>
+                <w:kern w:val="0"/>
+                <w:sz w:val="24"/>
+                <w:szCs w:val="24"/>
+                <w:lang w:eastAsia="en-AU"/>
+                <w14:ligatures w14:val="none"/>
+              </w:rPr>
+              <w:t>arning</w:t>
+            </w:r>
+            <w:r>
+              <w:rPr>
+                <w:rFonts w:ascii="Times New Roman" w:eastAsia="Times New Roman" w:hAnsi="Times New Roman" w:cs="Times New Roman"/>
+                <w:kern w:val="0"/>
+                <w:sz w:val="24"/>
+                <w:szCs w:val="24"/>
+                <w:lang w:eastAsia="en-AU"/>
+                <w14:ligatures w14:val="none"/>
+              </w:rPr>
+              <w:t>-</w:t>
+            </w:r>
+            <w:proofErr w:type="spellStart"/>
+            <w:r>
+              <w:rPr>
+                <w:rFonts w:ascii="Times New Roman" w:eastAsia="Times New Roman" w:hAnsi="Times New Roman" w:cs="Times New Roman"/>
+                <w:kern w:val="0"/>
+                <w:sz w:val="24"/>
+                <w:szCs w:val="24"/>
+                <w:lang w:eastAsia="en-AU"/>
+                <w14:ligatures w14:val="none"/>
+              </w:rPr>
+              <w:t>S</w:t>
+            </w:r>
+            <w:r>
+              <w:rPr>
+                <w:rFonts w:ascii="Times New Roman" w:eastAsia="Times New Roman" w:hAnsi="Times New Roman" w:cs="Times New Roman"/>
+                <w:kern w:val="0"/>
+                <w:sz w:val="24"/>
+                <w:szCs w:val="24"/>
+                <w:lang w:eastAsia="en-AU"/>
+                <w14:ligatures w14:val="none"/>
+              </w:rPr>
+              <w:t>ugru</w:t>
+            </w:r>
+            <w:proofErr w:type="spellEnd"/>
           </w:p>
         </w:tc>
       </w:tr>
@@ -7081,7 +7349,18 @@
                 <w:lang w:eastAsia="en-AU"/>
                 <w14:ligatures w14:val="none"/>
               </w:rPr>
-              <w:t>boro (A special way of repairing Japanese traditional clothes)</w:t>
+              <w:t>B</w:t>
+            </w:r>
+            <w:r>
+              <w:rPr>
+                <w:rFonts w:ascii="Times New Roman" w:eastAsia="Times New Roman" w:hAnsi="Times New Roman" w:cs="Times New Roman"/>
+                <w:kern w:val="0"/>
+                <w:sz w:val="24"/>
+                <w:szCs w:val="24"/>
+                <w:lang w:eastAsia="en-AU"/>
+                <w14:ligatures w14:val="none"/>
+              </w:rPr>
+              <w:t>oro (A special way of repairing Japanese traditional clothes)</w:t>
             </w:r>
           </w:p>
         </w:tc>
@@ -7210,6 +7489,7 @@
                 <w14:ligatures w14:val="none"/>
               </w:rPr>
             </w:pPr>
+            <w:proofErr w:type="spellStart"/>
             <w:r>
               <w:rPr>
                 <w:rFonts w:ascii="Times New Roman" w:eastAsia="Times New Roman" w:hAnsi="Times New Roman" w:cs="Times New Roman"/>
@@ -7219,7 +7499,30 @@
                 <w:lang w:eastAsia="en-AU"/>
                 <w14:ligatures w14:val="none"/>
               </w:rPr>
-              <w:t>sugru patching</w:t>
+              <w:t>S</w:t>
+            </w:r>
+            <w:r>
+              <w:rPr>
+                <w:rFonts w:ascii="Times New Roman" w:eastAsia="Times New Roman" w:hAnsi="Times New Roman" w:cs="Times New Roman"/>
+                <w:kern w:val="0"/>
+                <w:sz w:val="24"/>
+                <w:szCs w:val="24"/>
+                <w:lang w:eastAsia="en-AU"/>
+                <w14:ligatures w14:val="none"/>
+              </w:rPr>
+              <w:t>ugru</w:t>
+            </w:r>
+            <w:proofErr w:type="spellEnd"/>
+            <w:r>
+              <w:rPr>
+                <w:rFonts w:ascii="Times New Roman" w:eastAsia="Times New Roman" w:hAnsi="Times New Roman" w:cs="Times New Roman"/>
+                <w:kern w:val="0"/>
+                <w:sz w:val="24"/>
+                <w:szCs w:val="24"/>
+                <w:lang w:eastAsia="en-AU"/>
+                <w14:ligatures w14:val="none"/>
+              </w:rPr>
+              <w:t xml:space="preserve"> patching</w:t>
             </w:r>
           </w:p>
         </w:tc>
@@ -7316,14 +7619,13 @@
           <w:numId w:val="2"/>
         </w:numPr>
       </w:pPr>
-      <w:bookmarkStart w:id="7" w:name="_Toc161419564"/>
+      <w:bookmarkStart w:id="7" w:name="_Toc165020730"/>
       <w:r>
         <w:lastRenderedPageBreak/>
         <w:t>Recommendation</w:t>
       </w:r>
       <w:bookmarkEnd w:id="7"/>
     </w:p>
-    <w:p/>
     <w:p>
       <w:pPr>
         <w:pStyle w:val="Heading2"/>
@@ -7332,7 +7634,79 @@
           <w:numId w:val="2"/>
         </w:numPr>
       </w:pPr>
-      <w:bookmarkStart w:id="8" w:name="_Toc161419565"/>
+      <w:r>
+        <w:t>Further Investigation</w:t>
+      </w:r>
+    </w:p>
+    <w:p>
+      <w:r>
+        <w:br w:type="page"/>
+      </w:r>
+    </w:p>
+    <w:p/>
+    <w:p>
+      <w:pPr>
+        <w:pStyle w:val="Heading2"/>
+        <w:numPr>
+          <w:ilvl w:val="1"/>
+          <w:numId w:val="2"/>
+        </w:numPr>
+      </w:pPr>
+      <w:r>
+        <w:t>method Improvement Suggestion</w:t>
+      </w:r>
+    </w:p>
+    <w:p>
+      <w:r>
+        <w:br w:type="page"/>
+      </w:r>
+    </w:p>
+    <w:p/>
+    <w:p>
+      <w:pPr>
+        <w:pStyle w:val="Heading2"/>
+        <w:numPr>
+          <w:ilvl w:val="1"/>
+          <w:numId w:val="2"/>
+        </w:numPr>
+      </w:pPr>
+      <w:r>
+        <w:t>Longitudinal Studies</w:t>
+      </w:r>
+    </w:p>
+    <w:p>
+      <w:r>
+        <w:br w:type="page"/>
+      </w:r>
+    </w:p>
+    <w:p/>
+    <w:p>
+      <w:pPr>
+        <w:pStyle w:val="Heading2"/>
+        <w:numPr>
+          <w:ilvl w:val="1"/>
+          <w:numId w:val="2"/>
+        </w:numPr>
+      </w:pPr>
+      <w:r>
+        <w:t>Practical Implications</w:t>
+      </w:r>
+    </w:p>
+    <w:p>
+      <w:r>
+        <w:br w:type="page"/>
+      </w:r>
+    </w:p>
+    <w:p/>
+    <w:p>
+      <w:pPr>
+        <w:pStyle w:val="Heading2"/>
+        <w:numPr>
+          <w:ilvl w:val="1"/>
+          <w:numId w:val="2"/>
+        </w:numPr>
+      </w:pPr>
+      <w:bookmarkStart w:id="8" w:name="_Toc165020731"/>
       <w:r>
         <w:t>Future Research Path Recommendations</w:t>
       </w:r>
@@ -7386,6 +7760,18 @@
           <w:numId w:val="1"/>
         </w:numPr>
       </w:pPr>
+      <w:r>
+        <w:t>Phone Factory Reset Software</w:t>
+      </w:r>
+      <w:r>
+        <w:t>/App</w:t>
+      </w:r>
+      <w:r>
+        <w:t xml:space="preserve"> for forgotten password</w:t>
+      </w:r>
+      <w:r>
+        <w:t>.</w:t>
+      </w:r>
     </w:p>
     <w:p/>
     <w:p>
@@ -7414,7 +7800,7 @@
           <w:numId w:val="2"/>
         </w:numPr>
       </w:pPr>
-      <w:bookmarkStart w:id="9" w:name="_Toc161419566"/>
+      <w:bookmarkStart w:id="9" w:name="_Toc165020732"/>
       <w:r>
         <w:lastRenderedPageBreak/>
         <w:t>Conclusion</w:t>
@@ -7445,7 +7831,7 @@
           <w:numId w:val="2"/>
         </w:numPr>
       </w:pPr>
-      <w:bookmarkStart w:id="10" w:name="_Toc161419567"/>
+      <w:bookmarkStart w:id="10" w:name="_Toc165020733"/>
       <w:r>
         <w:lastRenderedPageBreak/>
         <w:t>References</w:t>
@@ -7466,7 +7852,7 @@
           <w:numId w:val="2"/>
         </w:numPr>
       </w:pPr>
-      <w:bookmarkStart w:id="11" w:name="_Toc161419568"/>
+      <w:bookmarkStart w:id="11" w:name="_Toc165020734"/>
       <w:r>
         <w:lastRenderedPageBreak/>
         <w:t>Bibliography</w:t>
@@ -7822,7 +8208,39 @@
               <w14:round/>
             </w14:textOutline>
           </w:rPr>
-          <w:t>file:///C:/Users/USER/Downloads/sustainability-14-09060-v2.pdf</w:t>
+          <w:t>file:///C:/Users/USER/Downloads/susta</w:t>
+        </w:r>
+        <w:r>
+          <w:rPr>
+            <w:rStyle w:val="Hyperlink"/>
+            <w14:shadow w14:blurRad="38100" w14:dist="19050" w14:dir="2700000" w14:sx="100000" w14:sy="100000" w14:kx="0" w14:ky="0" w14:algn="tl">
+              <w14:schemeClr w14:val="dk1">
+                <w14:alpha w14:val="60000"/>
+              </w14:schemeClr>
+            </w14:shadow>
+            <w14:textOutline w14:w="0" w14:cap="flat" w14:cmpd="sng" w14:algn="ctr">
+              <w14:noFill/>
+              <w14:prstDash w14:val="solid"/>
+              <w14:round/>
+            </w14:textOutline>
+          </w:rPr>
+          <w:t>i</w:t>
+        </w:r>
+        <w:r>
+          <w:rPr>
+            <w:rStyle w:val="Hyperlink"/>
+            <w14:shadow w14:blurRad="38100" w14:dist="19050" w14:dir="2700000" w14:sx="100000" w14:sy="100000" w14:kx="0" w14:ky="0" w14:algn="tl">
+              <w14:schemeClr w14:val="dk1">
+                <w14:alpha w14:val="60000"/>
+              </w14:schemeClr>
+            </w14:shadow>
+            <w14:textOutline w14:w="0" w14:cap="flat" w14:cmpd="sng" w14:algn="ctr">
+              <w14:noFill/>
+              <w14:prstDash w14:val="solid"/>
+              <w14:round/>
+            </w14:textOutline>
+          </w:rPr>
+          <w:t>nability-14-09060-v2.pdf</w:t>
         </w:r>
       </w:hyperlink>
     </w:p>
@@ -8587,7 +9005,39 @@
               <w14:round/>
             </w14:textOutline>
           </w:rPr>
-          <w:t>https://www.academia.edu/download/65761858/V10I2202110.pdf</w:t>
+          <w:t>https://www.academia.edu/downloa</w:t>
+        </w:r>
+        <w:r>
+          <w:rPr>
+            <w:rStyle w:val="Hyperlink"/>
+            <w14:shadow w14:blurRad="38100" w14:dist="19050" w14:dir="2700000" w14:sx="100000" w14:sy="100000" w14:kx="0" w14:ky="0" w14:algn="tl">
+              <w14:schemeClr w14:val="dk1">
+                <w14:alpha w14:val="60000"/>
+              </w14:schemeClr>
+            </w14:shadow>
+            <w14:textOutline w14:w="0" w14:cap="flat" w14:cmpd="sng" w14:algn="ctr">
+              <w14:noFill/>
+              <w14:prstDash w14:val="solid"/>
+              <w14:round/>
+            </w14:textOutline>
+          </w:rPr>
+          <w:t>d</w:t>
+        </w:r>
+        <w:r>
+          <w:rPr>
+            <w:rStyle w:val="Hyperlink"/>
+            <w14:shadow w14:blurRad="38100" w14:dist="19050" w14:dir="2700000" w14:sx="100000" w14:sy="100000" w14:kx="0" w14:ky="0" w14:algn="tl">
+              <w14:schemeClr w14:val="dk1">
+                <w14:alpha w14:val="60000"/>
+              </w14:schemeClr>
+            </w14:shadow>
+            <w14:textOutline w14:w="0" w14:cap="flat" w14:cmpd="sng" w14:algn="ctr">
+              <w14:noFill/>
+              <w14:prstDash w14:val="solid"/>
+              <w14:round/>
+            </w14:textOutline>
+          </w:rPr>
+          <w:t>/65761858/V10I2202110.pdf</w:t>
         </w:r>
       </w:hyperlink>
     </w:p>
@@ -8741,7 +9191,39 @@
               <w14:round/>
             </w14:textOutline>
           </w:rPr>
-          <w:t>https://www-taylorfrancis-com.ezproxy.newcastle.edu.au/books/mono/10.1201/9781003392699/cyborg-kuldeep-singh-kaswan-jagjit-singh-dhatterwal-anupam-baliyan-shalli-rani</w:t>
+          <w:t>https://www-taylorfrancis-com.ezproxy.n</w:t>
+        </w:r>
+        <w:r>
+          <w:rPr>
+            <w:rStyle w:val="Hyperlink"/>
+            <w14:shadow w14:blurRad="38100" w14:dist="19050" w14:dir="2700000" w14:sx="100000" w14:sy="100000" w14:kx="0" w14:ky="0" w14:algn="tl">
+              <w14:schemeClr w14:val="dk1">
+                <w14:alpha w14:val="60000"/>
+              </w14:schemeClr>
+            </w14:shadow>
+            <w14:textOutline w14:w="0" w14:cap="flat" w14:cmpd="sng" w14:algn="ctr">
+              <w14:noFill/>
+              <w14:prstDash w14:val="solid"/>
+              <w14:round/>
+            </w14:textOutline>
+          </w:rPr>
+          <w:t>e</w:t>
+        </w:r>
+        <w:r>
+          <w:rPr>
+            <w:rStyle w:val="Hyperlink"/>
+            <w14:shadow w14:blurRad="38100" w14:dist="19050" w14:dir="2700000" w14:sx="100000" w14:sy="100000" w14:kx="0" w14:ky="0" w14:algn="tl">
+              <w14:schemeClr w14:val="dk1">
+                <w14:alpha w14:val="60000"/>
+              </w14:schemeClr>
+            </w14:shadow>
+            <w14:textOutline w14:w="0" w14:cap="flat" w14:cmpd="sng" w14:algn="ctr">
+              <w14:noFill/>
+              <w14:prstDash w14:val="solid"/>
+              <w14:round/>
+            </w14:textOutline>
+          </w:rPr>
+          <w:t>wcastle.edu.au/books/mono/10.1201/9781003392699/cyborg-kuldeep-singh-kaswan-jagjit-singh-dhatterwal-anupam-baliyan-shalli-rani</w:t>
         </w:r>
       </w:hyperlink>
     </w:p>
@@ -8883,7 +9365,15 @@
     </w:p>
     <w:p>
       <w:r>
-        <w:t>Remote repair, diagnostics and maintenance</w:t>
+        <w:t xml:space="preserve">Remote repair, </w:t>
+      </w:r>
+      <w:proofErr w:type="gramStart"/>
+      <w:r>
+        <w:t>diagnostics</w:t>
+      </w:r>
+      <w:proofErr w:type="gramEnd"/>
+      <w:r>
+        <w:t xml:space="preserve"> and maintenance</w:t>
       </w:r>
     </w:p>
     <w:p>
@@ -8919,6 +9409,9 @@
       <w:r>
         <w:t>ping hand with repairs</w:t>
       </w:r>
+      <w:r>
+        <w:t>.</w:t>
+      </w:r>
     </w:p>
     <w:p>
       <w:hyperlink r:id="rId46" w:history="1">
@@ -8966,8 +9459,16 @@
       <w:r>
         <w:t>Phone Repair Common tools</w:t>
       </w:r>
-    </w:p>
-    <w:p>
+      <w:r>
+        <w:t>.</w:t>
+      </w:r>
+    </w:p>
+    <w:p>
+      <w:pPr>
+        <w:rPr>
+          <w:rStyle w:val="Hyperlink"/>
+        </w:rPr>
+      </w:pPr>
       <w:hyperlink r:id="rId48" w:history="1">
         <w:r>
           <w:rPr>
@@ -8977,15 +9478,43 @@
         </w:r>
       </w:hyperlink>
     </w:p>
-    <w:p/>
-    <w:p/>
-    <w:p>
-      <w:pPr>
-        <w:rPr>
-          <w:color w:val="0563C1" w:themeColor="hyperlink"/>
-          <w:u w:val="single"/>
-        </w:rPr>
-      </w:pPr>
+    <w:p>
+      <w:pPr>
+        <w:rPr>
+          <w:rStyle w:val="Hyperlink"/>
+          <w:u w:val="none"/>
+        </w:rPr>
+      </w:pPr>
+      <w:r>
+        <w:t>I</w:t>
+      </w:r>
+      <w:r>
+        <w:t xml:space="preserve">dentification </w:t>
+      </w:r>
+      <w:r>
+        <w:t xml:space="preserve">of Mobile Phone using the Built-in </w:t>
+      </w:r>
+      <w:r>
+        <w:t xml:space="preserve">Magnetometer </w:t>
+      </w:r>
+      <w:r>
+        <w:t>Simulated by Motion Patterns</w:t>
+      </w:r>
+    </w:p>
+    <w:p>
+      <w:pPr>
+        <w:rPr>
+          <w:rStyle w:val="Hyperlink"/>
+        </w:rPr>
+      </w:pPr>
+      <w:r>
+        <w:rPr>
+          <w:rStyle w:val="Hyperlink"/>
+        </w:rPr>
+        <w:t>https://www.mdpi.com/1424-8220/17/4/783#:~:text=A%20SVM%20learning%20algorithm%20is,like%20KNN%20and%20naive%20Bayes.</w:t>
+      </w:r>
+    </w:p>
+    <w:p>
       <w:r>
         <w:br w:type="page"/>
       </w:r>
@@ -8998,7 +9527,7 @@
           <w:numId w:val="2"/>
         </w:numPr>
       </w:pPr>
-      <w:bookmarkStart w:id="12" w:name="_Toc161419569"/>
+      <w:bookmarkStart w:id="12" w:name="_Toc165020735"/>
       <w:r>
         <w:lastRenderedPageBreak/>
         <w:t>Appendix</w:t>
@@ -10234,6 +10763,28 @@
     <w:basedOn w:val="DefaultParagraphFont"/>
     <w:rsid w:val="00BF16F1"/>
   </w:style>
+  <w:style w:type="paragraph" w:styleId="Revision">
+    <w:name w:val="Revision"/>
+    <w:hidden/>
+    <w:uiPriority w:val="99"/>
+    <w:semiHidden/>
+    <w:rsid w:val="00943665"/>
+    <w:pPr>
+      <w:spacing w:after="0" w:line="240" w:lineRule="auto"/>
+    </w:pPr>
+  </w:style>
+  <w:style w:type="character" w:styleId="FollowedHyperlink">
+    <w:name w:val="FollowedHyperlink"/>
+    <w:basedOn w:val="DefaultParagraphFont"/>
+    <w:uiPriority w:val="99"/>
+    <w:semiHidden/>
+    <w:unhideWhenUsed/>
+    <w:rsid w:val="00160698"/>
+    <w:rPr>
+      <w:color w:val="954F72" w:themeColor="followedHyperlink"/>
+      <w:u w:val="single"/>
+    </w:rPr>
+  </w:style>
 </w:styles>
 </file>
 
@@ -10373,6 +10924,7 @@
   </w:compat>
   <w:rsids>
     <w:rsidRoot w:val="00232392"/>
+    <w:rsid w:val="00040B37"/>
     <w:rsid w:val="00232392"/>
     <w:rsid w:val="002A4343"/>
     <w:rsid w:val="0044381E"/>
@@ -10380,10 +10932,10 @@
     <w:rsid w:val="00853BAA"/>
     <w:rsid w:val="0099775B"/>
     <w:rsid w:val="00A216A5"/>
+    <w:rsid w:val="00A728A1"/>
     <w:rsid w:val="00A74FDF"/>
     <w:rsid w:val="00C92627"/>
     <w:rsid w:val="00D95933"/>
-    <w:rsid w:val="00F9167E"/>
     <w:rsid w:val="00F962D1"/>
   </w:rsids>
   <m:mathPr>

</xml_diff>

<commit_message>
Added week 20 work
</commit_message>
<xml_diff>
--- a/FYP Draft Report.docx
+++ b/FYP Draft Report.docx
@@ -1,6 +1,6 @@
 
 <file path=word/document.xml><?xml version="1.0" encoding="utf-8"?>
-<w:document xmlns:wpc="http://schemas.microsoft.com/office/word/2010/wordprocessingCanvas" xmlns:cx="http://schemas.microsoft.com/office/drawing/2014/chartex" xmlns:cx1="http://schemas.microsoft.com/office/drawing/2015/9/8/chartex" xmlns:cx2="http://schemas.microsoft.com/office/drawing/2015/10/21/chartex" xmlns:cx3="http://schemas.microsoft.com/office/drawing/2016/5/9/chartex" xmlns:cx4="http://schemas.microsoft.com/office/drawing/2016/5/10/chartex" xmlns:cx5="http://schemas.microsoft.com/office/drawing/2016/5/11/chartex" xmlns:cx6="http://schemas.microsoft.com/office/drawing/2016/5/12/chartex" xmlns:cx7="http://schemas.microsoft.com/office/drawing/2016/5/13/chartex" xmlns:cx8="http://schemas.microsoft.com/office/drawing/2016/5/14/chartex" xmlns:mc="http://schemas.openxmlformats.org/markup-compatibility/2006" xmlns:aink="http://schemas.microsoft.com/office/drawing/2016/ink" xmlns:am3d="http://schemas.microsoft.com/office/drawing/2017/model3d" xmlns:o="urn:schemas-microsoft-com:office:office" xmlns:oel="http://schemas.microsoft.com/office/2019/extlst" xmlns:r="http://schemas.openxmlformats.org/officeDocument/2006/relationships" xmlns:m="http://schemas.openxmlformats.org/officeDocument/2006/math" xmlns:v="urn:schemas-microsoft-com:vml" xmlns:wp14="http://schemas.microsoft.com/office/word/2010/wordprocessingDrawing" xmlns:wp="http://schemas.openxmlformats.org/drawingml/2006/wordprocessingDrawing" xmlns:w10="urn:schemas-microsoft-com:office:word" xmlns:w="http://schemas.openxmlformats.org/wordprocessingml/2006/main" xmlns:w14="http://schemas.microsoft.com/office/word/2010/wordml" xmlns:w15="http://schemas.microsoft.com/office/word/2012/wordml" xmlns:w16cex="http://schemas.microsoft.com/office/word/2018/wordml/cex" xmlns:w16cid="http://schemas.microsoft.com/office/word/2016/wordml/cid" xmlns:w16="http://schemas.microsoft.com/office/word/2018/wordml" xmlns:w16sdtdh="http://schemas.microsoft.com/office/word/2020/wordml/sdtdatahash" xmlns:w16se="http://schemas.microsoft.com/office/word/2015/wordml/symex" xmlns:wpg="http://schemas.microsoft.com/office/word/2010/wordprocessingGroup" xmlns:wpi="http://schemas.microsoft.com/office/word/2010/wordprocessingInk" xmlns:wne="http://schemas.microsoft.com/office/word/2006/wordml" xmlns:wps="http://schemas.microsoft.com/office/word/2010/wordprocessingShape" mc:Ignorable="w14 w15 w16se w16cid w16 w16cex w16sdtdh wp14">
+<w:document xmlns:wpc="http://schemas.microsoft.com/office/word/2010/wordprocessingCanvas" xmlns:cx="http://schemas.microsoft.com/office/drawing/2014/chartex" xmlns:cx1="http://schemas.microsoft.com/office/drawing/2015/9/8/chartex" xmlns:cx2="http://schemas.microsoft.com/office/drawing/2015/10/21/chartex" xmlns:cx3="http://schemas.microsoft.com/office/drawing/2016/5/9/chartex" xmlns:cx4="http://schemas.microsoft.com/office/drawing/2016/5/10/chartex" xmlns:cx5="http://schemas.microsoft.com/office/drawing/2016/5/11/chartex" xmlns:cx6="http://schemas.microsoft.com/office/drawing/2016/5/12/chartex" xmlns:cx7="http://schemas.microsoft.com/office/drawing/2016/5/13/chartex" xmlns:cx8="http://schemas.microsoft.com/office/drawing/2016/5/14/chartex" xmlns:mc="http://schemas.openxmlformats.org/markup-compatibility/2006" xmlns:aink="http://schemas.microsoft.com/office/drawing/2016/ink" xmlns:am3d="http://schemas.microsoft.com/office/drawing/2017/model3d" xmlns:o="urn:schemas-microsoft-com:office:office" xmlns:oel="http://schemas.microsoft.com/office/2019/extlst" xmlns:r="http://schemas.openxmlformats.org/officeDocument/2006/relationships" xmlns:m="http://schemas.openxmlformats.org/officeDocument/2006/math" xmlns:v="urn:schemas-microsoft-com:vml" xmlns:wp14="http://schemas.microsoft.com/office/word/2010/wordprocessingDrawing" xmlns:wp="http://schemas.openxmlformats.org/drawingml/2006/wordprocessingDrawing" xmlns:w10="urn:schemas-microsoft-com:office:word" xmlns:w="http://schemas.openxmlformats.org/wordprocessingml/2006/main" xmlns:w14="http://schemas.microsoft.com/office/word/2010/wordml" xmlns:w15="http://schemas.microsoft.com/office/word/2012/wordml" xmlns:w16cex="http://schemas.microsoft.com/office/word/2018/wordml/cex" xmlns:w16cid="http://schemas.microsoft.com/office/word/2016/wordml/cid" xmlns:w16="http://schemas.microsoft.com/office/word/2018/wordml" xmlns:w16du="http://schemas.microsoft.com/office/word/2023/wordml/word16du" xmlns:w16sdtdh="http://schemas.microsoft.com/office/word/2020/wordml/sdtdatahash" xmlns:w16se="http://schemas.microsoft.com/office/word/2015/wordml/symex" xmlns:wpg="http://schemas.microsoft.com/office/word/2010/wordprocessingGroup" xmlns:wpi="http://schemas.microsoft.com/office/word/2010/wordprocessingInk" xmlns:wne="http://schemas.microsoft.com/office/word/2006/wordml" xmlns:wps="http://schemas.microsoft.com/office/word/2010/wordprocessingShape" mc:Ignorable="w14 w15 w16se w16cid w16 w16cex w16sdtdh w16du wp14">
   <w:body>
     <w:sdt>
       <w:sdtPr>
@@ -4118,7 +4118,7 @@
       <w:pPr>
         <w:pStyle w:val="Heading1"/>
       </w:pPr>
-      <w:bookmarkStart w:id="0" w:name="_Toc165020723"/>
+      <w:bookmarkStart w:id="0" w:name="_Toc165663643"/>
       <w:r>
         <w:lastRenderedPageBreak/>
         <w:t>Executive Summary</w:t>
@@ -4246,7 +4246,7 @@
           <w:r>
             <w:fldChar w:fldCharType="separate"/>
           </w:r>
-          <w:hyperlink w:anchor="_Toc165020723" w:history="1">
+          <w:hyperlink w:anchor="_Toc165663643" w:history="1">
             <w:r>
               <w:rPr>
                 <w:rStyle w:val="Hyperlink"/>
@@ -4273,7 +4273,7 @@
                 <w:noProof/>
                 <w:webHidden/>
               </w:rPr>
-              <w:instrText xml:space="preserve"> PAGEREF _Toc165020723 \h </w:instrText>
+              <w:instrText xml:space="preserve"> PAGEREF _Toc165663643 \h </w:instrText>
             </w:r>
             <w:r>
               <w:rPr>
@@ -4319,7 +4319,7 @@
               <w:lang w:eastAsia="en-AU"/>
             </w:rPr>
           </w:pPr>
-          <w:hyperlink w:anchor="_Toc165020724" w:history="1">
+          <w:hyperlink w:anchor="_Toc165663644" w:history="1">
             <w:r>
               <w:rPr>
                 <w:rStyle w:val="Hyperlink"/>
@@ -4363,7 +4363,7 @@
                 <w:noProof/>
                 <w:webHidden/>
               </w:rPr>
-              <w:instrText xml:space="preserve"> PAGEREF _Toc165020724 \h </w:instrText>
+              <w:instrText xml:space="preserve"> PAGEREF _Toc165663644 \h </w:instrText>
             </w:r>
             <w:r>
               <w:rPr>
@@ -4409,7 +4409,7 @@
               <w:lang w:eastAsia="en-AU"/>
             </w:rPr>
           </w:pPr>
-          <w:hyperlink w:anchor="_Toc165020725" w:history="1">
+          <w:hyperlink w:anchor="_Toc165663645" w:history="1">
             <w:r>
               <w:rPr>
                 <w:rStyle w:val="Hyperlink"/>
@@ -4453,7 +4453,7 @@
                 <w:noProof/>
                 <w:webHidden/>
               </w:rPr>
-              <w:instrText xml:space="preserve"> PAGEREF _Toc165020725 \h </w:instrText>
+              <w:instrText xml:space="preserve"> PAGEREF _Toc165663645 \h </w:instrText>
             </w:r>
             <w:r>
               <w:rPr>
@@ -4474,6 +4474,456 @@
                 <w:webHidden/>
               </w:rPr>
               <w:t>4</w:t>
+            </w:r>
+            <w:r>
+              <w:rPr>
+                <w:noProof/>
+                <w:webHidden/>
+              </w:rPr>
+              <w:fldChar w:fldCharType="end"/>
+            </w:r>
+          </w:hyperlink>
+        </w:p>
+        <w:p>
+          <w:pPr>
+            <w:pStyle w:val="TOC2"/>
+            <w:tabs>
+              <w:tab w:val="left" w:pos="960"/>
+              <w:tab w:val="right" w:leader="dot" w:pos="9016"/>
+            </w:tabs>
+            <w:rPr>
+              <w:rFonts w:eastAsiaTheme="minorEastAsia"/>
+              <w:noProof/>
+              <w:sz w:val="24"/>
+              <w:szCs w:val="24"/>
+              <w:lang w:eastAsia="en-AU"/>
+            </w:rPr>
+          </w:pPr>
+          <w:hyperlink w:anchor="_Toc165663646" w:history="1">
+            <w:r>
+              <w:rPr>
+                <w:rStyle w:val="Hyperlink"/>
+                <w:noProof/>
+              </w:rPr>
+              <w:t>2.1</w:t>
+            </w:r>
+            <w:r>
+              <w:rPr>
+                <w:rFonts w:eastAsiaTheme="minorEastAsia"/>
+                <w:noProof/>
+                <w:sz w:val="24"/>
+                <w:szCs w:val="24"/>
+                <w:lang w:eastAsia="en-AU"/>
+              </w:rPr>
+              <w:tab/>
+            </w:r>
+            <w:r>
+              <w:rPr>
+                <w:rStyle w:val="Hyperlink"/>
+                <w:noProof/>
+              </w:rPr>
+              <w:t>Existing Literature</w:t>
+            </w:r>
+            <w:r>
+              <w:rPr>
+                <w:noProof/>
+                <w:webHidden/>
+              </w:rPr>
+              <w:tab/>
+            </w:r>
+            <w:r>
+              <w:rPr>
+                <w:noProof/>
+                <w:webHidden/>
+              </w:rPr>
+              <w:fldChar w:fldCharType="begin"/>
+            </w:r>
+            <w:r>
+              <w:rPr>
+                <w:noProof/>
+                <w:webHidden/>
+              </w:rPr>
+              <w:instrText xml:space="preserve"> PAGEREF _Toc165663646 \h </w:instrText>
+            </w:r>
+            <w:r>
+              <w:rPr>
+                <w:noProof/>
+                <w:webHidden/>
+              </w:rPr>
+            </w:r>
+            <w:r>
+              <w:rPr>
+                <w:noProof/>
+                <w:webHidden/>
+              </w:rPr>
+              <w:fldChar w:fldCharType="separate"/>
+            </w:r>
+            <w:r>
+              <w:rPr>
+                <w:noProof/>
+                <w:webHidden/>
+              </w:rPr>
+              <w:t>4</w:t>
+            </w:r>
+            <w:r>
+              <w:rPr>
+                <w:noProof/>
+                <w:webHidden/>
+              </w:rPr>
+              <w:fldChar w:fldCharType="end"/>
+            </w:r>
+          </w:hyperlink>
+        </w:p>
+        <w:p>
+          <w:pPr>
+            <w:pStyle w:val="TOC3"/>
+            <w:tabs>
+              <w:tab w:val="left" w:pos="1200"/>
+              <w:tab w:val="right" w:leader="dot" w:pos="9016"/>
+            </w:tabs>
+            <w:rPr>
+              <w:rFonts w:eastAsiaTheme="minorEastAsia"/>
+              <w:noProof/>
+              <w:sz w:val="24"/>
+              <w:szCs w:val="24"/>
+              <w:lang w:eastAsia="en-AU"/>
+            </w:rPr>
+          </w:pPr>
+          <w:hyperlink w:anchor="_Toc165663647" w:history="1">
+            <w:r>
+              <w:rPr>
+                <w:rStyle w:val="Hyperlink"/>
+                <w:noProof/>
+              </w:rPr>
+              <w:t>2.1.1</w:t>
+            </w:r>
+            <w:r>
+              <w:rPr>
+                <w:rFonts w:eastAsiaTheme="minorEastAsia"/>
+                <w:noProof/>
+                <w:sz w:val="24"/>
+                <w:szCs w:val="24"/>
+                <w:lang w:eastAsia="en-AU"/>
+              </w:rPr>
+              <w:tab/>
+            </w:r>
+            <w:r>
+              <w:rPr>
+                <w:rStyle w:val="Hyperlink"/>
+                <w:noProof/>
+              </w:rPr>
+              <w:t>Thermal Imagining</w:t>
+            </w:r>
+            <w:r>
+              <w:rPr>
+                <w:noProof/>
+                <w:webHidden/>
+              </w:rPr>
+              <w:tab/>
+            </w:r>
+            <w:r>
+              <w:rPr>
+                <w:noProof/>
+                <w:webHidden/>
+              </w:rPr>
+              <w:fldChar w:fldCharType="begin"/>
+            </w:r>
+            <w:r>
+              <w:rPr>
+                <w:noProof/>
+                <w:webHidden/>
+              </w:rPr>
+              <w:instrText xml:space="preserve"> PAGEREF _Toc165663647 \h </w:instrText>
+            </w:r>
+            <w:r>
+              <w:rPr>
+                <w:noProof/>
+                <w:webHidden/>
+              </w:rPr>
+            </w:r>
+            <w:r>
+              <w:rPr>
+                <w:noProof/>
+                <w:webHidden/>
+              </w:rPr>
+              <w:fldChar w:fldCharType="separate"/>
+            </w:r>
+            <w:r>
+              <w:rPr>
+                <w:noProof/>
+                <w:webHidden/>
+              </w:rPr>
+              <w:t>4</w:t>
+            </w:r>
+            <w:r>
+              <w:rPr>
+                <w:noProof/>
+                <w:webHidden/>
+              </w:rPr>
+              <w:fldChar w:fldCharType="end"/>
+            </w:r>
+          </w:hyperlink>
+        </w:p>
+        <w:p>
+          <w:pPr>
+            <w:pStyle w:val="TOC2"/>
+            <w:tabs>
+              <w:tab w:val="left" w:pos="960"/>
+              <w:tab w:val="right" w:leader="dot" w:pos="9016"/>
+            </w:tabs>
+            <w:rPr>
+              <w:rFonts w:eastAsiaTheme="minorEastAsia"/>
+              <w:noProof/>
+              <w:sz w:val="24"/>
+              <w:szCs w:val="24"/>
+              <w:lang w:eastAsia="en-AU"/>
+            </w:rPr>
+          </w:pPr>
+          <w:hyperlink w:anchor="_Toc165663648" w:history="1">
+            <w:r>
+              <w:rPr>
+                <w:rStyle w:val="Hyperlink"/>
+                <w:noProof/>
+              </w:rPr>
+              <w:t>2.2</w:t>
+            </w:r>
+            <w:r>
+              <w:rPr>
+                <w:rFonts w:eastAsiaTheme="minorEastAsia"/>
+                <w:noProof/>
+                <w:sz w:val="24"/>
+                <w:szCs w:val="24"/>
+                <w:lang w:eastAsia="en-AU"/>
+              </w:rPr>
+              <w:tab/>
+            </w:r>
+            <w:r>
+              <w:rPr>
+                <w:rStyle w:val="Hyperlink"/>
+                <w:noProof/>
+              </w:rPr>
+              <w:t>Critical Evaluation</w:t>
+            </w:r>
+            <w:r>
+              <w:rPr>
+                <w:noProof/>
+                <w:webHidden/>
+              </w:rPr>
+              <w:tab/>
+            </w:r>
+            <w:r>
+              <w:rPr>
+                <w:noProof/>
+                <w:webHidden/>
+              </w:rPr>
+              <w:fldChar w:fldCharType="begin"/>
+            </w:r>
+            <w:r>
+              <w:rPr>
+                <w:noProof/>
+                <w:webHidden/>
+              </w:rPr>
+              <w:instrText xml:space="preserve"> PAGEREF _Toc165663648 \h </w:instrText>
+            </w:r>
+            <w:r>
+              <w:rPr>
+                <w:noProof/>
+                <w:webHidden/>
+              </w:rPr>
+            </w:r>
+            <w:r>
+              <w:rPr>
+                <w:noProof/>
+                <w:webHidden/>
+              </w:rPr>
+              <w:fldChar w:fldCharType="separate"/>
+            </w:r>
+            <w:r>
+              <w:rPr>
+                <w:noProof/>
+                <w:webHidden/>
+              </w:rPr>
+              <w:t>5</w:t>
+            </w:r>
+            <w:r>
+              <w:rPr>
+                <w:noProof/>
+                <w:webHidden/>
+              </w:rPr>
+              <w:fldChar w:fldCharType="end"/>
+            </w:r>
+          </w:hyperlink>
+        </w:p>
+        <w:p>
+          <w:pPr>
+            <w:pStyle w:val="TOC2"/>
+            <w:tabs>
+              <w:tab w:val="left" w:pos="960"/>
+              <w:tab w:val="right" w:leader="dot" w:pos="9016"/>
+            </w:tabs>
+            <w:rPr>
+              <w:rFonts w:eastAsiaTheme="minorEastAsia"/>
+              <w:noProof/>
+              <w:sz w:val="24"/>
+              <w:szCs w:val="24"/>
+              <w:lang w:eastAsia="en-AU"/>
+            </w:rPr>
+          </w:pPr>
+          <w:hyperlink w:anchor="_Toc165663649" w:history="1">
+            <w:r>
+              <w:rPr>
+                <w:rStyle w:val="Hyperlink"/>
+                <w:noProof/>
+              </w:rPr>
+              <w:t>2.3</w:t>
+            </w:r>
+            <w:r>
+              <w:rPr>
+                <w:rFonts w:eastAsiaTheme="minorEastAsia"/>
+                <w:noProof/>
+                <w:sz w:val="24"/>
+                <w:szCs w:val="24"/>
+                <w:lang w:eastAsia="en-AU"/>
+              </w:rPr>
+              <w:tab/>
+            </w:r>
+            <w:r>
+              <w:rPr>
+                <w:rStyle w:val="Hyperlink"/>
+                <w:noProof/>
+              </w:rPr>
+              <w:t>Gap Identification</w:t>
+            </w:r>
+            <w:r>
+              <w:rPr>
+                <w:noProof/>
+                <w:webHidden/>
+              </w:rPr>
+              <w:tab/>
+            </w:r>
+            <w:r>
+              <w:rPr>
+                <w:noProof/>
+                <w:webHidden/>
+              </w:rPr>
+              <w:fldChar w:fldCharType="begin"/>
+            </w:r>
+            <w:r>
+              <w:rPr>
+                <w:noProof/>
+                <w:webHidden/>
+              </w:rPr>
+              <w:instrText xml:space="preserve"> PAGEREF _Toc165663649 \h </w:instrText>
+            </w:r>
+            <w:r>
+              <w:rPr>
+                <w:noProof/>
+                <w:webHidden/>
+              </w:rPr>
+            </w:r>
+            <w:r>
+              <w:rPr>
+                <w:noProof/>
+                <w:webHidden/>
+              </w:rPr>
+              <w:fldChar w:fldCharType="separate"/>
+            </w:r>
+            <w:r>
+              <w:rPr>
+                <w:noProof/>
+                <w:webHidden/>
+              </w:rPr>
+              <w:t>6</w:t>
+            </w:r>
+            <w:r>
+              <w:rPr>
+                <w:noProof/>
+                <w:webHidden/>
+              </w:rPr>
+              <w:fldChar w:fldCharType="end"/>
+            </w:r>
+          </w:hyperlink>
+        </w:p>
+        <w:p>
+          <w:pPr>
+            <w:pStyle w:val="TOC2"/>
+            <w:tabs>
+              <w:tab w:val="left" w:pos="960"/>
+              <w:tab w:val="right" w:leader="dot" w:pos="9016"/>
+            </w:tabs>
+            <w:rPr>
+              <w:rFonts w:eastAsiaTheme="minorEastAsia"/>
+              <w:noProof/>
+              <w:sz w:val="24"/>
+              <w:szCs w:val="24"/>
+              <w:lang w:eastAsia="en-AU"/>
+            </w:rPr>
+          </w:pPr>
+          <w:hyperlink w:anchor="_Toc165663650" w:history="1">
+            <w:r>
+              <w:rPr>
+                <w:rStyle w:val="Hyperlink"/>
+                <w:noProof/>
+              </w:rPr>
+              <w:t>2.4</w:t>
+            </w:r>
+            <w:r>
+              <w:rPr>
+                <w:rFonts w:eastAsiaTheme="minorEastAsia"/>
+                <w:noProof/>
+                <w:sz w:val="24"/>
+                <w:szCs w:val="24"/>
+                <w:lang w:eastAsia="en-AU"/>
+              </w:rPr>
+              <w:tab/>
+            </w:r>
+            <w:r>
+              <w:rPr>
+                <w:rStyle w:val="Hyperlink"/>
+                <w:noProof/>
+              </w:rPr>
+              <w:t>Study Justification</w:t>
+            </w:r>
+            <w:r>
+              <w:rPr>
+                <w:noProof/>
+                <w:webHidden/>
+              </w:rPr>
+              <w:tab/>
+            </w:r>
+            <w:r>
+              <w:rPr>
+                <w:noProof/>
+                <w:webHidden/>
+              </w:rPr>
+              <w:fldChar w:fldCharType="begin"/>
+            </w:r>
+            <w:r>
+              <w:rPr>
+                <w:noProof/>
+                <w:webHidden/>
+              </w:rPr>
+              <w:instrText xml:space="preserve"> PAGEREF _Toc165663650 \h </w:instrText>
+            </w:r>
+            <w:r>
+              <w:rPr>
+                <w:noProof/>
+                <w:webHidden/>
+              </w:rPr>
+            </w:r>
+            <w:r>
+              <w:rPr>
+                <w:noProof/>
+                <w:webHidden/>
+              </w:rPr>
+              <w:fldChar w:fldCharType="separate"/>
+            </w:r>
+            <w:r>
+              <w:rPr>
+                <w:noProof/>
+                <w:webHidden/>
+              </w:rPr>
+              <w:t>7</w:t>
             </w:r>
             <w:r>
               <w:rPr>
@@ -4499,7 +4949,7 @@
               <w:lang w:eastAsia="en-AU"/>
             </w:rPr>
           </w:pPr>
-          <w:hyperlink w:anchor="_Toc165020726" w:history="1">
+          <w:hyperlink w:anchor="_Toc165663651" w:history="1">
             <w:r>
               <w:rPr>
                 <w:rStyle w:val="Hyperlink"/>
@@ -4543,7 +4993,7 @@
                 <w:noProof/>
                 <w:webHidden/>
               </w:rPr>
-              <w:instrText xml:space="preserve"> PAGEREF _Toc165020726 \h </w:instrText>
+              <w:instrText xml:space="preserve"> PAGEREF _Toc165663651 \h </w:instrText>
             </w:r>
             <w:r>
               <w:rPr>
@@ -4563,7 +5013,7 @@
                 <w:noProof/>
                 <w:webHidden/>
               </w:rPr>
-              <w:t>6</w:t>
+              <w:t>9</w:t>
             </w:r>
             <w:r>
               <w:rPr>
@@ -4589,7 +5039,7 @@
               <w:lang w:eastAsia="en-AU"/>
             </w:rPr>
           </w:pPr>
-          <w:hyperlink w:anchor="_Toc165020727" w:history="1">
+          <w:hyperlink w:anchor="_Toc165663652" w:history="1">
             <w:r>
               <w:rPr>
                 <w:rStyle w:val="Hyperlink"/>
@@ -4612,7 +5062,7 @@
                 <w:rStyle w:val="Hyperlink"/>
                 <w:noProof/>
               </w:rPr>
-              <w:t>Fault Detection using Thermal Imaging</w:t>
+              <w:t>Design Research</w:t>
             </w:r>
             <w:r>
               <w:rPr>
@@ -4633,7 +5083,7 @@
                 <w:noProof/>
                 <w:webHidden/>
               </w:rPr>
-              <w:instrText xml:space="preserve"> PAGEREF _Toc165020727 \h </w:instrText>
+              <w:instrText xml:space="preserve"> PAGEREF _Toc165663652 \h </w:instrText>
             </w:r>
             <w:r>
               <w:rPr>
@@ -4653,7 +5103,349 @@
                 <w:noProof/>
                 <w:webHidden/>
               </w:rPr>
-              <w:t>6</w:t>
+              <w:t>9</w:t>
+            </w:r>
+            <w:r>
+              <w:rPr>
+                <w:noProof/>
+                <w:webHidden/>
+              </w:rPr>
+              <w:fldChar w:fldCharType="end"/>
+            </w:r>
+          </w:hyperlink>
+        </w:p>
+        <w:p>
+          <w:pPr>
+            <w:pStyle w:val="TOC3"/>
+            <w:tabs>
+              <w:tab w:val="right" w:leader="dot" w:pos="9016"/>
+            </w:tabs>
+            <w:rPr>
+              <w:rFonts w:eastAsiaTheme="minorEastAsia"/>
+              <w:noProof/>
+              <w:sz w:val="24"/>
+              <w:szCs w:val="24"/>
+              <w:lang w:eastAsia="en-AU"/>
+            </w:rPr>
+          </w:pPr>
+          <w:hyperlink w:anchor="_Toc165663653" w:history="1">
+            <w:r>
+              <w:rPr>
+                <w:rStyle w:val="Hyperlink"/>
+                <w:noProof/>
+              </w:rPr>
+              <w:t>3.1.1Fault Detection using Thermal Imaging</w:t>
+            </w:r>
+            <w:r>
+              <w:rPr>
+                <w:noProof/>
+                <w:webHidden/>
+              </w:rPr>
+              <w:tab/>
+            </w:r>
+            <w:r>
+              <w:rPr>
+                <w:noProof/>
+                <w:webHidden/>
+              </w:rPr>
+              <w:fldChar w:fldCharType="begin"/>
+            </w:r>
+            <w:r>
+              <w:rPr>
+                <w:noProof/>
+                <w:webHidden/>
+              </w:rPr>
+              <w:instrText xml:space="preserve"> PAGEREF _Toc165663653 \h </w:instrText>
+            </w:r>
+            <w:r>
+              <w:rPr>
+                <w:noProof/>
+                <w:webHidden/>
+              </w:rPr>
+            </w:r>
+            <w:r>
+              <w:rPr>
+                <w:noProof/>
+                <w:webHidden/>
+              </w:rPr>
+              <w:fldChar w:fldCharType="separate"/>
+            </w:r>
+            <w:r>
+              <w:rPr>
+                <w:noProof/>
+                <w:webHidden/>
+              </w:rPr>
+              <w:t>9</w:t>
+            </w:r>
+            <w:r>
+              <w:rPr>
+                <w:noProof/>
+                <w:webHidden/>
+              </w:rPr>
+              <w:fldChar w:fldCharType="end"/>
+            </w:r>
+          </w:hyperlink>
+        </w:p>
+        <w:p>
+          <w:pPr>
+            <w:pStyle w:val="TOC2"/>
+            <w:tabs>
+              <w:tab w:val="left" w:pos="960"/>
+              <w:tab w:val="right" w:leader="dot" w:pos="9016"/>
+            </w:tabs>
+            <w:rPr>
+              <w:rFonts w:eastAsiaTheme="minorEastAsia"/>
+              <w:noProof/>
+              <w:sz w:val="24"/>
+              <w:szCs w:val="24"/>
+              <w:lang w:eastAsia="en-AU"/>
+            </w:rPr>
+          </w:pPr>
+          <w:hyperlink w:anchor="_Toc165663654" w:history="1">
+            <w:r>
+              <w:rPr>
+                <w:rStyle w:val="Hyperlink"/>
+                <w:noProof/>
+              </w:rPr>
+              <w:t>3.2</w:t>
+            </w:r>
+            <w:r>
+              <w:rPr>
+                <w:rFonts w:eastAsiaTheme="minorEastAsia"/>
+                <w:noProof/>
+                <w:sz w:val="24"/>
+                <w:szCs w:val="24"/>
+                <w:lang w:eastAsia="en-AU"/>
+              </w:rPr>
+              <w:tab/>
+            </w:r>
+            <w:r>
+              <w:rPr>
+                <w:rStyle w:val="Hyperlink"/>
+                <w:noProof/>
+              </w:rPr>
+              <w:t>Data Collection</w:t>
+            </w:r>
+            <w:r>
+              <w:rPr>
+                <w:noProof/>
+                <w:webHidden/>
+              </w:rPr>
+              <w:tab/>
+            </w:r>
+            <w:r>
+              <w:rPr>
+                <w:noProof/>
+                <w:webHidden/>
+              </w:rPr>
+              <w:fldChar w:fldCharType="begin"/>
+            </w:r>
+            <w:r>
+              <w:rPr>
+                <w:noProof/>
+                <w:webHidden/>
+              </w:rPr>
+              <w:instrText xml:space="preserve"> PAGEREF _Toc165663654 \h </w:instrText>
+            </w:r>
+            <w:r>
+              <w:rPr>
+                <w:noProof/>
+                <w:webHidden/>
+              </w:rPr>
+            </w:r>
+            <w:r>
+              <w:rPr>
+                <w:noProof/>
+                <w:webHidden/>
+              </w:rPr>
+              <w:fldChar w:fldCharType="separate"/>
+            </w:r>
+            <w:r>
+              <w:rPr>
+                <w:noProof/>
+                <w:webHidden/>
+              </w:rPr>
+              <w:t>11</w:t>
+            </w:r>
+            <w:r>
+              <w:rPr>
+                <w:noProof/>
+                <w:webHidden/>
+              </w:rPr>
+              <w:fldChar w:fldCharType="end"/>
+            </w:r>
+          </w:hyperlink>
+        </w:p>
+        <w:p>
+          <w:pPr>
+            <w:pStyle w:val="TOC2"/>
+            <w:tabs>
+              <w:tab w:val="left" w:pos="960"/>
+              <w:tab w:val="right" w:leader="dot" w:pos="9016"/>
+            </w:tabs>
+            <w:rPr>
+              <w:rFonts w:eastAsiaTheme="minorEastAsia"/>
+              <w:noProof/>
+              <w:sz w:val="24"/>
+              <w:szCs w:val="24"/>
+              <w:lang w:eastAsia="en-AU"/>
+            </w:rPr>
+          </w:pPr>
+          <w:hyperlink w:anchor="_Toc165663655" w:history="1">
+            <w:r>
+              <w:rPr>
+                <w:rStyle w:val="Hyperlink"/>
+                <w:noProof/>
+              </w:rPr>
+              <w:t>3.3</w:t>
+            </w:r>
+            <w:r>
+              <w:rPr>
+                <w:rFonts w:eastAsiaTheme="minorEastAsia"/>
+                <w:noProof/>
+                <w:sz w:val="24"/>
+                <w:szCs w:val="24"/>
+                <w:lang w:eastAsia="en-AU"/>
+              </w:rPr>
+              <w:tab/>
+            </w:r>
+            <w:r>
+              <w:rPr>
+                <w:rStyle w:val="Hyperlink"/>
+                <w:noProof/>
+              </w:rPr>
+              <w:t>Data Analysis</w:t>
+            </w:r>
+            <w:r>
+              <w:rPr>
+                <w:noProof/>
+                <w:webHidden/>
+              </w:rPr>
+              <w:tab/>
+            </w:r>
+            <w:r>
+              <w:rPr>
+                <w:noProof/>
+                <w:webHidden/>
+              </w:rPr>
+              <w:fldChar w:fldCharType="begin"/>
+            </w:r>
+            <w:r>
+              <w:rPr>
+                <w:noProof/>
+                <w:webHidden/>
+              </w:rPr>
+              <w:instrText xml:space="preserve"> PAGEREF _Toc165663655 \h </w:instrText>
+            </w:r>
+            <w:r>
+              <w:rPr>
+                <w:noProof/>
+                <w:webHidden/>
+              </w:rPr>
+            </w:r>
+            <w:r>
+              <w:rPr>
+                <w:noProof/>
+                <w:webHidden/>
+              </w:rPr>
+              <w:fldChar w:fldCharType="separate"/>
+            </w:r>
+            <w:r>
+              <w:rPr>
+                <w:noProof/>
+                <w:webHidden/>
+              </w:rPr>
+              <w:t>12</w:t>
+            </w:r>
+            <w:r>
+              <w:rPr>
+                <w:noProof/>
+                <w:webHidden/>
+              </w:rPr>
+              <w:fldChar w:fldCharType="end"/>
+            </w:r>
+          </w:hyperlink>
+        </w:p>
+        <w:p>
+          <w:pPr>
+            <w:pStyle w:val="TOC2"/>
+            <w:tabs>
+              <w:tab w:val="left" w:pos="960"/>
+              <w:tab w:val="right" w:leader="dot" w:pos="9016"/>
+            </w:tabs>
+            <w:rPr>
+              <w:rFonts w:eastAsiaTheme="minorEastAsia"/>
+              <w:noProof/>
+              <w:sz w:val="24"/>
+              <w:szCs w:val="24"/>
+              <w:lang w:eastAsia="en-AU"/>
+            </w:rPr>
+          </w:pPr>
+          <w:hyperlink w:anchor="_Toc165663656" w:history="1">
+            <w:r>
+              <w:rPr>
+                <w:rStyle w:val="Hyperlink"/>
+                <w:noProof/>
+              </w:rPr>
+              <w:t>3.4</w:t>
+            </w:r>
+            <w:r>
+              <w:rPr>
+                <w:rFonts w:eastAsiaTheme="minorEastAsia"/>
+                <w:noProof/>
+                <w:sz w:val="24"/>
+                <w:szCs w:val="24"/>
+                <w:lang w:eastAsia="en-AU"/>
+              </w:rPr>
+              <w:tab/>
+            </w:r>
+            <w:r>
+              <w:rPr>
+                <w:rStyle w:val="Hyperlink"/>
+                <w:noProof/>
+              </w:rPr>
+              <w:t>Limitations</w:t>
+            </w:r>
+            <w:r>
+              <w:rPr>
+                <w:noProof/>
+                <w:webHidden/>
+              </w:rPr>
+              <w:tab/>
+            </w:r>
+            <w:r>
+              <w:rPr>
+                <w:noProof/>
+                <w:webHidden/>
+              </w:rPr>
+              <w:fldChar w:fldCharType="begin"/>
+            </w:r>
+            <w:r>
+              <w:rPr>
+                <w:noProof/>
+                <w:webHidden/>
+              </w:rPr>
+              <w:instrText xml:space="preserve"> PAGEREF _Toc165663656 \h </w:instrText>
+            </w:r>
+            <w:r>
+              <w:rPr>
+                <w:noProof/>
+                <w:webHidden/>
+              </w:rPr>
+            </w:r>
+            <w:r>
+              <w:rPr>
+                <w:noProof/>
+                <w:webHidden/>
+              </w:rPr>
+              <w:fldChar w:fldCharType="separate"/>
+            </w:r>
+            <w:r>
+              <w:rPr>
+                <w:noProof/>
+                <w:webHidden/>
+              </w:rPr>
+              <w:t>13</w:t>
             </w:r>
             <w:r>
               <w:rPr>
@@ -4679,7 +5471,7 @@
               <w:lang w:eastAsia="en-AU"/>
             </w:rPr>
           </w:pPr>
-          <w:hyperlink w:anchor="_Toc165020728" w:history="1">
+          <w:hyperlink w:anchor="_Toc165663657" w:history="1">
             <w:r>
               <w:rPr>
                 <w:rStyle w:val="Hyperlink"/>
@@ -4723,7 +5515,7 @@
                 <w:noProof/>
                 <w:webHidden/>
               </w:rPr>
-              <w:instrText xml:space="preserve"> PAGEREF _Toc165020728 \h </w:instrText>
+              <w:instrText xml:space="preserve"> PAGEREF _Toc165663657 \h </w:instrText>
             </w:r>
             <w:r>
               <w:rPr>
@@ -4743,7 +5535,97 @@
                 <w:noProof/>
                 <w:webHidden/>
               </w:rPr>
-              <w:t>9</w:t>
+              <w:t>14</w:t>
+            </w:r>
+            <w:r>
+              <w:rPr>
+                <w:noProof/>
+                <w:webHidden/>
+              </w:rPr>
+              <w:fldChar w:fldCharType="end"/>
+            </w:r>
+          </w:hyperlink>
+        </w:p>
+        <w:p>
+          <w:pPr>
+            <w:pStyle w:val="TOC1"/>
+            <w:tabs>
+              <w:tab w:val="left" w:pos="720"/>
+              <w:tab w:val="right" w:leader="dot" w:pos="9016"/>
+            </w:tabs>
+            <w:rPr>
+              <w:rFonts w:eastAsiaTheme="minorEastAsia"/>
+              <w:noProof/>
+              <w:sz w:val="24"/>
+              <w:szCs w:val="24"/>
+              <w:lang w:eastAsia="en-AU"/>
+            </w:rPr>
+          </w:pPr>
+          <w:hyperlink w:anchor="_Toc165663658" w:history="1">
+            <w:r>
+              <w:rPr>
+                <w:rStyle w:val="Hyperlink"/>
+                <w:noProof/>
+              </w:rPr>
+              <w:t>4.1</w:t>
+            </w:r>
+            <w:r>
+              <w:rPr>
+                <w:rFonts w:eastAsiaTheme="minorEastAsia"/>
+                <w:noProof/>
+                <w:sz w:val="24"/>
+                <w:szCs w:val="24"/>
+                <w:lang w:eastAsia="en-AU"/>
+              </w:rPr>
+              <w:tab/>
+            </w:r>
+            <w:r>
+              <w:rPr>
+                <w:rStyle w:val="Hyperlink"/>
+                <w:noProof/>
+              </w:rPr>
+              <w:t>Knowledge Gap</w:t>
+            </w:r>
+            <w:r>
+              <w:rPr>
+                <w:noProof/>
+                <w:webHidden/>
+              </w:rPr>
+              <w:tab/>
+            </w:r>
+            <w:r>
+              <w:rPr>
+                <w:noProof/>
+                <w:webHidden/>
+              </w:rPr>
+              <w:fldChar w:fldCharType="begin"/>
+            </w:r>
+            <w:r>
+              <w:rPr>
+                <w:noProof/>
+                <w:webHidden/>
+              </w:rPr>
+              <w:instrText xml:space="preserve"> PAGEREF _Toc165663658 \h </w:instrText>
+            </w:r>
+            <w:r>
+              <w:rPr>
+                <w:noProof/>
+                <w:webHidden/>
+              </w:rPr>
+            </w:r>
+            <w:r>
+              <w:rPr>
+                <w:noProof/>
+                <w:webHidden/>
+              </w:rPr>
+              <w:fldChar w:fldCharType="separate"/>
+            </w:r>
+            <w:r>
+              <w:rPr>
+                <w:noProof/>
+                <w:webHidden/>
+              </w:rPr>
+              <w:t>14</w:t>
             </w:r>
             <w:r>
               <w:rPr>
@@ -4769,7 +5651,7 @@
               <w:lang w:eastAsia="en-AU"/>
             </w:rPr>
           </w:pPr>
-          <w:hyperlink w:anchor="_Toc165020729" w:history="1">
+          <w:hyperlink w:anchor="_Toc165663659" w:history="1">
             <w:r>
               <w:rPr>
                 <w:rStyle w:val="Hyperlink"/>
@@ -4813,7 +5695,7 @@
                 <w:noProof/>
                 <w:webHidden/>
               </w:rPr>
-              <w:instrText xml:space="preserve"> PAGEREF _Toc165020729 \h </w:instrText>
+              <w:instrText xml:space="preserve"> PAGEREF _Toc165663659 \h </w:instrText>
             </w:r>
             <w:r>
               <w:rPr>
@@ -4833,7 +5715,7 @@
                 <w:noProof/>
                 <w:webHidden/>
               </w:rPr>
-              <w:t>10</w:t>
+              <w:t>15</w:t>
             </w:r>
             <w:r>
               <w:rPr>
@@ -4859,7 +5741,7 @@
               <w:lang w:eastAsia="en-AU"/>
             </w:rPr>
           </w:pPr>
-          <w:hyperlink w:anchor="_Toc165020730" w:history="1">
+          <w:hyperlink w:anchor="_Toc165663660" w:history="1">
             <w:r>
               <w:rPr>
                 <w:rStyle w:val="Hyperlink"/>
@@ -4903,7 +5785,7 @@
                 <w:noProof/>
                 <w:webHidden/>
               </w:rPr>
-              <w:instrText xml:space="preserve"> PAGEREF _Toc165020730 \h </w:instrText>
+              <w:instrText xml:space="preserve"> PAGEREF _Toc165663660 \h </w:instrText>
             </w:r>
             <w:r>
               <w:rPr>
@@ -4923,7 +5805,7 @@
                 <w:noProof/>
                 <w:webHidden/>
               </w:rPr>
-              <w:t>11</w:t>
+              <w:t>16</w:t>
             </w:r>
             <w:r>
               <w:rPr>
@@ -4949,7 +5831,7 @@
               <w:lang w:eastAsia="en-AU"/>
             </w:rPr>
           </w:pPr>
-          <w:hyperlink w:anchor="_Toc165020731" w:history="1">
+          <w:hyperlink w:anchor="_Toc165663661" w:history="1">
             <w:r>
               <w:rPr>
                 <w:rStyle w:val="Hyperlink"/>
@@ -4972,6 +5854,366 @@
                 <w:rStyle w:val="Hyperlink"/>
                 <w:noProof/>
               </w:rPr>
+              <w:t>Further Investigation</w:t>
+            </w:r>
+            <w:r>
+              <w:rPr>
+                <w:noProof/>
+                <w:webHidden/>
+              </w:rPr>
+              <w:tab/>
+            </w:r>
+            <w:r>
+              <w:rPr>
+                <w:noProof/>
+                <w:webHidden/>
+              </w:rPr>
+              <w:fldChar w:fldCharType="begin"/>
+            </w:r>
+            <w:r>
+              <w:rPr>
+                <w:noProof/>
+                <w:webHidden/>
+              </w:rPr>
+              <w:instrText xml:space="preserve"> PAGEREF _Toc165663661 \h </w:instrText>
+            </w:r>
+            <w:r>
+              <w:rPr>
+                <w:noProof/>
+                <w:webHidden/>
+              </w:rPr>
+            </w:r>
+            <w:r>
+              <w:rPr>
+                <w:noProof/>
+                <w:webHidden/>
+              </w:rPr>
+              <w:fldChar w:fldCharType="separate"/>
+            </w:r>
+            <w:r>
+              <w:rPr>
+                <w:noProof/>
+                <w:webHidden/>
+              </w:rPr>
+              <w:t>16</w:t>
+            </w:r>
+            <w:r>
+              <w:rPr>
+                <w:noProof/>
+                <w:webHidden/>
+              </w:rPr>
+              <w:fldChar w:fldCharType="end"/>
+            </w:r>
+          </w:hyperlink>
+        </w:p>
+        <w:p>
+          <w:pPr>
+            <w:pStyle w:val="TOC2"/>
+            <w:tabs>
+              <w:tab w:val="left" w:pos="960"/>
+              <w:tab w:val="right" w:leader="dot" w:pos="9016"/>
+            </w:tabs>
+            <w:rPr>
+              <w:rFonts w:eastAsiaTheme="minorEastAsia"/>
+              <w:noProof/>
+              <w:sz w:val="24"/>
+              <w:szCs w:val="24"/>
+              <w:lang w:eastAsia="en-AU"/>
+            </w:rPr>
+          </w:pPr>
+          <w:hyperlink w:anchor="_Toc165663662" w:history="1">
+            <w:r>
+              <w:rPr>
+                <w:rStyle w:val="Hyperlink"/>
+                <w:noProof/>
+              </w:rPr>
+              <w:t>6.2</w:t>
+            </w:r>
+            <w:r>
+              <w:rPr>
+                <w:rFonts w:eastAsiaTheme="minorEastAsia"/>
+                <w:noProof/>
+                <w:sz w:val="24"/>
+                <w:szCs w:val="24"/>
+                <w:lang w:eastAsia="en-AU"/>
+              </w:rPr>
+              <w:tab/>
+            </w:r>
+            <w:r>
+              <w:rPr>
+                <w:rStyle w:val="Hyperlink"/>
+                <w:noProof/>
+              </w:rPr>
+              <w:t>method Improvement Suggestion</w:t>
+            </w:r>
+            <w:r>
+              <w:rPr>
+                <w:noProof/>
+                <w:webHidden/>
+              </w:rPr>
+              <w:tab/>
+            </w:r>
+            <w:r>
+              <w:rPr>
+                <w:noProof/>
+                <w:webHidden/>
+              </w:rPr>
+              <w:fldChar w:fldCharType="begin"/>
+            </w:r>
+            <w:r>
+              <w:rPr>
+                <w:noProof/>
+                <w:webHidden/>
+              </w:rPr>
+              <w:instrText xml:space="preserve"> PAGEREF _Toc165663662 \h </w:instrText>
+            </w:r>
+            <w:r>
+              <w:rPr>
+                <w:noProof/>
+                <w:webHidden/>
+              </w:rPr>
+            </w:r>
+            <w:r>
+              <w:rPr>
+                <w:noProof/>
+                <w:webHidden/>
+              </w:rPr>
+              <w:fldChar w:fldCharType="separate"/>
+            </w:r>
+            <w:r>
+              <w:rPr>
+                <w:noProof/>
+                <w:webHidden/>
+              </w:rPr>
+              <w:t>17</w:t>
+            </w:r>
+            <w:r>
+              <w:rPr>
+                <w:noProof/>
+                <w:webHidden/>
+              </w:rPr>
+              <w:fldChar w:fldCharType="end"/>
+            </w:r>
+          </w:hyperlink>
+        </w:p>
+        <w:p>
+          <w:pPr>
+            <w:pStyle w:val="TOC2"/>
+            <w:tabs>
+              <w:tab w:val="left" w:pos="960"/>
+              <w:tab w:val="right" w:leader="dot" w:pos="9016"/>
+            </w:tabs>
+            <w:rPr>
+              <w:rFonts w:eastAsiaTheme="minorEastAsia"/>
+              <w:noProof/>
+              <w:sz w:val="24"/>
+              <w:szCs w:val="24"/>
+              <w:lang w:eastAsia="en-AU"/>
+            </w:rPr>
+          </w:pPr>
+          <w:hyperlink w:anchor="_Toc165663663" w:history="1">
+            <w:r>
+              <w:rPr>
+                <w:rStyle w:val="Hyperlink"/>
+                <w:noProof/>
+              </w:rPr>
+              <w:t>6.3</w:t>
+            </w:r>
+            <w:r>
+              <w:rPr>
+                <w:rFonts w:eastAsiaTheme="minorEastAsia"/>
+                <w:noProof/>
+                <w:sz w:val="24"/>
+                <w:szCs w:val="24"/>
+                <w:lang w:eastAsia="en-AU"/>
+              </w:rPr>
+              <w:tab/>
+            </w:r>
+            <w:r>
+              <w:rPr>
+                <w:rStyle w:val="Hyperlink"/>
+                <w:noProof/>
+              </w:rPr>
+              <w:t>Longitudinal Studies</w:t>
+            </w:r>
+            <w:r>
+              <w:rPr>
+                <w:noProof/>
+                <w:webHidden/>
+              </w:rPr>
+              <w:tab/>
+            </w:r>
+            <w:r>
+              <w:rPr>
+                <w:noProof/>
+                <w:webHidden/>
+              </w:rPr>
+              <w:fldChar w:fldCharType="begin"/>
+            </w:r>
+            <w:r>
+              <w:rPr>
+                <w:noProof/>
+                <w:webHidden/>
+              </w:rPr>
+              <w:instrText xml:space="preserve"> PAGEREF _Toc165663663 \h </w:instrText>
+            </w:r>
+            <w:r>
+              <w:rPr>
+                <w:noProof/>
+                <w:webHidden/>
+              </w:rPr>
+            </w:r>
+            <w:r>
+              <w:rPr>
+                <w:noProof/>
+                <w:webHidden/>
+              </w:rPr>
+              <w:fldChar w:fldCharType="separate"/>
+            </w:r>
+            <w:r>
+              <w:rPr>
+                <w:noProof/>
+                <w:webHidden/>
+              </w:rPr>
+              <w:t>18</w:t>
+            </w:r>
+            <w:r>
+              <w:rPr>
+                <w:noProof/>
+                <w:webHidden/>
+              </w:rPr>
+              <w:fldChar w:fldCharType="end"/>
+            </w:r>
+          </w:hyperlink>
+        </w:p>
+        <w:p>
+          <w:pPr>
+            <w:pStyle w:val="TOC2"/>
+            <w:tabs>
+              <w:tab w:val="left" w:pos="960"/>
+              <w:tab w:val="right" w:leader="dot" w:pos="9016"/>
+            </w:tabs>
+            <w:rPr>
+              <w:rFonts w:eastAsiaTheme="minorEastAsia"/>
+              <w:noProof/>
+              <w:sz w:val="24"/>
+              <w:szCs w:val="24"/>
+              <w:lang w:eastAsia="en-AU"/>
+            </w:rPr>
+          </w:pPr>
+          <w:hyperlink w:anchor="_Toc165663664" w:history="1">
+            <w:r>
+              <w:rPr>
+                <w:rStyle w:val="Hyperlink"/>
+                <w:noProof/>
+              </w:rPr>
+              <w:t>6.4</w:t>
+            </w:r>
+            <w:r>
+              <w:rPr>
+                <w:rFonts w:eastAsiaTheme="minorEastAsia"/>
+                <w:noProof/>
+                <w:sz w:val="24"/>
+                <w:szCs w:val="24"/>
+                <w:lang w:eastAsia="en-AU"/>
+              </w:rPr>
+              <w:tab/>
+            </w:r>
+            <w:r>
+              <w:rPr>
+                <w:rStyle w:val="Hyperlink"/>
+                <w:noProof/>
+              </w:rPr>
+              <w:t>Practical Implications</w:t>
+            </w:r>
+            <w:r>
+              <w:rPr>
+                <w:noProof/>
+                <w:webHidden/>
+              </w:rPr>
+              <w:tab/>
+            </w:r>
+            <w:r>
+              <w:rPr>
+                <w:noProof/>
+                <w:webHidden/>
+              </w:rPr>
+              <w:fldChar w:fldCharType="begin"/>
+            </w:r>
+            <w:r>
+              <w:rPr>
+                <w:noProof/>
+                <w:webHidden/>
+              </w:rPr>
+              <w:instrText xml:space="preserve"> PAGEREF _Toc165663664 \h </w:instrText>
+            </w:r>
+            <w:r>
+              <w:rPr>
+                <w:noProof/>
+                <w:webHidden/>
+              </w:rPr>
+            </w:r>
+            <w:r>
+              <w:rPr>
+                <w:noProof/>
+                <w:webHidden/>
+              </w:rPr>
+              <w:fldChar w:fldCharType="separate"/>
+            </w:r>
+            <w:r>
+              <w:rPr>
+                <w:noProof/>
+                <w:webHidden/>
+              </w:rPr>
+              <w:t>19</w:t>
+            </w:r>
+            <w:r>
+              <w:rPr>
+                <w:noProof/>
+                <w:webHidden/>
+              </w:rPr>
+              <w:fldChar w:fldCharType="end"/>
+            </w:r>
+          </w:hyperlink>
+        </w:p>
+        <w:p>
+          <w:pPr>
+            <w:pStyle w:val="TOC2"/>
+            <w:tabs>
+              <w:tab w:val="left" w:pos="960"/>
+              <w:tab w:val="right" w:leader="dot" w:pos="9016"/>
+            </w:tabs>
+            <w:rPr>
+              <w:rFonts w:eastAsiaTheme="minorEastAsia"/>
+              <w:noProof/>
+              <w:sz w:val="24"/>
+              <w:szCs w:val="24"/>
+              <w:lang w:eastAsia="en-AU"/>
+            </w:rPr>
+          </w:pPr>
+          <w:hyperlink w:anchor="_Toc165663665" w:history="1">
+            <w:r>
+              <w:rPr>
+                <w:rStyle w:val="Hyperlink"/>
+                <w:noProof/>
+              </w:rPr>
+              <w:t>6.5</w:t>
+            </w:r>
+            <w:r>
+              <w:rPr>
+                <w:rFonts w:eastAsiaTheme="minorEastAsia"/>
+                <w:noProof/>
+                <w:sz w:val="24"/>
+                <w:szCs w:val="24"/>
+                <w:lang w:eastAsia="en-AU"/>
+              </w:rPr>
+              <w:tab/>
+            </w:r>
+            <w:r>
+              <w:rPr>
+                <w:rStyle w:val="Hyperlink"/>
+                <w:noProof/>
+              </w:rPr>
               <w:t>Future Research Path Recommendations</w:t>
             </w:r>
             <w:r>
@@ -4993,7 +6235,7 @@
                 <w:noProof/>
                 <w:webHidden/>
               </w:rPr>
-              <w:instrText xml:space="preserve"> PAGEREF _Toc165020731 \h </w:instrText>
+              <w:instrText xml:space="preserve"> PAGEREF _Toc165663665 \h </w:instrText>
             </w:r>
             <w:r>
               <w:rPr>
@@ -5013,7 +6255,7 @@
                 <w:noProof/>
                 <w:webHidden/>
               </w:rPr>
-              <w:t>11</w:t>
+              <w:t>20</w:t>
             </w:r>
             <w:r>
               <w:rPr>
@@ -5039,7 +6281,7 @@
               <w:lang w:eastAsia="en-AU"/>
             </w:rPr>
           </w:pPr>
-          <w:hyperlink w:anchor="_Toc165020732" w:history="1">
+          <w:hyperlink w:anchor="_Toc165663666" w:history="1">
             <w:r>
               <w:rPr>
                 <w:rStyle w:val="Hyperlink"/>
@@ -5083,7 +6325,7 @@
                 <w:noProof/>
                 <w:webHidden/>
               </w:rPr>
-              <w:instrText xml:space="preserve"> PAGEREF _Toc165020732 \h </w:instrText>
+              <w:instrText xml:space="preserve"> PAGEREF _Toc165663666 \h </w:instrText>
             </w:r>
             <w:r>
               <w:rPr>
@@ -5103,7 +6345,7 @@
                 <w:noProof/>
                 <w:webHidden/>
               </w:rPr>
-              <w:t>12</w:t>
+              <w:t>21</w:t>
             </w:r>
             <w:r>
               <w:rPr>
@@ -5129,7 +6371,7 @@
               <w:lang w:eastAsia="en-AU"/>
             </w:rPr>
           </w:pPr>
-          <w:hyperlink w:anchor="_Toc165020733" w:history="1">
+          <w:hyperlink w:anchor="_Toc165663667" w:history="1">
             <w:r>
               <w:rPr>
                 <w:rStyle w:val="Hyperlink"/>
@@ -5173,7 +6415,7 @@
                 <w:noProof/>
                 <w:webHidden/>
               </w:rPr>
-              <w:instrText xml:space="preserve"> PAGEREF _Toc165020733 \h </w:instrText>
+              <w:instrText xml:space="preserve"> PAGEREF _Toc165663667 \h </w:instrText>
             </w:r>
             <w:r>
               <w:rPr>
@@ -5193,7 +6435,7 @@
                 <w:noProof/>
                 <w:webHidden/>
               </w:rPr>
-              <w:t>13</w:t>
+              <w:t>22</w:t>
             </w:r>
             <w:r>
               <w:rPr>
@@ -5219,7 +6461,7 @@
               <w:lang w:eastAsia="en-AU"/>
             </w:rPr>
           </w:pPr>
-          <w:hyperlink w:anchor="_Toc165020734" w:history="1">
+          <w:hyperlink w:anchor="_Toc165663668" w:history="1">
             <w:r>
               <w:rPr>
                 <w:rStyle w:val="Hyperlink"/>
@@ -5263,7 +6505,7 @@
                 <w:noProof/>
                 <w:webHidden/>
               </w:rPr>
-              <w:instrText xml:space="preserve"> PAGEREF _Toc165020734 \h </w:instrText>
+              <w:instrText xml:space="preserve"> PAGEREF _Toc165663668 \h </w:instrText>
             </w:r>
             <w:r>
               <w:rPr>
@@ -5283,7 +6525,7 @@
                 <w:noProof/>
                 <w:webHidden/>
               </w:rPr>
-              <w:t>14</w:t>
+              <w:t>23</w:t>
             </w:r>
             <w:r>
               <w:rPr>
@@ -5309,7 +6551,7 @@
               <w:lang w:eastAsia="en-AU"/>
             </w:rPr>
           </w:pPr>
-          <w:hyperlink w:anchor="_Toc165020735" w:history="1">
+          <w:hyperlink w:anchor="_Toc165663669" w:history="1">
             <w:r>
               <w:rPr>
                 <w:rStyle w:val="Hyperlink"/>
@@ -5353,7 +6595,7 @@
                 <w:noProof/>
                 <w:webHidden/>
               </w:rPr>
-              <w:instrText xml:space="preserve"> PAGEREF _Toc165020735 \h </w:instrText>
+              <w:instrText xml:space="preserve"> PAGEREF _Toc165663669 \h </w:instrText>
             </w:r>
             <w:r>
               <w:rPr>
@@ -5373,7 +6615,7 @@
                 <w:noProof/>
                 <w:webHidden/>
               </w:rPr>
-              <w:t>17</w:t>
+              <w:t>26</w:t>
             </w:r>
             <w:r>
               <w:rPr>
@@ -5427,7 +6669,7 @@
           <w:numId w:val="2"/>
         </w:numPr>
       </w:pPr>
-      <w:bookmarkStart w:id="1" w:name="_Toc165020724"/>
+      <w:bookmarkStart w:id="1" w:name="_Toc165663644"/>
       <w:r>
         <w:lastRenderedPageBreak/>
         <w:t>Introduction</w:t>
@@ -5437,6 +6679,9 @@
     <w:p/>
     <w:p>
       <w:r>
+        <w:t xml:space="preserve">There are several challenges with the phone repairing process that needs to be addressed. </w:t>
+      </w:r>
+      <w:r>
         <w:t xml:space="preserve">In this project we will deal with the process of electronics repair and come to a modern innovative solution that involves automation. This project’s primary goal is to </w:t>
       </w:r>
       <w:r>
@@ -5445,13 +6690,17 @@
       <w:r>
         <w:t xml:space="preserve"> a system that can identify hardware faults, analyse, and rectify.</w:t>
       </w:r>
+      <w:r>
+        <w:t xml:space="preserve"> There are also software faults that the report will suggest, but will be delegated for future research.</w:t>
+      </w:r>
     </w:p>
     <w:p>
       <w:r>
         <w:t>The primary approach includes isolating a thought pattern of identifying damaged and unresponsive parts that will highlight the underlying problems with the device. There must be a prototype that can utilise the machine learning to produce a series of menial tasks that will save time in the long run.</w:t>
       </w:r>
-    </w:p>
-    <w:p>
+      <w:r>
+        <w:t xml:space="preserve"> </w:t>
+      </w:r>
       <w:r>
         <w:t>The program would suggest different solutions to all kinds of problems, starting from repair to the mother board to recycling and selling of parts. The program and device can search the internet with possible solution to repairs and damage.</w:t>
       </w:r>
@@ -5459,6 +6708,23 @@
     <w:p>
       <w:r>
         <w:t>The required diagnostics will involve all with the help of repair knowledge integrated with machine learning which can solve most repair problems. For repairs on complicated circuits like motherboard and PCBs it will require thermal imaging to seek damages precisely.</w:t>
+      </w:r>
+    </w:p>
+    <w:p>
+      <w:r>
+        <w:t>This paper will discuss all possible problems faced by smartphone customers that cannot be solved with a basic</w:t>
+      </w:r>
+      <w:r>
+        <w:t xml:space="preserve"> smartphone</w:t>
+      </w:r>
+      <w:r>
+        <w:t xml:space="preserve"> knowledge</w:t>
+      </w:r>
+      <w:r>
+        <w:t>.</w:t>
+      </w:r>
+      <w:r>
+        <w:t xml:space="preserve"> Recycling and restoring damaged smartphones in a circular economy would benefit us in the future.</w:t>
       </w:r>
     </w:p>
     <w:p>
@@ -5487,7 +6753,7 @@
           <w:numId w:val="2"/>
         </w:numPr>
       </w:pPr>
-      <w:bookmarkStart w:id="2" w:name="_Toc165020725"/>
+      <w:bookmarkStart w:id="2" w:name="_Toc165663645"/>
       <w:r>
         <w:lastRenderedPageBreak/>
         <w:t>Literature R</w:t>
@@ -5508,8 +6774,84 @@
           <w:numId w:val="2"/>
         </w:numPr>
       </w:pPr>
+      <w:bookmarkStart w:id="3" w:name="_Toc165663646"/>
       <w:r>
         <w:t>Existing Literature</w:t>
+      </w:r>
+      <w:bookmarkEnd w:id="3"/>
+    </w:p>
+    <w:p>
+      <w:pPr>
+        <w:pStyle w:val="Heading3"/>
+        <w:numPr>
+          <w:ilvl w:val="2"/>
+          <w:numId w:val="2"/>
+        </w:numPr>
+      </w:pPr>
+      <w:bookmarkStart w:id="4" w:name="_Toc165663647"/>
+      <w:r>
+        <w:t>Thermal Imagining</w:t>
+      </w:r>
+      <w:bookmarkEnd w:id="4"/>
+      <w:r>
+        <w:t xml:space="preserve"> for PCBs</w:t>
+      </w:r>
+    </w:p>
+    <w:p>
+      <w:r>
+        <w:t>A phone’s motherboard is essentially a PCB, so a whenever a part of the PCB gives out or is not working</w:t>
+      </w:r>
+      <w:r>
+        <w:t>, thermal cameras</w:t>
+      </w:r>
+      <w:r>
+        <w:t xml:space="preserve"> are used on a </w:t>
+      </w:r>
+      <w:r>
+        <w:t>detect that problem</w:t>
+      </w:r>
+      <w:r>
+        <w:t xml:space="preserve">. Engineers have figured to use thermal cameras to detect parts on a PCB that is overheating or not passing any current at all. “An Efficient Fault Detection Method for Induction Motors using Thermal Imaging and Machine Vision” </w:t>
+      </w:r>
+      <w:r>
+        <w:t>(</w:t>
+      </w:r>
+      <w:hyperlink r:id="rId9" w:history="1">
+        <w:r>
+          <w:rPr>
+            <w:rStyle w:val="Hyperlink"/>
+          </w:rPr>
+          <w:t>Javed e</w:t>
+        </w:r>
+        <w:r>
+          <w:rPr>
+            <w:rStyle w:val="Hyperlink"/>
+          </w:rPr>
+          <w:t>t</w:t>
+        </w:r>
+        <w:r>
+          <w:rPr>
+            <w:rStyle w:val="Hyperlink"/>
+          </w:rPr>
+          <w:t xml:space="preserve"> al, 2022</w:t>
+        </w:r>
+      </w:hyperlink>
+      <w:r>
+        <w:t>)</w:t>
+      </w:r>
+      <w:r>
+        <w:t xml:space="preserve"> states the use of image thermography</w:t>
+      </w:r>
+      <w:r>
+        <w:t xml:space="preserve"> to look at induction motors while running. The thermal camera points out different parts of the motor</w:t>
+      </w:r>
+    </w:p>
+    <w:p>
+      <w:pPr>
+        <w:pStyle w:val="Heading3"/>
+      </w:pPr>
+      <w:r>
+        <w:t>2.1.2 Automatic Diagnostics Device for Cars</w:t>
       </w:r>
     </w:p>
     <w:p>
@@ -5526,9 +6868,11 @@
           <w:numId w:val="2"/>
         </w:numPr>
       </w:pPr>
+      <w:bookmarkStart w:id="5" w:name="_Toc165663648"/>
       <w:r>
         <w:t>Critical Evaluation</w:t>
       </w:r>
+      <w:bookmarkEnd w:id="5"/>
     </w:p>
     <w:p>
       <w:r>
@@ -5544,9 +6888,11 @@
           <w:numId w:val="2"/>
         </w:numPr>
       </w:pPr>
+      <w:bookmarkStart w:id="6" w:name="_Toc165663649"/>
       <w:r>
         <w:t>Gap Identification</w:t>
       </w:r>
+      <w:bookmarkEnd w:id="6"/>
     </w:p>
     <w:p>
       <w:r>
@@ -5562,9 +6908,11 @@
           <w:numId w:val="2"/>
         </w:numPr>
       </w:pPr>
+      <w:bookmarkStart w:id="7" w:name="_Toc165663650"/>
       <w:r>
         <w:t>Study Justification</w:t>
       </w:r>
+      <w:bookmarkEnd w:id="7"/>
     </w:p>
     <w:p/>
     <w:p>
@@ -5591,7 +6939,7 @@
                     <pic:cNvPicPr/>
                   </pic:nvPicPr>
                   <pic:blipFill>
-                    <a:blip r:embed="rId9" cstate="print">
+                    <a:blip r:embed="rId10" cstate="print">
                       <a:extLst>
                         <a:ext uri="{28A0092B-C50C-407E-A947-70E740481C1C}">
                           <a14:useLocalDpi xmlns:a14="http://schemas.microsoft.com/office/drawing/2010/main" val="0"/>
@@ -5649,7 +6997,7 @@
       <w:r>
         <w:t xml:space="preserve">: </w:t>
       </w:r>
-      <w:hyperlink r:id="rId10" w:history="1">
+      <w:hyperlink r:id="rId11" w:history="1">
         <w:r>
           <w:rPr>
             <w:rStyle w:val="Hyperlink"/>
@@ -5666,7 +7014,7 @@
         </w:rPr>
         <w:t>By identifying users’ motivations and the barriers related to product repair, this research aimed to understand user perspectives to increase product </w:t>
       </w:r>
-      <w:hyperlink r:id="rId11" w:tooltip="Learn more about circularity from ScienceDirect's AI-generated Topic Pages" w:history="1">
+      <w:hyperlink r:id="rId12" w:tooltip="Learn more about circularity from ScienceDirect's AI-generated Topic Pages" w:history="1">
         <w:r>
           <w:rPr>
             <w:rStyle w:val="Hyperlink"/>
@@ -5710,7 +7058,7 @@
                     <pic:cNvPicPr/>
                   </pic:nvPicPr>
                   <pic:blipFill>
-                    <a:blip r:embed="rId12">
+                    <a:blip r:embed="rId13">
                       <a:extLst>
                         <a:ext uri="{28A0092B-C50C-407E-A947-70E740481C1C}">
                           <a14:useLocalDpi xmlns:a14="http://schemas.microsoft.com/office/drawing/2010/main" val="0"/>
@@ -5768,7 +7116,7 @@
       <w:r>
         <w:t xml:space="preserve">: </w:t>
       </w:r>
-      <w:hyperlink r:id="rId13" w:history="1">
+      <w:hyperlink r:id="rId14" w:history="1">
         <w:r>
           <w:rPr>
             <w:rStyle w:val="Hyperlink"/>
@@ -5804,7 +7152,7 @@
                     <pic:cNvPicPr/>
                   </pic:nvPicPr>
                   <pic:blipFill>
-                    <a:blip r:embed="rId14"/>
+                    <a:blip r:embed="rId15"/>
                     <a:stretch>
                       <a:fillRect/>
                     </a:stretch>
@@ -5888,7 +7236,7 @@
                     <pic:cNvPicPr/>
                   </pic:nvPicPr>
                   <pic:blipFill>
-                    <a:blip r:embed="rId15" cstate="print">
+                    <a:blip r:embed="rId16" cstate="print">
                       <a:extLst>
                         <a:ext uri="{28A0092B-C50C-407E-A947-70E740481C1C}">
                           <a14:useLocalDpi xmlns:a14="http://schemas.microsoft.com/office/drawing/2010/main" val="0"/>
@@ -5947,7 +7295,7 @@
       <w:r>
         <w:t xml:space="preserve">: </w:t>
       </w:r>
-      <w:hyperlink r:id="rId16" w:history="1">
+      <w:hyperlink r:id="rId17" w:history="1">
         <w:r>
           <w:rPr>
             <w:rStyle w:val="Hyperlink"/>
@@ -5979,12 +7327,12 @@
           <w:numId w:val="2"/>
         </w:numPr>
       </w:pPr>
-      <w:bookmarkStart w:id="3" w:name="_Toc165020726"/>
+      <w:bookmarkStart w:id="8" w:name="_Toc165663651"/>
       <w:r>
         <w:lastRenderedPageBreak/>
         <w:t>Methodology</w:t>
       </w:r>
-      <w:bookmarkEnd w:id="3"/>
+      <w:bookmarkEnd w:id="8"/>
     </w:p>
     <w:p>
       <w:pPr>
@@ -5994,23 +7342,25 @@
           <w:numId w:val="2"/>
         </w:numPr>
       </w:pPr>
+      <w:bookmarkStart w:id="9" w:name="_Toc165663652"/>
       <w:r>
         <w:t>Design Research</w:t>
       </w:r>
-      <w:bookmarkStart w:id="4" w:name="_Toc165020727"/>
+      <w:bookmarkEnd w:id="9"/>
     </w:p>
     <w:p>
       <w:pPr>
         <w:pStyle w:val="Heading3"/>
         <w:ind w:firstLine="720"/>
       </w:pPr>
+      <w:bookmarkStart w:id="10" w:name="_Toc165663653"/>
       <w:r>
         <w:t>3.1.1</w:t>
       </w:r>
       <w:r>
         <w:t>Fault Detection using Thermal Imaging</w:t>
       </w:r>
-      <w:bookmarkEnd w:id="4"/>
+      <w:bookmarkEnd w:id="10"/>
     </w:p>
     <w:p>
       <w:pPr>
@@ -6037,7 +7387,7 @@
                     <pic:cNvPicPr/>
                   </pic:nvPicPr>
                   <pic:blipFill>
-                    <a:blip r:embed="rId17" cstate="print">
+                    <a:blip r:embed="rId18" cstate="print">
                       <a:extLst>
                         <a:ext uri="{28A0092B-C50C-407E-A947-70E740481C1C}">
                           <a14:useLocalDpi xmlns:a14="http://schemas.microsoft.com/office/drawing/2010/main" val="0"/>
@@ -6095,7 +7445,7 @@
       <w:r>
         <w:t xml:space="preserve">: </w:t>
       </w:r>
-      <w:hyperlink r:id="rId18" w:history="1">
+      <w:hyperlink r:id="rId19" w:history="1">
         <w:r>
           <w:rPr>
             <w:rStyle w:val="Hyperlink"/>
@@ -6134,7 +7484,7 @@
                     <pic:cNvPicPr/>
                   </pic:nvPicPr>
                   <pic:blipFill>
-                    <a:blip r:embed="rId19"/>
+                    <a:blip r:embed="rId20"/>
                     <a:stretch>
                       <a:fillRect/>
                     </a:stretch>
@@ -6222,7 +7572,7 @@
                     <pic:cNvPicPr/>
                   </pic:nvPicPr>
                   <pic:blipFill>
-                    <a:blip r:embed="rId20" cstate="print">
+                    <a:blip r:embed="rId21" cstate="print">
                       <a:extLst>
                         <a:ext uri="{28A0092B-C50C-407E-A947-70E740481C1C}">
                           <a14:useLocalDpi xmlns:a14="http://schemas.microsoft.com/office/drawing/2010/main" val="0"/>
@@ -6356,7 +7706,7 @@
                     </pic:cNvPicPr>
                   </pic:nvPicPr>
                   <pic:blipFill>
-                    <a:blip r:embed="rId21">
+                    <a:blip r:embed="rId22">
                       <a:extLst>
                         <a:ext uri="{28A0092B-C50C-407E-A947-70E740481C1C}">
                           <a14:useLocalDpi xmlns:a14="http://schemas.microsoft.com/office/drawing/2010/main" val="0"/>
@@ -6436,7 +7786,7 @@
                     <pic:cNvPicPr/>
                   </pic:nvPicPr>
                   <pic:blipFill>
-                    <a:blip r:embed="rId22"/>
+                    <a:blip r:embed="rId23"/>
                     <a:stretch>
                       <a:fillRect/>
                     </a:stretch>
@@ -6465,9 +7815,11 @@
           <w:numId w:val="2"/>
         </w:numPr>
       </w:pPr>
+      <w:bookmarkStart w:id="11" w:name="_Toc165663654"/>
       <w:r>
         <w:t>Data Collection</w:t>
       </w:r>
+      <w:bookmarkEnd w:id="11"/>
     </w:p>
     <w:p>
       <w:r>
@@ -6483,9 +7835,11 @@
           <w:numId w:val="2"/>
         </w:numPr>
       </w:pPr>
+      <w:bookmarkStart w:id="12" w:name="_Toc165663655"/>
       <w:r>
         <w:t>Data Analysis</w:t>
       </w:r>
+      <w:bookmarkEnd w:id="12"/>
     </w:p>
     <w:p>
       <w:r>
@@ -6501,9 +7855,11 @@
           <w:numId w:val="2"/>
         </w:numPr>
       </w:pPr>
+      <w:bookmarkStart w:id="13" w:name="_Toc165663656"/>
       <w:r>
         <w:t>Limitations</w:t>
       </w:r>
+      <w:bookmarkEnd w:id="13"/>
     </w:p>
     <w:p>
       <w:r>
@@ -6532,11 +7888,11 @@
           <w:numId w:val="2"/>
         </w:numPr>
       </w:pPr>
-      <w:bookmarkStart w:id="5" w:name="_Toc165020728"/>
+      <w:bookmarkStart w:id="14" w:name="_Toc165663657"/>
       <w:r>
         <w:t>Problem Statement</w:t>
       </w:r>
-      <w:bookmarkEnd w:id="5"/>
+      <w:bookmarkEnd w:id="14"/>
     </w:p>
     <w:p>
       <w:pPr>
@@ -6546,9 +7902,11 @@
           <w:numId w:val="2"/>
         </w:numPr>
       </w:pPr>
+      <w:bookmarkStart w:id="15" w:name="_Toc165663658"/>
       <w:r>
         <w:t>Knowledge Gap</w:t>
       </w:r>
+      <w:bookmarkEnd w:id="15"/>
     </w:p>
     <w:p>
       <w:pPr>
@@ -6570,12 +7928,12 @@
           <w:numId w:val="2"/>
         </w:numPr>
       </w:pPr>
-      <w:bookmarkStart w:id="6" w:name="_Toc165020729"/>
+      <w:bookmarkStart w:id="16" w:name="_Toc165663659"/>
       <w:r>
         <w:lastRenderedPageBreak/>
         <w:t>Discussion</w:t>
       </w:r>
-      <w:bookmarkEnd w:id="6"/>
+      <w:bookmarkEnd w:id="16"/>
     </w:p>
     <w:p>
       <w:pPr>
@@ -7072,9 +8430,8 @@
                 <w:lang w:eastAsia="en-AU"/>
                 <w14:ligatures w14:val="none"/>
               </w:rPr>
-              <w:t>-</w:t>
-            </w:r>
-            <w:proofErr w:type="spellStart"/>
+              <w:t>-S</w:t>
+            </w:r>
             <w:r>
               <w:rPr>
                 <w:rFonts w:ascii="Times New Roman" w:eastAsia="Times New Roman" w:hAnsi="Times New Roman" w:cs="Times New Roman"/>
@@ -7084,20 +8441,8 @@
                 <w:lang w:eastAsia="en-AU"/>
                 <w14:ligatures w14:val="none"/>
               </w:rPr>
-              <w:t>S</w:t>
-            </w:r>
-            <w:r>
-              <w:rPr>
-                <w:rFonts w:ascii="Times New Roman" w:eastAsia="Times New Roman" w:hAnsi="Times New Roman" w:cs="Times New Roman"/>
-                <w:kern w:val="0"/>
-                <w:sz w:val="24"/>
-                <w:szCs w:val="24"/>
-                <w:lang w:eastAsia="en-AU"/>
-                <w14:ligatures w14:val="none"/>
-              </w:rPr>
               <w:t>ugru</w:t>
             </w:r>
-            <w:proofErr w:type="spellEnd"/>
           </w:p>
         </w:tc>
       </w:tr>
@@ -7256,9 +8601,8 @@
                 <w:lang w:eastAsia="en-AU"/>
                 <w14:ligatures w14:val="none"/>
               </w:rPr>
-              <w:t>-</w:t>
-            </w:r>
-            <w:proofErr w:type="spellStart"/>
+              <w:t>-S</w:t>
+            </w:r>
             <w:r>
               <w:rPr>
                 <w:rFonts w:ascii="Times New Roman" w:eastAsia="Times New Roman" w:hAnsi="Times New Roman" w:cs="Times New Roman"/>
@@ -7268,20 +8612,8 @@
                 <w:lang w:eastAsia="en-AU"/>
                 <w14:ligatures w14:val="none"/>
               </w:rPr>
-              <w:t>S</w:t>
-            </w:r>
-            <w:r>
-              <w:rPr>
-                <w:rFonts w:ascii="Times New Roman" w:eastAsia="Times New Roman" w:hAnsi="Times New Roman" w:cs="Times New Roman"/>
-                <w:kern w:val="0"/>
-                <w:sz w:val="24"/>
-                <w:szCs w:val="24"/>
-                <w:lang w:eastAsia="en-AU"/>
-                <w14:ligatures w14:val="none"/>
-              </w:rPr>
               <w:t>ugru</w:t>
             </w:r>
-            <w:proofErr w:type="spellEnd"/>
           </w:p>
         </w:tc>
       </w:tr>
@@ -7489,7 +8821,6 @@
                 <w14:ligatures w14:val="none"/>
               </w:rPr>
             </w:pPr>
-            <w:proofErr w:type="spellStart"/>
             <w:r>
               <w:rPr>
                 <w:rFonts w:ascii="Times New Roman" w:eastAsia="Times New Roman" w:hAnsi="Times New Roman" w:cs="Times New Roman"/>
@@ -7510,19 +8841,7 @@
                 <w:lang w:eastAsia="en-AU"/>
                 <w14:ligatures w14:val="none"/>
               </w:rPr>
-              <w:t>ugru</w:t>
-            </w:r>
-            <w:proofErr w:type="spellEnd"/>
-            <w:r>
-              <w:rPr>
-                <w:rFonts w:ascii="Times New Roman" w:eastAsia="Times New Roman" w:hAnsi="Times New Roman" w:cs="Times New Roman"/>
-                <w:kern w:val="0"/>
-                <w:sz w:val="24"/>
-                <w:szCs w:val="24"/>
-                <w:lang w:eastAsia="en-AU"/>
-                <w14:ligatures w14:val="none"/>
-              </w:rPr>
-              <w:t xml:space="preserve"> patching</w:t>
+              <w:t>ugru patching</w:t>
             </w:r>
           </w:p>
         </w:tc>
@@ -7619,12 +8938,12 @@
           <w:numId w:val="2"/>
         </w:numPr>
       </w:pPr>
-      <w:bookmarkStart w:id="7" w:name="_Toc165020730"/>
+      <w:bookmarkStart w:id="17" w:name="_Toc165663660"/>
       <w:r>
         <w:lastRenderedPageBreak/>
         <w:t>Recommendation</w:t>
       </w:r>
-      <w:bookmarkEnd w:id="7"/>
+      <w:bookmarkEnd w:id="17"/>
     </w:p>
     <w:p>
       <w:pPr>
@@ -7634,9 +8953,11 @@
           <w:numId w:val="2"/>
         </w:numPr>
       </w:pPr>
+      <w:bookmarkStart w:id="18" w:name="_Toc165663661"/>
       <w:r>
         <w:t>Further Investigation</w:t>
       </w:r>
+      <w:bookmarkEnd w:id="18"/>
     </w:p>
     <w:p>
       <w:r>
@@ -7652,9 +8973,11 @@
           <w:numId w:val="2"/>
         </w:numPr>
       </w:pPr>
+      <w:bookmarkStart w:id="19" w:name="_Toc165663662"/>
       <w:r>
         <w:t>method Improvement Suggestion</w:t>
       </w:r>
+      <w:bookmarkEnd w:id="19"/>
     </w:p>
     <w:p>
       <w:r>
@@ -7670,9 +8993,11 @@
           <w:numId w:val="2"/>
         </w:numPr>
       </w:pPr>
+      <w:bookmarkStart w:id="20" w:name="_Toc165663663"/>
       <w:r>
         <w:t>Longitudinal Studies</w:t>
       </w:r>
+      <w:bookmarkEnd w:id="20"/>
     </w:p>
     <w:p>
       <w:r>
@@ -7688,9 +9013,11 @@
           <w:numId w:val="2"/>
         </w:numPr>
       </w:pPr>
+      <w:bookmarkStart w:id="21" w:name="_Toc165663664"/>
       <w:r>
         <w:t>Practical Implications</w:t>
       </w:r>
+      <w:bookmarkEnd w:id="21"/>
     </w:p>
     <w:p>
       <w:r>
@@ -7706,11 +9033,11 @@
           <w:numId w:val="2"/>
         </w:numPr>
       </w:pPr>
-      <w:bookmarkStart w:id="8" w:name="_Toc165020731"/>
+      <w:bookmarkStart w:id="22" w:name="_Toc165663665"/>
       <w:r>
         <w:t>Future Research Path Recommendations</w:t>
       </w:r>
-      <w:bookmarkEnd w:id="8"/>
+      <w:bookmarkEnd w:id="22"/>
     </w:p>
     <w:p/>
     <w:p>
@@ -7800,12 +9127,12 @@
           <w:numId w:val="2"/>
         </w:numPr>
       </w:pPr>
-      <w:bookmarkStart w:id="9" w:name="_Toc165020732"/>
+      <w:bookmarkStart w:id="23" w:name="_Toc165663666"/>
       <w:r>
         <w:lastRenderedPageBreak/>
         <w:t>Conclusion</w:t>
       </w:r>
-      <w:bookmarkEnd w:id="9"/>
+      <w:bookmarkEnd w:id="23"/>
     </w:p>
     <w:p>
       <w:r>
@@ -7831,12 +9158,12 @@
           <w:numId w:val="2"/>
         </w:numPr>
       </w:pPr>
-      <w:bookmarkStart w:id="10" w:name="_Toc165020733"/>
+      <w:bookmarkStart w:id="24" w:name="_Toc165663667"/>
       <w:r>
         <w:lastRenderedPageBreak/>
         <w:t>References</w:t>
       </w:r>
-      <w:bookmarkEnd w:id="10"/>
+      <w:bookmarkEnd w:id="24"/>
     </w:p>
     <w:p/>
     <w:p>
@@ -7852,12 +9179,12 @@
           <w:numId w:val="2"/>
         </w:numPr>
       </w:pPr>
-      <w:bookmarkStart w:id="11" w:name="_Toc165020734"/>
+      <w:bookmarkStart w:id="25" w:name="_Toc165663668"/>
       <w:r>
         <w:lastRenderedPageBreak/>
         <w:t>Bibliography</w:t>
       </w:r>
-      <w:bookmarkEnd w:id="11"/>
+      <w:bookmarkEnd w:id="25"/>
     </w:p>
     <w:p/>
     <w:p>
@@ -7884,7 +9211,7 @@
           <w:rStyle w:val="Hyperlink"/>
         </w:rPr>
       </w:pPr>
-      <w:hyperlink r:id="rId23" w:history="1">
+      <w:hyperlink r:id="rId24" w:history="1">
         <w:r>
           <w:rPr>
             <w:rStyle w:val="Hyperlink"/>
@@ -7926,7 +9253,7 @@
       </w:r>
     </w:p>
     <w:p>
-      <w:hyperlink r:id="rId24" w:history="1">
+      <w:hyperlink r:id="rId25" w:history="1">
         <w:r>
           <w:rPr>
             <w:rStyle w:val="Hyperlink"/>
@@ -7962,7 +9289,7 @@
       </w:r>
     </w:p>
     <w:p>
-      <w:hyperlink r:id="rId25" w:history="1">
+      <w:hyperlink r:id="rId26" w:history="1">
         <w:r>
           <w:rPr>
             <w:rStyle w:val="Hyperlink"/>
@@ -7990,7 +9317,7 @@
       </w:r>
     </w:p>
     <w:p>
-      <w:hyperlink r:id="rId26" w:anchor=":~:text=If%20your%20device%20has%20got,of%20the%20brand%20new%20value" w:history="1">
+      <w:hyperlink r:id="rId27" w:anchor=":~:text=If%20your%20device%20has%20got,of%20the%20brand%20new%20value" w:history="1">
         <w:r>
           <w:rPr>
             <w:rStyle w:val="Hyperlink"/>
@@ -8006,7 +9333,7 @@
       </w:r>
     </w:p>
     <w:p>
-      <w:hyperlink r:id="rId27" w:history="1">
+      <w:hyperlink r:id="rId28" w:history="1">
         <w:r>
           <w:rPr>
             <w:rStyle w:val="Hyperlink"/>
@@ -8027,7 +9354,7 @@
           <w:rStyle w:val="Hyperlink"/>
         </w:rPr>
       </w:pPr>
-      <w:hyperlink r:id="rId28" w:history="1">
+      <w:hyperlink r:id="rId29" w:history="1">
         <w:r>
           <w:rPr>
             <w:rStyle w:val="Hyperlink"/>
@@ -8108,7 +9435,7 @@
           </w14:textOutline>
         </w:rPr>
       </w:pPr>
-      <w:hyperlink r:id="rId29" w:history="1">
+      <w:hyperlink r:id="rId30" w:history="1">
         <w:r>
           <w:rPr>
             <w:rStyle w:val="Hyperlink"/>
@@ -8178,89 +9505,28 @@
       </w:r>
     </w:p>
     <w:p>
-      <w:pPr>
-        <w:rPr>
-          <w:color w:val="000000" w:themeColor="text1"/>
-          <w14:shadow w14:blurRad="38100" w14:dist="19050" w14:dir="2700000" w14:sx="100000" w14:sy="100000" w14:kx="0" w14:ky="0" w14:algn="tl">
-            <w14:schemeClr w14:val="dk1">
-              <w14:alpha w14:val="60000"/>
-            </w14:schemeClr>
-          </w14:shadow>
-          <w14:textOutline w14:w="0" w14:cap="flat" w14:cmpd="sng" w14:algn="ctr">
-            <w14:noFill/>
-            <w14:prstDash w14:val="solid"/>
-            <w14:round/>
-          </w14:textOutline>
-        </w:rPr>
-      </w:pPr>
-      <w:hyperlink r:id="rId30" w:history="1">
+      <w:hyperlink r:id="rId31" w:history="1">
         <w:r>
           <w:rPr>
             <w:rStyle w:val="Hyperlink"/>
-            <w14:shadow w14:blurRad="38100" w14:dist="19050" w14:dir="2700000" w14:sx="100000" w14:sy="100000" w14:kx="0" w14:ky="0" w14:algn="tl">
-              <w14:schemeClr w14:val="dk1">
-                <w14:alpha w14:val="60000"/>
-              </w14:schemeClr>
-            </w14:shadow>
-            <w14:textOutline w14:w="0" w14:cap="flat" w14:cmpd="sng" w14:algn="ctr">
-              <w14:noFill/>
-              <w14:prstDash w14:val="solid"/>
-              <w14:round/>
-            </w14:textOutline>
           </w:rPr>
-          <w:t>file:///C:/Users/USER/Downloads/susta</w:t>
+          <w:t>https://www.proquest.com/docview/2700773020?parentSessionId=dnZfsi%2BI4aHhbaJYVM2rC9gYV%2BvVdlT7C0Yxti</w:t>
         </w:r>
         <w:r>
           <w:rPr>
             <w:rStyle w:val="Hyperlink"/>
-            <w14:shadow w14:blurRad="38100" w14:dist="19050" w14:dir="2700000" w14:sx="100000" w14:sy="100000" w14:kx="0" w14:ky="0" w14:algn="tl">
-              <w14:schemeClr w14:val="dk1">
-                <w14:alpha w14:val="60000"/>
-              </w14:schemeClr>
-            </w14:shadow>
-            <w14:textOutline w14:w="0" w14:cap="flat" w14:cmpd="sng" w14:algn="ctr">
-              <w14:noFill/>
-              <w14:prstDash w14:val="solid"/>
-              <w14:round/>
-            </w14:textOutline>
           </w:rPr>
-          <w:t>i</w:t>
+          <w:t>Q</w:t>
         </w:r>
         <w:r>
           <w:rPr>
             <w:rStyle w:val="Hyperlink"/>
-            <w14:shadow w14:blurRad="38100" w14:dist="19050" w14:dir="2700000" w14:sx="100000" w14:sy="100000" w14:kx="0" w14:ky="0" w14:algn="tl">
-              <w14:schemeClr w14:val="dk1">
-                <w14:alpha w14:val="60000"/>
-              </w14:schemeClr>
-            </w14:shadow>
-            <w14:textOutline w14:w="0" w14:cap="flat" w14:cmpd="sng" w14:algn="ctr">
-              <w14:noFill/>
-              <w14:prstDash w14:val="solid"/>
-              <w14:round/>
-            </w14:textOutline>
           </w:rPr>
-          <w:t>nability-14-09060-v2.pdf</w:t>
+          <w:t>GVyU%3D&amp;pq-origsite=primo&amp;accountid=10499&amp;sourcetype=Scholarly%20Journals</w:t>
         </w:r>
       </w:hyperlink>
     </w:p>
-    <w:p>
-      <w:pPr>
-        <w:rPr>
-          <w:color w:val="000000" w:themeColor="text1"/>
-          <w14:shadow w14:blurRad="38100" w14:dist="19050" w14:dir="2700000" w14:sx="100000" w14:sy="100000" w14:kx="0" w14:ky="0" w14:algn="tl">
-            <w14:schemeClr w14:val="dk1">
-              <w14:alpha w14:val="60000"/>
-            </w14:schemeClr>
-          </w14:shadow>
-          <w14:textOutline w14:w="0" w14:cap="flat" w14:cmpd="sng" w14:algn="ctr">
-            <w14:noFill/>
-            <w14:prstDash w14:val="solid"/>
-            <w14:round/>
-          </w14:textOutline>
-        </w:rPr>
-      </w:pPr>
-    </w:p>
+    <w:p/>
     <w:p>
       <w:pPr>
         <w:rPr>
@@ -8310,7 +9576,7 @@
           </w14:textOutline>
         </w:rPr>
       </w:pPr>
-      <w:hyperlink r:id="rId31" w:history="1">
+      <w:hyperlink r:id="rId32" w:history="1">
         <w:r>
           <w:rPr>
             <w:rStyle w:val="Hyperlink"/>
@@ -8395,7 +9661,7 @@
           </w14:textOutline>
         </w:rPr>
       </w:pPr>
-      <w:hyperlink r:id="rId32" w:history="1">
+      <w:hyperlink r:id="rId33" w:history="1">
         <w:r>
           <w:rPr>
             <w:rStyle w:val="Hyperlink"/>
@@ -8480,7 +9746,7 @@
           </w14:textOutline>
         </w:rPr>
       </w:pPr>
-      <w:hyperlink r:id="rId33" w:history="1">
+      <w:hyperlink r:id="rId34" w:history="1">
         <w:r>
           <w:rPr>
             <w:rStyle w:val="Hyperlink"/>
@@ -8565,7 +9831,7 @@
           </w14:textOutline>
         </w:rPr>
       </w:pPr>
-      <w:hyperlink r:id="rId34" w:history="1">
+      <w:hyperlink r:id="rId35" w:history="1">
         <w:r>
           <w:rPr>
             <w:rStyle w:val="Hyperlink"/>
@@ -8650,7 +9916,7 @@
           </w14:textOutline>
         </w:rPr>
       </w:pPr>
-      <w:hyperlink r:id="rId35" w:history="1">
+      <w:hyperlink r:id="rId36" w:history="1">
         <w:r>
           <w:rPr>
             <w:rStyle w:val="Hyperlink"/>
@@ -8735,7 +10001,7 @@
           </w14:textOutline>
         </w:rPr>
       </w:pPr>
-      <w:hyperlink r:id="rId36" w:history="1">
+      <w:hyperlink r:id="rId37" w:history="1">
         <w:r>
           <w:rPr>
             <w:rStyle w:val="Hyperlink"/>
@@ -8820,7 +10086,7 @@
           </w14:textOutline>
         </w:rPr>
       </w:pPr>
-      <w:hyperlink r:id="rId37" w:history="1">
+      <w:hyperlink r:id="rId38" w:history="1">
         <w:r>
           <w:rPr>
             <w:rStyle w:val="Hyperlink"/>
@@ -8905,7 +10171,7 @@
           </w14:textOutline>
         </w:rPr>
       </w:pPr>
-      <w:hyperlink r:id="rId38" w:history="1">
+      <w:hyperlink r:id="rId39" w:history="1">
         <w:r>
           <w:rPr>
             <w:rStyle w:val="Hyperlink"/>
@@ -8990,7 +10256,7 @@
           </w14:textOutline>
         </w:rPr>
       </w:pPr>
-      <w:hyperlink r:id="rId39" w:history="1">
+      <w:hyperlink r:id="rId40" w:history="1">
         <w:r>
           <w:rPr>
             <w:rStyle w:val="Hyperlink"/>
@@ -9005,39 +10271,7 @@
               <w14:round/>
             </w14:textOutline>
           </w:rPr>
-          <w:t>https://www.academia.edu/downloa</w:t>
-        </w:r>
-        <w:r>
-          <w:rPr>
-            <w:rStyle w:val="Hyperlink"/>
-            <w14:shadow w14:blurRad="38100" w14:dist="19050" w14:dir="2700000" w14:sx="100000" w14:sy="100000" w14:kx="0" w14:ky="0" w14:algn="tl">
-              <w14:schemeClr w14:val="dk1">
-                <w14:alpha w14:val="60000"/>
-              </w14:schemeClr>
-            </w14:shadow>
-            <w14:textOutline w14:w="0" w14:cap="flat" w14:cmpd="sng" w14:algn="ctr">
-              <w14:noFill/>
-              <w14:prstDash w14:val="solid"/>
-              <w14:round/>
-            </w14:textOutline>
-          </w:rPr>
-          <w:t>d</w:t>
-        </w:r>
-        <w:r>
-          <w:rPr>
-            <w:rStyle w:val="Hyperlink"/>
-            <w14:shadow w14:blurRad="38100" w14:dist="19050" w14:dir="2700000" w14:sx="100000" w14:sy="100000" w14:kx="0" w14:ky="0" w14:algn="tl">
-              <w14:schemeClr w14:val="dk1">
-                <w14:alpha w14:val="60000"/>
-              </w14:schemeClr>
-            </w14:shadow>
-            <w14:textOutline w14:w="0" w14:cap="flat" w14:cmpd="sng" w14:algn="ctr">
-              <w14:noFill/>
-              <w14:prstDash w14:val="solid"/>
-              <w14:round/>
-            </w14:textOutline>
-          </w:rPr>
-          <w:t>/65761858/V10I2202110.pdf</w:t>
+          <w:t>https://www.academia.edu/download/65761858/V10I2202110.pdf</w:t>
         </w:r>
       </w:hyperlink>
     </w:p>
@@ -9088,7 +10322,6 @@
             <w14:round/>
           </w14:textOutline>
         </w:rPr>
-        <w:lastRenderedPageBreak/>
         <w:t>Innovations in Applied Artificial Intelligence</w:t>
       </w:r>
     </w:p>
@@ -9108,7 +10341,7 @@
           </w14:textOutline>
         </w:rPr>
       </w:pPr>
-      <w:hyperlink r:id="rId40" w:history="1">
+      <w:hyperlink r:id="rId41" w:history="1">
         <w:r>
           <w:rPr>
             <w:rStyle w:val="Hyperlink"/>
@@ -9176,7 +10409,7 @@
           </w14:textOutline>
         </w:rPr>
       </w:pPr>
-      <w:hyperlink r:id="rId41" w:history="1">
+      <w:hyperlink r:id="rId42" w:history="1">
         <w:r>
           <w:rPr>
             <w:rStyle w:val="Hyperlink"/>
@@ -9191,39 +10424,7 @@
               <w14:round/>
             </w14:textOutline>
           </w:rPr>
-          <w:t>https://www-taylorfrancis-com.ezproxy.n</w:t>
-        </w:r>
-        <w:r>
-          <w:rPr>
-            <w:rStyle w:val="Hyperlink"/>
-            <w14:shadow w14:blurRad="38100" w14:dist="19050" w14:dir="2700000" w14:sx="100000" w14:sy="100000" w14:kx="0" w14:ky="0" w14:algn="tl">
-              <w14:schemeClr w14:val="dk1">
-                <w14:alpha w14:val="60000"/>
-              </w14:schemeClr>
-            </w14:shadow>
-            <w14:textOutline w14:w="0" w14:cap="flat" w14:cmpd="sng" w14:algn="ctr">
-              <w14:noFill/>
-              <w14:prstDash w14:val="solid"/>
-              <w14:round/>
-            </w14:textOutline>
-          </w:rPr>
-          <w:t>e</w:t>
-        </w:r>
-        <w:r>
-          <w:rPr>
-            <w:rStyle w:val="Hyperlink"/>
-            <w14:shadow w14:blurRad="38100" w14:dist="19050" w14:dir="2700000" w14:sx="100000" w14:sy="100000" w14:kx="0" w14:ky="0" w14:algn="tl">
-              <w14:schemeClr w14:val="dk1">
-                <w14:alpha w14:val="60000"/>
-              </w14:schemeClr>
-            </w14:shadow>
-            <w14:textOutline w14:w="0" w14:cap="flat" w14:cmpd="sng" w14:algn="ctr">
-              <w14:noFill/>
-              <w14:prstDash w14:val="solid"/>
-              <w14:round/>
-            </w14:textOutline>
-          </w:rPr>
-          <w:t>wcastle.edu.au/books/mono/10.1201/9781003392699/cyborg-kuldeep-singh-kaswan-jagjit-singh-dhatterwal-anupam-baliyan-shalli-rani</w:t>
+          <w:t>https://www-taylorfrancis-com.ezproxy.newcastle.edu.au/books/mono/10.1201/9781003392699/cyborg-kuldeep-singh-kaswan-jagjit-singh-dhatterwal-anupam-baliyan-shalli-rani</w:t>
         </w:r>
       </w:hyperlink>
     </w:p>
@@ -9276,7 +10477,7 @@
           </w14:textOutline>
         </w:rPr>
       </w:pPr>
-      <w:hyperlink r:id="rId42" w:history="1">
+      <w:hyperlink r:id="rId43" w:history="1">
         <w:r>
           <w:rPr>
             <w:rStyle w:val="Hyperlink"/>
@@ -9344,7 +10545,7 @@
           </w14:textOutline>
         </w:rPr>
       </w:pPr>
-      <w:hyperlink r:id="rId43" w:history="1">
+      <w:hyperlink r:id="rId44" w:history="1">
         <w:r>
           <w:rPr>
             <w:rStyle w:val="Hyperlink"/>
@@ -9365,19 +10566,11 @@
     </w:p>
     <w:p>
       <w:r>
-        <w:t xml:space="preserve">Remote repair, </w:t>
-      </w:r>
-      <w:proofErr w:type="gramStart"/>
-      <w:r>
-        <w:t>diagnostics</w:t>
-      </w:r>
-      <w:proofErr w:type="gramEnd"/>
-      <w:r>
-        <w:t xml:space="preserve"> and maintenance</w:t>
-      </w:r>
-    </w:p>
-    <w:p>
-      <w:hyperlink r:id="rId44" w:history="1">
+        <w:t>Remote repair, diagnostics and maintenance</w:t>
+      </w:r>
+    </w:p>
+    <w:p>
+      <w:hyperlink r:id="rId45" w:history="1">
         <w:r>
           <w:rPr>
             <w:rStyle w:val="Hyperlink"/>
@@ -9392,7 +10585,7 @@
       </w:r>
     </w:p>
     <w:p>
-      <w:hyperlink r:id="rId45" w:history="1">
+      <w:hyperlink r:id="rId46" w:history="1">
         <w:r>
           <w:rPr>
             <w:rStyle w:val="Hyperlink"/>
@@ -9414,7 +10607,7 @@
       </w:r>
     </w:p>
     <w:p>
-      <w:hyperlink r:id="rId46" w:history="1">
+      <w:hyperlink r:id="rId47" w:history="1">
         <w:r>
           <w:rPr>
             <w:rStyle w:val="Hyperlink"/>
@@ -9446,7 +10639,7 @@
           <w:rStyle w:val="Hyperlink"/>
         </w:rPr>
       </w:pPr>
-      <w:hyperlink r:id="rId47" w:history="1">
+      <w:hyperlink r:id="rId48" w:history="1">
         <w:r>
           <w:rPr>
             <w:rStyle w:val="Hyperlink"/>
@@ -9469,7 +10662,7 @@
           <w:rStyle w:val="Hyperlink"/>
         </w:rPr>
       </w:pPr>
-      <w:hyperlink r:id="rId48" w:history="1">
+      <w:hyperlink r:id="rId49" w:history="1">
         <w:r>
           <w:rPr>
             <w:rStyle w:val="Hyperlink"/>
@@ -9527,18 +10720,18 @@
           <w:numId w:val="2"/>
         </w:numPr>
       </w:pPr>
-      <w:bookmarkStart w:id="12" w:name="_Toc165020735"/>
+      <w:bookmarkStart w:id="26" w:name="_Toc165663669"/>
       <w:r>
         <w:lastRenderedPageBreak/>
         <w:t>Appendix</w:t>
       </w:r>
-      <w:bookmarkEnd w:id="12"/>
+      <w:bookmarkEnd w:id="26"/>
     </w:p>
     <w:p/>
     <w:p/>
     <w:sectPr>
-      <w:headerReference w:type="default" r:id="rId49"/>
-      <w:footerReference w:type="default" r:id="rId50"/>
+      <w:headerReference w:type="default" r:id="rId50"/>
+      <w:footerReference w:type="default" r:id="rId51"/>
       <w:pgSz w:w="11906" w:h="16838"/>
       <w:pgMar w:top="1440" w:right="1440" w:bottom="1440" w:left="1440" w:header="708" w:footer="708" w:gutter="0"/>
       <w:pgNumType w:start="0"/>
@@ -9551,7 +10744,7 @@
 </file>
 
 <file path=word/endnotes.xml><?xml version="1.0" encoding="utf-8"?>
-<w:endnotes xmlns:wpc="http://schemas.microsoft.com/office/word/2010/wordprocessingCanvas" xmlns:cx="http://schemas.microsoft.com/office/drawing/2014/chartex" xmlns:cx1="http://schemas.microsoft.com/office/drawing/2015/9/8/chartex" xmlns:cx2="http://schemas.microsoft.com/office/drawing/2015/10/21/chartex" xmlns:cx3="http://schemas.microsoft.com/office/drawing/2016/5/9/chartex" xmlns:cx4="http://schemas.microsoft.com/office/drawing/2016/5/10/chartex" xmlns:cx5="http://schemas.microsoft.com/office/drawing/2016/5/11/chartex" xmlns:cx6="http://schemas.microsoft.com/office/drawing/2016/5/12/chartex" xmlns:cx7="http://schemas.microsoft.com/office/drawing/2016/5/13/chartex" xmlns:cx8="http://schemas.microsoft.com/office/drawing/2016/5/14/chartex" xmlns:mc="http://schemas.openxmlformats.org/markup-compatibility/2006" xmlns:aink="http://schemas.microsoft.com/office/drawing/2016/ink" xmlns:am3d="http://schemas.microsoft.com/office/drawing/2017/model3d" xmlns:o="urn:schemas-microsoft-com:office:office" xmlns:oel="http://schemas.microsoft.com/office/2019/extlst" xmlns:r="http://schemas.openxmlformats.org/officeDocument/2006/relationships" xmlns:m="http://schemas.openxmlformats.org/officeDocument/2006/math" xmlns:v="urn:schemas-microsoft-com:vml" xmlns:wp14="http://schemas.microsoft.com/office/word/2010/wordprocessingDrawing" xmlns:wp="http://schemas.openxmlformats.org/drawingml/2006/wordprocessingDrawing" xmlns:w10="urn:schemas-microsoft-com:office:word" xmlns:w="http://schemas.openxmlformats.org/wordprocessingml/2006/main" xmlns:w14="http://schemas.microsoft.com/office/word/2010/wordml" xmlns:w15="http://schemas.microsoft.com/office/word/2012/wordml" xmlns:w16cex="http://schemas.microsoft.com/office/word/2018/wordml/cex" xmlns:w16cid="http://schemas.microsoft.com/office/word/2016/wordml/cid" xmlns:w16="http://schemas.microsoft.com/office/word/2018/wordml" xmlns:w16sdtdh="http://schemas.microsoft.com/office/word/2020/wordml/sdtdatahash" xmlns:w16se="http://schemas.microsoft.com/office/word/2015/wordml/symex" xmlns:wpg="http://schemas.microsoft.com/office/word/2010/wordprocessingGroup" xmlns:wpi="http://schemas.microsoft.com/office/word/2010/wordprocessingInk" xmlns:wne="http://schemas.microsoft.com/office/word/2006/wordml" xmlns:wps="http://schemas.microsoft.com/office/word/2010/wordprocessingShape" mc:Ignorable="w14 w15 w16se w16cid w16 w16cex w16sdtdh wp14">
+<w:endnotes xmlns:wpc="http://schemas.microsoft.com/office/word/2010/wordprocessingCanvas" xmlns:cx="http://schemas.microsoft.com/office/drawing/2014/chartex" xmlns:cx1="http://schemas.microsoft.com/office/drawing/2015/9/8/chartex" xmlns:cx2="http://schemas.microsoft.com/office/drawing/2015/10/21/chartex" xmlns:cx3="http://schemas.microsoft.com/office/drawing/2016/5/9/chartex" xmlns:cx4="http://schemas.microsoft.com/office/drawing/2016/5/10/chartex" xmlns:cx5="http://schemas.microsoft.com/office/drawing/2016/5/11/chartex" xmlns:cx6="http://schemas.microsoft.com/office/drawing/2016/5/12/chartex" xmlns:cx7="http://schemas.microsoft.com/office/drawing/2016/5/13/chartex" xmlns:cx8="http://schemas.microsoft.com/office/drawing/2016/5/14/chartex" xmlns:mc="http://schemas.openxmlformats.org/markup-compatibility/2006" xmlns:aink="http://schemas.microsoft.com/office/drawing/2016/ink" xmlns:am3d="http://schemas.microsoft.com/office/drawing/2017/model3d" xmlns:o="urn:schemas-microsoft-com:office:office" xmlns:oel="http://schemas.microsoft.com/office/2019/extlst" xmlns:r="http://schemas.openxmlformats.org/officeDocument/2006/relationships" xmlns:m="http://schemas.openxmlformats.org/officeDocument/2006/math" xmlns:v="urn:schemas-microsoft-com:vml" xmlns:wp14="http://schemas.microsoft.com/office/word/2010/wordprocessingDrawing" xmlns:wp="http://schemas.openxmlformats.org/drawingml/2006/wordprocessingDrawing" xmlns:w10="urn:schemas-microsoft-com:office:word" xmlns:w="http://schemas.openxmlformats.org/wordprocessingml/2006/main" xmlns:w14="http://schemas.microsoft.com/office/word/2010/wordml" xmlns:w15="http://schemas.microsoft.com/office/word/2012/wordml" xmlns:w16cex="http://schemas.microsoft.com/office/word/2018/wordml/cex" xmlns:w16cid="http://schemas.microsoft.com/office/word/2016/wordml/cid" xmlns:w16="http://schemas.microsoft.com/office/word/2018/wordml" xmlns:w16du="http://schemas.microsoft.com/office/word/2023/wordml/word16du" xmlns:w16sdtdh="http://schemas.microsoft.com/office/word/2020/wordml/sdtdatahash" xmlns:w16se="http://schemas.microsoft.com/office/word/2015/wordml/symex" xmlns:wpg="http://schemas.microsoft.com/office/word/2010/wordprocessingGroup" xmlns:wpi="http://schemas.microsoft.com/office/word/2010/wordprocessingInk" xmlns:wne="http://schemas.microsoft.com/office/word/2006/wordml" xmlns:wps="http://schemas.microsoft.com/office/word/2010/wordprocessingShape" mc:Ignorable="w14 w15 w16se w16cid w16 w16cex w16sdtdh w16du wp14">
   <w:endnote w:type="separator" w:id="-1">
     <w:p>
       <w:pPr>
@@ -9576,7 +10769,7 @@
 </file>
 
 <file path=word/footer1.xml><?xml version="1.0" encoding="utf-8"?>
-<w:ftr xmlns:wpc="http://schemas.microsoft.com/office/word/2010/wordprocessingCanvas" xmlns:cx="http://schemas.microsoft.com/office/drawing/2014/chartex" xmlns:cx1="http://schemas.microsoft.com/office/drawing/2015/9/8/chartex" xmlns:cx2="http://schemas.microsoft.com/office/drawing/2015/10/21/chartex" xmlns:cx3="http://schemas.microsoft.com/office/drawing/2016/5/9/chartex" xmlns:cx4="http://schemas.microsoft.com/office/drawing/2016/5/10/chartex" xmlns:cx5="http://schemas.microsoft.com/office/drawing/2016/5/11/chartex" xmlns:cx6="http://schemas.microsoft.com/office/drawing/2016/5/12/chartex" xmlns:cx7="http://schemas.microsoft.com/office/drawing/2016/5/13/chartex" xmlns:cx8="http://schemas.microsoft.com/office/drawing/2016/5/14/chartex" xmlns:mc="http://schemas.openxmlformats.org/markup-compatibility/2006" xmlns:aink="http://schemas.microsoft.com/office/drawing/2016/ink" xmlns:am3d="http://schemas.microsoft.com/office/drawing/2017/model3d" xmlns:o="urn:schemas-microsoft-com:office:office" xmlns:oel="http://schemas.microsoft.com/office/2019/extlst" xmlns:r="http://schemas.openxmlformats.org/officeDocument/2006/relationships" xmlns:m="http://schemas.openxmlformats.org/officeDocument/2006/math" xmlns:v="urn:schemas-microsoft-com:vml" xmlns:wp14="http://schemas.microsoft.com/office/word/2010/wordprocessingDrawing" xmlns:wp="http://schemas.openxmlformats.org/drawingml/2006/wordprocessingDrawing" xmlns:w10="urn:schemas-microsoft-com:office:word" xmlns:w="http://schemas.openxmlformats.org/wordprocessingml/2006/main" xmlns:w14="http://schemas.microsoft.com/office/word/2010/wordml" xmlns:w15="http://schemas.microsoft.com/office/word/2012/wordml" xmlns:w16cex="http://schemas.microsoft.com/office/word/2018/wordml/cex" xmlns:w16cid="http://schemas.microsoft.com/office/word/2016/wordml/cid" xmlns:w16="http://schemas.microsoft.com/office/word/2018/wordml" xmlns:w16sdtdh="http://schemas.microsoft.com/office/word/2020/wordml/sdtdatahash" xmlns:w16se="http://schemas.microsoft.com/office/word/2015/wordml/symex" xmlns:wpg="http://schemas.microsoft.com/office/word/2010/wordprocessingGroup" xmlns:wpi="http://schemas.microsoft.com/office/word/2010/wordprocessingInk" xmlns:wne="http://schemas.microsoft.com/office/word/2006/wordml" xmlns:wps="http://schemas.microsoft.com/office/word/2010/wordprocessingShape" mc:Ignorable="w14 w15 w16se w16cid w16 w16cex w16sdtdh wp14">
+<w:ftr xmlns:wpc="http://schemas.microsoft.com/office/word/2010/wordprocessingCanvas" xmlns:cx="http://schemas.microsoft.com/office/drawing/2014/chartex" xmlns:cx1="http://schemas.microsoft.com/office/drawing/2015/9/8/chartex" xmlns:cx2="http://schemas.microsoft.com/office/drawing/2015/10/21/chartex" xmlns:cx3="http://schemas.microsoft.com/office/drawing/2016/5/9/chartex" xmlns:cx4="http://schemas.microsoft.com/office/drawing/2016/5/10/chartex" xmlns:cx5="http://schemas.microsoft.com/office/drawing/2016/5/11/chartex" xmlns:cx6="http://schemas.microsoft.com/office/drawing/2016/5/12/chartex" xmlns:cx7="http://schemas.microsoft.com/office/drawing/2016/5/13/chartex" xmlns:cx8="http://schemas.microsoft.com/office/drawing/2016/5/14/chartex" xmlns:mc="http://schemas.openxmlformats.org/markup-compatibility/2006" xmlns:aink="http://schemas.microsoft.com/office/drawing/2016/ink" xmlns:am3d="http://schemas.microsoft.com/office/drawing/2017/model3d" xmlns:o="urn:schemas-microsoft-com:office:office" xmlns:oel="http://schemas.microsoft.com/office/2019/extlst" xmlns:r="http://schemas.openxmlformats.org/officeDocument/2006/relationships" xmlns:m="http://schemas.openxmlformats.org/officeDocument/2006/math" xmlns:v="urn:schemas-microsoft-com:vml" xmlns:wp14="http://schemas.microsoft.com/office/word/2010/wordprocessingDrawing" xmlns:wp="http://schemas.openxmlformats.org/drawingml/2006/wordprocessingDrawing" xmlns:w10="urn:schemas-microsoft-com:office:word" xmlns:w="http://schemas.openxmlformats.org/wordprocessingml/2006/main" xmlns:w14="http://schemas.microsoft.com/office/word/2010/wordml" xmlns:w15="http://schemas.microsoft.com/office/word/2012/wordml" xmlns:w16cex="http://schemas.microsoft.com/office/word/2018/wordml/cex" xmlns:w16cid="http://schemas.microsoft.com/office/word/2016/wordml/cid" xmlns:w16="http://schemas.microsoft.com/office/word/2018/wordml" xmlns:w16du="http://schemas.microsoft.com/office/word/2023/wordml/word16du" xmlns:w16sdtdh="http://schemas.microsoft.com/office/word/2020/wordml/sdtdatahash" xmlns:w16se="http://schemas.microsoft.com/office/word/2015/wordml/symex" xmlns:wpg="http://schemas.microsoft.com/office/word/2010/wordprocessingGroup" xmlns:wpi="http://schemas.microsoft.com/office/word/2010/wordprocessingInk" xmlns:wne="http://schemas.microsoft.com/office/word/2006/wordml" xmlns:wps="http://schemas.microsoft.com/office/word/2010/wordprocessingShape" mc:Ignorable="w14 w15 w16se w16cid w16 w16cex w16sdtdh w16du wp14">
   <w:sdt>
     <w:sdtPr>
       <w:id w:val="407422995"/>
@@ -9629,7 +10822,7 @@
 </file>
 
 <file path=word/footnotes.xml><?xml version="1.0" encoding="utf-8"?>
-<w:footnotes xmlns:wpc="http://schemas.microsoft.com/office/word/2010/wordprocessingCanvas" xmlns:cx="http://schemas.microsoft.com/office/drawing/2014/chartex" xmlns:cx1="http://schemas.microsoft.com/office/drawing/2015/9/8/chartex" xmlns:cx2="http://schemas.microsoft.com/office/drawing/2015/10/21/chartex" xmlns:cx3="http://schemas.microsoft.com/office/drawing/2016/5/9/chartex" xmlns:cx4="http://schemas.microsoft.com/office/drawing/2016/5/10/chartex" xmlns:cx5="http://schemas.microsoft.com/office/drawing/2016/5/11/chartex" xmlns:cx6="http://schemas.microsoft.com/office/drawing/2016/5/12/chartex" xmlns:cx7="http://schemas.microsoft.com/office/drawing/2016/5/13/chartex" xmlns:cx8="http://schemas.microsoft.com/office/drawing/2016/5/14/chartex" xmlns:mc="http://schemas.openxmlformats.org/markup-compatibility/2006" xmlns:aink="http://schemas.microsoft.com/office/drawing/2016/ink" xmlns:am3d="http://schemas.microsoft.com/office/drawing/2017/model3d" xmlns:o="urn:schemas-microsoft-com:office:office" xmlns:oel="http://schemas.microsoft.com/office/2019/extlst" xmlns:r="http://schemas.openxmlformats.org/officeDocument/2006/relationships" xmlns:m="http://schemas.openxmlformats.org/officeDocument/2006/math" xmlns:v="urn:schemas-microsoft-com:vml" xmlns:wp14="http://schemas.microsoft.com/office/word/2010/wordprocessingDrawing" xmlns:wp="http://schemas.openxmlformats.org/drawingml/2006/wordprocessingDrawing" xmlns:w10="urn:schemas-microsoft-com:office:word" xmlns:w="http://schemas.openxmlformats.org/wordprocessingml/2006/main" xmlns:w14="http://schemas.microsoft.com/office/word/2010/wordml" xmlns:w15="http://schemas.microsoft.com/office/word/2012/wordml" xmlns:w16cex="http://schemas.microsoft.com/office/word/2018/wordml/cex" xmlns:w16cid="http://schemas.microsoft.com/office/word/2016/wordml/cid" xmlns:w16="http://schemas.microsoft.com/office/word/2018/wordml" xmlns:w16sdtdh="http://schemas.microsoft.com/office/word/2020/wordml/sdtdatahash" xmlns:w16se="http://schemas.microsoft.com/office/word/2015/wordml/symex" xmlns:wpg="http://schemas.microsoft.com/office/word/2010/wordprocessingGroup" xmlns:wpi="http://schemas.microsoft.com/office/word/2010/wordprocessingInk" xmlns:wne="http://schemas.microsoft.com/office/word/2006/wordml" xmlns:wps="http://schemas.microsoft.com/office/word/2010/wordprocessingShape" mc:Ignorable="w14 w15 w16se w16cid w16 w16cex w16sdtdh wp14">
+<w:footnotes xmlns:wpc="http://schemas.microsoft.com/office/word/2010/wordprocessingCanvas" xmlns:cx="http://schemas.microsoft.com/office/drawing/2014/chartex" xmlns:cx1="http://schemas.microsoft.com/office/drawing/2015/9/8/chartex" xmlns:cx2="http://schemas.microsoft.com/office/drawing/2015/10/21/chartex" xmlns:cx3="http://schemas.microsoft.com/office/drawing/2016/5/9/chartex" xmlns:cx4="http://schemas.microsoft.com/office/drawing/2016/5/10/chartex" xmlns:cx5="http://schemas.microsoft.com/office/drawing/2016/5/11/chartex" xmlns:cx6="http://schemas.microsoft.com/office/drawing/2016/5/12/chartex" xmlns:cx7="http://schemas.microsoft.com/office/drawing/2016/5/13/chartex" xmlns:cx8="http://schemas.microsoft.com/office/drawing/2016/5/14/chartex" xmlns:mc="http://schemas.openxmlformats.org/markup-compatibility/2006" xmlns:aink="http://schemas.microsoft.com/office/drawing/2016/ink" xmlns:am3d="http://schemas.microsoft.com/office/drawing/2017/model3d" xmlns:o="urn:schemas-microsoft-com:office:office" xmlns:oel="http://schemas.microsoft.com/office/2019/extlst" xmlns:r="http://schemas.openxmlformats.org/officeDocument/2006/relationships" xmlns:m="http://schemas.openxmlformats.org/officeDocument/2006/math" xmlns:v="urn:schemas-microsoft-com:vml" xmlns:wp14="http://schemas.microsoft.com/office/word/2010/wordprocessingDrawing" xmlns:wp="http://schemas.openxmlformats.org/drawingml/2006/wordprocessingDrawing" xmlns:w10="urn:schemas-microsoft-com:office:word" xmlns:w="http://schemas.openxmlformats.org/wordprocessingml/2006/main" xmlns:w14="http://schemas.microsoft.com/office/word/2010/wordml" xmlns:w15="http://schemas.microsoft.com/office/word/2012/wordml" xmlns:w16cex="http://schemas.microsoft.com/office/word/2018/wordml/cex" xmlns:w16cid="http://schemas.microsoft.com/office/word/2016/wordml/cid" xmlns:w16="http://schemas.microsoft.com/office/word/2018/wordml" xmlns:w16du="http://schemas.microsoft.com/office/word/2023/wordml/word16du" xmlns:w16sdtdh="http://schemas.microsoft.com/office/word/2020/wordml/sdtdatahash" xmlns:w16se="http://schemas.microsoft.com/office/word/2015/wordml/symex" xmlns:wpg="http://schemas.microsoft.com/office/word/2010/wordprocessingGroup" xmlns:wpi="http://schemas.microsoft.com/office/word/2010/wordprocessingInk" xmlns:wne="http://schemas.microsoft.com/office/word/2006/wordml" xmlns:wps="http://schemas.microsoft.com/office/word/2010/wordprocessingShape" mc:Ignorable="w14 w15 w16se w16cid w16 w16cex w16sdtdh w16du wp14">
   <w:footnote w:type="separator" w:id="-1">
     <w:p>
       <w:pPr>
@@ -9654,7 +10847,7 @@
 </file>
 
 <file path=word/header1.xml><?xml version="1.0" encoding="utf-8"?>
-<w:hdr xmlns:wpc="http://schemas.microsoft.com/office/word/2010/wordprocessingCanvas" xmlns:cx="http://schemas.microsoft.com/office/drawing/2014/chartex" xmlns:cx1="http://schemas.microsoft.com/office/drawing/2015/9/8/chartex" xmlns:cx2="http://schemas.microsoft.com/office/drawing/2015/10/21/chartex" xmlns:cx3="http://schemas.microsoft.com/office/drawing/2016/5/9/chartex" xmlns:cx4="http://schemas.microsoft.com/office/drawing/2016/5/10/chartex" xmlns:cx5="http://schemas.microsoft.com/office/drawing/2016/5/11/chartex" xmlns:cx6="http://schemas.microsoft.com/office/drawing/2016/5/12/chartex" xmlns:cx7="http://schemas.microsoft.com/office/drawing/2016/5/13/chartex" xmlns:cx8="http://schemas.microsoft.com/office/drawing/2016/5/14/chartex" xmlns:mc="http://schemas.openxmlformats.org/markup-compatibility/2006" xmlns:aink="http://schemas.microsoft.com/office/drawing/2016/ink" xmlns:am3d="http://schemas.microsoft.com/office/drawing/2017/model3d" xmlns:o="urn:schemas-microsoft-com:office:office" xmlns:oel="http://schemas.microsoft.com/office/2019/extlst" xmlns:r="http://schemas.openxmlformats.org/officeDocument/2006/relationships" xmlns:m="http://schemas.openxmlformats.org/officeDocument/2006/math" xmlns:v="urn:schemas-microsoft-com:vml" xmlns:wp14="http://schemas.microsoft.com/office/word/2010/wordprocessingDrawing" xmlns:wp="http://schemas.openxmlformats.org/drawingml/2006/wordprocessingDrawing" xmlns:w10="urn:schemas-microsoft-com:office:word" xmlns:w="http://schemas.openxmlformats.org/wordprocessingml/2006/main" xmlns:w14="http://schemas.microsoft.com/office/word/2010/wordml" xmlns:w15="http://schemas.microsoft.com/office/word/2012/wordml" xmlns:w16cex="http://schemas.microsoft.com/office/word/2018/wordml/cex" xmlns:w16cid="http://schemas.microsoft.com/office/word/2016/wordml/cid" xmlns:w16="http://schemas.microsoft.com/office/word/2018/wordml" xmlns:w16sdtdh="http://schemas.microsoft.com/office/word/2020/wordml/sdtdatahash" xmlns:w16se="http://schemas.microsoft.com/office/word/2015/wordml/symex" xmlns:wpg="http://schemas.microsoft.com/office/word/2010/wordprocessingGroup" xmlns:wpi="http://schemas.microsoft.com/office/word/2010/wordprocessingInk" xmlns:wne="http://schemas.microsoft.com/office/word/2006/wordml" xmlns:wps="http://schemas.microsoft.com/office/word/2010/wordprocessingShape" mc:Ignorable="w14 w15 w16se w16cid w16 w16cex w16sdtdh wp14">
+<w:hdr xmlns:wpc="http://schemas.microsoft.com/office/word/2010/wordprocessingCanvas" xmlns:cx="http://schemas.microsoft.com/office/drawing/2014/chartex" xmlns:cx1="http://schemas.microsoft.com/office/drawing/2015/9/8/chartex" xmlns:cx2="http://schemas.microsoft.com/office/drawing/2015/10/21/chartex" xmlns:cx3="http://schemas.microsoft.com/office/drawing/2016/5/9/chartex" xmlns:cx4="http://schemas.microsoft.com/office/drawing/2016/5/10/chartex" xmlns:cx5="http://schemas.microsoft.com/office/drawing/2016/5/11/chartex" xmlns:cx6="http://schemas.microsoft.com/office/drawing/2016/5/12/chartex" xmlns:cx7="http://schemas.microsoft.com/office/drawing/2016/5/13/chartex" xmlns:cx8="http://schemas.microsoft.com/office/drawing/2016/5/14/chartex" xmlns:mc="http://schemas.openxmlformats.org/markup-compatibility/2006" xmlns:aink="http://schemas.microsoft.com/office/drawing/2016/ink" xmlns:am3d="http://schemas.microsoft.com/office/drawing/2017/model3d" xmlns:o="urn:schemas-microsoft-com:office:office" xmlns:oel="http://schemas.microsoft.com/office/2019/extlst" xmlns:r="http://schemas.openxmlformats.org/officeDocument/2006/relationships" xmlns:m="http://schemas.openxmlformats.org/officeDocument/2006/math" xmlns:v="urn:schemas-microsoft-com:vml" xmlns:wp14="http://schemas.microsoft.com/office/word/2010/wordprocessingDrawing" xmlns:wp="http://schemas.openxmlformats.org/drawingml/2006/wordprocessingDrawing" xmlns:w10="urn:schemas-microsoft-com:office:word" xmlns:w="http://schemas.openxmlformats.org/wordprocessingml/2006/main" xmlns:w14="http://schemas.microsoft.com/office/word/2010/wordml" xmlns:w15="http://schemas.microsoft.com/office/word/2012/wordml" xmlns:w16cex="http://schemas.microsoft.com/office/word/2018/wordml/cex" xmlns:w16cid="http://schemas.microsoft.com/office/word/2016/wordml/cid" xmlns:w16="http://schemas.microsoft.com/office/word/2018/wordml" xmlns:w16du="http://schemas.microsoft.com/office/word/2023/wordml/word16du" xmlns:w16sdtdh="http://schemas.microsoft.com/office/word/2020/wordml/sdtdatahash" xmlns:w16se="http://schemas.microsoft.com/office/word/2015/wordml/symex" xmlns:wpg="http://schemas.microsoft.com/office/word/2010/wordprocessingGroup" xmlns:wpi="http://schemas.microsoft.com/office/word/2010/wordprocessingInk" xmlns:wne="http://schemas.microsoft.com/office/word/2006/wordml" xmlns:wps="http://schemas.microsoft.com/office/word/2010/wordprocessingShape" mc:Ignorable="w14 w15 w16se w16cid w16 w16cex w16sdtdh w16du wp14">
   <w:p>
     <w:pPr>
       <w:pStyle w:val="Header"/>
@@ -9725,7 +10918,7 @@
 </file>
 
 <file path=word/numbering.xml><?xml version="1.0" encoding="utf-8"?>
-<w:numbering xmlns:wpc="http://schemas.microsoft.com/office/word/2010/wordprocessingCanvas" xmlns:cx="http://schemas.microsoft.com/office/drawing/2014/chartex" xmlns:cx1="http://schemas.microsoft.com/office/drawing/2015/9/8/chartex" xmlns:cx2="http://schemas.microsoft.com/office/drawing/2015/10/21/chartex" xmlns:cx3="http://schemas.microsoft.com/office/drawing/2016/5/9/chartex" xmlns:cx4="http://schemas.microsoft.com/office/drawing/2016/5/10/chartex" xmlns:cx5="http://schemas.microsoft.com/office/drawing/2016/5/11/chartex" xmlns:cx6="http://schemas.microsoft.com/office/drawing/2016/5/12/chartex" xmlns:cx7="http://schemas.microsoft.com/office/drawing/2016/5/13/chartex" xmlns:cx8="http://schemas.microsoft.com/office/drawing/2016/5/14/chartex" xmlns:mc="http://schemas.openxmlformats.org/markup-compatibility/2006" xmlns:aink="http://schemas.microsoft.com/office/drawing/2016/ink" xmlns:am3d="http://schemas.microsoft.com/office/drawing/2017/model3d" xmlns:o="urn:schemas-microsoft-com:office:office" xmlns:oel="http://schemas.microsoft.com/office/2019/extlst" xmlns:r="http://schemas.openxmlformats.org/officeDocument/2006/relationships" xmlns:m="http://schemas.openxmlformats.org/officeDocument/2006/math" xmlns:v="urn:schemas-microsoft-com:vml" xmlns:wp14="http://schemas.microsoft.com/office/word/2010/wordprocessingDrawing" xmlns:wp="http://schemas.openxmlformats.org/drawingml/2006/wordprocessingDrawing" xmlns:w10="urn:schemas-microsoft-com:office:word" xmlns:w="http://schemas.openxmlformats.org/wordprocessingml/2006/main" xmlns:w14="http://schemas.microsoft.com/office/word/2010/wordml" xmlns:w15="http://schemas.microsoft.com/office/word/2012/wordml" xmlns:w16cex="http://schemas.microsoft.com/office/word/2018/wordml/cex" xmlns:w16cid="http://schemas.microsoft.com/office/word/2016/wordml/cid" xmlns:w16="http://schemas.microsoft.com/office/word/2018/wordml" xmlns:w16sdtdh="http://schemas.microsoft.com/office/word/2020/wordml/sdtdatahash" xmlns:w16se="http://schemas.microsoft.com/office/word/2015/wordml/symex" xmlns:wpg="http://schemas.microsoft.com/office/word/2010/wordprocessingGroup" xmlns:wpi="http://schemas.microsoft.com/office/word/2010/wordprocessingInk" xmlns:wne="http://schemas.microsoft.com/office/word/2006/wordml" xmlns:wps="http://schemas.microsoft.com/office/word/2010/wordprocessingShape" mc:Ignorable="w14 w15 w16se w16cid w16 w16cex w16sdtdh wp14">
+<w:numbering xmlns:wpc="http://schemas.microsoft.com/office/word/2010/wordprocessingCanvas" xmlns:cx="http://schemas.microsoft.com/office/drawing/2014/chartex" xmlns:cx1="http://schemas.microsoft.com/office/drawing/2015/9/8/chartex" xmlns:cx2="http://schemas.microsoft.com/office/drawing/2015/10/21/chartex" xmlns:cx3="http://schemas.microsoft.com/office/drawing/2016/5/9/chartex" xmlns:cx4="http://schemas.microsoft.com/office/drawing/2016/5/10/chartex" xmlns:cx5="http://schemas.microsoft.com/office/drawing/2016/5/11/chartex" xmlns:cx6="http://schemas.microsoft.com/office/drawing/2016/5/12/chartex" xmlns:cx7="http://schemas.microsoft.com/office/drawing/2016/5/13/chartex" xmlns:cx8="http://schemas.microsoft.com/office/drawing/2016/5/14/chartex" xmlns:mc="http://schemas.openxmlformats.org/markup-compatibility/2006" xmlns:aink="http://schemas.microsoft.com/office/drawing/2016/ink" xmlns:am3d="http://schemas.microsoft.com/office/drawing/2017/model3d" xmlns:o="urn:schemas-microsoft-com:office:office" xmlns:oel="http://schemas.microsoft.com/office/2019/extlst" xmlns:r="http://schemas.openxmlformats.org/officeDocument/2006/relationships" xmlns:m="http://schemas.openxmlformats.org/officeDocument/2006/math" xmlns:v="urn:schemas-microsoft-com:vml" xmlns:wp14="http://schemas.microsoft.com/office/word/2010/wordprocessingDrawing" xmlns:wp="http://schemas.openxmlformats.org/drawingml/2006/wordprocessingDrawing" xmlns:w10="urn:schemas-microsoft-com:office:word" xmlns:w="http://schemas.openxmlformats.org/wordprocessingml/2006/main" xmlns:w14="http://schemas.microsoft.com/office/word/2010/wordml" xmlns:w15="http://schemas.microsoft.com/office/word/2012/wordml" xmlns:w16cex="http://schemas.microsoft.com/office/word/2018/wordml/cex" xmlns:w16cid="http://schemas.microsoft.com/office/word/2016/wordml/cid" xmlns:w16="http://schemas.microsoft.com/office/word/2018/wordml" xmlns:w16du="http://schemas.microsoft.com/office/word/2023/wordml/word16du" xmlns:w16sdtdh="http://schemas.microsoft.com/office/word/2020/wordml/sdtdatahash" xmlns:w16se="http://schemas.microsoft.com/office/word/2015/wordml/symex" xmlns:wpg="http://schemas.microsoft.com/office/word/2010/wordprocessingGroup" xmlns:wpi="http://schemas.microsoft.com/office/word/2010/wordprocessingInk" xmlns:wne="http://schemas.microsoft.com/office/word/2006/wordml" xmlns:wps="http://schemas.microsoft.com/office/word/2010/wordprocessingShape" mc:Ignorable="w14 w15 w16se w16cid w16 w16cex w16sdtdh w16du wp14">
   <w:abstractNum w:abstractNumId="0" w15:restartNumberingAfterBreak="0">
     <w:nsid w:val="26F665D0"/>
     <w:multiLevelType w:val="multilevel"/>
@@ -10029,7 +11222,7 @@
 </file>
 
 <file path=word/styles.xml><?xml version="1.0" encoding="utf-8"?>
-<w:styles xmlns:mc="http://schemas.openxmlformats.org/markup-compatibility/2006" xmlns:r="http://schemas.openxmlformats.org/officeDocument/2006/relationships" xmlns:w="http://schemas.openxmlformats.org/wordprocessingml/2006/main" xmlns:w14="http://schemas.microsoft.com/office/word/2010/wordml" xmlns:w15="http://schemas.microsoft.com/office/word/2012/wordml" xmlns:w16cex="http://schemas.microsoft.com/office/word/2018/wordml/cex" xmlns:w16cid="http://schemas.microsoft.com/office/word/2016/wordml/cid" xmlns:w16="http://schemas.microsoft.com/office/word/2018/wordml" xmlns:w16sdtdh="http://schemas.microsoft.com/office/word/2020/wordml/sdtdatahash" xmlns:w16se="http://schemas.microsoft.com/office/word/2015/wordml/symex" mc:Ignorable="w14 w15 w16se w16cid w16 w16cex w16sdtdh">
+<w:styles xmlns:mc="http://schemas.openxmlformats.org/markup-compatibility/2006" xmlns:r="http://schemas.openxmlformats.org/officeDocument/2006/relationships" xmlns:w="http://schemas.openxmlformats.org/wordprocessingml/2006/main" xmlns:w14="http://schemas.microsoft.com/office/word/2010/wordml" xmlns:w15="http://schemas.microsoft.com/office/word/2012/wordml" xmlns:w16cex="http://schemas.microsoft.com/office/word/2018/wordml/cex" xmlns:w16cid="http://schemas.microsoft.com/office/word/2016/wordml/cid" xmlns:w16="http://schemas.microsoft.com/office/word/2018/wordml" xmlns:w16du="http://schemas.microsoft.com/office/word/2023/wordml/word16du" xmlns:w16sdtdh="http://schemas.microsoft.com/office/word/2020/wordml/sdtdatahash" xmlns:w16se="http://schemas.microsoft.com/office/word/2015/wordml/symex" mc:Ignorable="w14 w15 w16se w16cid w16 w16cex w16sdtdh w16du">
   <w:docDefaults>
     <w:rPrDefault>
       <w:rPr>
@@ -10789,7 +11982,7 @@
 </file>
 
 <file path=word/glossary/document.xml><?xml version="1.0" encoding="utf-8"?>
-<w:glossaryDocument xmlns:wpc="http://schemas.microsoft.com/office/word/2010/wordprocessingCanvas" xmlns:cx="http://schemas.microsoft.com/office/drawing/2014/chartex" xmlns:cx1="http://schemas.microsoft.com/office/drawing/2015/9/8/chartex" xmlns:cx2="http://schemas.microsoft.com/office/drawing/2015/10/21/chartex" xmlns:cx3="http://schemas.microsoft.com/office/drawing/2016/5/9/chartex" xmlns:cx4="http://schemas.microsoft.com/office/drawing/2016/5/10/chartex" xmlns:cx5="http://schemas.microsoft.com/office/drawing/2016/5/11/chartex" xmlns:cx6="http://schemas.microsoft.com/office/drawing/2016/5/12/chartex" xmlns:cx7="http://schemas.microsoft.com/office/drawing/2016/5/13/chartex" xmlns:cx8="http://schemas.microsoft.com/office/drawing/2016/5/14/chartex" xmlns:mc="http://schemas.openxmlformats.org/markup-compatibility/2006" xmlns:aink="http://schemas.microsoft.com/office/drawing/2016/ink" xmlns:am3d="http://schemas.microsoft.com/office/drawing/2017/model3d" xmlns:o="urn:schemas-microsoft-com:office:office" xmlns:oel="http://schemas.microsoft.com/office/2019/extlst" xmlns:r="http://schemas.openxmlformats.org/officeDocument/2006/relationships" xmlns:m="http://schemas.openxmlformats.org/officeDocument/2006/math" xmlns:v="urn:schemas-microsoft-com:vml" xmlns:wp14="http://schemas.microsoft.com/office/word/2010/wordprocessingDrawing" xmlns:wp="http://schemas.openxmlformats.org/drawingml/2006/wordprocessingDrawing" xmlns:w10="urn:schemas-microsoft-com:office:word" xmlns:w="http://schemas.openxmlformats.org/wordprocessingml/2006/main" xmlns:w14="http://schemas.microsoft.com/office/word/2010/wordml" xmlns:w15="http://schemas.microsoft.com/office/word/2012/wordml" xmlns:w16cex="http://schemas.microsoft.com/office/word/2018/wordml/cex" xmlns:w16cid="http://schemas.microsoft.com/office/word/2016/wordml/cid" xmlns:w16="http://schemas.microsoft.com/office/word/2018/wordml" xmlns:w16sdtdh="http://schemas.microsoft.com/office/word/2020/wordml/sdtdatahash" xmlns:w16se="http://schemas.microsoft.com/office/word/2015/wordml/symex" xmlns:wpg="http://schemas.microsoft.com/office/word/2010/wordprocessingGroup" xmlns:wpi="http://schemas.microsoft.com/office/word/2010/wordprocessingInk" xmlns:wne="http://schemas.microsoft.com/office/word/2006/wordml" xmlns:wps="http://schemas.microsoft.com/office/word/2010/wordprocessingShape" mc:Ignorable="w14 w15 w16se w16cid w16 w16cex w16sdtdh wp14">
+<w:glossaryDocument xmlns:wpc="http://schemas.microsoft.com/office/word/2010/wordprocessingCanvas" xmlns:cx="http://schemas.microsoft.com/office/drawing/2014/chartex" xmlns:cx1="http://schemas.microsoft.com/office/drawing/2015/9/8/chartex" xmlns:cx2="http://schemas.microsoft.com/office/drawing/2015/10/21/chartex" xmlns:cx3="http://schemas.microsoft.com/office/drawing/2016/5/9/chartex" xmlns:cx4="http://schemas.microsoft.com/office/drawing/2016/5/10/chartex" xmlns:cx5="http://schemas.microsoft.com/office/drawing/2016/5/11/chartex" xmlns:cx6="http://schemas.microsoft.com/office/drawing/2016/5/12/chartex" xmlns:cx7="http://schemas.microsoft.com/office/drawing/2016/5/13/chartex" xmlns:cx8="http://schemas.microsoft.com/office/drawing/2016/5/14/chartex" xmlns:mc="http://schemas.openxmlformats.org/markup-compatibility/2006" xmlns:aink="http://schemas.microsoft.com/office/drawing/2016/ink" xmlns:am3d="http://schemas.microsoft.com/office/drawing/2017/model3d" xmlns:o="urn:schemas-microsoft-com:office:office" xmlns:oel="http://schemas.microsoft.com/office/2019/extlst" xmlns:r="http://schemas.openxmlformats.org/officeDocument/2006/relationships" xmlns:m="http://schemas.openxmlformats.org/officeDocument/2006/math" xmlns:v="urn:schemas-microsoft-com:vml" xmlns:wp14="http://schemas.microsoft.com/office/word/2010/wordprocessingDrawing" xmlns:wp="http://schemas.openxmlformats.org/drawingml/2006/wordprocessingDrawing" xmlns:w10="urn:schemas-microsoft-com:office:word" xmlns:w="http://schemas.openxmlformats.org/wordprocessingml/2006/main" xmlns:w14="http://schemas.microsoft.com/office/word/2010/wordml" xmlns:w15="http://schemas.microsoft.com/office/word/2012/wordml" xmlns:w16cex="http://schemas.microsoft.com/office/word/2018/wordml/cex" xmlns:w16cid="http://schemas.microsoft.com/office/word/2016/wordml/cid" xmlns:w16="http://schemas.microsoft.com/office/word/2018/wordml" xmlns:w16du="http://schemas.microsoft.com/office/word/2023/wordml/word16du" xmlns:w16sdtdh="http://schemas.microsoft.com/office/word/2020/wordml/sdtdatahash" xmlns:w16se="http://schemas.microsoft.com/office/word/2015/wordml/symex" xmlns:wpg="http://schemas.microsoft.com/office/word/2010/wordprocessingGroup" xmlns:wpi="http://schemas.microsoft.com/office/word/2010/wordprocessingInk" xmlns:wne="http://schemas.microsoft.com/office/word/2006/wordml" xmlns:wps="http://schemas.microsoft.com/office/word/2010/wordprocessingShape" mc:Ignorable="w14 w15 w16se w16cid w16 w16cex w16sdtdh w16du wp14">
   <w:docParts>
     <w:docPart>
       <w:docPartPr>
@@ -10851,7 +12044,7 @@
 </file>
 
 <file path=word/glossary/fontTable.xml><?xml version="1.0" encoding="utf-8"?>
-<w:fonts xmlns:mc="http://schemas.openxmlformats.org/markup-compatibility/2006" xmlns:r="http://schemas.openxmlformats.org/officeDocument/2006/relationships" xmlns:w="http://schemas.openxmlformats.org/wordprocessingml/2006/main" xmlns:w14="http://schemas.microsoft.com/office/word/2010/wordml" xmlns:w15="http://schemas.microsoft.com/office/word/2012/wordml" xmlns:w16cex="http://schemas.microsoft.com/office/word/2018/wordml/cex" xmlns:w16cid="http://schemas.microsoft.com/office/word/2016/wordml/cid" xmlns:w16="http://schemas.microsoft.com/office/word/2018/wordml" xmlns:w16sdtdh="http://schemas.microsoft.com/office/word/2020/wordml/sdtdatahash" xmlns:w16se="http://schemas.microsoft.com/office/word/2015/wordml/symex" mc:Ignorable="w14 w15 w16se w16cid w16 w16cex w16sdtdh">
+<w:fonts xmlns:mc="http://schemas.openxmlformats.org/markup-compatibility/2006" xmlns:r="http://schemas.openxmlformats.org/officeDocument/2006/relationships" xmlns:w="http://schemas.openxmlformats.org/wordprocessingml/2006/main" xmlns:w14="http://schemas.microsoft.com/office/word/2010/wordml" xmlns:w15="http://schemas.microsoft.com/office/word/2012/wordml" xmlns:w16cex="http://schemas.microsoft.com/office/word/2018/wordml/cex" xmlns:w16cid="http://schemas.microsoft.com/office/word/2016/wordml/cid" xmlns:w16="http://schemas.microsoft.com/office/word/2018/wordml" xmlns:w16du="http://schemas.microsoft.com/office/word/2023/wordml/word16du" xmlns:w16sdtdh="http://schemas.microsoft.com/office/word/2020/wordml/sdtdatahash" xmlns:w16se="http://schemas.microsoft.com/office/word/2015/wordml/symex" mc:Ignorable="w14 w15 w16se w16cid w16 w16cex w16sdtdh w16du">
   <w:font w:name="Times New Roman">
     <w:panose1 w:val="02020603050405020304"/>
     <w:charset w:val="00"/>
@@ -10909,7 +12102,7 @@
 </file>
 
 <file path=word/glossary/settings.xml><?xml version="1.0" encoding="utf-8"?>
-<w:settings xmlns:mc="http://schemas.openxmlformats.org/markup-compatibility/2006" xmlns:o="urn:schemas-microsoft-com:office:office" xmlns:r="http://schemas.openxmlformats.org/officeDocument/2006/relationships" xmlns:m="http://schemas.openxmlformats.org/officeDocument/2006/math" xmlns:v="urn:schemas-microsoft-com:vml" xmlns:w10="urn:schemas-microsoft-com:office:word" xmlns:w="http://schemas.openxmlformats.org/wordprocessingml/2006/main" xmlns:w14="http://schemas.microsoft.com/office/word/2010/wordml" xmlns:w15="http://schemas.microsoft.com/office/word/2012/wordml" xmlns:w16cex="http://schemas.microsoft.com/office/word/2018/wordml/cex" xmlns:w16cid="http://schemas.microsoft.com/office/word/2016/wordml/cid" xmlns:w16="http://schemas.microsoft.com/office/word/2018/wordml" xmlns:w16sdtdh="http://schemas.microsoft.com/office/word/2020/wordml/sdtdatahash" xmlns:w16se="http://schemas.microsoft.com/office/word/2015/wordml/symex" xmlns:sl="http://schemas.openxmlformats.org/schemaLibrary/2006/main" mc:Ignorable="w14 w15 w16se w16cid w16 w16cex w16sdtdh">
+<w:settings xmlns:mc="http://schemas.openxmlformats.org/markup-compatibility/2006" xmlns:o="urn:schemas-microsoft-com:office:office" xmlns:r="http://schemas.openxmlformats.org/officeDocument/2006/relationships" xmlns:m="http://schemas.openxmlformats.org/officeDocument/2006/math" xmlns:v="urn:schemas-microsoft-com:vml" xmlns:w10="urn:schemas-microsoft-com:office:word" xmlns:w="http://schemas.openxmlformats.org/wordprocessingml/2006/main" xmlns:w14="http://schemas.microsoft.com/office/word/2010/wordml" xmlns:w15="http://schemas.microsoft.com/office/word/2012/wordml" xmlns:w16cex="http://schemas.microsoft.com/office/word/2018/wordml/cex" xmlns:w16cid="http://schemas.microsoft.com/office/word/2016/wordml/cid" xmlns:w16="http://schemas.microsoft.com/office/word/2018/wordml" xmlns:w16du="http://schemas.microsoft.com/office/word/2023/wordml/word16du" xmlns:w16sdtdh="http://schemas.microsoft.com/office/word/2020/wordml/sdtdatahash" xmlns:w16se="http://schemas.microsoft.com/office/word/2015/wordml/symex" xmlns:sl="http://schemas.openxmlformats.org/schemaLibrary/2006/main" mc:Ignorable="w14 w15 w16se w16cid w16 w16cex w16sdtdh w16du">
   <w:view w:val="normal"/>
   <w:defaultTabStop w:val="720"/>
   <w:characterSpacingControl w:val="doNotCompress"/>
@@ -10927,8 +12120,12 @@
     <w:rsid w:val="00040B37"/>
     <w:rsid w:val="00232392"/>
     <w:rsid w:val="002A4343"/>
+    <w:rsid w:val="003162A8"/>
+    <w:rsid w:val="003C0455"/>
     <w:rsid w:val="0044381E"/>
+    <w:rsid w:val="004E6A05"/>
     <w:rsid w:val="005F1189"/>
+    <w:rsid w:val="00821F2A"/>
     <w:rsid w:val="00853BAA"/>
     <w:rsid w:val="0099775B"/>
     <w:rsid w:val="00A216A5"/>
@@ -10960,7 +12157,7 @@
 </file>
 
 <file path=word/glossary/styles.xml><?xml version="1.0" encoding="utf-8"?>
-<w:styles xmlns:mc="http://schemas.openxmlformats.org/markup-compatibility/2006" xmlns:r="http://schemas.openxmlformats.org/officeDocument/2006/relationships" xmlns:w="http://schemas.openxmlformats.org/wordprocessingml/2006/main" xmlns:w14="http://schemas.microsoft.com/office/word/2010/wordml" xmlns:w15="http://schemas.microsoft.com/office/word/2012/wordml" xmlns:w16cex="http://schemas.microsoft.com/office/word/2018/wordml/cex" xmlns:w16cid="http://schemas.microsoft.com/office/word/2016/wordml/cid" xmlns:w16="http://schemas.microsoft.com/office/word/2018/wordml" xmlns:w16sdtdh="http://schemas.microsoft.com/office/word/2020/wordml/sdtdatahash" xmlns:w16se="http://schemas.microsoft.com/office/word/2015/wordml/symex" mc:Ignorable="w14 w15 w16se w16cid w16 w16cex w16sdtdh">
+<w:styles xmlns:mc="http://schemas.openxmlformats.org/markup-compatibility/2006" xmlns:r="http://schemas.openxmlformats.org/officeDocument/2006/relationships" xmlns:w="http://schemas.openxmlformats.org/wordprocessingml/2006/main" xmlns:w14="http://schemas.microsoft.com/office/word/2010/wordml" xmlns:w15="http://schemas.microsoft.com/office/word/2012/wordml" xmlns:w16cex="http://schemas.microsoft.com/office/word/2018/wordml/cex" xmlns:w16cid="http://schemas.microsoft.com/office/word/2016/wordml/cid" xmlns:w16="http://schemas.microsoft.com/office/word/2018/wordml" xmlns:w16du="http://schemas.microsoft.com/office/word/2023/wordml/word16du" xmlns:w16sdtdh="http://schemas.microsoft.com/office/word/2020/wordml/sdtdatahash" xmlns:w16se="http://schemas.microsoft.com/office/word/2015/wordml/symex" mc:Ignorable="w14 w15 w16se w16cid w16 w16cex w16sdtdh w16du">
   <w:docDefaults>
     <w:rPrDefault>
       <w:rPr>
@@ -11399,7 +12596,7 @@
 </file>
 
 <file path=word/glossary/webSettings.xml><?xml version="1.0" encoding="utf-8"?>
-<w:webSettings xmlns:mc="http://schemas.openxmlformats.org/markup-compatibility/2006" xmlns:r="http://schemas.openxmlformats.org/officeDocument/2006/relationships" xmlns:w="http://schemas.openxmlformats.org/wordprocessingml/2006/main" xmlns:w14="http://schemas.microsoft.com/office/word/2010/wordml" xmlns:w15="http://schemas.microsoft.com/office/word/2012/wordml" xmlns:w16cex="http://schemas.microsoft.com/office/word/2018/wordml/cex" xmlns:w16cid="http://schemas.microsoft.com/office/word/2016/wordml/cid" xmlns:w16="http://schemas.microsoft.com/office/word/2018/wordml" xmlns:w16sdtdh="http://schemas.microsoft.com/office/word/2020/wordml/sdtdatahash" xmlns:w16se="http://schemas.microsoft.com/office/word/2015/wordml/symex" mc:Ignorable="w14 w15 w16se w16cid w16 w16cex w16sdtdh">
+<w:webSettings xmlns:mc="http://schemas.openxmlformats.org/markup-compatibility/2006" xmlns:r="http://schemas.openxmlformats.org/officeDocument/2006/relationships" xmlns:w="http://schemas.openxmlformats.org/wordprocessingml/2006/main" xmlns:w14="http://schemas.microsoft.com/office/word/2010/wordml" xmlns:w15="http://schemas.microsoft.com/office/word/2012/wordml" xmlns:w16cex="http://schemas.microsoft.com/office/word/2018/wordml/cex" xmlns:w16cid="http://schemas.microsoft.com/office/word/2016/wordml/cid" xmlns:w16="http://schemas.microsoft.com/office/word/2018/wordml" xmlns:w16du="http://schemas.microsoft.com/office/word/2023/wordml/word16du" xmlns:w16sdtdh="http://schemas.microsoft.com/office/word/2020/wordml/sdtdatahash" xmlns:w16se="http://schemas.microsoft.com/office/word/2015/wordml/symex" mc:Ignorable="w14 w15 w16se w16cid w16 w16cex w16sdtdh w16du">
   <w:optimizeForBrowser/>
   <w:allowPNG/>
 </w:webSettings>

</xml_diff>

<commit_message>
Marking end of Week22
</commit_message>
<xml_diff>
--- a/FYP Draft Report.docx
+++ b/FYP Draft Report.docx
@@ -4118,7 +4118,7 @@
       <w:pPr>
         <w:pStyle w:val="Heading1"/>
       </w:pPr>
-      <w:bookmarkStart w:id="0" w:name="_Toc165663643"/>
+      <w:bookmarkStart w:id="0" w:name="_Toc166921373"/>
       <w:r>
         <w:lastRenderedPageBreak/>
         <w:t>Executive Summary</w:t>
@@ -4246,7 +4246,7 @@
           <w:r>
             <w:fldChar w:fldCharType="separate"/>
           </w:r>
-          <w:hyperlink w:anchor="_Toc165663643" w:history="1">
+          <w:hyperlink w:anchor="_Toc166921373" w:history="1">
             <w:r>
               <w:rPr>
                 <w:rStyle w:val="Hyperlink"/>
@@ -4273,7 +4273,7 @@
                 <w:noProof/>
                 <w:webHidden/>
               </w:rPr>
-              <w:instrText xml:space="preserve"> PAGEREF _Toc165663643 \h </w:instrText>
+              <w:instrText xml:space="preserve"> PAGEREF _Toc166921373 \h </w:instrText>
             </w:r>
             <w:r>
               <w:rPr>
@@ -4319,7 +4319,7 @@
               <w:lang w:eastAsia="en-AU"/>
             </w:rPr>
           </w:pPr>
-          <w:hyperlink w:anchor="_Toc165663644" w:history="1">
+          <w:hyperlink w:anchor="_Toc166921374" w:history="1">
             <w:r>
               <w:rPr>
                 <w:rStyle w:val="Hyperlink"/>
@@ -4363,7 +4363,7 @@
                 <w:noProof/>
                 <w:webHidden/>
               </w:rPr>
-              <w:instrText xml:space="preserve"> PAGEREF _Toc165663644 \h </w:instrText>
+              <w:instrText xml:space="preserve"> PAGEREF _Toc166921374 \h </w:instrText>
             </w:r>
             <w:r>
               <w:rPr>
@@ -4409,7 +4409,7 @@
               <w:lang w:eastAsia="en-AU"/>
             </w:rPr>
           </w:pPr>
-          <w:hyperlink w:anchor="_Toc165663645" w:history="1">
+          <w:hyperlink w:anchor="_Toc166921375" w:history="1">
             <w:r>
               <w:rPr>
                 <w:rStyle w:val="Hyperlink"/>
@@ -4453,7 +4453,7 @@
                 <w:noProof/>
                 <w:webHidden/>
               </w:rPr>
-              <w:instrText xml:space="preserve"> PAGEREF _Toc165663645 \h </w:instrText>
+              <w:instrText xml:space="preserve"> PAGEREF _Toc166921375 \h </w:instrText>
             </w:r>
             <w:r>
               <w:rPr>
@@ -4499,7 +4499,7 @@
               <w:lang w:eastAsia="en-AU"/>
             </w:rPr>
           </w:pPr>
-          <w:hyperlink w:anchor="_Toc165663646" w:history="1">
+          <w:hyperlink w:anchor="_Toc166921376" w:history="1">
             <w:r>
               <w:rPr>
                 <w:rStyle w:val="Hyperlink"/>
@@ -4543,7 +4543,7 @@
                 <w:noProof/>
                 <w:webHidden/>
               </w:rPr>
-              <w:instrText xml:space="preserve"> PAGEREF _Toc165663646 \h </w:instrText>
+              <w:instrText xml:space="preserve"> PAGEREF _Toc166921376 \h </w:instrText>
             </w:r>
             <w:r>
               <w:rPr>
@@ -4589,7 +4589,7 @@
               <w:lang w:eastAsia="en-AU"/>
             </w:rPr>
           </w:pPr>
-          <w:hyperlink w:anchor="_Toc165663647" w:history="1">
+          <w:hyperlink w:anchor="_Toc166921377" w:history="1">
             <w:r>
               <w:rPr>
                 <w:rStyle w:val="Hyperlink"/>
@@ -4612,7 +4612,7 @@
                 <w:rStyle w:val="Hyperlink"/>
                 <w:noProof/>
               </w:rPr>
-              <w:t>Thermal Imagining</w:t>
+              <w:t>Thermal Imagining for PCBs</w:t>
             </w:r>
             <w:r>
               <w:rPr>
@@ -4633,7 +4633,187 @@
                 <w:noProof/>
                 <w:webHidden/>
               </w:rPr>
-              <w:instrText xml:space="preserve"> PAGEREF _Toc165663647 \h </w:instrText>
+              <w:instrText xml:space="preserve"> PAGEREF _Toc166921377 \h </w:instrText>
+            </w:r>
+            <w:r>
+              <w:rPr>
+                <w:noProof/>
+                <w:webHidden/>
+              </w:rPr>
+            </w:r>
+            <w:r>
+              <w:rPr>
+                <w:noProof/>
+                <w:webHidden/>
+              </w:rPr>
+              <w:fldChar w:fldCharType="separate"/>
+            </w:r>
+            <w:r>
+              <w:rPr>
+                <w:noProof/>
+                <w:webHidden/>
+              </w:rPr>
+              <w:t>4</w:t>
+            </w:r>
+            <w:r>
+              <w:rPr>
+                <w:noProof/>
+                <w:webHidden/>
+              </w:rPr>
+              <w:fldChar w:fldCharType="end"/>
+            </w:r>
+          </w:hyperlink>
+        </w:p>
+        <w:p>
+          <w:pPr>
+            <w:pStyle w:val="TOC3"/>
+            <w:tabs>
+              <w:tab w:val="left" w:pos="1200"/>
+              <w:tab w:val="right" w:leader="dot" w:pos="9016"/>
+            </w:tabs>
+            <w:rPr>
+              <w:rFonts w:eastAsiaTheme="minorEastAsia"/>
+              <w:noProof/>
+              <w:sz w:val="24"/>
+              <w:szCs w:val="24"/>
+              <w:lang w:eastAsia="en-AU"/>
+            </w:rPr>
+          </w:pPr>
+          <w:hyperlink w:anchor="_Toc166921378" w:history="1">
+            <w:r>
+              <w:rPr>
+                <w:rStyle w:val="Hyperlink"/>
+                <w:noProof/>
+              </w:rPr>
+              <w:t>2.1.2</w:t>
+            </w:r>
+            <w:r>
+              <w:rPr>
+                <w:rFonts w:eastAsiaTheme="minorEastAsia"/>
+                <w:noProof/>
+                <w:sz w:val="24"/>
+                <w:szCs w:val="24"/>
+                <w:lang w:eastAsia="en-AU"/>
+              </w:rPr>
+              <w:tab/>
+            </w:r>
+            <w:r>
+              <w:rPr>
+                <w:rStyle w:val="Hyperlink"/>
+                <w:noProof/>
+              </w:rPr>
+              <w:t>Automatic Diagnostics Device for Cars</w:t>
+            </w:r>
+            <w:r>
+              <w:rPr>
+                <w:noProof/>
+                <w:webHidden/>
+              </w:rPr>
+              <w:tab/>
+            </w:r>
+            <w:r>
+              <w:rPr>
+                <w:noProof/>
+                <w:webHidden/>
+              </w:rPr>
+              <w:fldChar w:fldCharType="begin"/>
+            </w:r>
+            <w:r>
+              <w:rPr>
+                <w:noProof/>
+                <w:webHidden/>
+              </w:rPr>
+              <w:instrText xml:space="preserve"> PAGEREF _Toc166921378 \h </w:instrText>
+            </w:r>
+            <w:r>
+              <w:rPr>
+                <w:noProof/>
+                <w:webHidden/>
+              </w:rPr>
+            </w:r>
+            <w:r>
+              <w:rPr>
+                <w:noProof/>
+                <w:webHidden/>
+              </w:rPr>
+              <w:fldChar w:fldCharType="separate"/>
+            </w:r>
+            <w:r>
+              <w:rPr>
+                <w:noProof/>
+                <w:webHidden/>
+              </w:rPr>
+              <w:t>4</w:t>
+            </w:r>
+            <w:r>
+              <w:rPr>
+                <w:noProof/>
+                <w:webHidden/>
+              </w:rPr>
+              <w:fldChar w:fldCharType="end"/>
+            </w:r>
+          </w:hyperlink>
+        </w:p>
+        <w:p>
+          <w:pPr>
+            <w:pStyle w:val="TOC3"/>
+            <w:tabs>
+              <w:tab w:val="left" w:pos="1200"/>
+              <w:tab w:val="right" w:leader="dot" w:pos="9016"/>
+            </w:tabs>
+            <w:rPr>
+              <w:rFonts w:eastAsiaTheme="minorEastAsia"/>
+              <w:noProof/>
+              <w:sz w:val="24"/>
+              <w:szCs w:val="24"/>
+              <w:lang w:eastAsia="en-AU"/>
+            </w:rPr>
+          </w:pPr>
+          <w:hyperlink w:anchor="_Toc166921379" w:history="1">
+            <w:r>
+              <w:rPr>
+                <w:rStyle w:val="Hyperlink"/>
+                <w:noProof/>
+              </w:rPr>
+              <w:t>2.1.3</w:t>
+            </w:r>
+            <w:r>
+              <w:rPr>
+                <w:rFonts w:eastAsiaTheme="minorEastAsia"/>
+                <w:noProof/>
+                <w:sz w:val="24"/>
+                <w:szCs w:val="24"/>
+                <w:lang w:eastAsia="en-AU"/>
+              </w:rPr>
+              <w:tab/>
+            </w:r>
+            <w:r>
+              <w:rPr>
+                <w:rStyle w:val="Hyperlink"/>
+                <w:noProof/>
+              </w:rPr>
+              <w:t>The Importance of Repair and Recycle</w:t>
+            </w:r>
+            <w:r>
+              <w:rPr>
+                <w:noProof/>
+                <w:webHidden/>
+              </w:rPr>
+              <w:tab/>
+            </w:r>
+            <w:r>
+              <w:rPr>
+                <w:noProof/>
+                <w:webHidden/>
+              </w:rPr>
+              <w:fldChar w:fldCharType="begin"/>
+            </w:r>
+            <w:r>
+              <w:rPr>
+                <w:noProof/>
+                <w:webHidden/>
+              </w:rPr>
+              <w:instrText xml:space="preserve"> PAGEREF _Toc166921379 \h </w:instrText>
             </w:r>
             <w:r>
               <w:rPr>
@@ -4679,7 +4859,7 @@
               <w:lang w:eastAsia="en-AU"/>
             </w:rPr>
           </w:pPr>
-          <w:hyperlink w:anchor="_Toc165663648" w:history="1">
+          <w:hyperlink w:anchor="_Toc166921380" w:history="1">
             <w:r>
               <w:rPr>
                 <w:rStyle w:val="Hyperlink"/>
@@ -4723,7 +4903,7 @@
                 <w:noProof/>
                 <w:webHidden/>
               </w:rPr>
-              <w:instrText xml:space="preserve"> PAGEREF _Toc165663648 \h </w:instrText>
+              <w:instrText xml:space="preserve"> PAGEREF _Toc166921380 \h </w:instrText>
             </w:r>
             <w:r>
               <w:rPr>
@@ -4769,7 +4949,7 @@
               <w:lang w:eastAsia="en-AU"/>
             </w:rPr>
           </w:pPr>
-          <w:hyperlink w:anchor="_Toc165663649" w:history="1">
+          <w:hyperlink w:anchor="_Toc166921381" w:history="1">
             <w:r>
               <w:rPr>
                 <w:rStyle w:val="Hyperlink"/>
@@ -4813,7 +4993,7 @@
                 <w:noProof/>
                 <w:webHidden/>
               </w:rPr>
-              <w:instrText xml:space="preserve"> PAGEREF _Toc165663649 \h </w:instrText>
+              <w:instrText xml:space="preserve"> PAGEREF _Toc166921381 \h </w:instrText>
             </w:r>
             <w:r>
               <w:rPr>
@@ -4859,7 +5039,7 @@
               <w:lang w:eastAsia="en-AU"/>
             </w:rPr>
           </w:pPr>
-          <w:hyperlink w:anchor="_Toc165663650" w:history="1">
+          <w:hyperlink w:anchor="_Toc166921382" w:history="1">
             <w:r>
               <w:rPr>
                 <w:rStyle w:val="Hyperlink"/>
@@ -4903,7 +5083,7 @@
                 <w:noProof/>
                 <w:webHidden/>
               </w:rPr>
-              <w:instrText xml:space="preserve"> PAGEREF _Toc165663650 \h </w:instrText>
+              <w:instrText xml:space="preserve"> PAGEREF _Toc166921382 \h </w:instrText>
             </w:r>
             <w:r>
               <w:rPr>
@@ -4949,7 +5129,7 @@
               <w:lang w:eastAsia="en-AU"/>
             </w:rPr>
           </w:pPr>
-          <w:hyperlink w:anchor="_Toc165663651" w:history="1">
+          <w:hyperlink w:anchor="_Toc166921383" w:history="1">
             <w:r>
               <w:rPr>
                 <w:rStyle w:val="Hyperlink"/>
@@ -4993,7 +5173,7 @@
                 <w:noProof/>
                 <w:webHidden/>
               </w:rPr>
-              <w:instrText xml:space="preserve"> PAGEREF _Toc165663651 \h </w:instrText>
+              <w:instrText xml:space="preserve"> PAGEREF _Toc166921383 \h </w:instrText>
             </w:r>
             <w:r>
               <w:rPr>
@@ -5039,7 +5219,7 @@
               <w:lang w:eastAsia="en-AU"/>
             </w:rPr>
           </w:pPr>
-          <w:hyperlink w:anchor="_Toc165663652" w:history="1">
+          <w:hyperlink w:anchor="_Toc166921384" w:history="1">
             <w:r>
               <w:rPr>
                 <w:rStyle w:val="Hyperlink"/>
@@ -5062,7 +5242,7 @@
                 <w:rStyle w:val="Hyperlink"/>
                 <w:noProof/>
               </w:rPr>
-              <w:t>Design Research</w:t>
+              <w:t>Design</w:t>
             </w:r>
             <w:r>
               <w:rPr>
@@ -5083,7 +5263,7 @@
                 <w:noProof/>
                 <w:webHidden/>
               </w:rPr>
-              <w:instrText xml:space="preserve"> PAGEREF _Toc165663652 \h </w:instrText>
+              <w:instrText xml:space="preserve"> PAGEREF _Toc166921384 \h </w:instrText>
             </w:r>
             <w:r>
               <w:rPr>
@@ -5128,7 +5308,7 @@
               <w:lang w:eastAsia="en-AU"/>
             </w:rPr>
           </w:pPr>
-          <w:hyperlink w:anchor="_Toc165663653" w:history="1">
+          <w:hyperlink w:anchor="_Toc166921385" w:history="1">
             <w:r>
               <w:rPr>
                 <w:rStyle w:val="Hyperlink"/>
@@ -5155,7 +5335,7 @@
                 <w:noProof/>
                 <w:webHidden/>
               </w:rPr>
-              <w:instrText xml:space="preserve"> PAGEREF _Toc165663653 \h </w:instrText>
+              <w:instrText xml:space="preserve"> PAGEREF _Toc166921385 \h </w:instrText>
             </w:r>
             <w:r>
               <w:rPr>
@@ -5176,6 +5356,150 @@
                 <w:webHidden/>
               </w:rPr>
               <w:t>9</w:t>
+            </w:r>
+            <w:r>
+              <w:rPr>
+                <w:noProof/>
+                <w:webHidden/>
+              </w:rPr>
+              <w:fldChar w:fldCharType="end"/>
+            </w:r>
+          </w:hyperlink>
+        </w:p>
+        <w:p>
+          <w:pPr>
+            <w:pStyle w:val="TOC3"/>
+            <w:tabs>
+              <w:tab w:val="right" w:leader="dot" w:pos="9016"/>
+            </w:tabs>
+            <w:rPr>
+              <w:rFonts w:eastAsiaTheme="minorEastAsia"/>
+              <w:noProof/>
+              <w:sz w:val="24"/>
+              <w:szCs w:val="24"/>
+              <w:lang w:eastAsia="en-AU"/>
+            </w:rPr>
+          </w:pPr>
+          <w:hyperlink w:anchor="_Toc166921386" w:history="1">
+            <w:r>
+              <w:rPr>
+                <w:rStyle w:val="Hyperlink"/>
+                <w:noProof/>
+              </w:rPr>
+              <w:t>3.1.2 Automating Fault Detection Decision Making with State Machines</w:t>
+            </w:r>
+            <w:r>
+              <w:rPr>
+                <w:noProof/>
+                <w:webHidden/>
+              </w:rPr>
+              <w:tab/>
+            </w:r>
+            <w:r>
+              <w:rPr>
+                <w:noProof/>
+                <w:webHidden/>
+              </w:rPr>
+              <w:fldChar w:fldCharType="begin"/>
+            </w:r>
+            <w:r>
+              <w:rPr>
+                <w:noProof/>
+                <w:webHidden/>
+              </w:rPr>
+              <w:instrText xml:space="preserve"> PAGEREF _Toc166921386 \h </w:instrText>
+            </w:r>
+            <w:r>
+              <w:rPr>
+                <w:noProof/>
+                <w:webHidden/>
+              </w:rPr>
+            </w:r>
+            <w:r>
+              <w:rPr>
+                <w:noProof/>
+                <w:webHidden/>
+              </w:rPr>
+              <w:fldChar w:fldCharType="separate"/>
+            </w:r>
+            <w:r>
+              <w:rPr>
+                <w:noProof/>
+                <w:webHidden/>
+              </w:rPr>
+              <w:t>11</w:t>
+            </w:r>
+            <w:r>
+              <w:rPr>
+                <w:noProof/>
+                <w:webHidden/>
+              </w:rPr>
+              <w:fldChar w:fldCharType="end"/>
+            </w:r>
+          </w:hyperlink>
+        </w:p>
+        <w:p>
+          <w:pPr>
+            <w:pStyle w:val="TOC3"/>
+            <w:tabs>
+              <w:tab w:val="right" w:leader="dot" w:pos="9016"/>
+            </w:tabs>
+            <w:rPr>
+              <w:rFonts w:eastAsiaTheme="minorEastAsia"/>
+              <w:noProof/>
+              <w:sz w:val="24"/>
+              <w:szCs w:val="24"/>
+              <w:lang w:eastAsia="en-AU"/>
+            </w:rPr>
+          </w:pPr>
+          <w:hyperlink w:anchor="_Toc166921387" w:history="1">
+            <w:r>
+              <w:rPr>
+                <w:rStyle w:val="Hyperlink"/>
+                <w:noProof/>
+              </w:rPr>
+              <w:t>3.1.3 MATLAB Machine Learning toolbox for Fault Detection on Images</w:t>
+            </w:r>
+            <w:r>
+              <w:rPr>
+                <w:noProof/>
+                <w:webHidden/>
+              </w:rPr>
+              <w:tab/>
+            </w:r>
+            <w:r>
+              <w:rPr>
+                <w:noProof/>
+                <w:webHidden/>
+              </w:rPr>
+              <w:fldChar w:fldCharType="begin"/>
+            </w:r>
+            <w:r>
+              <w:rPr>
+                <w:noProof/>
+                <w:webHidden/>
+              </w:rPr>
+              <w:instrText xml:space="preserve"> PAGEREF _Toc166921387 \h </w:instrText>
+            </w:r>
+            <w:r>
+              <w:rPr>
+                <w:noProof/>
+                <w:webHidden/>
+              </w:rPr>
+            </w:r>
+            <w:r>
+              <w:rPr>
+                <w:noProof/>
+                <w:webHidden/>
+              </w:rPr>
+              <w:fldChar w:fldCharType="separate"/>
+            </w:r>
+            <w:r>
+              <w:rPr>
+                <w:noProof/>
+                <w:webHidden/>
+              </w:rPr>
+              <w:t>11</w:t>
             </w:r>
             <w:r>
               <w:rPr>
@@ -5201,7 +5525,7 @@
               <w:lang w:eastAsia="en-AU"/>
             </w:rPr>
           </w:pPr>
-          <w:hyperlink w:anchor="_Toc165663654" w:history="1">
+          <w:hyperlink w:anchor="_Toc166921388" w:history="1">
             <w:r>
               <w:rPr>
                 <w:rStyle w:val="Hyperlink"/>
@@ -5245,7 +5569,7 @@
                 <w:noProof/>
                 <w:webHidden/>
               </w:rPr>
-              <w:instrText xml:space="preserve"> PAGEREF _Toc165663654 \h </w:instrText>
+              <w:instrText xml:space="preserve"> PAGEREF _Toc166921388 \h </w:instrText>
             </w:r>
             <w:r>
               <w:rPr>
@@ -5265,7 +5589,7 @@
                 <w:noProof/>
                 <w:webHidden/>
               </w:rPr>
-              <w:t>11</w:t>
+              <w:t>12</w:t>
             </w:r>
             <w:r>
               <w:rPr>
@@ -5291,7 +5615,7 @@
               <w:lang w:eastAsia="en-AU"/>
             </w:rPr>
           </w:pPr>
-          <w:hyperlink w:anchor="_Toc165663655" w:history="1">
+          <w:hyperlink w:anchor="_Toc166921389" w:history="1">
             <w:r>
               <w:rPr>
                 <w:rStyle w:val="Hyperlink"/>
@@ -5335,7 +5659,7 @@
                 <w:noProof/>
                 <w:webHidden/>
               </w:rPr>
-              <w:instrText xml:space="preserve"> PAGEREF _Toc165663655 \h </w:instrText>
+              <w:instrText xml:space="preserve"> PAGEREF _Toc166921389 \h </w:instrText>
             </w:r>
             <w:r>
               <w:rPr>
@@ -5355,7 +5679,7 @@
                 <w:noProof/>
                 <w:webHidden/>
               </w:rPr>
-              <w:t>12</w:t>
+              <w:t>13</w:t>
             </w:r>
             <w:r>
               <w:rPr>
@@ -5381,7 +5705,7 @@
               <w:lang w:eastAsia="en-AU"/>
             </w:rPr>
           </w:pPr>
-          <w:hyperlink w:anchor="_Toc165663656" w:history="1">
+          <w:hyperlink w:anchor="_Toc166921390" w:history="1">
             <w:r>
               <w:rPr>
                 <w:rStyle w:val="Hyperlink"/>
@@ -5425,7 +5749,7 @@
                 <w:noProof/>
                 <w:webHidden/>
               </w:rPr>
-              <w:instrText xml:space="preserve"> PAGEREF _Toc165663656 \h </w:instrText>
+              <w:instrText xml:space="preserve"> PAGEREF _Toc166921390 \h </w:instrText>
             </w:r>
             <w:r>
               <w:rPr>
@@ -5445,7 +5769,7 @@
                 <w:noProof/>
                 <w:webHidden/>
               </w:rPr>
-              <w:t>13</w:t>
+              <w:t>14</w:t>
             </w:r>
             <w:r>
               <w:rPr>
@@ -5471,7 +5795,7 @@
               <w:lang w:eastAsia="en-AU"/>
             </w:rPr>
           </w:pPr>
-          <w:hyperlink w:anchor="_Toc165663657" w:history="1">
+          <w:hyperlink w:anchor="_Toc166921391" w:history="1">
             <w:r>
               <w:rPr>
                 <w:rStyle w:val="Hyperlink"/>
@@ -5515,7 +5839,7 @@
                 <w:noProof/>
                 <w:webHidden/>
               </w:rPr>
-              <w:instrText xml:space="preserve"> PAGEREF _Toc165663657 \h </w:instrText>
+              <w:instrText xml:space="preserve"> PAGEREF _Toc166921391 \h </w:instrText>
             </w:r>
             <w:r>
               <w:rPr>
@@ -5535,7 +5859,7 @@
                 <w:noProof/>
                 <w:webHidden/>
               </w:rPr>
-              <w:t>14</w:t>
+              <w:t>15</w:t>
             </w:r>
             <w:r>
               <w:rPr>
@@ -5561,7 +5885,7 @@
               <w:lang w:eastAsia="en-AU"/>
             </w:rPr>
           </w:pPr>
-          <w:hyperlink w:anchor="_Toc165663658" w:history="1">
+          <w:hyperlink w:anchor="_Toc166921392" w:history="1">
             <w:r>
               <w:rPr>
                 <w:rStyle w:val="Hyperlink"/>
@@ -5605,7 +5929,7 @@
                 <w:noProof/>
                 <w:webHidden/>
               </w:rPr>
-              <w:instrText xml:space="preserve"> PAGEREF _Toc165663658 \h </w:instrText>
+              <w:instrText xml:space="preserve"> PAGEREF _Toc166921392 \h </w:instrText>
             </w:r>
             <w:r>
               <w:rPr>
@@ -5625,7 +5949,7 @@
                 <w:noProof/>
                 <w:webHidden/>
               </w:rPr>
-              <w:t>14</w:t>
+              <w:t>15</w:t>
             </w:r>
             <w:r>
               <w:rPr>
@@ -5651,7 +5975,7 @@
               <w:lang w:eastAsia="en-AU"/>
             </w:rPr>
           </w:pPr>
-          <w:hyperlink w:anchor="_Toc165663659" w:history="1">
+          <w:hyperlink w:anchor="_Toc166921393" w:history="1">
             <w:r>
               <w:rPr>
                 <w:rStyle w:val="Hyperlink"/>
@@ -5695,7 +6019,7 @@
                 <w:noProof/>
                 <w:webHidden/>
               </w:rPr>
-              <w:instrText xml:space="preserve"> PAGEREF _Toc165663659 \h </w:instrText>
+              <w:instrText xml:space="preserve"> PAGEREF _Toc166921393 \h </w:instrText>
             </w:r>
             <w:r>
               <w:rPr>
@@ -5715,7 +6039,7 @@
                 <w:noProof/>
                 <w:webHidden/>
               </w:rPr>
-              <w:t>15</w:t>
+              <w:t>16</w:t>
             </w:r>
             <w:r>
               <w:rPr>
@@ -5741,7 +6065,7 @@
               <w:lang w:eastAsia="en-AU"/>
             </w:rPr>
           </w:pPr>
-          <w:hyperlink w:anchor="_Toc165663660" w:history="1">
+          <w:hyperlink w:anchor="_Toc166921394" w:history="1">
             <w:r>
               <w:rPr>
                 <w:rStyle w:val="Hyperlink"/>
@@ -5785,7 +6109,7 @@
                 <w:noProof/>
                 <w:webHidden/>
               </w:rPr>
-              <w:instrText xml:space="preserve"> PAGEREF _Toc165663660 \h </w:instrText>
+              <w:instrText xml:space="preserve"> PAGEREF _Toc166921394 \h </w:instrText>
             </w:r>
             <w:r>
               <w:rPr>
@@ -5805,7 +6129,7 @@
                 <w:noProof/>
                 <w:webHidden/>
               </w:rPr>
-              <w:t>16</w:t>
+              <w:t>17</w:t>
             </w:r>
             <w:r>
               <w:rPr>
@@ -5831,7 +6155,7 @@
               <w:lang w:eastAsia="en-AU"/>
             </w:rPr>
           </w:pPr>
-          <w:hyperlink w:anchor="_Toc165663661" w:history="1">
+          <w:hyperlink w:anchor="_Toc166921395" w:history="1">
             <w:r>
               <w:rPr>
                 <w:rStyle w:val="Hyperlink"/>
@@ -5875,7 +6199,7 @@
                 <w:noProof/>
                 <w:webHidden/>
               </w:rPr>
-              <w:instrText xml:space="preserve"> PAGEREF _Toc165663661 \h </w:instrText>
+              <w:instrText xml:space="preserve"> PAGEREF _Toc166921395 \h </w:instrText>
             </w:r>
             <w:r>
               <w:rPr>
@@ -5895,7 +6219,7 @@
                 <w:noProof/>
                 <w:webHidden/>
               </w:rPr>
-              <w:t>16</w:t>
+              <w:t>17</w:t>
             </w:r>
             <w:r>
               <w:rPr>
@@ -5921,7 +6245,7 @@
               <w:lang w:eastAsia="en-AU"/>
             </w:rPr>
           </w:pPr>
-          <w:hyperlink w:anchor="_Toc165663662" w:history="1">
+          <w:hyperlink w:anchor="_Toc166921396" w:history="1">
             <w:r>
               <w:rPr>
                 <w:rStyle w:val="Hyperlink"/>
@@ -5965,7 +6289,7 @@
                 <w:noProof/>
                 <w:webHidden/>
               </w:rPr>
-              <w:instrText xml:space="preserve"> PAGEREF _Toc165663662 \h </w:instrText>
+              <w:instrText xml:space="preserve"> PAGEREF _Toc166921396 \h </w:instrText>
             </w:r>
             <w:r>
               <w:rPr>
@@ -5985,7 +6309,7 @@
                 <w:noProof/>
                 <w:webHidden/>
               </w:rPr>
-              <w:t>17</w:t>
+              <w:t>18</w:t>
             </w:r>
             <w:r>
               <w:rPr>
@@ -6011,7 +6335,7 @@
               <w:lang w:eastAsia="en-AU"/>
             </w:rPr>
           </w:pPr>
-          <w:hyperlink w:anchor="_Toc165663663" w:history="1">
+          <w:hyperlink w:anchor="_Toc166921397" w:history="1">
             <w:r>
               <w:rPr>
                 <w:rStyle w:val="Hyperlink"/>
@@ -6055,7 +6379,7 @@
                 <w:noProof/>
                 <w:webHidden/>
               </w:rPr>
-              <w:instrText xml:space="preserve"> PAGEREF _Toc165663663 \h </w:instrText>
+              <w:instrText xml:space="preserve"> PAGEREF _Toc166921397 \h </w:instrText>
             </w:r>
             <w:r>
               <w:rPr>
@@ -6075,7 +6399,7 @@
                 <w:noProof/>
                 <w:webHidden/>
               </w:rPr>
-              <w:t>18</w:t>
+              <w:t>19</w:t>
             </w:r>
             <w:r>
               <w:rPr>
@@ -6101,7 +6425,7 @@
               <w:lang w:eastAsia="en-AU"/>
             </w:rPr>
           </w:pPr>
-          <w:hyperlink w:anchor="_Toc165663664" w:history="1">
+          <w:hyperlink w:anchor="_Toc166921398" w:history="1">
             <w:r>
               <w:rPr>
                 <w:rStyle w:val="Hyperlink"/>
@@ -6145,7 +6469,7 @@
                 <w:noProof/>
                 <w:webHidden/>
               </w:rPr>
-              <w:instrText xml:space="preserve"> PAGEREF _Toc165663664 \h </w:instrText>
+              <w:instrText xml:space="preserve"> PAGEREF _Toc166921398 \h </w:instrText>
             </w:r>
             <w:r>
               <w:rPr>
@@ -6165,7 +6489,7 @@
                 <w:noProof/>
                 <w:webHidden/>
               </w:rPr>
-              <w:t>19</w:t>
+              <w:t>20</w:t>
             </w:r>
             <w:r>
               <w:rPr>
@@ -6191,7 +6515,7 @@
               <w:lang w:eastAsia="en-AU"/>
             </w:rPr>
           </w:pPr>
-          <w:hyperlink w:anchor="_Toc165663665" w:history="1">
+          <w:hyperlink w:anchor="_Toc166921399" w:history="1">
             <w:r>
               <w:rPr>
                 <w:rStyle w:val="Hyperlink"/>
@@ -6235,7 +6559,7 @@
                 <w:noProof/>
                 <w:webHidden/>
               </w:rPr>
-              <w:instrText xml:space="preserve"> PAGEREF _Toc165663665 \h </w:instrText>
+              <w:instrText xml:space="preserve"> PAGEREF _Toc166921399 \h </w:instrText>
             </w:r>
             <w:r>
               <w:rPr>
@@ -6255,7 +6579,7 @@
                 <w:noProof/>
                 <w:webHidden/>
               </w:rPr>
-              <w:t>20</w:t>
+              <w:t>21</w:t>
             </w:r>
             <w:r>
               <w:rPr>
@@ -6281,7 +6605,7 @@
               <w:lang w:eastAsia="en-AU"/>
             </w:rPr>
           </w:pPr>
-          <w:hyperlink w:anchor="_Toc165663666" w:history="1">
+          <w:hyperlink w:anchor="_Toc166921400" w:history="1">
             <w:r>
               <w:rPr>
                 <w:rStyle w:val="Hyperlink"/>
@@ -6325,7 +6649,7 @@
                 <w:noProof/>
                 <w:webHidden/>
               </w:rPr>
-              <w:instrText xml:space="preserve"> PAGEREF _Toc165663666 \h </w:instrText>
+              <w:instrText xml:space="preserve"> PAGEREF _Toc166921400 \h </w:instrText>
             </w:r>
             <w:r>
               <w:rPr>
@@ -6345,7 +6669,7 @@
                 <w:noProof/>
                 <w:webHidden/>
               </w:rPr>
-              <w:t>21</w:t>
+              <w:t>22</w:t>
             </w:r>
             <w:r>
               <w:rPr>
@@ -6371,7 +6695,7 @@
               <w:lang w:eastAsia="en-AU"/>
             </w:rPr>
           </w:pPr>
-          <w:hyperlink w:anchor="_Toc165663667" w:history="1">
+          <w:hyperlink w:anchor="_Toc166921401" w:history="1">
             <w:r>
               <w:rPr>
                 <w:rStyle w:val="Hyperlink"/>
@@ -6415,7 +6739,7 @@
                 <w:noProof/>
                 <w:webHidden/>
               </w:rPr>
-              <w:instrText xml:space="preserve"> PAGEREF _Toc165663667 \h </w:instrText>
+              <w:instrText xml:space="preserve"> PAGEREF _Toc166921401 \h </w:instrText>
             </w:r>
             <w:r>
               <w:rPr>
@@ -6435,7 +6759,7 @@
                 <w:noProof/>
                 <w:webHidden/>
               </w:rPr>
-              <w:t>22</w:t>
+              <w:t>23</w:t>
             </w:r>
             <w:r>
               <w:rPr>
@@ -6461,7 +6785,7 @@
               <w:lang w:eastAsia="en-AU"/>
             </w:rPr>
           </w:pPr>
-          <w:hyperlink w:anchor="_Toc165663668" w:history="1">
+          <w:hyperlink w:anchor="_Toc166921402" w:history="1">
             <w:r>
               <w:rPr>
                 <w:rStyle w:val="Hyperlink"/>
@@ -6505,7 +6829,7 @@
                 <w:noProof/>
                 <w:webHidden/>
               </w:rPr>
-              <w:instrText xml:space="preserve"> PAGEREF _Toc165663668 \h </w:instrText>
+              <w:instrText xml:space="preserve"> PAGEREF _Toc166921402 \h </w:instrText>
             </w:r>
             <w:r>
               <w:rPr>
@@ -6525,7 +6849,7 @@
                 <w:noProof/>
                 <w:webHidden/>
               </w:rPr>
-              <w:t>23</w:t>
+              <w:t>24</w:t>
             </w:r>
             <w:r>
               <w:rPr>
@@ -6551,7 +6875,7 @@
               <w:lang w:eastAsia="en-AU"/>
             </w:rPr>
           </w:pPr>
-          <w:hyperlink w:anchor="_Toc165663669" w:history="1">
+          <w:hyperlink w:anchor="_Toc166921403" w:history="1">
             <w:r>
               <w:rPr>
                 <w:rStyle w:val="Hyperlink"/>
@@ -6595,7 +6919,7 @@
                 <w:noProof/>
                 <w:webHidden/>
               </w:rPr>
-              <w:instrText xml:space="preserve"> PAGEREF _Toc165663669 \h </w:instrText>
+              <w:instrText xml:space="preserve"> PAGEREF _Toc166921403 \h </w:instrText>
             </w:r>
             <w:r>
               <w:rPr>
@@ -6615,7 +6939,7 @@
                 <w:noProof/>
                 <w:webHidden/>
               </w:rPr>
-              <w:t>26</w:t>
+              <w:t>28</w:t>
             </w:r>
             <w:r>
               <w:rPr>
@@ -6669,7 +6993,7 @@
           <w:numId w:val="2"/>
         </w:numPr>
       </w:pPr>
-      <w:bookmarkStart w:id="1" w:name="_Toc165663644"/>
+      <w:bookmarkStart w:id="1" w:name="_Toc166921374"/>
       <w:r>
         <w:lastRenderedPageBreak/>
         <w:t>Introduction</w:t>
@@ -6691,7 +7015,15 @@
         <w:t xml:space="preserve"> a system that can identify hardware faults, analyse, and rectify.</w:t>
       </w:r>
       <w:r>
-        <w:t xml:space="preserve"> There are also software faults that the report will suggest, but will be delegated for future research.</w:t>
+        <w:t xml:space="preserve"> There are also software faults that the report will </w:t>
+      </w:r>
+      <w:proofErr w:type="gramStart"/>
+      <w:r>
+        <w:t>suggest, but</w:t>
+      </w:r>
+      <w:proofErr w:type="gramEnd"/>
+      <w:r>
+        <w:t xml:space="preserve"> will be delegated for future research.</w:t>
       </w:r>
     </w:p>
     <w:p>
@@ -6753,7 +7085,7 @@
           <w:numId w:val="2"/>
         </w:numPr>
       </w:pPr>
-      <w:bookmarkStart w:id="2" w:name="_Toc165663645"/>
+      <w:bookmarkStart w:id="2" w:name="_Toc166921375"/>
       <w:r>
         <w:lastRenderedPageBreak/>
         <w:t>Literature R</w:t>
@@ -6774,7 +7106,7 @@
           <w:numId w:val="2"/>
         </w:numPr>
       </w:pPr>
-      <w:bookmarkStart w:id="3" w:name="_Toc165663646"/>
+      <w:bookmarkStart w:id="3" w:name="_Toc166921376"/>
       <w:r>
         <w:t>Existing Literature</w:t>
       </w:r>
@@ -6788,14 +7120,14 @@
           <w:numId w:val="2"/>
         </w:numPr>
       </w:pPr>
-      <w:bookmarkStart w:id="4" w:name="_Toc165663647"/>
+      <w:bookmarkStart w:id="4" w:name="_Toc166921377"/>
       <w:r>
         <w:t>Thermal Imagining</w:t>
       </w:r>
+      <w:r>
+        <w:t xml:space="preserve"> for PCBs</w:t>
+      </w:r>
       <w:bookmarkEnd w:id="4"/>
-      <w:r>
-        <w:t xml:space="preserve"> for PCBs</w:t>
-      </w:r>
     </w:p>
     <w:p>
       <w:r>
@@ -6821,45 +7153,268 @@
           <w:rPr>
             <w:rStyle w:val="Hyperlink"/>
           </w:rPr>
-          <w:t>Javed e</w:t>
+          <w:t>Javed et al, 2022</w:t>
+        </w:r>
+      </w:hyperlink>
+      <w:r>
+        <w:t>)</w:t>
+      </w:r>
+      <w:r>
+        <w:t xml:space="preserve"> states the use of image thermography</w:t>
+      </w:r>
+      <w:r>
+        <w:t xml:space="preserve"> to look at induction motors while running. The thermal camera points out different parts of the</w:t>
+      </w:r>
+      <w:r>
+        <w:t xml:space="preserve"> induction</w:t>
+      </w:r>
+      <w:r>
+        <w:t xml:space="preserve"> motor</w:t>
+      </w:r>
+      <w:r>
+        <w:t xml:space="preserve"> and monitors any unusual temperature changes.</w:t>
+      </w:r>
+    </w:p>
+    <w:p>
+      <w:pPr>
+        <w:pStyle w:val="Heading3"/>
+        <w:numPr>
+          <w:ilvl w:val="2"/>
+          <w:numId w:val="2"/>
+        </w:numPr>
+      </w:pPr>
+      <w:bookmarkStart w:id="5" w:name="_Toc166921378"/>
+      <w:r>
+        <w:t>Automatic Diagnostics Device for Cars</w:t>
+      </w:r>
+      <w:bookmarkEnd w:id="5"/>
+    </w:p>
+    <w:p>
+      <w:r>
+        <w:t xml:space="preserve">An automotive is fitted with multiple sensors everywhere on </w:t>
+      </w:r>
+      <w:r>
+        <w:t>its</w:t>
+      </w:r>
+      <w:r>
+        <w:t xml:space="preserve"> body, such as odometer, fuel gauge,</w:t>
+      </w:r>
+      <w:r>
+        <w:t xml:space="preserve"> engine sensors that monitor parameters like temperature and pressures of the engine, anti-lock braking system, etc.</w:t>
+      </w:r>
+      <w:r>
+        <w:t xml:space="preserve"> A device like OBD2 scanner is connect to a car by the port to test all the car sensors and run diagnostics</w:t>
+      </w:r>
+      <w:r>
+        <w:t xml:space="preserve"> (</w:t>
+      </w:r>
+      <w:proofErr w:type="spellStart"/>
+      <w:r>
+        <w:fldChar w:fldCharType="begin"/>
+      </w:r>
+      <w:r>
+        <w:instrText>HYPERLINK "https://www.sciencedirect.com/science/article/pii/S2352484719308649"</w:instrText>
+      </w:r>
+      <w:r>
+        <w:fldChar w:fldCharType="separate"/>
+      </w:r>
+      <w:r>
+        <w:rPr>
+          <w:rStyle w:val="Hyperlink"/>
+        </w:rPr>
+        <w:t>Rimpas</w:t>
+      </w:r>
+      <w:proofErr w:type="spellEnd"/>
+      <w:r>
+        <w:rPr>
+          <w:rStyle w:val="Hyperlink"/>
+        </w:rPr>
+        <w:t xml:space="preserve"> et al, 2019</w:t>
+      </w:r>
+      <w:r>
+        <w:rPr>
+          <w:rStyle w:val="Hyperlink"/>
+        </w:rPr>
+        <w:fldChar w:fldCharType="end"/>
+      </w:r>
+      <w:r>
+        <w:t>)</w:t>
+      </w:r>
+      <w:r>
+        <w:t>.</w:t>
+      </w:r>
+    </w:p>
+    <w:p>
+      <w:pPr>
+        <w:pStyle w:val="Heading3"/>
+        <w:numPr>
+          <w:ilvl w:val="2"/>
+          <w:numId w:val="2"/>
+        </w:numPr>
+      </w:pPr>
+      <w:bookmarkStart w:id="6" w:name="_Toc166921379"/>
+      <w:r>
+        <w:t>The Importance of Repair and Recycle</w:t>
+      </w:r>
+      <w:bookmarkEnd w:id="6"/>
+    </w:p>
+    <w:p>
+      <w:r>
+        <w:t xml:space="preserve">As we get closer to global warming’s tipping point, we are more concerned about limiting our carbon footprint. Every single new production of </w:t>
+      </w:r>
+      <w:r>
+        <w:t>increases our carbon footprint little by little that the time for this climate change disaster is irreversible.</w:t>
+      </w:r>
+      <w:r>
+        <w:t xml:space="preserve"> </w:t>
+      </w:r>
+    </w:p>
+    <w:p>
+      <w:r>
+        <w:t>Mobile phone parts contain numerous number of metals, some of these metals like cadmium, lead, chromium, mercury, etc are toxic</w:t>
+      </w:r>
+      <w:r>
+        <w:t xml:space="preserve"> (</w:t>
+      </w:r>
+      <w:hyperlink r:id="rId10" w:anchor=":~:text=Metals%20like%20cadmium%2C%20lead%2C%20chromium,et%20al.%2C%202020)." w:history="1">
+        <w:r>
+          <w:rPr>
+            <w:rStyle w:val="Hyperlink"/>
+          </w:rPr>
+          <w:t>Prabhu N</w:t>
         </w:r>
         <w:r>
           <w:rPr>
             <w:rStyle w:val="Hyperlink"/>
           </w:rPr>
-          <w:t>t</w:t>
+          <w:t xml:space="preserve"> </w:t>
         </w:r>
         <w:r>
           <w:rPr>
             <w:rStyle w:val="Hyperlink"/>
           </w:rPr>
-          <w:t xml:space="preserve"> al, 2022</w:t>
+          <w:t>et al, 2022</w:t>
         </w:r>
       </w:hyperlink>
       <w:r>
         <w:t>)</w:t>
       </w:r>
       <w:r>
-        <w:t xml:space="preserve"> states the use of image thermography</w:t>
-      </w:r>
-      <w:r>
-        <w:t xml:space="preserve"> to look at induction motors while running. The thermal camera points out different parts of the motor</w:t>
+        <w:t>.</w:t>
+      </w:r>
+      <w:r>
+        <w:t xml:space="preserve"> Research suggests that </w:t>
+      </w:r>
+      <w:r>
+        <w:t>e-waste</w:t>
+      </w:r>
+      <w:r>
+        <w:t xml:space="preserve"> is </w:t>
+      </w:r>
+      <w:r>
+        <w:t>one of the fastest growing waste stream in the world (</w:t>
+      </w:r>
+      <w:hyperlink r:id="rId11" w:history="1">
+        <w:r>
+          <w:rPr>
+            <w:rStyle w:val="Hyperlink"/>
+          </w:rPr>
+          <w:t>Dhir et al, 2020</w:t>
+        </w:r>
+      </w:hyperlink>
+      <w:r>
+        <w:t>).</w:t>
+      </w:r>
+      <w:r>
+        <w:t xml:space="preserve"> </w:t>
+      </w:r>
+      <w:r>
+        <w:t>To</w:t>
+      </w:r>
+      <w:r>
+        <w:t xml:space="preserve"> preserve our planet for future </w:t>
+      </w:r>
+      <w:r>
+        <w:t>generations</w:t>
+      </w:r>
+      <w:r>
+        <w:t xml:space="preserve"> it is high time for us to address these issues.</w:t>
       </w:r>
     </w:p>
     <w:p>
       <w:pPr>
         <w:pStyle w:val="Heading3"/>
-      </w:pPr>
-      <w:r>
-        <w:t>2.1.2 Automatic Diagnostics Device for Cars</w:t>
-      </w:r>
-    </w:p>
-    <w:p>
+        <w:numPr>
+          <w:ilvl w:val="2"/>
+          <w:numId w:val="2"/>
+        </w:numPr>
+      </w:pPr>
+      <w:r>
+        <w:t>Electronics Repair using Artificial Intelligence</w:t>
+      </w:r>
+    </w:p>
+    <w:p>
+      <w:pPr>
+        <w:pStyle w:val="Heading3"/>
+        <w:numPr>
+          <w:ilvl w:val="2"/>
+          <w:numId w:val="2"/>
+        </w:numPr>
+      </w:pPr>
+      <w:r>
+        <w:t xml:space="preserve">PCB Fault detection using thermal imaging and machine </w:t>
+      </w:r>
+      <w:proofErr w:type="gramStart"/>
+      <w:r>
+        <w:t>learning</w:t>
+      </w:r>
+      <w:proofErr w:type="gramEnd"/>
+    </w:p>
+    <w:p>
+      <w:pPr>
+        <w:pStyle w:val="Heading3"/>
+        <w:numPr>
+          <w:ilvl w:val="2"/>
+          <w:numId w:val="2"/>
+        </w:numPr>
+      </w:pPr>
+      <w:r>
+        <w:t>Predictive Maintenance using Machine Learning</w:t>
+      </w:r>
+    </w:p>
+    <w:p>
+      <w:pPr>
+        <w:pStyle w:val="Heading3"/>
+        <w:numPr>
+          <w:ilvl w:val="2"/>
+          <w:numId w:val="2"/>
+        </w:numPr>
+      </w:pPr>
+      <w:r>
+        <w:t xml:space="preserve">Identification of mobile phones using built in </w:t>
+      </w:r>
+      <w:proofErr w:type="gramStart"/>
+      <w:r>
+        <w:t>magnetometer</w:t>
+      </w:r>
+      <w:proofErr w:type="gramEnd"/>
+    </w:p>
+    <w:p>
+      <w:pPr>
+        <w:pStyle w:val="Heading3"/>
+      </w:pPr>
+      <w:r>
+        <w:t>2.1.8</w:t>
+      </w:r>
+    </w:p>
+    <w:p>
+      <w:pPr>
+        <w:pStyle w:val="Heading3"/>
+      </w:pPr>
       <w:r>
         <w:br w:type="page"/>
       </w:r>
     </w:p>
-    <w:p/>
     <w:p>
       <w:pPr>
         <w:pStyle w:val="Heading2"/>
@@ -6868,11 +7423,12 @@
           <w:numId w:val="2"/>
         </w:numPr>
       </w:pPr>
-      <w:bookmarkStart w:id="5" w:name="_Toc165663648"/>
-      <w:r>
+      <w:bookmarkStart w:id="7" w:name="_Toc166921380"/>
+      <w:r>
+        <w:lastRenderedPageBreak/>
         <w:t>Critical Evaluation</w:t>
       </w:r>
-      <w:bookmarkEnd w:id="5"/>
+      <w:bookmarkEnd w:id="7"/>
     </w:p>
     <w:p>
       <w:r>
@@ -6888,11 +7444,11 @@
           <w:numId w:val="2"/>
         </w:numPr>
       </w:pPr>
-      <w:bookmarkStart w:id="6" w:name="_Toc165663649"/>
+      <w:bookmarkStart w:id="8" w:name="_Toc166921381"/>
       <w:r>
         <w:t>Gap Identification</w:t>
       </w:r>
-      <w:bookmarkEnd w:id="6"/>
+      <w:bookmarkEnd w:id="8"/>
     </w:p>
     <w:p>
       <w:r>
@@ -6908,11 +7464,11 @@
           <w:numId w:val="2"/>
         </w:numPr>
       </w:pPr>
-      <w:bookmarkStart w:id="7" w:name="_Toc165663650"/>
+      <w:bookmarkStart w:id="9" w:name="_Toc166921382"/>
       <w:r>
         <w:t>Study Justification</w:t>
       </w:r>
-      <w:bookmarkEnd w:id="7"/>
+      <w:bookmarkEnd w:id="9"/>
     </w:p>
     <w:p/>
     <w:p>
@@ -6939,7 +7495,7 @@
                     <pic:cNvPicPr/>
                   </pic:nvPicPr>
                   <pic:blipFill>
-                    <a:blip r:embed="rId10" cstate="print">
+                    <a:blip r:embed="rId12" cstate="print">
                       <a:extLst>
                         <a:ext uri="{28A0092B-C50C-407E-A947-70E740481C1C}">
                           <a14:useLocalDpi xmlns:a14="http://schemas.microsoft.com/office/drawing/2010/main" val="0"/>
@@ -6997,7 +7553,7 @@
       <w:r>
         <w:t xml:space="preserve">: </w:t>
       </w:r>
-      <w:hyperlink r:id="rId11" w:history="1">
+      <w:hyperlink r:id="rId13" w:history="1">
         <w:r>
           <w:rPr>
             <w:rStyle w:val="Hyperlink"/>
@@ -7014,7 +7570,7 @@
         </w:rPr>
         <w:t>By identifying users’ motivations and the barriers related to product repair, this research aimed to understand user perspectives to increase product </w:t>
       </w:r>
-      <w:hyperlink r:id="rId12" w:tooltip="Learn more about circularity from ScienceDirect's AI-generated Topic Pages" w:history="1">
+      <w:hyperlink r:id="rId14" w:tooltip="Learn more about circularity from ScienceDirect's AI-generated Topic Pages" w:history="1">
         <w:r>
           <w:rPr>
             <w:rStyle w:val="Hyperlink"/>
@@ -7058,7 +7614,7 @@
                     <pic:cNvPicPr/>
                   </pic:nvPicPr>
                   <pic:blipFill>
-                    <a:blip r:embed="rId13">
+                    <a:blip r:embed="rId15">
                       <a:extLst>
                         <a:ext uri="{28A0092B-C50C-407E-A947-70E740481C1C}">
                           <a14:useLocalDpi xmlns:a14="http://schemas.microsoft.com/office/drawing/2010/main" val="0"/>
@@ -7116,7 +7672,7 @@
       <w:r>
         <w:t xml:space="preserve">: </w:t>
       </w:r>
-      <w:hyperlink r:id="rId14" w:history="1">
+      <w:hyperlink r:id="rId16" w:history="1">
         <w:r>
           <w:rPr>
             <w:rStyle w:val="Hyperlink"/>
@@ -7152,7 +7708,7 @@
                     <pic:cNvPicPr/>
                   </pic:nvPicPr>
                   <pic:blipFill>
-                    <a:blip r:embed="rId15"/>
+                    <a:blip r:embed="rId17"/>
                     <a:stretch>
                       <a:fillRect/>
                     </a:stretch>
@@ -7236,7 +7792,7 @@
                     <pic:cNvPicPr/>
                   </pic:nvPicPr>
                   <pic:blipFill>
-                    <a:blip r:embed="rId16" cstate="print">
+                    <a:blip r:embed="rId18" cstate="print">
                       <a:extLst>
                         <a:ext uri="{28A0092B-C50C-407E-A947-70E740481C1C}">
                           <a14:useLocalDpi xmlns:a14="http://schemas.microsoft.com/office/drawing/2010/main" val="0"/>
@@ -7295,7 +7851,7 @@
       <w:r>
         <w:t xml:space="preserve">: </w:t>
       </w:r>
-      <w:hyperlink r:id="rId17" w:history="1">
+      <w:hyperlink r:id="rId19" w:history="1">
         <w:r>
           <w:rPr>
             <w:rStyle w:val="Hyperlink"/>
@@ -7327,12 +7883,12 @@
           <w:numId w:val="2"/>
         </w:numPr>
       </w:pPr>
-      <w:bookmarkStart w:id="8" w:name="_Toc165663651"/>
+      <w:bookmarkStart w:id="10" w:name="_Toc166921383"/>
       <w:r>
         <w:lastRenderedPageBreak/>
         <w:t>Methodology</w:t>
       </w:r>
-      <w:bookmarkEnd w:id="8"/>
+      <w:bookmarkEnd w:id="10"/>
     </w:p>
     <w:p>
       <w:pPr>
@@ -7342,25 +7898,25 @@
           <w:numId w:val="2"/>
         </w:numPr>
       </w:pPr>
-      <w:bookmarkStart w:id="9" w:name="_Toc165663652"/>
-      <w:r>
-        <w:t>Design Research</w:t>
-      </w:r>
-      <w:bookmarkEnd w:id="9"/>
+      <w:bookmarkStart w:id="11" w:name="_Toc166921384"/>
+      <w:r>
+        <w:t>Design</w:t>
+      </w:r>
+      <w:bookmarkEnd w:id="11"/>
     </w:p>
     <w:p>
       <w:pPr>
         <w:pStyle w:val="Heading3"/>
         <w:ind w:firstLine="720"/>
       </w:pPr>
-      <w:bookmarkStart w:id="10" w:name="_Toc165663653"/>
+      <w:bookmarkStart w:id="12" w:name="_Toc166921385"/>
       <w:r>
         <w:t>3.1.1</w:t>
       </w:r>
       <w:r>
         <w:t>Fault Detection using Thermal Imaging</w:t>
       </w:r>
-      <w:bookmarkEnd w:id="10"/>
+      <w:bookmarkEnd w:id="12"/>
     </w:p>
     <w:p>
       <w:pPr>
@@ -7387,7 +7943,7 @@
                     <pic:cNvPicPr/>
                   </pic:nvPicPr>
                   <pic:blipFill>
-                    <a:blip r:embed="rId18" cstate="print">
+                    <a:blip r:embed="rId20" cstate="print">
                       <a:extLst>
                         <a:ext uri="{28A0092B-C50C-407E-A947-70E740481C1C}">
                           <a14:useLocalDpi xmlns:a14="http://schemas.microsoft.com/office/drawing/2010/main" val="0"/>
@@ -7445,7 +8001,7 @@
       <w:r>
         <w:t xml:space="preserve">: </w:t>
       </w:r>
-      <w:hyperlink r:id="rId19" w:history="1">
+      <w:hyperlink r:id="rId21" w:history="1">
         <w:r>
           <w:rPr>
             <w:rStyle w:val="Hyperlink"/>
@@ -7484,7 +8040,7 @@
                     <pic:cNvPicPr/>
                   </pic:nvPicPr>
                   <pic:blipFill>
-                    <a:blip r:embed="rId20"/>
+                    <a:blip r:embed="rId22"/>
                     <a:stretch>
                       <a:fillRect/>
                     </a:stretch>
@@ -7572,7 +8128,7 @@
                     <pic:cNvPicPr/>
                   </pic:nvPicPr>
                   <pic:blipFill>
-                    <a:blip r:embed="rId21" cstate="print">
+                    <a:blip r:embed="rId23" cstate="print">
                       <a:extLst>
                         <a:ext uri="{28A0092B-C50C-407E-A947-70E740481C1C}">
                           <a14:useLocalDpi xmlns:a14="http://schemas.microsoft.com/office/drawing/2010/main" val="0"/>
@@ -7706,7 +8262,7 @@
                     </pic:cNvPicPr>
                   </pic:nvPicPr>
                   <pic:blipFill>
-                    <a:blip r:embed="rId22">
+                    <a:blip r:embed="rId24">
                       <a:extLst>
                         <a:ext uri="{28A0092B-C50C-407E-A947-70E740481C1C}">
                           <a14:useLocalDpi xmlns:a14="http://schemas.microsoft.com/office/drawing/2010/main" val="0"/>
@@ -7786,7 +8342,7 @@
                     <pic:cNvPicPr/>
                   </pic:nvPicPr>
                   <pic:blipFill>
-                    <a:blip r:embed="rId23"/>
+                    <a:blip r:embed="rId25"/>
                     <a:stretch>
                       <a:fillRect/>
                     </a:stretch>
@@ -7809,17 +8365,120 @@
     </w:p>
     <w:p>
       <w:pPr>
+        <w:pStyle w:val="Heading3"/>
+      </w:pPr>
+      <w:bookmarkStart w:id="13" w:name="_Toc166921386"/>
+      <w:r>
+        <w:t>3.1.</w:t>
+      </w:r>
+      <w:r>
+        <w:t>2</w:t>
+      </w:r>
+      <w:r>
+        <w:t xml:space="preserve"> Camera for Workspace Observation</w:t>
+      </w:r>
+    </w:p>
+    <w:p>
+      <w:pPr>
+        <w:pStyle w:val="Heading3"/>
+      </w:pPr>
+      <w:r>
+        <w:t>3.1.</w:t>
+      </w:r>
+      <w:r>
+        <w:t>3</w:t>
+      </w:r>
+      <w:r>
+        <w:t xml:space="preserve"> Automated Drill with Interchangeable Tips</w:t>
+      </w:r>
+    </w:p>
+    <w:p>
+      <w:pPr>
+        <w:pStyle w:val="Heading3"/>
+      </w:pPr>
+      <w:r>
+        <w:t>3.1.</w:t>
+      </w:r>
+      <w:r>
+        <w:t>4</w:t>
+      </w:r>
+      <w:r>
+        <w:t xml:space="preserve"> </w:t>
+      </w:r>
+      <w:bookmarkEnd w:id="13"/>
+      <w:r>
+        <w:t>Phone holder with 6 Degrees of Freedom</w:t>
+      </w:r>
+    </w:p>
+    <w:p>
+      <w:pPr>
+        <w:pStyle w:val="Heading3"/>
+      </w:pPr>
+      <w:bookmarkStart w:id="14" w:name="_Toc166921387"/>
+      <w:r>
+        <w:t>3.1.</w:t>
+      </w:r>
+      <w:r>
+        <w:t>5</w:t>
+      </w:r>
+      <w:r>
+        <w:t xml:space="preserve"> </w:t>
+      </w:r>
+      <w:r>
+        <w:t>MATLAB Machine Learning toolbox for Fault Detection on Images</w:t>
+      </w:r>
+      <w:bookmarkEnd w:id="14"/>
+    </w:p>
+    <w:p>
+      <w:pPr>
+        <w:pStyle w:val="Heading3"/>
+      </w:pPr>
+      <w:r>
+        <w:t>3.1.6</w:t>
+      </w:r>
+      <w:r>
+        <w:t xml:space="preserve"> </w:t>
+      </w:r>
+      <w:r>
+        <w:t>Automating Fault Detection Decision Making with State Machines</w:t>
+      </w:r>
+      <w:r>
+        <w:t xml:space="preserve"> </w:t>
+      </w:r>
+      <w:r>
+        <w:br w:type="page"/>
+      </w:r>
+    </w:p>
+    <w:p>
+      <w:pPr>
+        <w:rPr>
+          <w:color w:val="000000" w:themeColor="text1"/>
+          <w14:shadow w14:blurRad="38100" w14:dist="19050" w14:dir="2700000" w14:sx="100000" w14:sy="100000" w14:kx="0" w14:ky="0" w14:algn="tl">
+            <w14:schemeClr w14:val="dk1">
+              <w14:alpha w14:val="60000"/>
+            </w14:schemeClr>
+          </w14:shadow>
+          <w14:textOutline w14:w="0" w14:cap="flat" w14:cmpd="sng" w14:algn="ctr">
+            <w14:noFill/>
+            <w14:prstDash w14:val="solid"/>
+            <w14:round/>
+          </w14:textOutline>
+        </w:rPr>
+      </w:pPr>
+    </w:p>
+    <w:p>
+      <w:pPr>
         <w:pStyle w:val="Heading2"/>
         <w:numPr>
           <w:ilvl w:val="1"/>
           <w:numId w:val="2"/>
         </w:numPr>
       </w:pPr>
-      <w:bookmarkStart w:id="11" w:name="_Toc165663654"/>
+      <w:bookmarkStart w:id="15" w:name="_Toc166921388"/>
       <w:r>
         <w:t>Data Collection</w:t>
       </w:r>
-      <w:bookmarkEnd w:id="11"/>
+      <w:bookmarkEnd w:id="15"/>
     </w:p>
     <w:p>
       <w:r>
@@ -7835,11 +8494,11 @@
           <w:numId w:val="2"/>
         </w:numPr>
       </w:pPr>
-      <w:bookmarkStart w:id="12" w:name="_Toc165663655"/>
+      <w:bookmarkStart w:id="16" w:name="_Toc166921389"/>
       <w:r>
         <w:t>Data Analysis</w:t>
       </w:r>
-      <w:bookmarkEnd w:id="12"/>
+      <w:bookmarkEnd w:id="16"/>
     </w:p>
     <w:p>
       <w:r>
@@ -7855,11 +8514,11 @@
           <w:numId w:val="2"/>
         </w:numPr>
       </w:pPr>
-      <w:bookmarkStart w:id="13" w:name="_Toc165663656"/>
+      <w:bookmarkStart w:id="17" w:name="_Toc166921390"/>
       <w:r>
         <w:t>Limitations</w:t>
       </w:r>
-      <w:bookmarkEnd w:id="13"/>
+      <w:bookmarkEnd w:id="17"/>
     </w:p>
     <w:p>
       <w:r>
@@ -7888,11 +8547,11 @@
           <w:numId w:val="2"/>
         </w:numPr>
       </w:pPr>
-      <w:bookmarkStart w:id="14" w:name="_Toc165663657"/>
+      <w:bookmarkStart w:id="18" w:name="_Toc166921391"/>
       <w:r>
         <w:t>Problem Statement</w:t>
       </w:r>
-      <w:bookmarkEnd w:id="14"/>
+      <w:bookmarkEnd w:id="18"/>
     </w:p>
     <w:p>
       <w:pPr>
@@ -7902,11 +8561,11 @@
           <w:numId w:val="2"/>
         </w:numPr>
       </w:pPr>
-      <w:bookmarkStart w:id="15" w:name="_Toc165663658"/>
+      <w:bookmarkStart w:id="19" w:name="_Toc166921392"/>
       <w:r>
         <w:t>Knowledge Gap</w:t>
       </w:r>
-      <w:bookmarkEnd w:id="15"/>
+      <w:bookmarkEnd w:id="19"/>
     </w:p>
     <w:p>
       <w:pPr>
@@ -7928,12 +8587,12 @@
           <w:numId w:val="2"/>
         </w:numPr>
       </w:pPr>
-      <w:bookmarkStart w:id="16" w:name="_Toc165663659"/>
+      <w:bookmarkStart w:id="20" w:name="_Toc166921393"/>
       <w:r>
         <w:lastRenderedPageBreak/>
         <w:t>Discussion</w:t>
       </w:r>
-      <w:bookmarkEnd w:id="16"/>
+      <w:bookmarkEnd w:id="20"/>
     </w:p>
     <w:p>
       <w:pPr>
@@ -8430,8 +9089,9 @@
                 <w:lang w:eastAsia="en-AU"/>
                 <w14:ligatures w14:val="none"/>
               </w:rPr>
-              <w:t>-S</w:t>
-            </w:r>
+              <w:t>-</w:t>
+            </w:r>
+            <w:proofErr w:type="spellStart"/>
             <w:r>
               <w:rPr>
                 <w:rFonts w:ascii="Times New Roman" w:eastAsia="Times New Roman" w:hAnsi="Times New Roman" w:cs="Times New Roman"/>
@@ -8441,8 +9101,20 @@
                 <w:lang w:eastAsia="en-AU"/>
                 <w14:ligatures w14:val="none"/>
               </w:rPr>
+              <w:t>S</w:t>
+            </w:r>
+            <w:r>
+              <w:rPr>
+                <w:rFonts w:ascii="Times New Roman" w:eastAsia="Times New Roman" w:hAnsi="Times New Roman" w:cs="Times New Roman"/>
+                <w:kern w:val="0"/>
+                <w:sz w:val="24"/>
+                <w:szCs w:val="24"/>
+                <w:lang w:eastAsia="en-AU"/>
+                <w14:ligatures w14:val="none"/>
+              </w:rPr>
               <w:t>ugru</w:t>
             </w:r>
+            <w:proofErr w:type="spellEnd"/>
           </w:p>
         </w:tc>
       </w:tr>
@@ -8601,8 +9273,9 @@
                 <w:lang w:eastAsia="en-AU"/>
                 <w14:ligatures w14:val="none"/>
               </w:rPr>
-              <w:t>-S</w:t>
-            </w:r>
+              <w:t>-</w:t>
+            </w:r>
+            <w:proofErr w:type="spellStart"/>
             <w:r>
               <w:rPr>
                 <w:rFonts w:ascii="Times New Roman" w:eastAsia="Times New Roman" w:hAnsi="Times New Roman" w:cs="Times New Roman"/>
@@ -8612,8 +9285,20 @@
                 <w:lang w:eastAsia="en-AU"/>
                 <w14:ligatures w14:val="none"/>
               </w:rPr>
+              <w:t>S</w:t>
+            </w:r>
+            <w:r>
+              <w:rPr>
+                <w:rFonts w:ascii="Times New Roman" w:eastAsia="Times New Roman" w:hAnsi="Times New Roman" w:cs="Times New Roman"/>
+                <w:kern w:val="0"/>
+                <w:sz w:val="24"/>
+                <w:szCs w:val="24"/>
+                <w:lang w:eastAsia="en-AU"/>
+                <w14:ligatures w14:val="none"/>
+              </w:rPr>
               <w:t>ugru</w:t>
             </w:r>
+            <w:proofErr w:type="spellEnd"/>
           </w:p>
         </w:tc>
       </w:tr>
@@ -8821,6 +9506,7 @@
                 <w14:ligatures w14:val="none"/>
               </w:rPr>
             </w:pPr>
+            <w:proofErr w:type="spellStart"/>
             <w:r>
               <w:rPr>
                 <w:rFonts w:ascii="Times New Roman" w:eastAsia="Times New Roman" w:hAnsi="Times New Roman" w:cs="Times New Roman"/>
@@ -8841,7 +9527,19 @@
                 <w:lang w:eastAsia="en-AU"/>
                 <w14:ligatures w14:val="none"/>
               </w:rPr>
-              <w:t>ugru patching</w:t>
+              <w:t>ugru</w:t>
+            </w:r>
+            <w:proofErr w:type="spellEnd"/>
+            <w:r>
+              <w:rPr>
+                <w:rFonts w:ascii="Times New Roman" w:eastAsia="Times New Roman" w:hAnsi="Times New Roman" w:cs="Times New Roman"/>
+                <w:kern w:val="0"/>
+                <w:sz w:val="24"/>
+                <w:szCs w:val="24"/>
+                <w:lang w:eastAsia="en-AU"/>
+                <w14:ligatures w14:val="none"/>
+              </w:rPr>
+              <w:t xml:space="preserve"> patching</w:t>
             </w:r>
           </w:p>
         </w:tc>
@@ -8938,12 +9636,12 @@
           <w:numId w:val="2"/>
         </w:numPr>
       </w:pPr>
-      <w:bookmarkStart w:id="17" w:name="_Toc165663660"/>
+      <w:bookmarkStart w:id="21" w:name="_Toc166921394"/>
       <w:r>
         <w:lastRenderedPageBreak/>
         <w:t>Recommendation</w:t>
       </w:r>
-      <w:bookmarkEnd w:id="17"/>
+      <w:bookmarkEnd w:id="21"/>
     </w:p>
     <w:p>
       <w:pPr>
@@ -8953,11 +9651,11 @@
           <w:numId w:val="2"/>
         </w:numPr>
       </w:pPr>
-      <w:bookmarkStart w:id="18" w:name="_Toc165663661"/>
+      <w:bookmarkStart w:id="22" w:name="_Toc166921395"/>
       <w:r>
         <w:t>Further Investigation</w:t>
       </w:r>
-      <w:bookmarkEnd w:id="18"/>
+      <w:bookmarkEnd w:id="22"/>
     </w:p>
     <w:p>
       <w:r>
@@ -8973,11 +9671,11 @@
           <w:numId w:val="2"/>
         </w:numPr>
       </w:pPr>
-      <w:bookmarkStart w:id="19" w:name="_Toc165663662"/>
+      <w:bookmarkStart w:id="23" w:name="_Toc166921396"/>
       <w:r>
         <w:t>method Improvement Suggestion</w:t>
       </w:r>
-      <w:bookmarkEnd w:id="19"/>
+      <w:bookmarkEnd w:id="23"/>
     </w:p>
     <w:p>
       <w:r>
@@ -8993,11 +9691,11 @@
           <w:numId w:val="2"/>
         </w:numPr>
       </w:pPr>
-      <w:bookmarkStart w:id="20" w:name="_Toc165663663"/>
+      <w:bookmarkStart w:id="24" w:name="_Toc166921397"/>
       <w:r>
         <w:t>Longitudinal Studies</w:t>
       </w:r>
-      <w:bookmarkEnd w:id="20"/>
+      <w:bookmarkEnd w:id="24"/>
     </w:p>
     <w:p>
       <w:r>
@@ -9013,11 +9711,11 @@
           <w:numId w:val="2"/>
         </w:numPr>
       </w:pPr>
-      <w:bookmarkStart w:id="21" w:name="_Toc165663664"/>
+      <w:bookmarkStart w:id="25" w:name="_Toc166921398"/>
       <w:r>
         <w:t>Practical Implications</w:t>
       </w:r>
-      <w:bookmarkEnd w:id="21"/>
+      <w:bookmarkEnd w:id="25"/>
     </w:p>
     <w:p>
       <w:r>
@@ -9033,11 +9731,11 @@
           <w:numId w:val="2"/>
         </w:numPr>
       </w:pPr>
-      <w:bookmarkStart w:id="22" w:name="_Toc165663665"/>
+      <w:bookmarkStart w:id="26" w:name="_Toc166921399"/>
       <w:r>
         <w:t>Future Research Path Recommendations</w:t>
       </w:r>
-      <w:bookmarkEnd w:id="22"/>
+      <w:bookmarkEnd w:id="26"/>
     </w:p>
     <w:p/>
     <w:p>
@@ -9127,12 +9825,12 @@
           <w:numId w:val="2"/>
         </w:numPr>
       </w:pPr>
-      <w:bookmarkStart w:id="23" w:name="_Toc165663666"/>
+      <w:bookmarkStart w:id="27" w:name="_Toc166921400"/>
       <w:r>
         <w:lastRenderedPageBreak/>
         <w:t>Conclusion</w:t>
       </w:r>
-      <w:bookmarkEnd w:id="23"/>
+      <w:bookmarkEnd w:id="27"/>
     </w:p>
     <w:p>
       <w:r>
@@ -9158,12 +9856,12 @@
           <w:numId w:val="2"/>
         </w:numPr>
       </w:pPr>
-      <w:bookmarkStart w:id="24" w:name="_Toc165663667"/>
+      <w:bookmarkStart w:id="28" w:name="_Toc166921401"/>
       <w:r>
         <w:lastRenderedPageBreak/>
         <w:t>References</w:t>
       </w:r>
-      <w:bookmarkEnd w:id="24"/>
+      <w:bookmarkEnd w:id="28"/>
     </w:p>
     <w:p/>
     <w:p>
@@ -9179,12 +9877,12 @@
           <w:numId w:val="2"/>
         </w:numPr>
       </w:pPr>
-      <w:bookmarkStart w:id="25" w:name="_Toc165663668"/>
+      <w:bookmarkStart w:id="29" w:name="_Toc166921402"/>
       <w:r>
         <w:lastRenderedPageBreak/>
         <w:t>Bibliography</w:t>
       </w:r>
-      <w:bookmarkEnd w:id="25"/>
+      <w:bookmarkEnd w:id="29"/>
     </w:p>
     <w:p/>
     <w:p>
@@ -9211,7 +9909,7 @@
           <w:rStyle w:val="Hyperlink"/>
         </w:rPr>
       </w:pPr>
-      <w:hyperlink r:id="rId24" w:history="1">
+      <w:hyperlink r:id="rId26" w:history="1">
         <w:r>
           <w:rPr>
             <w:rStyle w:val="Hyperlink"/>
@@ -9253,7 +9951,7 @@
       </w:r>
     </w:p>
     <w:p>
-      <w:hyperlink r:id="rId25" w:history="1">
+      <w:hyperlink r:id="rId27" w:history="1">
         <w:r>
           <w:rPr>
             <w:rStyle w:val="Hyperlink"/>
@@ -9289,7 +9987,7 @@
       </w:r>
     </w:p>
     <w:p>
-      <w:hyperlink r:id="rId26" w:history="1">
+      <w:hyperlink r:id="rId28" w:history="1">
         <w:r>
           <w:rPr>
             <w:rStyle w:val="Hyperlink"/>
@@ -9317,7 +10015,7 @@
       </w:r>
     </w:p>
     <w:p>
-      <w:hyperlink r:id="rId27" w:anchor=":~:text=If%20your%20device%20has%20got,of%20the%20brand%20new%20value" w:history="1">
+      <w:hyperlink r:id="rId29" w:anchor=":~:text=If%20your%20device%20has%20got,of%20the%20brand%20new%20value" w:history="1">
         <w:r>
           <w:rPr>
             <w:rStyle w:val="Hyperlink"/>
@@ -9333,7 +10031,7 @@
       </w:r>
     </w:p>
     <w:p>
-      <w:hyperlink r:id="rId28" w:history="1">
+      <w:hyperlink r:id="rId30" w:history="1">
         <w:r>
           <w:rPr>
             <w:rStyle w:val="Hyperlink"/>
@@ -9354,7 +10052,7 @@
           <w:rStyle w:val="Hyperlink"/>
         </w:rPr>
       </w:pPr>
-      <w:hyperlink r:id="rId29" w:history="1">
+      <w:hyperlink r:id="rId31" w:history="1">
         <w:r>
           <w:rPr>
             <w:rStyle w:val="Hyperlink"/>
@@ -9435,7 +10133,7 @@
           </w14:textOutline>
         </w:rPr>
       </w:pPr>
-      <w:hyperlink r:id="rId30" w:history="1">
+      <w:hyperlink r:id="rId32" w:history="1">
         <w:r>
           <w:rPr>
             <w:rStyle w:val="Hyperlink"/>
@@ -9505,24 +10203,12 @@
       </w:r>
     </w:p>
     <w:p>
-      <w:hyperlink r:id="rId31" w:history="1">
+      <w:hyperlink r:id="rId33" w:history="1">
         <w:r>
           <w:rPr>
             <w:rStyle w:val="Hyperlink"/>
           </w:rPr>
-          <w:t>https://www.proquest.com/docview/2700773020?parentSessionId=dnZfsi%2BI4aHhbaJYVM2rC9gYV%2BvVdlT7C0Yxti</w:t>
-        </w:r>
-        <w:r>
-          <w:rPr>
-            <w:rStyle w:val="Hyperlink"/>
-          </w:rPr>
-          <w:t>Q</w:t>
-        </w:r>
-        <w:r>
-          <w:rPr>
-            <w:rStyle w:val="Hyperlink"/>
-          </w:rPr>
-          <w:t>GVyU%3D&amp;pq-origsite=primo&amp;accountid=10499&amp;sourcetype=Scholarly%20Journals</w:t>
+          <w:t>https://www.proquest.com/docview/2700773020?parentSessionId=dnZfsi%2BI4aHhbaJYVM2rC9gYV%2BvVdlT7C0YxtiQGVyU%3D&amp;pq-origsite=primo&amp;accountid=10499&amp;sourcetype=Scholarly%20Journals</w:t>
         </w:r>
       </w:hyperlink>
     </w:p>
@@ -9576,7 +10262,7 @@
           </w14:textOutline>
         </w:rPr>
       </w:pPr>
-      <w:hyperlink r:id="rId32" w:history="1">
+      <w:hyperlink r:id="rId34" w:history="1">
         <w:r>
           <w:rPr>
             <w:rStyle w:val="Hyperlink"/>
@@ -9661,7 +10347,7 @@
           </w14:textOutline>
         </w:rPr>
       </w:pPr>
-      <w:hyperlink r:id="rId33" w:history="1">
+      <w:hyperlink r:id="rId35" w:history="1">
         <w:r>
           <w:rPr>
             <w:rStyle w:val="Hyperlink"/>
@@ -9746,7 +10432,7 @@
           </w14:textOutline>
         </w:rPr>
       </w:pPr>
-      <w:hyperlink r:id="rId34" w:history="1">
+      <w:hyperlink r:id="rId36" w:history="1">
         <w:r>
           <w:rPr>
             <w:rStyle w:val="Hyperlink"/>
@@ -9831,7 +10517,7 @@
           </w14:textOutline>
         </w:rPr>
       </w:pPr>
-      <w:hyperlink r:id="rId35" w:history="1">
+      <w:hyperlink r:id="rId37" w:history="1">
         <w:r>
           <w:rPr>
             <w:rStyle w:val="Hyperlink"/>
@@ -9916,7 +10602,7 @@
           </w14:textOutline>
         </w:rPr>
       </w:pPr>
-      <w:hyperlink r:id="rId36" w:history="1">
+      <w:hyperlink r:id="rId38" w:history="1">
         <w:r>
           <w:rPr>
             <w:rStyle w:val="Hyperlink"/>
@@ -10001,7 +10687,7 @@
           </w14:textOutline>
         </w:rPr>
       </w:pPr>
-      <w:hyperlink r:id="rId37" w:history="1">
+      <w:hyperlink r:id="rId39" w:history="1">
         <w:r>
           <w:rPr>
             <w:rStyle w:val="Hyperlink"/>
@@ -10086,7 +10772,7 @@
           </w14:textOutline>
         </w:rPr>
       </w:pPr>
-      <w:hyperlink r:id="rId38" w:history="1">
+      <w:hyperlink r:id="rId40" w:history="1">
         <w:r>
           <w:rPr>
             <w:rStyle w:val="Hyperlink"/>
@@ -10171,7 +10857,7 @@
           </w14:textOutline>
         </w:rPr>
       </w:pPr>
-      <w:hyperlink r:id="rId39" w:history="1">
+      <w:hyperlink r:id="rId41" w:history="1">
         <w:r>
           <w:rPr>
             <w:rStyle w:val="Hyperlink"/>
@@ -10256,7 +10942,7 @@
           </w14:textOutline>
         </w:rPr>
       </w:pPr>
-      <w:hyperlink r:id="rId40" w:history="1">
+      <w:hyperlink r:id="rId42" w:history="1">
         <w:r>
           <w:rPr>
             <w:rStyle w:val="Hyperlink"/>
@@ -10341,7 +11027,7 @@
           </w14:textOutline>
         </w:rPr>
       </w:pPr>
-      <w:hyperlink r:id="rId41" w:history="1">
+      <w:hyperlink r:id="rId43" w:history="1">
         <w:r>
           <w:rPr>
             <w:rStyle w:val="Hyperlink"/>
@@ -10409,7 +11095,7 @@
           </w14:textOutline>
         </w:rPr>
       </w:pPr>
-      <w:hyperlink r:id="rId42" w:history="1">
+      <w:hyperlink r:id="rId44" w:history="1">
         <w:r>
           <w:rPr>
             <w:rStyle w:val="Hyperlink"/>
@@ -10477,7 +11163,7 @@
           </w14:textOutline>
         </w:rPr>
       </w:pPr>
-      <w:hyperlink r:id="rId43" w:history="1">
+      <w:hyperlink r:id="rId45" w:history="1">
         <w:r>
           <w:rPr>
             <w:rStyle w:val="Hyperlink"/>
@@ -10545,7 +11231,7 @@
           </w14:textOutline>
         </w:rPr>
       </w:pPr>
-      <w:hyperlink r:id="rId44" w:history="1">
+      <w:hyperlink r:id="rId46" w:history="1">
         <w:r>
           <w:rPr>
             <w:rStyle w:val="Hyperlink"/>
@@ -10566,11 +11252,19 @@
     </w:p>
     <w:p>
       <w:r>
-        <w:t>Remote repair, diagnostics and maintenance</w:t>
-      </w:r>
-    </w:p>
-    <w:p>
-      <w:hyperlink r:id="rId45" w:history="1">
+        <w:t xml:space="preserve">Remote repair, </w:t>
+      </w:r>
+      <w:proofErr w:type="gramStart"/>
+      <w:r>
+        <w:t>diagnostics</w:t>
+      </w:r>
+      <w:proofErr w:type="gramEnd"/>
+      <w:r>
+        <w:t xml:space="preserve"> and maintenance</w:t>
+      </w:r>
+    </w:p>
+    <w:p>
+      <w:hyperlink r:id="rId47" w:history="1">
         <w:r>
           <w:rPr>
             <w:rStyle w:val="Hyperlink"/>
@@ -10585,7 +11279,7 @@
       </w:r>
     </w:p>
     <w:p>
-      <w:hyperlink r:id="rId46" w:history="1">
+      <w:hyperlink r:id="rId48" w:history="1">
         <w:r>
           <w:rPr>
             <w:rStyle w:val="Hyperlink"/>
@@ -10607,7 +11301,7 @@
       </w:r>
     </w:p>
     <w:p>
-      <w:hyperlink r:id="rId47" w:history="1">
+      <w:hyperlink r:id="rId49" w:history="1">
         <w:r>
           <w:rPr>
             <w:rStyle w:val="Hyperlink"/>
@@ -10620,8 +11314,8 @@
     <w:p>
       <w:pPr>
         <w:rPr>
-          <w:sz w:val="8"/>
-          <w:szCs w:val="8"/>
+          <w:sz w:val="20"/>
+          <w:szCs w:val="20"/>
         </w:rPr>
       </w:pPr>
       <w:r>
@@ -10629,6 +11323,8 @@
           <w:rStyle w:val="a-size-large"/>
           <w:rFonts w:ascii="Arial" w:hAnsi="Arial" w:cs="Arial"/>
           <w:color w:val="0F1111"/>
+          <w:sz w:val="20"/>
+          <w:szCs w:val="20"/>
         </w:rPr>
         <w:t>Premium Mechanical Arm Claw with Servo for Robot Hand, Black Metal Robot Gripper Kit, RC Fingers Paw DIY Robotic Part Manipulator Clamp for Arduino, School Science Project, Experiment, STEAM</w:t>
       </w:r>
@@ -10639,7 +11335,7 @@
           <w:rStyle w:val="Hyperlink"/>
         </w:rPr>
       </w:pPr>
-      <w:hyperlink r:id="rId48" w:history="1">
+      <w:hyperlink r:id="rId50" w:history="1">
         <w:r>
           <w:rPr>
             <w:rStyle w:val="Hyperlink"/>
@@ -10662,7 +11358,7 @@
           <w:rStyle w:val="Hyperlink"/>
         </w:rPr>
       </w:pPr>
-      <w:hyperlink r:id="rId49" w:history="1">
+      <w:hyperlink r:id="rId51" w:history="1">
         <w:r>
           <w:rPr>
             <w:rStyle w:val="Hyperlink"/>
@@ -10700,11 +11396,152 @@
           <w:rStyle w:val="Hyperlink"/>
         </w:rPr>
       </w:pPr>
+      <w:hyperlink r:id="rId52" w:anchor=":~:text=A%20SVM%20learning%20algorithm%20is,like%20KNN%20and%20naive%20Bayes" w:history="1">
+        <w:r>
+          <w:rPr>
+            <w:rStyle w:val="Hyperlink"/>
+          </w:rPr>
+          <w:t>https://www.mdpi.com/1424-8220/17/4/783#:~:text=A%20SVM%20learning%20algorithm%20is,like%20KNN%20and%20naive%20Bayes</w:t>
+        </w:r>
+      </w:hyperlink>
       <w:r>
         <w:rPr>
           <w:rStyle w:val="Hyperlink"/>
         </w:rPr>
-        <w:t>https://www.mdpi.com/1424-8220/17/4/783#:~:text=A%20SVM%20learning%20algorithm%20is,like%20KNN%20and%20naive%20Bayes.</w:t>
+        <w:t>.</w:t>
+      </w:r>
+    </w:p>
+    <w:p>
+      <w:pPr>
+        <w:rPr>
+          <w:rStyle w:val="Hyperlink"/>
+          <w:color w:val="000000" w:themeColor="text1"/>
+          <w:u w:val="none"/>
+          <w14:shadow w14:blurRad="38100" w14:dist="19050" w14:dir="2700000" w14:sx="100000" w14:sy="100000" w14:kx="0" w14:ky="0" w14:algn="tl">
+            <w14:schemeClr w14:val="dk1">
+              <w14:alpha w14:val="60000"/>
+            </w14:schemeClr>
+          </w14:shadow>
+          <w14:textOutline w14:w="0" w14:cap="flat" w14:cmpd="sng" w14:algn="ctr">
+            <w14:noFill/>
+            <w14:prstDash w14:val="solid"/>
+            <w14:round/>
+          </w14:textOutline>
+        </w:rPr>
+      </w:pPr>
+      <w:r>
+        <w:rPr>
+          <w:rStyle w:val="Hyperlink"/>
+          <w:color w:val="000000" w:themeColor="text1"/>
+          <w:u w:val="none"/>
+          <w14:shadow w14:blurRad="38100" w14:dist="19050" w14:dir="2700000" w14:sx="100000" w14:sy="100000" w14:kx="0" w14:ky="0" w14:algn="tl">
+            <w14:schemeClr w14:val="dk1">
+              <w14:alpha w14:val="60000"/>
+            </w14:schemeClr>
+          </w14:shadow>
+          <w14:textOutline w14:w="0" w14:cap="flat" w14:cmpd="sng" w14:algn="ctr">
+            <w14:noFill/>
+            <w14:prstDash w14:val="solid"/>
+            <w14:round/>
+          </w14:textOutline>
+        </w:rPr>
+        <w:t>OBD-II sensor diagnostics for monitoring vehicle operation and consumption.</w:t>
+      </w:r>
+    </w:p>
+    <w:p>
+      <w:pPr>
+        <w:rPr>
+          <w:rStyle w:val="Hyperlink"/>
+        </w:rPr>
+      </w:pPr>
+      <w:hyperlink r:id="rId53" w:history="1">
+        <w:r>
+          <w:rPr>
+            <w:rStyle w:val="Hyperlink"/>
+          </w:rPr>
+          <w:t>https://www.sciencedirect.com/science/article/pii/S2352484719308649</w:t>
+        </w:r>
+      </w:hyperlink>
+    </w:p>
+    <w:p>
+      <w:pPr>
+        <w:rPr>
+          <w:rStyle w:val="Hyperlink"/>
+          <w:color w:val="auto"/>
+          <w:u w:val="none"/>
+        </w:rPr>
+      </w:pPr>
+      <w:r>
+        <w:t xml:space="preserve">Disposal of obsolete mobile phones: A review on replacement, disposal methods, in-use lifespan, </w:t>
+      </w:r>
+      <w:proofErr w:type="gramStart"/>
+      <w:r>
+        <w:t>reuse</w:t>
+      </w:r>
+      <w:proofErr w:type="gramEnd"/>
+      <w:r>
+        <w:t xml:space="preserve"> and recycling</w:t>
+      </w:r>
+    </w:p>
+    <w:p>
+      <w:pPr>
+        <w:rPr>
+          <w:rStyle w:val="Hyperlink"/>
+        </w:rPr>
+      </w:pPr>
+      <w:hyperlink r:id="rId54" w:history="1">
+        <w:r>
+          <w:rPr>
+            <w:rStyle w:val="Hyperlink"/>
+          </w:rPr>
+          <w:t>https://www.ncbi.nlm.nih.gov/pmc/articles/PMC9925901/#:~:text=Metals%20like%20cadmium%2C%20lead%2C%20chromium,et%20al.%2C%202020</w:t>
+        </w:r>
+      </w:hyperlink>
+      <w:r>
+        <w:rPr>
+          <w:rStyle w:val="Hyperlink"/>
+        </w:rPr>
+        <w:t>).</w:t>
+      </w:r>
+    </w:p>
+    <w:p>
+      <w:pPr>
+        <w:rPr>
+          <w:rStyle w:val="Hyperlink"/>
+          <w:color w:val="auto"/>
+          <w:u w:val="none"/>
+        </w:rPr>
+      </w:pPr>
+      <w:proofErr w:type="spellStart"/>
+      <w:r>
+        <w:rPr>
+          <w:rStyle w:val="title-text"/>
+          <w:rFonts w:ascii="Georgia" w:hAnsi="Georgia"/>
+          <w:color w:val="1F1F1F"/>
+        </w:rPr>
+        <w:t>Behavioral</w:t>
+      </w:r>
+      <w:proofErr w:type="spellEnd"/>
+      <w:r>
+        <w:rPr>
+          <w:rStyle w:val="title-text"/>
+          <w:rFonts w:ascii="Georgia" w:hAnsi="Georgia"/>
+          <w:color w:val="1F1F1F"/>
+        </w:rPr>
+        <w:t xml:space="preserve"> reasoning theory (BRT) perspectives on E-waste recycling and management</w:t>
+      </w:r>
+    </w:p>
+    <w:p>
+      <w:pPr>
+        <w:rPr>
+          <w:rStyle w:val="Hyperlink"/>
+        </w:rPr>
+      </w:pPr>
+      <w:r>
+        <w:rPr>
+          <w:rStyle w:val="Hyperlink"/>
+        </w:rPr>
+        <w:t>https://www.sciencedirect.com/science/article/pii/S0959652620343146</w:t>
       </w:r>
     </w:p>
     <w:p>
@@ -10720,18 +11557,18 @@
           <w:numId w:val="2"/>
         </w:numPr>
       </w:pPr>
-      <w:bookmarkStart w:id="26" w:name="_Toc165663669"/>
+      <w:bookmarkStart w:id="30" w:name="_Toc166921403"/>
       <w:r>
         <w:lastRenderedPageBreak/>
         <w:t>Appendix</w:t>
       </w:r>
-      <w:bookmarkEnd w:id="26"/>
+      <w:bookmarkEnd w:id="30"/>
     </w:p>
     <w:p/>
     <w:p/>
     <w:sectPr>
-      <w:headerReference w:type="default" r:id="rId50"/>
-      <w:footerReference w:type="default" r:id="rId51"/>
+      <w:headerReference w:type="default" r:id="rId55"/>
+      <w:footerReference w:type="default" r:id="rId56"/>
       <w:pgSz w:w="11906" w:h="16838"/>
       <w:pgMar w:top="1440" w:right="1440" w:bottom="1440" w:left="1440" w:header="708" w:footer="708" w:gutter="0"/>
       <w:pgNumType w:start="0"/>
@@ -12118,21 +12955,28 @@
   <w:rsids>
     <w:rsidRoot w:val="00232392"/>
     <w:rsid w:val="00040B37"/>
+    <w:rsid w:val="00116A6E"/>
     <w:rsid w:val="00232392"/>
     <w:rsid w:val="002A4343"/>
     <w:rsid w:val="003162A8"/>
     <w:rsid w:val="003C0455"/>
     <w:rsid w:val="0044381E"/>
+    <w:rsid w:val="00482E62"/>
     <w:rsid w:val="004E6A05"/>
     <w:rsid w:val="005F1189"/>
     <w:rsid w:val="00821F2A"/>
     <w:rsid w:val="00853BAA"/>
+    <w:rsid w:val="009730AB"/>
     <w:rsid w:val="0099775B"/>
     <w:rsid w:val="00A216A5"/>
     <w:rsid w:val="00A728A1"/>
     <w:rsid w:val="00A74FDF"/>
+    <w:rsid w:val="00A93EFE"/>
+    <w:rsid w:val="00BA2DEF"/>
+    <w:rsid w:val="00BA685F"/>
     <w:rsid w:val="00C92627"/>
     <w:rsid w:val="00D95933"/>
+    <w:rsid w:val="00E80113"/>
     <w:rsid w:val="00F962D1"/>
   </w:rsids>
   <m:mathPr>

</xml_diff>

<commit_message>
End of Week 24
</commit_message>
<xml_diff>
--- a/FYP Draft Report.docx
+++ b/FYP Draft Report.docx
@@ -3699,14 +3699,6 @@
                                       </w:rPr>
                                       <w:t>Rupom Saha</w:t>
                                     </w:r>
-                                    <w:r>
-                                      <w:rPr>
-                                        <w:color w:val="4472C4" w:themeColor="accent1"/>
-                                        <w:sz w:val="26"/>
-                                        <w:szCs w:val="26"/>
-                                      </w:rPr>
-                                      <w:t xml:space="preserve"> c3268577</w:t>
-                                    </w:r>
                                   </w:sdtContent>
                                 </w:sdt>
                               </w:p>
@@ -3805,14 +3797,6 @@
                                   <w:szCs w:val="26"/>
                                 </w:rPr>
                                 <w:t>Rupom Saha</w:t>
-                              </w:r>
-                              <w:r>
-                                <w:rPr>
-                                  <w:color w:val="4472C4" w:themeColor="accent1"/>
-                                  <w:sz w:val="26"/>
-                                  <w:szCs w:val="26"/>
-                                </w:rPr>
-                                <w:t xml:space="preserve"> c3268577</w:t>
                               </w:r>
                             </w:sdtContent>
                           </w:sdt>
@@ -4118,7 +4102,7 @@
       <w:pPr>
         <w:pStyle w:val="Heading1"/>
       </w:pPr>
-      <w:bookmarkStart w:id="0" w:name="_Toc166921373"/>
+      <w:bookmarkStart w:id="0" w:name="_Toc167542591"/>
       <w:r>
         <w:lastRenderedPageBreak/>
         <w:t>Executive Summary</w:t>
@@ -4246,7 +4230,7 @@
           <w:r>
             <w:fldChar w:fldCharType="separate"/>
           </w:r>
-          <w:hyperlink w:anchor="_Toc166921373" w:history="1">
+          <w:hyperlink w:anchor="_Toc167542591" w:history="1">
             <w:r>
               <w:rPr>
                 <w:rStyle w:val="Hyperlink"/>
@@ -4273,7 +4257,7 @@
                 <w:noProof/>
                 <w:webHidden/>
               </w:rPr>
-              <w:instrText xml:space="preserve"> PAGEREF _Toc166921373 \h </w:instrText>
+              <w:instrText xml:space="preserve"> PAGEREF _Toc167542591 \h </w:instrText>
             </w:r>
             <w:r>
               <w:rPr>
@@ -4319,7 +4303,7 @@
               <w:lang w:eastAsia="en-AU"/>
             </w:rPr>
           </w:pPr>
-          <w:hyperlink w:anchor="_Toc166921374" w:history="1">
+          <w:hyperlink w:anchor="_Toc167542592" w:history="1">
             <w:r>
               <w:rPr>
                 <w:rStyle w:val="Hyperlink"/>
@@ -4363,7 +4347,7 @@
                 <w:noProof/>
                 <w:webHidden/>
               </w:rPr>
-              <w:instrText xml:space="preserve"> PAGEREF _Toc166921374 \h </w:instrText>
+              <w:instrText xml:space="preserve"> PAGEREF _Toc167542592 \h </w:instrText>
             </w:r>
             <w:r>
               <w:rPr>
@@ -4383,7 +4367,7 @@
                 <w:noProof/>
                 <w:webHidden/>
               </w:rPr>
-              <w:t>3</w:t>
+              <w:t>4</w:t>
             </w:r>
             <w:r>
               <w:rPr>
@@ -4409,7 +4393,7 @@
               <w:lang w:eastAsia="en-AU"/>
             </w:rPr>
           </w:pPr>
-          <w:hyperlink w:anchor="_Toc166921375" w:history="1">
+          <w:hyperlink w:anchor="_Toc167542593" w:history="1">
             <w:r>
               <w:rPr>
                 <w:rStyle w:val="Hyperlink"/>
@@ -4453,7 +4437,7 @@
                 <w:noProof/>
                 <w:webHidden/>
               </w:rPr>
-              <w:instrText xml:space="preserve"> PAGEREF _Toc166921375 \h </w:instrText>
+              <w:instrText xml:space="preserve"> PAGEREF _Toc167542593 \h </w:instrText>
             </w:r>
             <w:r>
               <w:rPr>
@@ -4473,7 +4457,7 @@
                 <w:noProof/>
                 <w:webHidden/>
               </w:rPr>
-              <w:t>4</w:t>
+              <w:t>5</w:t>
             </w:r>
             <w:r>
               <w:rPr>
@@ -4499,7 +4483,7 @@
               <w:lang w:eastAsia="en-AU"/>
             </w:rPr>
           </w:pPr>
-          <w:hyperlink w:anchor="_Toc166921376" w:history="1">
+          <w:hyperlink w:anchor="_Toc167542594" w:history="1">
             <w:r>
               <w:rPr>
                 <w:rStyle w:val="Hyperlink"/>
@@ -4543,7 +4527,7 @@
                 <w:noProof/>
                 <w:webHidden/>
               </w:rPr>
-              <w:instrText xml:space="preserve"> PAGEREF _Toc166921376 \h </w:instrText>
+              <w:instrText xml:space="preserve"> PAGEREF _Toc167542594 \h </w:instrText>
             </w:r>
             <w:r>
               <w:rPr>
@@ -4563,7 +4547,7 @@
                 <w:noProof/>
                 <w:webHidden/>
               </w:rPr>
-              <w:t>4</w:t>
+              <w:t>5</w:t>
             </w:r>
             <w:r>
               <w:rPr>
@@ -4589,7 +4573,7 @@
               <w:lang w:eastAsia="en-AU"/>
             </w:rPr>
           </w:pPr>
-          <w:hyperlink w:anchor="_Toc166921377" w:history="1">
+          <w:hyperlink w:anchor="_Toc167542595" w:history="1">
             <w:r>
               <w:rPr>
                 <w:rStyle w:val="Hyperlink"/>
@@ -4633,7 +4617,7 @@
                 <w:noProof/>
                 <w:webHidden/>
               </w:rPr>
-              <w:instrText xml:space="preserve"> PAGEREF _Toc166921377 \h </w:instrText>
+              <w:instrText xml:space="preserve"> PAGEREF _Toc167542595 \h </w:instrText>
             </w:r>
             <w:r>
               <w:rPr>
@@ -4653,7 +4637,7 @@
                 <w:noProof/>
                 <w:webHidden/>
               </w:rPr>
-              <w:t>4</w:t>
+              <w:t>5</w:t>
             </w:r>
             <w:r>
               <w:rPr>
@@ -4679,7 +4663,7 @@
               <w:lang w:eastAsia="en-AU"/>
             </w:rPr>
           </w:pPr>
-          <w:hyperlink w:anchor="_Toc166921378" w:history="1">
+          <w:hyperlink w:anchor="_Toc167542596" w:history="1">
             <w:r>
               <w:rPr>
                 <w:rStyle w:val="Hyperlink"/>
@@ -4723,7 +4707,7 @@
                 <w:noProof/>
                 <w:webHidden/>
               </w:rPr>
-              <w:instrText xml:space="preserve"> PAGEREF _Toc166921378 \h </w:instrText>
+              <w:instrText xml:space="preserve"> PAGEREF _Toc167542596 \h </w:instrText>
             </w:r>
             <w:r>
               <w:rPr>
@@ -4743,7 +4727,7 @@
                 <w:noProof/>
                 <w:webHidden/>
               </w:rPr>
-              <w:t>4</w:t>
+              <w:t>5</w:t>
             </w:r>
             <w:r>
               <w:rPr>
@@ -4769,7 +4753,7 @@
               <w:lang w:eastAsia="en-AU"/>
             </w:rPr>
           </w:pPr>
-          <w:hyperlink w:anchor="_Toc166921379" w:history="1">
+          <w:hyperlink w:anchor="_Toc167542597" w:history="1">
             <w:r>
               <w:rPr>
                 <w:rStyle w:val="Hyperlink"/>
@@ -4813,7 +4797,7 @@
                 <w:noProof/>
                 <w:webHidden/>
               </w:rPr>
-              <w:instrText xml:space="preserve"> PAGEREF _Toc166921379 \h </w:instrText>
+              <w:instrText xml:space="preserve"> PAGEREF _Toc167542597 \h </w:instrText>
             </w:r>
             <w:r>
               <w:rPr>
@@ -4833,7 +4817,439 @@
                 <w:noProof/>
                 <w:webHidden/>
               </w:rPr>
-              <w:t>4</w:t>
+              <w:t>5</w:t>
+            </w:r>
+            <w:r>
+              <w:rPr>
+                <w:noProof/>
+                <w:webHidden/>
+              </w:rPr>
+              <w:fldChar w:fldCharType="end"/>
+            </w:r>
+          </w:hyperlink>
+        </w:p>
+        <w:p>
+          <w:pPr>
+            <w:pStyle w:val="TOC3"/>
+            <w:tabs>
+              <w:tab w:val="left" w:pos="1200"/>
+              <w:tab w:val="right" w:leader="dot" w:pos="9016"/>
+            </w:tabs>
+            <w:rPr>
+              <w:rFonts w:eastAsiaTheme="minorEastAsia"/>
+              <w:noProof/>
+              <w:sz w:val="24"/>
+              <w:szCs w:val="24"/>
+              <w:lang w:eastAsia="en-AU"/>
+            </w:rPr>
+          </w:pPr>
+          <w:hyperlink w:anchor="_Toc167542598" w:history="1">
+            <w:r>
+              <w:rPr>
+                <w:rStyle w:val="Hyperlink"/>
+                <w:noProof/>
+              </w:rPr>
+              <w:t>2.1.4</w:t>
+            </w:r>
+            <w:r>
+              <w:rPr>
+                <w:rFonts w:eastAsiaTheme="minorEastAsia"/>
+                <w:noProof/>
+                <w:sz w:val="24"/>
+                <w:szCs w:val="24"/>
+                <w:lang w:eastAsia="en-AU"/>
+              </w:rPr>
+              <w:tab/>
+            </w:r>
+            <w:r>
+              <w:rPr>
+                <w:rStyle w:val="Hyperlink"/>
+                <w:noProof/>
+              </w:rPr>
+              <w:t>Electronics Repair using Artificial Intelligence</w:t>
+            </w:r>
+            <w:r>
+              <w:rPr>
+                <w:noProof/>
+                <w:webHidden/>
+              </w:rPr>
+              <w:tab/>
+            </w:r>
+            <w:r>
+              <w:rPr>
+                <w:noProof/>
+                <w:webHidden/>
+              </w:rPr>
+              <w:fldChar w:fldCharType="begin"/>
+            </w:r>
+            <w:r>
+              <w:rPr>
+                <w:noProof/>
+                <w:webHidden/>
+              </w:rPr>
+              <w:instrText xml:space="preserve"> PAGEREF _Toc167542598 \h </w:instrText>
+            </w:r>
+            <w:r>
+              <w:rPr>
+                <w:noProof/>
+                <w:webHidden/>
+              </w:rPr>
+            </w:r>
+            <w:r>
+              <w:rPr>
+                <w:noProof/>
+                <w:webHidden/>
+              </w:rPr>
+              <w:fldChar w:fldCharType="separate"/>
+            </w:r>
+            <w:r>
+              <w:rPr>
+                <w:noProof/>
+                <w:webHidden/>
+              </w:rPr>
+              <w:t>5</w:t>
+            </w:r>
+            <w:r>
+              <w:rPr>
+                <w:noProof/>
+                <w:webHidden/>
+              </w:rPr>
+              <w:fldChar w:fldCharType="end"/>
+            </w:r>
+          </w:hyperlink>
+        </w:p>
+        <w:p>
+          <w:pPr>
+            <w:pStyle w:val="TOC3"/>
+            <w:tabs>
+              <w:tab w:val="left" w:pos="1200"/>
+              <w:tab w:val="right" w:leader="dot" w:pos="9016"/>
+            </w:tabs>
+            <w:rPr>
+              <w:rFonts w:eastAsiaTheme="minorEastAsia"/>
+              <w:noProof/>
+              <w:sz w:val="24"/>
+              <w:szCs w:val="24"/>
+              <w:lang w:eastAsia="en-AU"/>
+            </w:rPr>
+          </w:pPr>
+          <w:hyperlink w:anchor="_Toc167542599" w:history="1">
+            <w:r>
+              <w:rPr>
+                <w:rStyle w:val="Hyperlink"/>
+                <w:noProof/>
+              </w:rPr>
+              <w:t>2.1.5</w:t>
+            </w:r>
+            <w:r>
+              <w:rPr>
+                <w:rFonts w:eastAsiaTheme="minorEastAsia"/>
+                <w:noProof/>
+                <w:sz w:val="24"/>
+                <w:szCs w:val="24"/>
+                <w:lang w:eastAsia="en-AU"/>
+              </w:rPr>
+              <w:tab/>
+            </w:r>
+            <w:r>
+              <w:rPr>
+                <w:rStyle w:val="Hyperlink"/>
+                <w:noProof/>
+              </w:rPr>
+              <w:t>PCB Fault detection using thermal imaging and machine learning</w:t>
+            </w:r>
+            <w:r>
+              <w:rPr>
+                <w:noProof/>
+                <w:webHidden/>
+              </w:rPr>
+              <w:tab/>
+            </w:r>
+            <w:r>
+              <w:rPr>
+                <w:noProof/>
+                <w:webHidden/>
+              </w:rPr>
+              <w:fldChar w:fldCharType="begin"/>
+            </w:r>
+            <w:r>
+              <w:rPr>
+                <w:noProof/>
+                <w:webHidden/>
+              </w:rPr>
+              <w:instrText xml:space="preserve"> PAGEREF _Toc167542599 \h </w:instrText>
+            </w:r>
+            <w:r>
+              <w:rPr>
+                <w:noProof/>
+                <w:webHidden/>
+              </w:rPr>
+            </w:r>
+            <w:r>
+              <w:rPr>
+                <w:noProof/>
+                <w:webHidden/>
+              </w:rPr>
+              <w:fldChar w:fldCharType="separate"/>
+            </w:r>
+            <w:r>
+              <w:rPr>
+                <w:noProof/>
+                <w:webHidden/>
+              </w:rPr>
+              <w:t>5</w:t>
+            </w:r>
+            <w:r>
+              <w:rPr>
+                <w:noProof/>
+                <w:webHidden/>
+              </w:rPr>
+              <w:fldChar w:fldCharType="end"/>
+            </w:r>
+          </w:hyperlink>
+        </w:p>
+        <w:p>
+          <w:pPr>
+            <w:pStyle w:val="TOC3"/>
+            <w:tabs>
+              <w:tab w:val="left" w:pos="1200"/>
+              <w:tab w:val="right" w:leader="dot" w:pos="9016"/>
+            </w:tabs>
+            <w:rPr>
+              <w:rFonts w:eastAsiaTheme="minorEastAsia"/>
+              <w:noProof/>
+              <w:sz w:val="24"/>
+              <w:szCs w:val="24"/>
+              <w:lang w:eastAsia="en-AU"/>
+            </w:rPr>
+          </w:pPr>
+          <w:hyperlink w:anchor="_Toc167542600" w:history="1">
+            <w:r>
+              <w:rPr>
+                <w:rStyle w:val="Hyperlink"/>
+                <w:noProof/>
+              </w:rPr>
+              <w:t>2.1.6</w:t>
+            </w:r>
+            <w:r>
+              <w:rPr>
+                <w:rFonts w:eastAsiaTheme="minorEastAsia"/>
+                <w:noProof/>
+                <w:sz w:val="24"/>
+                <w:szCs w:val="24"/>
+                <w:lang w:eastAsia="en-AU"/>
+              </w:rPr>
+              <w:tab/>
+            </w:r>
+            <w:r>
+              <w:rPr>
+                <w:rStyle w:val="Hyperlink"/>
+                <w:noProof/>
+              </w:rPr>
+              <w:t>Predictive Maintenance using Machine Learning</w:t>
+            </w:r>
+            <w:r>
+              <w:rPr>
+                <w:noProof/>
+                <w:webHidden/>
+              </w:rPr>
+              <w:tab/>
+            </w:r>
+            <w:r>
+              <w:rPr>
+                <w:noProof/>
+                <w:webHidden/>
+              </w:rPr>
+              <w:fldChar w:fldCharType="begin"/>
+            </w:r>
+            <w:r>
+              <w:rPr>
+                <w:noProof/>
+                <w:webHidden/>
+              </w:rPr>
+              <w:instrText xml:space="preserve"> PAGEREF _Toc167542600 \h </w:instrText>
+            </w:r>
+            <w:r>
+              <w:rPr>
+                <w:noProof/>
+                <w:webHidden/>
+              </w:rPr>
+            </w:r>
+            <w:r>
+              <w:rPr>
+                <w:noProof/>
+                <w:webHidden/>
+              </w:rPr>
+              <w:fldChar w:fldCharType="separate"/>
+            </w:r>
+            <w:r>
+              <w:rPr>
+                <w:noProof/>
+                <w:webHidden/>
+              </w:rPr>
+              <w:t>5</w:t>
+            </w:r>
+            <w:r>
+              <w:rPr>
+                <w:noProof/>
+                <w:webHidden/>
+              </w:rPr>
+              <w:fldChar w:fldCharType="end"/>
+            </w:r>
+          </w:hyperlink>
+        </w:p>
+        <w:p>
+          <w:pPr>
+            <w:pStyle w:val="TOC3"/>
+            <w:tabs>
+              <w:tab w:val="left" w:pos="1200"/>
+              <w:tab w:val="right" w:leader="dot" w:pos="9016"/>
+            </w:tabs>
+            <w:rPr>
+              <w:rFonts w:eastAsiaTheme="minorEastAsia"/>
+              <w:noProof/>
+              <w:sz w:val="24"/>
+              <w:szCs w:val="24"/>
+              <w:lang w:eastAsia="en-AU"/>
+            </w:rPr>
+          </w:pPr>
+          <w:hyperlink w:anchor="_Toc167542601" w:history="1">
+            <w:r>
+              <w:rPr>
+                <w:rStyle w:val="Hyperlink"/>
+                <w:noProof/>
+              </w:rPr>
+              <w:t>2.1.7</w:t>
+            </w:r>
+            <w:r>
+              <w:rPr>
+                <w:rFonts w:eastAsiaTheme="minorEastAsia"/>
+                <w:noProof/>
+                <w:sz w:val="24"/>
+                <w:szCs w:val="24"/>
+                <w:lang w:eastAsia="en-AU"/>
+              </w:rPr>
+              <w:tab/>
+            </w:r>
+            <w:r>
+              <w:rPr>
+                <w:rStyle w:val="Hyperlink"/>
+                <w:noProof/>
+              </w:rPr>
+              <w:t>Identification of mobile phones using built in magnetometer.</w:t>
+            </w:r>
+            <w:r>
+              <w:rPr>
+                <w:noProof/>
+                <w:webHidden/>
+              </w:rPr>
+              <w:tab/>
+            </w:r>
+            <w:r>
+              <w:rPr>
+                <w:noProof/>
+                <w:webHidden/>
+              </w:rPr>
+              <w:fldChar w:fldCharType="begin"/>
+            </w:r>
+            <w:r>
+              <w:rPr>
+                <w:noProof/>
+                <w:webHidden/>
+              </w:rPr>
+              <w:instrText xml:space="preserve"> PAGEREF _Toc167542601 \h </w:instrText>
+            </w:r>
+            <w:r>
+              <w:rPr>
+                <w:noProof/>
+                <w:webHidden/>
+              </w:rPr>
+            </w:r>
+            <w:r>
+              <w:rPr>
+                <w:noProof/>
+                <w:webHidden/>
+              </w:rPr>
+              <w:fldChar w:fldCharType="separate"/>
+            </w:r>
+            <w:r>
+              <w:rPr>
+                <w:noProof/>
+                <w:webHidden/>
+              </w:rPr>
+              <w:t>5</w:t>
+            </w:r>
+            <w:r>
+              <w:rPr>
+                <w:noProof/>
+                <w:webHidden/>
+              </w:rPr>
+              <w:fldChar w:fldCharType="end"/>
+            </w:r>
+          </w:hyperlink>
+        </w:p>
+        <w:p>
+          <w:pPr>
+            <w:pStyle w:val="TOC3"/>
+            <w:tabs>
+              <w:tab w:val="right" w:leader="dot" w:pos="9016"/>
+            </w:tabs>
+            <w:rPr>
+              <w:rFonts w:eastAsiaTheme="minorEastAsia"/>
+              <w:noProof/>
+              <w:sz w:val="24"/>
+              <w:szCs w:val="24"/>
+              <w:lang w:eastAsia="en-AU"/>
+            </w:rPr>
+          </w:pPr>
+          <w:hyperlink w:anchor="_Toc167542602" w:history="1">
+            <w:r>
+              <w:rPr>
+                <w:rStyle w:val="Hyperlink"/>
+                <w:noProof/>
+              </w:rPr>
+              <w:t>2.1.8</w:t>
+            </w:r>
+            <w:r>
+              <w:rPr>
+                <w:noProof/>
+                <w:webHidden/>
+              </w:rPr>
+              <w:tab/>
+            </w:r>
+            <w:r>
+              <w:rPr>
+                <w:noProof/>
+                <w:webHidden/>
+              </w:rPr>
+              <w:fldChar w:fldCharType="begin"/>
+            </w:r>
+            <w:r>
+              <w:rPr>
+                <w:noProof/>
+                <w:webHidden/>
+              </w:rPr>
+              <w:instrText xml:space="preserve"> PAGEREF _Toc167542602 \h </w:instrText>
+            </w:r>
+            <w:r>
+              <w:rPr>
+                <w:noProof/>
+                <w:webHidden/>
+              </w:rPr>
+            </w:r>
+            <w:r>
+              <w:rPr>
+                <w:noProof/>
+                <w:webHidden/>
+              </w:rPr>
+              <w:fldChar w:fldCharType="separate"/>
+            </w:r>
+            <w:r>
+              <w:rPr>
+                <w:noProof/>
+                <w:webHidden/>
+              </w:rPr>
+              <w:t>5</w:t>
             </w:r>
             <w:r>
               <w:rPr>
@@ -4859,7 +5275,7 @@
               <w:lang w:eastAsia="en-AU"/>
             </w:rPr>
           </w:pPr>
-          <w:hyperlink w:anchor="_Toc166921380" w:history="1">
+          <w:hyperlink w:anchor="_Toc167542603" w:history="1">
             <w:r>
               <w:rPr>
                 <w:rStyle w:val="Hyperlink"/>
@@ -4903,7 +5319,7 @@
                 <w:noProof/>
                 <w:webHidden/>
               </w:rPr>
-              <w:instrText xml:space="preserve"> PAGEREF _Toc166921380 \h </w:instrText>
+              <w:instrText xml:space="preserve"> PAGEREF _Toc167542603 \h </w:instrText>
             </w:r>
             <w:r>
               <w:rPr>
@@ -4923,7 +5339,7 @@
                 <w:noProof/>
                 <w:webHidden/>
               </w:rPr>
-              <w:t>5</w:t>
+              <w:t>6</w:t>
             </w:r>
             <w:r>
               <w:rPr>
@@ -4949,7 +5365,7 @@
               <w:lang w:eastAsia="en-AU"/>
             </w:rPr>
           </w:pPr>
-          <w:hyperlink w:anchor="_Toc166921381" w:history="1">
+          <w:hyperlink w:anchor="_Toc167542604" w:history="1">
             <w:r>
               <w:rPr>
                 <w:rStyle w:val="Hyperlink"/>
@@ -4993,7 +5409,7 @@
                 <w:noProof/>
                 <w:webHidden/>
               </w:rPr>
-              <w:instrText xml:space="preserve"> PAGEREF _Toc166921381 \h </w:instrText>
+              <w:instrText xml:space="preserve"> PAGEREF _Toc167542604 \h </w:instrText>
             </w:r>
             <w:r>
               <w:rPr>
@@ -5013,7 +5429,187 @@
                 <w:noProof/>
                 <w:webHidden/>
               </w:rPr>
-              <w:t>6</w:t>
+              <w:t>7</w:t>
+            </w:r>
+            <w:r>
+              <w:rPr>
+                <w:noProof/>
+                <w:webHidden/>
+              </w:rPr>
+              <w:fldChar w:fldCharType="end"/>
+            </w:r>
+          </w:hyperlink>
+        </w:p>
+        <w:p>
+          <w:pPr>
+            <w:pStyle w:val="TOC3"/>
+            <w:tabs>
+              <w:tab w:val="left" w:pos="1200"/>
+              <w:tab w:val="right" w:leader="dot" w:pos="9016"/>
+            </w:tabs>
+            <w:rPr>
+              <w:rFonts w:eastAsiaTheme="minorEastAsia"/>
+              <w:noProof/>
+              <w:sz w:val="24"/>
+              <w:szCs w:val="24"/>
+              <w:lang w:eastAsia="en-AU"/>
+            </w:rPr>
+          </w:pPr>
+          <w:hyperlink w:anchor="_Toc167542605" w:history="1">
+            <w:r>
+              <w:rPr>
+                <w:rStyle w:val="Hyperlink"/>
+                <w:noProof/>
+              </w:rPr>
+              <w:t>2.3.1</w:t>
+            </w:r>
+            <w:r>
+              <w:rPr>
+                <w:rFonts w:eastAsiaTheme="minorEastAsia"/>
+                <w:noProof/>
+                <w:sz w:val="24"/>
+                <w:szCs w:val="24"/>
+                <w:lang w:eastAsia="en-AU"/>
+              </w:rPr>
+              <w:tab/>
+            </w:r>
+            <w:r>
+              <w:rPr>
+                <w:rStyle w:val="Hyperlink"/>
+                <w:noProof/>
+              </w:rPr>
+              <w:t>Functional Robot Costs</w:t>
+            </w:r>
+            <w:r>
+              <w:rPr>
+                <w:noProof/>
+                <w:webHidden/>
+              </w:rPr>
+              <w:tab/>
+            </w:r>
+            <w:r>
+              <w:rPr>
+                <w:noProof/>
+                <w:webHidden/>
+              </w:rPr>
+              <w:fldChar w:fldCharType="begin"/>
+            </w:r>
+            <w:r>
+              <w:rPr>
+                <w:noProof/>
+                <w:webHidden/>
+              </w:rPr>
+              <w:instrText xml:space="preserve"> PAGEREF _Toc167542605 \h </w:instrText>
+            </w:r>
+            <w:r>
+              <w:rPr>
+                <w:noProof/>
+                <w:webHidden/>
+              </w:rPr>
+            </w:r>
+            <w:r>
+              <w:rPr>
+                <w:noProof/>
+                <w:webHidden/>
+              </w:rPr>
+              <w:fldChar w:fldCharType="separate"/>
+            </w:r>
+            <w:r>
+              <w:rPr>
+                <w:noProof/>
+                <w:webHidden/>
+              </w:rPr>
+              <w:t>7</w:t>
+            </w:r>
+            <w:r>
+              <w:rPr>
+                <w:noProof/>
+                <w:webHidden/>
+              </w:rPr>
+              <w:fldChar w:fldCharType="end"/>
+            </w:r>
+          </w:hyperlink>
+        </w:p>
+        <w:p>
+          <w:pPr>
+            <w:pStyle w:val="TOC3"/>
+            <w:tabs>
+              <w:tab w:val="left" w:pos="1200"/>
+              <w:tab w:val="right" w:leader="dot" w:pos="9016"/>
+            </w:tabs>
+            <w:rPr>
+              <w:rFonts w:eastAsiaTheme="minorEastAsia"/>
+              <w:noProof/>
+              <w:sz w:val="24"/>
+              <w:szCs w:val="24"/>
+              <w:lang w:eastAsia="en-AU"/>
+            </w:rPr>
+          </w:pPr>
+          <w:hyperlink w:anchor="_Toc167542606" w:history="1">
+            <w:r>
+              <w:rPr>
+                <w:rStyle w:val="Hyperlink"/>
+                <w:noProof/>
+              </w:rPr>
+              <w:t>2.3.2</w:t>
+            </w:r>
+            <w:r>
+              <w:rPr>
+                <w:rFonts w:eastAsiaTheme="minorEastAsia"/>
+                <w:noProof/>
+                <w:sz w:val="24"/>
+                <w:szCs w:val="24"/>
+                <w:lang w:eastAsia="en-AU"/>
+              </w:rPr>
+              <w:tab/>
+            </w:r>
+            <w:r>
+              <w:rPr>
+                <w:rStyle w:val="Hyperlink"/>
+                <w:noProof/>
+              </w:rPr>
+              <w:t>Gap in Machine Learning</w:t>
+            </w:r>
+            <w:r>
+              <w:rPr>
+                <w:noProof/>
+                <w:webHidden/>
+              </w:rPr>
+              <w:tab/>
+            </w:r>
+            <w:r>
+              <w:rPr>
+                <w:noProof/>
+                <w:webHidden/>
+              </w:rPr>
+              <w:fldChar w:fldCharType="begin"/>
+            </w:r>
+            <w:r>
+              <w:rPr>
+                <w:noProof/>
+                <w:webHidden/>
+              </w:rPr>
+              <w:instrText xml:space="preserve"> PAGEREF _Toc167542606 \h </w:instrText>
+            </w:r>
+            <w:r>
+              <w:rPr>
+                <w:noProof/>
+                <w:webHidden/>
+              </w:rPr>
+            </w:r>
+            <w:r>
+              <w:rPr>
+                <w:noProof/>
+                <w:webHidden/>
+              </w:rPr>
+              <w:fldChar w:fldCharType="separate"/>
+            </w:r>
+            <w:r>
+              <w:rPr>
+                <w:noProof/>
+                <w:webHidden/>
+              </w:rPr>
+              <w:t>7</w:t>
             </w:r>
             <w:r>
               <w:rPr>
@@ -5039,7 +5635,7 @@
               <w:lang w:eastAsia="en-AU"/>
             </w:rPr>
           </w:pPr>
-          <w:hyperlink w:anchor="_Toc166921382" w:history="1">
+          <w:hyperlink w:anchor="_Toc167542607" w:history="1">
             <w:r>
               <w:rPr>
                 <w:rStyle w:val="Hyperlink"/>
@@ -5083,7 +5679,7 @@
                 <w:noProof/>
                 <w:webHidden/>
               </w:rPr>
-              <w:instrText xml:space="preserve"> PAGEREF _Toc166921382 \h </w:instrText>
+              <w:instrText xml:space="preserve"> PAGEREF _Toc167542607 \h </w:instrText>
             </w:r>
             <w:r>
               <w:rPr>
@@ -5103,7 +5699,7 @@
                 <w:noProof/>
                 <w:webHidden/>
               </w:rPr>
-              <w:t>7</w:t>
+              <w:t>8</w:t>
             </w:r>
             <w:r>
               <w:rPr>
@@ -5129,7 +5725,7 @@
               <w:lang w:eastAsia="en-AU"/>
             </w:rPr>
           </w:pPr>
-          <w:hyperlink w:anchor="_Toc166921383" w:history="1">
+          <w:hyperlink w:anchor="_Toc167542608" w:history="1">
             <w:r>
               <w:rPr>
                 <w:rStyle w:val="Hyperlink"/>
@@ -5173,7 +5769,7 @@
                 <w:noProof/>
                 <w:webHidden/>
               </w:rPr>
-              <w:instrText xml:space="preserve"> PAGEREF _Toc166921383 \h </w:instrText>
+              <w:instrText xml:space="preserve"> PAGEREF _Toc167542608 \h </w:instrText>
             </w:r>
             <w:r>
               <w:rPr>
@@ -5193,7 +5789,7 @@
                 <w:noProof/>
                 <w:webHidden/>
               </w:rPr>
-              <w:t>9</w:t>
+              <w:t>10</w:t>
             </w:r>
             <w:r>
               <w:rPr>
@@ -5219,7 +5815,7 @@
               <w:lang w:eastAsia="en-AU"/>
             </w:rPr>
           </w:pPr>
-          <w:hyperlink w:anchor="_Toc166921384" w:history="1">
+          <w:hyperlink w:anchor="_Toc167542609" w:history="1">
             <w:r>
               <w:rPr>
                 <w:rStyle w:val="Hyperlink"/>
@@ -5263,7 +5859,7 @@
                 <w:noProof/>
                 <w:webHidden/>
               </w:rPr>
-              <w:instrText xml:space="preserve"> PAGEREF _Toc166921384 \h </w:instrText>
+              <w:instrText xml:space="preserve"> PAGEREF _Toc167542609 \h </w:instrText>
             </w:r>
             <w:r>
               <w:rPr>
@@ -5283,7 +5879,7 @@
                 <w:noProof/>
                 <w:webHidden/>
               </w:rPr>
-              <w:t>9</w:t>
+              <w:t>10</w:t>
             </w:r>
             <w:r>
               <w:rPr>
@@ -5308,7 +5904,7 @@
               <w:lang w:eastAsia="en-AU"/>
             </w:rPr>
           </w:pPr>
-          <w:hyperlink w:anchor="_Toc166921385" w:history="1">
+          <w:hyperlink w:anchor="_Toc167542610" w:history="1">
             <w:r>
               <w:rPr>
                 <w:rStyle w:val="Hyperlink"/>
@@ -5335,7 +5931,7 @@
                 <w:noProof/>
                 <w:webHidden/>
               </w:rPr>
-              <w:instrText xml:space="preserve"> PAGEREF _Toc166921385 \h </w:instrText>
+              <w:instrText xml:space="preserve"> PAGEREF _Toc167542610 \h </w:instrText>
             </w:r>
             <w:r>
               <w:rPr>
@@ -5355,7 +5951,7 @@
                 <w:noProof/>
                 <w:webHidden/>
               </w:rPr>
-              <w:t>9</w:t>
+              <w:t>10</w:t>
             </w:r>
             <w:r>
               <w:rPr>
@@ -5380,13 +5976,13 @@
               <w:lang w:eastAsia="en-AU"/>
             </w:rPr>
           </w:pPr>
-          <w:hyperlink w:anchor="_Toc166921386" w:history="1">
+          <w:hyperlink w:anchor="_Toc167542611" w:history="1">
             <w:r>
               <w:rPr>
                 <w:rStyle w:val="Hyperlink"/>
                 <w:noProof/>
               </w:rPr>
-              <w:t>3.1.2 Automating Fault Detection Decision Making with State Machines</w:t>
+              <w:t>3.1.2 Camera for Workspace Observation</w:t>
             </w:r>
             <w:r>
               <w:rPr>
@@ -5407,7 +6003,7 @@
                 <w:noProof/>
                 <w:webHidden/>
               </w:rPr>
-              <w:instrText xml:space="preserve"> PAGEREF _Toc166921386 \h </w:instrText>
+              <w:instrText xml:space="preserve"> PAGEREF _Toc167542611 \h </w:instrText>
             </w:r>
             <w:r>
               <w:rPr>
@@ -5427,7 +6023,7 @@
                 <w:noProof/>
                 <w:webHidden/>
               </w:rPr>
-              <w:t>11</w:t>
+              <w:t>12</w:t>
             </w:r>
             <w:r>
               <w:rPr>
@@ -5452,13 +6048,13 @@
               <w:lang w:eastAsia="en-AU"/>
             </w:rPr>
           </w:pPr>
-          <w:hyperlink w:anchor="_Toc166921387" w:history="1">
+          <w:hyperlink w:anchor="_Toc167542612" w:history="1">
             <w:r>
               <w:rPr>
                 <w:rStyle w:val="Hyperlink"/>
                 <w:noProof/>
               </w:rPr>
-              <w:t>3.1.3 MATLAB Machine Learning toolbox for Fault Detection on Images</w:t>
+              <w:t>3.1.3 Automated Drill with Interchangeable Tips</w:t>
             </w:r>
             <w:r>
               <w:rPr>
@@ -5479,7 +6075,7 @@
                 <w:noProof/>
                 <w:webHidden/>
               </w:rPr>
-              <w:instrText xml:space="preserve"> PAGEREF _Toc166921387 \h </w:instrText>
+              <w:instrText xml:space="preserve"> PAGEREF _Toc167542612 \h </w:instrText>
             </w:r>
             <w:r>
               <w:rPr>
@@ -5499,7 +6095,223 @@
                 <w:noProof/>
                 <w:webHidden/>
               </w:rPr>
-              <w:t>11</w:t>
+              <w:t>12</w:t>
+            </w:r>
+            <w:r>
+              <w:rPr>
+                <w:noProof/>
+                <w:webHidden/>
+              </w:rPr>
+              <w:fldChar w:fldCharType="end"/>
+            </w:r>
+          </w:hyperlink>
+        </w:p>
+        <w:p>
+          <w:pPr>
+            <w:pStyle w:val="TOC3"/>
+            <w:tabs>
+              <w:tab w:val="right" w:leader="dot" w:pos="9016"/>
+            </w:tabs>
+            <w:rPr>
+              <w:rFonts w:eastAsiaTheme="minorEastAsia"/>
+              <w:noProof/>
+              <w:sz w:val="24"/>
+              <w:szCs w:val="24"/>
+              <w:lang w:eastAsia="en-AU"/>
+            </w:rPr>
+          </w:pPr>
+          <w:hyperlink w:anchor="_Toc167542613" w:history="1">
+            <w:r>
+              <w:rPr>
+                <w:rStyle w:val="Hyperlink"/>
+                <w:noProof/>
+              </w:rPr>
+              <w:t>3.1.4 Claw Phone holder with 6 Degrees of Freedom</w:t>
+            </w:r>
+            <w:r>
+              <w:rPr>
+                <w:noProof/>
+                <w:webHidden/>
+              </w:rPr>
+              <w:tab/>
+            </w:r>
+            <w:r>
+              <w:rPr>
+                <w:noProof/>
+                <w:webHidden/>
+              </w:rPr>
+              <w:fldChar w:fldCharType="begin"/>
+            </w:r>
+            <w:r>
+              <w:rPr>
+                <w:noProof/>
+                <w:webHidden/>
+              </w:rPr>
+              <w:instrText xml:space="preserve"> PAGEREF _Toc167542613 \h </w:instrText>
+            </w:r>
+            <w:r>
+              <w:rPr>
+                <w:noProof/>
+                <w:webHidden/>
+              </w:rPr>
+            </w:r>
+            <w:r>
+              <w:rPr>
+                <w:noProof/>
+                <w:webHidden/>
+              </w:rPr>
+              <w:fldChar w:fldCharType="separate"/>
+            </w:r>
+            <w:r>
+              <w:rPr>
+                <w:noProof/>
+                <w:webHidden/>
+              </w:rPr>
+              <w:t>12</w:t>
+            </w:r>
+            <w:r>
+              <w:rPr>
+                <w:noProof/>
+                <w:webHidden/>
+              </w:rPr>
+              <w:fldChar w:fldCharType="end"/>
+            </w:r>
+          </w:hyperlink>
+        </w:p>
+        <w:p>
+          <w:pPr>
+            <w:pStyle w:val="TOC3"/>
+            <w:tabs>
+              <w:tab w:val="right" w:leader="dot" w:pos="9016"/>
+            </w:tabs>
+            <w:rPr>
+              <w:rFonts w:eastAsiaTheme="minorEastAsia"/>
+              <w:noProof/>
+              <w:sz w:val="24"/>
+              <w:szCs w:val="24"/>
+              <w:lang w:eastAsia="en-AU"/>
+            </w:rPr>
+          </w:pPr>
+          <w:hyperlink w:anchor="_Toc167542614" w:history="1">
+            <w:r>
+              <w:rPr>
+                <w:rStyle w:val="Hyperlink"/>
+                <w:noProof/>
+              </w:rPr>
+              <w:t>3.1.5 MATLAB Machine Learning toolbox for Fault Detection on Images</w:t>
+            </w:r>
+            <w:r>
+              <w:rPr>
+                <w:noProof/>
+                <w:webHidden/>
+              </w:rPr>
+              <w:tab/>
+            </w:r>
+            <w:r>
+              <w:rPr>
+                <w:noProof/>
+                <w:webHidden/>
+              </w:rPr>
+              <w:fldChar w:fldCharType="begin"/>
+            </w:r>
+            <w:r>
+              <w:rPr>
+                <w:noProof/>
+                <w:webHidden/>
+              </w:rPr>
+              <w:instrText xml:space="preserve"> PAGEREF _Toc167542614 \h </w:instrText>
+            </w:r>
+            <w:r>
+              <w:rPr>
+                <w:noProof/>
+                <w:webHidden/>
+              </w:rPr>
+            </w:r>
+            <w:r>
+              <w:rPr>
+                <w:noProof/>
+                <w:webHidden/>
+              </w:rPr>
+              <w:fldChar w:fldCharType="separate"/>
+            </w:r>
+            <w:r>
+              <w:rPr>
+                <w:noProof/>
+                <w:webHidden/>
+              </w:rPr>
+              <w:t>12</w:t>
+            </w:r>
+            <w:r>
+              <w:rPr>
+                <w:noProof/>
+                <w:webHidden/>
+              </w:rPr>
+              <w:fldChar w:fldCharType="end"/>
+            </w:r>
+          </w:hyperlink>
+        </w:p>
+        <w:p>
+          <w:pPr>
+            <w:pStyle w:val="TOC3"/>
+            <w:tabs>
+              <w:tab w:val="right" w:leader="dot" w:pos="9016"/>
+            </w:tabs>
+            <w:rPr>
+              <w:rFonts w:eastAsiaTheme="minorEastAsia"/>
+              <w:noProof/>
+              <w:sz w:val="24"/>
+              <w:szCs w:val="24"/>
+              <w:lang w:eastAsia="en-AU"/>
+            </w:rPr>
+          </w:pPr>
+          <w:hyperlink w:anchor="_Toc167542615" w:history="1">
+            <w:r>
+              <w:rPr>
+                <w:rStyle w:val="Hyperlink"/>
+                <w:noProof/>
+              </w:rPr>
+              <w:t>3.1.6 Automating Fault Detection Decision Making with State Machines</w:t>
+            </w:r>
+            <w:r>
+              <w:rPr>
+                <w:noProof/>
+                <w:webHidden/>
+              </w:rPr>
+              <w:tab/>
+            </w:r>
+            <w:r>
+              <w:rPr>
+                <w:noProof/>
+                <w:webHidden/>
+              </w:rPr>
+              <w:fldChar w:fldCharType="begin"/>
+            </w:r>
+            <w:r>
+              <w:rPr>
+                <w:noProof/>
+                <w:webHidden/>
+              </w:rPr>
+              <w:instrText xml:space="preserve"> PAGEREF _Toc167542615 \h </w:instrText>
+            </w:r>
+            <w:r>
+              <w:rPr>
+                <w:noProof/>
+                <w:webHidden/>
+              </w:rPr>
+            </w:r>
+            <w:r>
+              <w:rPr>
+                <w:noProof/>
+                <w:webHidden/>
+              </w:rPr>
+              <w:fldChar w:fldCharType="separate"/>
+            </w:r>
+            <w:r>
+              <w:rPr>
+                <w:noProof/>
+                <w:webHidden/>
+              </w:rPr>
+              <w:t>12</w:t>
             </w:r>
             <w:r>
               <w:rPr>
@@ -5525,7 +6337,7 @@
               <w:lang w:eastAsia="en-AU"/>
             </w:rPr>
           </w:pPr>
-          <w:hyperlink w:anchor="_Toc166921388" w:history="1">
+          <w:hyperlink w:anchor="_Toc167542616" w:history="1">
             <w:r>
               <w:rPr>
                 <w:rStyle w:val="Hyperlink"/>
@@ -5569,7 +6381,7 @@
                 <w:noProof/>
                 <w:webHidden/>
               </w:rPr>
-              <w:instrText xml:space="preserve"> PAGEREF _Toc166921388 \h </w:instrText>
+              <w:instrText xml:space="preserve"> PAGEREF _Toc167542616 \h </w:instrText>
             </w:r>
             <w:r>
               <w:rPr>
@@ -5589,7 +6401,169 @@
                 <w:noProof/>
                 <w:webHidden/>
               </w:rPr>
-              <w:t>12</w:t>
+              <w:t>13</w:t>
+            </w:r>
+            <w:r>
+              <w:rPr>
+                <w:noProof/>
+                <w:webHidden/>
+              </w:rPr>
+              <w:fldChar w:fldCharType="end"/>
+            </w:r>
+          </w:hyperlink>
+        </w:p>
+        <w:p>
+          <w:pPr>
+            <w:pStyle w:val="TOC3"/>
+            <w:tabs>
+              <w:tab w:val="left" w:pos="1200"/>
+              <w:tab w:val="right" w:leader="dot" w:pos="9016"/>
+            </w:tabs>
+            <w:rPr>
+              <w:rFonts w:eastAsiaTheme="minorEastAsia"/>
+              <w:noProof/>
+              <w:sz w:val="24"/>
+              <w:szCs w:val="24"/>
+              <w:lang w:eastAsia="en-AU"/>
+            </w:rPr>
+          </w:pPr>
+          <w:hyperlink w:anchor="_Toc167542617" w:history="1">
+            <w:r>
+              <w:rPr>
+                <w:rStyle w:val="Hyperlink"/>
+                <w:noProof/>
+              </w:rPr>
+              <w:t>3.2.1</w:t>
+            </w:r>
+            <w:r>
+              <w:rPr>
+                <w:rFonts w:eastAsiaTheme="minorEastAsia"/>
+                <w:noProof/>
+                <w:sz w:val="24"/>
+                <w:szCs w:val="24"/>
+                <w:lang w:eastAsia="en-AU"/>
+              </w:rPr>
+              <w:tab/>
+            </w:r>
+            <w:r>
+              <w:rPr>
+                <w:rStyle w:val="Hyperlink"/>
+                <w:noProof/>
+              </w:rPr>
+              <w:t>Repair Flowchart</w:t>
+            </w:r>
+            <w:r>
+              <w:rPr>
+                <w:noProof/>
+                <w:webHidden/>
+              </w:rPr>
+              <w:tab/>
+            </w:r>
+            <w:r>
+              <w:rPr>
+                <w:noProof/>
+                <w:webHidden/>
+              </w:rPr>
+              <w:fldChar w:fldCharType="begin"/>
+            </w:r>
+            <w:r>
+              <w:rPr>
+                <w:noProof/>
+                <w:webHidden/>
+              </w:rPr>
+              <w:instrText xml:space="preserve"> PAGEREF _Toc167542617 \h </w:instrText>
+            </w:r>
+            <w:r>
+              <w:rPr>
+                <w:noProof/>
+                <w:webHidden/>
+              </w:rPr>
+            </w:r>
+            <w:r>
+              <w:rPr>
+                <w:noProof/>
+                <w:webHidden/>
+              </w:rPr>
+              <w:fldChar w:fldCharType="separate"/>
+            </w:r>
+            <w:r>
+              <w:rPr>
+                <w:noProof/>
+                <w:webHidden/>
+              </w:rPr>
+              <w:t>13</w:t>
+            </w:r>
+            <w:r>
+              <w:rPr>
+                <w:noProof/>
+                <w:webHidden/>
+              </w:rPr>
+              <w:fldChar w:fldCharType="end"/>
+            </w:r>
+          </w:hyperlink>
+        </w:p>
+        <w:p>
+          <w:pPr>
+            <w:pStyle w:val="TOC3"/>
+            <w:tabs>
+              <w:tab w:val="right" w:leader="dot" w:pos="9016"/>
+            </w:tabs>
+            <w:rPr>
+              <w:rFonts w:eastAsiaTheme="minorEastAsia"/>
+              <w:noProof/>
+              <w:sz w:val="24"/>
+              <w:szCs w:val="24"/>
+              <w:lang w:eastAsia="en-AU"/>
+            </w:rPr>
+          </w:pPr>
+          <w:hyperlink w:anchor="_Toc167542618" w:history="1">
+            <w:r>
+              <w:rPr>
+                <w:rStyle w:val="Hyperlink"/>
+                <w:noProof/>
+              </w:rPr>
+              <w:t>3.2.2</w:t>
+            </w:r>
+            <w:r>
+              <w:rPr>
+                <w:noProof/>
+                <w:webHidden/>
+              </w:rPr>
+              <w:tab/>
+            </w:r>
+            <w:r>
+              <w:rPr>
+                <w:noProof/>
+                <w:webHidden/>
+              </w:rPr>
+              <w:fldChar w:fldCharType="begin"/>
+            </w:r>
+            <w:r>
+              <w:rPr>
+                <w:noProof/>
+                <w:webHidden/>
+              </w:rPr>
+              <w:instrText xml:space="preserve"> PAGEREF _Toc167542618 \h </w:instrText>
+            </w:r>
+            <w:r>
+              <w:rPr>
+                <w:noProof/>
+                <w:webHidden/>
+              </w:rPr>
+            </w:r>
+            <w:r>
+              <w:rPr>
+                <w:noProof/>
+                <w:webHidden/>
+              </w:rPr>
+              <w:fldChar w:fldCharType="separate"/>
+            </w:r>
+            <w:r>
+              <w:rPr>
+                <w:noProof/>
+                <w:webHidden/>
+              </w:rPr>
+              <w:t>13</w:t>
             </w:r>
             <w:r>
               <w:rPr>
@@ -5615,7 +6589,7 @@
               <w:lang w:eastAsia="en-AU"/>
             </w:rPr>
           </w:pPr>
-          <w:hyperlink w:anchor="_Toc166921389" w:history="1">
+          <w:hyperlink w:anchor="_Toc167542619" w:history="1">
             <w:r>
               <w:rPr>
                 <w:rStyle w:val="Hyperlink"/>
@@ -5638,7 +6612,7 @@
                 <w:rStyle w:val="Hyperlink"/>
                 <w:noProof/>
               </w:rPr>
-              <w:t>Data Analysis</w:t>
+              <w:t>Analysis</w:t>
             </w:r>
             <w:r>
               <w:rPr>
@@ -5659,7 +6633,7 @@
                 <w:noProof/>
                 <w:webHidden/>
               </w:rPr>
-              <w:instrText xml:space="preserve"> PAGEREF _Toc166921389 \h </w:instrText>
+              <w:instrText xml:space="preserve"> PAGEREF _Toc167542619 \h </w:instrText>
             </w:r>
             <w:r>
               <w:rPr>
@@ -5679,7 +6653,7 @@
                 <w:noProof/>
                 <w:webHidden/>
               </w:rPr>
-              <w:t>13</w:t>
+              <w:t>14</w:t>
             </w:r>
             <w:r>
               <w:rPr>
@@ -5705,7 +6679,7 @@
               <w:lang w:eastAsia="en-AU"/>
             </w:rPr>
           </w:pPr>
-          <w:hyperlink w:anchor="_Toc166921390" w:history="1">
+          <w:hyperlink w:anchor="_Toc167542620" w:history="1">
             <w:r>
               <w:rPr>
                 <w:rStyle w:val="Hyperlink"/>
@@ -5749,7 +6723,7 @@
                 <w:noProof/>
                 <w:webHidden/>
               </w:rPr>
-              <w:instrText xml:space="preserve"> PAGEREF _Toc166921390 \h </w:instrText>
+              <w:instrText xml:space="preserve"> PAGEREF _Toc167542620 \h </w:instrText>
             </w:r>
             <w:r>
               <w:rPr>
@@ -5769,7 +6743,277 @@
                 <w:noProof/>
                 <w:webHidden/>
               </w:rPr>
-              <w:t>14</w:t>
+              <w:t>15</w:t>
+            </w:r>
+            <w:r>
+              <w:rPr>
+                <w:noProof/>
+                <w:webHidden/>
+              </w:rPr>
+              <w:fldChar w:fldCharType="end"/>
+            </w:r>
+          </w:hyperlink>
+        </w:p>
+        <w:p>
+          <w:pPr>
+            <w:pStyle w:val="TOC3"/>
+            <w:tabs>
+              <w:tab w:val="left" w:pos="1200"/>
+              <w:tab w:val="right" w:leader="dot" w:pos="9016"/>
+            </w:tabs>
+            <w:rPr>
+              <w:rFonts w:eastAsiaTheme="minorEastAsia"/>
+              <w:noProof/>
+              <w:sz w:val="24"/>
+              <w:szCs w:val="24"/>
+              <w:lang w:eastAsia="en-AU"/>
+            </w:rPr>
+          </w:pPr>
+          <w:hyperlink w:anchor="_Toc167542621" w:history="1">
+            <w:r>
+              <w:rPr>
+                <w:rStyle w:val="Hyperlink"/>
+                <w:noProof/>
+              </w:rPr>
+              <w:t>3.4.1</w:t>
+            </w:r>
+            <w:r>
+              <w:rPr>
+                <w:rFonts w:eastAsiaTheme="minorEastAsia"/>
+                <w:noProof/>
+                <w:sz w:val="24"/>
+                <w:szCs w:val="24"/>
+                <w:lang w:eastAsia="en-AU"/>
+              </w:rPr>
+              <w:tab/>
+            </w:r>
+            <w:r>
+              <w:rPr>
+                <w:rStyle w:val="Hyperlink"/>
+                <w:noProof/>
+              </w:rPr>
+              <w:t>Cost</w:t>
+            </w:r>
+            <w:r>
+              <w:rPr>
+                <w:noProof/>
+                <w:webHidden/>
+              </w:rPr>
+              <w:tab/>
+            </w:r>
+            <w:r>
+              <w:rPr>
+                <w:noProof/>
+                <w:webHidden/>
+              </w:rPr>
+              <w:fldChar w:fldCharType="begin"/>
+            </w:r>
+            <w:r>
+              <w:rPr>
+                <w:noProof/>
+                <w:webHidden/>
+              </w:rPr>
+              <w:instrText xml:space="preserve"> PAGEREF _Toc167542621 \h </w:instrText>
+            </w:r>
+            <w:r>
+              <w:rPr>
+                <w:noProof/>
+                <w:webHidden/>
+              </w:rPr>
+            </w:r>
+            <w:r>
+              <w:rPr>
+                <w:noProof/>
+                <w:webHidden/>
+              </w:rPr>
+              <w:fldChar w:fldCharType="separate"/>
+            </w:r>
+            <w:r>
+              <w:rPr>
+                <w:noProof/>
+                <w:webHidden/>
+              </w:rPr>
+              <w:t>15</w:t>
+            </w:r>
+            <w:r>
+              <w:rPr>
+                <w:noProof/>
+                <w:webHidden/>
+              </w:rPr>
+              <w:fldChar w:fldCharType="end"/>
+            </w:r>
+          </w:hyperlink>
+        </w:p>
+        <w:p>
+          <w:pPr>
+            <w:pStyle w:val="TOC3"/>
+            <w:tabs>
+              <w:tab w:val="left" w:pos="1200"/>
+              <w:tab w:val="right" w:leader="dot" w:pos="9016"/>
+            </w:tabs>
+            <w:rPr>
+              <w:rFonts w:eastAsiaTheme="minorEastAsia"/>
+              <w:noProof/>
+              <w:sz w:val="24"/>
+              <w:szCs w:val="24"/>
+              <w:lang w:eastAsia="en-AU"/>
+            </w:rPr>
+          </w:pPr>
+          <w:hyperlink w:anchor="_Toc167542622" w:history="1">
+            <w:r>
+              <w:rPr>
+                <w:rStyle w:val="Hyperlink"/>
+                <w:noProof/>
+              </w:rPr>
+              <w:t>3.4.2</w:t>
+            </w:r>
+            <w:r>
+              <w:rPr>
+                <w:rFonts w:eastAsiaTheme="minorEastAsia"/>
+                <w:noProof/>
+                <w:sz w:val="24"/>
+                <w:szCs w:val="24"/>
+                <w:lang w:eastAsia="en-AU"/>
+              </w:rPr>
+              <w:tab/>
+            </w:r>
+            <w:r>
+              <w:rPr>
+                <w:rStyle w:val="Hyperlink"/>
+                <w:noProof/>
+              </w:rPr>
+              <w:t>Trust in Technology</w:t>
+            </w:r>
+            <w:r>
+              <w:rPr>
+                <w:noProof/>
+                <w:webHidden/>
+              </w:rPr>
+              <w:tab/>
+            </w:r>
+            <w:r>
+              <w:rPr>
+                <w:noProof/>
+                <w:webHidden/>
+              </w:rPr>
+              <w:fldChar w:fldCharType="begin"/>
+            </w:r>
+            <w:r>
+              <w:rPr>
+                <w:noProof/>
+                <w:webHidden/>
+              </w:rPr>
+              <w:instrText xml:space="preserve"> PAGEREF _Toc167542622 \h </w:instrText>
+            </w:r>
+            <w:r>
+              <w:rPr>
+                <w:noProof/>
+                <w:webHidden/>
+              </w:rPr>
+            </w:r>
+            <w:r>
+              <w:rPr>
+                <w:noProof/>
+                <w:webHidden/>
+              </w:rPr>
+              <w:fldChar w:fldCharType="separate"/>
+            </w:r>
+            <w:r>
+              <w:rPr>
+                <w:noProof/>
+                <w:webHidden/>
+              </w:rPr>
+              <w:t>15</w:t>
+            </w:r>
+            <w:r>
+              <w:rPr>
+                <w:noProof/>
+                <w:webHidden/>
+              </w:rPr>
+              <w:fldChar w:fldCharType="end"/>
+            </w:r>
+          </w:hyperlink>
+        </w:p>
+        <w:p>
+          <w:pPr>
+            <w:pStyle w:val="TOC3"/>
+            <w:tabs>
+              <w:tab w:val="left" w:pos="1200"/>
+              <w:tab w:val="right" w:leader="dot" w:pos="9016"/>
+            </w:tabs>
+            <w:rPr>
+              <w:rFonts w:eastAsiaTheme="minorEastAsia"/>
+              <w:noProof/>
+              <w:sz w:val="24"/>
+              <w:szCs w:val="24"/>
+              <w:lang w:eastAsia="en-AU"/>
+            </w:rPr>
+          </w:pPr>
+          <w:hyperlink w:anchor="_Toc167542623" w:history="1">
+            <w:r>
+              <w:rPr>
+                <w:rStyle w:val="Hyperlink"/>
+                <w:noProof/>
+              </w:rPr>
+              <w:t>3.4.3</w:t>
+            </w:r>
+            <w:r>
+              <w:rPr>
+                <w:rFonts w:eastAsiaTheme="minorEastAsia"/>
+                <w:noProof/>
+                <w:sz w:val="24"/>
+                <w:szCs w:val="24"/>
+                <w:lang w:eastAsia="en-AU"/>
+              </w:rPr>
+              <w:tab/>
+            </w:r>
+            <w:r>
+              <w:rPr>
+                <w:rStyle w:val="Hyperlink"/>
+                <w:noProof/>
+              </w:rPr>
+              <w:t>Commercialization</w:t>
+            </w:r>
+            <w:r>
+              <w:rPr>
+                <w:noProof/>
+                <w:webHidden/>
+              </w:rPr>
+              <w:tab/>
+            </w:r>
+            <w:r>
+              <w:rPr>
+                <w:noProof/>
+                <w:webHidden/>
+              </w:rPr>
+              <w:fldChar w:fldCharType="begin"/>
+            </w:r>
+            <w:r>
+              <w:rPr>
+                <w:noProof/>
+                <w:webHidden/>
+              </w:rPr>
+              <w:instrText xml:space="preserve"> PAGEREF _Toc167542623 \h </w:instrText>
+            </w:r>
+            <w:r>
+              <w:rPr>
+                <w:noProof/>
+                <w:webHidden/>
+              </w:rPr>
+            </w:r>
+            <w:r>
+              <w:rPr>
+                <w:noProof/>
+                <w:webHidden/>
+              </w:rPr>
+              <w:fldChar w:fldCharType="separate"/>
+            </w:r>
+            <w:r>
+              <w:rPr>
+                <w:noProof/>
+                <w:webHidden/>
+              </w:rPr>
+              <w:t>15</w:t>
             </w:r>
             <w:r>
               <w:rPr>
@@ -5795,7 +7039,7 @@
               <w:lang w:eastAsia="en-AU"/>
             </w:rPr>
           </w:pPr>
-          <w:hyperlink w:anchor="_Toc166921391" w:history="1">
+          <w:hyperlink w:anchor="_Toc167542624" w:history="1">
             <w:r>
               <w:rPr>
                 <w:rStyle w:val="Hyperlink"/>
@@ -5839,7 +7083,7 @@
                 <w:noProof/>
                 <w:webHidden/>
               </w:rPr>
-              <w:instrText xml:space="preserve"> PAGEREF _Toc166921391 \h </w:instrText>
+              <w:instrText xml:space="preserve"> PAGEREF _Toc167542624 \h </w:instrText>
             </w:r>
             <w:r>
               <w:rPr>
@@ -5859,7 +7103,7 @@
                 <w:noProof/>
                 <w:webHidden/>
               </w:rPr>
-              <w:t>15</w:t>
+              <w:t>16</w:t>
             </w:r>
             <w:r>
               <w:rPr>
@@ -5885,7 +7129,7 @@
               <w:lang w:eastAsia="en-AU"/>
             </w:rPr>
           </w:pPr>
-          <w:hyperlink w:anchor="_Toc166921392" w:history="1">
+          <w:hyperlink w:anchor="_Toc167542625" w:history="1">
             <w:r>
               <w:rPr>
                 <w:rStyle w:val="Hyperlink"/>
@@ -5929,7 +7173,7 @@
                 <w:noProof/>
                 <w:webHidden/>
               </w:rPr>
-              <w:instrText xml:space="preserve"> PAGEREF _Toc166921392 \h </w:instrText>
+              <w:instrText xml:space="preserve"> PAGEREF _Toc167542625 \h </w:instrText>
             </w:r>
             <w:r>
               <w:rPr>
@@ -5949,7 +7193,7 @@
                 <w:noProof/>
                 <w:webHidden/>
               </w:rPr>
-              <w:t>15</w:t>
+              <w:t>16</w:t>
             </w:r>
             <w:r>
               <w:rPr>
@@ -5975,7 +7219,7 @@
               <w:lang w:eastAsia="en-AU"/>
             </w:rPr>
           </w:pPr>
-          <w:hyperlink w:anchor="_Toc166921393" w:history="1">
+          <w:hyperlink w:anchor="_Toc167542626" w:history="1">
             <w:r>
               <w:rPr>
                 <w:rStyle w:val="Hyperlink"/>
@@ -6019,7 +7263,7 @@
                 <w:noProof/>
                 <w:webHidden/>
               </w:rPr>
-              <w:instrText xml:space="preserve"> PAGEREF _Toc166921393 \h </w:instrText>
+              <w:instrText xml:space="preserve"> PAGEREF _Toc167542626 \h </w:instrText>
             </w:r>
             <w:r>
               <w:rPr>
@@ -6039,7 +7283,7 @@
                 <w:noProof/>
                 <w:webHidden/>
               </w:rPr>
-              <w:t>16</w:t>
+              <w:t>17</w:t>
             </w:r>
             <w:r>
               <w:rPr>
@@ -6065,7 +7309,7 @@
               <w:lang w:eastAsia="en-AU"/>
             </w:rPr>
           </w:pPr>
-          <w:hyperlink w:anchor="_Toc166921394" w:history="1">
+          <w:hyperlink w:anchor="_Toc167542627" w:history="1">
             <w:r>
               <w:rPr>
                 <w:rStyle w:val="Hyperlink"/>
@@ -6109,7 +7353,7 @@
                 <w:noProof/>
                 <w:webHidden/>
               </w:rPr>
-              <w:instrText xml:space="preserve"> PAGEREF _Toc166921394 \h </w:instrText>
+              <w:instrText xml:space="preserve"> PAGEREF _Toc167542627 \h </w:instrText>
             </w:r>
             <w:r>
               <w:rPr>
@@ -6129,7 +7373,7 @@
                 <w:noProof/>
                 <w:webHidden/>
               </w:rPr>
-              <w:t>17</w:t>
+              <w:t>18</w:t>
             </w:r>
             <w:r>
               <w:rPr>
@@ -6155,7 +7399,7 @@
               <w:lang w:eastAsia="en-AU"/>
             </w:rPr>
           </w:pPr>
-          <w:hyperlink w:anchor="_Toc166921395" w:history="1">
+          <w:hyperlink w:anchor="_Toc167542628" w:history="1">
             <w:r>
               <w:rPr>
                 <w:rStyle w:val="Hyperlink"/>
@@ -6199,7 +7443,7 @@
                 <w:noProof/>
                 <w:webHidden/>
               </w:rPr>
-              <w:instrText xml:space="preserve"> PAGEREF _Toc166921395 \h </w:instrText>
+              <w:instrText xml:space="preserve"> PAGEREF _Toc167542628 \h </w:instrText>
             </w:r>
             <w:r>
               <w:rPr>
@@ -6219,7 +7463,7 @@
                 <w:noProof/>
                 <w:webHidden/>
               </w:rPr>
-              <w:t>17</w:t>
+              <w:t>18</w:t>
             </w:r>
             <w:r>
               <w:rPr>
@@ -6245,7 +7489,7 @@
               <w:lang w:eastAsia="en-AU"/>
             </w:rPr>
           </w:pPr>
-          <w:hyperlink w:anchor="_Toc166921396" w:history="1">
+          <w:hyperlink w:anchor="_Toc167542629" w:history="1">
             <w:r>
               <w:rPr>
                 <w:rStyle w:val="Hyperlink"/>
@@ -6289,7 +7533,7 @@
                 <w:noProof/>
                 <w:webHidden/>
               </w:rPr>
-              <w:instrText xml:space="preserve"> PAGEREF _Toc166921396 \h </w:instrText>
+              <w:instrText xml:space="preserve"> PAGEREF _Toc167542629 \h </w:instrText>
             </w:r>
             <w:r>
               <w:rPr>
@@ -6309,7 +7553,7 @@
                 <w:noProof/>
                 <w:webHidden/>
               </w:rPr>
-              <w:t>18</w:t>
+              <w:t>19</w:t>
             </w:r>
             <w:r>
               <w:rPr>
@@ -6335,7 +7579,7 @@
               <w:lang w:eastAsia="en-AU"/>
             </w:rPr>
           </w:pPr>
-          <w:hyperlink w:anchor="_Toc166921397" w:history="1">
+          <w:hyperlink w:anchor="_Toc167542630" w:history="1">
             <w:r>
               <w:rPr>
                 <w:rStyle w:val="Hyperlink"/>
@@ -6379,7 +7623,7 @@
                 <w:noProof/>
                 <w:webHidden/>
               </w:rPr>
-              <w:instrText xml:space="preserve"> PAGEREF _Toc166921397 \h </w:instrText>
+              <w:instrText xml:space="preserve"> PAGEREF _Toc167542630 \h </w:instrText>
             </w:r>
             <w:r>
               <w:rPr>
@@ -6399,7 +7643,7 @@
                 <w:noProof/>
                 <w:webHidden/>
               </w:rPr>
-              <w:t>19</w:t>
+              <w:t>20</w:t>
             </w:r>
             <w:r>
               <w:rPr>
@@ -6425,7 +7669,7 @@
               <w:lang w:eastAsia="en-AU"/>
             </w:rPr>
           </w:pPr>
-          <w:hyperlink w:anchor="_Toc166921398" w:history="1">
+          <w:hyperlink w:anchor="_Toc167542631" w:history="1">
             <w:r>
               <w:rPr>
                 <w:rStyle w:val="Hyperlink"/>
@@ -6469,7 +7713,7 @@
                 <w:noProof/>
                 <w:webHidden/>
               </w:rPr>
-              <w:instrText xml:space="preserve"> PAGEREF _Toc166921398 \h </w:instrText>
+              <w:instrText xml:space="preserve"> PAGEREF _Toc167542631 \h </w:instrText>
             </w:r>
             <w:r>
               <w:rPr>
@@ -6489,7 +7733,7 @@
                 <w:noProof/>
                 <w:webHidden/>
               </w:rPr>
-              <w:t>20</w:t>
+              <w:t>21</w:t>
             </w:r>
             <w:r>
               <w:rPr>
@@ -6515,7 +7759,7 @@
               <w:lang w:eastAsia="en-AU"/>
             </w:rPr>
           </w:pPr>
-          <w:hyperlink w:anchor="_Toc166921399" w:history="1">
+          <w:hyperlink w:anchor="_Toc167542632" w:history="1">
             <w:r>
               <w:rPr>
                 <w:rStyle w:val="Hyperlink"/>
@@ -6559,7 +7803,7 @@
                 <w:noProof/>
                 <w:webHidden/>
               </w:rPr>
-              <w:instrText xml:space="preserve"> PAGEREF _Toc166921399 \h </w:instrText>
+              <w:instrText xml:space="preserve"> PAGEREF _Toc167542632 \h </w:instrText>
             </w:r>
             <w:r>
               <w:rPr>
@@ -6579,7 +7823,7 @@
                 <w:noProof/>
                 <w:webHidden/>
               </w:rPr>
-              <w:t>21</w:t>
+              <w:t>22</w:t>
             </w:r>
             <w:r>
               <w:rPr>
@@ -6605,7 +7849,7 @@
               <w:lang w:eastAsia="en-AU"/>
             </w:rPr>
           </w:pPr>
-          <w:hyperlink w:anchor="_Toc166921400" w:history="1">
+          <w:hyperlink w:anchor="_Toc167542633" w:history="1">
             <w:r>
               <w:rPr>
                 <w:rStyle w:val="Hyperlink"/>
@@ -6649,7 +7893,7 @@
                 <w:noProof/>
                 <w:webHidden/>
               </w:rPr>
-              <w:instrText xml:space="preserve"> PAGEREF _Toc166921400 \h </w:instrText>
+              <w:instrText xml:space="preserve"> PAGEREF _Toc167542633 \h </w:instrText>
             </w:r>
             <w:r>
               <w:rPr>
@@ -6669,7 +7913,7 @@
                 <w:noProof/>
                 <w:webHidden/>
               </w:rPr>
-              <w:t>22</w:t>
+              <w:t>23</w:t>
             </w:r>
             <w:r>
               <w:rPr>
@@ -6695,7 +7939,7 @@
               <w:lang w:eastAsia="en-AU"/>
             </w:rPr>
           </w:pPr>
-          <w:hyperlink w:anchor="_Toc166921401" w:history="1">
+          <w:hyperlink w:anchor="_Toc167542634" w:history="1">
             <w:r>
               <w:rPr>
                 <w:rStyle w:val="Hyperlink"/>
@@ -6739,7 +7983,7 @@
                 <w:noProof/>
                 <w:webHidden/>
               </w:rPr>
-              <w:instrText xml:space="preserve"> PAGEREF _Toc166921401 \h </w:instrText>
+              <w:instrText xml:space="preserve"> PAGEREF _Toc167542634 \h </w:instrText>
             </w:r>
             <w:r>
               <w:rPr>
@@ -6759,7 +8003,7 @@
                 <w:noProof/>
                 <w:webHidden/>
               </w:rPr>
-              <w:t>23</w:t>
+              <w:t>24</w:t>
             </w:r>
             <w:r>
               <w:rPr>
@@ -6785,7 +8029,7 @@
               <w:lang w:eastAsia="en-AU"/>
             </w:rPr>
           </w:pPr>
-          <w:hyperlink w:anchor="_Toc166921402" w:history="1">
+          <w:hyperlink w:anchor="_Toc167542635" w:history="1">
             <w:r>
               <w:rPr>
                 <w:rStyle w:val="Hyperlink"/>
@@ -6829,7 +8073,7 @@
                 <w:noProof/>
                 <w:webHidden/>
               </w:rPr>
-              <w:instrText xml:space="preserve"> PAGEREF _Toc166921402 \h </w:instrText>
+              <w:instrText xml:space="preserve"> PAGEREF _Toc167542635 \h </w:instrText>
             </w:r>
             <w:r>
               <w:rPr>
@@ -6849,7 +8093,7 @@
                 <w:noProof/>
                 <w:webHidden/>
               </w:rPr>
-              <w:t>24</w:t>
+              <w:t>25</w:t>
             </w:r>
             <w:r>
               <w:rPr>
@@ -6875,7 +8119,7 @@
               <w:lang w:eastAsia="en-AU"/>
             </w:rPr>
           </w:pPr>
-          <w:hyperlink w:anchor="_Toc166921403" w:history="1">
+          <w:hyperlink w:anchor="_Toc167542636" w:history="1">
             <w:r>
               <w:rPr>
                 <w:rStyle w:val="Hyperlink"/>
@@ -6919,7 +8163,7 @@
                 <w:noProof/>
                 <w:webHidden/>
               </w:rPr>
-              <w:instrText xml:space="preserve"> PAGEREF _Toc166921403 \h </w:instrText>
+              <w:instrText xml:space="preserve"> PAGEREF _Toc167542636 \h </w:instrText>
             </w:r>
             <w:r>
               <w:rPr>
@@ -6939,7 +8183,7 @@
                 <w:noProof/>
                 <w:webHidden/>
               </w:rPr>
-              <w:t>28</w:t>
+              <w:t>29</w:t>
             </w:r>
             <w:r>
               <w:rPr>
@@ -6993,7 +8237,7 @@
           <w:numId w:val="2"/>
         </w:numPr>
       </w:pPr>
-      <w:bookmarkStart w:id="1" w:name="_Toc166921374"/>
+      <w:bookmarkStart w:id="1" w:name="_Toc167542592"/>
       <w:r>
         <w:lastRenderedPageBreak/>
         <w:t>Introduction</w:t>
@@ -7015,15 +8259,7 @@
         <w:t xml:space="preserve"> a system that can identify hardware faults, analyse, and rectify.</w:t>
       </w:r>
       <w:r>
-        <w:t xml:space="preserve"> There are also software faults that the report will </w:t>
-      </w:r>
-      <w:proofErr w:type="gramStart"/>
-      <w:r>
-        <w:t>suggest, but</w:t>
-      </w:r>
-      <w:proofErr w:type="gramEnd"/>
-      <w:r>
-        <w:t xml:space="preserve"> will be delegated for future research.</w:t>
+        <w:t xml:space="preserve"> There are also software faults that the report will suggest, but will be delegated for future research.</w:t>
       </w:r>
     </w:p>
     <w:p>
@@ -7085,7 +8321,7 @@
           <w:numId w:val="2"/>
         </w:numPr>
       </w:pPr>
-      <w:bookmarkStart w:id="2" w:name="_Toc166921375"/>
+      <w:bookmarkStart w:id="2" w:name="_Toc167542593"/>
       <w:r>
         <w:lastRenderedPageBreak/>
         <w:t>Literature R</w:t>
@@ -7106,7 +8342,7 @@
           <w:numId w:val="2"/>
         </w:numPr>
       </w:pPr>
-      <w:bookmarkStart w:id="3" w:name="_Toc166921376"/>
+      <w:bookmarkStart w:id="3" w:name="_Toc167542594"/>
       <w:r>
         <w:t>Existing Literature</w:t>
       </w:r>
@@ -7120,7 +8356,7 @@
           <w:numId w:val="2"/>
         </w:numPr>
       </w:pPr>
-      <w:bookmarkStart w:id="4" w:name="_Toc166921377"/>
+      <w:bookmarkStart w:id="4" w:name="_Toc167542595"/>
       <w:r>
         <w:t>Thermal Imagining</w:t>
       </w:r>
@@ -7183,7 +8419,7 @@
           <w:numId w:val="2"/>
         </w:numPr>
       </w:pPr>
-      <w:bookmarkStart w:id="5" w:name="_Toc166921378"/>
+      <w:bookmarkStart w:id="5" w:name="_Toc167542596"/>
       <w:r>
         <w:t>Automatic Diagnostics Device for Cars</w:t>
       </w:r>
@@ -7252,7 +8488,7 @@
           <w:numId w:val="2"/>
         </w:numPr>
       </w:pPr>
-      <w:bookmarkStart w:id="6" w:name="_Toc166921379"/>
+      <w:bookmarkStart w:id="6" w:name="_Toc167542597"/>
       <w:r>
         <w:t>The Importance of Repair and Recycle</w:t>
       </w:r>
@@ -7281,19 +8517,7 @@
           <w:rPr>
             <w:rStyle w:val="Hyperlink"/>
           </w:rPr>
-          <w:t>Prabhu N</w:t>
-        </w:r>
-        <w:r>
-          <w:rPr>
-            <w:rStyle w:val="Hyperlink"/>
-          </w:rPr>
-          <w:t xml:space="preserve"> </w:t>
-        </w:r>
-        <w:r>
-          <w:rPr>
-            <w:rStyle w:val="Hyperlink"/>
-          </w:rPr>
-          <w:t>et al, 2022</w:t>
+          <w:t>Prabhu N et al, 2022</w:t>
         </w:r>
       </w:hyperlink>
       <w:r>
@@ -7349,8 +8573,32 @@
           <w:numId w:val="2"/>
         </w:numPr>
       </w:pPr>
+      <w:bookmarkStart w:id="7" w:name="_Toc167542598"/>
       <w:r>
         <w:t>Electronics Repair using Artificial Intelligence</w:t>
+      </w:r>
+      <w:bookmarkEnd w:id="7"/>
+    </w:p>
+    <w:p>
+      <w:r>
+        <w:t>Using robotic arms and help is not new for the repair world. We use robots to perform multitude of tasks that are repetitive and cost effective to outsource. At the University of Bristol two researchers used a handheld robotic arm to tackle tasks that require maintenance, guidance and diagnostics (</w:t>
+      </w:r>
+      <w:hyperlink r:id="rId12" w:history="1">
+        <w:r>
+          <w:rPr>
+            <w:rStyle w:val="Hyperlink"/>
+          </w:rPr>
+          <w:t>Linder, 2019</w:t>
+        </w:r>
+      </w:hyperlink>
+      <w:r>
+        <w:t>).</w:t>
+      </w:r>
+      <w:r>
+        <w:t xml:space="preserve"> The robot has a remote controlled 5 degree of freedom tooltip that can be used in repair. The are also two cameras, one to observe the tooltip while operating, another to observe the workspace and anything else happening around the robot.</w:t>
+      </w:r>
+      <w:r>
+        <w:t xml:space="preserve"> The researchers mainly used the robot for midscale maintenance work, where a more expert worker can direct a rookie remotely and help in passing the knowledge.</w:t>
       </w:r>
     </w:p>
     <w:p>
@@ -7361,14 +8609,11 @@
           <w:numId w:val="2"/>
         </w:numPr>
       </w:pPr>
-      <w:r>
-        <w:t xml:space="preserve">PCB Fault detection using thermal imaging and machine </w:t>
-      </w:r>
-      <w:proofErr w:type="gramStart"/>
-      <w:r>
-        <w:t>learning</w:t>
-      </w:r>
-      <w:proofErr w:type="gramEnd"/>
+      <w:bookmarkStart w:id="8" w:name="_Toc167542599"/>
+      <w:r>
+        <w:t>PCB Fault detection using thermal imaging and machine learning</w:t>
+      </w:r>
+      <w:bookmarkEnd w:id="8"/>
     </w:p>
     <w:p>
       <w:pPr>
@@ -7378,9 +8623,11 @@
           <w:numId w:val="2"/>
         </w:numPr>
       </w:pPr>
+      <w:bookmarkStart w:id="9" w:name="_Toc167542600"/>
       <w:r>
         <w:t>Predictive Maintenance using Machine Learning</w:t>
       </w:r>
+      <w:bookmarkEnd w:id="9"/>
     </w:p>
     <w:p>
       <w:pPr>
@@ -7390,22 +8637,53 @@
           <w:numId w:val="2"/>
         </w:numPr>
       </w:pPr>
+      <w:bookmarkStart w:id="10" w:name="_Toc167542601"/>
       <w:r>
         <w:t xml:space="preserve">Identification of mobile phones using built in </w:t>
       </w:r>
-      <w:proofErr w:type="gramStart"/>
-      <w:r>
-        <w:t>magnetometer</w:t>
-      </w:r>
-      <w:proofErr w:type="gramEnd"/>
+      <w:r>
+        <w:t>magnetometer.</w:t>
+      </w:r>
+      <w:bookmarkEnd w:id="10"/>
+    </w:p>
+    <w:p>
+      <w:r>
+        <w:t xml:space="preserve">Magnetometers are used to </w:t>
+      </w:r>
+      <w:r>
+        <w:t>detect</w:t>
+      </w:r>
+      <w:r>
+        <w:t xml:space="preserve"> magnetic fields around them, measuring the strength, </w:t>
+      </w:r>
+      <w:r>
+        <w:t>intensity,</w:t>
+      </w:r>
+      <w:r>
+        <w:t xml:space="preserve"> and direction.</w:t>
+      </w:r>
+      <w:r>
+        <w:t xml:space="preserve"> In numerous technological devices they are used for navigation and orientation</w:t>
+      </w:r>
+      <w:r>
+        <w:t xml:space="preserve"> using the earth’s magnetic field. Different phone models have distinctive shapes and different positions where the magnetometer</w:t>
+      </w:r>
+      <w:r>
+        <w:t>s</w:t>
+      </w:r>
+      <w:r>
+        <w:t xml:space="preserve"> are placed in them.</w:t>
+      </w:r>
     </w:p>
     <w:p>
       <w:pPr>
         <w:pStyle w:val="Heading3"/>
       </w:pPr>
+      <w:bookmarkStart w:id="11" w:name="_Toc167542602"/>
       <w:r>
         <w:t>2.1.8</w:t>
       </w:r>
+      <w:bookmarkEnd w:id="11"/>
     </w:p>
     <w:p>
       <w:pPr>
@@ -7423,12 +8701,12 @@
           <w:numId w:val="2"/>
         </w:numPr>
       </w:pPr>
-      <w:bookmarkStart w:id="7" w:name="_Toc166921380"/>
+      <w:bookmarkStart w:id="12" w:name="_Toc167542603"/>
       <w:r>
         <w:lastRenderedPageBreak/>
         <w:t>Critical Evaluation</w:t>
       </w:r>
-      <w:bookmarkEnd w:id="7"/>
+      <w:bookmarkEnd w:id="12"/>
     </w:p>
     <w:p>
       <w:r>
@@ -7444,11 +8722,42 @@
           <w:numId w:val="2"/>
         </w:numPr>
       </w:pPr>
-      <w:bookmarkStart w:id="8" w:name="_Toc166921381"/>
+      <w:bookmarkStart w:id="13" w:name="_Toc167542604"/>
       <w:r>
         <w:t>Gap Identification</w:t>
       </w:r>
-      <w:bookmarkEnd w:id="8"/>
+      <w:bookmarkEnd w:id="13"/>
+    </w:p>
+    <w:p>
+      <w:pPr>
+        <w:pStyle w:val="Heading3"/>
+        <w:numPr>
+          <w:ilvl w:val="2"/>
+          <w:numId w:val="2"/>
+        </w:numPr>
+      </w:pPr>
+      <w:bookmarkStart w:id="14" w:name="_Toc167542605"/>
+      <w:r>
+        <w:t>Functional Robot</w:t>
+      </w:r>
+      <w:bookmarkEnd w:id="14"/>
+      <w:r>
+        <w:t xml:space="preserve"> Expense and Production Cost</w:t>
+      </w:r>
+    </w:p>
+    <w:p>
+      <w:pPr>
+        <w:pStyle w:val="Heading3"/>
+        <w:numPr>
+          <w:ilvl w:val="2"/>
+          <w:numId w:val="2"/>
+        </w:numPr>
+      </w:pPr>
+      <w:bookmarkStart w:id="15" w:name="_Toc167542606"/>
+      <w:r>
+        <w:t>Gap in Machine Learning</w:t>
+      </w:r>
+      <w:bookmarkEnd w:id="15"/>
     </w:p>
     <w:p>
       <w:r>
@@ -7464,11 +8773,11 @@
           <w:numId w:val="2"/>
         </w:numPr>
       </w:pPr>
-      <w:bookmarkStart w:id="9" w:name="_Toc166921382"/>
+      <w:bookmarkStart w:id="16" w:name="_Toc167542607"/>
       <w:r>
         <w:t>Study Justification</w:t>
       </w:r>
-      <w:bookmarkEnd w:id="9"/>
+      <w:bookmarkEnd w:id="16"/>
     </w:p>
     <w:p/>
     <w:p>
@@ -7495,7 +8804,7 @@
                     <pic:cNvPicPr/>
                   </pic:nvPicPr>
                   <pic:blipFill>
-                    <a:blip r:embed="rId12" cstate="print">
+                    <a:blip r:embed="rId13" cstate="print">
                       <a:extLst>
                         <a:ext uri="{28A0092B-C50C-407E-A947-70E740481C1C}">
                           <a14:useLocalDpi xmlns:a14="http://schemas.microsoft.com/office/drawing/2010/main" val="0"/>
@@ -7553,7 +8862,7 @@
       <w:r>
         <w:t xml:space="preserve">: </w:t>
       </w:r>
-      <w:hyperlink r:id="rId13" w:history="1">
+      <w:hyperlink r:id="rId14" w:history="1">
         <w:r>
           <w:rPr>
             <w:rStyle w:val="Hyperlink"/>
@@ -7570,7 +8879,7 @@
         </w:rPr>
         <w:t>By identifying users’ motivations and the barriers related to product repair, this research aimed to understand user perspectives to increase product </w:t>
       </w:r>
-      <w:hyperlink r:id="rId14" w:tooltip="Learn more about circularity from ScienceDirect's AI-generated Topic Pages" w:history="1">
+      <w:hyperlink r:id="rId15" w:tooltip="Learn more about circularity from ScienceDirect's AI-generated Topic Pages" w:history="1">
         <w:r>
           <w:rPr>
             <w:rStyle w:val="Hyperlink"/>
@@ -7614,7 +8923,7 @@
                     <pic:cNvPicPr/>
                   </pic:nvPicPr>
                   <pic:blipFill>
-                    <a:blip r:embed="rId15">
+                    <a:blip r:embed="rId16">
                       <a:extLst>
                         <a:ext uri="{28A0092B-C50C-407E-A947-70E740481C1C}">
                           <a14:useLocalDpi xmlns:a14="http://schemas.microsoft.com/office/drawing/2010/main" val="0"/>
@@ -7672,7 +8981,7 @@
       <w:r>
         <w:t xml:space="preserve">: </w:t>
       </w:r>
-      <w:hyperlink r:id="rId16" w:history="1">
+      <w:hyperlink r:id="rId17" w:history="1">
         <w:r>
           <w:rPr>
             <w:rStyle w:val="Hyperlink"/>
@@ -7708,7 +9017,7 @@
                     <pic:cNvPicPr/>
                   </pic:nvPicPr>
                   <pic:blipFill>
-                    <a:blip r:embed="rId17"/>
+                    <a:blip r:embed="rId18"/>
                     <a:stretch>
                       <a:fillRect/>
                     </a:stretch>
@@ -7792,7 +9101,7 @@
                     <pic:cNvPicPr/>
                   </pic:nvPicPr>
                   <pic:blipFill>
-                    <a:blip r:embed="rId18" cstate="print">
+                    <a:blip r:embed="rId19" cstate="print">
                       <a:extLst>
                         <a:ext uri="{28A0092B-C50C-407E-A947-70E740481C1C}">
                           <a14:useLocalDpi xmlns:a14="http://schemas.microsoft.com/office/drawing/2010/main" val="0"/>
@@ -7851,7 +9160,7 @@
       <w:r>
         <w:t xml:space="preserve">: </w:t>
       </w:r>
-      <w:hyperlink r:id="rId19" w:history="1">
+      <w:hyperlink r:id="rId20" w:history="1">
         <w:r>
           <w:rPr>
             <w:rStyle w:val="Hyperlink"/>
@@ -7883,12 +9192,12 @@
           <w:numId w:val="2"/>
         </w:numPr>
       </w:pPr>
-      <w:bookmarkStart w:id="10" w:name="_Toc166921383"/>
+      <w:bookmarkStart w:id="17" w:name="_Toc167542608"/>
       <w:r>
         <w:lastRenderedPageBreak/>
         <w:t>Methodology</w:t>
       </w:r>
-      <w:bookmarkEnd w:id="10"/>
+      <w:bookmarkEnd w:id="17"/>
     </w:p>
     <w:p>
       <w:pPr>
@@ -7898,25 +9207,25 @@
           <w:numId w:val="2"/>
         </w:numPr>
       </w:pPr>
-      <w:bookmarkStart w:id="11" w:name="_Toc166921384"/>
+      <w:bookmarkStart w:id="18" w:name="_Toc167542609"/>
       <w:r>
         <w:t>Design</w:t>
       </w:r>
-      <w:bookmarkEnd w:id="11"/>
+      <w:bookmarkEnd w:id="18"/>
     </w:p>
     <w:p>
       <w:pPr>
         <w:pStyle w:val="Heading3"/>
         <w:ind w:firstLine="720"/>
       </w:pPr>
-      <w:bookmarkStart w:id="12" w:name="_Toc166921385"/>
+      <w:bookmarkStart w:id="19" w:name="_Toc167542610"/>
       <w:r>
         <w:t>3.1.1</w:t>
       </w:r>
       <w:r>
         <w:t>Fault Detection using Thermal Imaging</w:t>
       </w:r>
-      <w:bookmarkEnd w:id="12"/>
+      <w:bookmarkEnd w:id="19"/>
     </w:p>
     <w:p>
       <w:pPr>
@@ -7943,7 +9252,7 @@
                     <pic:cNvPicPr/>
                   </pic:nvPicPr>
                   <pic:blipFill>
-                    <a:blip r:embed="rId20" cstate="print">
+                    <a:blip r:embed="rId21" cstate="print">
                       <a:extLst>
                         <a:ext uri="{28A0092B-C50C-407E-A947-70E740481C1C}">
                           <a14:useLocalDpi xmlns:a14="http://schemas.microsoft.com/office/drawing/2010/main" val="0"/>
@@ -8001,7 +9310,7 @@
       <w:r>
         <w:t xml:space="preserve">: </w:t>
       </w:r>
-      <w:hyperlink r:id="rId21" w:history="1">
+      <w:hyperlink r:id="rId22" w:history="1">
         <w:r>
           <w:rPr>
             <w:rStyle w:val="Hyperlink"/>
@@ -8040,7 +9349,7 @@
                     <pic:cNvPicPr/>
                   </pic:nvPicPr>
                   <pic:blipFill>
-                    <a:blip r:embed="rId22"/>
+                    <a:blip r:embed="rId23"/>
                     <a:stretch>
                       <a:fillRect/>
                     </a:stretch>
@@ -8128,7 +9437,7 @@
                     <pic:cNvPicPr/>
                   </pic:nvPicPr>
                   <pic:blipFill>
-                    <a:blip r:embed="rId23" cstate="print">
+                    <a:blip r:embed="rId24" cstate="print">
                       <a:extLst>
                         <a:ext uri="{28A0092B-C50C-407E-A947-70E740481C1C}">
                           <a14:useLocalDpi xmlns:a14="http://schemas.microsoft.com/office/drawing/2010/main" val="0"/>
@@ -8262,7 +9571,7 @@
                     </pic:cNvPicPr>
                   </pic:nvPicPr>
                   <pic:blipFill>
-                    <a:blip r:embed="rId24">
+                    <a:blip r:embed="rId25">
                       <a:extLst>
                         <a:ext uri="{28A0092B-C50C-407E-A947-70E740481C1C}">
                           <a14:useLocalDpi xmlns:a14="http://schemas.microsoft.com/office/drawing/2010/main" val="0"/>
@@ -8342,7 +9651,7 @@
                     <pic:cNvPicPr/>
                   </pic:nvPicPr>
                   <pic:blipFill>
-                    <a:blip r:embed="rId25"/>
+                    <a:blip r:embed="rId26"/>
                     <a:stretch>
                       <a:fillRect/>
                     </a:stretch>
@@ -8364,10 +9673,36 @@
       </w:r>
     </w:p>
     <w:p>
+      <w:r>
+        <w:t>As PCBs work on their function,</w:t>
+      </w:r>
+      <w:r>
+        <w:t xml:space="preserve"> </w:t>
+      </w:r>
+      <w:r>
+        <w:t>depending on the power they consume</w:t>
+      </w:r>
+      <w:r>
+        <w:t>, components on the PCB dissipates heat. Whenever a component on a PCB is not working, it is difficult</w:t>
+      </w:r>
+      <w:r>
+        <w:t xml:space="preserve"> to identify</w:t>
+      </w:r>
+      <w:r>
+        <w:t xml:space="preserve"> the damaged on unresponsive component by inspection.</w:t>
+      </w:r>
+      <w:r>
+        <w:t xml:space="preserve"> A thermal camera can identify</w:t>
+      </w:r>
+      <w:r>
+        <w:t xml:space="preserve"> components that gives off heat on the PCB.</w:t>
+      </w:r>
+    </w:p>
+    <w:p>
       <w:pPr>
         <w:pStyle w:val="Heading3"/>
       </w:pPr>
-      <w:bookmarkStart w:id="13" w:name="_Toc166921386"/>
+      <w:bookmarkStart w:id="20" w:name="_Toc167542611"/>
       <w:r>
         <w:t>3.1.</w:t>
       </w:r>
@@ -8377,11 +9712,21 @@
       <w:r>
         <w:t xml:space="preserve"> Camera for Workspace Observation</w:t>
       </w:r>
+      <w:bookmarkEnd w:id="20"/>
+    </w:p>
+    <w:p>
+      <w:r>
+        <w:t>Arranging a camera to watch over the workspace is important. Multiple cameras can observe repair process keeping an update on the work.</w:t>
+      </w:r>
+      <w:r>
+        <w:t xml:space="preserve"> The cameras can keep track of hazards and in most cases prepare for them ahead of time.</w:t>
+      </w:r>
     </w:p>
     <w:p>
       <w:pPr>
         <w:pStyle w:val="Heading3"/>
       </w:pPr>
+      <w:bookmarkStart w:id="21" w:name="_Toc167542612"/>
       <w:r>
         <w:t>3.1.</w:t>
       </w:r>
@@ -8391,11 +9736,24 @@
       <w:r>
         <w:t xml:space="preserve"> Automated Drill with Interchangeable Tips</w:t>
       </w:r>
+      <w:bookmarkEnd w:id="21"/>
+    </w:p>
+    <w:p>
+      <w:r>
+        <w:t xml:space="preserve">A drill with an electromagnetic </w:t>
+      </w:r>
+      <w:r>
+        <w:t>Endo factor, will allow the robot repair arm to be versatile. Since the process of phone repair requires multiple tools, being able to pick up and drop off different tool is essential. A</w:t>
+      </w:r>
+      <w:r>
+        <w:t xml:space="preserve"> motor that is equipped with an electromagnetic tip can pick up all different type of screwheads that is needed for a repair can be the answer. Being a robot that has to change screwheads by itself, the robot can magnetize the motor tip with the screwhead needed and demagnetize when the specific repair step for a specific screwhead is finished.</w:t>
+      </w:r>
     </w:p>
     <w:p>
       <w:pPr>
         <w:pStyle w:val="Heading3"/>
       </w:pPr>
+      <w:bookmarkStart w:id="22" w:name="_Toc167542613"/>
       <w:r>
         <w:t>3.1.</w:t>
       </w:r>
@@ -8405,16 +9763,33 @@
       <w:r>
         <w:t xml:space="preserve"> </w:t>
       </w:r>
-      <w:bookmarkEnd w:id="13"/>
+      <w:r>
+        <w:t xml:space="preserve">Claw </w:t>
+      </w:r>
       <w:r>
         <w:t>Phone holder with 6 Degrees of Freedom</w:t>
       </w:r>
+      <w:bookmarkEnd w:id="22"/>
+    </w:p>
+    <w:p>
+      <w:r>
+        <w:t xml:space="preserve">Phones come in different widths, some also have curved or flap sides. A claw hand that can squeeze in </w:t>
+      </w:r>
+      <w:r>
+        <w:t>three</w:t>
+      </w:r>
+      <w:r>
+        <w:t xml:space="preserve"> degrees of freedom can be a good design choice.</w:t>
+      </w:r>
+      <w:r>
+        <w:t xml:space="preserve"> The first degree of freedom can allow the claw to close in the East direction.</w:t>
+      </w:r>
     </w:p>
     <w:p>
       <w:pPr>
         <w:pStyle w:val="Heading3"/>
       </w:pPr>
-      <w:bookmarkStart w:id="14" w:name="_Toc166921387"/>
+      <w:bookmarkStart w:id="23" w:name="_Toc167542614"/>
       <w:r>
         <w:t>3.1.</w:t>
       </w:r>
@@ -8427,21 +9802,20 @@
       <w:r>
         <w:t>MATLAB Machine Learning toolbox for Fault Detection on Images</w:t>
       </w:r>
-      <w:bookmarkEnd w:id="14"/>
+      <w:bookmarkEnd w:id="23"/>
     </w:p>
     <w:p>
       <w:pPr>
         <w:pStyle w:val="Heading3"/>
       </w:pPr>
+      <w:bookmarkStart w:id="24" w:name="_Toc167542615"/>
       <w:r>
         <w:t>3.1.6</w:t>
       </w:r>
       <w:r>
-        <w:t xml:space="preserve"> </w:t>
-      </w:r>
-      <w:r>
-        <w:t>Automating Fault Detection Decision Making with State Machines</w:t>
-      </w:r>
+        <w:t xml:space="preserve"> Automating Fault Detection Decision Making with State Machines</w:t>
+      </w:r>
+      <w:bookmarkEnd w:id="24"/>
       <w:r>
         <w:t xml:space="preserve"> </w:t>
       </w:r>
@@ -8474,11 +9848,77 @@
           <w:numId w:val="2"/>
         </w:numPr>
       </w:pPr>
-      <w:bookmarkStart w:id="15" w:name="_Toc166921388"/>
+      <w:bookmarkStart w:id="25" w:name="_Toc167542616"/>
       <w:r>
         <w:t>Data Collection</w:t>
       </w:r>
-      <w:bookmarkEnd w:id="15"/>
+      <w:bookmarkEnd w:id="25"/>
+    </w:p>
+    <w:p>
+      <w:pPr>
+        <w:pStyle w:val="Heading3"/>
+        <w:numPr>
+          <w:ilvl w:val="2"/>
+          <w:numId w:val="2"/>
+        </w:numPr>
+      </w:pPr>
+      <w:bookmarkStart w:id="26" w:name="_Toc167542617"/>
+      <w:r>
+        <w:t>Repair Flowchart</w:t>
+      </w:r>
+      <w:bookmarkEnd w:id="26"/>
+    </w:p>
+    <w:p>
+      <w:pPr>
+        <w:pStyle w:val="Heading4"/>
+        <w:numPr>
+          <w:ilvl w:val="3"/>
+          <w:numId w:val="2"/>
+        </w:numPr>
+      </w:pPr>
+      <w:r>
+        <w:t>Isolating Possible A</w:t>
+      </w:r>
+      <w:r>
+        <w:t>uto</w:t>
+      </w:r>
+      <w:r>
+        <w:t>m</w:t>
+      </w:r>
+      <w:r>
+        <w:t>ati</w:t>
+      </w:r>
+      <w:r>
+        <w:t>zation Tasks</w:t>
+      </w:r>
+    </w:p>
+    <w:p>
+      <w:pPr>
+        <w:pStyle w:val="Heading4"/>
+        <w:numPr>
+          <w:ilvl w:val="3"/>
+          <w:numId w:val="2"/>
+        </w:numPr>
+      </w:pPr>
+      <w:r>
+        <w:t>Possibly Unfixable Tasks</w:t>
+      </w:r>
+    </w:p>
+    <w:p>
+      <w:pPr>
+        <w:pStyle w:val="Heading3"/>
+      </w:pPr>
+      <w:bookmarkStart w:id="27" w:name="_Toc167542618"/>
+      <w:r>
+        <w:t>3.2.2</w:t>
+      </w:r>
+      <w:bookmarkEnd w:id="27"/>
+      <w:r>
+        <w:t xml:space="preserve"> </w:t>
+      </w:r>
+      <w:r>
+        <w:t>Machine Learning Algorithm to Seek out Cracks on Phone Screen</w:t>
+      </w:r>
     </w:p>
     <w:p>
       <w:r>
@@ -8494,11 +9934,17 @@
           <w:numId w:val="2"/>
         </w:numPr>
       </w:pPr>
-      <w:bookmarkStart w:id="16" w:name="_Toc166921389"/>
-      <w:r>
-        <w:t>Data Analysis</w:t>
-      </w:r>
-      <w:bookmarkEnd w:id="16"/>
+      <w:r>
+        <w:t xml:space="preserve"> </w:t>
+      </w:r>
+      <w:bookmarkStart w:id="28" w:name="_Toc167542619"/>
+      <w:r>
+        <w:t>A</w:t>
+      </w:r>
+      <w:r>
+        <w:t>nalysis</w:t>
+      </w:r>
+      <w:bookmarkEnd w:id="28"/>
     </w:p>
     <w:p>
       <w:r>
@@ -8514,13 +9960,56 @@
           <w:numId w:val="2"/>
         </w:numPr>
       </w:pPr>
-      <w:bookmarkStart w:id="17" w:name="_Toc166921390"/>
-      <w:r>
-        <w:t>Limitations</w:t>
-      </w:r>
-      <w:bookmarkEnd w:id="17"/>
-    </w:p>
-    <w:p>
+      <w:bookmarkStart w:id="29" w:name="_Toc167542620"/>
+      <w:r>
+        <w:t>Limitation</w:t>
+      </w:r>
+      <w:r>
+        <w:t>s</w:t>
+      </w:r>
+      <w:bookmarkEnd w:id="29"/>
+    </w:p>
+    <w:p>
+      <w:pPr>
+        <w:pStyle w:val="Heading3"/>
+        <w:numPr>
+          <w:ilvl w:val="2"/>
+          <w:numId w:val="2"/>
+        </w:numPr>
+      </w:pPr>
+      <w:bookmarkStart w:id="30" w:name="_Toc167542621"/>
+      <w:r>
+        <w:t>Cost</w:t>
+      </w:r>
+      <w:bookmarkEnd w:id="30"/>
+    </w:p>
+    <w:p>
+      <w:pPr>
+        <w:pStyle w:val="Heading3"/>
+        <w:numPr>
+          <w:ilvl w:val="2"/>
+          <w:numId w:val="2"/>
+        </w:numPr>
+      </w:pPr>
+      <w:bookmarkStart w:id="31" w:name="_Toc167542622"/>
+      <w:r>
+        <w:t>Trust in Technology</w:t>
+      </w:r>
+      <w:bookmarkEnd w:id="31"/>
+    </w:p>
+    <w:p>
+      <w:pPr>
+        <w:pStyle w:val="Heading3"/>
+        <w:numPr>
+          <w:ilvl w:val="2"/>
+          <w:numId w:val="2"/>
+        </w:numPr>
+      </w:pPr>
+      <w:bookmarkStart w:id="32" w:name="_Toc167542623"/>
+      <w:r>
+        <w:t>Commercialization</w:t>
+      </w:r>
+      <w:bookmarkEnd w:id="32"/>
       <w:r>
         <w:br w:type="page"/>
       </w:r>
@@ -8547,11 +10036,11 @@
           <w:numId w:val="2"/>
         </w:numPr>
       </w:pPr>
-      <w:bookmarkStart w:id="18" w:name="_Toc166921391"/>
+      <w:bookmarkStart w:id="33" w:name="_Toc167542624"/>
       <w:r>
         <w:t>Problem Statement</w:t>
       </w:r>
-      <w:bookmarkEnd w:id="18"/>
+      <w:bookmarkEnd w:id="33"/>
     </w:p>
     <w:p>
       <w:pPr>
@@ -8561,11 +10050,19 @@
           <w:numId w:val="2"/>
         </w:numPr>
       </w:pPr>
-      <w:bookmarkStart w:id="19" w:name="_Toc166921392"/>
+      <w:bookmarkStart w:id="34" w:name="_Toc167542625"/>
       <w:r>
         <w:t>Knowledge Gap</w:t>
       </w:r>
-      <w:bookmarkEnd w:id="19"/>
+      <w:bookmarkEnd w:id="34"/>
+    </w:p>
+    <w:p>
+      <w:pPr>
+        <w:pStyle w:val="Heading3"/>
+      </w:pPr>
+      <w:r>
+        <w:t>4.1.1 Vision Based Machine Learning</w:t>
+      </w:r>
     </w:p>
     <w:p>
       <w:pPr>
@@ -8587,17 +10084,12 @@
           <w:numId w:val="2"/>
         </w:numPr>
       </w:pPr>
-      <w:bookmarkStart w:id="20" w:name="_Toc166921393"/>
+      <w:bookmarkStart w:id="35" w:name="_Toc167542626"/>
       <w:r>
         <w:lastRenderedPageBreak/>
         <w:t>Discussion</w:t>
       </w:r>
-      <w:bookmarkEnd w:id="20"/>
-    </w:p>
-    <w:p>
-      <w:pPr>
-        <w:pStyle w:val="Heading1"/>
-      </w:pPr>
+      <w:bookmarkEnd w:id="35"/>
     </w:p>
     <w:tbl>
       <w:tblPr>
@@ -9636,12 +11128,12 @@
           <w:numId w:val="2"/>
         </w:numPr>
       </w:pPr>
-      <w:bookmarkStart w:id="21" w:name="_Toc166921394"/>
+      <w:bookmarkStart w:id="36" w:name="_Toc167542627"/>
       <w:r>
         <w:lastRenderedPageBreak/>
         <w:t>Recommendation</w:t>
       </w:r>
-      <w:bookmarkEnd w:id="21"/>
+      <w:bookmarkEnd w:id="36"/>
     </w:p>
     <w:p>
       <w:pPr>
@@ -9651,11 +11143,11 @@
           <w:numId w:val="2"/>
         </w:numPr>
       </w:pPr>
-      <w:bookmarkStart w:id="22" w:name="_Toc166921395"/>
+      <w:bookmarkStart w:id="37" w:name="_Toc167542628"/>
       <w:r>
         <w:t>Further Investigation</w:t>
       </w:r>
-      <w:bookmarkEnd w:id="22"/>
+      <w:bookmarkEnd w:id="37"/>
     </w:p>
     <w:p>
       <w:r>
@@ -9671,11 +11163,14 @@
           <w:numId w:val="2"/>
         </w:numPr>
       </w:pPr>
-      <w:bookmarkStart w:id="23" w:name="_Toc166921396"/>
-      <w:r>
-        <w:t>method Improvement Suggestion</w:t>
-      </w:r>
-      <w:bookmarkEnd w:id="23"/>
+      <w:bookmarkStart w:id="38" w:name="_Toc167542629"/>
+      <w:r>
+        <w:t>M</w:t>
+      </w:r>
+      <w:r>
+        <w:t>ethod Improvement Suggestion</w:t>
+      </w:r>
+      <w:bookmarkEnd w:id="38"/>
     </w:p>
     <w:p>
       <w:r>
@@ -9691,11 +11186,11 @@
           <w:numId w:val="2"/>
         </w:numPr>
       </w:pPr>
-      <w:bookmarkStart w:id="24" w:name="_Toc166921397"/>
+      <w:bookmarkStart w:id="39" w:name="_Toc167542630"/>
       <w:r>
         <w:t>Longitudinal Studies</w:t>
       </w:r>
-      <w:bookmarkEnd w:id="24"/>
+      <w:bookmarkEnd w:id="39"/>
     </w:p>
     <w:p>
       <w:r>
@@ -9711,13 +11206,35 @@
           <w:numId w:val="2"/>
         </w:numPr>
       </w:pPr>
-      <w:bookmarkStart w:id="25" w:name="_Toc166921398"/>
+      <w:bookmarkStart w:id="40" w:name="_Toc167542631"/>
       <w:r>
         <w:t>Practical Implications</w:t>
       </w:r>
-      <w:bookmarkEnd w:id="25"/>
-    </w:p>
-    <w:p>
+      <w:bookmarkEnd w:id="40"/>
+    </w:p>
+    <w:p>
+      <w:pPr>
+        <w:pStyle w:val="Heading3"/>
+        <w:numPr>
+          <w:ilvl w:val="2"/>
+          <w:numId w:val="2"/>
+        </w:numPr>
+      </w:pPr>
+      <w:r>
+        <w:t>A Refurbished Phone or Laptop Selling Business</w:t>
+      </w:r>
+    </w:p>
+    <w:p>
+      <w:pPr>
+        <w:pStyle w:val="Heading3"/>
+        <w:numPr>
+          <w:ilvl w:val="2"/>
+          <w:numId w:val="2"/>
+        </w:numPr>
+      </w:pPr>
+      <w:r>
+        <w:t>Regular Low Budget Maintenance Company for Phones and Laptops</w:t>
+      </w:r>
       <w:r>
         <w:br w:type="page"/>
       </w:r>
@@ -9731,23 +11248,22 @@
           <w:numId w:val="2"/>
         </w:numPr>
       </w:pPr>
-      <w:bookmarkStart w:id="26" w:name="_Toc166921399"/>
+      <w:bookmarkStart w:id="41" w:name="_Toc167542632"/>
       <w:r>
         <w:t>Future Research Path Recommendations</w:t>
       </w:r>
-      <w:bookmarkEnd w:id="26"/>
+      <w:bookmarkEnd w:id="41"/>
     </w:p>
     <w:p/>
     <w:p>
       <w:pPr>
-        <w:pStyle w:val="ListParagraph"/>
-        <w:numPr>
-          <w:ilvl w:val="0"/>
-          <w:numId w:val="1"/>
-        </w:numPr>
-      </w:pPr>
-      <w:r>
-        <w:t>privacy matters with broken phones</w:t>
+        <w:pStyle w:val="Heading3"/>
+      </w:pPr>
+      <w:r>
+        <w:t>6.5.1 P</w:t>
+      </w:r>
+      <w:r>
+        <w:t>rivacy matters with broken phones</w:t>
       </w:r>
       <w:r>
         <w:t>.</w:t>
@@ -9755,36 +11271,33 @@
     </w:p>
     <w:p>
       <w:pPr>
-        <w:pStyle w:val="ListParagraph"/>
-        <w:numPr>
-          <w:ilvl w:val="0"/>
-          <w:numId w:val="1"/>
-        </w:numPr>
-      </w:pPr>
+        <w:pStyle w:val="Heading3"/>
+      </w:pPr>
+      <w:r>
+        <w:t xml:space="preserve">6.5.2 </w:t>
+      </w:r>
       <w:r>
         <w:t>AI powered Phone Repair.</w:t>
       </w:r>
     </w:p>
     <w:p>
       <w:pPr>
-        <w:pStyle w:val="ListParagraph"/>
-        <w:numPr>
-          <w:ilvl w:val="0"/>
-          <w:numId w:val="1"/>
-        </w:numPr>
-      </w:pPr>
+        <w:pStyle w:val="Heading3"/>
+      </w:pPr>
+      <w:r>
+        <w:t xml:space="preserve">6.5.3 </w:t>
+      </w:r>
       <w:r>
         <w:t>Phone Data extraction with biometrics security access.</w:t>
       </w:r>
     </w:p>
     <w:p>
       <w:pPr>
-        <w:pStyle w:val="ListParagraph"/>
-        <w:numPr>
-          <w:ilvl w:val="0"/>
-          <w:numId w:val="1"/>
-        </w:numPr>
-      </w:pPr>
+        <w:pStyle w:val="Heading3"/>
+      </w:pPr>
+      <w:r>
+        <w:t>6.5.4</w:t>
+      </w:r>
       <w:r>
         <w:t>Phone Factory Reset Software</w:t>
       </w:r>
@@ -9796,6 +11309,14 @@
       </w:r>
       <w:r>
         <w:t>.</w:t>
+      </w:r>
+    </w:p>
+    <w:p>
+      <w:pPr>
+        <w:pStyle w:val="Heading3"/>
+      </w:pPr>
+      <w:r>
+        <w:t>6.5.5 Research for prediction about technology habits of generation Z when they are pensioners.</w:t>
       </w:r>
     </w:p>
     <w:p/>
@@ -9825,12 +11346,12 @@
           <w:numId w:val="2"/>
         </w:numPr>
       </w:pPr>
-      <w:bookmarkStart w:id="27" w:name="_Toc166921400"/>
+      <w:bookmarkStart w:id="42" w:name="_Toc167542633"/>
       <w:r>
         <w:lastRenderedPageBreak/>
         <w:t>Conclusion</w:t>
       </w:r>
-      <w:bookmarkEnd w:id="27"/>
+      <w:bookmarkEnd w:id="42"/>
     </w:p>
     <w:p>
       <w:r>
@@ -9838,12 +11359,6 @@
       </w:r>
     </w:p>
     <w:p>
-      <w:r>
-        <w:t>In part B we will set up a</w:t>
-      </w:r>
-      <w:r>
-        <w:t xml:space="preserve"> simulation of a device that can do automated repair on selective device.</w:t>
-      </w:r>
       <w:r>
         <w:br w:type="page"/>
       </w:r>
@@ -9856,12 +11371,12 @@
           <w:numId w:val="2"/>
         </w:numPr>
       </w:pPr>
-      <w:bookmarkStart w:id="28" w:name="_Toc166921401"/>
+      <w:bookmarkStart w:id="43" w:name="_Toc167542634"/>
       <w:r>
         <w:lastRenderedPageBreak/>
         <w:t>References</w:t>
       </w:r>
-      <w:bookmarkEnd w:id="28"/>
+      <w:bookmarkEnd w:id="43"/>
     </w:p>
     <w:p/>
     <w:p>
@@ -9877,12 +11392,12 @@
           <w:numId w:val="2"/>
         </w:numPr>
       </w:pPr>
-      <w:bookmarkStart w:id="29" w:name="_Toc166921402"/>
+      <w:bookmarkStart w:id="44" w:name="_Toc167542635"/>
       <w:r>
         <w:lastRenderedPageBreak/>
         <w:t>Bibliography</w:t>
       </w:r>
-      <w:bookmarkEnd w:id="29"/>
+      <w:bookmarkEnd w:id="44"/>
     </w:p>
     <w:p/>
     <w:p>
@@ -9909,7 +11424,7 @@
           <w:rStyle w:val="Hyperlink"/>
         </w:rPr>
       </w:pPr>
-      <w:hyperlink r:id="rId26" w:history="1">
+      <w:hyperlink r:id="rId27" w:history="1">
         <w:r>
           <w:rPr>
             <w:rStyle w:val="Hyperlink"/>
@@ -9951,7 +11466,7 @@
       </w:r>
     </w:p>
     <w:p>
-      <w:hyperlink r:id="rId27" w:history="1">
+      <w:hyperlink r:id="rId28" w:history="1">
         <w:r>
           <w:rPr>
             <w:rStyle w:val="Hyperlink"/>
@@ -9987,7 +11502,7 @@
       </w:r>
     </w:p>
     <w:p>
-      <w:hyperlink r:id="rId28" w:history="1">
+      <w:hyperlink r:id="rId29" w:history="1">
         <w:r>
           <w:rPr>
             <w:rStyle w:val="Hyperlink"/>
@@ -10015,7 +11530,7 @@
       </w:r>
     </w:p>
     <w:p>
-      <w:hyperlink r:id="rId29" w:anchor=":~:text=If%20your%20device%20has%20got,of%20the%20brand%20new%20value" w:history="1">
+      <w:hyperlink r:id="rId30" w:anchor=":~:text=If%20your%20device%20has%20got,of%20the%20brand%20new%20value" w:history="1">
         <w:r>
           <w:rPr>
             <w:rStyle w:val="Hyperlink"/>
@@ -10031,7 +11546,7 @@
       </w:r>
     </w:p>
     <w:p>
-      <w:hyperlink r:id="rId30" w:history="1">
+      <w:hyperlink r:id="rId31" w:history="1">
         <w:r>
           <w:rPr>
             <w:rStyle w:val="Hyperlink"/>
@@ -10052,7 +11567,7 @@
           <w:rStyle w:val="Hyperlink"/>
         </w:rPr>
       </w:pPr>
-      <w:hyperlink r:id="rId31" w:history="1">
+      <w:hyperlink r:id="rId32" w:history="1">
         <w:r>
           <w:rPr>
             <w:rStyle w:val="Hyperlink"/>
@@ -10133,7 +11648,7 @@
           </w14:textOutline>
         </w:rPr>
       </w:pPr>
-      <w:hyperlink r:id="rId32" w:history="1">
+      <w:hyperlink r:id="rId33" w:history="1">
         <w:r>
           <w:rPr>
             <w:rStyle w:val="Hyperlink"/>
@@ -10203,7 +11718,7 @@
       </w:r>
     </w:p>
     <w:p>
-      <w:hyperlink r:id="rId33" w:history="1">
+      <w:hyperlink r:id="rId34" w:history="1">
         <w:r>
           <w:rPr>
             <w:rStyle w:val="Hyperlink"/>
@@ -10262,7 +11777,7 @@
           </w14:textOutline>
         </w:rPr>
       </w:pPr>
-      <w:hyperlink r:id="rId34" w:history="1">
+      <w:hyperlink r:id="rId35" w:history="1">
         <w:r>
           <w:rPr>
             <w:rStyle w:val="Hyperlink"/>
@@ -10347,7 +11862,7 @@
           </w14:textOutline>
         </w:rPr>
       </w:pPr>
-      <w:hyperlink r:id="rId35" w:history="1">
+      <w:hyperlink r:id="rId36" w:history="1">
         <w:r>
           <w:rPr>
             <w:rStyle w:val="Hyperlink"/>
@@ -10432,7 +11947,7 @@
           </w14:textOutline>
         </w:rPr>
       </w:pPr>
-      <w:hyperlink r:id="rId36" w:history="1">
+      <w:hyperlink r:id="rId37" w:history="1">
         <w:r>
           <w:rPr>
             <w:rStyle w:val="Hyperlink"/>
@@ -10517,7 +12032,7 @@
           </w14:textOutline>
         </w:rPr>
       </w:pPr>
-      <w:hyperlink r:id="rId37" w:history="1">
+      <w:hyperlink r:id="rId38" w:history="1">
         <w:r>
           <w:rPr>
             <w:rStyle w:val="Hyperlink"/>
@@ -10602,7 +12117,7 @@
           </w14:textOutline>
         </w:rPr>
       </w:pPr>
-      <w:hyperlink r:id="rId38" w:history="1">
+      <w:hyperlink r:id="rId39" w:history="1">
         <w:r>
           <w:rPr>
             <w:rStyle w:val="Hyperlink"/>
@@ -10687,7 +12202,7 @@
           </w14:textOutline>
         </w:rPr>
       </w:pPr>
-      <w:hyperlink r:id="rId39" w:history="1">
+      <w:hyperlink r:id="rId40" w:history="1">
         <w:r>
           <w:rPr>
             <w:rStyle w:val="Hyperlink"/>
@@ -10772,7 +12287,7 @@
           </w14:textOutline>
         </w:rPr>
       </w:pPr>
-      <w:hyperlink r:id="rId40" w:history="1">
+      <w:hyperlink r:id="rId41" w:history="1">
         <w:r>
           <w:rPr>
             <w:rStyle w:val="Hyperlink"/>
@@ -10857,7 +12372,7 @@
           </w14:textOutline>
         </w:rPr>
       </w:pPr>
-      <w:hyperlink r:id="rId41" w:history="1">
+      <w:hyperlink r:id="rId42" w:history="1">
         <w:r>
           <w:rPr>
             <w:rStyle w:val="Hyperlink"/>
@@ -10942,7 +12457,7 @@
           </w14:textOutline>
         </w:rPr>
       </w:pPr>
-      <w:hyperlink r:id="rId42" w:history="1">
+      <w:hyperlink r:id="rId43" w:history="1">
         <w:r>
           <w:rPr>
             <w:rStyle w:val="Hyperlink"/>
@@ -11027,7 +12542,7 @@
           </w14:textOutline>
         </w:rPr>
       </w:pPr>
-      <w:hyperlink r:id="rId43" w:history="1">
+      <w:hyperlink r:id="rId44" w:history="1">
         <w:r>
           <w:rPr>
             <w:rStyle w:val="Hyperlink"/>
@@ -11095,7 +12610,7 @@
           </w14:textOutline>
         </w:rPr>
       </w:pPr>
-      <w:hyperlink r:id="rId44" w:history="1">
+      <w:hyperlink r:id="rId45" w:history="1">
         <w:r>
           <w:rPr>
             <w:rStyle w:val="Hyperlink"/>
@@ -11163,7 +12678,7 @@
           </w14:textOutline>
         </w:rPr>
       </w:pPr>
-      <w:hyperlink r:id="rId45" w:history="1">
+      <w:hyperlink r:id="rId46" w:history="1">
         <w:r>
           <w:rPr>
             <w:rStyle w:val="Hyperlink"/>
@@ -11231,7 +12746,7 @@
           </w14:textOutline>
         </w:rPr>
       </w:pPr>
-      <w:hyperlink r:id="rId46" w:history="1">
+      <w:hyperlink r:id="rId47" w:history="1">
         <w:r>
           <w:rPr>
             <w:rStyle w:val="Hyperlink"/>
@@ -11252,19 +12767,11 @@
     </w:p>
     <w:p>
       <w:r>
-        <w:t xml:space="preserve">Remote repair, </w:t>
-      </w:r>
-      <w:proofErr w:type="gramStart"/>
-      <w:r>
-        <w:t>diagnostics</w:t>
-      </w:r>
-      <w:proofErr w:type="gramEnd"/>
-      <w:r>
-        <w:t xml:space="preserve"> and maintenance</w:t>
-      </w:r>
-    </w:p>
-    <w:p>
-      <w:hyperlink r:id="rId47" w:history="1">
+        <w:t>Remote repair, diagnostics and maintenance</w:t>
+      </w:r>
+    </w:p>
+    <w:p>
+      <w:hyperlink r:id="rId48" w:history="1">
         <w:r>
           <w:rPr>
             <w:rStyle w:val="Hyperlink"/>
@@ -11279,7 +12786,7 @@
       </w:r>
     </w:p>
     <w:p>
-      <w:hyperlink r:id="rId48" w:history="1">
+      <w:hyperlink r:id="rId49" w:history="1">
         <w:r>
           <w:rPr>
             <w:rStyle w:val="Hyperlink"/>
@@ -11301,7 +12808,7 @@
       </w:r>
     </w:p>
     <w:p>
-      <w:hyperlink r:id="rId49" w:history="1">
+      <w:hyperlink r:id="rId50" w:history="1">
         <w:r>
           <w:rPr>
             <w:rStyle w:val="Hyperlink"/>
@@ -11335,7 +12842,7 @@
           <w:rStyle w:val="Hyperlink"/>
         </w:rPr>
       </w:pPr>
-      <w:hyperlink r:id="rId50" w:history="1">
+      <w:hyperlink r:id="rId51" w:history="1">
         <w:r>
           <w:rPr>
             <w:rStyle w:val="Hyperlink"/>
@@ -11358,7 +12865,7 @@
           <w:rStyle w:val="Hyperlink"/>
         </w:rPr>
       </w:pPr>
-      <w:hyperlink r:id="rId51" w:history="1">
+      <w:hyperlink r:id="rId52" w:history="1">
         <w:r>
           <w:rPr>
             <w:rStyle w:val="Hyperlink"/>
@@ -11396,7 +12903,7 @@
           <w:rStyle w:val="Hyperlink"/>
         </w:rPr>
       </w:pPr>
-      <w:hyperlink r:id="rId52" w:anchor=":~:text=A%20SVM%20learning%20algorithm%20is,like%20KNN%20and%20naive%20Bayes" w:history="1">
+      <w:hyperlink r:id="rId53" w:anchor=":~:text=A%20SVM%20learning%20algorithm%20is,like%20KNN%20and%20naive%20Bayes" w:history="1">
         <w:r>
           <w:rPr>
             <w:rStyle w:val="Hyperlink"/>
@@ -11454,7 +12961,7 @@
           <w:rStyle w:val="Hyperlink"/>
         </w:rPr>
       </w:pPr>
-      <w:hyperlink r:id="rId53" w:history="1">
+      <w:hyperlink r:id="rId54" w:history="1">
         <w:r>
           <w:rPr>
             <w:rStyle w:val="Hyperlink"/>
@@ -11472,15 +12979,7 @@
         </w:rPr>
       </w:pPr>
       <w:r>
-        <w:t xml:space="preserve">Disposal of obsolete mobile phones: A review on replacement, disposal methods, in-use lifespan, </w:t>
-      </w:r>
-      <w:proofErr w:type="gramStart"/>
-      <w:r>
-        <w:t>reuse</w:t>
-      </w:r>
-      <w:proofErr w:type="gramEnd"/>
-      <w:r>
-        <w:t xml:space="preserve"> and recycling</w:t>
+        <w:t>Disposal of obsolete mobile phones: A review on replacement, disposal methods, in-use lifespan, reuse and recycling</w:t>
       </w:r>
     </w:p>
     <w:p>
@@ -11489,7 +12988,7 @@
           <w:rStyle w:val="Hyperlink"/>
         </w:rPr>
       </w:pPr>
-      <w:hyperlink r:id="rId54" w:history="1">
+      <w:hyperlink r:id="rId55" w:anchor=":~:text=Metals%20like%20cadmium%2C%20lead%2C%20chromium,et%20al.%2C%202020" w:history="1">
         <w:r>
           <w:rPr>
             <w:rStyle w:val="Hyperlink"/>
@@ -11557,18 +13056,18 @@
           <w:numId w:val="2"/>
         </w:numPr>
       </w:pPr>
-      <w:bookmarkStart w:id="30" w:name="_Toc166921403"/>
+      <w:bookmarkStart w:id="45" w:name="_Toc167542636"/>
       <w:r>
         <w:lastRenderedPageBreak/>
         <w:t>Appendix</w:t>
       </w:r>
-      <w:bookmarkEnd w:id="30"/>
+      <w:bookmarkEnd w:id="45"/>
     </w:p>
     <w:p/>
     <w:p/>
     <w:sectPr>
-      <w:headerReference w:type="default" r:id="rId55"/>
-      <w:footerReference w:type="default" r:id="rId56"/>
+      <w:headerReference w:type="default" r:id="rId56"/>
+      <w:footerReference w:type="default" r:id="rId57"/>
       <w:pgSz w:w="11906" w:h="16838"/>
       <w:pgMar w:top="1440" w:right="1440" w:bottom="1440" w:left="1440" w:header="708" w:footer="708" w:gutter="0"/>
       <w:pgNumType w:start="0"/>
@@ -11741,7 +13240,7 @@
           <w:rPr>
             <w:color w:val="4472C4" w:themeColor="accent1"/>
           </w:rPr>
-          <w:t>Rupom Saha c3268577</w:t>
+          <w:t>Rupom Saha</w:t>
         </w:r>
       </w:sdtContent>
     </w:sdt>
@@ -12046,13 +13545,13 @@
       </w:rPr>
     </w:lvl>
   </w:abstractNum>
-  <w:num w:numId="1" w16cid:durableId="550653668">
+  <w:num w:numId="1" w16cid:durableId="1679774313">
     <w:abstractNumId w:val="1"/>
   </w:num>
-  <w:num w:numId="2" w16cid:durableId="2143301609">
+  <w:num w:numId="2" w16cid:durableId="22095593">
     <w:abstractNumId w:val="2"/>
   </w:num>
-  <w:num w:numId="3" w16cid:durableId="1614750312">
+  <w:num w:numId="3" w16cid:durableId="1012805240">
     <w:abstractNumId w:val="0"/>
   </w:num>
 </w:numbering>
@@ -12525,6 +14024,28 @@
       <w:szCs w:val="24"/>
     </w:rPr>
   </w:style>
+  <w:style w:type="paragraph" w:styleId="Heading4">
+    <w:name w:val="heading 4"/>
+    <w:basedOn w:val="Normal"/>
+    <w:next w:val="Normal"/>
+    <w:link w:val="Heading4Char"/>
+    <w:uiPriority w:val="9"/>
+    <w:unhideWhenUsed/>
+    <w:qFormat/>
+    <w:rsid w:val="008E6AAC"/>
+    <w:pPr>
+      <w:keepNext/>
+      <w:keepLines/>
+      <w:spacing w:before="40" w:after="0"/>
+      <w:outlineLvl w:val="3"/>
+    </w:pPr>
+    <w:rPr>
+      <w:rFonts w:asciiTheme="majorHAnsi" w:eastAsiaTheme="majorEastAsia" w:hAnsiTheme="majorHAnsi" w:cstheme="majorBidi"/>
+      <w:i/>
+      <w:iCs/>
+      <w:color w:val="2F5496" w:themeColor="accent1" w:themeShade="BF"/>
+    </w:rPr>
+  </w:style>
   <w:style w:type="character" w:default="1" w:styleId="DefaultParagraphFont">
     <w:name w:val="Default Paragraph Font"/>
     <w:uiPriority w:val="1"/>
@@ -12815,6 +14336,19 @@
       <w:u w:val="single"/>
     </w:rPr>
   </w:style>
+  <w:style w:type="character" w:customStyle="1" w:styleId="Heading4Char">
+    <w:name w:val="Heading 4 Char"/>
+    <w:basedOn w:val="DefaultParagraphFont"/>
+    <w:link w:val="Heading4"/>
+    <w:uiPriority w:val="9"/>
+    <w:rsid w:val="008E6AAC"/>
+    <w:rPr>
+      <w:rFonts w:asciiTheme="majorHAnsi" w:eastAsiaTheme="majorEastAsia" w:hAnsiTheme="majorHAnsi" w:cstheme="majorBidi"/>
+      <w:i/>
+      <w:iCs/>
+      <w:color w:val="2F5496" w:themeColor="accent1" w:themeShade="BF"/>
+    </w:rPr>
+  </w:style>
 </w:styles>
 </file>
 
@@ -12956,6 +14490,7 @@
     <w:rsidRoot w:val="00232392"/>
     <w:rsid w:val="00040B37"/>
     <w:rsid w:val="00116A6E"/>
+    <w:rsid w:val="00137188"/>
     <w:rsid w:val="00232392"/>
     <w:rsid w:val="002A4343"/>
     <w:rsid w:val="003162A8"/>
@@ -12964,18 +14499,26 @@
     <w:rsid w:val="00482E62"/>
     <w:rsid w:val="004E6A05"/>
     <w:rsid w:val="005F1189"/>
+    <w:rsid w:val="006B7C05"/>
+    <w:rsid w:val="006F4D86"/>
+    <w:rsid w:val="00747373"/>
     <w:rsid w:val="00821F2A"/>
     <w:rsid w:val="00853BAA"/>
+    <w:rsid w:val="008F171F"/>
+    <w:rsid w:val="00905724"/>
     <w:rsid w:val="009730AB"/>
     <w:rsid w:val="0099775B"/>
+    <w:rsid w:val="009B3C72"/>
     <w:rsid w:val="00A216A5"/>
     <w:rsid w:val="00A728A1"/>
     <w:rsid w:val="00A74FDF"/>
     <w:rsid w:val="00A93EFE"/>
     <w:rsid w:val="00BA2DEF"/>
     <w:rsid w:val="00BA685F"/>
+    <w:rsid w:val="00BD6305"/>
     <w:rsid w:val="00C92627"/>
     <w:rsid w:val="00D95933"/>
+    <w:rsid w:val="00E4229E"/>
     <w:rsid w:val="00E80113"/>
     <w:rsid w:val="00F962D1"/>
   </w:rsids>

</xml_diff>